<commit_message>
Comienzo de la descripción en trazo fino del caso de uso registrar nueva historia clínica
</commit_message>
<xml_diff>
--- a/Producto/01 Requerimientos/Informes/GPA_Informe_Flujo de trabajo de requerimientos.docx
+++ b/Producto/01 Requerimientos/Informes/GPA_Informe_Flujo de trabajo de requerimientos.docx
@@ -7,6 +7,7 @@
         <w:rPr>
           <w:rFonts w:asciiTheme="majorHAnsi" w:eastAsiaTheme="majorEastAsia" w:hAnsiTheme="majorHAnsi" w:cstheme="majorBidi"/>
           <w:caps/>
+          <w:lang w:eastAsia="en-US"/>
         </w:rPr>
         <w:id w:val="-1874522706"/>
         <w:docPartObj>
@@ -18,7 +19,6 @@
         <w:rPr>
           <w:rFonts w:asciiTheme="minorHAnsi" w:eastAsiaTheme="minorHAnsi" w:hAnsiTheme="minorHAnsi" w:cstheme="minorBidi"/>
           <w:caps w:val="0"/>
-          <w:lang w:eastAsia="en-US"/>
         </w:rPr>
       </w:sdtEndPr>
       <w:sdtContent>
@@ -41,6 +41,7 @@
                 <w:rPr>
                   <w:rFonts w:asciiTheme="majorHAnsi" w:eastAsiaTheme="majorEastAsia" w:hAnsiTheme="majorHAnsi" w:cstheme="majorBidi"/>
                   <w:caps/>
+                  <w:lang w:eastAsia="en-US"/>
                 </w:rPr>
                 <w:alias w:val="Compañía"/>
                 <w:id w:val="15524243"/>
@@ -51,6 +52,11 @@
                 <w:dataBinding w:prefixMappings="xmlns:ns0='http://schemas.openxmlformats.org/officeDocument/2006/extended-properties'" w:xpath="/ns0:Properties[1]/ns0:Company[1]" w:storeItemID="{6668398D-A668-4E3E-A5EB-62B293D839F1}"/>
                 <w:text/>
               </w:sdtPr>
+              <w:sdtEndPr>
+                <w:rPr>
+                  <w:lang w:eastAsia="es-ES"/>
+                </w:rPr>
+              </w:sdtEndPr>
               <w:sdtContent>
                 <w:tc>
                   <w:tcPr>
@@ -98,6 +104,7 @@
                 <w:dataBinding w:prefixMappings="xmlns:ns0='http://schemas.openxmlformats.org/package/2006/metadata/core-properties' xmlns:ns1='http://purl.org/dc/elements/1.1/'" w:xpath="/ns0:coreProperties[1]/ns1:title[1]" w:storeItemID="{6C3C8BC8-F283-45AE-878A-BAB7291924A1}"/>
                 <w:text/>
               </w:sdtPr>
+              <w:sdtEndPr/>
               <w:sdtContent>
                 <w:tc>
                   <w:tcPr>
@@ -151,6 +158,7 @@
                 <w:dataBinding w:prefixMappings="xmlns:ns0='http://schemas.openxmlformats.org/package/2006/metadata/core-properties' xmlns:ns1='http://purl.org/dc/elements/1.1/'" w:xpath="/ns0:coreProperties[1]/ns1:subject[1]" w:storeItemID="{6C3C8BC8-F283-45AE-878A-BAB7291924A1}"/>
                 <w:text/>
               </w:sdtPr>
+              <w:sdtEndPr/>
               <w:sdtContent>
                 <w:tc>
                   <w:tcPr>
@@ -220,6 +228,7 @@
                 <w:dataBinding w:prefixMappings="xmlns:ns0='http://schemas.openxmlformats.org/package/2006/metadata/core-properties' xmlns:ns1='http://purl.org/dc/elements/1.1/'" w:xpath="/ns0:coreProperties[1]/ns1:creator[1]" w:storeItemID="{6C3C8BC8-F283-45AE-878A-BAB7291924A1}"/>
                 <w:text/>
               </w:sdtPr>
+              <w:sdtEndPr/>
               <w:sdtContent>
                 <w:tc>
                   <w:tcPr>
@@ -271,6 +280,7 @@
                   <w:calendar w:val="gregorian"/>
                 </w:date>
               </w:sdtPr>
+              <w:sdtEndPr/>
               <w:sdtContent>
                 <w:tc>
                   <w:tcPr>
@@ -322,6 +332,7 @@
                 <w:dataBinding w:prefixMappings="xmlns:ns0='http://schemas.microsoft.com/office/2006/coverPageProps'" w:xpath="/ns0:CoverPageProperties[1]/ns0:Abstract[1]" w:storeItemID="{55AF091B-3C7A-41E3-B477-F2FDAA23CFDA}"/>
                 <w:text/>
               </w:sdtPr>
+              <w:sdtEndPr/>
               <w:sdtContent>
                 <w:tc>
                   <w:tcPr>
@@ -351,20 +362,21 @@
     <w:bookmarkStart w:id="0" w:name="_Toc451973107" w:displacedByCustomXml="next"/>
     <w:sdt>
       <w:sdtPr>
+        <w:rPr>
+          <w:rFonts w:asciiTheme="minorHAnsi" w:eastAsiaTheme="minorHAnsi" w:hAnsiTheme="minorHAnsi" w:cstheme="minorBidi"/>
+          <w:b w:val="0"/>
+          <w:bCs w:val="0"/>
+          <w:color w:val="auto"/>
+          <w:sz w:val="22"/>
+          <w:szCs w:val="22"/>
+        </w:rPr>
         <w:id w:val="-998264942"/>
         <w:docPartObj>
           <w:docPartGallery w:val="Table of Contents"/>
           <w:docPartUnique/>
         </w:docPartObj>
       </w:sdtPr>
-      <w:sdtEndPr>
-        <w:rPr>
-          <w:rFonts w:asciiTheme="minorHAnsi" w:eastAsiaTheme="minorHAnsi" w:hAnsiTheme="minorHAnsi" w:cstheme="minorBidi"/>
-          <w:color w:val="auto"/>
-          <w:sz w:val="22"/>
-          <w:szCs w:val="22"/>
-        </w:rPr>
-      </w:sdtEndPr>
+      <w:sdtEndPr/>
       <w:sdtContent>
         <w:p>
           <w:pPr>
@@ -796,8 +808,6 @@
               <w:fldChar w:fldCharType="end"/>
             </w:r>
           </w:hyperlink>
-          <w:bookmarkStart w:id="1" w:name="_GoBack"/>
-          <w:bookmarkEnd w:id="1"/>
         </w:p>
         <w:p>
           <w:pPr>
@@ -1166,12 +1176,12 @@
         <w:pStyle w:val="Ttulo1"/>
         <w:jc w:val="center"/>
       </w:pPr>
-      <w:bookmarkStart w:id="2" w:name="_Toc451973108"/>
+      <w:bookmarkStart w:id="1" w:name="_Toc451973108"/>
       <w:r>
         <w:lastRenderedPageBreak/>
         <w:t>Flujo de Trabajo de Requerimientos</w:t>
       </w:r>
-      <w:bookmarkEnd w:id="2"/>
+      <w:bookmarkEnd w:id="1"/>
     </w:p>
     <w:p>
       <w:r>
@@ -1186,7 +1196,7 @@
           <w:u w:val="single"/>
         </w:rPr>
       </w:pPr>
-      <w:bookmarkStart w:id="3" w:name="_Toc451973109"/>
+      <w:bookmarkStart w:id="2" w:name="_Toc451973109"/>
       <w:r>
         <w:rPr>
           <w:rFonts w:ascii="Arial Narrow" w:hAnsi="Arial Narrow"/>
@@ -1194,7 +1204,7 @@
         </w:rPr>
         <w:t>Requerimientos Funcionales</w:t>
       </w:r>
-      <w:bookmarkEnd w:id="3"/>
+      <w:bookmarkEnd w:id="2"/>
     </w:p>
     <w:p>
       <w:pPr>
@@ -1488,29 +1498,15 @@
           <w:u w:val="single"/>
         </w:rPr>
       </w:pPr>
-      <w:bookmarkStart w:id="4" w:name="_Toc451973110"/>
+      <w:bookmarkStart w:id="3" w:name="_Toc451973110"/>
       <w:r>
         <w:rPr>
           <w:rFonts w:ascii="Arial Narrow" w:hAnsi="Arial Narrow"/>
           <w:u w:val="single"/>
         </w:rPr>
-        <w:t xml:space="preserve">Requerimientos </w:t>
+        <w:t>Requerimientos No Funcionales</w:t>
       </w:r>
-      <w:r>
-        <w:rPr>
-          <w:rFonts w:ascii="Arial Narrow" w:hAnsi="Arial Narrow"/>
-          <w:u w:val="single"/>
-        </w:rPr>
-        <w:t xml:space="preserve">No </w:t>
-      </w:r>
-      <w:r>
-        <w:rPr>
-          <w:rFonts w:ascii="Arial Narrow" w:hAnsi="Arial Narrow"/>
-          <w:u w:val="single"/>
-        </w:rPr>
-        <w:t>Funcionales</w:t>
-      </w:r>
-      <w:bookmarkEnd w:id="4"/>
+      <w:bookmarkEnd w:id="3"/>
     </w:p>
     <w:p>
       <w:pPr>
@@ -1728,7 +1724,7 @@
           <w:u w:val="single"/>
         </w:rPr>
       </w:pPr>
-      <w:bookmarkStart w:id="5" w:name="_Toc451973111"/>
+      <w:bookmarkStart w:id="4" w:name="_Toc451973111"/>
       <w:r>
         <w:rPr>
           <w:rFonts w:ascii="Arial Narrow" w:hAnsi="Arial Narrow"/>
@@ -1736,7 +1732,7 @@
         </w:rPr>
         <w:t>Objetivo del sistema de información</w:t>
       </w:r>
-      <w:bookmarkEnd w:id="5"/>
+      <w:bookmarkEnd w:id="4"/>
     </w:p>
     <w:p/>
     <w:p>
@@ -1768,7 +1764,7 @@
           <w:u w:val="single"/>
         </w:rPr>
       </w:pPr>
-      <w:bookmarkStart w:id="6" w:name="_Toc451973112"/>
+      <w:bookmarkStart w:id="5" w:name="_Toc451973112"/>
       <w:r>
         <w:rPr>
           <w:rFonts w:ascii="Arial Narrow" w:hAnsi="Arial Narrow"/>
@@ -1776,7 +1772,7 @@
         </w:rPr>
         <w:t>Modelo de objetos del dominio del problema</w:t>
       </w:r>
-      <w:bookmarkEnd w:id="6"/>
+      <w:bookmarkEnd w:id="5"/>
     </w:p>
     <w:p>
       <w:pPr>
@@ -1786,7 +1782,7 @@
           <w:u w:val="single"/>
         </w:rPr>
       </w:pPr>
-      <w:bookmarkStart w:id="7" w:name="_Toc451973113"/>
+      <w:bookmarkStart w:id="6" w:name="_Toc451973113"/>
       <w:r>
         <w:rPr>
           <w:rFonts w:ascii="Arial Narrow" w:hAnsi="Arial Narrow"/>
@@ -1794,7 +1790,7 @@
         </w:rPr>
         <w:t>Diagrama de clases</w:t>
       </w:r>
-      <w:bookmarkEnd w:id="7"/>
+      <w:bookmarkEnd w:id="6"/>
     </w:p>
     <w:p>
       <w:pPr>
@@ -1862,7 +1858,7 @@
           <w:u w:val="single"/>
         </w:rPr>
       </w:pPr>
-      <w:bookmarkStart w:id="8" w:name="_Toc451973114"/>
+      <w:bookmarkStart w:id="7" w:name="_Toc451973114"/>
       <w:r>
         <w:rPr>
           <w:rFonts w:ascii="Arial Narrow" w:hAnsi="Arial Narrow"/>
@@ -1871,7 +1867,7 @@
         <w:lastRenderedPageBreak/>
         <w:t>Modelo de casos de uso del sistema de información</w:t>
       </w:r>
-      <w:bookmarkEnd w:id="8"/>
+      <w:bookmarkEnd w:id="7"/>
     </w:p>
     <w:p/>
     <w:p>
@@ -1902,7 +1898,7 @@
           <w:u w:val="single"/>
         </w:rPr>
       </w:pPr>
-      <w:bookmarkStart w:id="9" w:name="_Toc451973115"/>
+      <w:bookmarkStart w:id="8" w:name="_Toc451973115"/>
       <w:r>
         <w:rPr>
           <w:rFonts w:ascii="Arial Narrow" w:hAnsi="Arial Narrow"/>
@@ -1910,7 +1906,7 @@
         </w:rPr>
         <w:t>Actores del modelo de casos de uso</w:t>
       </w:r>
-      <w:bookmarkEnd w:id="9"/>
+      <w:bookmarkEnd w:id="8"/>
     </w:p>
     <w:p/>
     <w:p>
@@ -2309,7 +2305,7 @@
           <w:u w:val="single"/>
         </w:rPr>
       </w:pPr>
-      <w:bookmarkStart w:id="10" w:name="_Toc451973116"/>
+      <w:bookmarkStart w:id="9" w:name="_Toc451973116"/>
       <w:r>
         <w:rPr>
           <w:rFonts w:ascii="Arial Narrow" w:hAnsi="Arial Narrow"/>
@@ -2318,7 +2314,7 @@
         <w:lastRenderedPageBreak/>
         <w:t>Diagrama de casos de uso esenciales del sistema de información</w:t>
       </w:r>
-      <w:bookmarkEnd w:id="10"/>
+      <w:bookmarkEnd w:id="9"/>
     </w:p>
     <w:p/>
     <w:p>
@@ -2337,13 +2333,7 @@
         <w:rPr>
           <w:rFonts w:ascii="Arial Narrow" w:hAnsi="Arial Narrow"/>
         </w:rPr>
-        <w:t xml:space="preserve">sus </w:t>
-      </w:r>
-      <w:r>
-        <w:rPr>
-          <w:rFonts w:ascii="Arial Narrow" w:hAnsi="Arial Narrow"/>
-        </w:rPr>
-        <w:t xml:space="preserve">relaciones y </w:t>
+        <w:t xml:space="preserve">sus relaciones y </w:t>
       </w:r>
       <w:r>
         <w:rPr>
@@ -2427,7 +2417,7 @@
           <w:u w:val="single"/>
         </w:rPr>
       </w:pPr>
-      <w:bookmarkStart w:id="11" w:name="_Toc451973117"/>
+      <w:bookmarkStart w:id="10" w:name="_Toc451973117"/>
       <w:r>
         <w:rPr>
           <w:rFonts w:ascii="Arial Narrow" w:hAnsi="Arial Narrow"/>
@@ -2436,7 +2426,7 @@
         <w:lastRenderedPageBreak/>
         <w:t>Diagrama de casos de uso de soporte</w:t>
       </w:r>
-      <w:bookmarkEnd w:id="11"/>
+      <w:bookmarkEnd w:id="10"/>
     </w:p>
     <w:p/>
     <w:p>
@@ -2552,6 +2542,3998 @@
       </w:r>
     </w:p>
     <w:p/>
+    <w:p>
+      <w:r>
+        <w:br w:type="page"/>
+      </w:r>
+    </w:p>
+    <w:p>
+      <w:pPr>
+        <w:pStyle w:val="Ttulo3"/>
+        <w:rPr>
+          <w:rFonts w:ascii="Arial Narrow" w:hAnsi="Arial Narrow"/>
+          <w:u w:val="single"/>
+        </w:rPr>
+      </w:pPr>
+      <w:r>
+        <w:rPr>
+          <w:rFonts w:ascii="Arial Narrow" w:hAnsi="Arial Narrow"/>
+          <w:u w:val="single"/>
+        </w:rPr>
+        <w:lastRenderedPageBreak/>
+        <w:t>Listado de casos de uso y sus objetivos o breve descripción</w:t>
+      </w:r>
+    </w:p>
+    <w:p>
+      <w:pPr>
+        <w:ind w:firstLine="284"/>
+      </w:pPr>
+    </w:p>
+    <w:p>
+      <w:pPr>
+        <w:ind w:firstLine="284"/>
+        <w:rPr>
+          <w:rFonts w:ascii="Arial Narrow" w:hAnsi="Arial Narrow"/>
+        </w:rPr>
+      </w:pPr>
+      <w:r>
+        <w:rPr>
+          <w:rFonts w:ascii="Arial Narrow" w:hAnsi="Arial Narrow"/>
+        </w:rPr>
+        <w:t>En la siguiente tabla se presenta la definición del objetivo o breve descripción de los casos de uso esenciales y de soporte.</w:t>
+      </w:r>
+    </w:p>
+    <w:tbl>
+      <w:tblPr>
+        <w:tblStyle w:val="Tablaconcuadrcula"/>
+        <w:tblW w:w="0" w:type="auto"/>
+        <w:tblLook w:val="04A0" w:firstRow="1" w:lastRow="0" w:firstColumn="1" w:lastColumn="0" w:noHBand="0" w:noVBand="1"/>
+      </w:tblPr>
+      <w:tblGrid>
+        <w:gridCol w:w="4322"/>
+        <w:gridCol w:w="4322"/>
+      </w:tblGrid>
+      <w:tr>
+        <w:tc>
+          <w:tcPr>
+            <w:tcW w:w="4322" w:type="dxa"/>
+          </w:tcPr>
+          <w:p>
+            <w:r>
+              <w:t>Nombre del Caso de Uso</w:t>
+            </w:r>
+          </w:p>
+        </w:tc>
+        <w:tc>
+          <w:tcPr>
+            <w:tcW w:w="4322" w:type="dxa"/>
+          </w:tcPr>
+          <w:p>
+            <w:r>
+              <w:t xml:space="preserve">Objetivo o breve </w:t>
+            </w:r>
+            <w:r>
+              <w:t>descripción</w:t>
+            </w:r>
+          </w:p>
+        </w:tc>
+      </w:tr>
+      <w:tr>
+        <w:tc>
+          <w:tcPr>
+            <w:tcW w:w="4322" w:type="dxa"/>
+          </w:tcPr>
+          <w:p/>
+        </w:tc>
+        <w:tc>
+          <w:tcPr>
+            <w:tcW w:w="4322" w:type="dxa"/>
+          </w:tcPr>
+          <w:p/>
+        </w:tc>
+      </w:tr>
+      <w:tr>
+        <w:tc>
+          <w:tcPr>
+            <w:tcW w:w="4322" w:type="dxa"/>
+          </w:tcPr>
+          <w:p/>
+        </w:tc>
+        <w:tc>
+          <w:tcPr>
+            <w:tcW w:w="4322" w:type="dxa"/>
+          </w:tcPr>
+          <w:p/>
+        </w:tc>
+      </w:tr>
+      <w:tr>
+        <w:tc>
+          <w:tcPr>
+            <w:tcW w:w="4322" w:type="dxa"/>
+          </w:tcPr>
+          <w:p/>
+        </w:tc>
+        <w:tc>
+          <w:tcPr>
+            <w:tcW w:w="4322" w:type="dxa"/>
+          </w:tcPr>
+          <w:p/>
+        </w:tc>
+      </w:tr>
+      <w:tr>
+        <w:tc>
+          <w:tcPr>
+            <w:tcW w:w="4322" w:type="dxa"/>
+          </w:tcPr>
+          <w:p/>
+        </w:tc>
+        <w:tc>
+          <w:tcPr>
+            <w:tcW w:w="4322" w:type="dxa"/>
+          </w:tcPr>
+          <w:p/>
+        </w:tc>
+      </w:tr>
+      <w:tr>
+        <w:tc>
+          <w:tcPr>
+            <w:tcW w:w="4322" w:type="dxa"/>
+          </w:tcPr>
+          <w:p/>
+        </w:tc>
+        <w:tc>
+          <w:tcPr>
+            <w:tcW w:w="4322" w:type="dxa"/>
+          </w:tcPr>
+          <w:p/>
+        </w:tc>
+      </w:tr>
+      <w:tr>
+        <w:tc>
+          <w:tcPr>
+            <w:tcW w:w="4322" w:type="dxa"/>
+          </w:tcPr>
+          <w:p/>
+        </w:tc>
+        <w:tc>
+          <w:tcPr>
+            <w:tcW w:w="4322" w:type="dxa"/>
+          </w:tcPr>
+          <w:p/>
+        </w:tc>
+      </w:tr>
+      <w:tr>
+        <w:tc>
+          <w:tcPr>
+            <w:tcW w:w="4322" w:type="dxa"/>
+          </w:tcPr>
+          <w:p/>
+        </w:tc>
+        <w:tc>
+          <w:tcPr>
+            <w:tcW w:w="4322" w:type="dxa"/>
+          </w:tcPr>
+          <w:p/>
+        </w:tc>
+      </w:tr>
+    </w:tbl>
+    <w:p>
+      <w:pPr>
+        <w:ind w:firstLine="284"/>
+      </w:pPr>
+    </w:p>
+    <w:p>
+      <w:pPr>
+        <w:pStyle w:val="Ttulo3"/>
+        <w:rPr>
+          <w:rFonts w:ascii="Arial Narrow" w:hAnsi="Arial Narrow"/>
+          <w:u w:val="single"/>
+        </w:rPr>
+      </w:pPr>
+      <w:r>
+        <w:rPr>
+          <w:rFonts w:ascii="Arial Narrow" w:hAnsi="Arial Narrow"/>
+          <w:u w:val="single"/>
+        </w:rPr>
+        <w:t>Diagrama de paquetes</w:t>
+      </w:r>
+    </w:p>
+    <w:p>
+      <w:r>
+        <w:t>A continuación se muestra el diagrama de paquetes:</w:t>
+      </w:r>
+    </w:p>
+    <w:p/>
+    <w:p>
+      <w:r>
+        <w:br w:type="page"/>
+      </w:r>
+    </w:p>
+    <w:p>
+      <w:pPr>
+        <w:pStyle w:val="Ttulo3"/>
+        <w:rPr>
+          <w:rFonts w:ascii="Arial Narrow" w:hAnsi="Arial Narrow"/>
+          <w:u w:val="single"/>
+        </w:rPr>
+      </w:pPr>
+      <w:r>
+        <w:rPr>
+          <w:rFonts w:ascii="Arial Narrow" w:hAnsi="Arial Narrow"/>
+          <w:u w:val="single"/>
+        </w:rPr>
+        <w:lastRenderedPageBreak/>
+        <w:t>Descripción de casos de uso del sistema de información</w:t>
+      </w:r>
+    </w:p>
+    <w:p/>
+    <w:p>
+      <w:pPr>
+        <w:rPr>
+          <w:rFonts w:ascii="Arial Narrow" w:hAnsi="Arial Narrow"/>
+        </w:rPr>
+      </w:pPr>
+      <w:r>
+        <w:rPr>
+          <w:rFonts w:ascii="Arial Narrow" w:hAnsi="Arial Narrow"/>
+        </w:rPr>
+        <w:t>Se desarrolla a continuación  la descripción en trazo fino o grueso de los casos de uso del sistema de información.</w:t>
+      </w:r>
+    </w:p>
+    <w:tbl>
+      <w:tblPr>
+        <w:tblW w:w="10155" w:type="dxa"/>
+        <w:jc w:val="center"/>
+        <w:tblCellSpacing w:w="20" w:type="dxa"/>
+        <w:tblBorders>
+          <w:top w:val="outset" w:sz="6" w:space="0" w:color="auto"/>
+          <w:left w:val="outset" w:sz="6" w:space="0" w:color="auto"/>
+          <w:bottom w:val="outset" w:sz="6" w:space="0" w:color="auto"/>
+          <w:right w:val="outset" w:sz="6" w:space="0" w:color="auto"/>
+          <w:insideH w:val="outset" w:sz="6" w:space="0" w:color="auto"/>
+          <w:insideV w:val="outset" w:sz="6" w:space="0" w:color="auto"/>
+        </w:tblBorders>
+        <w:tblLayout w:type="fixed"/>
+        <w:tblCellMar>
+          <w:left w:w="70" w:type="dxa"/>
+          <w:right w:w="70" w:type="dxa"/>
+        </w:tblCellMar>
+        <w:tblLook w:val="00A0" w:firstRow="1" w:lastRow="0" w:firstColumn="1" w:lastColumn="0" w:noHBand="0" w:noVBand="0"/>
+      </w:tblPr>
+      <w:tblGrid>
+        <w:gridCol w:w="2218"/>
+        <w:gridCol w:w="2188"/>
+        <w:gridCol w:w="1410"/>
+        <w:gridCol w:w="652"/>
+        <w:gridCol w:w="596"/>
+        <w:gridCol w:w="3091"/>
+      </w:tblGrid>
+      <w:tr>
+        <w:trPr>
+          <w:cantSplit/>
+          <w:trHeight w:val="300"/>
+          <w:tblCellSpacing w:w="20" w:type="dxa"/>
+          <w:jc w:val="center"/>
+        </w:trPr>
+        <w:tc>
+          <w:tcPr>
+            <w:tcW w:w="10075" w:type="dxa"/>
+            <w:gridSpan w:val="6"/>
+          </w:tcPr>
+          <w:p>
+            <w:pPr>
+              <w:spacing w:after="0" w:line="240" w:lineRule="auto"/>
+              <w:rPr>
+                <w:rFonts w:ascii="Tahoma" w:eastAsia="Times New Roman" w:hAnsi="Tahoma" w:cs="Tahoma"/>
+                <w:sz w:val="20"/>
+                <w:szCs w:val="24"/>
+                <w:lang w:eastAsia="es-ES"/>
+              </w:rPr>
+            </w:pPr>
+            <w:r>
+              <w:rPr>
+                <w:rFonts w:ascii="Tahoma" w:eastAsia="Times New Roman" w:hAnsi="Tahoma" w:cs="Tahoma"/>
+                <w:b/>
+                <w:bCs/>
+                <w:noProof/>
+                <w:sz w:val="20"/>
+                <w:szCs w:val="24"/>
+                <w:lang w:eastAsia="es-ES"/>
+              </w:rPr>
+              <mc:AlternateContent>
+                <mc:Choice Requires="wps">
+                  <w:drawing>
+                    <wp:anchor distT="0" distB="0" distL="114300" distR="114300" simplePos="0" relativeHeight="251660288" behindDoc="0" locked="0" layoutInCell="1" allowOverlap="1">
+                      <wp:simplePos x="0" y="0"/>
+                      <wp:positionH relativeFrom="column">
+                        <wp:posOffset>4270375</wp:posOffset>
+                      </wp:positionH>
+                      <wp:positionV relativeFrom="paragraph">
+                        <wp:posOffset>4445</wp:posOffset>
+                      </wp:positionV>
+                      <wp:extent cx="95250" cy="133350"/>
+                      <wp:effectExtent l="0" t="0" r="19050" b="19050"/>
+                      <wp:wrapNone/>
+                      <wp:docPr id="7" name="7 Conector recto"/>
+                      <wp:cNvGraphicFramePr/>
+                      <a:graphic xmlns:a="http://schemas.openxmlformats.org/drawingml/2006/main">
+                        <a:graphicData uri="http://schemas.microsoft.com/office/word/2010/wordprocessingShape">
+                          <wps:wsp>
+                            <wps:cNvCnPr/>
+                            <wps:spPr>
+                              <a:xfrm>
+                                <a:off x="0" y="0"/>
+                                <a:ext cx="95250" cy="133350"/>
+                              </a:xfrm>
+                              <a:prstGeom prst="line">
+                                <a:avLst/>
+                              </a:prstGeom>
+                            </wps:spPr>
+                            <wps:style>
+                              <a:lnRef idx="1">
+                                <a:schemeClr val="accent1"/>
+                              </a:lnRef>
+                              <a:fillRef idx="0">
+                                <a:schemeClr val="accent1"/>
+                              </a:fillRef>
+                              <a:effectRef idx="0">
+                                <a:schemeClr val="accent1"/>
+                              </a:effectRef>
+                              <a:fontRef idx="minor">
+                                <a:schemeClr val="tx1"/>
+                              </a:fontRef>
+                            </wps:style>
+                            <wps:bodyPr/>
+                          </wps:wsp>
+                        </a:graphicData>
+                      </a:graphic>
+                    </wp:anchor>
+                  </w:drawing>
+                </mc:Choice>
+                <mc:Fallback>
+                  <w:pict>
+                    <v:line id="7 Conector recto" o:spid="_x0000_s1026" style="position:absolute;z-index:251660288;visibility:visible;mso-wrap-style:square;mso-wrap-distance-left:9pt;mso-wrap-distance-top:0;mso-wrap-distance-right:9pt;mso-wrap-distance-bottom:0;mso-position-horizontal:absolute;mso-position-horizontal-relative:text;mso-position-vertical:absolute;mso-position-vertical-relative:text" from="336.25pt,.35pt" to="343.75pt,10.85pt" o:gfxdata="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" strokecolor="#4579b8 [3044]"/>
+                  </w:pict>
+                </mc:Fallback>
+              </mc:AlternateContent>
+            </w:r>
+            <w:r>
+              <w:rPr>
+                <w:rFonts w:ascii="Tahoma" w:eastAsia="Times New Roman" w:hAnsi="Tahoma" w:cs="Tahoma"/>
+                <w:b/>
+                <w:bCs/>
+                <w:noProof/>
+                <w:sz w:val="20"/>
+                <w:szCs w:val="24"/>
+                <w:lang w:eastAsia="es-ES"/>
+              </w:rPr>
+              <mc:AlternateContent>
+                <mc:Choice Requires="wps">
+                  <w:drawing>
+                    <wp:anchor distT="0" distB="0" distL="114300" distR="114300" simplePos="0" relativeHeight="251659264" behindDoc="0" locked="0" layoutInCell="1" allowOverlap="1">
+                      <wp:simplePos x="0" y="0"/>
+                      <wp:positionH relativeFrom="column">
+                        <wp:posOffset>4270375</wp:posOffset>
+                      </wp:positionH>
+                      <wp:positionV relativeFrom="paragraph">
+                        <wp:posOffset>4445</wp:posOffset>
+                      </wp:positionV>
+                      <wp:extent cx="95250" cy="133350"/>
+                      <wp:effectExtent l="0" t="0" r="19050" b="19050"/>
+                      <wp:wrapNone/>
+                      <wp:docPr id="6" name="6 Conector recto"/>
+                      <wp:cNvGraphicFramePr/>
+                      <a:graphic xmlns:a="http://schemas.openxmlformats.org/drawingml/2006/main">
+                        <a:graphicData uri="http://schemas.microsoft.com/office/word/2010/wordprocessingShape">
+                          <wps:wsp>
+                            <wps:cNvCnPr/>
+                            <wps:spPr>
+                              <a:xfrm flipV="1">
+                                <a:off x="0" y="0"/>
+                                <a:ext cx="95250" cy="133350"/>
+                              </a:xfrm>
+                              <a:prstGeom prst="line">
+                                <a:avLst/>
+                              </a:prstGeom>
+                            </wps:spPr>
+                            <wps:style>
+                              <a:lnRef idx="1">
+                                <a:schemeClr val="accent1"/>
+                              </a:lnRef>
+                              <a:fillRef idx="0">
+                                <a:schemeClr val="accent1"/>
+                              </a:fillRef>
+                              <a:effectRef idx="0">
+                                <a:schemeClr val="accent1"/>
+                              </a:effectRef>
+                              <a:fontRef idx="minor">
+                                <a:schemeClr val="tx1"/>
+                              </a:fontRef>
+                            </wps:style>
+                            <wps:bodyPr/>
+                          </wps:wsp>
+                        </a:graphicData>
+                      </a:graphic>
+                    </wp:anchor>
+                  </w:drawing>
+                </mc:Choice>
+                <mc:Fallback>
+                  <w:pict>
+                    <v:line id="6 Conector recto" o:spid="_x0000_s1026" style="position:absolute;flip:y;z-index:251659264;visibility:visible;mso-wrap-style:square;mso-wrap-distance-left:9pt;mso-wrap-distance-top:0;mso-wrap-distance-right:9pt;mso-wrap-distance-bottom:0;mso-position-horizontal:absolute;mso-position-horizontal-relative:text;mso-position-vertical:absolute;mso-position-vertical-relative:text" from="336.25pt,.35pt" to="343.75pt,10.85pt" o:gfxdata="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" strokecolor="#4579b8 [3044]"/>
+                  </w:pict>
+                </mc:Fallback>
+              </mc:AlternateContent>
+            </w:r>
+            <w:r>
+              <w:rPr>
+                <w:rFonts w:ascii="Tahoma" w:eastAsia="Times New Roman" w:hAnsi="Tahoma" w:cs="Tahoma"/>
+                <w:b/>
+                <w:bCs/>
+                <w:sz w:val="20"/>
+                <w:szCs w:val="24"/>
+                <w:lang w:eastAsia="es-ES"/>
+              </w:rPr>
+              <w:t>Nivel del  Use Case</w:t>
+            </w:r>
+            <w:r>
+              <w:rPr>
+                <w:rFonts w:ascii="Tahoma" w:eastAsia="Times New Roman" w:hAnsi="Tahoma" w:cs="Tahoma"/>
+                <w:sz w:val="20"/>
+                <w:szCs w:val="24"/>
+                <w:lang w:eastAsia="es-ES"/>
+              </w:rPr>
+              <w:t xml:space="preserve">:                  </w:t>
+            </w:r>
+            <w:r>
+              <w:rPr>
+                <w:rFonts w:ascii="Tahoma" w:eastAsia="Times New Roman" w:hAnsi="Tahoma" w:cs="Tahoma"/>
+                <w:sz w:val="24"/>
+                <w:szCs w:val="24"/>
+                <w:lang w:eastAsia="es-ES"/>
+              </w:rPr>
+              <w:fldChar w:fldCharType="begin">
+                <w:ffData>
+                  <w:name w:val="Casilla5"/>
+                  <w:enabled/>
+                  <w:calcOnExit w:val="0"/>
+                  <w:checkBox>
+                    <w:sizeAuto/>
+                    <w:default w:val="0"/>
+                  </w:checkBox>
+                </w:ffData>
+              </w:fldChar>
+            </w:r>
+            <w:bookmarkStart w:id="11" w:name="Casilla5"/>
+            <w:r>
+              <w:rPr>
+                <w:rFonts w:ascii="Tahoma" w:eastAsia="Times New Roman" w:hAnsi="Tahoma" w:cs="Tahoma"/>
+                <w:sz w:val="24"/>
+                <w:szCs w:val="24"/>
+                <w:lang w:eastAsia="es-ES"/>
+              </w:rPr>
+              <w:instrText xml:space="preserve"> FORMCHECKBOX </w:instrText>
+            </w:r>
+            <w:r>
+              <w:rPr>
+                <w:rFonts w:ascii="Tahoma" w:eastAsia="Times New Roman" w:hAnsi="Tahoma" w:cs="Tahoma"/>
+                <w:sz w:val="24"/>
+                <w:szCs w:val="24"/>
+                <w:lang w:eastAsia="es-ES"/>
+              </w:rPr>
+            </w:r>
+            <w:r>
+              <w:rPr>
+                <w:rFonts w:ascii="Tahoma" w:eastAsia="Times New Roman" w:hAnsi="Tahoma" w:cs="Tahoma"/>
+                <w:sz w:val="24"/>
+                <w:szCs w:val="24"/>
+                <w:lang w:eastAsia="es-ES"/>
+              </w:rPr>
+              <w:fldChar w:fldCharType="end"/>
+            </w:r>
+            <w:bookmarkEnd w:id="11"/>
+            <w:r>
+              <w:rPr>
+                <w:rFonts w:ascii="Tahoma" w:eastAsia="Times New Roman" w:hAnsi="Tahoma" w:cs="Tahoma"/>
+                <w:sz w:val="24"/>
+                <w:szCs w:val="24"/>
+                <w:lang w:eastAsia="es-ES"/>
+              </w:rPr>
+              <w:t xml:space="preserve">  </w:t>
+            </w:r>
+            <w:r>
+              <w:rPr>
+                <w:rFonts w:ascii="Tahoma" w:eastAsia="Times New Roman" w:hAnsi="Tahoma" w:cs="Tahoma"/>
+                <w:sz w:val="20"/>
+                <w:szCs w:val="24"/>
+                <w:lang w:eastAsia="es-ES"/>
+              </w:rPr>
+              <w:t xml:space="preserve">Negocio                                       </w:t>
+            </w:r>
+            <w:r>
+              <w:rPr>
+                <w:rFonts w:ascii="Tahoma" w:eastAsia="Times New Roman" w:hAnsi="Tahoma" w:cs="Tahoma"/>
+                <w:sz w:val="24"/>
+                <w:szCs w:val="24"/>
+                <w:lang w:eastAsia="es-ES"/>
+              </w:rPr>
+              <w:fldChar w:fldCharType="begin">
+                <w:ffData>
+                  <w:name w:val="Casilla5"/>
+                  <w:enabled/>
+                  <w:calcOnExit w:val="0"/>
+                  <w:checkBox>
+                    <w:sizeAuto/>
+                    <w:default w:val="0"/>
+                  </w:checkBox>
+                </w:ffData>
+              </w:fldChar>
+            </w:r>
+            <w:r>
+              <w:rPr>
+                <w:rFonts w:ascii="Tahoma" w:eastAsia="Times New Roman" w:hAnsi="Tahoma" w:cs="Tahoma"/>
+                <w:sz w:val="24"/>
+                <w:szCs w:val="24"/>
+                <w:lang w:eastAsia="es-ES"/>
+              </w:rPr>
+              <w:instrText xml:space="preserve"> FORMCHECKBOX </w:instrText>
+            </w:r>
+            <w:r>
+              <w:rPr>
+                <w:rFonts w:ascii="Tahoma" w:eastAsia="Times New Roman" w:hAnsi="Tahoma" w:cs="Tahoma"/>
+                <w:sz w:val="24"/>
+                <w:szCs w:val="24"/>
+                <w:lang w:eastAsia="es-ES"/>
+              </w:rPr>
+            </w:r>
+            <w:r>
+              <w:rPr>
+                <w:rFonts w:ascii="Tahoma" w:eastAsia="Times New Roman" w:hAnsi="Tahoma" w:cs="Tahoma"/>
+                <w:sz w:val="24"/>
+                <w:szCs w:val="24"/>
+                <w:lang w:eastAsia="es-ES"/>
+              </w:rPr>
+              <w:fldChar w:fldCharType="end"/>
+            </w:r>
+            <w:r>
+              <w:rPr>
+                <w:rFonts w:ascii="Tahoma" w:eastAsia="Times New Roman" w:hAnsi="Tahoma" w:cs="Tahoma"/>
+                <w:sz w:val="20"/>
+                <w:szCs w:val="24"/>
+                <w:lang w:eastAsia="es-ES"/>
+              </w:rPr>
+              <w:t xml:space="preserve">   Sistema de Información</w:t>
+            </w:r>
+          </w:p>
+          <w:p>
+            <w:pPr>
+              <w:keepNext/>
+              <w:spacing w:after="0" w:line="240" w:lineRule="auto"/>
+              <w:outlineLvl w:val="2"/>
+              <w:rPr>
+                <w:rFonts w:ascii="Tahoma" w:eastAsia="Times New Roman" w:hAnsi="Tahoma" w:cs="Tahoma"/>
+                <w:sz w:val="20"/>
+                <w:szCs w:val="20"/>
+                <w:lang w:eastAsia="es-ES"/>
+              </w:rPr>
+            </w:pPr>
+          </w:p>
+        </w:tc>
+      </w:tr>
+      <w:tr>
+        <w:trPr>
+          <w:cantSplit/>
+          <w:trHeight w:val="385"/>
+          <w:tblCellSpacing w:w="20" w:type="dxa"/>
+          <w:jc w:val="center"/>
+        </w:trPr>
+        <w:tc>
+          <w:tcPr>
+            <w:tcW w:w="7004" w:type="dxa"/>
+            <w:gridSpan w:val="5"/>
+            <w:shd w:val="clear" w:color="auto" w:fill="C0C0C0"/>
+          </w:tcPr>
+          <w:p>
+            <w:pPr>
+              <w:spacing w:after="0" w:line="240" w:lineRule="auto"/>
+              <w:rPr>
+                <w:rFonts w:ascii="Tahoma" w:eastAsia="Times New Roman" w:hAnsi="Tahoma" w:cs="Tahoma"/>
+                <w:sz w:val="20"/>
+                <w:szCs w:val="24"/>
+                <w:lang w:eastAsia="es-ES"/>
+              </w:rPr>
+            </w:pPr>
+            <w:r>
+              <w:rPr>
+                <w:rFonts w:ascii="Tahoma" w:eastAsia="Times New Roman" w:hAnsi="Tahoma" w:cs="Tahoma"/>
+                <w:b/>
+                <w:bCs/>
+                <w:sz w:val="20"/>
+                <w:szCs w:val="24"/>
+                <w:lang w:eastAsia="es-ES"/>
+              </w:rPr>
+              <w:t>Nombre del Use Case</w:t>
+            </w:r>
+            <w:r>
+              <w:rPr>
+                <w:rFonts w:ascii="Tahoma" w:eastAsia="Times New Roman" w:hAnsi="Tahoma" w:cs="Tahoma"/>
+                <w:sz w:val="20"/>
+                <w:szCs w:val="24"/>
+                <w:lang w:eastAsia="es-ES"/>
+              </w:rPr>
+              <w:t xml:space="preserve">: </w:t>
+            </w:r>
+            <w:r>
+              <w:rPr>
+                <w:rFonts w:ascii="Tahoma" w:eastAsia="Times New Roman" w:hAnsi="Tahoma" w:cs="Tahoma"/>
+                <w:lang w:eastAsia="es-ES"/>
+              </w:rPr>
+              <w:t>Registrar nueva historia clínica</w:t>
+            </w:r>
+          </w:p>
+        </w:tc>
+        <w:tc>
+          <w:tcPr>
+            <w:tcW w:w="3031" w:type="dxa"/>
+            <w:shd w:val="clear" w:color="auto" w:fill="C0C0C0"/>
+          </w:tcPr>
+          <w:p>
+            <w:pPr>
+              <w:spacing w:after="0" w:line="240" w:lineRule="auto"/>
+              <w:rPr>
+                <w:rFonts w:ascii="Tahoma" w:eastAsia="Times New Roman" w:hAnsi="Tahoma" w:cs="Tahoma"/>
+                <w:sz w:val="20"/>
+                <w:szCs w:val="24"/>
+                <w:lang w:eastAsia="es-ES"/>
+              </w:rPr>
+            </w:pPr>
+            <w:r>
+              <w:rPr>
+                <w:rFonts w:ascii="Tahoma" w:eastAsia="Times New Roman" w:hAnsi="Tahoma" w:cs="Tahoma"/>
+                <w:b/>
+                <w:bCs/>
+                <w:sz w:val="20"/>
+                <w:szCs w:val="24"/>
+                <w:lang w:eastAsia="es-ES"/>
+              </w:rPr>
+              <w:t>ID</w:t>
+            </w:r>
+            <w:r>
+              <w:rPr>
+                <w:rFonts w:ascii="Tahoma" w:eastAsia="Times New Roman" w:hAnsi="Tahoma" w:cs="Tahoma"/>
+                <w:sz w:val="20"/>
+                <w:szCs w:val="24"/>
+                <w:lang w:eastAsia="es-ES"/>
+              </w:rPr>
+              <w:t xml:space="preserve">: </w:t>
+            </w:r>
+          </w:p>
+        </w:tc>
+      </w:tr>
+      <w:tr>
+        <w:trPr>
+          <w:cantSplit/>
+          <w:trHeight w:val="385"/>
+          <w:tblCellSpacing w:w="20" w:type="dxa"/>
+          <w:jc w:val="center"/>
+        </w:trPr>
+        <w:tc>
+          <w:tcPr>
+            <w:tcW w:w="4346" w:type="dxa"/>
+            <w:gridSpan w:val="2"/>
+          </w:tcPr>
+          <w:p>
+            <w:pPr>
+              <w:spacing w:after="0" w:line="240" w:lineRule="auto"/>
+              <w:rPr>
+                <w:rFonts w:ascii="Tahoma" w:eastAsia="Times New Roman" w:hAnsi="Tahoma" w:cs="Tahoma"/>
+                <w:sz w:val="20"/>
+                <w:szCs w:val="24"/>
+                <w:lang w:eastAsia="es-ES"/>
+              </w:rPr>
+            </w:pPr>
+            <w:r>
+              <w:rPr>
+                <w:rFonts w:ascii="Tahoma" w:eastAsia="Times New Roman" w:hAnsi="Tahoma" w:cs="Tahoma"/>
+                <w:b/>
+                <w:bCs/>
+                <w:sz w:val="20"/>
+                <w:szCs w:val="24"/>
+                <w:lang w:eastAsia="es-ES"/>
+              </w:rPr>
+              <w:t>Actor Principal</w:t>
+            </w:r>
+            <w:r>
+              <w:rPr>
+                <w:rFonts w:ascii="Arial" w:eastAsia="Times New Roman" w:hAnsi="Arial" w:cs="Arial"/>
+                <w:sz w:val="20"/>
+                <w:szCs w:val="24"/>
+                <w:lang w:eastAsia="es-ES"/>
+              </w:rPr>
+              <w:t xml:space="preserve">: </w:t>
+            </w:r>
+            <w:r>
+              <w:rPr>
+                <w:rFonts w:ascii="Tahoma" w:eastAsia="Times New Roman" w:hAnsi="Tahoma" w:cs="Tahoma"/>
+                <w:lang w:eastAsia="es-ES"/>
+              </w:rPr>
+              <w:t>Responsable de atención médica</w:t>
+            </w:r>
+            <w:r>
+              <w:rPr>
+                <w:rFonts w:ascii="Tahoma" w:eastAsia="Times New Roman" w:hAnsi="Tahoma" w:cs="Tahoma"/>
+                <w:lang w:eastAsia="es-ES"/>
+              </w:rPr>
+              <w:t xml:space="preserve"> (RAM)</w:t>
+            </w:r>
+          </w:p>
+        </w:tc>
+        <w:tc>
+          <w:tcPr>
+            <w:tcW w:w="5689" w:type="dxa"/>
+            <w:gridSpan w:val="4"/>
+          </w:tcPr>
+          <w:p>
+            <w:pPr>
+              <w:spacing w:after="0" w:line="240" w:lineRule="auto"/>
+              <w:rPr>
+                <w:rFonts w:ascii="Tahoma" w:eastAsia="Times New Roman" w:hAnsi="Tahoma" w:cs="Tahoma"/>
+                <w:sz w:val="20"/>
+                <w:szCs w:val="24"/>
+                <w:lang w:eastAsia="es-ES"/>
+              </w:rPr>
+            </w:pPr>
+            <w:r>
+              <w:rPr>
+                <w:rFonts w:ascii="Tahoma" w:eastAsia="Times New Roman" w:hAnsi="Tahoma" w:cs="Tahoma"/>
+                <w:b/>
+                <w:bCs/>
+                <w:sz w:val="20"/>
+                <w:szCs w:val="24"/>
+                <w:lang w:eastAsia="es-ES"/>
+              </w:rPr>
+              <w:t>Actor Secundario</w:t>
+            </w:r>
+            <w:r>
+              <w:rPr>
+                <w:rFonts w:ascii="Tahoma" w:eastAsia="Times New Roman" w:hAnsi="Tahoma" w:cs="Tahoma"/>
+                <w:sz w:val="20"/>
+                <w:szCs w:val="24"/>
+                <w:lang w:eastAsia="es-ES"/>
+              </w:rPr>
+              <w:t>: no aplica</w:t>
+            </w:r>
+          </w:p>
+        </w:tc>
+      </w:tr>
+      <w:tr>
+        <w:trPr>
+          <w:cantSplit/>
+          <w:tblCellSpacing w:w="20" w:type="dxa"/>
+          <w:jc w:val="center"/>
+        </w:trPr>
+        <w:tc>
+          <w:tcPr>
+            <w:tcW w:w="10075" w:type="dxa"/>
+            <w:gridSpan w:val="6"/>
+          </w:tcPr>
+          <w:p>
+            <w:pPr>
+              <w:spacing w:after="0" w:line="240" w:lineRule="auto"/>
+              <w:rPr>
+                <w:rFonts w:ascii="Tahoma" w:eastAsia="Times New Roman" w:hAnsi="Tahoma" w:cs="Tahoma"/>
+                <w:sz w:val="20"/>
+                <w:szCs w:val="24"/>
+                <w:lang w:eastAsia="es-ES"/>
+              </w:rPr>
+            </w:pPr>
+            <w:r>
+              <w:rPr>
+                <w:rFonts w:ascii="Tahoma" w:eastAsia="Times New Roman" w:hAnsi="Tahoma" w:cs="Tahoma"/>
+                <w:sz w:val="20"/>
+                <w:szCs w:val="24"/>
+                <w:lang w:eastAsia="es-ES"/>
+              </w:rPr>
+              <mc:AlternateContent>
+                <mc:Choice Requires="wps">
+                  <w:drawing>
+                    <wp:anchor distT="0" distB="0" distL="114300" distR="114300" simplePos="0" relativeHeight="251663360" behindDoc="0" locked="0" layoutInCell="1" allowOverlap="1" wp14:anchorId="20BFC238" wp14:editId="778AA60C">
+                      <wp:simplePos x="0" y="0"/>
+                      <wp:positionH relativeFrom="column">
+                        <wp:posOffset>1851025</wp:posOffset>
+                      </wp:positionH>
+                      <wp:positionV relativeFrom="paragraph">
+                        <wp:posOffset>2540</wp:posOffset>
+                      </wp:positionV>
+                      <wp:extent cx="95250" cy="133350"/>
+                      <wp:effectExtent l="0" t="0" r="19050" b="19050"/>
+                      <wp:wrapNone/>
+                      <wp:docPr id="10" name="10 Conector recto"/>
+                      <wp:cNvGraphicFramePr/>
+                      <a:graphic xmlns:a="http://schemas.openxmlformats.org/drawingml/2006/main">
+                        <a:graphicData uri="http://schemas.microsoft.com/office/word/2010/wordprocessingShape">
+                          <wps:wsp>
+                            <wps:cNvCnPr/>
+                            <wps:spPr>
+                              <a:xfrm>
+                                <a:off x="0" y="0"/>
+                                <a:ext cx="95250" cy="133350"/>
+                              </a:xfrm>
+                              <a:prstGeom prst="line">
+                                <a:avLst/>
+                              </a:prstGeom>
+                            </wps:spPr>
+                            <wps:style>
+                              <a:lnRef idx="1">
+                                <a:schemeClr val="accent1"/>
+                              </a:lnRef>
+                              <a:fillRef idx="0">
+                                <a:schemeClr val="accent1"/>
+                              </a:fillRef>
+                              <a:effectRef idx="0">
+                                <a:schemeClr val="accent1"/>
+                              </a:effectRef>
+                              <a:fontRef idx="minor">
+                                <a:schemeClr val="tx1"/>
+                              </a:fontRef>
+                            </wps:style>
+                            <wps:bodyPr/>
+                          </wps:wsp>
+                        </a:graphicData>
+                      </a:graphic>
+                    </wp:anchor>
+                  </w:drawing>
+                </mc:Choice>
+                <mc:Fallback>
+                  <w:pict>
+                    <v:line id="10 Conector recto" o:spid="_x0000_s1026" style="position:absolute;z-index:251663360;visibility:visible;mso-wrap-style:square;mso-wrap-distance-left:9pt;mso-wrap-distance-top:0;mso-wrap-distance-right:9pt;mso-wrap-distance-bottom:0;mso-position-horizontal:absolute;mso-position-horizontal-relative:text;mso-position-vertical:absolute;mso-position-vertical-relative:text" from="145.75pt,.2pt" to="153.25pt,10.7pt" o:gfxdata="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" strokecolor="#4579b8 [3044]"/>
+                  </w:pict>
+                </mc:Fallback>
+              </mc:AlternateContent>
+            </w:r>
+            <w:r>
+              <w:rPr>
+                <w:rFonts w:ascii="Tahoma" w:eastAsia="Times New Roman" w:hAnsi="Tahoma" w:cs="Tahoma"/>
+                <w:sz w:val="20"/>
+                <w:szCs w:val="24"/>
+                <w:lang w:eastAsia="es-ES"/>
+              </w:rPr>
+              <mc:AlternateContent>
+                <mc:Choice Requires="wps">
+                  <w:drawing>
+                    <wp:anchor distT="0" distB="0" distL="114300" distR="114300" simplePos="0" relativeHeight="251662336" behindDoc="0" locked="0" layoutInCell="1" allowOverlap="1" wp14:anchorId="1D11140C" wp14:editId="333AC33D">
+                      <wp:simplePos x="0" y="0"/>
+                      <wp:positionH relativeFrom="column">
+                        <wp:posOffset>1851025</wp:posOffset>
+                      </wp:positionH>
+                      <wp:positionV relativeFrom="paragraph">
+                        <wp:posOffset>2540</wp:posOffset>
+                      </wp:positionV>
+                      <wp:extent cx="95250" cy="133350"/>
+                      <wp:effectExtent l="0" t="0" r="19050" b="19050"/>
+                      <wp:wrapNone/>
+                      <wp:docPr id="9" name="9 Conector recto"/>
+                      <wp:cNvGraphicFramePr/>
+                      <a:graphic xmlns:a="http://schemas.openxmlformats.org/drawingml/2006/main">
+                        <a:graphicData uri="http://schemas.microsoft.com/office/word/2010/wordprocessingShape">
+                          <wps:wsp>
+                            <wps:cNvCnPr/>
+                            <wps:spPr>
+                              <a:xfrm flipV="1">
+                                <a:off x="0" y="0"/>
+                                <a:ext cx="95250" cy="133350"/>
+                              </a:xfrm>
+                              <a:prstGeom prst="line">
+                                <a:avLst/>
+                              </a:prstGeom>
+                            </wps:spPr>
+                            <wps:style>
+                              <a:lnRef idx="1">
+                                <a:schemeClr val="accent1"/>
+                              </a:lnRef>
+                              <a:fillRef idx="0">
+                                <a:schemeClr val="accent1"/>
+                              </a:fillRef>
+                              <a:effectRef idx="0">
+                                <a:schemeClr val="accent1"/>
+                              </a:effectRef>
+                              <a:fontRef idx="minor">
+                                <a:schemeClr val="tx1"/>
+                              </a:fontRef>
+                            </wps:style>
+                            <wps:bodyPr/>
+                          </wps:wsp>
+                        </a:graphicData>
+                      </a:graphic>
+                    </wp:anchor>
+                  </w:drawing>
+                </mc:Choice>
+                <mc:Fallback>
+                  <w:pict>
+                    <v:line id="9 Conector recto" o:spid="_x0000_s1026" style="position:absolute;flip:y;z-index:251662336;visibility:visible;mso-wrap-style:square;mso-wrap-distance-left:9pt;mso-wrap-distance-top:0;mso-wrap-distance-right:9pt;mso-wrap-distance-bottom:0;mso-position-horizontal:absolute;mso-position-horizontal-relative:text;mso-position-vertical:absolute;mso-position-vertical-relative:text" from="145.75pt,.2pt" to="153.25pt,10.7pt" o:gfxdata="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" strokecolor="#4579b8 [3044]"/>
+                  </w:pict>
+                </mc:Fallback>
+              </mc:AlternateContent>
+            </w:r>
+            <w:r>
+              <w:rPr>
+                <w:rFonts w:ascii="Tahoma" w:eastAsia="Times New Roman" w:hAnsi="Tahoma" w:cs="Tahoma"/>
+                <w:b/>
+                <w:bCs/>
+                <w:sz w:val="20"/>
+                <w:szCs w:val="24"/>
+                <w:lang w:eastAsia="es-ES"/>
+              </w:rPr>
+              <w:t>Tipo de Use Case</w:t>
+            </w:r>
+            <w:r>
+              <w:rPr>
+                <w:rFonts w:ascii="Tahoma" w:eastAsia="Times New Roman" w:hAnsi="Tahoma" w:cs="Tahoma"/>
+                <w:sz w:val="20"/>
+                <w:szCs w:val="24"/>
+                <w:lang w:eastAsia="es-ES"/>
+              </w:rPr>
+              <w:t xml:space="preserve">:                  </w:t>
+            </w:r>
+            <w:r>
+              <w:rPr>
+                <w:rFonts w:ascii="Tahoma" w:eastAsia="Times New Roman" w:hAnsi="Tahoma" w:cs="Tahoma"/>
+                <w:sz w:val="24"/>
+                <w:szCs w:val="24"/>
+                <w:lang w:eastAsia="es-ES"/>
+              </w:rPr>
+              <w:fldChar w:fldCharType="begin">
+                <w:ffData>
+                  <w:name w:val=""/>
+                  <w:enabled/>
+                  <w:calcOnExit w:val="0"/>
+                  <w:checkBox>
+                    <w:sizeAuto/>
+                    <w:default w:val="0"/>
+                  </w:checkBox>
+                </w:ffData>
+              </w:fldChar>
+            </w:r>
+            <w:r>
+              <w:rPr>
+                <w:rFonts w:ascii="Tahoma" w:eastAsia="Times New Roman" w:hAnsi="Tahoma" w:cs="Tahoma"/>
+                <w:sz w:val="24"/>
+                <w:szCs w:val="24"/>
+                <w:lang w:eastAsia="es-ES"/>
+              </w:rPr>
+              <w:instrText xml:space="preserve"> FORMCHECKBOX </w:instrText>
+            </w:r>
+            <w:r>
+              <w:rPr>
+                <w:rFonts w:ascii="Tahoma" w:eastAsia="Times New Roman" w:hAnsi="Tahoma" w:cs="Tahoma"/>
+                <w:sz w:val="24"/>
+                <w:szCs w:val="24"/>
+                <w:lang w:eastAsia="es-ES"/>
+              </w:rPr>
+            </w:r>
+            <w:r>
+              <w:rPr>
+                <w:rFonts w:ascii="Tahoma" w:eastAsia="Times New Roman" w:hAnsi="Tahoma" w:cs="Tahoma"/>
+                <w:sz w:val="24"/>
+                <w:szCs w:val="24"/>
+                <w:lang w:eastAsia="es-ES"/>
+              </w:rPr>
+              <w:fldChar w:fldCharType="end"/>
+            </w:r>
+            <w:r>
+              <w:rPr>
+                <w:rFonts w:ascii="Tahoma" w:eastAsia="Times New Roman" w:hAnsi="Tahoma" w:cs="Tahoma"/>
+                <w:sz w:val="20"/>
+                <w:szCs w:val="24"/>
+                <w:lang w:eastAsia="es-ES"/>
+              </w:rPr>
+              <w:t xml:space="preserve">  Concreto                                       </w:t>
+            </w:r>
+            <w:r>
+              <w:rPr>
+                <w:rFonts w:ascii="Tahoma" w:eastAsia="Times New Roman" w:hAnsi="Tahoma" w:cs="Tahoma"/>
+                <w:sz w:val="24"/>
+                <w:szCs w:val="24"/>
+                <w:lang w:eastAsia="es-ES"/>
+              </w:rPr>
+              <w:fldChar w:fldCharType="begin">
+                <w:ffData>
+                  <w:name w:val="Casilla5"/>
+                  <w:enabled/>
+                  <w:calcOnExit w:val="0"/>
+                  <w:checkBox>
+                    <w:sizeAuto/>
+                    <w:default w:val="0"/>
+                  </w:checkBox>
+                </w:ffData>
+              </w:fldChar>
+            </w:r>
+            <w:r>
+              <w:rPr>
+                <w:rFonts w:ascii="Tahoma" w:eastAsia="Times New Roman" w:hAnsi="Tahoma" w:cs="Tahoma"/>
+                <w:sz w:val="24"/>
+                <w:szCs w:val="24"/>
+                <w:lang w:eastAsia="es-ES"/>
+              </w:rPr>
+              <w:instrText xml:space="preserve"> FORMCHECKBOX </w:instrText>
+            </w:r>
+            <w:r>
+              <w:rPr>
+                <w:rFonts w:ascii="Tahoma" w:eastAsia="Times New Roman" w:hAnsi="Tahoma" w:cs="Tahoma"/>
+                <w:sz w:val="24"/>
+                <w:szCs w:val="24"/>
+                <w:lang w:eastAsia="es-ES"/>
+              </w:rPr>
+            </w:r>
+            <w:r>
+              <w:rPr>
+                <w:rFonts w:ascii="Tahoma" w:eastAsia="Times New Roman" w:hAnsi="Tahoma" w:cs="Tahoma"/>
+                <w:sz w:val="24"/>
+                <w:szCs w:val="24"/>
+                <w:lang w:eastAsia="es-ES"/>
+              </w:rPr>
+              <w:fldChar w:fldCharType="end"/>
+            </w:r>
+            <w:r>
+              <w:rPr>
+                <w:rFonts w:ascii="Tahoma" w:eastAsia="Times New Roman" w:hAnsi="Tahoma" w:cs="Tahoma"/>
+                <w:sz w:val="20"/>
+                <w:szCs w:val="24"/>
+                <w:lang w:eastAsia="es-ES"/>
+              </w:rPr>
+              <w:t xml:space="preserve">   Abstracto</w:t>
+            </w:r>
+          </w:p>
+        </w:tc>
+      </w:tr>
+      <w:tr>
+        <w:trPr>
+          <w:cantSplit/>
+          <w:trHeight w:val="542"/>
+          <w:tblCellSpacing w:w="20" w:type="dxa"/>
+          <w:jc w:val="center"/>
+        </w:trPr>
+        <w:tc>
+          <w:tcPr>
+            <w:tcW w:w="10075" w:type="dxa"/>
+            <w:gridSpan w:val="6"/>
+          </w:tcPr>
+          <w:p>
+            <w:pPr>
+              <w:spacing w:after="0" w:line="240" w:lineRule="auto"/>
+              <w:rPr>
+                <w:rFonts w:ascii="Tahoma" w:eastAsia="Times New Roman" w:hAnsi="Tahoma" w:cs="Tahoma"/>
+                <w:sz w:val="20"/>
+                <w:szCs w:val="24"/>
+                <w:lang w:eastAsia="es-ES"/>
+              </w:rPr>
+            </w:pPr>
+            <w:r>
+              <w:rPr>
+                <w:rFonts w:ascii="Tahoma" w:eastAsia="Times New Roman" w:hAnsi="Tahoma" w:cs="Tahoma"/>
+                <w:b/>
+                <w:bCs/>
+                <w:sz w:val="20"/>
+                <w:szCs w:val="24"/>
+                <w:lang w:eastAsia="es-ES"/>
+              </w:rPr>
+              <w:t>Objetivo</w:t>
+            </w:r>
+            <w:r>
+              <w:rPr>
+                <w:rFonts w:ascii="Tahoma" w:eastAsia="Times New Roman" w:hAnsi="Tahoma" w:cs="Tahoma"/>
+                <w:sz w:val="20"/>
+                <w:szCs w:val="24"/>
+                <w:lang w:eastAsia="es-ES"/>
+              </w:rPr>
+              <w:t>:</w:t>
+            </w:r>
+            <w:r>
+              <w:rPr>
+                <w:rFonts w:ascii="Times New Roman" w:eastAsia="Times New Roman" w:hAnsi="Times New Roman" w:cs="Times New Roman"/>
+                <w:sz w:val="24"/>
+                <w:szCs w:val="24"/>
+                <w:lang w:eastAsia="es-ES"/>
+              </w:rPr>
+              <w:t xml:space="preserve"> </w:t>
+            </w:r>
+            <w:r>
+              <w:rPr>
+                <w:rFonts w:ascii="Tahoma" w:eastAsia="Times New Roman" w:hAnsi="Tahoma" w:cs="Tahoma"/>
+                <w:lang w:eastAsia="es-ES"/>
+              </w:rPr>
+              <w:t>Registrar la creación de la historia clínica de un paciente</w:t>
+            </w:r>
+          </w:p>
+        </w:tc>
+      </w:tr>
+      <w:tr>
+        <w:trPr>
+          <w:cantSplit/>
+          <w:tblCellSpacing w:w="20" w:type="dxa"/>
+          <w:jc w:val="center"/>
+        </w:trPr>
+        <w:tc>
+          <w:tcPr>
+            <w:tcW w:w="10075" w:type="dxa"/>
+            <w:gridSpan w:val="6"/>
+          </w:tcPr>
+          <w:p>
+            <w:pPr>
+              <w:spacing w:after="0" w:line="240" w:lineRule="auto"/>
+              <w:rPr>
+                <w:rFonts w:ascii="Tahoma" w:eastAsia="Times New Roman" w:hAnsi="Tahoma" w:cs="Tahoma"/>
+                <w:sz w:val="20"/>
+                <w:szCs w:val="24"/>
+                <w:lang w:eastAsia="es-ES"/>
+              </w:rPr>
+            </w:pPr>
+            <w:r>
+              <w:rPr>
+                <w:rFonts w:ascii="Tahoma" w:eastAsia="Times New Roman" w:hAnsi="Tahoma" w:cs="Tahoma"/>
+                <w:b/>
+                <w:bCs/>
+                <w:sz w:val="20"/>
+                <w:szCs w:val="24"/>
+                <w:lang w:eastAsia="es-ES"/>
+              </w:rPr>
+              <w:t>Precondiciones</w:t>
+            </w:r>
+            <w:r>
+              <w:rPr>
+                <w:rFonts w:ascii="Tahoma" w:eastAsia="Times New Roman" w:hAnsi="Tahoma" w:cs="Tahoma"/>
+                <w:sz w:val="20"/>
+                <w:szCs w:val="24"/>
+                <w:lang w:eastAsia="es-ES"/>
+              </w:rPr>
+              <w:t xml:space="preserve">:  </w:t>
+            </w:r>
+            <w:r>
+              <w:rPr>
+                <w:rFonts w:ascii="Tahoma" w:eastAsia="Times New Roman" w:hAnsi="Tahoma" w:cs="Tahoma"/>
+                <w:sz w:val="20"/>
+                <w:szCs w:val="24"/>
+                <w:lang w:eastAsia="es-ES"/>
+              </w:rPr>
+              <w:t xml:space="preserve"> </w:t>
+            </w:r>
+          </w:p>
+          <w:p>
+            <w:pPr>
+              <w:pStyle w:val="Prrafodelista"/>
+              <w:numPr>
+                <w:ilvl w:val="0"/>
+                <w:numId w:val="3"/>
+              </w:numPr>
+              <w:spacing w:after="0" w:line="240" w:lineRule="auto"/>
+              <w:rPr>
+                <w:rFonts w:ascii="Tahoma" w:eastAsia="Times New Roman" w:hAnsi="Tahoma" w:cs="Tahoma"/>
+                <w:lang w:eastAsia="es-ES"/>
+              </w:rPr>
+            </w:pPr>
+            <w:r>
+              <w:rPr>
+                <w:rFonts w:ascii="Tahoma" w:eastAsia="Times New Roman" w:hAnsi="Tahoma" w:cs="Tahoma"/>
+                <w:lang w:eastAsia="es-ES"/>
+              </w:rPr>
+              <w:t>El RAM debe estar logueado.</w:t>
+            </w:r>
+          </w:p>
+          <w:p>
+            <w:pPr>
+              <w:pStyle w:val="Prrafodelista"/>
+              <w:numPr>
+                <w:ilvl w:val="0"/>
+                <w:numId w:val="3"/>
+              </w:numPr>
+              <w:spacing w:after="0" w:line="240" w:lineRule="auto"/>
+              <w:rPr>
+                <w:rFonts w:ascii="Tahoma" w:eastAsia="Times New Roman" w:hAnsi="Tahoma" w:cs="Tahoma"/>
+                <w:lang w:eastAsia="es-ES"/>
+              </w:rPr>
+            </w:pPr>
+            <w:r>
+              <w:rPr>
+                <w:rFonts w:ascii="Tahoma" w:eastAsia="Times New Roman" w:hAnsi="Tahoma" w:cs="Tahoma"/>
+                <w:lang w:eastAsia="es-ES"/>
+              </w:rPr>
+              <w:t>El paciente debe estar registrado.</w:t>
+            </w:r>
+          </w:p>
+          <w:p>
+            <w:pPr>
+              <w:pStyle w:val="Prrafodelista"/>
+              <w:numPr>
+                <w:ilvl w:val="0"/>
+                <w:numId w:val="3"/>
+              </w:numPr>
+              <w:spacing w:after="0" w:line="240" w:lineRule="auto"/>
+              <w:rPr>
+                <w:rFonts w:ascii="Tahoma" w:eastAsia="Times New Roman" w:hAnsi="Tahoma" w:cs="Tahoma"/>
+                <w:lang w:eastAsia="es-ES"/>
+              </w:rPr>
+            </w:pPr>
+            <w:r>
+              <w:rPr>
+                <w:rFonts w:ascii="Tahoma" w:eastAsia="Times New Roman" w:hAnsi="Tahoma" w:cs="Tahoma"/>
+                <w:lang w:eastAsia="es-ES"/>
+              </w:rPr>
+              <w:t>El RAM debe haber seleccionado el paciente, al cual está atendiendo en el consultorio.</w:t>
+            </w:r>
+          </w:p>
+          <w:p>
+            <w:pPr>
+              <w:spacing w:after="0" w:line="240" w:lineRule="auto"/>
+              <w:rPr>
+                <w:rFonts w:ascii="Tahoma" w:eastAsia="Times New Roman" w:hAnsi="Tahoma" w:cs="Tahoma"/>
+                <w:sz w:val="20"/>
+                <w:szCs w:val="24"/>
+                <w:lang w:eastAsia="es-ES"/>
+              </w:rPr>
+            </w:pPr>
+          </w:p>
+        </w:tc>
+      </w:tr>
+      <w:tr>
+        <w:trPr>
+          <w:cantSplit/>
+          <w:trHeight w:val="243"/>
+          <w:tblCellSpacing w:w="20" w:type="dxa"/>
+          <w:jc w:val="center"/>
+        </w:trPr>
+        <w:tc>
+          <w:tcPr>
+            <w:tcW w:w="2158" w:type="dxa"/>
+            <w:vMerge w:val="restart"/>
+          </w:tcPr>
+          <w:p>
+            <w:pPr>
+              <w:spacing w:after="0" w:line="240" w:lineRule="auto"/>
+              <w:rPr>
+                <w:rFonts w:ascii="Tahoma" w:eastAsia="Times New Roman" w:hAnsi="Tahoma" w:cs="Tahoma"/>
+                <w:sz w:val="20"/>
+                <w:szCs w:val="24"/>
+                <w:lang w:eastAsia="es-ES"/>
+              </w:rPr>
+            </w:pPr>
+            <w:r>
+              <w:rPr>
+                <w:rFonts w:ascii="Tahoma" w:eastAsia="Times New Roman" w:hAnsi="Tahoma" w:cs="Tahoma"/>
+                <w:b/>
+                <w:bCs/>
+                <w:sz w:val="20"/>
+                <w:szCs w:val="24"/>
+                <w:lang w:eastAsia="es-ES"/>
+              </w:rPr>
+              <w:t>Post- Condiciones</w:t>
+            </w:r>
+            <w:r>
+              <w:rPr>
+                <w:rFonts w:ascii="Tahoma" w:eastAsia="Times New Roman" w:hAnsi="Tahoma" w:cs="Tahoma"/>
+                <w:sz w:val="20"/>
+                <w:szCs w:val="24"/>
+                <w:lang w:eastAsia="es-ES"/>
+              </w:rPr>
+              <w:t xml:space="preserve"> </w:t>
+            </w:r>
+          </w:p>
+          <w:p>
+            <w:pPr>
+              <w:spacing w:after="0" w:line="240" w:lineRule="auto"/>
+              <w:rPr>
+                <w:rFonts w:ascii="Tahoma" w:eastAsia="Times New Roman" w:hAnsi="Tahoma" w:cs="Tahoma"/>
+                <w:sz w:val="20"/>
+                <w:szCs w:val="24"/>
+                <w:lang w:eastAsia="es-ES"/>
+              </w:rPr>
+            </w:pPr>
+          </w:p>
+        </w:tc>
+        <w:tc>
+          <w:tcPr>
+            <w:tcW w:w="7877" w:type="dxa"/>
+            <w:gridSpan w:val="5"/>
+          </w:tcPr>
+          <w:p>
+            <w:pPr>
+              <w:spacing w:after="0" w:line="240" w:lineRule="auto"/>
+              <w:rPr>
+                <w:rFonts w:ascii="Tahoma" w:eastAsia="Times New Roman" w:hAnsi="Tahoma" w:cs="Tahoma"/>
+                <w:bCs/>
+                <w:sz w:val="20"/>
+                <w:szCs w:val="24"/>
+                <w:lang w:eastAsia="es-ES"/>
+              </w:rPr>
+            </w:pPr>
+            <w:r>
+              <w:rPr>
+                <w:rFonts w:ascii="Tahoma" w:eastAsia="Times New Roman" w:hAnsi="Tahoma" w:cs="Tahoma"/>
+                <w:b/>
+                <w:bCs/>
+                <w:sz w:val="20"/>
+                <w:szCs w:val="24"/>
+                <w:lang w:eastAsia="es-ES"/>
+              </w:rPr>
+              <w:t>Éxito:</w:t>
+            </w:r>
+            <w:r>
+              <w:rPr>
+                <w:rFonts w:ascii="Tahoma" w:eastAsia="Times New Roman" w:hAnsi="Tahoma" w:cs="Tahoma"/>
+                <w:b/>
+                <w:bCs/>
+                <w:sz w:val="20"/>
+                <w:szCs w:val="24"/>
+                <w:lang w:eastAsia="es-ES"/>
+              </w:rPr>
+              <w:t xml:space="preserve"> </w:t>
+            </w:r>
+            <w:r>
+              <w:rPr>
+                <w:rFonts w:ascii="Tahoma" w:eastAsia="Times New Roman" w:hAnsi="Tahoma" w:cs="Tahoma"/>
+                <w:bCs/>
+                <w:sz w:val="20"/>
+                <w:szCs w:val="24"/>
+                <w:lang w:eastAsia="es-ES"/>
+              </w:rPr>
+              <w:t>Se registra la creación de una historia clínica para un paciente.</w:t>
+            </w:r>
+          </w:p>
+        </w:tc>
+      </w:tr>
+      <w:tr>
+        <w:trPr>
+          <w:cantSplit/>
+          <w:trHeight w:val="243"/>
+          <w:tblCellSpacing w:w="20" w:type="dxa"/>
+          <w:jc w:val="center"/>
+        </w:trPr>
+        <w:tc>
+          <w:tcPr>
+            <w:tcW w:w="2158" w:type="dxa"/>
+            <w:vMerge/>
+          </w:tcPr>
+          <w:p>
+            <w:pPr>
+              <w:spacing w:after="0" w:line="240" w:lineRule="auto"/>
+              <w:rPr>
+                <w:rFonts w:ascii="Tahoma" w:eastAsia="Times New Roman" w:hAnsi="Tahoma" w:cs="Tahoma"/>
+                <w:b/>
+                <w:bCs/>
+                <w:sz w:val="20"/>
+                <w:szCs w:val="24"/>
+                <w:lang w:eastAsia="es-ES"/>
+              </w:rPr>
+            </w:pPr>
+          </w:p>
+        </w:tc>
+        <w:tc>
+          <w:tcPr>
+            <w:tcW w:w="7877" w:type="dxa"/>
+            <w:gridSpan w:val="5"/>
+          </w:tcPr>
+          <w:p>
+            <w:pPr>
+              <w:spacing w:after="0" w:line="240" w:lineRule="auto"/>
+              <w:rPr>
+                <w:rFonts w:ascii="Tahoma" w:eastAsia="Times New Roman" w:hAnsi="Tahoma" w:cs="Tahoma"/>
+                <w:bCs/>
+                <w:sz w:val="20"/>
+                <w:szCs w:val="24"/>
+                <w:lang w:eastAsia="es-ES"/>
+              </w:rPr>
+            </w:pPr>
+            <w:r>
+              <w:rPr>
+                <w:rFonts w:ascii="Tahoma" w:eastAsia="Times New Roman" w:hAnsi="Tahoma" w:cs="Tahoma"/>
+                <w:b/>
+                <w:bCs/>
+                <w:sz w:val="20"/>
+                <w:szCs w:val="24"/>
+                <w:lang w:eastAsia="es-ES"/>
+              </w:rPr>
+              <w:t>Fracaso:</w:t>
+            </w:r>
+            <w:r>
+              <w:rPr>
+                <w:rFonts w:ascii="Tahoma" w:eastAsia="Times New Roman" w:hAnsi="Tahoma" w:cs="Tahoma"/>
+                <w:b/>
+                <w:bCs/>
+                <w:sz w:val="20"/>
+                <w:szCs w:val="24"/>
+                <w:lang w:eastAsia="es-ES"/>
+              </w:rPr>
+              <w:t xml:space="preserve"> </w:t>
+            </w:r>
+            <w:r>
+              <w:rPr>
+                <w:rFonts w:ascii="Tahoma" w:eastAsia="Times New Roman" w:hAnsi="Tahoma" w:cs="Tahoma"/>
+                <w:bCs/>
+                <w:sz w:val="20"/>
+                <w:szCs w:val="24"/>
+                <w:lang w:eastAsia="es-ES"/>
+              </w:rPr>
+              <w:t>El caso de uso se cancela cuando:</w:t>
+            </w:r>
+          </w:p>
+          <w:p>
+            <w:pPr>
+              <w:pStyle w:val="Prrafodelista"/>
+              <w:numPr>
+                <w:ilvl w:val="0"/>
+                <w:numId w:val="5"/>
+              </w:numPr>
+              <w:spacing w:after="0" w:line="240" w:lineRule="auto"/>
+              <w:ind w:left="488" w:hanging="284"/>
+              <w:rPr>
+                <w:rFonts w:ascii="Tahoma" w:eastAsia="Times New Roman" w:hAnsi="Tahoma" w:cs="Tahoma"/>
+                <w:bCs/>
+                <w:sz w:val="20"/>
+                <w:szCs w:val="24"/>
+                <w:lang w:eastAsia="es-ES"/>
+              </w:rPr>
+            </w:pPr>
+            <w:r>
+              <w:rPr>
+                <w:rFonts w:ascii="Tahoma" w:eastAsia="Times New Roman" w:hAnsi="Tahoma" w:cs="Tahoma"/>
+                <w:bCs/>
+                <w:sz w:val="20"/>
+                <w:szCs w:val="24"/>
+                <w:lang w:eastAsia="es-ES"/>
+              </w:rPr>
+              <w:t>El paciente ya tiene una historia clínica.</w:t>
+            </w:r>
+          </w:p>
+          <w:p>
+            <w:pPr>
+              <w:pStyle w:val="Prrafodelista"/>
+              <w:numPr>
+                <w:ilvl w:val="0"/>
+                <w:numId w:val="5"/>
+              </w:numPr>
+              <w:spacing w:after="0" w:line="240" w:lineRule="auto"/>
+              <w:ind w:left="488" w:hanging="284"/>
+              <w:rPr>
+                <w:rFonts w:ascii="Tahoma" w:eastAsia="Times New Roman" w:hAnsi="Tahoma" w:cs="Tahoma"/>
+                <w:bCs/>
+                <w:sz w:val="20"/>
+                <w:szCs w:val="24"/>
+                <w:lang w:eastAsia="es-ES"/>
+              </w:rPr>
+            </w:pPr>
+            <w:r>
+              <w:rPr>
+                <w:rFonts w:ascii="Tahoma" w:eastAsia="Times New Roman" w:hAnsi="Tahoma" w:cs="Tahoma"/>
+                <w:bCs/>
+                <w:sz w:val="20"/>
+                <w:szCs w:val="24"/>
+                <w:lang w:eastAsia="es-ES"/>
+              </w:rPr>
+              <w:t>No existe el profesional médico con el tipo y número de documento ingresado.</w:t>
+            </w:r>
+          </w:p>
+          <w:p>
+            <w:pPr>
+              <w:pStyle w:val="Prrafodelista"/>
+              <w:numPr>
+                <w:ilvl w:val="0"/>
+                <w:numId w:val="5"/>
+              </w:numPr>
+              <w:spacing w:after="0" w:line="240" w:lineRule="auto"/>
+              <w:ind w:left="488" w:hanging="284"/>
+              <w:rPr>
+                <w:rFonts w:ascii="Tahoma" w:eastAsia="Times New Roman" w:hAnsi="Tahoma" w:cs="Tahoma"/>
+                <w:bCs/>
+                <w:sz w:val="20"/>
+                <w:szCs w:val="24"/>
+                <w:lang w:eastAsia="es-ES"/>
+              </w:rPr>
+            </w:pPr>
+            <w:r>
+              <w:rPr>
+                <w:rFonts w:ascii="Tahoma" w:eastAsia="Times New Roman" w:hAnsi="Tahoma" w:cs="Tahoma"/>
+                <w:bCs/>
+                <w:sz w:val="20"/>
+                <w:szCs w:val="24"/>
+                <w:lang w:eastAsia="es-ES"/>
+              </w:rPr>
+              <w:t>El RAM no confirma el registro de la historia clínica.</w:t>
+            </w:r>
+            <w:bookmarkStart w:id="12" w:name="_GoBack"/>
+            <w:bookmarkEnd w:id="12"/>
+            <w:r>
+              <w:rPr>
+                <w:rFonts w:ascii="Tahoma" w:eastAsia="Times New Roman" w:hAnsi="Tahoma" w:cs="Tahoma"/>
+                <w:bCs/>
+                <w:sz w:val="20"/>
+                <w:szCs w:val="24"/>
+                <w:lang w:eastAsia="es-ES"/>
+              </w:rPr>
+              <w:t xml:space="preserve"> </w:t>
+            </w:r>
+          </w:p>
+        </w:tc>
+      </w:tr>
+      <w:tr>
+        <w:trPr>
+          <w:tblCellSpacing w:w="20" w:type="dxa"/>
+          <w:jc w:val="center"/>
+        </w:trPr>
+        <w:tc>
+          <w:tcPr>
+            <w:tcW w:w="5756" w:type="dxa"/>
+            <w:gridSpan w:val="3"/>
+          </w:tcPr>
+          <w:p>
+            <w:pPr>
+              <w:keepNext/>
+              <w:spacing w:after="0" w:line="240" w:lineRule="auto"/>
+              <w:outlineLvl w:val="2"/>
+              <w:rPr>
+                <w:rFonts w:ascii="Tahoma" w:eastAsia="Times New Roman" w:hAnsi="Tahoma" w:cs="Tahoma"/>
+                <w:b/>
+                <w:bCs/>
+                <w:sz w:val="20"/>
+                <w:szCs w:val="20"/>
+                <w:lang w:eastAsia="es-ES"/>
+              </w:rPr>
+            </w:pPr>
+            <w:r>
+              <w:rPr>
+                <w:rFonts w:ascii="Tahoma" w:eastAsia="Times New Roman" w:hAnsi="Tahoma" w:cs="Tahoma"/>
+                <w:b/>
+                <w:bCs/>
+                <w:sz w:val="20"/>
+                <w:szCs w:val="20"/>
+                <w:lang w:eastAsia="es-ES"/>
+              </w:rPr>
+              <w:t>Curso Normal</w:t>
+            </w:r>
+          </w:p>
+        </w:tc>
+        <w:tc>
+          <w:tcPr>
+            <w:tcW w:w="4279" w:type="dxa"/>
+            <w:gridSpan w:val="3"/>
+          </w:tcPr>
+          <w:p>
+            <w:pPr>
+              <w:keepNext/>
+              <w:spacing w:after="0" w:line="240" w:lineRule="auto"/>
+              <w:outlineLvl w:val="2"/>
+              <w:rPr>
+                <w:rFonts w:ascii="Tahoma" w:eastAsia="Times New Roman" w:hAnsi="Tahoma" w:cs="Tahoma"/>
+                <w:b/>
+                <w:bCs/>
+                <w:sz w:val="20"/>
+                <w:szCs w:val="20"/>
+                <w:lang w:eastAsia="es-ES"/>
+              </w:rPr>
+            </w:pPr>
+            <w:r>
+              <w:rPr>
+                <w:rFonts w:ascii="Tahoma" w:eastAsia="Times New Roman" w:hAnsi="Tahoma" w:cs="Tahoma"/>
+                <w:b/>
+                <w:bCs/>
+                <w:sz w:val="20"/>
+                <w:szCs w:val="20"/>
+                <w:lang w:eastAsia="es-ES"/>
+              </w:rPr>
+              <w:t>Alternativas</w:t>
+            </w:r>
+          </w:p>
+        </w:tc>
+      </w:tr>
+      <w:tr>
+        <w:trPr>
+          <w:tblCellSpacing w:w="20" w:type="dxa"/>
+          <w:jc w:val="center"/>
+        </w:trPr>
+        <w:tc>
+          <w:tcPr>
+            <w:tcW w:w="5756" w:type="dxa"/>
+            <w:gridSpan w:val="3"/>
+            <w:tcBorders>
+              <w:bottom w:val="nil"/>
+            </w:tcBorders>
+          </w:tcPr>
+          <w:p>
+            <w:pPr>
+              <w:pStyle w:val="Prrafodelista"/>
+              <w:numPr>
+                <w:ilvl w:val="0"/>
+                <w:numId w:val="4"/>
+              </w:numPr>
+              <w:spacing w:after="0" w:line="240" w:lineRule="auto"/>
+              <w:ind w:left="275" w:hanging="283"/>
+              <w:jc w:val="both"/>
+              <w:rPr>
+                <w:rFonts w:ascii="Tahoma" w:eastAsia="Times New Roman" w:hAnsi="Tahoma" w:cs="Tahoma"/>
+                <w:sz w:val="20"/>
+                <w:szCs w:val="24"/>
+                <w:lang w:eastAsia="es-ES"/>
+              </w:rPr>
+            </w:pPr>
+            <w:r>
+              <w:rPr>
+                <w:rFonts w:ascii="Tahoma" w:eastAsia="Times New Roman" w:hAnsi="Tahoma" w:cs="Tahoma"/>
+                <w:sz w:val="20"/>
+                <w:szCs w:val="24"/>
+                <w:lang w:eastAsia="es-ES"/>
+              </w:rPr>
+              <w:t>El caso de uso comienza cuando el Responsable de atención médica (RAM), selecciona la opción Registrar nueva historia clínica.</w:t>
+            </w:r>
+          </w:p>
+          <w:p>
+            <w:pPr>
+              <w:pStyle w:val="Prrafodelista"/>
+              <w:numPr>
+                <w:ilvl w:val="0"/>
+                <w:numId w:val="4"/>
+              </w:numPr>
+              <w:spacing w:after="0" w:line="240" w:lineRule="auto"/>
+              <w:ind w:left="275" w:hanging="283"/>
+              <w:jc w:val="both"/>
+              <w:rPr>
+                <w:rFonts w:ascii="Tahoma" w:eastAsia="Times New Roman" w:hAnsi="Tahoma" w:cs="Tahoma"/>
+                <w:sz w:val="20"/>
+                <w:szCs w:val="24"/>
+                <w:lang w:eastAsia="es-ES"/>
+              </w:rPr>
+            </w:pPr>
+            <w:r>
+              <w:rPr>
+                <w:rFonts w:ascii="Tahoma" w:eastAsia="Times New Roman" w:hAnsi="Tahoma" w:cs="Tahoma"/>
+                <w:sz w:val="20"/>
+                <w:szCs w:val="24"/>
+                <w:lang w:eastAsia="es-ES"/>
+              </w:rPr>
+              <w:t>El sistema verifica que el paciente no tenga una historia clínica generada, y es así.</w:t>
+            </w:r>
+          </w:p>
+          <w:p>
+            <w:pPr>
+              <w:spacing w:after="0" w:line="240" w:lineRule="auto"/>
+              <w:jc w:val="both"/>
+              <w:rPr>
+                <w:rFonts w:ascii="Tahoma" w:eastAsia="Times New Roman" w:hAnsi="Tahoma" w:cs="Tahoma"/>
+                <w:sz w:val="20"/>
+                <w:szCs w:val="24"/>
+                <w:lang w:eastAsia="es-ES"/>
+              </w:rPr>
+            </w:pPr>
+          </w:p>
+        </w:tc>
+        <w:tc>
+          <w:tcPr>
+            <w:tcW w:w="4279" w:type="dxa"/>
+            <w:gridSpan w:val="3"/>
+            <w:tcBorders>
+              <w:bottom w:val="nil"/>
+            </w:tcBorders>
+          </w:tcPr>
+          <w:p>
+            <w:pPr>
+              <w:spacing w:after="0" w:line="240" w:lineRule="auto"/>
+              <w:jc w:val="both"/>
+              <w:rPr>
+                <w:rFonts w:ascii="Tahoma" w:eastAsia="Times New Roman" w:hAnsi="Tahoma" w:cs="Tahoma"/>
+                <w:sz w:val="20"/>
+                <w:szCs w:val="24"/>
+                <w:lang w:eastAsia="es-ES"/>
+              </w:rPr>
+            </w:pPr>
+          </w:p>
+          <w:p>
+            <w:pPr>
+              <w:spacing w:after="0" w:line="240" w:lineRule="auto"/>
+              <w:jc w:val="both"/>
+              <w:rPr>
+                <w:rFonts w:ascii="Tahoma" w:eastAsia="Times New Roman" w:hAnsi="Tahoma" w:cs="Tahoma"/>
+                <w:sz w:val="20"/>
+                <w:szCs w:val="24"/>
+                <w:lang w:eastAsia="es-ES"/>
+              </w:rPr>
+            </w:pPr>
+          </w:p>
+          <w:p>
+            <w:pPr>
+              <w:spacing w:after="0" w:line="240" w:lineRule="auto"/>
+              <w:jc w:val="both"/>
+              <w:rPr>
+                <w:rFonts w:ascii="Tahoma" w:eastAsia="Times New Roman" w:hAnsi="Tahoma" w:cs="Tahoma"/>
+                <w:sz w:val="20"/>
+                <w:szCs w:val="24"/>
+                <w:lang w:eastAsia="es-ES"/>
+              </w:rPr>
+            </w:pPr>
+          </w:p>
+          <w:p>
+            <w:pPr>
+              <w:spacing w:after="0" w:line="240" w:lineRule="auto"/>
+              <w:jc w:val="both"/>
+              <w:rPr>
+                <w:rFonts w:ascii="Tahoma" w:eastAsia="Times New Roman" w:hAnsi="Tahoma" w:cs="Tahoma"/>
+                <w:sz w:val="20"/>
+                <w:szCs w:val="24"/>
+                <w:lang w:eastAsia="es-ES"/>
+              </w:rPr>
+            </w:pPr>
+            <w:r>
+              <w:rPr>
+                <w:rFonts w:ascii="Tahoma" w:eastAsia="Times New Roman" w:hAnsi="Tahoma" w:cs="Tahoma"/>
+                <w:sz w:val="20"/>
+                <w:szCs w:val="24"/>
+                <w:lang w:eastAsia="es-ES"/>
+              </w:rPr>
+              <w:t>2. A. El sistema verifica que el paciente tiene una historia clínica.</w:t>
+            </w:r>
+          </w:p>
+          <w:p>
+            <w:pPr>
+              <w:spacing w:after="0" w:line="240" w:lineRule="auto"/>
+              <w:jc w:val="both"/>
+              <w:rPr>
+                <w:rFonts w:ascii="Tahoma" w:eastAsia="Times New Roman" w:hAnsi="Tahoma" w:cs="Tahoma"/>
+                <w:sz w:val="20"/>
+                <w:szCs w:val="24"/>
+                <w:lang w:eastAsia="es-ES"/>
+              </w:rPr>
+            </w:pPr>
+            <w:r>
+              <w:rPr>
+                <w:rFonts w:ascii="Tahoma" w:eastAsia="Times New Roman" w:hAnsi="Tahoma" w:cs="Tahoma"/>
+                <w:sz w:val="20"/>
+                <w:szCs w:val="24"/>
+                <w:lang w:eastAsia="es-ES"/>
+              </w:rPr>
+              <w:t>2. A. 1. El sistema informa la situación.</w:t>
+            </w:r>
+          </w:p>
+          <w:p>
+            <w:pPr>
+              <w:spacing w:after="0" w:line="240" w:lineRule="auto"/>
+              <w:jc w:val="both"/>
+              <w:rPr>
+                <w:rFonts w:ascii="Tahoma" w:eastAsia="Times New Roman" w:hAnsi="Tahoma" w:cs="Tahoma"/>
+                <w:sz w:val="20"/>
+                <w:szCs w:val="24"/>
+                <w:lang w:eastAsia="es-ES"/>
+              </w:rPr>
+            </w:pPr>
+            <w:r>
+              <w:rPr>
+                <w:rFonts w:ascii="Tahoma" w:eastAsia="Times New Roman" w:hAnsi="Tahoma" w:cs="Tahoma"/>
+                <w:sz w:val="20"/>
+                <w:szCs w:val="24"/>
+                <w:lang w:eastAsia="es-ES"/>
+              </w:rPr>
+              <w:t>2. A. 2. El sistema no permite el registro de una nueva historia clínica.</w:t>
+            </w:r>
+          </w:p>
+          <w:p>
+            <w:pPr>
+              <w:spacing w:after="0" w:line="240" w:lineRule="auto"/>
+              <w:jc w:val="both"/>
+              <w:rPr>
+                <w:rFonts w:ascii="Tahoma" w:eastAsia="Times New Roman" w:hAnsi="Tahoma" w:cs="Tahoma"/>
+                <w:sz w:val="20"/>
+                <w:szCs w:val="24"/>
+                <w:lang w:eastAsia="es-ES"/>
+              </w:rPr>
+            </w:pPr>
+            <w:r>
+              <w:rPr>
+                <w:rFonts w:ascii="Tahoma" w:eastAsia="Times New Roman" w:hAnsi="Tahoma" w:cs="Tahoma"/>
+                <w:sz w:val="20"/>
+                <w:szCs w:val="24"/>
+                <w:lang w:eastAsia="es-ES"/>
+              </w:rPr>
+              <w:t>2. A. 3. Se cancela el caso de uso.</w:t>
+            </w:r>
+          </w:p>
+        </w:tc>
+      </w:tr>
+      <w:tr>
+        <w:trPr>
+          <w:tblCellSpacing w:w="20" w:type="dxa"/>
+          <w:jc w:val="center"/>
+        </w:trPr>
+        <w:tc>
+          <w:tcPr>
+            <w:tcW w:w="5756" w:type="dxa"/>
+            <w:gridSpan w:val="3"/>
+            <w:tcBorders>
+              <w:top w:val="nil"/>
+              <w:bottom w:val="nil"/>
+            </w:tcBorders>
+          </w:tcPr>
+          <w:p>
+            <w:pPr>
+              <w:pStyle w:val="Prrafodelista"/>
+              <w:numPr>
+                <w:ilvl w:val="0"/>
+                <w:numId w:val="4"/>
+              </w:numPr>
+              <w:spacing w:after="0" w:line="240" w:lineRule="auto"/>
+              <w:ind w:left="275" w:hanging="283"/>
+              <w:jc w:val="both"/>
+              <w:rPr>
+                <w:rFonts w:ascii="Tahoma" w:eastAsia="Times New Roman" w:hAnsi="Tahoma" w:cs="Tahoma"/>
+                <w:sz w:val="20"/>
+                <w:szCs w:val="24"/>
+                <w:lang w:eastAsia="es-ES"/>
+              </w:rPr>
+            </w:pPr>
+            <w:r>
+              <w:rPr>
+                <w:rFonts w:ascii="Tahoma" w:eastAsia="Times New Roman" w:hAnsi="Tahoma" w:cs="Tahoma"/>
+                <w:sz w:val="20"/>
+                <w:szCs w:val="24"/>
+                <w:lang w:eastAsia="es-ES"/>
+              </w:rPr>
+              <w:t>El sistema muestra los datos del paciente que está recibiendo atención médica en consultorio: nombre y apellido.</w:t>
+            </w:r>
+          </w:p>
+          <w:p>
+            <w:pPr>
+              <w:pStyle w:val="Prrafodelista"/>
+              <w:numPr>
+                <w:ilvl w:val="0"/>
+                <w:numId w:val="4"/>
+              </w:numPr>
+              <w:spacing w:after="0" w:line="240" w:lineRule="auto"/>
+              <w:ind w:left="275" w:hanging="283"/>
+              <w:jc w:val="both"/>
+              <w:rPr>
+                <w:rFonts w:ascii="Tahoma" w:eastAsia="Times New Roman" w:hAnsi="Tahoma" w:cs="Tahoma"/>
+                <w:sz w:val="20"/>
+                <w:szCs w:val="24"/>
+                <w:lang w:eastAsia="es-ES"/>
+              </w:rPr>
+            </w:pPr>
+            <w:r>
+              <w:rPr>
+                <w:rFonts w:ascii="Tahoma" w:eastAsia="Times New Roman" w:hAnsi="Tahoma" w:cs="Tahoma"/>
+                <w:sz w:val="20"/>
+                <w:szCs w:val="24"/>
+                <w:lang w:eastAsia="es-ES"/>
+              </w:rPr>
+              <w:t>El sistema obtiene y muestra la fecha actual (fecha de creación de la historia clínica).</w:t>
+            </w:r>
+          </w:p>
+          <w:p>
+            <w:pPr>
+              <w:pStyle w:val="Prrafodelista"/>
+              <w:numPr>
+                <w:ilvl w:val="0"/>
+                <w:numId w:val="4"/>
+              </w:numPr>
+              <w:spacing w:after="0" w:line="240" w:lineRule="auto"/>
+              <w:ind w:left="275" w:hanging="283"/>
+              <w:jc w:val="both"/>
+              <w:rPr>
+                <w:rFonts w:ascii="Tahoma" w:eastAsia="Times New Roman" w:hAnsi="Tahoma" w:cs="Tahoma"/>
+                <w:sz w:val="20"/>
+                <w:szCs w:val="24"/>
+                <w:lang w:eastAsia="es-ES"/>
+              </w:rPr>
+            </w:pPr>
+            <w:r>
+              <w:rPr>
+                <w:rFonts w:ascii="Tahoma" w:eastAsia="Times New Roman" w:hAnsi="Tahoma" w:cs="Tahoma"/>
+                <w:sz w:val="20"/>
+                <w:szCs w:val="24"/>
+                <w:lang w:eastAsia="es-ES"/>
+              </w:rPr>
+              <w:t>El sistema consulta si desea ingresar el diagnóstico.</w:t>
+            </w:r>
+          </w:p>
+          <w:p>
+            <w:pPr>
+              <w:pStyle w:val="Prrafodelista"/>
+              <w:numPr>
+                <w:ilvl w:val="0"/>
+                <w:numId w:val="4"/>
+              </w:numPr>
+              <w:spacing w:after="0" w:line="240" w:lineRule="auto"/>
+              <w:ind w:left="275" w:hanging="283"/>
+              <w:jc w:val="both"/>
+              <w:rPr>
+                <w:rFonts w:ascii="Tahoma" w:eastAsia="Times New Roman" w:hAnsi="Tahoma" w:cs="Tahoma"/>
+                <w:sz w:val="20"/>
+                <w:szCs w:val="24"/>
+                <w:lang w:eastAsia="es-ES"/>
+              </w:rPr>
+            </w:pPr>
+            <w:r>
+              <w:rPr>
+                <w:rFonts w:ascii="Tahoma" w:eastAsia="Times New Roman" w:hAnsi="Tahoma" w:cs="Tahoma"/>
+                <w:sz w:val="20"/>
+                <w:szCs w:val="24"/>
+                <w:lang w:eastAsia="es-ES"/>
+              </w:rPr>
+              <w:t>El RAM ingresa el diagnóstico.</w:t>
+            </w:r>
+          </w:p>
+          <w:p>
+            <w:pPr>
+              <w:pStyle w:val="Prrafodelista"/>
+              <w:numPr>
+                <w:ilvl w:val="0"/>
+                <w:numId w:val="4"/>
+              </w:numPr>
+              <w:spacing w:after="0" w:line="240" w:lineRule="auto"/>
+              <w:ind w:left="275" w:hanging="283"/>
+              <w:jc w:val="both"/>
+              <w:rPr>
+                <w:rFonts w:ascii="Tahoma" w:eastAsia="Times New Roman" w:hAnsi="Tahoma" w:cs="Tahoma"/>
+                <w:sz w:val="20"/>
+                <w:szCs w:val="24"/>
+                <w:lang w:eastAsia="es-ES"/>
+              </w:rPr>
+            </w:pPr>
+            <w:r>
+              <w:rPr>
+                <w:rFonts w:ascii="Tahoma" w:eastAsia="Times New Roman" w:hAnsi="Tahoma" w:cs="Tahoma"/>
+                <w:sz w:val="20"/>
+                <w:szCs w:val="24"/>
+                <w:lang w:eastAsia="es-ES"/>
+              </w:rPr>
+              <w:t>El sistema consulta si desea ingresar los antecedentes médicos del paciente.</w:t>
+            </w:r>
+          </w:p>
+          <w:p>
+            <w:pPr>
+              <w:pStyle w:val="Prrafodelista"/>
+              <w:numPr>
+                <w:ilvl w:val="0"/>
+                <w:numId w:val="4"/>
+              </w:numPr>
+              <w:spacing w:after="0" w:line="240" w:lineRule="auto"/>
+              <w:ind w:left="275" w:hanging="283"/>
+              <w:jc w:val="both"/>
+              <w:rPr>
+                <w:rFonts w:ascii="Tahoma" w:eastAsia="Times New Roman" w:hAnsi="Tahoma" w:cs="Tahoma"/>
+                <w:sz w:val="20"/>
+                <w:szCs w:val="24"/>
+                <w:lang w:eastAsia="es-ES"/>
+              </w:rPr>
+            </w:pPr>
+            <w:r>
+              <w:rPr>
+                <w:rFonts w:ascii="Tahoma" w:eastAsia="Times New Roman" w:hAnsi="Tahoma" w:cs="Tahoma"/>
+                <w:sz w:val="20"/>
+                <w:szCs w:val="24"/>
+                <w:lang w:eastAsia="es-ES"/>
+              </w:rPr>
+              <w:t>El RAM ingresa los antecedentes médicos del paciente</w:t>
+            </w:r>
+            <w:r>
+              <w:rPr>
+                <w:rFonts w:ascii="Tahoma" w:eastAsia="Times New Roman" w:hAnsi="Tahoma" w:cs="Tahoma"/>
+                <w:sz w:val="20"/>
+                <w:szCs w:val="24"/>
+                <w:lang w:eastAsia="es-ES"/>
+              </w:rPr>
+              <w:t>.</w:t>
+            </w:r>
+          </w:p>
+          <w:p>
+            <w:pPr>
+              <w:pStyle w:val="Prrafodelista"/>
+              <w:numPr>
+                <w:ilvl w:val="0"/>
+                <w:numId w:val="4"/>
+              </w:numPr>
+              <w:spacing w:after="0" w:line="240" w:lineRule="auto"/>
+              <w:ind w:left="275" w:hanging="283"/>
+              <w:jc w:val="both"/>
+              <w:rPr>
+                <w:rFonts w:ascii="Tahoma" w:eastAsia="Times New Roman" w:hAnsi="Tahoma" w:cs="Tahoma"/>
+                <w:sz w:val="20"/>
+                <w:szCs w:val="24"/>
+                <w:lang w:eastAsia="es-ES"/>
+              </w:rPr>
+            </w:pPr>
+            <w:r>
+              <w:rPr>
+                <w:rFonts w:ascii="Tahoma" w:eastAsia="Times New Roman" w:hAnsi="Tahoma" w:cs="Tahoma"/>
+                <w:sz w:val="20"/>
+                <w:szCs w:val="24"/>
+                <w:lang w:eastAsia="es-ES"/>
+              </w:rPr>
+              <w:t>El sistema muestra los tipos de documentos.</w:t>
+            </w:r>
+          </w:p>
+          <w:p>
+            <w:pPr>
+              <w:pStyle w:val="Prrafodelista"/>
+              <w:numPr>
+                <w:ilvl w:val="0"/>
+                <w:numId w:val="4"/>
+              </w:numPr>
+              <w:spacing w:after="0" w:line="240" w:lineRule="auto"/>
+              <w:ind w:left="275" w:hanging="283"/>
+              <w:jc w:val="both"/>
+              <w:rPr>
+                <w:rFonts w:ascii="Tahoma" w:eastAsia="Times New Roman" w:hAnsi="Tahoma" w:cs="Tahoma"/>
+                <w:sz w:val="20"/>
+                <w:szCs w:val="24"/>
+                <w:lang w:eastAsia="es-ES"/>
+              </w:rPr>
+            </w:pPr>
+            <w:r>
+              <w:rPr>
+                <w:rFonts w:ascii="Tahoma" w:eastAsia="Times New Roman" w:hAnsi="Tahoma" w:cs="Tahoma"/>
+                <w:sz w:val="20"/>
+                <w:szCs w:val="24"/>
+                <w:lang w:eastAsia="es-ES"/>
+              </w:rPr>
+              <w:t xml:space="preserve"> </w:t>
+            </w:r>
+            <w:r>
+              <w:rPr>
+                <w:rFonts w:ascii="Tahoma" w:eastAsia="Times New Roman" w:hAnsi="Tahoma" w:cs="Tahoma"/>
+                <w:sz w:val="20"/>
+                <w:szCs w:val="24"/>
+                <w:lang w:eastAsia="es-ES"/>
+              </w:rPr>
+              <w:t>El sistema solicita se seleccione el tipo de documento.</w:t>
+            </w:r>
+          </w:p>
+          <w:p>
+            <w:pPr>
+              <w:pStyle w:val="Prrafodelista"/>
+              <w:numPr>
+                <w:ilvl w:val="0"/>
+                <w:numId w:val="4"/>
+              </w:numPr>
+              <w:spacing w:after="0" w:line="240" w:lineRule="auto"/>
+              <w:ind w:left="275" w:hanging="283"/>
+              <w:jc w:val="both"/>
+              <w:rPr>
+                <w:rFonts w:ascii="Tahoma" w:eastAsia="Times New Roman" w:hAnsi="Tahoma" w:cs="Tahoma"/>
+                <w:sz w:val="20"/>
+                <w:szCs w:val="24"/>
+                <w:lang w:eastAsia="es-ES"/>
+              </w:rPr>
+            </w:pPr>
+            <w:r>
+              <w:rPr>
+                <w:rFonts w:ascii="Tahoma" w:eastAsia="Times New Roman" w:hAnsi="Tahoma" w:cs="Tahoma"/>
+                <w:sz w:val="20"/>
+                <w:szCs w:val="24"/>
+                <w:lang w:eastAsia="es-ES"/>
+              </w:rPr>
+              <w:t xml:space="preserve"> </w:t>
+            </w:r>
+            <w:r>
+              <w:rPr>
+                <w:rFonts w:ascii="Tahoma" w:eastAsia="Times New Roman" w:hAnsi="Tahoma" w:cs="Tahoma"/>
+                <w:sz w:val="20"/>
+                <w:szCs w:val="24"/>
+                <w:lang w:eastAsia="es-ES"/>
+              </w:rPr>
+              <w:t>El RAM selecciona el tipo de documento del profesional médico que atenderá al paciente.</w:t>
+            </w:r>
+          </w:p>
+          <w:p>
+            <w:pPr>
+              <w:pStyle w:val="Prrafodelista"/>
+              <w:numPr>
+                <w:ilvl w:val="0"/>
+                <w:numId w:val="4"/>
+              </w:numPr>
+              <w:spacing w:after="0" w:line="240" w:lineRule="auto"/>
+              <w:ind w:left="275" w:hanging="283"/>
+              <w:jc w:val="both"/>
+              <w:rPr>
+                <w:rFonts w:ascii="Tahoma" w:eastAsia="Times New Roman" w:hAnsi="Tahoma" w:cs="Tahoma"/>
+                <w:sz w:val="20"/>
+                <w:szCs w:val="24"/>
+                <w:lang w:eastAsia="es-ES"/>
+              </w:rPr>
+            </w:pPr>
+            <w:r>
+              <w:rPr>
+                <w:rFonts w:ascii="Tahoma" w:eastAsia="Times New Roman" w:hAnsi="Tahoma" w:cs="Tahoma"/>
+                <w:sz w:val="20"/>
+                <w:szCs w:val="24"/>
+                <w:lang w:eastAsia="es-ES"/>
+              </w:rPr>
+              <w:t xml:space="preserve"> </w:t>
+            </w:r>
+            <w:r>
+              <w:rPr>
+                <w:rFonts w:ascii="Tahoma" w:eastAsia="Times New Roman" w:hAnsi="Tahoma" w:cs="Tahoma"/>
+                <w:sz w:val="20"/>
+                <w:szCs w:val="24"/>
+                <w:lang w:eastAsia="es-ES"/>
+              </w:rPr>
+              <w:t>El RAM ingresa el número de documento del profesional médico que atenderá al paciente.</w:t>
+            </w:r>
+          </w:p>
+          <w:p>
+            <w:pPr>
+              <w:pStyle w:val="Prrafodelista"/>
+              <w:numPr>
+                <w:ilvl w:val="0"/>
+                <w:numId w:val="4"/>
+              </w:numPr>
+              <w:spacing w:after="0" w:line="240" w:lineRule="auto"/>
+              <w:ind w:left="275" w:hanging="283"/>
+              <w:jc w:val="both"/>
+              <w:rPr>
+                <w:rFonts w:ascii="Tahoma" w:eastAsia="Times New Roman" w:hAnsi="Tahoma" w:cs="Tahoma"/>
+                <w:sz w:val="20"/>
+                <w:szCs w:val="24"/>
+                <w:lang w:eastAsia="es-ES"/>
+              </w:rPr>
+            </w:pPr>
+            <w:r>
+              <w:rPr>
+                <w:rFonts w:ascii="Tahoma" w:eastAsia="Times New Roman" w:hAnsi="Tahoma" w:cs="Tahoma"/>
+                <w:sz w:val="20"/>
+                <w:szCs w:val="24"/>
+                <w:lang w:eastAsia="es-ES"/>
+              </w:rPr>
+              <w:lastRenderedPageBreak/>
+              <w:t xml:space="preserve"> </w:t>
+            </w:r>
+            <w:r>
+              <w:rPr>
+                <w:rFonts w:ascii="Tahoma" w:eastAsia="Times New Roman" w:hAnsi="Tahoma" w:cs="Tahoma"/>
+                <w:sz w:val="20"/>
+                <w:szCs w:val="24"/>
+                <w:lang w:eastAsia="es-ES"/>
+              </w:rPr>
+              <w:t>El sistema verifica si existe el profesional con el tipo y número de documento ingresado, y existe.</w:t>
+            </w:r>
+          </w:p>
+          <w:p>
+            <w:pPr>
+              <w:spacing w:after="0" w:line="240" w:lineRule="auto"/>
+              <w:jc w:val="both"/>
+              <w:rPr>
+                <w:rFonts w:ascii="Tahoma" w:eastAsia="Times New Roman" w:hAnsi="Tahoma" w:cs="Tahoma"/>
+                <w:sz w:val="20"/>
+                <w:szCs w:val="24"/>
+                <w:lang w:eastAsia="es-ES"/>
+              </w:rPr>
+            </w:pPr>
+          </w:p>
+          <w:p>
+            <w:pPr>
+              <w:spacing w:after="0" w:line="240" w:lineRule="auto"/>
+              <w:jc w:val="both"/>
+              <w:rPr>
+                <w:rFonts w:ascii="Tahoma" w:eastAsia="Times New Roman" w:hAnsi="Tahoma" w:cs="Tahoma"/>
+                <w:sz w:val="20"/>
+                <w:szCs w:val="24"/>
+                <w:lang w:eastAsia="es-ES"/>
+              </w:rPr>
+            </w:pPr>
+          </w:p>
+          <w:p>
+            <w:pPr>
+              <w:spacing w:after="0" w:line="240" w:lineRule="auto"/>
+              <w:jc w:val="both"/>
+              <w:rPr>
+                <w:rFonts w:ascii="Tahoma" w:eastAsia="Times New Roman" w:hAnsi="Tahoma" w:cs="Tahoma"/>
+                <w:sz w:val="20"/>
+                <w:szCs w:val="24"/>
+                <w:lang w:eastAsia="es-ES"/>
+              </w:rPr>
+            </w:pPr>
+          </w:p>
+          <w:p>
+            <w:pPr>
+              <w:spacing w:after="0" w:line="240" w:lineRule="auto"/>
+              <w:jc w:val="both"/>
+              <w:rPr>
+                <w:rFonts w:ascii="Tahoma" w:eastAsia="Times New Roman" w:hAnsi="Tahoma" w:cs="Tahoma"/>
+                <w:sz w:val="20"/>
+                <w:szCs w:val="24"/>
+                <w:lang w:eastAsia="es-ES"/>
+              </w:rPr>
+            </w:pPr>
+          </w:p>
+          <w:p>
+            <w:pPr>
+              <w:spacing w:after="0" w:line="240" w:lineRule="auto"/>
+              <w:jc w:val="both"/>
+              <w:rPr>
+                <w:rFonts w:ascii="Tahoma" w:eastAsia="Times New Roman" w:hAnsi="Tahoma" w:cs="Tahoma"/>
+                <w:sz w:val="20"/>
+                <w:szCs w:val="24"/>
+                <w:lang w:eastAsia="es-ES"/>
+              </w:rPr>
+            </w:pPr>
+          </w:p>
+          <w:p>
+            <w:pPr>
+              <w:pStyle w:val="Prrafodelista"/>
+              <w:numPr>
+                <w:ilvl w:val="0"/>
+                <w:numId w:val="4"/>
+              </w:numPr>
+              <w:spacing w:after="0" w:line="240" w:lineRule="auto"/>
+              <w:ind w:left="275" w:hanging="283"/>
+              <w:jc w:val="both"/>
+              <w:rPr>
+                <w:rFonts w:ascii="Tahoma" w:eastAsia="Times New Roman" w:hAnsi="Tahoma" w:cs="Tahoma"/>
+                <w:sz w:val="20"/>
+                <w:szCs w:val="24"/>
+                <w:lang w:eastAsia="es-ES"/>
+              </w:rPr>
+            </w:pPr>
+            <w:r>
+              <w:rPr>
+                <w:rFonts w:ascii="Tahoma" w:eastAsia="Times New Roman" w:hAnsi="Tahoma" w:cs="Tahoma"/>
+                <w:sz w:val="20"/>
+                <w:szCs w:val="24"/>
+                <w:lang w:eastAsia="es-ES"/>
+              </w:rPr>
+              <w:t xml:space="preserve"> El sistema muestra los datos del profesional que atenderá al paciente: nombre y apellido del profesional.</w:t>
+            </w:r>
+          </w:p>
+          <w:p>
+            <w:pPr>
+              <w:pStyle w:val="Prrafodelista"/>
+              <w:numPr>
+                <w:ilvl w:val="0"/>
+                <w:numId w:val="4"/>
+              </w:numPr>
+              <w:spacing w:after="0" w:line="240" w:lineRule="auto"/>
+              <w:ind w:left="275" w:hanging="283"/>
+              <w:jc w:val="both"/>
+              <w:rPr>
+                <w:rFonts w:ascii="Tahoma" w:eastAsia="Times New Roman" w:hAnsi="Tahoma" w:cs="Tahoma"/>
+                <w:sz w:val="20"/>
+                <w:szCs w:val="24"/>
+                <w:lang w:eastAsia="es-ES"/>
+              </w:rPr>
+            </w:pPr>
+            <w:r>
+              <w:rPr>
+                <w:rFonts w:ascii="Tahoma" w:eastAsia="Times New Roman" w:hAnsi="Tahoma" w:cs="Tahoma"/>
+                <w:sz w:val="20"/>
+                <w:szCs w:val="24"/>
+                <w:lang w:eastAsia="es-ES"/>
+              </w:rPr>
+              <w:t xml:space="preserve"> El sistema solicita se confirme el registro de la historia clínica del paciente.</w:t>
+            </w:r>
+          </w:p>
+          <w:p>
+            <w:pPr>
+              <w:pStyle w:val="Prrafodelista"/>
+              <w:numPr>
+                <w:ilvl w:val="0"/>
+                <w:numId w:val="4"/>
+              </w:numPr>
+              <w:spacing w:after="0" w:line="240" w:lineRule="auto"/>
+              <w:ind w:left="275" w:hanging="283"/>
+              <w:jc w:val="both"/>
+              <w:rPr>
+                <w:rFonts w:ascii="Tahoma" w:eastAsia="Times New Roman" w:hAnsi="Tahoma" w:cs="Tahoma"/>
+                <w:sz w:val="20"/>
+                <w:szCs w:val="24"/>
+                <w:lang w:eastAsia="es-ES"/>
+              </w:rPr>
+            </w:pPr>
+            <w:r>
+              <w:rPr>
+                <w:rFonts w:ascii="Tahoma" w:eastAsia="Times New Roman" w:hAnsi="Tahoma" w:cs="Tahoma"/>
+                <w:sz w:val="20"/>
+                <w:szCs w:val="24"/>
+                <w:lang w:eastAsia="es-ES"/>
+              </w:rPr>
+              <w:t xml:space="preserve"> El RAM confirma el registro de la historia clínica del paciente.</w:t>
+            </w:r>
+          </w:p>
+          <w:p>
+            <w:pPr>
+              <w:spacing w:after="0" w:line="240" w:lineRule="auto"/>
+              <w:jc w:val="both"/>
+              <w:rPr>
+                <w:rFonts w:ascii="Tahoma" w:eastAsia="Times New Roman" w:hAnsi="Tahoma" w:cs="Tahoma"/>
+                <w:sz w:val="20"/>
+                <w:szCs w:val="24"/>
+                <w:lang w:eastAsia="es-ES"/>
+              </w:rPr>
+            </w:pPr>
+          </w:p>
+          <w:p>
+            <w:pPr>
+              <w:pStyle w:val="Prrafodelista"/>
+              <w:numPr>
+                <w:ilvl w:val="0"/>
+                <w:numId w:val="4"/>
+              </w:numPr>
+              <w:spacing w:after="0" w:line="240" w:lineRule="auto"/>
+              <w:ind w:left="275" w:hanging="283"/>
+              <w:jc w:val="both"/>
+              <w:rPr>
+                <w:rFonts w:ascii="Tahoma" w:eastAsia="Times New Roman" w:hAnsi="Tahoma" w:cs="Tahoma"/>
+                <w:sz w:val="20"/>
+                <w:szCs w:val="24"/>
+                <w:lang w:eastAsia="es-ES"/>
+              </w:rPr>
+            </w:pPr>
+            <w:r>
+              <w:rPr>
+                <w:rFonts w:ascii="Tahoma" w:eastAsia="Times New Roman" w:hAnsi="Tahoma" w:cs="Tahoma"/>
+                <w:sz w:val="20"/>
+                <w:szCs w:val="24"/>
+                <w:lang w:eastAsia="es-ES"/>
+              </w:rPr>
+              <w:t xml:space="preserve"> </w:t>
+            </w:r>
+            <w:r>
+              <w:rPr>
+                <w:rFonts w:ascii="Tahoma" w:eastAsia="Times New Roman" w:hAnsi="Tahoma" w:cs="Tahoma"/>
+                <w:sz w:val="20"/>
+                <w:szCs w:val="24"/>
+                <w:lang w:eastAsia="es-ES"/>
+              </w:rPr>
+              <w:t xml:space="preserve">El sistema genera un número correlativo de historia clínica y registra </w:t>
+            </w:r>
+            <w:r>
+              <w:rPr>
+                <w:rFonts w:ascii="Tahoma" w:eastAsia="Times New Roman" w:hAnsi="Tahoma" w:cs="Tahoma"/>
+                <w:sz w:val="20"/>
+                <w:szCs w:val="24"/>
+                <w:lang w:eastAsia="es-ES"/>
+              </w:rPr>
+              <w:t xml:space="preserve">la misma con los siguientes datos: </w:t>
+            </w:r>
+            <w:r>
+              <w:rPr>
+                <w:rFonts w:ascii="Tahoma" w:eastAsia="Times New Roman" w:hAnsi="Tahoma" w:cs="Tahoma"/>
+                <w:sz w:val="20"/>
+                <w:szCs w:val="24"/>
+                <w:lang w:eastAsia="es-ES"/>
+              </w:rPr>
+              <w:t xml:space="preserve">número de historia clínica, fecha de creación, </w:t>
+            </w:r>
+            <w:r>
+              <w:rPr>
+                <w:rFonts w:ascii="Tahoma" w:eastAsia="Times New Roman" w:hAnsi="Tahoma" w:cs="Tahoma"/>
+                <w:sz w:val="20"/>
+                <w:szCs w:val="24"/>
+                <w:lang w:eastAsia="es-ES"/>
+              </w:rPr>
+              <w:t>diagnóstico y</w:t>
+            </w:r>
+            <w:r>
+              <w:rPr>
+                <w:rFonts w:ascii="Tahoma" w:eastAsia="Times New Roman" w:hAnsi="Tahoma" w:cs="Tahoma"/>
+                <w:sz w:val="20"/>
+                <w:szCs w:val="24"/>
+                <w:lang w:eastAsia="es-ES"/>
+              </w:rPr>
+              <w:t xml:space="preserve"> antecedentes</w:t>
+            </w:r>
+            <w:r>
+              <w:rPr>
+                <w:rFonts w:ascii="Tahoma" w:eastAsia="Times New Roman" w:hAnsi="Tahoma" w:cs="Tahoma"/>
+                <w:sz w:val="20"/>
+                <w:szCs w:val="24"/>
+                <w:lang w:eastAsia="es-ES"/>
+              </w:rPr>
+              <w:t>.</w:t>
+            </w:r>
+          </w:p>
+          <w:p>
+            <w:pPr>
+              <w:spacing w:after="0" w:line="240" w:lineRule="auto"/>
+              <w:jc w:val="both"/>
+              <w:rPr>
+                <w:rFonts w:ascii="Tahoma" w:eastAsia="Times New Roman" w:hAnsi="Tahoma" w:cs="Tahoma"/>
+                <w:sz w:val="20"/>
+                <w:szCs w:val="24"/>
+                <w:lang w:eastAsia="es-ES"/>
+              </w:rPr>
+            </w:pPr>
+          </w:p>
+          <w:p>
+            <w:pPr>
+              <w:pStyle w:val="Prrafodelista"/>
+              <w:numPr>
+                <w:ilvl w:val="0"/>
+                <w:numId w:val="4"/>
+              </w:numPr>
+              <w:spacing w:after="0" w:line="240" w:lineRule="auto"/>
+              <w:ind w:left="275" w:hanging="283"/>
+              <w:jc w:val="both"/>
+              <w:rPr>
+                <w:rFonts w:ascii="Tahoma" w:eastAsia="Times New Roman" w:hAnsi="Tahoma" w:cs="Tahoma"/>
+                <w:sz w:val="20"/>
+                <w:szCs w:val="24"/>
+                <w:lang w:eastAsia="es-ES"/>
+              </w:rPr>
+            </w:pPr>
+            <w:r>
+              <w:rPr>
+                <w:rFonts w:ascii="Tahoma" w:eastAsia="Times New Roman" w:hAnsi="Tahoma" w:cs="Tahoma"/>
+                <w:sz w:val="20"/>
+                <w:szCs w:val="24"/>
+                <w:lang w:eastAsia="es-ES"/>
+              </w:rPr>
+              <w:t xml:space="preserve"> El sistema asigna la historia clínica al paciente.</w:t>
+            </w:r>
+          </w:p>
+          <w:p>
+            <w:pPr>
+              <w:pStyle w:val="Prrafodelista"/>
+              <w:numPr>
+                <w:ilvl w:val="0"/>
+                <w:numId w:val="4"/>
+              </w:numPr>
+              <w:spacing w:after="0" w:line="240" w:lineRule="auto"/>
+              <w:ind w:left="275" w:hanging="283"/>
+              <w:jc w:val="both"/>
+              <w:rPr>
+                <w:rFonts w:ascii="Tahoma" w:eastAsia="Times New Roman" w:hAnsi="Tahoma" w:cs="Tahoma"/>
+                <w:sz w:val="20"/>
+                <w:szCs w:val="24"/>
+                <w:lang w:eastAsia="es-ES"/>
+              </w:rPr>
+            </w:pPr>
+            <w:r>
+              <w:rPr>
+                <w:rFonts w:ascii="Tahoma" w:eastAsia="Times New Roman" w:hAnsi="Tahoma" w:cs="Tahoma"/>
+                <w:sz w:val="20"/>
+                <w:szCs w:val="24"/>
+                <w:lang w:eastAsia="es-ES"/>
+              </w:rPr>
+              <w:t>El sistema asigna a la historia clínica el profesional médico que atenderá al paciente.</w:t>
+            </w:r>
+          </w:p>
+          <w:p>
+            <w:pPr>
+              <w:pStyle w:val="Prrafodelista"/>
+              <w:numPr>
+                <w:ilvl w:val="0"/>
+                <w:numId w:val="4"/>
+              </w:numPr>
+              <w:spacing w:after="0" w:line="240" w:lineRule="auto"/>
+              <w:ind w:left="275" w:hanging="283"/>
+              <w:jc w:val="both"/>
+              <w:rPr>
+                <w:rFonts w:ascii="Tahoma" w:eastAsia="Times New Roman" w:hAnsi="Tahoma" w:cs="Tahoma"/>
+                <w:sz w:val="20"/>
+                <w:szCs w:val="24"/>
+                <w:lang w:eastAsia="es-ES"/>
+              </w:rPr>
+            </w:pPr>
+            <w:r>
+              <w:rPr>
+                <w:rFonts w:ascii="Tahoma" w:eastAsia="Times New Roman" w:hAnsi="Tahoma" w:cs="Tahoma"/>
+                <w:sz w:val="20"/>
+                <w:szCs w:val="24"/>
+                <w:lang w:eastAsia="es-ES"/>
+              </w:rPr>
+              <w:t>Fin del caso de uso.</w:t>
+            </w:r>
+          </w:p>
+        </w:tc>
+        <w:tc>
+          <w:tcPr>
+            <w:tcW w:w="4279" w:type="dxa"/>
+            <w:gridSpan w:val="3"/>
+            <w:tcBorders>
+              <w:top w:val="nil"/>
+              <w:bottom w:val="nil"/>
+            </w:tcBorders>
+          </w:tcPr>
+          <w:p>
+            <w:pPr>
+              <w:spacing w:after="0" w:line="240" w:lineRule="auto"/>
+              <w:jc w:val="both"/>
+              <w:rPr>
+                <w:rFonts w:ascii="Tahoma" w:eastAsia="Times New Roman" w:hAnsi="Tahoma" w:cs="Tahoma"/>
+                <w:sz w:val="20"/>
+                <w:szCs w:val="24"/>
+                <w:lang w:eastAsia="es-ES"/>
+              </w:rPr>
+            </w:pPr>
+            <w:r>
+              <w:rPr>
+                <w:rFonts w:ascii="Tahoma" w:eastAsia="Times New Roman" w:hAnsi="Tahoma" w:cs="Tahoma"/>
+                <w:sz w:val="20"/>
+                <w:szCs w:val="24"/>
+                <w:lang w:eastAsia="es-ES"/>
+              </w:rPr>
+              <w:lastRenderedPageBreak/>
+              <w:t xml:space="preserve"> </w:t>
+            </w:r>
+          </w:p>
+          <w:p>
+            <w:pPr>
+              <w:spacing w:after="0" w:line="240" w:lineRule="auto"/>
+              <w:jc w:val="both"/>
+              <w:rPr>
+                <w:rFonts w:ascii="Tahoma" w:eastAsia="Times New Roman" w:hAnsi="Tahoma" w:cs="Tahoma"/>
+                <w:sz w:val="20"/>
+                <w:szCs w:val="24"/>
+                <w:lang w:eastAsia="es-ES"/>
+              </w:rPr>
+            </w:pPr>
+          </w:p>
+          <w:p>
+            <w:pPr>
+              <w:spacing w:after="0" w:line="240" w:lineRule="auto"/>
+              <w:jc w:val="both"/>
+              <w:rPr>
+                <w:rFonts w:ascii="Tahoma" w:eastAsia="Times New Roman" w:hAnsi="Tahoma" w:cs="Tahoma"/>
+                <w:sz w:val="20"/>
+                <w:szCs w:val="24"/>
+                <w:lang w:eastAsia="es-ES"/>
+              </w:rPr>
+            </w:pPr>
+          </w:p>
+          <w:p>
+            <w:pPr>
+              <w:spacing w:after="0" w:line="240" w:lineRule="auto"/>
+              <w:jc w:val="both"/>
+              <w:rPr>
+                <w:rFonts w:ascii="Tahoma" w:eastAsia="Times New Roman" w:hAnsi="Tahoma" w:cs="Tahoma"/>
+                <w:sz w:val="20"/>
+                <w:szCs w:val="24"/>
+                <w:lang w:eastAsia="es-ES"/>
+              </w:rPr>
+            </w:pPr>
+          </w:p>
+          <w:p>
+            <w:pPr>
+              <w:spacing w:after="0" w:line="240" w:lineRule="auto"/>
+              <w:jc w:val="both"/>
+              <w:rPr>
+                <w:rFonts w:ascii="Tahoma" w:eastAsia="Times New Roman" w:hAnsi="Tahoma" w:cs="Tahoma"/>
+                <w:sz w:val="20"/>
+                <w:szCs w:val="24"/>
+                <w:lang w:eastAsia="es-ES"/>
+              </w:rPr>
+            </w:pPr>
+          </w:p>
+          <w:p>
+            <w:pPr>
+              <w:spacing w:after="0" w:line="240" w:lineRule="auto"/>
+              <w:jc w:val="both"/>
+              <w:rPr>
+                <w:rFonts w:ascii="Tahoma" w:eastAsia="Times New Roman" w:hAnsi="Tahoma" w:cs="Tahoma"/>
+                <w:sz w:val="20"/>
+                <w:szCs w:val="24"/>
+                <w:lang w:eastAsia="es-ES"/>
+              </w:rPr>
+            </w:pPr>
+          </w:p>
+          <w:p>
+            <w:pPr>
+              <w:spacing w:after="0" w:line="240" w:lineRule="auto"/>
+              <w:jc w:val="both"/>
+              <w:rPr>
+                <w:rFonts w:ascii="Tahoma" w:eastAsia="Times New Roman" w:hAnsi="Tahoma" w:cs="Tahoma"/>
+                <w:sz w:val="20"/>
+                <w:szCs w:val="24"/>
+                <w:lang w:eastAsia="es-ES"/>
+              </w:rPr>
+            </w:pPr>
+            <w:r>
+              <w:rPr>
+                <w:rFonts w:ascii="Tahoma" w:eastAsia="Times New Roman" w:hAnsi="Tahoma" w:cs="Tahoma"/>
+                <w:sz w:val="20"/>
+                <w:szCs w:val="24"/>
+                <w:lang w:eastAsia="es-ES"/>
+              </w:rPr>
+              <w:t>6.</w:t>
+            </w:r>
+            <w:r>
+              <w:rPr>
+                <w:rFonts w:ascii="Tahoma" w:eastAsia="Times New Roman" w:hAnsi="Tahoma" w:cs="Tahoma"/>
+                <w:sz w:val="20"/>
+                <w:szCs w:val="24"/>
+                <w:lang w:eastAsia="es-ES"/>
+              </w:rPr>
+              <w:t>A</w:t>
+            </w:r>
+            <w:r>
+              <w:rPr>
+                <w:rFonts w:ascii="Tahoma" w:eastAsia="Times New Roman" w:hAnsi="Tahoma" w:cs="Tahoma"/>
+                <w:sz w:val="20"/>
+                <w:szCs w:val="24"/>
+                <w:lang w:eastAsia="es-ES"/>
+              </w:rPr>
+              <w:t>. El RAM no ingresa el diagnóstico.</w:t>
+            </w:r>
+          </w:p>
+          <w:p>
+            <w:pPr>
+              <w:spacing w:after="0" w:line="240" w:lineRule="auto"/>
+              <w:jc w:val="both"/>
+              <w:rPr>
+                <w:rFonts w:ascii="Tahoma" w:eastAsia="Times New Roman" w:hAnsi="Tahoma" w:cs="Tahoma"/>
+                <w:sz w:val="20"/>
+                <w:szCs w:val="24"/>
+                <w:lang w:eastAsia="es-ES"/>
+              </w:rPr>
+            </w:pPr>
+          </w:p>
+          <w:p>
+            <w:pPr>
+              <w:spacing w:after="0" w:line="240" w:lineRule="auto"/>
+              <w:jc w:val="both"/>
+              <w:rPr>
+                <w:rFonts w:ascii="Tahoma" w:eastAsia="Times New Roman" w:hAnsi="Tahoma" w:cs="Tahoma"/>
+                <w:sz w:val="20"/>
+                <w:szCs w:val="24"/>
+                <w:lang w:eastAsia="es-ES"/>
+              </w:rPr>
+            </w:pPr>
+          </w:p>
+          <w:p>
+            <w:pPr>
+              <w:spacing w:after="0" w:line="240" w:lineRule="auto"/>
+              <w:jc w:val="both"/>
+              <w:rPr>
+                <w:rFonts w:ascii="Tahoma" w:eastAsia="Times New Roman" w:hAnsi="Tahoma" w:cs="Tahoma"/>
+                <w:sz w:val="20"/>
+                <w:szCs w:val="24"/>
+                <w:lang w:eastAsia="es-ES"/>
+              </w:rPr>
+            </w:pPr>
+            <w:r>
+              <w:rPr>
+                <w:rFonts w:ascii="Tahoma" w:eastAsia="Times New Roman" w:hAnsi="Tahoma" w:cs="Tahoma"/>
+                <w:sz w:val="20"/>
+                <w:szCs w:val="24"/>
+                <w:lang w:eastAsia="es-ES"/>
+              </w:rPr>
+              <w:t>8.A. El RAM no ingresa los antecedentes.</w:t>
+            </w:r>
+          </w:p>
+          <w:p>
+            <w:pPr>
+              <w:spacing w:after="0" w:line="240" w:lineRule="auto"/>
+              <w:jc w:val="both"/>
+              <w:rPr>
+                <w:rFonts w:ascii="Tahoma" w:eastAsia="Times New Roman" w:hAnsi="Tahoma" w:cs="Tahoma"/>
+                <w:sz w:val="20"/>
+                <w:szCs w:val="24"/>
+                <w:lang w:eastAsia="es-ES"/>
+              </w:rPr>
+            </w:pPr>
+          </w:p>
+          <w:p>
+            <w:pPr>
+              <w:spacing w:after="0" w:line="240" w:lineRule="auto"/>
+              <w:jc w:val="both"/>
+              <w:rPr>
+                <w:rFonts w:ascii="Tahoma" w:eastAsia="Times New Roman" w:hAnsi="Tahoma" w:cs="Tahoma"/>
+                <w:sz w:val="20"/>
+                <w:szCs w:val="24"/>
+                <w:lang w:eastAsia="es-ES"/>
+              </w:rPr>
+            </w:pPr>
+          </w:p>
+          <w:p>
+            <w:pPr>
+              <w:spacing w:after="0" w:line="240" w:lineRule="auto"/>
+              <w:jc w:val="both"/>
+              <w:rPr>
+                <w:rFonts w:ascii="Tahoma" w:eastAsia="Times New Roman" w:hAnsi="Tahoma" w:cs="Tahoma"/>
+                <w:sz w:val="20"/>
+                <w:szCs w:val="24"/>
+                <w:lang w:eastAsia="es-ES"/>
+              </w:rPr>
+            </w:pPr>
+          </w:p>
+          <w:p>
+            <w:pPr>
+              <w:spacing w:after="0" w:line="240" w:lineRule="auto"/>
+              <w:jc w:val="both"/>
+              <w:rPr>
+                <w:rFonts w:ascii="Tahoma" w:eastAsia="Times New Roman" w:hAnsi="Tahoma" w:cs="Tahoma"/>
+                <w:sz w:val="20"/>
+                <w:szCs w:val="24"/>
+                <w:lang w:eastAsia="es-ES"/>
+              </w:rPr>
+            </w:pPr>
+          </w:p>
+          <w:p>
+            <w:pPr>
+              <w:spacing w:after="0" w:line="240" w:lineRule="auto"/>
+              <w:jc w:val="both"/>
+              <w:rPr>
+                <w:rFonts w:ascii="Tahoma" w:eastAsia="Times New Roman" w:hAnsi="Tahoma" w:cs="Tahoma"/>
+                <w:sz w:val="20"/>
+                <w:szCs w:val="24"/>
+                <w:lang w:eastAsia="es-ES"/>
+              </w:rPr>
+            </w:pPr>
+          </w:p>
+          <w:p>
+            <w:pPr>
+              <w:spacing w:after="0" w:line="240" w:lineRule="auto"/>
+              <w:jc w:val="both"/>
+              <w:rPr>
+                <w:rFonts w:ascii="Tahoma" w:eastAsia="Times New Roman" w:hAnsi="Tahoma" w:cs="Tahoma"/>
+                <w:sz w:val="20"/>
+                <w:szCs w:val="24"/>
+                <w:lang w:eastAsia="es-ES"/>
+              </w:rPr>
+            </w:pPr>
+          </w:p>
+          <w:p>
+            <w:pPr>
+              <w:spacing w:after="0" w:line="240" w:lineRule="auto"/>
+              <w:jc w:val="both"/>
+              <w:rPr>
+                <w:rFonts w:ascii="Tahoma" w:eastAsia="Times New Roman" w:hAnsi="Tahoma" w:cs="Tahoma"/>
+                <w:sz w:val="20"/>
+                <w:szCs w:val="24"/>
+                <w:lang w:eastAsia="es-ES"/>
+              </w:rPr>
+            </w:pPr>
+            <w:r>
+              <w:rPr>
+                <w:rFonts w:ascii="Tahoma" w:eastAsia="Times New Roman" w:hAnsi="Tahoma" w:cs="Tahoma"/>
+                <w:sz w:val="20"/>
+                <w:szCs w:val="24"/>
+                <w:lang w:eastAsia="es-ES"/>
+              </w:rPr>
+              <w:lastRenderedPageBreak/>
+              <w:t>13</w:t>
+            </w:r>
+            <w:proofErr w:type="gramStart"/>
+            <w:r>
+              <w:rPr>
+                <w:rFonts w:ascii="Tahoma" w:eastAsia="Times New Roman" w:hAnsi="Tahoma" w:cs="Tahoma"/>
+                <w:sz w:val="20"/>
+                <w:szCs w:val="24"/>
+                <w:lang w:eastAsia="es-ES"/>
+              </w:rPr>
+              <w:t>.A</w:t>
+            </w:r>
+            <w:proofErr w:type="gramEnd"/>
+            <w:r>
+              <w:rPr>
+                <w:rFonts w:ascii="Tahoma" w:eastAsia="Times New Roman" w:hAnsi="Tahoma" w:cs="Tahoma"/>
+                <w:sz w:val="20"/>
+                <w:szCs w:val="24"/>
+                <w:lang w:eastAsia="es-ES"/>
+              </w:rPr>
+              <w:t>. El sistema verifica que no existe el profesional con el tipo y número de documento ingresado.</w:t>
+            </w:r>
+          </w:p>
+          <w:p>
+            <w:pPr>
+              <w:spacing w:after="0" w:line="240" w:lineRule="auto"/>
+              <w:jc w:val="both"/>
+              <w:rPr>
+                <w:rFonts w:ascii="Tahoma" w:eastAsia="Times New Roman" w:hAnsi="Tahoma" w:cs="Tahoma"/>
+                <w:sz w:val="20"/>
+                <w:szCs w:val="24"/>
+                <w:lang w:eastAsia="es-ES"/>
+              </w:rPr>
+            </w:pPr>
+            <w:r>
+              <w:rPr>
+                <w:rFonts w:ascii="Tahoma" w:eastAsia="Times New Roman" w:hAnsi="Tahoma" w:cs="Tahoma"/>
+                <w:sz w:val="20"/>
+                <w:szCs w:val="24"/>
+                <w:lang w:eastAsia="es-ES"/>
+              </w:rPr>
+              <w:t>13</w:t>
+            </w:r>
+            <w:proofErr w:type="gramStart"/>
+            <w:r>
+              <w:rPr>
+                <w:rFonts w:ascii="Tahoma" w:eastAsia="Times New Roman" w:hAnsi="Tahoma" w:cs="Tahoma"/>
+                <w:sz w:val="20"/>
+                <w:szCs w:val="24"/>
+                <w:lang w:eastAsia="es-ES"/>
+              </w:rPr>
+              <w:t>.A.1</w:t>
+            </w:r>
+            <w:proofErr w:type="gramEnd"/>
+            <w:r>
+              <w:rPr>
+                <w:rFonts w:ascii="Tahoma" w:eastAsia="Times New Roman" w:hAnsi="Tahoma" w:cs="Tahoma"/>
+                <w:sz w:val="20"/>
+                <w:szCs w:val="24"/>
+                <w:lang w:eastAsia="es-ES"/>
+              </w:rPr>
+              <w:t>. El sistema informa la situación.</w:t>
+            </w:r>
+          </w:p>
+          <w:p>
+            <w:pPr>
+              <w:spacing w:after="0" w:line="240" w:lineRule="auto"/>
+              <w:jc w:val="both"/>
+              <w:rPr>
+                <w:rFonts w:ascii="Tahoma" w:eastAsia="Times New Roman" w:hAnsi="Tahoma" w:cs="Tahoma"/>
+                <w:sz w:val="20"/>
+                <w:szCs w:val="24"/>
+                <w:lang w:eastAsia="es-ES"/>
+              </w:rPr>
+            </w:pPr>
+            <w:r>
+              <w:rPr>
+                <w:rFonts w:ascii="Tahoma" w:eastAsia="Times New Roman" w:hAnsi="Tahoma" w:cs="Tahoma"/>
+                <w:sz w:val="20"/>
+                <w:szCs w:val="24"/>
+                <w:lang w:eastAsia="es-ES"/>
+              </w:rPr>
+              <w:t>13</w:t>
+            </w:r>
+            <w:proofErr w:type="gramStart"/>
+            <w:r>
+              <w:rPr>
+                <w:rFonts w:ascii="Tahoma" w:eastAsia="Times New Roman" w:hAnsi="Tahoma" w:cs="Tahoma"/>
+                <w:sz w:val="20"/>
+                <w:szCs w:val="24"/>
+                <w:lang w:eastAsia="es-ES"/>
+              </w:rPr>
+              <w:t>.A.1.A</w:t>
+            </w:r>
+            <w:proofErr w:type="gramEnd"/>
+            <w:r>
+              <w:rPr>
+                <w:rFonts w:ascii="Tahoma" w:eastAsia="Times New Roman" w:hAnsi="Tahoma" w:cs="Tahoma"/>
+                <w:sz w:val="20"/>
+                <w:szCs w:val="24"/>
+                <w:lang w:eastAsia="es-ES"/>
+              </w:rPr>
+              <w:t>. El sistema no permite que se registre la creación de la historia clínica,</w:t>
+            </w:r>
+          </w:p>
+          <w:p>
+            <w:pPr>
+              <w:spacing w:after="0" w:line="240" w:lineRule="auto"/>
+              <w:jc w:val="both"/>
+              <w:rPr>
+                <w:rFonts w:ascii="Tahoma" w:eastAsia="Times New Roman" w:hAnsi="Tahoma" w:cs="Tahoma"/>
+                <w:sz w:val="20"/>
+                <w:szCs w:val="24"/>
+                <w:lang w:eastAsia="es-ES"/>
+              </w:rPr>
+            </w:pPr>
+            <w:r>
+              <w:rPr>
+                <w:rFonts w:ascii="Tahoma" w:eastAsia="Times New Roman" w:hAnsi="Tahoma" w:cs="Tahoma"/>
+                <w:sz w:val="20"/>
+                <w:szCs w:val="24"/>
+                <w:lang w:eastAsia="es-ES"/>
+              </w:rPr>
+              <w:t>13</w:t>
+            </w:r>
+            <w:proofErr w:type="gramStart"/>
+            <w:r>
+              <w:rPr>
+                <w:rFonts w:ascii="Tahoma" w:eastAsia="Times New Roman" w:hAnsi="Tahoma" w:cs="Tahoma"/>
+                <w:sz w:val="20"/>
+                <w:szCs w:val="24"/>
+                <w:lang w:eastAsia="es-ES"/>
+              </w:rPr>
+              <w:t>.A.1.A.1</w:t>
+            </w:r>
+            <w:proofErr w:type="gramEnd"/>
+            <w:r>
+              <w:rPr>
+                <w:rFonts w:ascii="Tahoma" w:eastAsia="Times New Roman" w:hAnsi="Tahoma" w:cs="Tahoma"/>
+                <w:sz w:val="20"/>
+                <w:szCs w:val="24"/>
+                <w:lang w:eastAsia="es-ES"/>
+              </w:rPr>
+              <w:t xml:space="preserve"> Se cancela el caso de uso.</w:t>
+            </w:r>
+          </w:p>
+          <w:p>
+            <w:pPr>
+              <w:spacing w:after="0" w:line="240" w:lineRule="auto"/>
+              <w:jc w:val="both"/>
+              <w:rPr>
+                <w:rFonts w:ascii="Tahoma" w:eastAsia="Times New Roman" w:hAnsi="Tahoma" w:cs="Tahoma"/>
+                <w:sz w:val="20"/>
+                <w:szCs w:val="24"/>
+                <w:lang w:eastAsia="es-ES"/>
+              </w:rPr>
+            </w:pPr>
+          </w:p>
+          <w:p>
+            <w:pPr>
+              <w:spacing w:after="0" w:line="240" w:lineRule="auto"/>
+              <w:jc w:val="both"/>
+              <w:rPr>
+                <w:rFonts w:ascii="Tahoma" w:eastAsia="Times New Roman" w:hAnsi="Tahoma" w:cs="Tahoma"/>
+                <w:sz w:val="20"/>
+                <w:szCs w:val="24"/>
+                <w:lang w:eastAsia="es-ES"/>
+              </w:rPr>
+            </w:pPr>
+          </w:p>
+          <w:p>
+            <w:pPr>
+              <w:spacing w:after="0" w:line="240" w:lineRule="auto"/>
+              <w:jc w:val="both"/>
+              <w:rPr>
+                <w:rFonts w:ascii="Tahoma" w:eastAsia="Times New Roman" w:hAnsi="Tahoma" w:cs="Tahoma"/>
+                <w:sz w:val="20"/>
+                <w:szCs w:val="24"/>
+                <w:lang w:eastAsia="es-ES"/>
+              </w:rPr>
+            </w:pPr>
+          </w:p>
+          <w:p>
+            <w:pPr>
+              <w:spacing w:after="0" w:line="240" w:lineRule="auto"/>
+              <w:jc w:val="both"/>
+              <w:rPr>
+                <w:rFonts w:ascii="Tahoma" w:eastAsia="Times New Roman" w:hAnsi="Tahoma" w:cs="Tahoma"/>
+                <w:sz w:val="20"/>
+                <w:szCs w:val="24"/>
+                <w:lang w:eastAsia="es-ES"/>
+              </w:rPr>
+            </w:pPr>
+          </w:p>
+          <w:p>
+            <w:pPr>
+              <w:spacing w:after="0" w:line="240" w:lineRule="auto"/>
+              <w:jc w:val="both"/>
+              <w:rPr>
+                <w:rFonts w:ascii="Tahoma" w:eastAsia="Times New Roman" w:hAnsi="Tahoma" w:cs="Tahoma"/>
+                <w:sz w:val="20"/>
+                <w:szCs w:val="24"/>
+                <w:lang w:eastAsia="es-ES"/>
+              </w:rPr>
+            </w:pPr>
+            <w:r>
+              <w:rPr>
+                <w:rFonts w:ascii="Tahoma" w:eastAsia="Times New Roman" w:hAnsi="Tahoma" w:cs="Tahoma"/>
+                <w:sz w:val="20"/>
+                <w:szCs w:val="24"/>
+                <w:lang w:eastAsia="es-ES"/>
+              </w:rPr>
+              <w:t>16.A. El RAM no confirma el registro de la historia clínica del paciente.</w:t>
+            </w:r>
+          </w:p>
+          <w:p>
+            <w:pPr>
+              <w:spacing w:after="0" w:line="240" w:lineRule="auto"/>
+              <w:jc w:val="both"/>
+              <w:rPr>
+                <w:rFonts w:ascii="Tahoma" w:eastAsia="Times New Roman" w:hAnsi="Tahoma" w:cs="Tahoma"/>
+                <w:sz w:val="20"/>
+                <w:szCs w:val="24"/>
+                <w:lang w:eastAsia="es-ES"/>
+              </w:rPr>
+            </w:pPr>
+            <w:r>
+              <w:rPr>
+                <w:rFonts w:ascii="Tahoma" w:eastAsia="Times New Roman" w:hAnsi="Tahoma" w:cs="Tahoma"/>
+                <w:sz w:val="20"/>
+                <w:szCs w:val="24"/>
+                <w:lang w:eastAsia="es-ES"/>
+              </w:rPr>
+              <w:t>16</w:t>
+            </w:r>
+            <w:proofErr w:type="gramStart"/>
+            <w:r>
+              <w:rPr>
+                <w:rFonts w:ascii="Tahoma" w:eastAsia="Times New Roman" w:hAnsi="Tahoma" w:cs="Tahoma"/>
+                <w:sz w:val="20"/>
+                <w:szCs w:val="24"/>
+                <w:lang w:eastAsia="es-ES"/>
+              </w:rPr>
+              <w:t>.A.1</w:t>
+            </w:r>
+            <w:proofErr w:type="gramEnd"/>
+            <w:r>
+              <w:rPr>
+                <w:rFonts w:ascii="Tahoma" w:eastAsia="Times New Roman" w:hAnsi="Tahoma" w:cs="Tahoma"/>
+                <w:sz w:val="20"/>
+                <w:szCs w:val="24"/>
+                <w:lang w:eastAsia="es-ES"/>
+              </w:rPr>
+              <w:t>. Se cancela el caso de uso.</w:t>
+            </w:r>
+          </w:p>
+          <w:p>
+            <w:pPr>
+              <w:spacing w:after="0" w:line="240" w:lineRule="auto"/>
+              <w:jc w:val="both"/>
+              <w:rPr>
+                <w:rFonts w:ascii="Tahoma" w:eastAsia="Times New Roman" w:hAnsi="Tahoma" w:cs="Tahoma"/>
+                <w:sz w:val="20"/>
+                <w:szCs w:val="24"/>
+                <w:lang w:eastAsia="es-ES"/>
+              </w:rPr>
+            </w:pPr>
+            <w:r>
+              <w:rPr>
+                <w:rFonts w:ascii="Tahoma" w:eastAsia="Times New Roman" w:hAnsi="Tahoma" w:cs="Tahoma"/>
+                <w:sz w:val="20"/>
+                <w:szCs w:val="24"/>
+                <w:lang w:eastAsia="es-ES"/>
+              </w:rPr>
+              <w:t>17</w:t>
+            </w:r>
+            <w:proofErr w:type="gramStart"/>
+            <w:r>
+              <w:rPr>
+                <w:rFonts w:ascii="Tahoma" w:eastAsia="Times New Roman" w:hAnsi="Tahoma" w:cs="Tahoma"/>
+                <w:sz w:val="20"/>
+                <w:szCs w:val="24"/>
+                <w:lang w:eastAsia="es-ES"/>
+              </w:rPr>
+              <w:t>.A</w:t>
+            </w:r>
+            <w:proofErr w:type="gramEnd"/>
+            <w:r>
+              <w:rPr>
+                <w:rFonts w:ascii="Tahoma" w:eastAsia="Times New Roman" w:hAnsi="Tahoma" w:cs="Tahoma"/>
+                <w:sz w:val="20"/>
+                <w:szCs w:val="24"/>
+                <w:lang w:eastAsia="es-ES"/>
+              </w:rPr>
+              <w:t xml:space="preserve">. </w:t>
+            </w:r>
+            <w:r>
+              <w:rPr>
+                <w:rFonts w:ascii="Tahoma" w:eastAsia="Times New Roman" w:hAnsi="Tahoma" w:cs="Tahoma"/>
+                <w:sz w:val="20"/>
+                <w:szCs w:val="24"/>
+                <w:lang w:eastAsia="es-ES"/>
+              </w:rPr>
+              <w:t>El sistema genera un número correlativo de historia clínica y registra la misma con los siguientes datos: número de histo</w:t>
+            </w:r>
+            <w:r>
+              <w:rPr>
+                <w:rFonts w:ascii="Tahoma" w:eastAsia="Times New Roman" w:hAnsi="Tahoma" w:cs="Tahoma"/>
+                <w:sz w:val="20"/>
+                <w:szCs w:val="24"/>
+                <w:lang w:eastAsia="es-ES"/>
+              </w:rPr>
+              <w:t>ria clínica y fecha de creación.</w:t>
+            </w:r>
+          </w:p>
+        </w:tc>
+      </w:tr>
+      <w:tr>
+        <w:trPr>
+          <w:tblCellSpacing w:w="20" w:type="dxa"/>
+          <w:jc w:val="center"/>
+        </w:trPr>
+        <w:tc>
+          <w:tcPr>
+            <w:tcW w:w="5756" w:type="dxa"/>
+            <w:gridSpan w:val="3"/>
+            <w:tcBorders>
+              <w:top w:val="nil"/>
+              <w:bottom w:val="nil"/>
+            </w:tcBorders>
+          </w:tcPr>
+          <w:p>
+            <w:pPr>
+              <w:spacing w:after="0" w:line="240" w:lineRule="auto"/>
+              <w:jc w:val="both"/>
+              <w:rPr>
+                <w:rFonts w:ascii="Tahoma" w:eastAsia="Times New Roman" w:hAnsi="Tahoma" w:cs="Tahoma"/>
+                <w:sz w:val="20"/>
+                <w:szCs w:val="24"/>
+                <w:lang w:eastAsia="es-ES"/>
+              </w:rPr>
+            </w:pPr>
+          </w:p>
+        </w:tc>
+        <w:tc>
+          <w:tcPr>
+            <w:tcW w:w="4279" w:type="dxa"/>
+            <w:gridSpan w:val="3"/>
+            <w:tcBorders>
+              <w:top w:val="nil"/>
+              <w:bottom w:val="nil"/>
+            </w:tcBorders>
+          </w:tcPr>
+          <w:p>
+            <w:pPr>
+              <w:spacing w:after="0" w:line="240" w:lineRule="auto"/>
+              <w:jc w:val="both"/>
+              <w:rPr>
+                <w:rFonts w:ascii="Tahoma" w:eastAsia="Times New Roman" w:hAnsi="Tahoma" w:cs="Tahoma"/>
+                <w:sz w:val="20"/>
+                <w:szCs w:val="24"/>
+                <w:lang w:eastAsia="es-ES"/>
+              </w:rPr>
+            </w:pPr>
+            <w:r>
+              <w:rPr>
+                <w:rFonts w:ascii="Tahoma" w:eastAsia="Times New Roman" w:hAnsi="Tahoma" w:cs="Tahoma"/>
+                <w:sz w:val="20"/>
+                <w:szCs w:val="24"/>
+                <w:lang w:eastAsia="es-ES"/>
+              </w:rPr>
+              <w:t xml:space="preserve"> </w:t>
+            </w:r>
+          </w:p>
+        </w:tc>
+      </w:tr>
+      <w:tr>
+        <w:trPr>
+          <w:tblCellSpacing w:w="20" w:type="dxa"/>
+          <w:jc w:val="center"/>
+        </w:trPr>
+        <w:tc>
+          <w:tcPr>
+            <w:tcW w:w="5756" w:type="dxa"/>
+            <w:gridSpan w:val="3"/>
+            <w:tcBorders>
+              <w:top w:val="nil"/>
+              <w:bottom w:val="nil"/>
+            </w:tcBorders>
+          </w:tcPr>
+          <w:p>
+            <w:pPr>
+              <w:spacing w:after="0" w:line="240" w:lineRule="auto"/>
+              <w:jc w:val="both"/>
+              <w:rPr>
+                <w:rFonts w:ascii="Tahoma" w:eastAsia="Times New Roman" w:hAnsi="Tahoma" w:cs="Tahoma"/>
+                <w:sz w:val="20"/>
+                <w:szCs w:val="24"/>
+                <w:lang w:eastAsia="es-ES"/>
+              </w:rPr>
+            </w:pPr>
+          </w:p>
+        </w:tc>
+        <w:tc>
+          <w:tcPr>
+            <w:tcW w:w="4279" w:type="dxa"/>
+            <w:gridSpan w:val="3"/>
+            <w:tcBorders>
+              <w:top w:val="nil"/>
+              <w:bottom w:val="nil"/>
+            </w:tcBorders>
+          </w:tcPr>
+          <w:p>
+            <w:pPr>
+              <w:spacing w:after="0" w:line="240" w:lineRule="auto"/>
+              <w:jc w:val="both"/>
+              <w:rPr>
+                <w:rFonts w:ascii="Tahoma" w:eastAsia="Times New Roman" w:hAnsi="Tahoma" w:cs="Tahoma"/>
+                <w:sz w:val="20"/>
+                <w:szCs w:val="24"/>
+                <w:lang w:eastAsia="es-ES"/>
+              </w:rPr>
+            </w:pPr>
+            <w:r>
+              <w:rPr>
+                <w:rFonts w:ascii="Tahoma" w:eastAsia="Times New Roman" w:hAnsi="Tahoma" w:cs="Tahoma"/>
+                <w:sz w:val="20"/>
+                <w:szCs w:val="24"/>
+                <w:lang w:eastAsia="es-ES"/>
+              </w:rPr>
+              <w:t xml:space="preserve"> </w:t>
+            </w:r>
+          </w:p>
+        </w:tc>
+      </w:tr>
+      <w:tr>
+        <w:trPr>
+          <w:tblCellSpacing w:w="20" w:type="dxa"/>
+          <w:jc w:val="center"/>
+        </w:trPr>
+        <w:tc>
+          <w:tcPr>
+            <w:tcW w:w="5756" w:type="dxa"/>
+            <w:gridSpan w:val="3"/>
+            <w:tcBorders>
+              <w:top w:val="nil"/>
+              <w:bottom w:val="nil"/>
+            </w:tcBorders>
+          </w:tcPr>
+          <w:p>
+            <w:pPr>
+              <w:spacing w:after="0" w:line="240" w:lineRule="auto"/>
+              <w:jc w:val="both"/>
+              <w:rPr>
+                <w:rFonts w:ascii="Tahoma" w:eastAsia="Times New Roman" w:hAnsi="Tahoma" w:cs="Tahoma"/>
+                <w:sz w:val="20"/>
+                <w:szCs w:val="24"/>
+                <w:lang w:eastAsia="es-ES"/>
+              </w:rPr>
+            </w:pPr>
+          </w:p>
+        </w:tc>
+        <w:tc>
+          <w:tcPr>
+            <w:tcW w:w="4279" w:type="dxa"/>
+            <w:gridSpan w:val="3"/>
+            <w:tcBorders>
+              <w:top w:val="nil"/>
+              <w:bottom w:val="nil"/>
+            </w:tcBorders>
+          </w:tcPr>
+          <w:p>
+            <w:pPr>
+              <w:spacing w:after="0" w:line="240" w:lineRule="auto"/>
+              <w:jc w:val="both"/>
+              <w:rPr>
+                <w:rFonts w:ascii="Tahoma" w:eastAsia="Times New Roman" w:hAnsi="Tahoma" w:cs="Tahoma"/>
+                <w:sz w:val="20"/>
+                <w:szCs w:val="24"/>
+                <w:lang w:eastAsia="es-ES"/>
+              </w:rPr>
+            </w:pPr>
+          </w:p>
+        </w:tc>
+      </w:tr>
+      <w:tr>
+        <w:trPr>
+          <w:tblCellSpacing w:w="20" w:type="dxa"/>
+          <w:jc w:val="center"/>
+        </w:trPr>
+        <w:tc>
+          <w:tcPr>
+            <w:tcW w:w="5756" w:type="dxa"/>
+            <w:gridSpan w:val="3"/>
+            <w:tcBorders>
+              <w:top w:val="nil"/>
+              <w:bottom w:val="nil"/>
+            </w:tcBorders>
+          </w:tcPr>
+          <w:p>
+            <w:pPr>
+              <w:spacing w:after="0" w:line="240" w:lineRule="auto"/>
+              <w:jc w:val="both"/>
+              <w:rPr>
+                <w:rFonts w:ascii="Tahoma" w:eastAsia="Times New Roman" w:hAnsi="Tahoma" w:cs="Tahoma"/>
+                <w:sz w:val="20"/>
+                <w:szCs w:val="24"/>
+                <w:lang w:eastAsia="es-ES"/>
+              </w:rPr>
+            </w:pPr>
+          </w:p>
+        </w:tc>
+        <w:tc>
+          <w:tcPr>
+            <w:tcW w:w="4279" w:type="dxa"/>
+            <w:gridSpan w:val="3"/>
+            <w:tcBorders>
+              <w:top w:val="nil"/>
+              <w:bottom w:val="nil"/>
+            </w:tcBorders>
+          </w:tcPr>
+          <w:p>
+            <w:pPr>
+              <w:spacing w:after="0" w:line="240" w:lineRule="auto"/>
+              <w:jc w:val="both"/>
+              <w:rPr>
+                <w:rFonts w:ascii="Tahoma" w:eastAsia="Times New Roman" w:hAnsi="Tahoma" w:cs="Tahoma"/>
+                <w:sz w:val="20"/>
+                <w:szCs w:val="24"/>
+                <w:lang w:eastAsia="es-ES"/>
+              </w:rPr>
+            </w:pPr>
+          </w:p>
+        </w:tc>
+      </w:tr>
+      <w:tr>
+        <w:trPr>
+          <w:tblCellSpacing w:w="20" w:type="dxa"/>
+          <w:jc w:val="center"/>
+        </w:trPr>
+        <w:tc>
+          <w:tcPr>
+            <w:tcW w:w="5756" w:type="dxa"/>
+            <w:gridSpan w:val="3"/>
+            <w:tcBorders>
+              <w:top w:val="nil"/>
+              <w:bottom w:val="nil"/>
+            </w:tcBorders>
+          </w:tcPr>
+          <w:p>
+            <w:pPr>
+              <w:spacing w:after="0" w:line="240" w:lineRule="auto"/>
+              <w:jc w:val="both"/>
+              <w:rPr>
+                <w:rFonts w:ascii="Tahoma" w:eastAsia="Times New Roman" w:hAnsi="Tahoma" w:cs="Tahoma"/>
+                <w:sz w:val="20"/>
+                <w:szCs w:val="24"/>
+                <w:lang w:eastAsia="es-ES"/>
+              </w:rPr>
+            </w:pPr>
+          </w:p>
+        </w:tc>
+        <w:tc>
+          <w:tcPr>
+            <w:tcW w:w="4279" w:type="dxa"/>
+            <w:gridSpan w:val="3"/>
+            <w:tcBorders>
+              <w:top w:val="nil"/>
+              <w:bottom w:val="nil"/>
+            </w:tcBorders>
+          </w:tcPr>
+          <w:p>
+            <w:pPr>
+              <w:spacing w:after="0" w:line="240" w:lineRule="auto"/>
+              <w:ind w:left="151"/>
+              <w:jc w:val="both"/>
+              <w:rPr>
+                <w:rFonts w:ascii="Tahoma" w:eastAsia="Times New Roman" w:hAnsi="Tahoma" w:cs="Tahoma"/>
+                <w:sz w:val="20"/>
+                <w:szCs w:val="24"/>
+                <w:lang w:eastAsia="es-ES"/>
+              </w:rPr>
+            </w:pPr>
+          </w:p>
+        </w:tc>
+      </w:tr>
+      <w:tr>
+        <w:trPr>
+          <w:tblCellSpacing w:w="20" w:type="dxa"/>
+          <w:jc w:val="center"/>
+        </w:trPr>
+        <w:tc>
+          <w:tcPr>
+            <w:tcW w:w="5756" w:type="dxa"/>
+            <w:gridSpan w:val="3"/>
+            <w:tcBorders>
+              <w:top w:val="nil"/>
+              <w:bottom w:val="nil"/>
+            </w:tcBorders>
+          </w:tcPr>
+          <w:p>
+            <w:pPr>
+              <w:spacing w:after="0" w:line="240" w:lineRule="auto"/>
+              <w:jc w:val="both"/>
+              <w:rPr>
+                <w:rFonts w:ascii="Tahoma" w:eastAsia="Times New Roman" w:hAnsi="Tahoma" w:cs="Tahoma"/>
+                <w:sz w:val="20"/>
+                <w:szCs w:val="24"/>
+                <w:lang w:eastAsia="es-ES"/>
+              </w:rPr>
+            </w:pPr>
+          </w:p>
+        </w:tc>
+        <w:tc>
+          <w:tcPr>
+            <w:tcW w:w="4279" w:type="dxa"/>
+            <w:gridSpan w:val="3"/>
+            <w:tcBorders>
+              <w:top w:val="nil"/>
+              <w:bottom w:val="nil"/>
+            </w:tcBorders>
+          </w:tcPr>
+          <w:p>
+            <w:pPr>
+              <w:spacing w:after="0" w:line="240" w:lineRule="auto"/>
+              <w:ind w:left="151"/>
+              <w:jc w:val="both"/>
+              <w:rPr>
+                <w:rFonts w:ascii="Tahoma" w:eastAsia="Times New Roman" w:hAnsi="Tahoma" w:cs="Tahoma"/>
+                <w:sz w:val="20"/>
+                <w:szCs w:val="24"/>
+                <w:lang w:eastAsia="es-ES"/>
+              </w:rPr>
+            </w:pPr>
+          </w:p>
+        </w:tc>
+      </w:tr>
+      <w:tr>
+        <w:trPr>
+          <w:tblCellSpacing w:w="20" w:type="dxa"/>
+          <w:jc w:val="center"/>
+        </w:trPr>
+        <w:tc>
+          <w:tcPr>
+            <w:tcW w:w="5756" w:type="dxa"/>
+            <w:gridSpan w:val="3"/>
+            <w:tcBorders>
+              <w:top w:val="nil"/>
+              <w:bottom w:val="nil"/>
+            </w:tcBorders>
+          </w:tcPr>
+          <w:p>
+            <w:pPr>
+              <w:spacing w:after="0" w:line="240" w:lineRule="auto"/>
+              <w:jc w:val="both"/>
+              <w:rPr>
+                <w:rFonts w:ascii="Tahoma" w:eastAsia="Times New Roman" w:hAnsi="Tahoma" w:cs="Tahoma"/>
+                <w:sz w:val="20"/>
+                <w:szCs w:val="24"/>
+                <w:lang w:eastAsia="es-ES"/>
+              </w:rPr>
+            </w:pPr>
+          </w:p>
+        </w:tc>
+        <w:tc>
+          <w:tcPr>
+            <w:tcW w:w="4279" w:type="dxa"/>
+            <w:gridSpan w:val="3"/>
+            <w:tcBorders>
+              <w:top w:val="nil"/>
+              <w:bottom w:val="nil"/>
+            </w:tcBorders>
+          </w:tcPr>
+          <w:p>
+            <w:pPr>
+              <w:spacing w:after="0" w:line="240" w:lineRule="auto"/>
+              <w:ind w:left="151"/>
+              <w:jc w:val="both"/>
+              <w:rPr>
+                <w:rFonts w:ascii="Tahoma" w:eastAsia="Times New Roman" w:hAnsi="Tahoma" w:cs="Tahoma"/>
+                <w:sz w:val="20"/>
+                <w:szCs w:val="24"/>
+                <w:lang w:eastAsia="es-ES"/>
+              </w:rPr>
+            </w:pPr>
+          </w:p>
+        </w:tc>
+      </w:tr>
+      <w:tr>
+        <w:trPr>
+          <w:tblCellSpacing w:w="20" w:type="dxa"/>
+          <w:jc w:val="center"/>
+        </w:trPr>
+        <w:tc>
+          <w:tcPr>
+            <w:tcW w:w="5756" w:type="dxa"/>
+            <w:gridSpan w:val="3"/>
+            <w:tcBorders>
+              <w:top w:val="nil"/>
+              <w:bottom w:val="nil"/>
+            </w:tcBorders>
+          </w:tcPr>
+          <w:p>
+            <w:pPr>
+              <w:spacing w:after="0" w:line="240" w:lineRule="auto"/>
+              <w:jc w:val="both"/>
+              <w:rPr>
+                <w:rFonts w:ascii="Tahoma" w:eastAsia="Times New Roman" w:hAnsi="Tahoma" w:cs="Tahoma"/>
+                <w:sz w:val="20"/>
+                <w:szCs w:val="24"/>
+                <w:lang w:eastAsia="es-ES"/>
+              </w:rPr>
+            </w:pPr>
+          </w:p>
+        </w:tc>
+        <w:tc>
+          <w:tcPr>
+            <w:tcW w:w="4279" w:type="dxa"/>
+            <w:gridSpan w:val="3"/>
+            <w:tcBorders>
+              <w:top w:val="nil"/>
+              <w:bottom w:val="nil"/>
+            </w:tcBorders>
+          </w:tcPr>
+          <w:p>
+            <w:pPr>
+              <w:spacing w:after="0" w:line="240" w:lineRule="auto"/>
+              <w:ind w:left="151"/>
+              <w:jc w:val="both"/>
+              <w:rPr>
+                <w:rFonts w:ascii="Tahoma" w:eastAsia="Times New Roman" w:hAnsi="Tahoma" w:cs="Tahoma"/>
+                <w:sz w:val="20"/>
+                <w:szCs w:val="24"/>
+                <w:lang w:eastAsia="es-ES"/>
+              </w:rPr>
+            </w:pPr>
+          </w:p>
+        </w:tc>
+      </w:tr>
+      <w:tr>
+        <w:trPr>
+          <w:tblCellSpacing w:w="20" w:type="dxa"/>
+          <w:jc w:val="center"/>
+        </w:trPr>
+        <w:tc>
+          <w:tcPr>
+            <w:tcW w:w="5756" w:type="dxa"/>
+            <w:gridSpan w:val="3"/>
+            <w:tcBorders>
+              <w:top w:val="nil"/>
+              <w:bottom w:val="nil"/>
+            </w:tcBorders>
+          </w:tcPr>
+          <w:p>
+            <w:pPr>
+              <w:spacing w:after="0" w:line="240" w:lineRule="auto"/>
+              <w:jc w:val="both"/>
+              <w:rPr>
+                <w:rFonts w:ascii="Tahoma" w:eastAsia="Times New Roman" w:hAnsi="Tahoma" w:cs="Tahoma"/>
+                <w:sz w:val="20"/>
+                <w:szCs w:val="24"/>
+                <w:lang w:eastAsia="es-ES"/>
+              </w:rPr>
+            </w:pPr>
+          </w:p>
+        </w:tc>
+        <w:tc>
+          <w:tcPr>
+            <w:tcW w:w="4279" w:type="dxa"/>
+            <w:gridSpan w:val="3"/>
+            <w:tcBorders>
+              <w:top w:val="nil"/>
+              <w:bottom w:val="nil"/>
+            </w:tcBorders>
+          </w:tcPr>
+          <w:p>
+            <w:pPr>
+              <w:spacing w:after="0" w:line="240" w:lineRule="auto"/>
+              <w:jc w:val="both"/>
+              <w:rPr>
+                <w:rFonts w:ascii="Tahoma" w:eastAsia="Times New Roman" w:hAnsi="Tahoma" w:cs="Tahoma"/>
+                <w:sz w:val="20"/>
+                <w:szCs w:val="24"/>
+                <w:lang w:eastAsia="es-ES"/>
+              </w:rPr>
+            </w:pPr>
+          </w:p>
+        </w:tc>
+      </w:tr>
+      <w:tr>
+        <w:trPr>
+          <w:trHeight w:val="60"/>
+          <w:tblCellSpacing w:w="20" w:type="dxa"/>
+          <w:jc w:val="center"/>
+        </w:trPr>
+        <w:tc>
+          <w:tcPr>
+            <w:tcW w:w="5756" w:type="dxa"/>
+            <w:gridSpan w:val="3"/>
+            <w:tcBorders>
+              <w:top w:val="nil"/>
+            </w:tcBorders>
+          </w:tcPr>
+          <w:p>
+            <w:pPr>
+              <w:spacing w:after="0" w:line="240" w:lineRule="auto"/>
+              <w:jc w:val="both"/>
+              <w:rPr>
+                <w:rFonts w:ascii="Tahoma" w:eastAsia="Times New Roman" w:hAnsi="Tahoma" w:cs="Tahoma"/>
+                <w:sz w:val="20"/>
+                <w:szCs w:val="24"/>
+                <w:lang w:eastAsia="es-ES"/>
+              </w:rPr>
+            </w:pPr>
+          </w:p>
+        </w:tc>
+        <w:tc>
+          <w:tcPr>
+            <w:tcW w:w="4279" w:type="dxa"/>
+            <w:gridSpan w:val="3"/>
+            <w:tcBorders>
+              <w:top w:val="nil"/>
+            </w:tcBorders>
+          </w:tcPr>
+          <w:p>
+            <w:pPr>
+              <w:spacing w:after="0" w:line="240" w:lineRule="auto"/>
+              <w:jc w:val="both"/>
+              <w:rPr>
+                <w:rFonts w:ascii="Tahoma" w:eastAsia="Times New Roman" w:hAnsi="Tahoma" w:cs="Tahoma"/>
+                <w:sz w:val="20"/>
+                <w:szCs w:val="24"/>
+                <w:lang w:eastAsia="es-ES"/>
+              </w:rPr>
+            </w:pPr>
+          </w:p>
+        </w:tc>
+      </w:tr>
+      <w:tr>
+        <w:trPr>
+          <w:cantSplit/>
+          <w:tblCellSpacing w:w="20" w:type="dxa"/>
+          <w:jc w:val="center"/>
+        </w:trPr>
+        <w:tc>
+          <w:tcPr>
+            <w:tcW w:w="10075" w:type="dxa"/>
+            <w:gridSpan w:val="6"/>
+          </w:tcPr>
+          <w:p>
+            <w:pPr>
+              <w:spacing w:after="0" w:line="240" w:lineRule="auto"/>
+              <w:jc w:val="both"/>
+              <w:rPr>
+                <w:rFonts w:ascii="Tahoma" w:eastAsia="Times New Roman" w:hAnsi="Tahoma" w:cs="Tahoma"/>
+                <w:b/>
+                <w:bCs/>
+                <w:sz w:val="20"/>
+                <w:szCs w:val="24"/>
+                <w:lang w:eastAsia="es-ES"/>
+              </w:rPr>
+            </w:pPr>
+            <w:r>
+              <w:rPr>
+                <w:rFonts w:ascii="Tahoma" w:eastAsia="Times New Roman" w:hAnsi="Tahoma" w:cs="Tahoma"/>
+                <w:b/>
+                <w:bCs/>
+                <w:sz w:val="20"/>
+                <w:szCs w:val="24"/>
+                <w:lang w:eastAsia="es-ES"/>
+              </w:rPr>
+              <w:t>Observaciones: no aplica</w:t>
+            </w:r>
+          </w:p>
+        </w:tc>
+      </w:tr>
+      <w:tr>
+        <w:trPr>
+          <w:cantSplit/>
+          <w:tblCellSpacing w:w="20" w:type="dxa"/>
+          <w:jc w:val="center"/>
+        </w:trPr>
+        <w:tc>
+          <w:tcPr>
+            <w:tcW w:w="10075" w:type="dxa"/>
+            <w:gridSpan w:val="6"/>
+          </w:tcPr>
+          <w:p>
+            <w:pPr>
+              <w:spacing w:after="0" w:line="240" w:lineRule="auto"/>
+              <w:jc w:val="both"/>
+              <w:rPr>
+                <w:rFonts w:ascii="Tahoma" w:eastAsia="Times New Roman" w:hAnsi="Tahoma" w:cs="Tahoma"/>
+                <w:b/>
+                <w:bCs/>
+                <w:sz w:val="20"/>
+                <w:szCs w:val="24"/>
+                <w:lang w:eastAsia="es-ES"/>
+              </w:rPr>
+            </w:pPr>
+            <w:r>
+              <w:rPr>
+                <w:rFonts w:ascii="Tahoma" w:eastAsia="Times New Roman" w:hAnsi="Tahoma" w:cs="Tahoma"/>
+                <w:b/>
+                <w:bCs/>
+                <w:sz w:val="20"/>
+                <w:szCs w:val="24"/>
+                <w:lang w:eastAsia="es-ES"/>
+              </w:rPr>
+              <w:t xml:space="preserve">Asociaciones de Extensión:  no aplica </w:t>
+            </w:r>
+          </w:p>
+        </w:tc>
+      </w:tr>
+      <w:tr>
+        <w:trPr>
+          <w:cantSplit/>
+          <w:tblCellSpacing w:w="20" w:type="dxa"/>
+          <w:jc w:val="center"/>
+        </w:trPr>
+        <w:tc>
+          <w:tcPr>
+            <w:tcW w:w="10075" w:type="dxa"/>
+            <w:gridSpan w:val="6"/>
+          </w:tcPr>
+          <w:p>
+            <w:pPr>
+              <w:spacing w:after="0" w:line="240" w:lineRule="auto"/>
+              <w:jc w:val="both"/>
+              <w:rPr>
+                <w:rFonts w:ascii="Tahoma" w:eastAsia="Times New Roman" w:hAnsi="Tahoma" w:cs="Tahoma"/>
+                <w:b/>
+                <w:bCs/>
+                <w:sz w:val="20"/>
+                <w:szCs w:val="24"/>
+                <w:lang w:eastAsia="es-ES"/>
+              </w:rPr>
+            </w:pPr>
+            <w:r>
+              <w:rPr>
+                <w:rFonts w:ascii="Tahoma" w:eastAsia="Times New Roman" w:hAnsi="Tahoma" w:cs="Tahoma"/>
+                <w:b/>
+                <w:bCs/>
+                <w:sz w:val="20"/>
+                <w:szCs w:val="24"/>
+                <w:lang w:eastAsia="es-ES"/>
+              </w:rPr>
+              <w:t>Asociaciones de Inclusión: no aplica</w:t>
+            </w:r>
+          </w:p>
+        </w:tc>
+      </w:tr>
+      <w:tr>
+        <w:trPr>
+          <w:cantSplit/>
+          <w:tblCellSpacing w:w="20" w:type="dxa"/>
+          <w:jc w:val="center"/>
+        </w:trPr>
+        <w:tc>
+          <w:tcPr>
+            <w:tcW w:w="10075" w:type="dxa"/>
+            <w:gridSpan w:val="6"/>
+          </w:tcPr>
+          <w:p>
+            <w:pPr>
+              <w:spacing w:after="0" w:line="240" w:lineRule="auto"/>
+              <w:jc w:val="both"/>
+              <w:rPr>
+                <w:rFonts w:ascii="Tahoma" w:eastAsia="Times New Roman" w:hAnsi="Tahoma" w:cs="Tahoma"/>
+                <w:b/>
+                <w:bCs/>
+                <w:sz w:val="20"/>
+                <w:szCs w:val="24"/>
+                <w:lang w:eastAsia="es-ES"/>
+              </w:rPr>
+            </w:pPr>
+            <w:r>
+              <w:rPr>
+                <w:rFonts w:ascii="Tahoma" w:eastAsia="Times New Roman" w:hAnsi="Tahoma" w:cs="Tahoma"/>
+                <w:b/>
+                <w:bCs/>
+                <w:sz w:val="20"/>
+                <w:szCs w:val="24"/>
+                <w:lang w:eastAsia="es-ES"/>
+              </w:rPr>
+              <w:t>Use Case donde se incluye: no aplica</w:t>
+            </w:r>
+          </w:p>
+        </w:tc>
+      </w:tr>
+      <w:tr>
+        <w:trPr>
+          <w:cantSplit/>
+          <w:tblCellSpacing w:w="20" w:type="dxa"/>
+          <w:jc w:val="center"/>
+        </w:trPr>
+        <w:tc>
+          <w:tcPr>
+            <w:tcW w:w="10075" w:type="dxa"/>
+            <w:gridSpan w:val="6"/>
+          </w:tcPr>
+          <w:p>
+            <w:pPr>
+              <w:spacing w:after="0" w:line="240" w:lineRule="auto"/>
+              <w:jc w:val="both"/>
+              <w:rPr>
+                <w:rFonts w:ascii="Tahoma" w:eastAsia="Times New Roman" w:hAnsi="Tahoma" w:cs="Tahoma"/>
+                <w:b/>
+                <w:bCs/>
+                <w:sz w:val="20"/>
+                <w:szCs w:val="24"/>
+                <w:lang w:eastAsia="es-ES"/>
+              </w:rPr>
+            </w:pPr>
+            <w:r>
+              <w:rPr>
+                <w:rFonts w:ascii="Tahoma" w:eastAsia="Times New Roman" w:hAnsi="Tahoma" w:cs="Tahoma"/>
+                <w:b/>
+                <w:bCs/>
+                <w:sz w:val="20"/>
+                <w:szCs w:val="24"/>
+                <w:lang w:eastAsia="es-ES"/>
+              </w:rPr>
+              <w:t>Use Case al que extiende: no aplica</w:t>
+            </w:r>
+          </w:p>
+        </w:tc>
+      </w:tr>
+      <w:tr>
+        <w:trPr>
+          <w:cantSplit/>
+          <w:tblCellSpacing w:w="20" w:type="dxa"/>
+          <w:jc w:val="center"/>
+        </w:trPr>
+        <w:tc>
+          <w:tcPr>
+            <w:tcW w:w="10075" w:type="dxa"/>
+            <w:gridSpan w:val="6"/>
+          </w:tcPr>
+          <w:p>
+            <w:pPr>
+              <w:keepNext/>
+              <w:spacing w:after="0" w:line="240" w:lineRule="auto"/>
+              <w:outlineLvl w:val="0"/>
+              <w:rPr>
+                <w:rFonts w:ascii="Tahoma" w:eastAsia="Times New Roman" w:hAnsi="Tahoma" w:cs="Tahoma"/>
+                <w:b/>
+                <w:sz w:val="20"/>
+                <w:szCs w:val="24"/>
+                <w:lang w:eastAsia="es-ES"/>
+              </w:rPr>
+            </w:pPr>
+            <w:r>
+              <w:rPr>
+                <w:rFonts w:ascii="Tahoma" w:eastAsia="Times New Roman" w:hAnsi="Tahoma" w:cs="Tahoma"/>
+                <w:b/>
+                <w:sz w:val="20"/>
+                <w:szCs w:val="24"/>
+                <w:lang w:eastAsia="es-ES"/>
+              </w:rPr>
+              <w:t xml:space="preserve">Use Case de Generalización: </w:t>
+            </w:r>
+            <w:r>
+              <w:rPr>
+                <w:rFonts w:ascii="Tahoma" w:eastAsia="Times New Roman" w:hAnsi="Tahoma" w:cs="Tahoma"/>
+                <w:b/>
+                <w:bCs/>
+                <w:sz w:val="20"/>
+                <w:szCs w:val="24"/>
+                <w:lang w:eastAsia="es-ES"/>
+              </w:rPr>
+              <w:t>no aplica</w:t>
+            </w:r>
+          </w:p>
+        </w:tc>
+      </w:tr>
+      <w:tr>
+        <w:trPr>
+          <w:cantSplit/>
+          <w:tblCellSpacing w:w="20" w:type="dxa"/>
+          <w:jc w:val="center"/>
+        </w:trPr>
+        <w:tc>
+          <w:tcPr>
+            <w:tcW w:w="6408" w:type="dxa"/>
+            <w:gridSpan w:val="4"/>
+          </w:tcPr>
+          <w:p>
+            <w:pPr>
+              <w:keepNext/>
+              <w:tabs>
+                <w:tab w:val="right" w:pos="1988"/>
+              </w:tabs>
+              <w:spacing w:after="0" w:line="240" w:lineRule="auto"/>
+              <w:outlineLvl w:val="0"/>
+              <w:rPr>
+                <w:rFonts w:ascii="Tahoma" w:eastAsia="Times New Roman" w:hAnsi="Tahoma" w:cs="Tahoma"/>
+                <w:b/>
+                <w:sz w:val="20"/>
+                <w:szCs w:val="24"/>
+                <w:lang w:eastAsia="es-ES"/>
+              </w:rPr>
+            </w:pPr>
+            <w:r>
+              <w:rPr>
+                <w:rFonts w:ascii="Tahoma" w:eastAsia="Times New Roman" w:hAnsi="Tahoma" w:cs="Tahoma"/>
+                <w:b/>
+                <w:sz w:val="20"/>
+                <w:szCs w:val="24"/>
+                <w:lang w:eastAsia="es-ES"/>
+              </w:rPr>
+              <w:t xml:space="preserve">Autor: </w:t>
+            </w:r>
+            <w:r>
+              <w:rPr>
+                <w:rFonts w:ascii="Tahoma" w:eastAsia="Times New Roman" w:hAnsi="Tahoma" w:cs="Tahoma"/>
+                <w:b/>
+                <w:sz w:val="20"/>
+                <w:szCs w:val="24"/>
+                <w:lang w:eastAsia="es-ES"/>
+              </w:rPr>
+              <w:tab/>
+            </w:r>
+          </w:p>
+        </w:tc>
+        <w:tc>
+          <w:tcPr>
+            <w:tcW w:w="3627" w:type="dxa"/>
+            <w:gridSpan w:val="2"/>
+          </w:tcPr>
+          <w:p>
+            <w:pPr>
+              <w:keepNext/>
+              <w:spacing w:after="0" w:line="240" w:lineRule="auto"/>
+              <w:outlineLvl w:val="0"/>
+              <w:rPr>
+                <w:rFonts w:ascii="Tahoma" w:eastAsia="Times New Roman" w:hAnsi="Tahoma" w:cs="Tahoma"/>
+                <w:b/>
+                <w:sz w:val="20"/>
+                <w:szCs w:val="24"/>
+                <w:lang w:eastAsia="es-ES"/>
+              </w:rPr>
+            </w:pPr>
+            <w:r>
+              <w:rPr>
+                <w:rFonts w:ascii="Tahoma" w:eastAsia="Times New Roman" w:hAnsi="Tahoma" w:cs="Tahoma"/>
+                <w:b/>
+                <w:sz w:val="20"/>
+                <w:szCs w:val="24"/>
+                <w:lang w:eastAsia="es-ES"/>
+              </w:rPr>
+              <w:t>Fecha Creación</w:t>
+            </w:r>
+            <w:r>
+              <w:rPr>
+                <w:rFonts w:ascii="Tahoma" w:eastAsia="Times New Roman" w:hAnsi="Tahoma" w:cs="Tahoma"/>
+                <w:bCs/>
+                <w:sz w:val="24"/>
+                <w:szCs w:val="24"/>
+                <w:lang w:eastAsia="es-ES"/>
+              </w:rPr>
+              <w:t xml:space="preserve">: </w:t>
+            </w:r>
+          </w:p>
+        </w:tc>
+      </w:tr>
+      <w:tr>
+        <w:trPr>
+          <w:cantSplit/>
+          <w:tblCellSpacing w:w="20" w:type="dxa"/>
+          <w:jc w:val="center"/>
+        </w:trPr>
+        <w:tc>
+          <w:tcPr>
+            <w:tcW w:w="6408" w:type="dxa"/>
+            <w:gridSpan w:val="4"/>
+          </w:tcPr>
+          <w:p>
+            <w:pPr>
+              <w:keepNext/>
+              <w:spacing w:after="0" w:line="240" w:lineRule="auto"/>
+              <w:outlineLvl w:val="0"/>
+              <w:rPr>
+                <w:rFonts w:ascii="Tahoma" w:eastAsia="Times New Roman" w:hAnsi="Tahoma" w:cs="Tahoma"/>
+                <w:b/>
+                <w:sz w:val="20"/>
+                <w:szCs w:val="24"/>
+                <w:lang w:eastAsia="es-ES"/>
+              </w:rPr>
+            </w:pPr>
+            <w:r>
+              <w:rPr>
+                <w:rFonts w:ascii="Tahoma" w:eastAsia="Times New Roman" w:hAnsi="Tahoma" w:cs="Tahoma"/>
+                <w:b/>
+                <w:sz w:val="20"/>
+                <w:szCs w:val="24"/>
+                <w:lang w:eastAsia="es-ES"/>
+              </w:rPr>
+              <w:t xml:space="preserve">Autor Última Modificación: </w:t>
+            </w:r>
+          </w:p>
+        </w:tc>
+        <w:tc>
+          <w:tcPr>
+            <w:tcW w:w="3627" w:type="dxa"/>
+            <w:gridSpan w:val="2"/>
+          </w:tcPr>
+          <w:p>
+            <w:pPr>
+              <w:keepNext/>
+              <w:spacing w:after="0" w:line="240" w:lineRule="auto"/>
+              <w:outlineLvl w:val="0"/>
+              <w:rPr>
+                <w:rFonts w:ascii="Tahoma" w:eastAsia="Times New Roman" w:hAnsi="Tahoma" w:cs="Tahoma"/>
+                <w:b/>
+                <w:sz w:val="20"/>
+                <w:szCs w:val="24"/>
+                <w:lang w:eastAsia="es-ES"/>
+              </w:rPr>
+            </w:pPr>
+            <w:r>
+              <w:rPr>
+                <w:rFonts w:ascii="Tahoma" w:eastAsia="Times New Roman" w:hAnsi="Tahoma" w:cs="Tahoma"/>
+                <w:b/>
+                <w:sz w:val="20"/>
+                <w:szCs w:val="24"/>
+                <w:lang w:eastAsia="es-ES"/>
+              </w:rPr>
+              <w:t>Fecha Última Modificación</w:t>
+            </w:r>
+            <w:r>
+              <w:rPr>
+                <w:rFonts w:ascii="Tahoma" w:eastAsia="Times New Roman" w:hAnsi="Tahoma" w:cs="Tahoma"/>
+                <w:bCs/>
+                <w:sz w:val="24"/>
+                <w:szCs w:val="24"/>
+                <w:lang w:eastAsia="es-ES"/>
+              </w:rPr>
+              <w:t xml:space="preserve">: </w:t>
+            </w:r>
+          </w:p>
+        </w:tc>
+      </w:tr>
+    </w:tbl>
+    <w:p>
+      <w:pPr>
+        <w:rPr>
+          <w:rFonts w:ascii="Arial Narrow" w:hAnsi="Arial Narrow"/>
+        </w:rPr>
+      </w:pPr>
+    </w:p>
     <w:sectPr>
       <w:headerReference w:type="default" r:id="rId13"/>
       <w:pgSz w:w="11906" w:h="16838"/>
@@ -2723,6 +6705,95 @@
 <file path=word/numbering.xml><?xml version="1.0" encoding="utf-8"?>
 <w:numbering xmlns:wpc="http://schemas.microsoft.com/office/word/2010/wordprocessingCanvas" xmlns:mc="http://schemas.openxmlformats.org/markup-compatibility/2006" xmlns:o="urn:schemas-microsoft-com:office:office" xmlns:r="http://schemas.openxmlformats.org/officeDocument/2006/relationships" xmlns:m="http://schemas.openxmlformats.org/officeDocument/2006/math" xmlns:v="urn:schemas-microsoft-com:vml" xmlns:wp14="http://schemas.microsoft.com/office/word/2010/wordprocessingDrawing" xmlns:wp="http://schemas.openxmlformats.org/drawingml/2006/wordprocessingDrawing" xmlns:w10="urn:schemas-microsoft-com:office:word" xmlns:w="http://schemas.openxmlformats.org/wordprocessingml/2006/main" xmlns:w14="http://schemas.microsoft.com/office/word/2010/wordml" xmlns:wpg="http://schemas.microsoft.com/office/word/2010/wordprocessingGroup" xmlns:wpi="http://schemas.microsoft.com/office/word/2010/wordprocessingInk" xmlns:wne="http://schemas.microsoft.com/office/word/2006/wordml" xmlns:wps="http://schemas.microsoft.com/office/word/2010/wordprocessingShape" mc:Ignorable="w14 wp14">
   <w:abstractNum w:abstractNumId="0">
+    <w:nsid w:val="393F7577"/>
+    <w:multiLevelType w:val="hybridMultilevel"/>
+    <w:tmpl w:val="129E7B8C"/>
+    <w:lvl w:ilvl="0" w:tplc="0C0A000F">
+      <w:start w:val="1"/>
+      <w:numFmt w:val="decimal"/>
+      <w:lvlText w:val="%1."/>
+      <w:lvlJc w:val="left"/>
+      <w:pPr>
+        <w:ind w:left="786" w:hanging="360"/>
+      </w:pPr>
+      <w:rPr>
+        <w:rFonts w:hint="default"/>
+      </w:rPr>
+    </w:lvl>
+    <w:lvl w:ilvl="1" w:tplc="0C0A0019" w:tentative="1">
+      <w:start w:val="1"/>
+      <w:numFmt w:val="lowerLetter"/>
+      <w:lvlText w:val="%2."/>
+      <w:lvlJc w:val="left"/>
+      <w:pPr>
+        <w:ind w:left="1440" w:hanging="360"/>
+      </w:pPr>
+    </w:lvl>
+    <w:lvl w:ilvl="2" w:tplc="0C0A001B" w:tentative="1">
+      <w:start w:val="1"/>
+      <w:numFmt w:val="lowerRoman"/>
+      <w:lvlText w:val="%3."/>
+      <w:lvlJc w:val="right"/>
+      <w:pPr>
+        <w:ind w:left="2160" w:hanging="180"/>
+      </w:pPr>
+    </w:lvl>
+    <w:lvl w:ilvl="3" w:tplc="0C0A000F" w:tentative="1">
+      <w:start w:val="1"/>
+      <w:numFmt w:val="decimal"/>
+      <w:lvlText w:val="%4."/>
+      <w:lvlJc w:val="left"/>
+      <w:pPr>
+        <w:ind w:left="2880" w:hanging="360"/>
+      </w:pPr>
+    </w:lvl>
+    <w:lvl w:ilvl="4" w:tplc="0C0A0019" w:tentative="1">
+      <w:start w:val="1"/>
+      <w:numFmt w:val="lowerLetter"/>
+      <w:lvlText w:val="%5."/>
+      <w:lvlJc w:val="left"/>
+      <w:pPr>
+        <w:ind w:left="3600" w:hanging="360"/>
+      </w:pPr>
+    </w:lvl>
+    <w:lvl w:ilvl="5" w:tplc="0C0A001B" w:tentative="1">
+      <w:start w:val="1"/>
+      <w:numFmt w:val="lowerRoman"/>
+      <w:lvlText w:val="%6."/>
+      <w:lvlJc w:val="right"/>
+      <w:pPr>
+        <w:ind w:left="4320" w:hanging="180"/>
+      </w:pPr>
+    </w:lvl>
+    <w:lvl w:ilvl="6" w:tplc="0C0A000F" w:tentative="1">
+      <w:start w:val="1"/>
+      <w:numFmt w:val="decimal"/>
+      <w:lvlText w:val="%7."/>
+      <w:lvlJc w:val="left"/>
+      <w:pPr>
+        <w:ind w:left="5040" w:hanging="360"/>
+      </w:pPr>
+    </w:lvl>
+    <w:lvl w:ilvl="7" w:tplc="0C0A0019" w:tentative="1">
+      <w:start w:val="1"/>
+      <w:numFmt w:val="lowerLetter"/>
+      <w:lvlText w:val="%8."/>
+      <w:lvlJc w:val="left"/>
+      <w:pPr>
+        <w:ind w:left="5760" w:hanging="360"/>
+      </w:pPr>
+    </w:lvl>
+    <w:lvl w:ilvl="8" w:tplc="0C0A001B" w:tentative="1">
+      <w:start w:val="1"/>
+      <w:numFmt w:val="lowerRoman"/>
+      <w:lvlText w:val="%9."/>
+      <w:lvlJc w:val="right"/>
+      <w:pPr>
+        <w:ind w:left="6480" w:hanging="180"/>
+      </w:pPr>
+    </w:lvl>
+  </w:abstractNum>
+  <w:abstractNum w:abstractNumId="1">
     <w:nsid w:val="46A90D6C"/>
     <w:multiLevelType w:val="hybridMultilevel"/>
     <w:tmpl w:val="3208C17C"/>
@@ -2835,10 +6906,10 @@
       </w:rPr>
     </w:lvl>
   </w:abstractNum>
-  <w:abstractNum w:abstractNumId="1">
-    <w:nsid w:val="7A821FB5"/>
+  <w:abstractNum w:abstractNumId="2">
+    <w:nsid w:val="59C3668B"/>
     <w:multiLevelType w:val="hybridMultilevel"/>
-    <w:tmpl w:val="4F2469D6"/>
+    <w:tmpl w:val="49780A5E"/>
     <w:lvl w:ilvl="0" w:tplc="0C0A0001">
       <w:start w:val="1"/>
       <w:numFmt w:val="bullet"/>
@@ -2948,11 +7019,246 @@
       </w:rPr>
     </w:lvl>
   </w:abstractNum>
+  <w:abstractNum w:abstractNumId="3">
+    <w:nsid w:val="7A821FB5"/>
+    <w:multiLevelType w:val="hybridMultilevel"/>
+    <w:tmpl w:val="4F2469D6"/>
+    <w:lvl w:ilvl="0" w:tplc="0C0A0001">
+      <w:start w:val="1"/>
+      <w:numFmt w:val="bullet"/>
+      <w:lvlText w:val=""/>
+      <w:lvlJc w:val="left"/>
+      <w:pPr>
+        <w:ind w:left="720" w:hanging="360"/>
+      </w:pPr>
+      <w:rPr>
+        <w:rFonts w:ascii="Symbol" w:hAnsi="Symbol" w:hint="default"/>
+      </w:rPr>
+    </w:lvl>
+    <w:lvl w:ilvl="1" w:tplc="0C0A0003" w:tentative="1">
+      <w:start w:val="1"/>
+      <w:numFmt w:val="bullet"/>
+      <w:lvlText w:val="o"/>
+      <w:lvlJc w:val="left"/>
+      <w:pPr>
+        <w:ind w:left="1440" w:hanging="360"/>
+      </w:pPr>
+      <w:rPr>
+        <w:rFonts w:ascii="Courier New" w:hAnsi="Courier New" w:cs="Courier New" w:hint="default"/>
+      </w:rPr>
+    </w:lvl>
+    <w:lvl w:ilvl="2" w:tplc="0C0A0005" w:tentative="1">
+      <w:start w:val="1"/>
+      <w:numFmt w:val="bullet"/>
+      <w:lvlText w:val=""/>
+      <w:lvlJc w:val="left"/>
+      <w:pPr>
+        <w:ind w:left="2160" w:hanging="360"/>
+      </w:pPr>
+      <w:rPr>
+        <w:rFonts w:ascii="Wingdings" w:hAnsi="Wingdings" w:hint="default"/>
+      </w:rPr>
+    </w:lvl>
+    <w:lvl w:ilvl="3" w:tplc="0C0A0001" w:tentative="1">
+      <w:start w:val="1"/>
+      <w:numFmt w:val="bullet"/>
+      <w:lvlText w:val=""/>
+      <w:lvlJc w:val="left"/>
+      <w:pPr>
+        <w:ind w:left="2880" w:hanging="360"/>
+      </w:pPr>
+      <w:rPr>
+        <w:rFonts w:ascii="Symbol" w:hAnsi="Symbol" w:hint="default"/>
+      </w:rPr>
+    </w:lvl>
+    <w:lvl w:ilvl="4" w:tplc="0C0A0003" w:tentative="1">
+      <w:start w:val="1"/>
+      <w:numFmt w:val="bullet"/>
+      <w:lvlText w:val="o"/>
+      <w:lvlJc w:val="left"/>
+      <w:pPr>
+        <w:ind w:left="3600" w:hanging="360"/>
+      </w:pPr>
+      <w:rPr>
+        <w:rFonts w:ascii="Courier New" w:hAnsi="Courier New" w:cs="Courier New" w:hint="default"/>
+      </w:rPr>
+    </w:lvl>
+    <w:lvl w:ilvl="5" w:tplc="0C0A0005" w:tentative="1">
+      <w:start w:val="1"/>
+      <w:numFmt w:val="bullet"/>
+      <w:lvlText w:val=""/>
+      <w:lvlJc w:val="left"/>
+      <w:pPr>
+        <w:ind w:left="4320" w:hanging="360"/>
+      </w:pPr>
+      <w:rPr>
+        <w:rFonts w:ascii="Wingdings" w:hAnsi="Wingdings" w:hint="default"/>
+      </w:rPr>
+    </w:lvl>
+    <w:lvl w:ilvl="6" w:tplc="0C0A0001" w:tentative="1">
+      <w:start w:val="1"/>
+      <w:numFmt w:val="bullet"/>
+      <w:lvlText w:val=""/>
+      <w:lvlJc w:val="left"/>
+      <w:pPr>
+        <w:ind w:left="5040" w:hanging="360"/>
+      </w:pPr>
+      <w:rPr>
+        <w:rFonts w:ascii="Symbol" w:hAnsi="Symbol" w:hint="default"/>
+      </w:rPr>
+    </w:lvl>
+    <w:lvl w:ilvl="7" w:tplc="0C0A0003" w:tentative="1">
+      <w:start w:val="1"/>
+      <w:numFmt w:val="bullet"/>
+      <w:lvlText w:val="o"/>
+      <w:lvlJc w:val="left"/>
+      <w:pPr>
+        <w:ind w:left="5760" w:hanging="360"/>
+      </w:pPr>
+      <w:rPr>
+        <w:rFonts w:ascii="Courier New" w:hAnsi="Courier New" w:cs="Courier New" w:hint="default"/>
+      </w:rPr>
+    </w:lvl>
+    <w:lvl w:ilvl="8" w:tplc="0C0A0005" w:tentative="1">
+      <w:start w:val="1"/>
+      <w:numFmt w:val="bullet"/>
+      <w:lvlText w:val=""/>
+      <w:lvlJc w:val="left"/>
+      <w:pPr>
+        <w:ind w:left="6480" w:hanging="360"/>
+      </w:pPr>
+      <w:rPr>
+        <w:rFonts w:ascii="Wingdings" w:hAnsi="Wingdings" w:hint="default"/>
+      </w:rPr>
+    </w:lvl>
+  </w:abstractNum>
+  <w:abstractNum w:abstractNumId="4">
+    <w:nsid w:val="7DA62E72"/>
+    <w:multiLevelType w:val="hybridMultilevel"/>
+    <w:tmpl w:val="F260E80C"/>
+    <w:lvl w:ilvl="0" w:tplc="0C0A0001">
+      <w:start w:val="1"/>
+      <w:numFmt w:val="bullet"/>
+      <w:lvlText w:val=""/>
+      <w:lvlJc w:val="left"/>
+      <w:pPr>
+        <w:ind w:left="720" w:hanging="360"/>
+      </w:pPr>
+      <w:rPr>
+        <w:rFonts w:ascii="Symbol" w:hAnsi="Symbol" w:hint="default"/>
+      </w:rPr>
+    </w:lvl>
+    <w:lvl w:ilvl="1" w:tplc="0C0A0003" w:tentative="1">
+      <w:start w:val="1"/>
+      <w:numFmt w:val="bullet"/>
+      <w:lvlText w:val="o"/>
+      <w:lvlJc w:val="left"/>
+      <w:pPr>
+        <w:ind w:left="1440" w:hanging="360"/>
+      </w:pPr>
+      <w:rPr>
+        <w:rFonts w:ascii="Courier New" w:hAnsi="Courier New" w:cs="Courier New" w:hint="default"/>
+      </w:rPr>
+    </w:lvl>
+    <w:lvl w:ilvl="2" w:tplc="0C0A0005" w:tentative="1">
+      <w:start w:val="1"/>
+      <w:numFmt w:val="bullet"/>
+      <w:lvlText w:val=""/>
+      <w:lvlJc w:val="left"/>
+      <w:pPr>
+        <w:ind w:left="2160" w:hanging="360"/>
+      </w:pPr>
+      <w:rPr>
+        <w:rFonts w:ascii="Wingdings" w:hAnsi="Wingdings" w:hint="default"/>
+      </w:rPr>
+    </w:lvl>
+    <w:lvl w:ilvl="3" w:tplc="0C0A0001" w:tentative="1">
+      <w:start w:val="1"/>
+      <w:numFmt w:val="bullet"/>
+      <w:lvlText w:val=""/>
+      <w:lvlJc w:val="left"/>
+      <w:pPr>
+        <w:ind w:left="2880" w:hanging="360"/>
+      </w:pPr>
+      <w:rPr>
+        <w:rFonts w:ascii="Symbol" w:hAnsi="Symbol" w:hint="default"/>
+      </w:rPr>
+    </w:lvl>
+    <w:lvl w:ilvl="4" w:tplc="0C0A0003" w:tentative="1">
+      <w:start w:val="1"/>
+      <w:numFmt w:val="bullet"/>
+      <w:lvlText w:val="o"/>
+      <w:lvlJc w:val="left"/>
+      <w:pPr>
+        <w:ind w:left="3600" w:hanging="360"/>
+      </w:pPr>
+      <w:rPr>
+        <w:rFonts w:ascii="Courier New" w:hAnsi="Courier New" w:cs="Courier New" w:hint="default"/>
+      </w:rPr>
+    </w:lvl>
+    <w:lvl w:ilvl="5" w:tplc="0C0A0005" w:tentative="1">
+      <w:start w:val="1"/>
+      <w:numFmt w:val="bullet"/>
+      <w:lvlText w:val=""/>
+      <w:lvlJc w:val="left"/>
+      <w:pPr>
+        <w:ind w:left="4320" w:hanging="360"/>
+      </w:pPr>
+      <w:rPr>
+        <w:rFonts w:ascii="Wingdings" w:hAnsi="Wingdings" w:hint="default"/>
+      </w:rPr>
+    </w:lvl>
+    <w:lvl w:ilvl="6" w:tplc="0C0A0001" w:tentative="1">
+      <w:start w:val="1"/>
+      <w:numFmt w:val="bullet"/>
+      <w:lvlText w:val=""/>
+      <w:lvlJc w:val="left"/>
+      <w:pPr>
+        <w:ind w:left="5040" w:hanging="360"/>
+      </w:pPr>
+      <w:rPr>
+        <w:rFonts w:ascii="Symbol" w:hAnsi="Symbol" w:hint="default"/>
+      </w:rPr>
+    </w:lvl>
+    <w:lvl w:ilvl="7" w:tplc="0C0A0003" w:tentative="1">
+      <w:start w:val="1"/>
+      <w:numFmt w:val="bullet"/>
+      <w:lvlText w:val="o"/>
+      <w:lvlJc w:val="left"/>
+      <w:pPr>
+        <w:ind w:left="5760" w:hanging="360"/>
+      </w:pPr>
+      <w:rPr>
+        <w:rFonts w:ascii="Courier New" w:hAnsi="Courier New" w:cs="Courier New" w:hint="default"/>
+      </w:rPr>
+    </w:lvl>
+    <w:lvl w:ilvl="8" w:tplc="0C0A0005" w:tentative="1">
+      <w:start w:val="1"/>
+      <w:numFmt w:val="bullet"/>
+      <w:lvlText w:val=""/>
+      <w:lvlJc w:val="left"/>
+      <w:pPr>
+        <w:ind w:left="6480" w:hanging="360"/>
+      </w:pPr>
+      <w:rPr>
+        <w:rFonts w:ascii="Wingdings" w:hAnsi="Wingdings" w:hint="default"/>
+      </w:rPr>
+    </w:lvl>
+  </w:abstractNum>
   <w:num w:numId="1">
+    <w:abstractNumId w:val="1"/>
+  </w:num>
+  <w:num w:numId="2">
+    <w:abstractNumId w:val="3"/>
+  </w:num>
+  <w:num w:numId="3">
+    <w:abstractNumId w:val="2"/>
+  </w:num>
+  <w:num w:numId="4">
     <w:abstractNumId w:val="0"/>
   </w:num>
-  <w:num w:numId="2">
-    <w:abstractNumId w:val="1"/>
+  <w:num w:numId="5">
+    <w:abstractNumId w:val="4"/>
   </w:num>
 </w:numbering>
 </file>
@@ -4302,51 +8608,25 @@
         </w:p>
       </w:docPartBody>
     </w:docPart>
-    <w:docPart>
-      <w:docPartPr>
-        <w:name w:val="94DE17EA516F4F7CBAB3549545855E27"/>
-        <w:category>
-          <w:name w:val="General"/>
-          <w:gallery w:val="placeholder"/>
-        </w:category>
-        <w:types>
-          <w:type w:val="bbPlcHdr"/>
-        </w:types>
-        <w:behaviors>
-          <w:behavior w:val="content"/>
-        </w:behaviors>
-        <w:guid w:val="{C8E73AF9-7F13-4F05-8955-85DDF1420E53}"/>
-      </w:docPartPr>
-      <w:docPartBody>
-        <w:p>
-          <w:pPr>
-            <w:pStyle w:val="94DE17EA516F4F7CBAB3549545855E27"/>
-          </w:pPr>
-          <w:r>
-            <w:t>[Escriba aquí una descripción breve del documento. Normalmente, una descripción breve es un resumen corto del contenido del documento. Escriba aquí una descripción breve del documento. Normalmente, una descripción breve es un resumen corto del contenido del documento.]</w:t>
-          </w:r>
-        </w:p>
-      </w:docPartBody>
-    </w:docPart>
   </w:docParts>
 </w:glossaryDocument>
 </file>
 
 <file path=word/glossary/fontTable.xml><?xml version="1.0" encoding="utf-8"?>
 <w:fonts xmlns:mc="http://schemas.openxmlformats.org/markup-compatibility/2006" xmlns:r="http://schemas.openxmlformats.org/officeDocument/2006/relationships" xmlns:w="http://schemas.openxmlformats.org/wordprocessingml/2006/main" xmlns:w14="http://schemas.microsoft.com/office/word/2010/wordml" mc:Ignorable="w14">
+  <w:font w:name="Times New Roman">
+    <w:panose1 w:val="02020603050405020304"/>
+    <w:charset w:val="00"/>
+    <w:family w:val="roman"/>
+    <w:pitch w:val="variable"/>
+    <w:sig w:usb0="E0002AFF" w:usb1="C0007841" w:usb2="00000009" w:usb3="00000000" w:csb0="000001FF" w:csb1="00000000"/>
+  </w:font>
   <w:font w:name="Symbol">
     <w:panose1 w:val="05050102010706020507"/>
     <w:charset w:val="02"/>
     <w:family w:val="roman"/>
     <w:pitch w:val="variable"/>
     <w:sig w:usb0="00000000" w:usb1="10000000" w:usb2="00000000" w:usb3="00000000" w:csb0="80000000" w:csb1="00000000"/>
-  </w:font>
-  <w:font w:name="Times New Roman">
-    <w:panose1 w:val="02020603050405020304"/>
-    <w:charset w:val="00"/>
-    <w:family w:val="roman"/>
-    <w:pitch w:val="variable"/>
-    <w:sig w:usb0="E0002AFF" w:usb1="C0007841" w:usb2="00000009" w:usb3="00000000" w:csb0="000001FF" w:csb1="00000000"/>
   </w:font>
   <w:font w:name="Courier New">
     <w:panose1 w:val="02070309020205020404"/>
@@ -4416,7 +8696,9 @@
   <w:rsids>
     <w:rsidRoot w:val="00304948"/>
     <w:rsid w:val="001F2DCE"/>
+    <w:rsid w:val="002F5959"/>
     <w:rsid w:val="00304948"/>
+    <w:rsid w:val="003F51C3"/>
   </w:rsids>
   <m:mathPr>
     <m:mathFont m:val="Cambria Math"/>
@@ -5171,7 +9453,7 @@
 </file>
 
 <file path=customXml/itemProps1.xml><?xml version="1.0" encoding="utf-8"?>
-<ds:datastoreItem xmlns:ds="http://schemas.openxmlformats.org/officeDocument/2006/customXml" ds:itemID="{AAF1653E-840A-40CA-B521-39E470F4EA89}">
+<ds:datastoreItem xmlns:ds="http://schemas.openxmlformats.org/officeDocument/2006/customXml" ds:itemID="{D3412AAD-5FFE-408D-AA96-D095834C0812}">
   <ds:schemaRefs>
     <ds:schemaRef ds:uri="http://schemas.openxmlformats.org/officeDocument/2006/bibliography"/>
   </ds:schemaRefs>

</xml_diff>

<commit_message>
Se agrega el prototipo de interfaz y los mensajes del caso de uso registrar nueva historia clínica Cominzo de la descripción trazo fino del caso de uso registrar estudio
</commit_message>
<xml_diff>
--- a/Producto/01 Requerimientos/Informes/GPA_Informe_Flujo de trabajo de requerimientos.docx
+++ b/Producto/01 Requerimientos/Informes/GPA_Informe_Flujo de trabajo de requerimientos.docx
@@ -244,13 +244,31 @@
                         <w:bCs/>
                       </w:rPr>
                     </w:pPr>
+                    <w:proofErr w:type="spellStart"/>
                     <w:r>
                       <w:rPr>
                         <w:b/>
                         <w:bCs/>
                       </w:rPr>
-                      <w:t>Pablo</w:t>
+                      <w:t>Gutierrez</w:t>
                     </w:r>
+                    <w:proofErr w:type="spellEnd"/>
+                    <w:r>
+                      <w:rPr>
+                        <w:b/>
+                        <w:bCs/>
+                      </w:rPr>
+                      <w:t xml:space="preserve"> - </w:t>
+                    </w:r>
+                    <w:proofErr w:type="spellStart"/>
+                    <w:r>
+                      <w:rPr>
+                        <w:b/>
+                        <w:bCs/>
+                      </w:rPr>
+                      <w:t>Mattio</w:t>
+                    </w:r>
+                    <w:proofErr w:type="spellEnd"/>
                   </w:p>
                 </w:tc>
               </w:sdtContent>
@@ -325,9 +343,6 @@
               <w:sdtPr>
                 <w:alias w:val="Descripción breve"/>
                 <w:id w:val="8276291"/>
-                <w:placeholder>
-                  <w:docPart w:val="94DE17EA516F4F7CBAB3549545855E27"/>
-                </w:placeholder>
                 <w:showingPlcHdr/>
                 <w:dataBinding w:prefixMappings="xmlns:ns0='http://schemas.microsoft.com/office/2006/coverPageProps'" w:xpath="/ns0:CoverPageProperties[1]/ns0:Abstract[1]" w:storeItemID="{55AF091B-3C7A-41E3-B477-F2FDAA23CFDA}"/>
                 <w:text/>
@@ -2780,6 +2795,23 @@
         <w:t>Se desarrolla a continuación  la descripción en trazo fino o grueso de los casos de uso del sistema de información.</w:t>
       </w:r>
     </w:p>
+    <w:p>
+      <w:pPr>
+        <w:rPr>
+          <w:rFonts w:ascii="Arial Narrow" w:hAnsi="Arial Narrow"/>
+          <w:b/>
+          <w:u w:val="single"/>
+        </w:rPr>
+      </w:pPr>
+      <w:r>
+        <w:rPr>
+          <w:rFonts w:ascii="Arial Narrow" w:hAnsi="Arial Narrow"/>
+          <w:b/>
+          <w:u w:val="single"/>
+        </w:rPr>
+        <w:t>Caso de Uso Registrar nueva historia clínica</w:t>
+      </w:r>
+    </w:p>
     <w:tbl>
       <w:tblPr>
         <w:tblW w:w="10155" w:type="dxa"/>
@@ -2843,7 +2875,7 @@
               <mc:AlternateContent>
                 <mc:Choice Requires="wps">
                   <w:drawing>
-                    <wp:anchor distT="0" distB="0" distL="114300" distR="114300" simplePos="0" relativeHeight="251660288" behindDoc="0" locked="0" layoutInCell="1" allowOverlap="1">
+                    <wp:anchor distT="0" distB="0" distL="114300" distR="114300" simplePos="0" relativeHeight="251660288" behindDoc="0" locked="0" layoutInCell="1" allowOverlap="1" wp14:anchorId="0C961410" wp14:editId="748C53D8">
                       <wp:simplePos x="0" y="0"/>
                       <wp:positionH relativeFrom="column">
                         <wp:posOffset>4270375</wp:posOffset>
@@ -2910,7 +2942,7 @@
               <mc:AlternateContent>
                 <mc:Choice Requires="wps">
                   <w:drawing>
-                    <wp:anchor distT="0" distB="0" distL="114300" distR="114300" simplePos="0" relativeHeight="251659264" behindDoc="0" locked="0" layoutInCell="1" allowOverlap="1">
+                    <wp:anchor distT="0" distB="0" distL="114300" distR="114300" simplePos="0" relativeHeight="251659264" behindDoc="0" locked="0" layoutInCell="1" allowOverlap="1" wp14:anchorId="467981DA" wp14:editId="3E774FC1">
                       <wp:simplePos x="0" y="0"/>
                       <wp:positionH relativeFrom="column">
                         <wp:posOffset>4270375</wp:posOffset>
@@ -3329,6 +3361,7 @@
             <w:r>
               <w:rPr>
                 <w:rFonts w:ascii="Tahoma" w:eastAsia="Times New Roman" w:hAnsi="Tahoma" w:cs="Tahoma"/>
+                <w:noProof/>
                 <w:sz w:val="20"/>
                 <w:szCs w:val="24"/>
                 <w:lang w:eastAsia="es-ES"/>
@@ -3336,7 +3369,7 @@
               <mc:AlternateContent>
                 <mc:Choice Requires="wps">
                   <w:drawing>
-                    <wp:anchor distT="0" distB="0" distL="114300" distR="114300" simplePos="0" relativeHeight="251663360" behindDoc="0" locked="0" layoutInCell="1" allowOverlap="1" wp14:anchorId="20BFC238" wp14:editId="778AA60C">
+                    <wp:anchor distT="0" distB="0" distL="114300" distR="114300" simplePos="0" relativeHeight="251663360" behindDoc="0" locked="0" layoutInCell="1" allowOverlap="1" wp14:anchorId="023B6480" wp14:editId="3B8B3D9E">
                       <wp:simplePos x="0" y="0"/>
                       <wp:positionH relativeFrom="column">
                         <wp:posOffset>1851025</wp:posOffset>
@@ -3393,6 +3426,7 @@
             <w:r>
               <w:rPr>
                 <w:rFonts w:ascii="Tahoma" w:eastAsia="Times New Roman" w:hAnsi="Tahoma" w:cs="Tahoma"/>
+                <w:noProof/>
                 <w:sz w:val="20"/>
                 <w:szCs w:val="24"/>
                 <w:lang w:eastAsia="es-ES"/>
@@ -3400,7 +3434,7 @@
               <mc:AlternateContent>
                 <mc:Choice Requires="wps">
                   <w:drawing>
-                    <wp:anchor distT="0" distB="0" distL="114300" distR="114300" simplePos="0" relativeHeight="251662336" behindDoc="0" locked="0" layoutInCell="1" allowOverlap="1" wp14:anchorId="1D11140C" wp14:editId="333AC33D">
+                    <wp:anchor distT="0" distB="0" distL="114300" distR="114300" simplePos="0" relativeHeight="251662336" behindDoc="0" locked="0" layoutInCell="1" allowOverlap="1" wp14:anchorId="67C7BC4D" wp14:editId="748FC803">
                       <wp:simplePos x="0" y="0"/>
                       <wp:positionH relativeFrom="column">
                         <wp:posOffset>1851025</wp:posOffset>
@@ -4037,8 +4071,6 @@
               </w:rPr>
               <w:t>El RAM no confirma el registro de la historia clínica.</w:t>
             </w:r>
-            <w:bookmarkStart w:id="12" w:name="_GoBack"/>
-            <w:bookmarkEnd w:id="12"/>
             <w:r>
               <w:rPr>
                 <w:rFonts w:ascii="Tahoma" w:eastAsia="Times New Roman" w:hAnsi="Tahoma" w:cs="Tahoma"/>
@@ -4520,12 +4552,8 @@
           <w:p>
             <w:pPr>
               <w:pStyle w:val="Prrafodelista"/>
-              <w:numPr>
-                <w:ilvl w:val="0"/>
-                <w:numId w:val="4"/>
-              </w:numPr>
-              <w:spacing w:after="0" w:line="240" w:lineRule="auto"/>
-              <w:ind w:left="275" w:hanging="283"/>
+              <w:spacing w:after="0" w:line="240" w:lineRule="auto"/>
+              <w:ind w:left="275"/>
               <w:jc w:val="both"/>
               <w:rPr>
                 <w:rFonts w:ascii="Tahoma" w:eastAsia="Times New Roman" w:hAnsi="Tahoma" w:cs="Tahoma"/>
@@ -4534,15 +4562,66 @@
                 <w:lang w:eastAsia="es-ES"/>
               </w:rPr>
             </w:pPr>
-            <w:r>
-              <w:rPr>
-                <w:rFonts w:ascii="Tahoma" w:eastAsia="Times New Roman" w:hAnsi="Tahoma" w:cs="Tahoma"/>
-                <w:sz w:val="20"/>
-                <w:szCs w:val="24"/>
-                <w:lang w:eastAsia="es-ES"/>
-              </w:rPr>
-              <w:t>El sistema muestra los tipos de documentos.</w:t>
-            </w:r>
+          </w:p>
+          <w:p>
+            <w:pPr>
+              <w:spacing w:after="0" w:line="240" w:lineRule="auto"/>
+              <w:jc w:val="both"/>
+              <w:rPr>
+                <w:rFonts w:ascii="Tahoma" w:eastAsia="Times New Roman" w:hAnsi="Tahoma" w:cs="Tahoma"/>
+                <w:sz w:val="20"/>
+                <w:szCs w:val="24"/>
+                <w:lang w:eastAsia="es-ES"/>
+              </w:rPr>
+            </w:pPr>
+          </w:p>
+          <w:p>
+            <w:pPr>
+              <w:spacing w:after="0" w:line="240" w:lineRule="auto"/>
+              <w:jc w:val="both"/>
+              <w:rPr>
+                <w:rFonts w:ascii="Tahoma" w:eastAsia="Times New Roman" w:hAnsi="Tahoma" w:cs="Tahoma"/>
+                <w:sz w:val="20"/>
+                <w:szCs w:val="24"/>
+                <w:lang w:eastAsia="es-ES"/>
+              </w:rPr>
+            </w:pPr>
+          </w:p>
+          <w:p>
+            <w:pPr>
+              <w:spacing w:after="0" w:line="240" w:lineRule="auto"/>
+              <w:jc w:val="both"/>
+              <w:rPr>
+                <w:rFonts w:ascii="Tahoma" w:eastAsia="Times New Roman" w:hAnsi="Tahoma" w:cs="Tahoma"/>
+                <w:sz w:val="20"/>
+                <w:szCs w:val="24"/>
+                <w:lang w:eastAsia="es-ES"/>
+              </w:rPr>
+            </w:pPr>
+          </w:p>
+          <w:p>
+            <w:pPr>
+              <w:spacing w:after="0" w:line="240" w:lineRule="auto"/>
+              <w:jc w:val="both"/>
+              <w:rPr>
+                <w:rFonts w:ascii="Tahoma" w:eastAsia="Times New Roman" w:hAnsi="Tahoma" w:cs="Tahoma"/>
+                <w:sz w:val="20"/>
+                <w:szCs w:val="24"/>
+                <w:lang w:eastAsia="es-ES"/>
+              </w:rPr>
+            </w:pPr>
+          </w:p>
+          <w:p>
+            <w:pPr>
+              <w:spacing w:after="0" w:line="240" w:lineRule="auto"/>
+              <w:jc w:val="both"/>
+              <w:rPr>
+                <w:rFonts w:ascii="Tahoma" w:eastAsia="Times New Roman" w:hAnsi="Tahoma" w:cs="Tahoma"/>
+                <w:sz w:val="20"/>
+                <w:szCs w:val="24"/>
+                <w:lang w:eastAsia="es-ES"/>
+              </w:rPr>
+            </w:pPr>
           </w:p>
           <w:p>
             <w:pPr>
@@ -4568,212 +4647,61 @@
                 <w:szCs w:val="24"/>
                 <w:lang w:eastAsia="es-ES"/>
               </w:rPr>
-              <w:t xml:space="preserve"> </w:t>
-            </w:r>
-            <w:r>
-              <w:rPr>
-                <w:rFonts w:ascii="Tahoma" w:eastAsia="Times New Roman" w:hAnsi="Tahoma" w:cs="Tahoma"/>
-                <w:sz w:val="20"/>
-                <w:szCs w:val="24"/>
-                <w:lang w:eastAsia="es-ES"/>
-              </w:rPr>
-              <w:t>El sistema solicita se seleccione el tipo de documento.</w:t>
-            </w:r>
-          </w:p>
-          <w:p>
-            <w:pPr>
-              <w:pStyle w:val="Prrafodelista"/>
-              <w:numPr>
-                <w:ilvl w:val="0"/>
-                <w:numId w:val="4"/>
-              </w:numPr>
-              <w:spacing w:after="0" w:line="240" w:lineRule="auto"/>
-              <w:ind w:left="275" w:hanging="283"/>
-              <w:jc w:val="both"/>
-              <w:rPr>
-                <w:rFonts w:ascii="Tahoma" w:eastAsia="Times New Roman" w:hAnsi="Tahoma" w:cs="Tahoma"/>
-                <w:sz w:val="20"/>
-                <w:szCs w:val="24"/>
-                <w:lang w:eastAsia="es-ES"/>
-              </w:rPr>
-            </w:pPr>
-            <w:r>
-              <w:rPr>
-                <w:rFonts w:ascii="Tahoma" w:eastAsia="Times New Roman" w:hAnsi="Tahoma" w:cs="Tahoma"/>
-                <w:sz w:val="20"/>
-                <w:szCs w:val="24"/>
-                <w:lang w:eastAsia="es-ES"/>
-              </w:rPr>
-              <w:t xml:space="preserve"> </w:t>
-            </w:r>
-            <w:r>
-              <w:rPr>
-                <w:rFonts w:ascii="Tahoma" w:eastAsia="Times New Roman" w:hAnsi="Tahoma" w:cs="Tahoma"/>
-                <w:sz w:val="20"/>
-                <w:szCs w:val="24"/>
-                <w:lang w:eastAsia="es-ES"/>
-              </w:rPr>
-              <w:t>El RAM selecciona el tipo de documento del profesional médico que atenderá al paciente.</w:t>
-            </w:r>
-          </w:p>
-          <w:p>
-            <w:pPr>
-              <w:pStyle w:val="Prrafodelista"/>
-              <w:numPr>
-                <w:ilvl w:val="0"/>
-                <w:numId w:val="4"/>
-              </w:numPr>
-              <w:spacing w:after="0" w:line="240" w:lineRule="auto"/>
-              <w:ind w:left="275" w:hanging="283"/>
-              <w:jc w:val="both"/>
-              <w:rPr>
-                <w:rFonts w:ascii="Tahoma" w:eastAsia="Times New Roman" w:hAnsi="Tahoma" w:cs="Tahoma"/>
-                <w:sz w:val="20"/>
-                <w:szCs w:val="24"/>
-                <w:lang w:eastAsia="es-ES"/>
-              </w:rPr>
-            </w:pPr>
-            <w:r>
-              <w:rPr>
-                <w:rFonts w:ascii="Tahoma" w:eastAsia="Times New Roman" w:hAnsi="Tahoma" w:cs="Tahoma"/>
-                <w:sz w:val="20"/>
-                <w:szCs w:val="24"/>
-                <w:lang w:eastAsia="es-ES"/>
-              </w:rPr>
-              <w:t xml:space="preserve"> </w:t>
-            </w:r>
-            <w:r>
-              <w:rPr>
-                <w:rFonts w:ascii="Tahoma" w:eastAsia="Times New Roman" w:hAnsi="Tahoma" w:cs="Tahoma"/>
-                <w:sz w:val="20"/>
-                <w:szCs w:val="24"/>
-                <w:lang w:eastAsia="es-ES"/>
-              </w:rPr>
-              <w:t>El RAM ingresa el número de documento del profesional médico que atenderá al paciente.</w:t>
-            </w:r>
-          </w:p>
-          <w:p>
-            <w:pPr>
-              <w:pStyle w:val="Prrafodelista"/>
-              <w:numPr>
-                <w:ilvl w:val="0"/>
-                <w:numId w:val="4"/>
-              </w:numPr>
-              <w:spacing w:after="0" w:line="240" w:lineRule="auto"/>
-              <w:ind w:left="275" w:hanging="283"/>
-              <w:jc w:val="both"/>
-              <w:rPr>
-                <w:rFonts w:ascii="Tahoma" w:eastAsia="Times New Roman" w:hAnsi="Tahoma" w:cs="Tahoma"/>
-                <w:sz w:val="20"/>
-                <w:szCs w:val="24"/>
-                <w:lang w:eastAsia="es-ES"/>
-              </w:rPr>
-            </w:pPr>
-            <w:r>
-              <w:rPr>
-                <w:rFonts w:ascii="Tahoma" w:eastAsia="Times New Roman" w:hAnsi="Tahoma" w:cs="Tahoma"/>
-                <w:sz w:val="20"/>
-                <w:szCs w:val="24"/>
-                <w:lang w:eastAsia="es-ES"/>
-              </w:rPr>
-              <w:lastRenderedPageBreak/>
-              <w:t xml:space="preserve"> </w:t>
-            </w:r>
-            <w:r>
-              <w:rPr>
-                <w:rFonts w:ascii="Tahoma" w:eastAsia="Times New Roman" w:hAnsi="Tahoma" w:cs="Tahoma"/>
-                <w:sz w:val="20"/>
-                <w:szCs w:val="24"/>
-                <w:lang w:eastAsia="es-ES"/>
-              </w:rPr>
-              <w:t>El sistema verifica si existe el profesional con el tipo y número de documento ingresado, y existe.</w:t>
-            </w:r>
-          </w:p>
-          <w:p>
-            <w:pPr>
-              <w:spacing w:after="0" w:line="240" w:lineRule="auto"/>
-              <w:jc w:val="both"/>
-              <w:rPr>
-                <w:rFonts w:ascii="Tahoma" w:eastAsia="Times New Roman" w:hAnsi="Tahoma" w:cs="Tahoma"/>
-                <w:sz w:val="20"/>
-                <w:szCs w:val="24"/>
-                <w:lang w:eastAsia="es-ES"/>
-              </w:rPr>
-            </w:pPr>
-          </w:p>
-          <w:p>
-            <w:pPr>
-              <w:spacing w:after="0" w:line="240" w:lineRule="auto"/>
-              <w:jc w:val="both"/>
-              <w:rPr>
-                <w:rFonts w:ascii="Tahoma" w:eastAsia="Times New Roman" w:hAnsi="Tahoma" w:cs="Tahoma"/>
-                <w:sz w:val="20"/>
-                <w:szCs w:val="24"/>
-                <w:lang w:eastAsia="es-ES"/>
-              </w:rPr>
-            </w:pPr>
-          </w:p>
-          <w:p>
-            <w:pPr>
-              <w:spacing w:after="0" w:line="240" w:lineRule="auto"/>
-              <w:jc w:val="both"/>
-              <w:rPr>
-                <w:rFonts w:ascii="Tahoma" w:eastAsia="Times New Roman" w:hAnsi="Tahoma" w:cs="Tahoma"/>
-                <w:sz w:val="20"/>
-                <w:szCs w:val="24"/>
-                <w:lang w:eastAsia="es-ES"/>
-              </w:rPr>
-            </w:pPr>
-          </w:p>
-          <w:p>
-            <w:pPr>
-              <w:spacing w:after="0" w:line="240" w:lineRule="auto"/>
-              <w:jc w:val="both"/>
-              <w:rPr>
-                <w:rFonts w:ascii="Tahoma" w:eastAsia="Times New Roman" w:hAnsi="Tahoma" w:cs="Tahoma"/>
-                <w:sz w:val="20"/>
-                <w:szCs w:val="24"/>
-                <w:lang w:eastAsia="es-ES"/>
-              </w:rPr>
-            </w:pPr>
-          </w:p>
-          <w:p>
-            <w:pPr>
-              <w:spacing w:after="0" w:line="240" w:lineRule="auto"/>
-              <w:jc w:val="both"/>
-              <w:rPr>
-                <w:rFonts w:ascii="Tahoma" w:eastAsia="Times New Roman" w:hAnsi="Tahoma" w:cs="Tahoma"/>
-                <w:sz w:val="20"/>
-                <w:szCs w:val="24"/>
-                <w:lang w:eastAsia="es-ES"/>
-              </w:rPr>
-            </w:pPr>
-          </w:p>
-          <w:p>
-            <w:pPr>
-              <w:pStyle w:val="Prrafodelista"/>
-              <w:numPr>
-                <w:ilvl w:val="0"/>
-                <w:numId w:val="4"/>
-              </w:numPr>
-              <w:spacing w:after="0" w:line="240" w:lineRule="auto"/>
-              <w:ind w:left="275" w:hanging="283"/>
-              <w:jc w:val="both"/>
-              <w:rPr>
-                <w:rFonts w:ascii="Tahoma" w:eastAsia="Times New Roman" w:hAnsi="Tahoma" w:cs="Tahoma"/>
-                <w:sz w:val="20"/>
-                <w:szCs w:val="24"/>
-                <w:lang w:eastAsia="es-ES"/>
-              </w:rPr>
-            </w:pPr>
-            <w:r>
-              <w:rPr>
-                <w:rFonts w:ascii="Tahoma" w:eastAsia="Times New Roman" w:hAnsi="Tahoma" w:cs="Tahoma"/>
-                <w:sz w:val="20"/>
-                <w:szCs w:val="24"/>
-                <w:lang w:eastAsia="es-ES"/>
-              </w:rPr>
-              <w:t xml:space="preserve"> El sistema muestra los datos del profesional que atenderá al paciente: nombre y apellido del profesional.</w:t>
+              <w:t xml:space="preserve"> El sistema muestra los datos del profesional</w:t>
+            </w:r>
+            <w:r>
+              <w:rPr>
+                <w:rFonts w:ascii="Tahoma" w:eastAsia="Times New Roman" w:hAnsi="Tahoma" w:cs="Tahoma"/>
+                <w:sz w:val="20"/>
+                <w:szCs w:val="24"/>
+                <w:lang w:eastAsia="es-ES"/>
+              </w:rPr>
+              <w:t xml:space="preserve">, relacionado al usuario logueado, </w:t>
+            </w:r>
+            <w:r>
+              <w:rPr>
+                <w:rFonts w:ascii="Tahoma" w:eastAsia="Times New Roman" w:hAnsi="Tahoma" w:cs="Tahoma"/>
+                <w:sz w:val="20"/>
+                <w:szCs w:val="24"/>
+                <w:lang w:eastAsia="es-ES"/>
+              </w:rPr>
+              <w:t>que atenderá al paciente</w:t>
+            </w:r>
+            <w:r>
+              <w:rPr>
+                <w:rFonts w:ascii="Tahoma" w:eastAsia="Times New Roman" w:hAnsi="Tahoma" w:cs="Tahoma"/>
+                <w:sz w:val="20"/>
+                <w:szCs w:val="24"/>
+                <w:lang w:eastAsia="es-ES"/>
+              </w:rPr>
+              <w:t xml:space="preserve">: nombre, </w:t>
+            </w:r>
+            <w:r>
+              <w:rPr>
+                <w:rFonts w:ascii="Tahoma" w:eastAsia="Times New Roman" w:hAnsi="Tahoma" w:cs="Tahoma"/>
+                <w:sz w:val="20"/>
+                <w:szCs w:val="24"/>
+                <w:lang w:eastAsia="es-ES"/>
+              </w:rPr>
+              <w:t xml:space="preserve"> apellido</w:t>
+            </w:r>
+            <w:r>
+              <w:rPr>
+                <w:rFonts w:ascii="Tahoma" w:eastAsia="Times New Roman" w:hAnsi="Tahoma" w:cs="Tahoma"/>
+                <w:sz w:val="20"/>
+                <w:szCs w:val="24"/>
+                <w:lang w:eastAsia="es-ES"/>
+              </w:rPr>
+              <w:t xml:space="preserve">, tipo y número de documento </w:t>
+            </w:r>
+            <w:r>
+              <w:rPr>
+                <w:rFonts w:ascii="Tahoma" w:eastAsia="Times New Roman" w:hAnsi="Tahoma" w:cs="Tahoma"/>
+                <w:sz w:val="20"/>
+                <w:szCs w:val="24"/>
+                <w:lang w:eastAsia="es-ES"/>
+              </w:rPr>
+              <w:t>del profesional.</w:t>
             </w:r>
           </w:p>
           <w:p>
@@ -5275,15 +5203,50 @@
                 <w:lang w:eastAsia="es-ES"/>
               </w:rPr>
             </w:pPr>
-            <w:r>
-              <w:rPr>
-                <w:rFonts w:ascii="Tahoma" w:eastAsia="Times New Roman" w:hAnsi="Tahoma" w:cs="Tahoma"/>
-                <w:sz w:val="20"/>
-                <w:szCs w:val="24"/>
-                <w:lang w:eastAsia="es-ES"/>
-              </w:rPr>
-              <w:lastRenderedPageBreak/>
-              <w:t>13</w:t>
+          </w:p>
+          <w:p>
+            <w:pPr>
+              <w:spacing w:after="0" w:line="240" w:lineRule="auto"/>
+              <w:jc w:val="both"/>
+              <w:rPr>
+                <w:rFonts w:ascii="Tahoma" w:eastAsia="Times New Roman" w:hAnsi="Tahoma" w:cs="Tahoma"/>
+                <w:sz w:val="20"/>
+                <w:szCs w:val="24"/>
+                <w:lang w:eastAsia="es-ES"/>
+              </w:rPr>
+            </w:pPr>
+          </w:p>
+          <w:p>
+            <w:pPr>
+              <w:spacing w:after="0" w:line="240" w:lineRule="auto"/>
+              <w:jc w:val="both"/>
+              <w:rPr>
+                <w:rFonts w:ascii="Tahoma" w:eastAsia="Times New Roman" w:hAnsi="Tahoma" w:cs="Tahoma"/>
+                <w:sz w:val="20"/>
+                <w:szCs w:val="24"/>
+                <w:lang w:eastAsia="es-ES"/>
+              </w:rPr>
+            </w:pPr>
+          </w:p>
+          <w:p>
+            <w:pPr>
+              <w:spacing w:after="0" w:line="240" w:lineRule="auto"/>
+              <w:jc w:val="both"/>
+              <w:rPr>
+                <w:rFonts w:ascii="Tahoma" w:eastAsia="Times New Roman" w:hAnsi="Tahoma" w:cs="Tahoma"/>
+                <w:sz w:val="20"/>
+                <w:szCs w:val="24"/>
+                <w:lang w:eastAsia="es-ES"/>
+              </w:rPr>
+            </w:pPr>
+            <w:r>
+              <w:rPr>
+                <w:rFonts w:ascii="Tahoma" w:eastAsia="Times New Roman" w:hAnsi="Tahoma" w:cs="Tahoma"/>
+                <w:sz w:val="20"/>
+                <w:szCs w:val="24"/>
+                <w:lang w:eastAsia="es-ES"/>
+              </w:rPr>
+              <w:t>10</w:t>
             </w:r>
             <w:proofErr w:type="gramStart"/>
             <w:r>
@@ -5303,7 +5266,7 @@
                 <w:szCs w:val="24"/>
                 <w:lang w:eastAsia="es-ES"/>
               </w:rPr>
-              <w:t>. El sistema verifica que no existe el profesional con el tipo y número de documento ingresado.</w:t>
+              <w:t>. El RAM no confirma el registro de la historia clínica del paciente.</w:t>
             </w:r>
           </w:p>
           <w:p>
@@ -5324,7 +5287,7 @@
                 <w:szCs w:val="24"/>
                 <w:lang w:eastAsia="es-ES"/>
               </w:rPr>
-              <w:t>13</w:t>
+              <w:t>10</w:t>
             </w:r>
             <w:proofErr w:type="gramStart"/>
             <w:r>
@@ -5344,7 +5307,7 @@
                 <w:szCs w:val="24"/>
                 <w:lang w:eastAsia="es-ES"/>
               </w:rPr>
-              <w:t>. El sistema informa la situación.</w:t>
+              <w:t>. Se cancela el caso de uso.</w:t>
             </w:r>
           </w:p>
           <w:p>
@@ -5358,14 +5321,38 @@
                 <w:lang w:eastAsia="es-ES"/>
               </w:rPr>
             </w:pPr>
-            <w:r>
-              <w:rPr>
-                <w:rFonts w:ascii="Tahoma" w:eastAsia="Times New Roman" w:hAnsi="Tahoma" w:cs="Tahoma"/>
-                <w:sz w:val="20"/>
-                <w:szCs w:val="24"/>
-                <w:lang w:eastAsia="es-ES"/>
-              </w:rPr>
-              <w:t>13</w:t>
+          </w:p>
+          <w:p>
+            <w:pPr>
+              <w:spacing w:after="0" w:line="240" w:lineRule="auto"/>
+              <w:jc w:val="both"/>
+              <w:rPr>
+                <w:rFonts w:ascii="Tahoma" w:eastAsia="Times New Roman" w:hAnsi="Tahoma" w:cs="Tahoma"/>
+                <w:sz w:val="20"/>
+                <w:szCs w:val="24"/>
+                <w:lang w:eastAsia="es-ES"/>
+              </w:rPr>
+            </w:pPr>
+          </w:p>
+          <w:p>
+            <w:pPr>
+              <w:spacing w:after="0" w:line="240" w:lineRule="auto"/>
+              <w:jc w:val="both"/>
+              <w:rPr>
+                <w:rFonts w:ascii="Tahoma" w:eastAsia="Times New Roman" w:hAnsi="Tahoma" w:cs="Tahoma"/>
+                <w:sz w:val="20"/>
+                <w:szCs w:val="24"/>
+                <w:lang w:eastAsia="es-ES"/>
+              </w:rPr>
+            </w:pPr>
+            <w:r>
+              <w:rPr>
+                <w:rFonts w:ascii="Tahoma" w:eastAsia="Times New Roman" w:hAnsi="Tahoma" w:cs="Tahoma"/>
+                <w:sz w:val="20"/>
+                <w:szCs w:val="24"/>
+                <w:lang w:eastAsia="es-ES"/>
+              </w:rPr>
+              <w:t>12</w:t>
             </w:r>
             <w:proofErr w:type="gramStart"/>
             <w:r>
@@ -5375,7 +5362,7 @@
                 <w:szCs w:val="24"/>
                 <w:lang w:eastAsia="es-ES"/>
               </w:rPr>
-              <w:t>.A.1.A</w:t>
+              <w:t>.A</w:t>
             </w:r>
             <w:proofErr w:type="gramEnd"/>
             <w:r>
@@ -5385,208 +5372,7 @@
                 <w:szCs w:val="24"/>
                 <w:lang w:eastAsia="es-ES"/>
               </w:rPr>
-              <w:t>. El sistema no permite que se registre la creación de la historia clínica,</w:t>
-            </w:r>
-          </w:p>
-          <w:p>
-            <w:pPr>
-              <w:spacing w:after="0" w:line="240" w:lineRule="auto"/>
-              <w:jc w:val="both"/>
-              <w:rPr>
-                <w:rFonts w:ascii="Tahoma" w:eastAsia="Times New Roman" w:hAnsi="Tahoma" w:cs="Tahoma"/>
-                <w:sz w:val="20"/>
-                <w:szCs w:val="24"/>
-                <w:lang w:eastAsia="es-ES"/>
-              </w:rPr>
-            </w:pPr>
-            <w:r>
-              <w:rPr>
-                <w:rFonts w:ascii="Tahoma" w:eastAsia="Times New Roman" w:hAnsi="Tahoma" w:cs="Tahoma"/>
-                <w:sz w:val="20"/>
-                <w:szCs w:val="24"/>
-                <w:lang w:eastAsia="es-ES"/>
-              </w:rPr>
-              <w:t>13</w:t>
-            </w:r>
-            <w:proofErr w:type="gramStart"/>
-            <w:r>
-              <w:rPr>
-                <w:rFonts w:ascii="Tahoma" w:eastAsia="Times New Roman" w:hAnsi="Tahoma" w:cs="Tahoma"/>
-                <w:sz w:val="20"/>
-                <w:szCs w:val="24"/>
-                <w:lang w:eastAsia="es-ES"/>
-              </w:rPr>
-              <w:t>.A.1.A.1</w:t>
-            </w:r>
-            <w:proofErr w:type="gramEnd"/>
-            <w:r>
-              <w:rPr>
-                <w:rFonts w:ascii="Tahoma" w:eastAsia="Times New Roman" w:hAnsi="Tahoma" w:cs="Tahoma"/>
-                <w:sz w:val="20"/>
-                <w:szCs w:val="24"/>
-                <w:lang w:eastAsia="es-ES"/>
-              </w:rPr>
-              <w:t xml:space="preserve"> Se cancela el caso de uso.</w:t>
-            </w:r>
-          </w:p>
-          <w:p>
-            <w:pPr>
-              <w:spacing w:after="0" w:line="240" w:lineRule="auto"/>
-              <w:jc w:val="both"/>
-              <w:rPr>
-                <w:rFonts w:ascii="Tahoma" w:eastAsia="Times New Roman" w:hAnsi="Tahoma" w:cs="Tahoma"/>
-                <w:sz w:val="20"/>
-                <w:szCs w:val="24"/>
-                <w:lang w:eastAsia="es-ES"/>
-              </w:rPr>
-            </w:pPr>
-          </w:p>
-          <w:p>
-            <w:pPr>
-              <w:spacing w:after="0" w:line="240" w:lineRule="auto"/>
-              <w:jc w:val="both"/>
-              <w:rPr>
-                <w:rFonts w:ascii="Tahoma" w:eastAsia="Times New Roman" w:hAnsi="Tahoma" w:cs="Tahoma"/>
-                <w:sz w:val="20"/>
-                <w:szCs w:val="24"/>
-                <w:lang w:eastAsia="es-ES"/>
-              </w:rPr>
-            </w:pPr>
-          </w:p>
-          <w:p>
-            <w:pPr>
-              <w:spacing w:after="0" w:line="240" w:lineRule="auto"/>
-              <w:jc w:val="both"/>
-              <w:rPr>
-                <w:rFonts w:ascii="Tahoma" w:eastAsia="Times New Roman" w:hAnsi="Tahoma" w:cs="Tahoma"/>
-                <w:sz w:val="20"/>
-                <w:szCs w:val="24"/>
-                <w:lang w:eastAsia="es-ES"/>
-              </w:rPr>
-            </w:pPr>
-          </w:p>
-          <w:p>
-            <w:pPr>
-              <w:spacing w:after="0" w:line="240" w:lineRule="auto"/>
-              <w:jc w:val="both"/>
-              <w:rPr>
-                <w:rFonts w:ascii="Tahoma" w:eastAsia="Times New Roman" w:hAnsi="Tahoma" w:cs="Tahoma"/>
-                <w:sz w:val="20"/>
-                <w:szCs w:val="24"/>
-                <w:lang w:eastAsia="es-ES"/>
-              </w:rPr>
-            </w:pPr>
-          </w:p>
-          <w:p>
-            <w:pPr>
-              <w:spacing w:after="0" w:line="240" w:lineRule="auto"/>
-              <w:jc w:val="both"/>
-              <w:rPr>
-                <w:rFonts w:ascii="Tahoma" w:eastAsia="Times New Roman" w:hAnsi="Tahoma" w:cs="Tahoma"/>
-                <w:sz w:val="20"/>
-                <w:szCs w:val="24"/>
-                <w:lang w:eastAsia="es-ES"/>
-              </w:rPr>
-            </w:pPr>
-            <w:r>
-              <w:rPr>
-                <w:rFonts w:ascii="Tahoma" w:eastAsia="Times New Roman" w:hAnsi="Tahoma" w:cs="Tahoma"/>
-                <w:sz w:val="20"/>
-                <w:szCs w:val="24"/>
-                <w:lang w:eastAsia="es-ES"/>
-              </w:rPr>
-              <w:t>16.A. El RAM no confirma el registro de la historia clínica del paciente.</w:t>
-            </w:r>
-          </w:p>
-          <w:p>
-            <w:pPr>
-              <w:spacing w:after="0" w:line="240" w:lineRule="auto"/>
-              <w:jc w:val="both"/>
-              <w:rPr>
-                <w:rFonts w:ascii="Tahoma" w:eastAsia="Times New Roman" w:hAnsi="Tahoma" w:cs="Tahoma"/>
-                <w:sz w:val="20"/>
-                <w:szCs w:val="24"/>
-                <w:lang w:eastAsia="es-ES"/>
-              </w:rPr>
-            </w:pPr>
-            <w:r>
-              <w:rPr>
-                <w:rFonts w:ascii="Tahoma" w:eastAsia="Times New Roman" w:hAnsi="Tahoma" w:cs="Tahoma"/>
-                <w:sz w:val="20"/>
-                <w:szCs w:val="24"/>
-                <w:lang w:eastAsia="es-ES"/>
-              </w:rPr>
-              <w:t>16</w:t>
-            </w:r>
-            <w:proofErr w:type="gramStart"/>
-            <w:r>
-              <w:rPr>
-                <w:rFonts w:ascii="Tahoma" w:eastAsia="Times New Roman" w:hAnsi="Tahoma" w:cs="Tahoma"/>
-                <w:sz w:val="20"/>
-                <w:szCs w:val="24"/>
-                <w:lang w:eastAsia="es-ES"/>
-              </w:rPr>
-              <w:t>.A.1</w:t>
-            </w:r>
-            <w:proofErr w:type="gramEnd"/>
-            <w:r>
-              <w:rPr>
-                <w:rFonts w:ascii="Tahoma" w:eastAsia="Times New Roman" w:hAnsi="Tahoma" w:cs="Tahoma"/>
-                <w:sz w:val="20"/>
-                <w:szCs w:val="24"/>
-                <w:lang w:eastAsia="es-ES"/>
-              </w:rPr>
-              <w:t>. Se cancela el caso de uso.</w:t>
-            </w:r>
-          </w:p>
-          <w:p>
-            <w:pPr>
-              <w:spacing w:after="0" w:line="240" w:lineRule="auto"/>
-              <w:jc w:val="both"/>
-              <w:rPr>
-                <w:rFonts w:ascii="Tahoma" w:eastAsia="Times New Roman" w:hAnsi="Tahoma" w:cs="Tahoma"/>
-                <w:sz w:val="20"/>
-                <w:szCs w:val="24"/>
-                <w:lang w:eastAsia="es-ES"/>
-              </w:rPr>
-            </w:pPr>
-            <w:r>
-              <w:rPr>
-                <w:rFonts w:ascii="Tahoma" w:eastAsia="Times New Roman" w:hAnsi="Tahoma" w:cs="Tahoma"/>
-                <w:sz w:val="20"/>
-                <w:szCs w:val="24"/>
-                <w:lang w:eastAsia="es-ES"/>
-              </w:rPr>
-              <w:t>17</w:t>
-            </w:r>
-            <w:proofErr w:type="gramStart"/>
-            <w:r>
-              <w:rPr>
-                <w:rFonts w:ascii="Tahoma" w:eastAsia="Times New Roman" w:hAnsi="Tahoma" w:cs="Tahoma"/>
-                <w:sz w:val="20"/>
-                <w:szCs w:val="24"/>
-                <w:lang w:eastAsia="es-ES"/>
-              </w:rPr>
-              <w:t>.A</w:t>
-            </w:r>
-            <w:proofErr w:type="gramEnd"/>
-            <w:r>
-              <w:rPr>
-                <w:rFonts w:ascii="Tahoma" w:eastAsia="Times New Roman" w:hAnsi="Tahoma" w:cs="Tahoma"/>
-                <w:sz w:val="20"/>
-                <w:szCs w:val="24"/>
-                <w:lang w:eastAsia="es-ES"/>
-              </w:rPr>
-              <w:t xml:space="preserve">. </w:t>
-            </w:r>
-            <w:r>
-              <w:rPr>
-                <w:rFonts w:ascii="Tahoma" w:eastAsia="Times New Roman" w:hAnsi="Tahoma" w:cs="Tahoma"/>
-                <w:sz w:val="20"/>
-                <w:szCs w:val="24"/>
-                <w:lang w:eastAsia="es-ES"/>
-              </w:rPr>
-              <w:t>El sistema genera un número correlativo de historia clínica y registra la misma con los siguientes datos: número de histo</w:t>
+              <w:t>. El sistema genera un número correlativo de historia clínica y registra la misma con los siguientes datos: número de histo</w:t>
             </w:r>
             <w:r>
               <w:rPr>
@@ -5647,14 +5433,2259 @@
                 <w:lang w:eastAsia="es-ES"/>
               </w:rPr>
             </w:pPr>
-            <w:r>
-              <w:rPr>
-                <w:rFonts w:ascii="Tahoma" w:eastAsia="Times New Roman" w:hAnsi="Tahoma" w:cs="Tahoma"/>
-                <w:sz w:val="20"/>
+          </w:p>
+        </w:tc>
+      </w:tr>
+      <w:tr>
+        <w:trPr>
+          <w:cantSplit/>
+          <w:tblCellSpacing w:w="20" w:type="dxa"/>
+          <w:jc w:val="center"/>
+        </w:trPr>
+        <w:tc>
+          <w:tcPr>
+            <w:tcW w:w="10075" w:type="dxa"/>
+            <w:gridSpan w:val="6"/>
+          </w:tcPr>
+          <w:p>
+            <w:pPr>
+              <w:spacing w:after="0" w:line="240" w:lineRule="auto"/>
+              <w:jc w:val="both"/>
+              <w:rPr>
+                <w:rFonts w:ascii="Tahoma" w:eastAsia="Times New Roman" w:hAnsi="Tahoma" w:cs="Tahoma"/>
+                <w:b/>
+                <w:bCs/>
+                <w:sz w:val="20"/>
+                <w:szCs w:val="24"/>
+                <w:lang w:eastAsia="es-ES"/>
+              </w:rPr>
+            </w:pPr>
+            <w:r>
+              <w:rPr>
+                <w:rFonts w:ascii="Tahoma" w:eastAsia="Times New Roman" w:hAnsi="Tahoma" w:cs="Tahoma"/>
+                <w:b/>
+                <w:bCs/>
+                <w:sz w:val="20"/>
+                <w:szCs w:val="24"/>
+                <w:lang w:eastAsia="es-ES"/>
+              </w:rPr>
+              <w:t>Observaciones: no aplica</w:t>
+            </w:r>
+          </w:p>
+        </w:tc>
+      </w:tr>
+      <w:tr>
+        <w:trPr>
+          <w:cantSplit/>
+          <w:tblCellSpacing w:w="20" w:type="dxa"/>
+          <w:jc w:val="center"/>
+        </w:trPr>
+        <w:tc>
+          <w:tcPr>
+            <w:tcW w:w="10075" w:type="dxa"/>
+            <w:gridSpan w:val="6"/>
+          </w:tcPr>
+          <w:p>
+            <w:pPr>
+              <w:spacing w:after="0" w:line="240" w:lineRule="auto"/>
+              <w:jc w:val="both"/>
+              <w:rPr>
+                <w:rFonts w:ascii="Tahoma" w:eastAsia="Times New Roman" w:hAnsi="Tahoma" w:cs="Tahoma"/>
+                <w:b/>
+                <w:bCs/>
+                <w:sz w:val="20"/>
+                <w:szCs w:val="24"/>
+                <w:lang w:eastAsia="es-ES"/>
+              </w:rPr>
+            </w:pPr>
+            <w:r>
+              <w:rPr>
+                <w:rFonts w:ascii="Tahoma" w:eastAsia="Times New Roman" w:hAnsi="Tahoma" w:cs="Tahoma"/>
+                <w:b/>
+                <w:bCs/>
+                <w:sz w:val="20"/>
+                <w:szCs w:val="24"/>
+                <w:lang w:eastAsia="es-ES"/>
+              </w:rPr>
+              <w:t xml:space="preserve">Asociaciones de Extensión:  no aplica </w:t>
+            </w:r>
+          </w:p>
+        </w:tc>
+      </w:tr>
+      <w:tr>
+        <w:trPr>
+          <w:cantSplit/>
+          <w:tblCellSpacing w:w="20" w:type="dxa"/>
+          <w:jc w:val="center"/>
+        </w:trPr>
+        <w:tc>
+          <w:tcPr>
+            <w:tcW w:w="10075" w:type="dxa"/>
+            <w:gridSpan w:val="6"/>
+          </w:tcPr>
+          <w:p>
+            <w:pPr>
+              <w:spacing w:after="0" w:line="240" w:lineRule="auto"/>
+              <w:jc w:val="both"/>
+              <w:rPr>
+                <w:rFonts w:ascii="Tahoma" w:eastAsia="Times New Roman" w:hAnsi="Tahoma" w:cs="Tahoma"/>
+                <w:b/>
+                <w:bCs/>
+                <w:sz w:val="20"/>
+                <w:szCs w:val="24"/>
+                <w:lang w:eastAsia="es-ES"/>
+              </w:rPr>
+            </w:pPr>
+            <w:r>
+              <w:rPr>
+                <w:rFonts w:ascii="Tahoma" w:eastAsia="Times New Roman" w:hAnsi="Tahoma" w:cs="Tahoma"/>
+                <w:b/>
+                <w:bCs/>
+                <w:sz w:val="20"/>
+                <w:szCs w:val="24"/>
+                <w:lang w:eastAsia="es-ES"/>
+              </w:rPr>
+              <w:t>Asociaciones de Inclusión: no aplica</w:t>
+            </w:r>
+          </w:p>
+        </w:tc>
+      </w:tr>
+      <w:tr>
+        <w:trPr>
+          <w:cantSplit/>
+          <w:tblCellSpacing w:w="20" w:type="dxa"/>
+          <w:jc w:val="center"/>
+        </w:trPr>
+        <w:tc>
+          <w:tcPr>
+            <w:tcW w:w="10075" w:type="dxa"/>
+            <w:gridSpan w:val="6"/>
+          </w:tcPr>
+          <w:p>
+            <w:pPr>
+              <w:spacing w:after="0" w:line="240" w:lineRule="auto"/>
+              <w:jc w:val="both"/>
+              <w:rPr>
+                <w:rFonts w:ascii="Tahoma" w:eastAsia="Times New Roman" w:hAnsi="Tahoma" w:cs="Tahoma"/>
+                <w:b/>
+                <w:bCs/>
+                <w:sz w:val="20"/>
+                <w:szCs w:val="24"/>
+                <w:lang w:eastAsia="es-ES"/>
+              </w:rPr>
+            </w:pPr>
+            <w:r>
+              <w:rPr>
+                <w:rFonts w:ascii="Tahoma" w:eastAsia="Times New Roman" w:hAnsi="Tahoma" w:cs="Tahoma"/>
+                <w:b/>
+                <w:bCs/>
+                <w:sz w:val="20"/>
+                <w:szCs w:val="24"/>
+                <w:lang w:eastAsia="es-ES"/>
+              </w:rPr>
+              <w:t>Use Case donde se incluye: no aplica</w:t>
+            </w:r>
+          </w:p>
+        </w:tc>
+      </w:tr>
+      <w:tr>
+        <w:trPr>
+          <w:cantSplit/>
+          <w:tblCellSpacing w:w="20" w:type="dxa"/>
+          <w:jc w:val="center"/>
+        </w:trPr>
+        <w:tc>
+          <w:tcPr>
+            <w:tcW w:w="10075" w:type="dxa"/>
+            <w:gridSpan w:val="6"/>
+          </w:tcPr>
+          <w:p>
+            <w:pPr>
+              <w:spacing w:after="0" w:line="240" w:lineRule="auto"/>
+              <w:jc w:val="both"/>
+              <w:rPr>
+                <w:rFonts w:ascii="Tahoma" w:eastAsia="Times New Roman" w:hAnsi="Tahoma" w:cs="Tahoma"/>
+                <w:b/>
+                <w:bCs/>
+                <w:sz w:val="20"/>
+                <w:szCs w:val="24"/>
+                <w:lang w:eastAsia="es-ES"/>
+              </w:rPr>
+            </w:pPr>
+            <w:r>
+              <w:rPr>
+                <w:rFonts w:ascii="Tahoma" w:eastAsia="Times New Roman" w:hAnsi="Tahoma" w:cs="Tahoma"/>
+                <w:b/>
+                <w:bCs/>
+                <w:sz w:val="20"/>
+                <w:szCs w:val="24"/>
+                <w:lang w:eastAsia="es-ES"/>
+              </w:rPr>
+              <w:t>Use Case al que extiende: no aplica</w:t>
+            </w:r>
+          </w:p>
+        </w:tc>
+      </w:tr>
+      <w:tr>
+        <w:trPr>
+          <w:cantSplit/>
+          <w:tblCellSpacing w:w="20" w:type="dxa"/>
+          <w:jc w:val="center"/>
+        </w:trPr>
+        <w:tc>
+          <w:tcPr>
+            <w:tcW w:w="10075" w:type="dxa"/>
+            <w:gridSpan w:val="6"/>
+          </w:tcPr>
+          <w:p>
+            <w:pPr>
+              <w:keepNext/>
+              <w:spacing w:after="0" w:line="240" w:lineRule="auto"/>
+              <w:outlineLvl w:val="0"/>
+              <w:rPr>
+                <w:rFonts w:ascii="Tahoma" w:eastAsia="Times New Roman" w:hAnsi="Tahoma" w:cs="Tahoma"/>
+                <w:b/>
+                <w:sz w:val="20"/>
+                <w:szCs w:val="24"/>
+                <w:lang w:eastAsia="es-ES"/>
+              </w:rPr>
+            </w:pPr>
+            <w:r>
+              <w:rPr>
+                <w:rFonts w:ascii="Tahoma" w:eastAsia="Times New Roman" w:hAnsi="Tahoma" w:cs="Tahoma"/>
+                <w:b/>
+                <w:sz w:val="20"/>
+                <w:szCs w:val="24"/>
+                <w:lang w:eastAsia="es-ES"/>
+              </w:rPr>
+              <w:t xml:space="preserve">Use Case de Generalización: </w:t>
+            </w:r>
+            <w:r>
+              <w:rPr>
+                <w:rFonts w:ascii="Tahoma" w:eastAsia="Times New Roman" w:hAnsi="Tahoma" w:cs="Tahoma"/>
+                <w:b/>
+                <w:bCs/>
+                <w:sz w:val="20"/>
+                <w:szCs w:val="24"/>
+                <w:lang w:eastAsia="es-ES"/>
+              </w:rPr>
+              <w:t>no aplica</w:t>
+            </w:r>
+          </w:p>
+        </w:tc>
+      </w:tr>
+      <w:tr>
+        <w:trPr>
+          <w:cantSplit/>
+          <w:tblCellSpacing w:w="20" w:type="dxa"/>
+          <w:jc w:val="center"/>
+        </w:trPr>
+        <w:tc>
+          <w:tcPr>
+            <w:tcW w:w="6408" w:type="dxa"/>
+            <w:gridSpan w:val="4"/>
+          </w:tcPr>
+          <w:p>
+            <w:pPr>
+              <w:keepNext/>
+              <w:tabs>
+                <w:tab w:val="right" w:pos="1988"/>
+              </w:tabs>
+              <w:spacing w:after="0" w:line="240" w:lineRule="auto"/>
+              <w:outlineLvl w:val="0"/>
+              <w:rPr>
+                <w:rFonts w:ascii="Tahoma" w:eastAsia="Times New Roman" w:hAnsi="Tahoma" w:cs="Tahoma"/>
+                <w:b/>
+                <w:sz w:val="20"/>
+                <w:szCs w:val="24"/>
+                <w:lang w:eastAsia="es-ES"/>
+              </w:rPr>
+            </w:pPr>
+            <w:r>
+              <w:rPr>
+                <w:rFonts w:ascii="Tahoma" w:eastAsia="Times New Roman" w:hAnsi="Tahoma" w:cs="Tahoma"/>
+                <w:b/>
+                <w:sz w:val="20"/>
+                <w:szCs w:val="24"/>
+                <w:lang w:eastAsia="es-ES"/>
+              </w:rPr>
+              <w:t xml:space="preserve">Autor: </w:t>
+            </w:r>
+            <w:proofErr w:type="spellStart"/>
+            <w:r>
+              <w:rPr>
+                <w:rFonts w:ascii="Tahoma" w:eastAsia="Times New Roman" w:hAnsi="Tahoma" w:cs="Tahoma"/>
+                <w:sz w:val="20"/>
+                <w:szCs w:val="24"/>
+                <w:lang w:eastAsia="es-ES"/>
+              </w:rPr>
+              <w:t>Gutierrez</w:t>
+            </w:r>
+            <w:proofErr w:type="spellEnd"/>
+            <w:r>
+              <w:rPr>
+                <w:rFonts w:ascii="Tahoma" w:eastAsia="Times New Roman" w:hAnsi="Tahoma" w:cs="Tahoma"/>
+                <w:sz w:val="20"/>
+                <w:szCs w:val="24"/>
+                <w:lang w:eastAsia="es-ES"/>
+              </w:rPr>
+              <w:t xml:space="preserve"> Pablo , </w:t>
+            </w:r>
+            <w:proofErr w:type="spellStart"/>
+            <w:r>
+              <w:rPr>
+                <w:rFonts w:ascii="Tahoma" w:eastAsia="Times New Roman" w:hAnsi="Tahoma" w:cs="Tahoma"/>
+                <w:sz w:val="20"/>
+                <w:szCs w:val="24"/>
+                <w:lang w:eastAsia="es-ES"/>
+              </w:rPr>
+              <w:t>Mattio</w:t>
+            </w:r>
+            <w:proofErr w:type="spellEnd"/>
+            <w:r>
+              <w:rPr>
+                <w:rFonts w:ascii="Tahoma" w:eastAsia="Times New Roman" w:hAnsi="Tahoma" w:cs="Tahoma"/>
+                <w:sz w:val="20"/>
+                <w:szCs w:val="24"/>
+                <w:lang w:eastAsia="es-ES"/>
+              </w:rPr>
+              <w:t xml:space="preserve"> Paolo </w:t>
+            </w:r>
+            <w:r>
+              <w:rPr>
+                <w:rFonts w:ascii="Tahoma" w:eastAsia="Times New Roman" w:hAnsi="Tahoma" w:cs="Tahoma"/>
+                <w:b/>
+                <w:sz w:val="20"/>
+                <w:szCs w:val="24"/>
+                <w:lang w:eastAsia="es-ES"/>
+              </w:rPr>
+              <w:tab/>
+            </w:r>
+          </w:p>
+        </w:tc>
+        <w:tc>
+          <w:tcPr>
+            <w:tcW w:w="3627" w:type="dxa"/>
+            <w:gridSpan w:val="2"/>
+          </w:tcPr>
+          <w:p>
+            <w:pPr>
+              <w:keepNext/>
+              <w:spacing w:after="0" w:line="240" w:lineRule="auto"/>
+              <w:outlineLvl w:val="0"/>
+              <w:rPr>
+                <w:rFonts w:ascii="Tahoma" w:eastAsia="Times New Roman" w:hAnsi="Tahoma" w:cs="Tahoma"/>
+                <w:b/>
+                <w:sz w:val="20"/>
+                <w:szCs w:val="20"/>
+                <w:lang w:eastAsia="es-ES"/>
+              </w:rPr>
+            </w:pPr>
+            <w:r>
+              <w:rPr>
+                <w:rFonts w:ascii="Tahoma" w:eastAsia="Times New Roman" w:hAnsi="Tahoma" w:cs="Tahoma"/>
+                <w:b/>
+                <w:sz w:val="20"/>
+                <w:szCs w:val="24"/>
+                <w:lang w:eastAsia="es-ES"/>
+              </w:rPr>
+              <w:t>Fecha Creación</w:t>
+            </w:r>
+            <w:r>
+              <w:rPr>
+                <w:rFonts w:ascii="Tahoma" w:eastAsia="Times New Roman" w:hAnsi="Tahoma" w:cs="Tahoma"/>
+                <w:bCs/>
+                <w:sz w:val="24"/>
+                <w:szCs w:val="24"/>
+                <w:lang w:eastAsia="es-ES"/>
+              </w:rPr>
+              <w:t xml:space="preserve">: </w:t>
+            </w:r>
+            <w:r>
+              <w:rPr>
+                <w:rFonts w:ascii="Tahoma" w:eastAsia="Times New Roman" w:hAnsi="Tahoma" w:cs="Tahoma"/>
+                <w:bCs/>
+                <w:sz w:val="20"/>
+                <w:szCs w:val="20"/>
+                <w:lang w:eastAsia="es-ES"/>
+              </w:rPr>
+              <w:t>26/05/16</w:t>
+            </w:r>
+          </w:p>
+        </w:tc>
+      </w:tr>
+      <w:tr>
+        <w:trPr>
+          <w:cantSplit/>
+          <w:tblCellSpacing w:w="20" w:type="dxa"/>
+          <w:jc w:val="center"/>
+        </w:trPr>
+        <w:tc>
+          <w:tcPr>
+            <w:tcW w:w="6408" w:type="dxa"/>
+            <w:gridSpan w:val="4"/>
+          </w:tcPr>
+          <w:p>
+            <w:pPr>
+              <w:keepNext/>
+              <w:spacing w:after="0" w:line="240" w:lineRule="auto"/>
+              <w:outlineLvl w:val="0"/>
+              <w:rPr>
+                <w:rFonts w:ascii="Tahoma" w:eastAsia="Times New Roman" w:hAnsi="Tahoma" w:cs="Tahoma"/>
+                <w:b/>
+                <w:sz w:val="20"/>
+                <w:szCs w:val="24"/>
+                <w:lang w:eastAsia="es-ES"/>
+              </w:rPr>
+            </w:pPr>
+            <w:r>
+              <w:rPr>
+                <w:rFonts w:ascii="Tahoma" w:eastAsia="Times New Roman" w:hAnsi="Tahoma" w:cs="Tahoma"/>
+                <w:b/>
+                <w:sz w:val="20"/>
+                <w:szCs w:val="24"/>
+                <w:lang w:eastAsia="es-ES"/>
+              </w:rPr>
+              <w:t xml:space="preserve">Autor Última Modificación: </w:t>
+            </w:r>
+          </w:p>
+        </w:tc>
+        <w:tc>
+          <w:tcPr>
+            <w:tcW w:w="3627" w:type="dxa"/>
+            <w:gridSpan w:val="2"/>
+          </w:tcPr>
+          <w:p>
+            <w:pPr>
+              <w:keepNext/>
+              <w:spacing w:after="0" w:line="240" w:lineRule="auto"/>
+              <w:outlineLvl w:val="0"/>
+              <w:rPr>
+                <w:rFonts w:ascii="Tahoma" w:eastAsia="Times New Roman" w:hAnsi="Tahoma" w:cs="Tahoma"/>
+                <w:b/>
+                <w:sz w:val="20"/>
+                <w:szCs w:val="24"/>
+                <w:lang w:eastAsia="es-ES"/>
+              </w:rPr>
+            </w:pPr>
+            <w:r>
+              <w:rPr>
+                <w:rFonts w:ascii="Tahoma" w:eastAsia="Times New Roman" w:hAnsi="Tahoma" w:cs="Tahoma"/>
+                <w:b/>
+                <w:sz w:val="20"/>
+                <w:szCs w:val="24"/>
+                <w:lang w:eastAsia="es-ES"/>
+              </w:rPr>
+              <w:t>Fecha Última Modificación</w:t>
+            </w:r>
+            <w:r>
+              <w:rPr>
+                <w:rFonts w:ascii="Tahoma" w:eastAsia="Times New Roman" w:hAnsi="Tahoma" w:cs="Tahoma"/>
+                <w:bCs/>
+                <w:sz w:val="24"/>
+                <w:szCs w:val="24"/>
+                <w:lang w:eastAsia="es-ES"/>
+              </w:rPr>
+              <w:t xml:space="preserve">: </w:t>
+            </w:r>
+          </w:p>
+        </w:tc>
+      </w:tr>
+    </w:tbl>
+    <w:p>
+      <w:pPr>
+        <w:rPr>
+          <w:rFonts w:ascii="Arial Narrow" w:hAnsi="Arial Narrow"/>
+        </w:rPr>
+      </w:pPr>
+    </w:p>
+    <w:p>
+      <w:pPr>
+        <w:rPr>
+          <w:rFonts w:ascii="Arial Narrow" w:hAnsi="Arial Narrow"/>
+          <w:u w:val="single"/>
+        </w:rPr>
+      </w:pPr>
+      <w:r>
+        <w:rPr>
+          <w:rFonts w:ascii="Arial Narrow" w:hAnsi="Arial Narrow"/>
+          <w:u w:val="single"/>
+        </w:rPr>
+        <w:br w:type="page"/>
+      </w:r>
+    </w:p>
+    <w:p>
+      <w:pPr>
+        <w:rPr>
+          <w:rFonts w:ascii="Arial Narrow" w:hAnsi="Arial Narrow"/>
+          <w:u w:val="single"/>
+        </w:rPr>
+      </w:pPr>
+    </w:p>
+    <w:p>
+      <w:pPr>
+        <w:pStyle w:val="Ttulo3"/>
+        <w:rPr>
+          <w:rFonts w:ascii="Arial Narrow" w:hAnsi="Arial Narrow"/>
+          <w:u w:val="single"/>
+        </w:rPr>
+      </w:pPr>
+      <w:r>
+        <w:rPr>
+          <w:rFonts w:ascii="Arial Narrow" w:hAnsi="Arial Narrow"/>
+          <w:u w:val="single"/>
+        </w:rPr>
+        <w:t>Prototipo de Interfaz de Usuario</w:t>
+      </w:r>
+    </w:p>
+    <w:p>
+      <w:r>
+        <w:rPr>
+          <w:noProof/>
+          <w:lang w:eastAsia="es-ES"/>
+        </w:rPr>
+        <w:drawing>
+          <wp:inline distT="0" distB="0" distL="0" distR="0">
+            <wp:extent cx="5934075" cy="3819525"/>
+            <wp:effectExtent l="0" t="0" r="9525" b="9525"/>
+            <wp:docPr id="5" name="0 Imagen"/>
+            <wp:cNvGraphicFramePr>
+              <a:graphicFrameLocks xmlns:a="http://schemas.openxmlformats.org/drawingml/2006/main" noChangeAspect="1"/>
+            </wp:cNvGraphicFramePr>
+            <a:graphic xmlns:a="http://schemas.openxmlformats.org/drawingml/2006/main">
+              <a:graphicData uri="http://schemas.openxmlformats.org/drawingml/2006/picture">
+                <pic:pic xmlns:pic="http://schemas.openxmlformats.org/drawingml/2006/picture">
+                  <pic:nvPicPr>
+                    <pic:cNvPr id="0" name="GPA_Prototipo_RegistrarNuevaHistoriaClínica.jpg"/>
+                    <pic:cNvPicPr/>
+                  </pic:nvPicPr>
+                  <pic:blipFill>
+                    <a:blip r:embed="rId13">
+                      <a:extLst>
+                        <a:ext uri="{28A0092B-C50C-407E-A947-70E740481C1C}">
+                          <a14:useLocalDpi xmlns:a14="http://schemas.microsoft.com/office/drawing/2010/main" val="0"/>
+                        </a:ext>
+                      </a:extLst>
+                    </a:blip>
+                    <a:stretch>
+                      <a:fillRect/>
+                    </a:stretch>
+                  </pic:blipFill>
+                  <pic:spPr>
+                    <a:xfrm>
+                      <a:off x="0" y="0"/>
+                      <a:ext cx="5933377" cy="3819076"/>
+                    </a:xfrm>
+                    <a:prstGeom prst="rect">
+                      <a:avLst/>
+                    </a:prstGeom>
+                  </pic:spPr>
+                </pic:pic>
+              </a:graphicData>
+            </a:graphic>
+          </wp:inline>
+        </w:drawing>
+      </w:r>
+    </w:p>
+    <w:p>
+      <w:r>
+        <w:rPr>
+          <w:noProof/>
+          <w:lang w:eastAsia="es-ES"/>
+        </w:rPr>
+        <w:drawing>
+          <wp:inline distT="0" distB="0" distL="0" distR="0">
+            <wp:extent cx="4810125" cy="1885950"/>
+            <wp:effectExtent l="0" t="0" r="9525" b="0"/>
+            <wp:docPr id="11" name="0 Imagen"/>
+            <wp:cNvGraphicFramePr>
+              <a:graphicFrameLocks xmlns:a="http://schemas.openxmlformats.org/drawingml/2006/main" noChangeAspect="1"/>
+            </wp:cNvGraphicFramePr>
+            <a:graphic xmlns:a="http://schemas.openxmlformats.org/drawingml/2006/main">
+              <a:graphicData uri="http://schemas.openxmlformats.org/drawingml/2006/picture">
+                <pic:pic xmlns:pic="http://schemas.openxmlformats.org/drawingml/2006/picture">
+                  <pic:nvPicPr>
+                    <pic:cNvPr id="0" name="GPA_Prototipo_RegistrarNuevaHistoriaClínica_Mensaje1.jpg"/>
+                    <pic:cNvPicPr/>
+                  </pic:nvPicPr>
+                  <pic:blipFill>
+                    <a:blip r:embed="rId14">
+                      <a:extLst>
+                        <a:ext uri="{28A0092B-C50C-407E-A947-70E740481C1C}">
+                          <a14:useLocalDpi xmlns:a14="http://schemas.microsoft.com/office/drawing/2010/main" val="0"/>
+                        </a:ext>
+                      </a:extLst>
+                    </a:blip>
+                    <a:stretch>
+                      <a:fillRect/>
+                    </a:stretch>
+                  </pic:blipFill>
+                  <pic:spPr>
+                    <a:xfrm>
+                      <a:off x="0" y="0"/>
+                      <a:ext cx="4810125" cy="1885950"/>
+                    </a:xfrm>
+                    <a:prstGeom prst="rect">
+                      <a:avLst/>
+                    </a:prstGeom>
+                  </pic:spPr>
+                </pic:pic>
+              </a:graphicData>
+            </a:graphic>
+          </wp:inline>
+        </w:drawing>
+      </w:r>
+    </w:p>
+    <w:p>
+      <w:r>
+        <w:rPr>
+          <w:noProof/>
+          <w:lang w:eastAsia="es-ES"/>
+        </w:rPr>
+        <w:drawing>
+          <wp:inline distT="0" distB="0" distL="0" distR="0">
+            <wp:extent cx="3695700" cy="1847850"/>
+            <wp:effectExtent l="0" t="0" r="0" b="0"/>
+            <wp:docPr id="13" name="0 Imagen"/>
+            <wp:cNvGraphicFramePr>
+              <a:graphicFrameLocks xmlns:a="http://schemas.openxmlformats.org/drawingml/2006/main" noChangeAspect="1"/>
+            </wp:cNvGraphicFramePr>
+            <a:graphic xmlns:a="http://schemas.openxmlformats.org/drawingml/2006/main">
+              <a:graphicData uri="http://schemas.openxmlformats.org/drawingml/2006/picture">
+                <pic:pic xmlns:pic="http://schemas.openxmlformats.org/drawingml/2006/picture">
+                  <pic:nvPicPr>
+                    <pic:cNvPr id="0" name="GPA_Prototipo_RegistrarNuevaHistoriaClínica_Mensaje3.jpg"/>
+                    <pic:cNvPicPr/>
+                  </pic:nvPicPr>
+                  <pic:blipFill>
+                    <a:blip r:embed="rId15">
+                      <a:extLst>
+                        <a:ext uri="{28A0092B-C50C-407E-A947-70E740481C1C}">
+                          <a14:useLocalDpi xmlns:a14="http://schemas.microsoft.com/office/drawing/2010/main" val="0"/>
+                        </a:ext>
+                      </a:extLst>
+                    </a:blip>
+                    <a:stretch>
+                      <a:fillRect/>
+                    </a:stretch>
+                  </pic:blipFill>
+                  <pic:spPr>
+                    <a:xfrm>
+                      <a:off x="0" y="0"/>
+                      <a:ext cx="3695700" cy="1847850"/>
+                    </a:xfrm>
+                    <a:prstGeom prst="rect">
+                      <a:avLst/>
+                    </a:prstGeom>
+                  </pic:spPr>
+                </pic:pic>
+              </a:graphicData>
+            </a:graphic>
+          </wp:inline>
+        </w:drawing>
+      </w:r>
+    </w:p>
+    <w:p>
+      <w:r>
+        <w:rPr>
+          <w:noProof/>
+          <w:lang w:eastAsia="es-ES"/>
+        </w:rPr>
+        <w:lastRenderedPageBreak/>
+        <w:drawing>
+          <wp:inline distT="0" distB="0" distL="0" distR="0">
+            <wp:extent cx="3752850" cy="1834726"/>
+            <wp:effectExtent l="0" t="0" r="0" b="0"/>
+            <wp:docPr id="12" name="0 Imagen"/>
+            <wp:cNvGraphicFramePr>
+              <a:graphicFrameLocks xmlns:a="http://schemas.openxmlformats.org/drawingml/2006/main" noChangeAspect="1"/>
+            </wp:cNvGraphicFramePr>
+            <a:graphic xmlns:a="http://schemas.openxmlformats.org/drawingml/2006/main">
+              <a:graphicData uri="http://schemas.openxmlformats.org/drawingml/2006/picture">
+                <pic:pic xmlns:pic="http://schemas.openxmlformats.org/drawingml/2006/picture">
+                  <pic:nvPicPr>
+                    <pic:cNvPr id="0" name="GPA_Prototipo_RegistrarNuevaHistoriaClínica_Mensaje2.jpg"/>
+                    <pic:cNvPicPr/>
+                  </pic:nvPicPr>
+                  <pic:blipFill>
+                    <a:blip r:embed="rId16">
+                      <a:extLst>
+                        <a:ext uri="{28A0092B-C50C-407E-A947-70E740481C1C}">
+                          <a14:useLocalDpi xmlns:a14="http://schemas.microsoft.com/office/drawing/2010/main" val="0"/>
+                        </a:ext>
+                      </a:extLst>
+                    </a:blip>
+                    <a:stretch>
+                      <a:fillRect/>
+                    </a:stretch>
+                  </pic:blipFill>
+                  <pic:spPr>
+                    <a:xfrm>
+                      <a:off x="0" y="0"/>
+                      <a:ext cx="3752850" cy="1834726"/>
+                    </a:xfrm>
+                    <a:prstGeom prst="rect">
+                      <a:avLst/>
+                    </a:prstGeom>
+                  </pic:spPr>
+                </pic:pic>
+              </a:graphicData>
+            </a:graphic>
+          </wp:inline>
+        </w:drawing>
+      </w:r>
+    </w:p>
+    <w:p>
+      <w:r>
+        <w:rPr>
+          <w:noProof/>
+          <w:lang w:eastAsia="es-ES"/>
+        </w:rPr>
+        <w:drawing>
+          <wp:inline distT="0" distB="0" distL="0" distR="0">
+            <wp:extent cx="4305300" cy="1828800"/>
+            <wp:effectExtent l="0" t="0" r="0" b="0"/>
+            <wp:docPr id="14" name="0 Imagen"/>
+            <wp:cNvGraphicFramePr>
+              <a:graphicFrameLocks xmlns:a="http://schemas.openxmlformats.org/drawingml/2006/main" noChangeAspect="1"/>
+            </wp:cNvGraphicFramePr>
+            <a:graphic xmlns:a="http://schemas.openxmlformats.org/drawingml/2006/main">
+              <a:graphicData uri="http://schemas.openxmlformats.org/drawingml/2006/picture">
+                <pic:pic xmlns:pic="http://schemas.openxmlformats.org/drawingml/2006/picture">
+                  <pic:nvPicPr>
+                    <pic:cNvPr id="0" name="GPA_Prototipo_RegistrarNuevaHistoriaClínica_Mensaje4.jpg"/>
+                    <pic:cNvPicPr/>
+                  </pic:nvPicPr>
+                  <pic:blipFill>
+                    <a:blip r:embed="rId17">
+                      <a:extLst>
+                        <a:ext uri="{28A0092B-C50C-407E-A947-70E740481C1C}">
+                          <a14:useLocalDpi xmlns:a14="http://schemas.microsoft.com/office/drawing/2010/main" val="0"/>
+                        </a:ext>
+                      </a:extLst>
+                    </a:blip>
+                    <a:stretch>
+                      <a:fillRect/>
+                    </a:stretch>
+                  </pic:blipFill>
+                  <pic:spPr>
+                    <a:xfrm>
+                      <a:off x="0" y="0"/>
+                      <a:ext cx="4305300" cy="1828800"/>
+                    </a:xfrm>
+                    <a:prstGeom prst="rect">
+                      <a:avLst/>
+                    </a:prstGeom>
+                  </pic:spPr>
+                </pic:pic>
+              </a:graphicData>
+            </a:graphic>
+          </wp:inline>
+        </w:drawing>
+      </w:r>
+    </w:p>
+    <w:p/>
+    <w:p>
+      <w:r>
+        <w:br w:type="page"/>
+      </w:r>
+    </w:p>
+    <w:p>
+      <w:pPr>
+        <w:rPr>
+          <w:rFonts w:ascii="Arial Narrow" w:hAnsi="Arial Narrow"/>
+          <w:b/>
+          <w:u w:val="single"/>
+        </w:rPr>
+      </w:pPr>
+      <w:r>
+        <w:rPr>
+          <w:rFonts w:ascii="Arial Narrow" w:hAnsi="Arial Narrow"/>
+          <w:b/>
+          <w:u w:val="single"/>
+        </w:rPr>
+        <w:lastRenderedPageBreak/>
+        <w:t>Caso de</w:t>
+      </w:r>
+      <w:r>
+        <w:rPr>
+          <w:rFonts w:ascii="Arial Narrow" w:hAnsi="Arial Narrow"/>
+          <w:b/>
+          <w:u w:val="single"/>
+        </w:rPr>
+        <w:t xml:space="preserve"> Uso Registrar estudio</w:t>
+      </w:r>
+    </w:p>
+    <w:tbl>
+      <w:tblPr>
+        <w:tblW w:w="10155" w:type="dxa"/>
+        <w:jc w:val="center"/>
+        <w:tblCellSpacing w:w="20" w:type="dxa"/>
+        <w:tblBorders>
+          <w:top w:val="outset" w:sz="6" w:space="0" w:color="auto"/>
+          <w:left w:val="outset" w:sz="6" w:space="0" w:color="auto"/>
+          <w:bottom w:val="outset" w:sz="6" w:space="0" w:color="auto"/>
+          <w:right w:val="outset" w:sz="6" w:space="0" w:color="auto"/>
+          <w:insideH w:val="outset" w:sz="6" w:space="0" w:color="auto"/>
+          <w:insideV w:val="outset" w:sz="6" w:space="0" w:color="auto"/>
+        </w:tblBorders>
+        <w:tblLayout w:type="fixed"/>
+        <w:tblCellMar>
+          <w:left w:w="70" w:type="dxa"/>
+          <w:right w:w="70" w:type="dxa"/>
+        </w:tblCellMar>
+        <w:tblLook w:val="00A0" w:firstRow="1" w:lastRow="0" w:firstColumn="1" w:lastColumn="0" w:noHBand="0" w:noVBand="0"/>
+      </w:tblPr>
+      <w:tblGrid>
+        <w:gridCol w:w="2218"/>
+        <w:gridCol w:w="2188"/>
+        <w:gridCol w:w="1410"/>
+        <w:gridCol w:w="652"/>
+        <w:gridCol w:w="596"/>
+        <w:gridCol w:w="3091"/>
+      </w:tblGrid>
+      <w:tr>
+        <w:trPr>
+          <w:cantSplit/>
+          <w:trHeight w:val="300"/>
+          <w:tblCellSpacing w:w="20" w:type="dxa"/>
+          <w:jc w:val="center"/>
+        </w:trPr>
+        <w:tc>
+          <w:tcPr>
+            <w:tcW w:w="10075" w:type="dxa"/>
+            <w:gridSpan w:val="6"/>
+          </w:tcPr>
+          <w:p>
+            <w:pPr>
+              <w:spacing w:after="0" w:line="240" w:lineRule="auto"/>
+              <w:rPr>
+                <w:rFonts w:ascii="Tahoma" w:eastAsia="Times New Roman" w:hAnsi="Tahoma" w:cs="Tahoma"/>
+                <w:sz w:val="20"/>
+                <w:szCs w:val="24"/>
+                <w:lang w:eastAsia="es-ES"/>
+              </w:rPr>
+            </w:pPr>
+            <w:r>
+              <w:rPr>
+                <w:rFonts w:ascii="Tahoma" w:eastAsia="Times New Roman" w:hAnsi="Tahoma" w:cs="Tahoma"/>
+                <w:b/>
+                <w:bCs/>
+                <w:noProof/>
+                <w:sz w:val="20"/>
+                <w:szCs w:val="24"/>
+                <w:lang w:eastAsia="es-ES"/>
+              </w:rPr>
+              <mc:AlternateContent>
+                <mc:Choice Requires="wps">
+                  <w:drawing>
+                    <wp:anchor distT="0" distB="0" distL="114300" distR="114300" simplePos="0" relativeHeight="251664384" behindDoc="0" locked="0" layoutInCell="1" allowOverlap="1" wp14:anchorId="145EE464" wp14:editId="176C9531">
+                      <wp:simplePos x="0" y="0"/>
+                      <wp:positionH relativeFrom="column">
+                        <wp:posOffset>4255135</wp:posOffset>
+                      </wp:positionH>
+                      <wp:positionV relativeFrom="paragraph">
+                        <wp:posOffset>34925</wp:posOffset>
+                      </wp:positionV>
+                      <wp:extent cx="116840" cy="127000"/>
+                      <wp:effectExtent l="0" t="0" r="16510" b="25400"/>
+                      <wp:wrapNone/>
+                      <wp:docPr id="18" name="18 Cruz"/>
+                      <wp:cNvGraphicFramePr/>
+                      <a:graphic xmlns:a="http://schemas.openxmlformats.org/drawingml/2006/main">
+                        <a:graphicData uri="http://schemas.microsoft.com/office/word/2010/wordprocessingShape">
+                          <wps:wsp>
+                            <wps:cNvSpPr/>
+                            <wps:spPr>
+                              <a:xfrm>
+                                <a:off x="0" y="0"/>
+                                <a:ext cx="116840" cy="127000"/>
+                              </a:xfrm>
+                              <a:prstGeom prst="plus">
+                                <a:avLst>
+                                  <a:gd name="adj" fmla="val 41004"/>
+                                </a:avLst>
+                              </a:prstGeom>
+                            </wps:spPr>
+                            <wps:style>
+                              <a:lnRef idx="2">
+                                <a:schemeClr val="accent1">
+                                  <a:shade val="50000"/>
+                                </a:schemeClr>
+                              </a:lnRef>
+                              <a:fillRef idx="1">
+                                <a:schemeClr val="accent1"/>
+                              </a:fillRef>
+                              <a:effectRef idx="0">
+                                <a:schemeClr val="accent1"/>
+                              </a:effectRef>
+                              <a:fontRef idx="minor">
+                                <a:schemeClr val="lt1"/>
+                              </a:fontRef>
+                            </wps:style>
+                            <wps:bodyPr rot="0" spcFirstLastPara="0" vertOverflow="overflow" horzOverflow="overflow" vert="horz" wrap="square" lIns="91440" tIns="45720" rIns="91440" bIns="45720" numCol="1" spcCol="0" rtlCol="0" fromWordArt="0" anchor="ctr" anchorCtr="0" forceAA="0" compatLnSpc="1">
+                              <a:prstTxWarp prst="textNoShape">
+                                <a:avLst/>
+                              </a:prstTxWarp>
+                              <a:noAutofit/>
+                            </wps:bodyPr>
+                          </wps:wsp>
+                        </a:graphicData>
+                      </a:graphic>
+                      <wp14:sizeRelH relativeFrom="margin">
+                        <wp14:pctWidth>0</wp14:pctWidth>
+                      </wp14:sizeRelH>
+                      <wp14:sizeRelV relativeFrom="margin">
+                        <wp14:pctHeight>0</wp14:pctHeight>
+                      </wp14:sizeRelV>
+                    </wp:anchor>
+                  </w:drawing>
+                </mc:Choice>
+                <mc:Fallback>
+                  <w:pict>
+                    <v:shapetype id="_x0000_t11" coordsize="21600,21600" o:spt="11" adj="5400" path="m@0,l@0@0,0@0,0@2@0@2@0,21600@1,21600@1@2,21600@2,21600@0@1@0@1,xe">
+                      <v:stroke joinstyle="miter"/>
+                      <v:formulas>
+                        <v:f eqn="val #0"/>
+                        <v:f eqn="sum width 0 #0"/>
+                        <v:f eqn="sum height 0 #0"/>
+                        <v:f eqn="prod @0 2929 10000"/>
+                        <v:f eqn="sum width 0 @3"/>
+                        <v:f eqn="sum height 0 @3"/>
+                        <v:f eqn="val width"/>
+                        <v:f eqn="val height"/>
+                        <v:f eqn="prod width 1 2"/>
+                        <v:f eqn="prod height 1 2"/>
+                      </v:formulas>
+                      <v:path gradientshapeok="t" limo="10800,10800" o:connecttype="custom" o:connectlocs="@8,0;0,@9;@8,@7;@6,@9" textboxrect="0,0,21600,21600;5400,5400,16200,16200;10800,10800,10800,10800"/>
+                      <v:handles>
+                        <v:h position="#0,topLeft" switch="" xrange="0,10800"/>
+                      </v:handles>
+                    </v:shapetype>
+                    <v:shape id="18 Cruz" o:spid="_x0000_s1026" type="#_x0000_t11" style="position:absolute;margin-left:335.05pt;margin-top:2.75pt;width:9.2pt;height:10pt;z-index:251664384;visibility:visible;mso-wrap-style:square;mso-width-percent:0;mso-height-percent:0;mso-wrap-distance-left:9pt;mso-wrap-distance-top:0;mso-wrap-distance-right:9pt;mso-wrap-distance-bottom:0;mso-position-horizontal:absolute;mso-position-horizontal-relative:text;mso-position-vertical:absolute;mso-position-vertical-relative:text;mso-width-percent:0;mso-height-percent:0;mso-width-relative:margin;mso-height-relative:margin;v-text-anchor:middle" o:gfxdata="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" adj="8857" fillcolor="#4f81bd [3204]" strokecolor="#243f60 [1604]" strokeweight="2pt"/>
+                  </w:pict>
+                </mc:Fallback>
+              </mc:AlternateContent>
+            </w:r>
+            <w:r>
+              <w:rPr>
+                <w:rFonts w:ascii="Tahoma" w:eastAsia="Times New Roman" w:hAnsi="Tahoma" w:cs="Tahoma"/>
+                <w:b/>
+                <w:bCs/>
+                <w:sz w:val="20"/>
+                <w:szCs w:val="24"/>
+                <w:lang w:eastAsia="es-ES"/>
+              </w:rPr>
+              <w:t>Nivel del  Use Case</w:t>
+            </w:r>
+            <w:r>
+              <w:rPr>
+                <w:rFonts w:ascii="Tahoma" w:eastAsia="Times New Roman" w:hAnsi="Tahoma" w:cs="Tahoma"/>
+                <w:sz w:val="20"/>
+                <w:szCs w:val="24"/>
+                <w:lang w:eastAsia="es-ES"/>
+              </w:rPr>
+              <w:t xml:space="preserve">:                  </w:t>
+            </w:r>
+            <w:r>
+              <w:rPr>
+                <w:rFonts w:ascii="Tahoma" w:eastAsia="Times New Roman" w:hAnsi="Tahoma" w:cs="Tahoma"/>
+                <w:sz w:val="24"/>
+                <w:szCs w:val="24"/>
+                <w:lang w:eastAsia="es-ES"/>
+              </w:rPr>
+              <w:fldChar w:fldCharType="begin">
+                <w:ffData>
+                  <w:name w:val="Casilla5"/>
+                  <w:enabled/>
+                  <w:calcOnExit w:val="0"/>
+                  <w:checkBox>
+                    <w:sizeAuto/>
+                    <w:default w:val="0"/>
+                  </w:checkBox>
+                </w:ffData>
+              </w:fldChar>
+            </w:r>
+            <w:r>
+              <w:rPr>
+                <w:rFonts w:ascii="Tahoma" w:eastAsia="Times New Roman" w:hAnsi="Tahoma" w:cs="Tahoma"/>
+                <w:sz w:val="24"/>
+                <w:szCs w:val="24"/>
+                <w:lang w:eastAsia="es-ES"/>
+              </w:rPr>
+              <w:instrText xml:space="preserve"> FORMCHECKBOX </w:instrText>
+            </w:r>
+            <w:r>
+              <w:rPr>
+                <w:rFonts w:ascii="Tahoma" w:eastAsia="Times New Roman" w:hAnsi="Tahoma" w:cs="Tahoma"/>
+                <w:sz w:val="24"/>
+                <w:szCs w:val="24"/>
+                <w:lang w:eastAsia="es-ES"/>
+              </w:rPr>
+            </w:r>
+            <w:r>
+              <w:rPr>
+                <w:rFonts w:ascii="Tahoma" w:eastAsia="Times New Roman" w:hAnsi="Tahoma" w:cs="Tahoma"/>
+                <w:sz w:val="24"/>
+                <w:szCs w:val="24"/>
+                <w:lang w:eastAsia="es-ES"/>
+              </w:rPr>
+              <w:fldChar w:fldCharType="end"/>
+            </w:r>
+            <w:r>
+              <w:rPr>
+                <w:rFonts w:ascii="Tahoma" w:eastAsia="Times New Roman" w:hAnsi="Tahoma" w:cs="Tahoma"/>
+                <w:sz w:val="24"/>
+                <w:szCs w:val="24"/>
+                <w:lang w:eastAsia="es-ES"/>
+              </w:rPr>
+              <w:t xml:space="preserve">  </w:t>
+            </w:r>
+            <w:r>
+              <w:rPr>
+                <w:rFonts w:ascii="Tahoma" w:eastAsia="Times New Roman" w:hAnsi="Tahoma" w:cs="Tahoma"/>
+                <w:sz w:val="20"/>
+                <w:szCs w:val="24"/>
+                <w:lang w:eastAsia="es-ES"/>
+              </w:rPr>
+              <w:t xml:space="preserve">Negocio                                       </w:t>
+            </w:r>
+            <w:r>
+              <w:rPr>
+                <w:rFonts w:ascii="Tahoma" w:eastAsia="Times New Roman" w:hAnsi="Tahoma" w:cs="Tahoma"/>
+                <w:sz w:val="24"/>
+                <w:szCs w:val="24"/>
+                <w:lang w:eastAsia="es-ES"/>
+              </w:rPr>
+              <w:fldChar w:fldCharType="begin">
+                <w:ffData>
+                  <w:name w:val="Casilla5"/>
+                  <w:enabled/>
+                  <w:calcOnExit w:val="0"/>
+                  <w:checkBox>
+                    <w:sizeAuto/>
+                    <w:default w:val="0"/>
+                  </w:checkBox>
+                </w:ffData>
+              </w:fldChar>
+            </w:r>
+            <w:r>
+              <w:rPr>
+                <w:rFonts w:ascii="Tahoma" w:eastAsia="Times New Roman" w:hAnsi="Tahoma" w:cs="Tahoma"/>
+                <w:sz w:val="24"/>
+                <w:szCs w:val="24"/>
+                <w:lang w:eastAsia="es-ES"/>
+              </w:rPr>
+              <w:instrText xml:space="preserve"> FORMCHECKBOX </w:instrText>
+            </w:r>
+            <w:r>
+              <w:rPr>
+                <w:rFonts w:ascii="Tahoma" w:eastAsia="Times New Roman" w:hAnsi="Tahoma" w:cs="Tahoma"/>
+                <w:sz w:val="24"/>
+                <w:szCs w:val="24"/>
+                <w:lang w:eastAsia="es-ES"/>
+              </w:rPr>
+            </w:r>
+            <w:r>
+              <w:rPr>
+                <w:rFonts w:ascii="Tahoma" w:eastAsia="Times New Roman" w:hAnsi="Tahoma" w:cs="Tahoma"/>
+                <w:sz w:val="24"/>
+                <w:szCs w:val="24"/>
+                <w:lang w:eastAsia="es-ES"/>
+              </w:rPr>
+              <w:fldChar w:fldCharType="end"/>
+            </w:r>
+            <w:r>
+              <w:rPr>
+                <w:rFonts w:ascii="Tahoma" w:eastAsia="Times New Roman" w:hAnsi="Tahoma" w:cs="Tahoma"/>
+                <w:sz w:val="20"/>
+                <w:szCs w:val="24"/>
+                <w:lang w:eastAsia="es-ES"/>
+              </w:rPr>
+              <w:t xml:space="preserve">   Sistema de Información</w:t>
+            </w:r>
+          </w:p>
+          <w:p>
+            <w:pPr>
+              <w:keepNext/>
+              <w:spacing w:after="0" w:line="240" w:lineRule="auto"/>
+              <w:outlineLvl w:val="2"/>
+              <w:rPr>
+                <w:rFonts w:ascii="Tahoma" w:eastAsia="Times New Roman" w:hAnsi="Tahoma" w:cs="Tahoma"/>
+                <w:sz w:val="20"/>
+                <w:szCs w:val="20"/>
+                <w:lang w:eastAsia="es-ES"/>
+              </w:rPr>
+            </w:pPr>
+          </w:p>
+        </w:tc>
+      </w:tr>
+      <w:tr>
+        <w:trPr>
+          <w:cantSplit/>
+          <w:trHeight w:val="385"/>
+          <w:tblCellSpacing w:w="20" w:type="dxa"/>
+          <w:jc w:val="center"/>
+        </w:trPr>
+        <w:tc>
+          <w:tcPr>
+            <w:tcW w:w="7004" w:type="dxa"/>
+            <w:gridSpan w:val="5"/>
+            <w:shd w:val="clear" w:color="auto" w:fill="C0C0C0"/>
+          </w:tcPr>
+          <w:p>
+            <w:pPr>
+              <w:spacing w:after="0" w:line="240" w:lineRule="auto"/>
+              <w:rPr>
+                <w:rFonts w:ascii="Tahoma" w:eastAsia="Times New Roman" w:hAnsi="Tahoma" w:cs="Tahoma"/>
+                <w:sz w:val="20"/>
+                <w:szCs w:val="24"/>
+                <w:lang w:eastAsia="es-ES"/>
+              </w:rPr>
+            </w:pPr>
+            <w:r>
+              <w:rPr>
+                <w:rFonts w:ascii="Tahoma" w:eastAsia="Times New Roman" w:hAnsi="Tahoma" w:cs="Tahoma"/>
+                <w:b/>
+                <w:bCs/>
+                <w:sz w:val="20"/>
+                <w:szCs w:val="24"/>
+                <w:lang w:eastAsia="es-ES"/>
+              </w:rPr>
+              <w:t>Nombre del Use Case</w:t>
+            </w:r>
+            <w:r>
+              <w:rPr>
+                <w:rFonts w:ascii="Tahoma" w:eastAsia="Times New Roman" w:hAnsi="Tahoma" w:cs="Tahoma"/>
+                <w:sz w:val="20"/>
+                <w:szCs w:val="24"/>
+                <w:lang w:eastAsia="es-ES"/>
+              </w:rPr>
+              <w:t xml:space="preserve">: </w:t>
+            </w:r>
+            <w:r>
+              <w:rPr>
+                <w:rFonts w:ascii="Tahoma" w:eastAsia="Times New Roman" w:hAnsi="Tahoma" w:cs="Tahoma"/>
+                <w:sz w:val="20"/>
+                <w:szCs w:val="24"/>
+                <w:lang w:eastAsia="es-ES"/>
+              </w:rPr>
+              <w:t>Registrar Estudio</w:t>
+            </w:r>
+          </w:p>
+        </w:tc>
+        <w:tc>
+          <w:tcPr>
+            <w:tcW w:w="3031" w:type="dxa"/>
+            <w:shd w:val="clear" w:color="auto" w:fill="C0C0C0"/>
+          </w:tcPr>
+          <w:p>
+            <w:pPr>
+              <w:spacing w:after="0" w:line="240" w:lineRule="auto"/>
+              <w:rPr>
+                <w:rFonts w:ascii="Tahoma" w:eastAsia="Times New Roman" w:hAnsi="Tahoma" w:cs="Tahoma"/>
+                <w:sz w:val="20"/>
+                <w:szCs w:val="24"/>
+                <w:lang w:eastAsia="es-ES"/>
+              </w:rPr>
+            </w:pPr>
+            <w:r>
+              <w:rPr>
+                <w:rFonts w:ascii="Tahoma" w:eastAsia="Times New Roman" w:hAnsi="Tahoma" w:cs="Tahoma"/>
+                <w:b/>
+                <w:bCs/>
+                <w:sz w:val="20"/>
+                <w:szCs w:val="24"/>
+                <w:lang w:eastAsia="es-ES"/>
+              </w:rPr>
+              <w:t>ID</w:t>
+            </w:r>
+            <w:r>
+              <w:rPr>
+                <w:rFonts w:ascii="Tahoma" w:eastAsia="Times New Roman" w:hAnsi="Tahoma" w:cs="Tahoma"/>
+                <w:sz w:val="20"/>
+                <w:szCs w:val="24"/>
+                <w:lang w:eastAsia="es-ES"/>
+              </w:rPr>
+              <w:t xml:space="preserve">: </w:t>
+            </w:r>
+          </w:p>
+        </w:tc>
+      </w:tr>
+      <w:tr>
+        <w:trPr>
+          <w:cantSplit/>
+          <w:trHeight w:val="385"/>
+          <w:tblCellSpacing w:w="20" w:type="dxa"/>
+          <w:jc w:val="center"/>
+        </w:trPr>
+        <w:tc>
+          <w:tcPr>
+            <w:tcW w:w="4346" w:type="dxa"/>
+            <w:gridSpan w:val="2"/>
+          </w:tcPr>
+          <w:p>
+            <w:pPr>
+              <w:spacing w:after="0" w:line="240" w:lineRule="auto"/>
+              <w:rPr>
+                <w:rFonts w:ascii="Tahoma" w:eastAsia="Times New Roman" w:hAnsi="Tahoma" w:cs="Tahoma"/>
+                <w:sz w:val="20"/>
+                <w:szCs w:val="24"/>
+                <w:lang w:eastAsia="es-ES"/>
+              </w:rPr>
+            </w:pPr>
+            <w:r>
+              <w:rPr>
+                <w:rFonts w:ascii="Tahoma" w:eastAsia="Times New Roman" w:hAnsi="Tahoma" w:cs="Tahoma"/>
+                <w:b/>
+                <w:bCs/>
+                <w:sz w:val="20"/>
+                <w:szCs w:val="24"/>
+                <w:lang w:eastAsia="es-ES"/>
+              </w:rPr>
+              <w:t>Actor Principal</w:t>
+            </w:r>
+            <w:r>
+              <w:rPr>
+                <w:rFonts w:ascii="Tahoma" w:eastAsia="Times New Roman" w:hAnsi="Tahoma" w:cs="Tahoma"/>
+                <w:sz w:val="20"/>
+                <w:szCs w:val="24"/>
+                <w:lang w:eastAsia="es-ES"/>
+              </w:rPr>
+              <w:t xml:space="preserve">: </w:t>
+            </w:r>
+            <w:r>
+              <w:rPr>
+                <w:rFonts w:ascii="Tahoma" w:eastAsia="Times New Roman" w:hAnsi="Tahoma" w:cs="Tahoma"/>
+                <w:sz w:val="20"/>
+                <w:szCs w:val="24"/>
+                <w:lang w:eastAsia="es-ES"/>
+              </w:rPr>
+              <w:t>Responsable de atención médica</w:t>
+            </w:r>
+          </w:p>
+        </w:tc>
+        <w:tc>
+          <w:tcPr>
+            <w:tcW w:w="5689" w:type="dxa"/>
+            <w:gridSpan w:val="4"/>
+          </w:tcPr>
+          <w:p>
+            <w:pPr>
+              <w:spacing w:after="0" w:line="240" w:lineRule="auto"/>
+              <w:rPr>
+                <w:rFonts w:ascii="Tahoma" w:eastAsia="Times New Roman" w:hAnsi="Tahoma" w:cs="Tahoma"/>
+                <w:sz w:val="20"/>
+                <w:szCs w:val="24"/>
+                <w:lang w:eastAsia="es-ES"/>
+              </w:rPr>
+            </w:pPr>
+            <w:r>
+              <w:rPr>
+                <w:rFonts w:ascii="Tahoma" w:eastAsia="Times New Roman" w:hAnsi="Tahoma" w:cs="Tahoma"/>
+                <w:b/>
+                <w:bCs/>
+                <w:sz w:val="20"/>
+                <w:szCs w:val="24"/>
+                <w:lang w:eastAsia="es-ES"/>
+              </w:rPr>
+              <w:t>Actor Secundario</w:t>
+            </w:r>
+            <w:r>
+              <w:rPr>
+                <w:rFonts w:ascii="Tahoma" w:eastAsia="Times New Roman" w:hAnsi="Tahoma" w:cs="Tahoma"/>
+                <w:sz w:val="20"/>
+                <w:szCs w:val="24"/>
+                <w:lang w:eastAsia="es-ES"/>
+              </w:rPr>
+              <w:t>: no aplica</w:t>
+            </w:r>
+          </w:p>
+        </w:tc>
+      </w:tr>
+      <w:tr>
+        <w:trPr>
+          <w:cantSplit/>
+          <w:tblCellSpacing w:w="20" w:type="dxa"/>
+          <w:jc w:val="center"/>
+        </w:trPr>
+        <w:tc>
+          <w:tcPr>
+            <w:tcW w:w="10075" w:type="dxa"/>
+            <w:gridSpan w:val="6"/>
+          </w:tcPr>
+          <w:p>
+            <w:pPr>
+              <w:spacing w:after="0" w:line="240" w:lineRule="auto"/>
+              <w:rPr>
+                <w:rFonts w:ascii="Tahoma" w:eastAsia="Times New Roman" w:hAnsi="Tahoma" w:cs="Tahoma"/>
+                <w:sz w:val="20"/>
+                <w:szCs w:val="24"/>
+                <w:lang w:eastAsia="es-ES"/>
+              </w:rPr>
+            </w:pPr>
+            <w:r>
+              <w:rPr>
+                <w:rFonts w:ascii="Tahoma" w:eastAsia="Times New Roman" w:hAnsi="Tahoma" w:cs="Tahoma"/>
+                <w:b/>
+                <w:bCs/>
+                <w:noProof/>
+                <w:sz w:val="20"/>
+                <w:szCs w:val="24"/>
+                <w:lang w:eastAsia="es-ES"/>
+              </w:rPr>
+              <mc:AlternateContent>
+                <mc:Choice Requires="wps">
+                  <w:drawing>
+                    <wp:anchor distT="0" distB="0" distL="114300" distR="114300" simplePos="0" relativeHeight="251666432" behindDoc="0" locked="0" layoutInCell="1" allowOverlap="1" wp14:anchorId="0B8C8FED" wp14:editId="2A7A3FDB">
+                      <wp:simplePos x="0" y="0"/>
+                      <wp:positionH relativeFrom="column">
+                        <wp:posOffset>1853019</wp:posOffset>
+                      </wp:positionH>
+                      <wp:positionV relativeFrom="paragraph">
+                        <wp:posOffset>23539</wp:posOffset>
+                      </wp:positionV>
+                      <wp:extent cx="116840" cy="127000"/>
+                      <wp:effectExtent l="0" t="0" r="16510" b="25400"/>
+                      <wp:wrapNone/>
+                      <wp:docPr id="19" name="19 Cruz"/>
+                      <wp:cNvGraphicFramePr/>
+                      <a:graphic xmlns:a="http://schemas.openxmlformats.org/drawingml/2006/main">
+                        <a:graphicData uri="http://schemas.microsoft.com/office/word/2010/wordprocessingShape">
+                          <wps:wsp>
+                            <wps:cNvSpPr/>
+                            <wps:spPr>
+                              <a:xfrm>
+                                <a:off x="0" y="0"/>
+                                <a:ext cx="116840" cy="127000"/>
+                              </a:xfrm>
+                              <a:prstGeom prst="plus">
+                                <a:avLst>
+                                  <a:gd name="adj" fmla="val 41004"/>
+                                </a:avLst>
+                              </a:prstGeom>
+                            </wps:spPr>
+                            <wps:style>
+                              <a:lnRef idx="2">
+                                <a:schemeClr val="accent1">
+                                  <a:shade val="50000"/>
+                                </a:schemeClr>
+                              </a:lnRef>
+                              <a:fillRef idx="1">
+                                <a:schemeClr val="accent1"/>
+                              </a:fillRef>
+                              <a:effectRef idx="0">
+                                <a:schemeClr val="accent1"/>
+                              </a:effectRef>
+                              <a:fontRef idx="minor">
+                                <a:schemeClr val="lt1"/>
+                              </a:fontRef>
+                            </wps:style>
+                            <wps:bodyPr rot="0" spcFirstLastPara="0" vertOverflow="overflow" horzOverflow="overflow" vert="horz" wrap="square" lIns="91440" tIns="45720" rIns="91440" bIns="45720" numCol="1" spcCol="0" rtlCol="0" fromWordArt="0" anchor="ctr" anchorCtr="0" forceAA="0" compatLnSpc="1">
+                              <a:prstTxWarp prst="textNoShape">
+                                <a:avLst/>
+                              </a:prstTxWarp>
+                              <a:noAutofit/>
+                            </wps:bodyPr>
+                          </wps:wsp>
+                        </a:graphicData>
+                      </a:graphic>
+                      <wp14:sizeRelH relativeFrom="margin">
+                        <wp14:pctWidth>0</wp14:pctWidth>
+                      </wp14:sizeRelH>
+                      <wp14:sizeRelV relativeFrom="margin">
+                        <wp14:pctHeight>0</wp14:pctHeight>
+                      </wp14:sizeRelV>
+                    </wp:anchor>
+                  </w:drawing>
+                </mc:Choice>
+                <mc:Fallback>
+                  <w:pict>
+                    <v:shape id="19 Cruz" o:spid="_x0000_s1026" type="#_x0000_t11" style="position:absolute;margin-left:145.9pt;margin-top:1.85pt;width:9.2pt;height:10pt;z-index:251666432;visibility:visible;mso-wrap-style:square;mso-width-percent:0;mso-height-percent:0;mso-wrap-distance-left:9pt;mso-wrap-distance-top:0;mso-wrap-distance-right:9pt;mso-wrap-distance-bottom:0;mso-position-horizontal:absolute;mso-position-horizontal-relative:text;mso-position-vertical:absolute;mso-position-vertical-relative:text;mso-width-percent:0;mso-height-percent:0;mso-width-relative:margin;mso-height-relative:margin;v-text-anchor:middle" o:gfxdata="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" adj="8857" fillcolor="#4f81bd [3204]" strokecolor="#243f60 [1604]" strokeweight="2pt"/>
+                  </w:pict>
+                </mc:Fallback>
+              </mc:AlternateContent>
+            </w:r>
+            <w:r>
+              <w:rPr>
+                <w:rFonts w:ascii="Tahoma" w:eastAsia="Times New Roman" w:hAnsi="Tahoma" w:cs="Tahoma"/>
+                <w:b/>
+                <w:bCs/>
+                <w:sz w:val="20"/>
+                <w:szCs w:val="24"/>
+                <w:lang w:eastAsia="es-ES"/>
+              </w:rPr>
+              <w:t>Tipo de Use Case</w:t>
+            </w:r>
+            <w:r>
+              <w:rPr>
+                <w:rFonts w:ascii="Tahoma" w:eastAsia="Times New Roman" w:hAnsi="Tahoma" w:cs="Tahoma"/>
+                <w:sz w:val="20"/>
+                <w:szCs w:val="24"/>
+                <w:lang w:eastAsia="es-ES"/>
+              </w:rPr>
+              <w:t xml:space="preserve">:                  </w:t>
+            </w:r>
+            <w:r>
+              <w:rPr>
+                <w:rFonts w:ascii="Tahoma" w:eastAsia="Times New Roman" w:hAnsi="Tahoma" w:cs="Tahoma"/>
+                <w:sz w:val="24"/>
+                <w:szCs w:val="24"/>
+                <w:lang w:eastAsia="es-ES"/>
+              </w:rPr>
+              <w:fldChar w:fldCharType="begin">
+                <w:ffData>
+                  <w:name w:val=""/>
+                  <w:enabled/>
+                  <w:calcOnExit w:val="0"/>
+                  <w:checkBox>
+                    <w:sizeAuto/>
+                    <w:default w:val="0"/>
+                  </w:checkBox>
+                </w:ffData>
+              </w:fldChar>
+            </w:r>
+            <w:r>
+              <w:rPr>
+                <w:rFonts w:ascii="Tahoma" w:eastAsia="Times New Roman" w:hAnsi="Tahoma" w:cs="Tahoma"/>
+                <w:sz w:val="24"/>
+                <w:szCs w:val="24"/>
+                <w:lang w:eastAsia="es-ES"/>
+              </w:rPr>
+              <w:instrText xml:space="preserve"> FORMCHECKBOX </w:instrText>
+            </w:r>
+            <w:r>
+              <w:rPr>
+                <w:rFonts w:ascii="Tahoma" w:eastAsia="Times New Roman" w:hAnsi="Tahoma" w:cs="Tahoma"/>
+                <w:sz w:val="24"/>
+                <w:szCs w:val="24"/>
+                <w:lang w:eastAsia="es-ES"/>
+              </w:rPr>
+            </w:r>
+            <w:r>
+              <w:rPr>
+                <w:rFonts w:ascii="Tahoma" w:eastAsia="Times New Roman" w:hAnsi="Tahoma" w:cs="Tahoma"/>
+                <w:sz w:val="24"/>
+                <w:szCs w:val="24"/>
+                <w:lang w:eastAsia="es-ES"/>
+              </w:rPr>
+              <w:fldChar w:fldCharType="end"/>
+            </w:r>
+            <w:r>
+              <w:rPr>
+                <w:rFonts w:ascii="Tahoma" w:eastAsia="Times New Roman" w:hAnsi="Tahoma" w:cs="Tahoma"/>
+                <w:sz w:val="20"/>
+                <w:szCs w:val="24"/>
+                <w:lang w:eastAsia="es-ES"/>
+              </w:rPr>
+              <w:t xml:space="preserve">  Concreto                                       </w:t>
+            </w:r>
+            <w:r>
+              <w:rPr>
+                <w:rFonts w:ascii="Tahoma" w:eastAsia="Times New Roman" w:hAnsi="Tahoma" w:cs="Tahoma"/>
+                <w:sz w:val="24"/>
+                <w:szCs w:val="24"/>
+                <w:lang w:eastAsia="es-ES"/>
+              </w:rPr>
+              <w:fldChar w:fldCharType="begin">
+                <w:ffData>
+                  <w:name w:val="Casilla5"/>
+                  <w:enabled/>
+                  <w:calcOnExit w:val="0"/>
+                  <w:checkBox>
+                    <w:sizeAuto/>
+                    <w:default w:val="0"/>
+                  </w:checkBox>
+                </w:ffData>
+              </w:fldChar>
+            </w:r>
+            <w:r>
+              <w:rPr>
+                <w:rFonts w:ascii="Tahoma" w:eastAsia="Times New Roman" w:hAnsi="Tahoma" w:cs="Tahoma"/>
+                <w:sz w:val="24"/>
+                <w:szCs w:val="24"/>
+                <w:lang w:eastAsia="es-ES"/>
+              </w:rPr>
+              <w:instrText xml:space="preserve"> FORMCHECKBOX </w:instrText>
+            </w:r>
+            <w:r>
+              <w:rPr>
+                <w:rFonts w:ascii="Tahoma" w:eastAsia="Times New Roman" w:hAnsi="Tahoma" w:cs="Tahoma"/>
+                <w:sz w:val="24"/>
+                <w:szCs w:val="24"/>
+                <w:lang w:eastAsia="es-ES"/>
+              </w:rPr>
+            </w:r>
+            <w:r>
+              <w:rPr>
+                <w:rFonts w:ascii="Tahoma" w:eastAsia="Times New Roman" w:hAnsi="Tahoma" w:cs="Tahoma"/>
+                <w:sz w:val="24"/>
+                <w:szCs w:val="24"/>
+                <w:lang w:eastAsia="es-ES"/>
+              </w:rPr>
+              <w:fldChar w:fldCharType="end"/>
+            </w:r>
+            <w:r>
+              <w:rPr>
+                <w:rFonts w:ascii="Tahoma" w:eastAsia="Times New Roman" w:hAnsi="Tahoma" w:cs="Tahoma"/>
+                <w:sz w:val="20"/>
+                <w:szCs w:val="24"/>
+                <w:lang w:eastAsia="es-ES"/>
+              </w:rPr>
+              <w:t xml:space="preserve">   Abstracto</w:t>
+            </w:r>
+          </w:p>
+        </w:tc>
+      </w:tr>
+      <w:tr>
+        <w:trPr>
+          <w:cantSplit/>
+          <w:trHeight w:val="1145"/>
+          <w:tblCellSpacing w:w="20" w:type="dxa"/>
+          <w:jc w:val="center"/>
+        </w:trPr>
+        <w:tc>
+          <w:tcPr>
+            <w:tcW w:w="10075" w:type="dxa"/>
+            <w:gridSpan w:val="6"/>
+          </w:tcPr>
+          <w:p>
+            <w:pPr>
+              <w:spacing w:after="0" w:line="240" w:lineRule="auto"/>
+              <w:rPr>
+                <w:rFonts w:ascii="Tahoma" w:eastAsia="Times New Roman" w:hAnsi="Tahoma" w:cs="Tahoma"/>
+                <w:sz w:val="20"/>
+                <w:szCs w:val="24"/>
+                <w:lang w:eastAsia="es-ES"/>
+              </w:rPr>
+            </w:pPr>
+            <w:r>
+              <w:rPr>
+                <w:rFonts w:ascii="Tahoma" w:eastAsia="Times New Roman" w:hAnsi="Tahoma" w:cs="Tahoma"/>
+                <w:b/>
+                <w:bCs/>
+                <w:sz w:val="20"/>
+                <w:szCs w:val="24"/>
+                <w:lang w:eastAsia="es-ES"/>
+              </w:rPr>
+              <w:t>Objetivo</w:t>
+            </w:r>
+            <w:r>
+              <w:rPr>
+                <w:rFonts w:ascii="Tahoma" w:eastAsia="Times New Roman" w:hAnsi="Tahoma" w:cs="Tahoma"/>
+                <w:sz w:val="20"/>
+                <w:szCs w:val="24"/>
+                <w:lang w:eastAsia="es-ES"/>
+              </w:rPr>
+              <w:t>:</w:t>
+            </w:r>
+            <w:r>
+              <w:rPr>
+                <w:rFonts w:ascii="Times New Roman" w:eastAsia="Times New Roman" w:hAnsi="Times New Roman" w:cs="Times New Roman"/>
+                <w:sz w:val="24"/>
                 <w:szCs w:val="24"/>
                 <w:lang w:eastAsia="es-ES"/>
               </w:rPr>
               <w:t xml:space="preserve"> </w:t>
+            </w:r>
+            <w:r>
+              <w:rPr>
+                <w:rFonts w:ascii="Tahoma" w:eastAsia="Times New Roman" w:hAnsi="Tahoma" w:cs="Tahoma"/>
+                <w:sz w:val="24"/>
+                <w:szCs w:val="24"/>
+                <w:lang w:eastAsia="es-ES"/>
+              </w:rPr>
+              <w:t>Registrar los da</w:t>
+            </w:r>
+            <w:r>
+              <w:rPr>
+                <w:rFonts w:ascii="Tahoma" w:eastAsia="Times New Roman" w:hAnsi="Tahoma" w:cs="Tahoma"/>
+                <w:sz w:val="24"/>
+                <w:szCs w:val="24"/>
+                <w:lang w:eastAsia="es-ES"/>
+              </w:rPr>
+              <w:t>tos de un estudio correspondiente a un paciente y asignarlo a la historia clínica</w:t>
+            </w:r>
+            <w:bookmarkStart w:id="12" w:name="_GoBack"/>
+            <w:bookmarkEnd w:id="12"/>
+          </w:p>
+        </w:tc>
+      </w:tr>
+      <w:tr>
+        <w:trPr>
+          <w:cantSplit/>
+          <w:tblCellSpacing w:w="20" w:type="dxa"/>
+          <w:jc w:val="center"/>
+        </w:trPr>
+        <w:tc>
+          <w:tcPr>
+            <w:tcW w:w="10075" w:type="dxa"/>
+            <w:gridSpan w:val="6"/>
+          </w:tcPr>
+          <w:p>
+            <w:pPr>
+              <w:spacing w:after="0" w:line="240" w:lineRule="auto"/>
+              <w:rPr>
+                <w:rFonts w:ascii="Tahoma" w:eastAsia="Times New Roman" w:hAnsi="Tahoma" w:cs="Tahoma"/>
+                <w:sz w:val="20"/>
+                <w:szCs w:val="24"/>
+                <w:lang w:eastAsia="es-ES"/>
+              </w:rPr>
+            </w:pPr>
+            <w:r>
+              <w:rPr>
+                <w:rFonts w:ascii="Tahoma" w:eastAsia="Times New Roman" w:hAnsi="Tahoma" w:cs="Tahoma"/>
+                <w:b/>
+                <w:bCs/>
+                <w:sz w:val="20"/>
+                <w:szCs w:val="24"/>
+                <w:lang w:eastAsia="es-ES"/>
+              </w:rPr>
+              <w:t>Precondiciones</w:t>
+            </w:r>
+            <w:r>
+              <w:rPr>
+                <w:rFonts w:ascii="Tahoma" w:eastAsia="Times New Roman" w:hAnsi="Tahoma" w:cs="Tahoma"/>
+                <w:sz w:val="20"/>
+                <w:szCs w:val="24"/>
+                <w:lang w:eastAsia="es-ES"/>
+              </w:rPr>
+              <w:t xml:space="preserve">: </w:t>
+            </w:r>
+          </w:p>
+          <w:p>
+            <w:pPr>
+              <w:pStyle w:val="Prrafodelista"/>
+              <w:numPr>
+                <w:ilvl w:val="0"/>
+                <w:numId w:val="3"/>
+              </w:numPr>
+              <w:spacing w:after="0" w:line="240" w:lineRule="auto"/>
+              <w:rPr>
+                <w:rFonts w:ascii="Tahoma" w:eastAsia="Times New Roman" w:hAnsi="Tahoma" w:cs="Tahoma"/>
+                <w:lang w:eastAsia="es-ES"/>
+              </w:rPr>
+            </w:pPr>
+            <w:r>
+              <w:rPr>
+                <w:rFonts w:ascii="Tahoma" w:eastAsia="Times New Roman" w:hAnsi="Tahoma" w:cs="Tahoma"/>
+                <w:lang w:eastAsia="es-ES"/>
+              </w:rPr>
+              <w:t>El RAM debe estar logueado.</w:t>
+            </w:r>
+          </w:p>
+          <w:p>
+            <w:pPr>
+              <w:pStyle w:val="Prrafodelista"/>
+              <w:numPr>
+                <w:ilvl w:val="0"/>
+                <w:numId w:val="3"/>
+              </w:numPr>
+              <w:spacing w:after="0" w:line="240" w:lineRule="auto"/>
+              <w:rPr>
+                <w:rFonts w:ascii="Tahoma" w:eastAsia="Times New Roman" w:hAnsi="Tahoma" w:cs="Tahoma"/>
+                <w:lang w:eastAsia="es-ES"/>
+              </w:rPr>
+            </w:pPr>
+            <w:r>
+              <w:rPr>
+                <w:rFonts w:ascii="Tahoma" w:eastAsia="Times New Roman" w:hAnsi="Tahoma" w:cs="Tahoma"/>
+                <w:lang w:eastAsia="es-ES"/>
+              </w:rPr>
+              <w:t>El paciente debe estar registrado.</w:t>
+            </w:r>
+          </w:p>
+          <w:p>
+            <w:pPr>
+              <w:pStyle w:val="Prrafodelista"/>
+              <w:numPr>
+                <w:ilvl w:val="0"/>
+                <w:numId w:val="3"/>
+              </w:numPr>
+              <w:spacing w:after="0" w:line="240" w:lineRule="auto"/>
+              <w:rPr>
+                <w:rFonts w:ascii="Tahoma" w:eastAsia="Times New Roman" w:hAnsi="Tahoma" w:cs="Tahoma"/>
+                <w:lang w:eastAsia="es-ES"/>
+              </w:rPr>
+            </w:pPr>
+            <w:r>
+              <w:rPr>
+                <w:rFonts w:ascii="Tahoma" w:eastAsia="Times New Roman" w:hAnsi="Tahoma" w:cs="Tahoma"/>
+                <w:lang w:eastAsia="es-ES"/>
+              </w:rPr>
+              <w:t>El RAM debe haber seleccionado el paciente, al cual está atendiendo en el consultorio.</w:t>
+            </w:r>
+          </w:p>
+          <w:p>
+            <w:pPr>
+              <w:spacing w:after="0" w:line="240" w:lineRule="auto"/>
+              <w:rPr>
+                <w:rFonts w:ascii="Tahoma" w:eastAsia="Times New Roman" w:hAnsi="Tahoma" w:cs="Tahoma"/>
+                <w:sz w:val="20"/>
+                <w:szCs w:val="24"/>
+                <w:lang w:eastAsia="es-ES"/>
+              </w:rPr>
+            </w:pPr>
+          </w:p>
+        </w:tc>
+      </w:tr>
+      <w:tr>
+        <w:trPr>
+          <w:cantSplit/>
+          <w:trHeight w:val="243"/>
+          <w:tblCellSpacing w:w="20" w:type="dxa"/>
+          <w:jc w:val="center"/>
+        </w:trPr>
+        <w:tc>
+          <w:tcPr>
+            <w:tcW w:w="2158" w:type="dxa"/>
+            <w:vMerge w:val="restart"/>
+          </w:tcPr>
+          <w:p>
+            <w:pPr>
+              <w:spacing w:after="0" w:line="240" w:lineRule="auto"/>
+              <w:rPr>
+                <w:rFonts w:ascii="Tahoma" w:eastAsia="Times New Roman" w:hAnsi="Tahoma" w:cs="Tahoma"/>
+                <w:sz w:val="20"/>
+                <w:szCs w:val="24"/>
+                <w:lang w:eastAsia="es-ES"/>
+              </w:rPr>
+            </w:pPr>
+            <w:r>
+              <w:rPr>
+                <w:rFonts w:ascii="Tahoma" w:eastAsia="Times New Roman" w:hAnsi="Tahoma" w:cs="Tahoma"/>
+                <w:b/>
+                <w:bCs/>
+                <w:sz w:val="20"/>
+                <w:szCs w:val="24"/>
+                <w:lang w:eastAsia="es-ES"/>
+              </w:rPr>
+              <w:t>Post- Condiciones</w:t>
+            </w:r>
+            <w:r>
+              <w:rPr>
+                <w:rFonts w:ascii="Tahoma" w:eastAsia="Times New Roman" w:hAnsi="Tahoma" w:cs="Tahoma"/>
+                <w:sz w:val="20"/>
+                <w:szCs w:val="24"/>
+                <w:lang w:eastAsia="es-ES"/>
+              </w:rPr>
+              <w:t xml:space="preserve"> </w:t>
+            </w:r>
+          </w:p>
+          <w:p>
+            <w:pPr>
+              <w:spacing w:after="0" w:line="240" w:lineRule="auto"/>
+              <w:rPr>
+                <w:rFonts w:ascii="Tahoma" w:eastAsia="Times New Roman" w:hAnsi="Tahoma" w:cs="Tahoma"/>
+                <w:sz w:val="20"/>
+                <w:szCs w:val="24"/>
+                <w:lang w:eastAsia="es-ES"/>
+              </w:rPr>
+            </w:pPr>
+          </w:p>
+        </w:tc>
+        <w:tc>
+          <w:tcPr>
+            <w:tcW w:w="7877" w:type="dxa"/>
+            <w:gridSpan w:val="5"/>
+          </w:tcPr>
+          <w:p>
+            <w:pPr>
+              <w:spacing w:after="0" w:line="240" w:lineRule="auto"/>
+              <w:rPr>
+                <w:rFonts w:ascii="Tahoma" w:eastAsia="Times New Roman" w:hAnsi="Tahoma" w:cs="Tahoma"/>
+                <w:b/>
+                <w:bCs/>
+                <w:sz w:val="20"/>
+                <w:szCs w:val="24"/>
+                <w:lang w:eastAsia="es-ES"/>
+              </w:rPr>
+            </w:pPr>
+            <w:r>
+              <w:rPr>
+                <w:rFonts w:ascii="Tahoma" w:eastAsia="Times New Roman" w:hAnsi="Tahoma" w:cs="Tahoma"/>
+                <w:b/>
+                <w:bCs/>
+                <w:sz w:val="20"/>
+                <w:szCs w:val="24"/>
+                <w:lang w:eastAsia="es-ES"/>
+              </w:rPr>
+              <w:t>Éxito:</w:t>
+            </w:r>
+          </w:p>
+        </w:tc>
+      </w:tr>
+      <w:tr>
+        <w:trPr>
+          <w:cantSplit/>
+          <w:trHeight w:val="243"/>
+          <w:tblCellSpacing w:w="20" w:type="dxa"/>
+          <w:jc w:val="center"/>
+        </w:trPr>
+        <w:tc>
+          <w:tcPr>
+            <w:tcW w:w="2158" w:type="dxa"/>
+            <w:vMerge/>
+          </w:tcPr>
+          <w:p>
+            <w:pPr>
+              <w:spacing w:after="0" w:line="240" w:lineRule="auto"/>
+              <w:rPr>
+                <w:rFonts w:ascii="Tahoma" w:eastAsia="Times New Roman" w:hAnsi="Tahoma" w:cs="Tahoma"/>
+                <w:b/>
+                <w:bCs/>
+                <w:sz w:val="20"/>
+                <w:szCs w:val="24"/>
+                <w:lang w:eastAsia="es-ES"/>
+              </w:rPr>
+            </w:pPr>
+          </w:p>
+        </w:tc>
+        <w:tc>
+          <w:tcPr>
+            <w:tcW w:w="7877" w:type="dxa"/>
+            <w:gridSpan w:val="5"/>
+          </w:tcPr>
+          <w:p>
+            <w:pPr>
+              <w:spacing w:after="0" w:line="240" w:lineRule="auto"/>
+              <w:rPr>
+                <w:rFonts w:ascii="Tahoma" w:eastAsia="Times New Roman" w:hAnsi="Tahoma" w:cs="Tahoma"/>
+                <w:b/>
+                <w:bCs/>
+                <w:sz w:val="20"/>
+                <w:szCs w:val="24"/>
+                <w:lang w:eastAsia="es-ES"/>
+              </w:rPr>
+            </w:pPr>
+            <w:r>
+              <w:rPr>
+                <w:rFonts w:ascii="Tahoma" w:eastAsia="Times New Roman" w:hAnsi="Tahoma" w:cs="Tahoma"/>
+                <w:b/>
+                <w:bCs/>
+                <w:sz w:val="20"/>
+                <w:szCs w:val="24"/>
+                <w:lang w:eastAsia="es-ES"/>
+              </w:rPr>
+              <w:t>Fracaso:</w:t>
+            </w:r>
+          </w:p>
+        </w:tc>
+      </w:tr>
+      <w:tr>
+        <w:trPr>
+          <w:tblCellSpacing w:w="20" w:type="dxa"/>
+          <w:jc w:val="center"/>
+        </w:trPr>
+        <w:tc>
+          <w:tcPr>
+            <w:tcW w:w="5756" w:type="dxa"/>
+            <w:gridSpan w:val="3"/>
+          </w:tcPr>
+          <w:p>
+            <w:pPr>
+              <w:keepNext/>
+              <w:spacing w:after="0" w:line="240" w:lineRule="auto"/>
+              <w:outlineLvl w:val="2"/>
+              <w:rPr>
+                <w:rFonts w:ascii="Tahoma" w:eastAsia="Times New Roman" w:hAnsi="Tahoma" w:cs="Tahoma"/>
+                <w:b/>
+                <w:bCs/>
+                <w:sz w:val="20"/>
+                <w:szCs w:val="20"/>
+                <w:lang w:eastAsia="es-ES"/>
+              </w:rPr>
+            </w:pPr>
+            <w:r>
+              <w:rPr>
+                <w:rFonts w:ascii="Tahoma" w:eastAsia="Times New Roman" w:hAnsi="Tahoma" w:cs="Tahoma"/>
+                <w:b/>
+                <w:bCs/>
+                <w:sz w:val="20"/>
+                <w:szCs w:val="20"/>
+                <w:lang w:eastAsia="es-ES"/>
+              </w:rPr>
+              <w:t>Curso Normal</w:t>
+            </w:r>
+          </w:p>
+        </w:tc>
+        <w:tc>
+          <w:tcPr>
+            <w:tcW w:w="4279" w:type="dxa"/>
+            <w:gridSpan w:val="3"/>
+          </w:tcPr>
+          <w:p>
+            <w:pPr>
+              <w:keepNext/>
+              <w:spacing w:after="0" w:line="240" w:lineRule="auto"/>
+              <w:outlineLvl w:val="2"/>
+              <w:rPr>
+                <w:rFonts w:ascii="Tahoma" w:eastAsia="Times New Roman" w:hAnsi="Tahoma" w:cs="Tahoma"/>
+                <w:b/>
+                <w:bCs/>
+                <w:sz w:val="20"/>
+                <w:szCs w:val="20"/>
+                <w:lang w:eastAsia="es-ES"/>
+              </w:rPr>
+            </w:pPr>
+            <w:r>
+              <w:rPr>
+                <w:rFonts w:ascii="Tahoma" w:eastAsia="Times New Roman" w:hAnsi="Tahoma" w:cs="Tahoma"/>
+                <w:b/>
+                <w:bCs/>
+                <w:sz w:val="20"/>
+                <w:szCs w:val="20"/>
+                <w:lang w:eastAsia="es-ES"/>
+              </w:rPr>
+              <w:t>Alternativas</w:t>
+            </w:r>
+          </w:p>
+        </w:tc>
+      </w:tr>
+      <w:tr>
+        <w:trPr>
+          <w:tblCellSpacing w:w="20" w:type="dxa"/>
+          <w:jc w:val="center"/>
+        </w:trPr>
+        <w:tc>
+          <w:tcPr>
+            <w:tcW w:w="5756" w:type="dxa"/>
+            <w:gridSpan w:val="3"/>
+            <w:tcBorders>
+              <w:bottom w:val="nil"/>
+            </w:tcBorders>
+          </w:tcPr>
+          <w:p>
+            <w:pPr>
+              <w:pStyle w:val="Prrafodelista"/>
+              <w:numPr>
+                <w:ilvl w:val="0"/>
+                <w:numId w:val="6"/>
+              </w:numPr>
+              <w:spacing w:after="0" w:line="240" w:lineRule="auto"/>
+              <w:ind w:left="417"/>
+              <w:jc w:val="both"/>
+              <w:rPr>
+                <w:rFonts w:ascii="Tahoma" w:eastAsia="Times New Roman" w:hAnsi="Tahoma" w:cs="Tahoma"/>
+                <w:sz w:val="20"/>
+                <w:szCs w:val="24"/>
+                <w:lang w:eastAsia="es-ES"/>
+              </w:rPr>
+            </w:pPr>
+            <w:r>
+              <w:rPr>
+                <w:rFonts w:ascii="Tahoma" w:eastAsia="Times New Roman" w:hAnsi="Tahoma" w:cs="Tahoma"/>
+                <w:sz w:val="20"/>
+                <w:szCs w:val="24"/>
+                <w:lang w:eastAsia="es-ES"/>
+              </w:rPr>
+              <w:t>El caso de uso comienza cuando el Responsable de atención médica selecciona la opción Registrar estudio (RAM).</w:t>
+            </w:r>
+          </w:p>
+          <w:p>
+            <w:pPr>
+              <w:pStyle w:val="Prrafodelista"/>
+              <w:numPr>
+                <w:ilvl w:val="0"/>
+                <w:numId w:val="6"/>
+              </w:numPr>
+              <w:spacing w:after="0" w:line="240" w:lineRule="auto"/>
+              <w:ind w:left="417"/>
+              <w:jc w:val="both"/>
+              <w:rPr>
+                <w:rFonts w:ascii="Tahoma" w:eastAsia="Times New Roman" w:hAnsi="Tahoma" w:cs="Tahoma"/>
+                <w:sz w:val="20"/>
+                <w:szCs w:val="24"/>
+                <w:lang w:eastAsia="es-ES"/>
+              </w:rPr>
+            </w:pPr>
+            <w:r>
+              <w:rPr>
+                <w:rFonts w:ascii="Tahoma" w:eastAsia="Times New Roman" w:hAnsi="Tahoma" w:cs="Tahoma"/>
+                <w:sz w:val="20"/>
+                <w:szCs w:val="24"/>
+                <w:lang w:eastAsia="es-ES"/>
+              </w:rPr>
+              <w:t>El sistema solicita se ingrese el código del estudio.</w:t>
+            </w:r>
+          </w:p>
+          <w:p>
+            <w:pPr>
+              <w:pStyle w:val="Prrafodelista"/>
+              <w:numPr>
+                <w:ilvl w:val="0"/>
+                <w:numId w:val="6"/>
+              </w:numPr>
+              <w:spacing w:after="0" w:line="240" w:lineRule="auto"/>
+              <w:ind w:left="417"/>
+              <w:jc w:val="both"/>
+              <w:rPr>
+                <w:rFonts w:ascii="Tahoma" w:eastAsia="Times New Roman" w:hAnsi="Tahoma" w:cs="Tahoma"/>
+                <w:sz w:val="20"/>
+                <w:szCs w:val="24"/>
+                <w:lang w:eastAsia="es-ES"/>
+              </w:rPr>
+            </w:pPr>
+            <w:r>
+              <w:rPr>
+                <w:rFonts w:ascii="Tahoma" w:eastAsia="Times New Roman" w:hAnsi="Tahoma" w:cs="Tahoma"/>
+                <w:sz w:val="20"/>
+                <w:szCs w:val="24"/>
+                <w:lang w:eastAsia="es-ES"/>
+              </w:rPr>
+              <w:t>El RAM ingresa el código del estudio.</w:t>
+            </w:r>
+          </w:p>
+          <w:p>
+            <w:pPr>
+              <w:pStyle w:val="Prrafodelista"/>
+              <w:numPr>
+                <w:ilvl w:val="0"/>
+                <w:numId w:val="6"/>
+              </w:numPr>
+              <w:spacing w:after="0" w:line="240" w:lineRule="auto"/>
+              <w:ind w:left="417"/>
+              <w:jc w:val="both"/>
+              <w:rPr>
+                <w:rFonts w:ascii="Tahoma" w:eastAsia="Times New Roman" w:hAnsi="Tahoma" w:cs="Tahoma"/>
+                <w:sz w:val="20"/>
+                <w:szCs w:val="24"/>
+                <w:lang w:eastAsia="es-ES"/>
+              </w:rPr>
+            </w:pPr>
+            <w:r>
+              <w:rPr>
+                <w:rFonts w:ascii="Tahoma" w:eastAsia="Times New Roman" w:hAnsi="Tahoma" w:cs="Tahoma"/>
+                <w:sz w:val="20"/>
+                <w:szCs w:val="24"/>
+                <w:lang w:eastAsia="es-ES"/>
+              </w:rPr>
+              <w:t>El sistema verifica que no existe un estudio con el código ingresado, y no existe.</w:t>
+            </w:r>
+          </w:p>
+          <w:p>
+            <w:pPr>
+              <w:spacing w:after="0" w:line="240" w:lineRule="auto"/>
+              <w:jc w:val="both"/>
+              <w:rPr>
+                <w:rFonts w:ascii="Tahoma" w:eastAsia="Times New Roman" w:hAnsi="Tahoma" w:cs="Tahoma"/>
+                <w:sz w:val="20"/>
+                <w:szCs w:val="24"/>
+                <w:lang w:eastAsia="es-ES"/>
+              </w:rPr>
+            </w:pPr>
+          </w:p>
+        </w:tc>
+        <w:tc>
+          <w:tcPr>
+            <w:tcW w:w="4279" w:type="dxa"/>
+            <w:gridSpan w:val="3"/>
+            <w:tcBorders>
+              <w:bottom w:val="nil"/>
+            </w:tcBorders>
+          </w:tcPr>
+          <w:p>
+            <w:pPr>
+              <w:spacing w:after="0" w:line="240" w:lineRule="auto"/>
+              <w:jc w:val="both"/>
+              <w:rPr>
+                <w:rFonts w:ascii="Tahoma" w:eastAsia="Times New Roman" w:hAnsi="Tahoma" w:cs="Tahoma"/>
+                <w:sz w:val="20"/>
+                <w:szCs w:val="24"/>
+                <w:lang w:eastAsia="es-ES"/>
+              </w:rPr>
+            </w:pPr>
+          </w:p>
+          <w:p>
+            <w:pPr>
+              <w:spacing w:after="0" w:line="240" w:lineRule="auto"/>
+              <w:jc w:val="both"/>
+              <w:rPr>
+                <w:rFonts w:ascii="Tahoma" w:eastAsia="Times New Roman" w:hAnsi="Tahoma" w:cs="Tahoma"/>
+                <w:sz w:val="20"/>
+                <w:szCs w:val="24"/>
+                <w:lang w:eastAsia="es-ES"/>
+              </w:rPr>
+            </w:pPr>
+          </w:p>
+          <w:p>
+            <w:pPr>
+              <w:spacing w:after="0" w:line="240" w:lineRule="auto"/>
+              <w:jc w:val="both"/>
+              <w:rPr>
+                <w:rFonts w:ascii="Tahoma" w:eastAsia="Times New Roman" w:hAnsi="Tahoma" w:cs="Tahoma"/>
+                <w:sz w:val="20"/>
+                <w:szCs w:val="24"/>
+                <w:lang w:eastAsia="es-ES"/>
+              </w:rPr>
+            </w:pPr>
+          </w:p>
+          <w:p>
+            <w:pPr>
+              <w:spacing w:after="0" w:line="240" w:lineRule="auto"/>
+              <w:jc w:val="both"/>
+              <w:rPr>
+                <w:rFonts w:ascii="Tahoma" w:eastAsia="Times New Roman" w:hAnsi="Tahoma" w:cs="Tahoma"/>
+                <w:sz w:val="20"/>
+                <w:szCs w:val="24"/>
+                <w:lang w:eastAsia="es-ES"/>
+              </w:rPr>
+            </w:pPr>
+          </w:p>
+          <w:p>
+            <w:pPr>
+              <w:spacing w:after="0" w:line="240" w:lineRule="auto"/>
+              <w:jc w:val="both"/>
+              <w:rPr>
+                <w:rFonts w:ascii="Tahoma" w:eastAsia="Times New Roman" w:hAnsi="Tahoma" w:cs="Tahoma"/>
+                <w:sz w:val="20"/>
+                <w:szCs w:val="24"/>
+                <w:lang w:eastAsia="es-ES"/>
+              </w:rPr>
+            </w:pPr>
+          </w:p>
+          <w:p>
+            <w:pPr>
+              <w:spacing w:after="0" w:line="240" w:lineRule="auto"/>
+              <w:jc w:val="both"/>
+              <w:rPr>
+                <w:rFonts w:ascii="Tahoma" w:eastAsia="Times New Roman" w:hAnsi="Tahoma" w:cs="Tahoma"/>
+                <w:sz w:val="20"/>
+                <w:szCs w:val="24"/>
+                <w:lang w:eastAsia="es-ES"/>
+              </w:rPr>
+            </w:pPr>
+            <w:r>
+              <w:rPr>
+                <w:rFonts w:ascii="Tahoma" w:eastAsia="Times New Roman" w:hAnsi="Tahoma" w:cs="Tahoma"/>
+                <w:sz w:val="20"/>
+                <w:szCs w:val="24"/>
+                <w:lang w:eastAsia="es-ES"/>
+              </w:rPr>
+              <w:t>4.A. El sistema verifica que existe un</w:t>
+            </w:r>
+            <w:r>
+              <w:rPr>
+                <w:rFonts w:ascii="Tahoma" w:eastAsia="Times New Roman" w:hAnsi="Tahoma" w:cs="Tahoma"/>
+                <w:sz w:val="20"/>
+                <w:szCs w:val="24"/>
+                <w:lang w:eastAsia="es-ES"/>
+              </w:rPr>
+              <w:t xml:space="preserve"> estudio</w:t>
+            </w:r>
+            <w:r>
+              <w:rPr>
+                <w:rFonts w:ascii="Tahoma" w:eastAsia="Times New Roman" w:hAnsi="Tahoma" w:cs="Tahoma"/>
+                <w:sz w:val="20"/>
+                <w:szCs w:val="24"/>
+                <w:lang w:eastAsia="es-ES"/>
+              </w:rPr>
+              <w:t xml:space="preserve"> </w:t>
+            </w:r>
+            <w:r>
+              <w:rPr>
+                <w:rFonts w:ascii="Tahoma" w:eastAsia="Times New Roman" w:hAnsi="Tahoma" w:cs="Tahoma"/>
+                <w:sz w:val="20"/>
+                <w:szCs w:val="24"/>
+                <w:lang w:eastAsia="es-ES"/>
+              </w:rPr>
+              <w:t>con el código ingresado, y existe.</w:t>
+            </w:r>
+          </w:p>
+          <w:p>
+            <w:pPr>
+              <w:spacing w:after="0" w:line="240" w:lineRule="auto"/>
+              <w:jc w:val="both"/>
+              <w:rPr>
+                <w:rFonts w:ascii="Tahoma" w:eastAsia="Times New Roman" w:hAnsi="Tahoma" w:cs="Tahoma"/>
+                <w:sz w:val="20"/>
+                <w:szCs w:val="24"/>
+                <w:lang w:eastAsia="es-ES"/>
+              </w:rPr>
+            </w:pPr>
+            <w:proofErr w:type="gramStart"/>
+            <w:r>
+              <w:rPr>
+                <w:rFonts w:ascii="Tahoma" w:eastAsia="Times New Roman" w:hAnsi="Tahoma" w:cs="Tahoma"/>
+                <w:sz w:val="20"/>
+                <w:szCs w:val="24"/>
+                <w:lang w:eastAsia="es-ES"/>
+              </w:rPr>
+              <w:t>4.A.1</w:t>
+            </w:r>
+            <w:proofErr w:type="gramEnd"/>
+            <w:r>
+              <w:rPr>
+                <w:rFonts w:ascii="Tahoma" w:eastAsia="Times New Roman" w:hAnsi="Tahoma" w:cs="Tahoma"/>
+                <w:sz w:val="20"/>
+                <w:szCs w:val="24"/>
+                <w:lang w:eastAsia="es-ES"/>
+              </w:rPr>
+              <w:t>. El sistema informa la situación.</w:t>
+            </w:r>
+          </w:p>
+          <w:p>
+            <w:pPr>
+              <w:spacing w:after="0" w:line="240" w:lineRule="auto"/>
+              <w:jc w:val="both"/>
+              <w:rPr>
+                <w:rFonts w:ascii="Tahoma" w:eastAsia="Times New Roman" w:hAnsi="Tahoma" w:cs="Tahoma"/>
+                <w:sz w:val="20"/>
+                <w:szCs w:val="24"/>
+                <w:lang w:eastAsia="es-ES"/>
+              </w:rPr>
+            </w:pPr>
+            <w:proofErr w:type="gramStart"/>
+            <w:r>
+              <w:rPr>
+                <w:rFonts w:ascii="Tahoma" w:eastAsia="Times New Roman" w:hAnsi="Tahoma" w:cs="Tahoma"/>
+                <w:sz w:val="20"/>
+                <w:szCs w:val="24"/>
+                <w:lang w:eastAsia="es-ES"/>
+              </w:rPr>
+              <w:t>4.A.1.A</w:t>
+            </w:r>
+            <w:proofErr w:type="gramEnd"/>
+            <w:r>
+              <w:rPr>
+                <w:rFonts w:ascii="Tahoma" w:eastAsia="Times New Roman" w:hAnsi="Tahoma" w:cs="Tahoma"/>
+                <w:sz w:val="20"/>
+                <w:szCs w:val="24"/>
+                <w:lang w:eastAsia="es-ES"/>
+              </w:rPr>
+              <w:t>. El sistema no permite que se registre el estudio.</w:t>
+            </w:r>
+          </w:p>
+          <w:p>
+            <w:pPr>
+              <w:spacing w:after="0" w:line="240" w:lineRule="auto"/>
+              <w:jc w:val="both"/>
+              <w:rPr>
+                <w:rFonts w:ascii="Tahoma" w:eastAsia="Times New Roman" w:hAnsi="Tahoma" w:cs="Tahoma"/>
+                <w:sz w:val="20"/>
+                <w:szCs w:val="24"/>
+                <w:lang w:eastAsia="es-ES"/>
+              </w:rPr>
+            </w:pPr>
+            <w:proofErr w:type="gramStart"/>
+            <w:r>
+              <w:rPr>
+                <w:rFonts w:ascii="Tahoma" w:eastAsia="Times New Roman" w:hAnsi="Tahoma" w:cs="Tahoma"/>
+                <w:sz w:val="20"/>
+                <w:szCs w:val="24"/>
+                <w:lang w:eastAsia="es-ES"/>
+              </w:rPr>
+              <w:t>4.A.1.A.1</w:t>
+            </w:r>
+            <w:proofErr w:type="gramEnd"/>
+            <w:r>
+              <w:rPr>
+                <w:rFonts w:ascii="Tahoma" w:eastAsia="Times New Roman" w:hAnsi="Tahoma" w:cs="Tahoma"/>
+                <w:sz w:val="20"/>
+                <w:szCs w:val="24"/>
+                <w:lang w:eastAsia="es-ES"/>
+              </w:rPr>
+              <w:t>. Se cancela el caso de uso.</w:t>
             </w:r>
           </w:p>
         </w:tc>
@@ -5716,6 +7747,19 @@
               <w:t xml:space="preserve"> </w:t>
             </w:r>
           </w:p>
+          <w:p>
+            <w:pPr>
+              <w:spacing w:after="0" w:line="240" w:lineRule="auto"/>
+              <w:ind w:firstLine="434"/>
+              <w:jc w:val="both"/>
+              <w:rPr>
+                <w:rFonts w:ascii="Tahoma" w:eastAsia="Times New Roman" w:hAnsi="Tahoma" w:cs="Tahoma"/>
+                <w:sz w:val="20"/>
+                <w:szCs w:val="24"/>
+                <w:lang w:eastAsia="es-ES"/>
+              </w:rPr>
+            </w:pPr>
+          </w:p>
         </w:tc>
       </w:tr>
       <w:tr>
@@ -5765,6 +7809,15 @@
                 <w:lang w:eastAsia="es-ES"/>
               </w:rPr>
             </w:pPr>
+            <w:r>
+              <w:rPr>
+                <w:rFonts w:ascii="Tahoma" w:eastAsia="Times New Roman" w:hAnsi="Tahoma" w:cs="Tahoma"/>
+                <w:sz w:val="20"/>
+                <w:szCs w:val="24"/>
+                <w:lang w:eastAsia="es-ES"/>
+              </w:rPr>
+              <w:t xml:space="preserve"> </w:t>
+            </w:r>
           </w:p>
         </w:tc>
       </w:tr>
@@ -5815,6 +7868,15 @@
                 <w:lang w:eastAsia="es-ES"/>
               </w:rPr>
             </w:pPr>
+            <w:r>
+              <w:rPr>
+                <w:rFonts w:ascii="Tahoma" w:eastAsia="Times New Roman" w:hAnsi="Tahoma" w:cs="Tahoma"/>
+                <w:sz w:val="20"/>
+                <w:szCs w:val="24"/>
+                <w:lang w:eastAsia="es-ES"/>
+              </w:rPr>
+              <w:t xml:space="preserve"> </w:t>
+            </w:r>
           </w:p>
         </w:tc>
       </w:tr>
@@ -5857,7 +7919,6 @@
           <w:p>
             <w:pPr>
               <w:spacing w:after="0" w:line="240" w:lineRule="auto"/>
-              <w:ind w:left="151"/>
               <w:jc w:val="both"/>
               <w:rPr>
                 <w:rFonts w:ascii="Tahoma" w:eastAsia="Times New Roman" w:hAnsi="Tahoma" w:cs="Tahoma"/>
@@ -5908,7 +7969,6 @@
           <w:p>
             <w:pPr>
               <w:spacing w:after="0" w:line="240" w:lineRule="auto"/>
-              <w:ind w:left="151"/>
               <w:jc w:val="both"/>
               <w:rPr>
                 <w:rFonts w:ascii="Tahoma" w:eastAsia="Times New Roman" w:hAnsi="Tahoma" w:cs="Tahoma"/>
@@ -6061,6 +8121,7 @@
           <w:p>
             <w:pPr>
               <w:spacing w:after="0" w:line="240" w:lineRule="auto"/>
+              <w:ind w:left="151"/>
               <w:jc w:val="both"/>
               <w:rPr>
                 <w:rFonts w:ascii="Tahoma" w:eastAsia="Times New Roman" w:hAnsi="Tahoma" w:cs="Tahoma"/>
@@ -6074,7 +8135,108 @@
       </w:tr>
       <w:tr>
         <w:trPr>
-          <w:trHeight w:val="60"/>
+          <w:tblCellSpacing w:w="20" w:type="dxa"/>
+          <w:jc w:val="center"/>
+        </w:trPr>
+        <w:tc>
+          <w:tcPr>
+            <w:tcW w:w="5756" w:type="dxa"/>
+            <w:gridSpan w:val="3"/>
+            <w:tcBorders>
+              <w:top w:val="nil"/>
+              <w:bottom w:val="nil"/>
+            </w:tcBorders>
+          </w:tcPr>
+          <w:p>
+            <w:pPr>
+              <w:spacing w:after="0" w:line="240" w:lineRule="auto"/>
+              <w:jc w:val="both"/>
+              <w:rPr>
+                <w:rFonts w:ascii="Tahoma" w:eastAsia="Times New Roman" w:hAnsi="Tahoma" w:cs="Tahoma"/>
+                <w:sz w:val="20"/>
+                <w:szCs w:val="24"/>
+                <w:lang w:eastAsia="es-ES"/>
+              </w:rPr>
+            </w:pPr>
+          </w:p>
+        </w:tc>
+        <w:tc>
+          <w:tcPr>
+            <w:tcW w:w="4279" w:type="dxa"/>
+            <w:gridSpan w:val="3"/>
+            <w:tcBorders>
+              <w:top w:val="nil"/>
+              <w:bottom w:val="nil"/>
+            </w:tcBorders>
+          </w:tcPr>
+          <w:p>
+            <w:pPr>
+              <w:spacing w:after="0" w:line="240" w:lineRule="auto"/>
+              <w:ind w:left="151"/>
+              <w:jc w:val="both"/>
+              <w:rPr>
+                <w:rFonts w:ascii="Tahoma" w:eastAsia="Times New Roman" w:hAnsi="Tahoma" w:cs="Tahoma"/>
+                <w:sz w:val="20"/>
+                <w:szCs w:val="24"/>
+                <w:lang w:eastAsia="es-ES"/>
+              </w:rPr>
+            </w:pPr>
+          </w:p>
+        </w:tc>
+      </w:tr>
+      <w:tr>
+        <w:trPr>
+          <w:tblCellSpacing w:w="20" w:type="dxa"/>
+          <w:jc w:val="center"/>
+        </w:trPr>
+        <w:tc>
+          <w:tcPr>
+            <w:tcW w:w="5756" w:type="dxa"/>
+            <w:gridSpan w:val="3"/>
+            <w:tcBorders>
+              <w:top w:val="nil"/>
+              <w:bottom w:val="nil"/>
+            </w:tcBorders>
+          </w:tcPr>
+          <w:p>
+            <w:pPr>
+              <w:spacing w:after="0" w:line="240" w:lineRule="auto"/>
+              <w:jc w:val="both"/>
+              <w:rPr>
+                <w:rFonts w:ascii="Tahoma" w:eastAsia="Times New Roman" w:hAnsi="Tahoma" w:cs="Tahoma"/>
+                <w:sz w:val="20"/>
+                <w:szCs w:val="24"/>
+                <w:lang w:eastAsia="es-ES"/>
+              </w:rPr>
+            </w:pPr>
+          </w:p>
+        </w:tc>
+        <w:tc>
+          <w:tcPr>
+            <w:tcW w:w="4279" w:type="dxa"/>
+            <w:gridSpan w:val="3"/>
+            <w:tcBorders>
+              <w:top w:val="nil"/>
+              <w:bottom w:val="nil"/>
+            </w:tcBorders>
+          </w:tcPr>
+          <w:p>
+            <w:pPr>
+              <w:spacing w:after="0" w:line="240" w:lineRule="auto"/>
+              <w:jc w:val="both"/>
+              <w:rPr>
+                <w:rFonts w:ascii="Tahoma" w:eastAsia="Times New Roman" w:hAnsi="Tahoma" w:cs="Tahoma"/>
+                <w:sz w:val="20"/>
+                <w:szCs w:val="24"/>
+                <w:lang w:eastAsia="es-ES"/>
+              </w:rPr>
+            </w:pPr>
+          </w:p>
+        </w:tc>
+      </w:tr>
+      <w:tr>
+        <w:trPr>
+          <w:trHeight w:val="4919"/>
           <w:tblCellSpacing w:w="20" w:type="dxa"/>
           <w:jc w:val="center"/>
         </w:trPr>
@@ -6527,15 +8689,10 @@
         </w:tc>
       </w:tr>
     </w:tbl>
-    <w:p>
-      <w:pPr>
-        <w:rPr>
-          <w:rFonts w:ascii="Arial Narrow" w:hAnsi="Arial Narrow"/>
-        </w:rPr>
-      </w:pPr>
-    </w:p>
+    <w:p/>
     <w:sectPr>
-      <w:headerReference w:type="default" r:id="rId13"/>
+      <w:headerReference w:type="default" r:id="rId18"/>
+      <w:footerReference w:type="default" r:id="rId19"/>
       <w:pgSz w:w="11906" w:h="16838"/>
       <w:pgMar w:top="1417" w:right="1701" w:bottom="1417" w:left="1701" w:header="708" w:footer="708" w:gutter="0"/>
       <w:pgNumType w:start="0"/>
@@ -6570,6 +8727,282 @@
     </w:p>
   </w:endnote>
 </w:endnotes>
+</file>
+
+<file path=word/footer1.xml><?xml version="1.0" encoding="utf-8"?>
+<w:ftr xmlns:wpc="http://schemas.microsoft.com/office/word/2010/wordprocessingCanvas" xmlns:mc="http://schemas.openxmlformats.org/markup-compatibility/2006" xmlns:o="urn:schemas-microsoft-com:office:office" xmlns:r="http://schemas.openxmlformats.org/officeDocument/2006/relationships" xmlns:m="http://schemas.openxmlformats.org/officeDocument/2006/math" xmlns:v="urn:schemas-microsoft-com:vml" xmlns:wp14="http://schemas.microsoft.com/office/word/2010/wordprocessingDrawing" xmlns:wp="http://schemas.openxmlformats.org/drawingml/2006/wordprocessingDrawing" xmlns:w10="urn:schemas-microsoft-com:office:word" xmlns:w="http://schemas.openxmlformats.org/wordprocessingml/2006/main" xmlns:w14="http://schemas.microsoft.com/office/word/2010/wordml" xmlns:wpg="http://schemas.microsoft.com/office/word/2010/wordprocessingGroup" xmlns:wpi="http://schemas.microsoft.com/office/word/2010/wordprocessingInk" xmlns:wne="http://schemas.microsoft.com/office/word/2006/wordml" xmlns:wps="http://schemas.microsoft.com/office/word/2010/wordprocessingShape" mc:Ignorable="w14 wp14">
+  <w:p>
+    <w:pPr>
+      <w:ind w:right="260"/>
+      <w:jc w:val="center"/>
+      <w:rPr>
+        <w:rFonts w:ascii="Arial Narrow" w:hAnsi="Arial Narrow"/>
+        <w:color w:val="0F243E" w:themeColor="text2" w:themeShade="80"/>
+        <w:sz w:val="26"/>
+        <w:szCs w:val="26"/>
+      </w:rPr>
+    </w:pPr>
+    <w:sdt>
+      <w:sdtPr>
+        <w:alias w:val="Autor"/>
+        <w:tag w:val=""/>
+        <w:id w:val="-1480304230"/>
+        <w:placeholder>
+          <w:docPart w:val="AE6A7DA9AEEE4FB4805F0B8FFFA8AC5E"/>
+        </w:placeholder>
+        <w:dataBinding w:prefixMappings="xmlns:ns0='http://purl.org/dc/elements/1.1/' xmlns:ns1='http://schemas.openxmlformats.org/package/2006/metadata/core-properties' " w:xpath="/ns1:coreProperties[1]/ns0:creator[1]" w:storeItemID="{6C3C8BC8-F283-45AE-878A-BAB7291924A1}"/>
+        <w:text/>
+      </w:sdtPr>
+      <w:sdtContent>
+        <w:proofErr w:type="spellStart"/>
+        <w:r>
+          <w:t>Gutierrez</w:t>
+        </w:r>
+        <w:proofErr w:type="spellEnd"/>
+        <w:r>
+          <w:t xml:space="preserve"> Pablo Esteban – </w:t>
+        </w:r>
+        <w:proofErr w:type="spellStart"/>
+        <w:r>
+          <w:t>Mattio</w:t>
+        </w:r>
+        <w:proofErr w:type="spellEnd"/>
+        <w:r>
+          <w:t xml:space="preserve"> Paolo Emilio</w:t>
+        </w:r>
+      </w:sdtContent>
+    </w:sdt>
+    <w:r>
+      <w:rPr>
+        <w:rFonts w:ascii="Arial Narrow" w:hAnsi="Arial Narrow"/>
+        <w:noProof/>
+        <w:color w:val="1F497D" w:themeColor="text2"/>
+        <w:sz w:val="26"/>
+        <w:szCs w:val="26"/>
+      </w:rPr>
+      <w:t xml:space="preserve"> </w:t>
+    </w:r>
+    <w:r>
+      <w:rPr>
+        <w:rFonts w:ascii="Arial Narrow" w:hAnsi="Arial Narrow"/>
+        <w:noProof/>
+        <w:color w:val="1F497D" w:themeColor="text2"/>
+        <w:sz w:val="26"/>
+        <w:szCs w:val="26"/>
+      </w:rPr>
+      <mc:AlternateContent>
+        <mc:Choice Requires="wps">
+          <w:drawing>
+            <wp:anchor distT="0" distB="0" distL="114300" distR="114300" simplePos="0" relativeHeight="251661312" behindDoc="0" locked="0" layoutInCell="1" allowOverlap="1" wp14:anchorId="5150D833" wp14:editId="2582F193">
+              <wp:simplePos x="0" y="0"/>
+              <mc:AlternateContent>
+                <mc:Choice Requires="wp14">
+                  <wp:positionH relativeFrom="page">
+                    <wp14:pctPosHOffset>91000</wp14:pctPosHOffset>
+                  </wp:positionH>
+                </mc:Choice>
+                <mc:Fallback>
+                  <wp:positionH relativeFrom="page">
+                    <wp:posOffset>6879590</wp:posOffset>
+                  </wp:positionH>
+                </mc:Fallback>
+              </mc:AlternateContent>
+              <mc:AlternateContent>
+                <mc:Choice Requires="wp14">
+                  <wp:positionV relativeFrom="page">
+                    <wp14:pctPosVOffset>93000</wp14:pctPosVOffset>
+                  </wp:positionV>
+                </mc:Choice>
+                <mc:Fallback>
+                  <wp:positionV relativeFrom="page">
+                    <wp:posOffset>9943465</wp:posOffset>
+                  </wp:positionV>
+                </mc:Fallback>
+              </mc:AlternateContent>
+              <wp:extent cx="388620" cy="313055"/>
+              <wp:effectExtent l="0" t="0" r="0" b="0"/>
+              <wp:wrapNone/>
+              <wp:docPr id="49" name="Cuadro de texto 49"/>
+              <wp:cNvGraphicFramePr/>
+              <a:graphic xmlns:a="http://schemas.openxmlformats.org/drawingml/2006/main">
+                <a:graphicData uri="http://schemas.microsoft.com/office/word/2010/wordprocessingShape">
+                  <wps:wsp>
+                    <wps:cNvSpPr txBox="1"/>
+                    <wps:spPr>
+                      <a:xfrm>
+                        <a:off x="0" y="0"/>
+                        <a:ext cx="388620" cy="313055"/>
+                      </a:xfrm>
+                      <a:prstGeom prst="rect">
+                        <a:avLst/>
+                      </a:prstGeom>
+                      <a:solidFill>
+                        <a:schemeClr val="lt1"/>
+                      </a:solidFill>
+                      <a:ln w="6350">
+                        <a:noFill/>
+                      </a:ln>
+                      <a:effectLst/>
+                    </wps:spPr>
+                    <wps:style>
+                      <a:lnRef idx="0">
+                        <a:schemeClr val="accent1"/>
+                      </a:lnRef>
+                      <a:fillRef idx="0">
+                        <a:schemeClr val="accent1"/>
+                      </a:fillRef>
+                      <a:effectRef idx="0">
+                        <a:schemeClr val="accent1"/>
+                      </a:effectRef>
+                      <a:fontRef idx="minor">
+                        <a:schemeClr val="dk1"/>
+                      </a:fontRef>
+                    </wps:style>
+                    <wps:txbx>
+                      <w:txbxContent>
+                        <w:p>
+                          <w:pPr>
+                            <w:spacing w:after="0"/>
+                            <w:jc w:val="center"/>
+                            <w:rPr>
+                              <w:color w:val="0F243E" w:themeColor="text2" w:themeShade="80"/>
+                              <w:sz w:val="26"/>
+                              <w:szCs w:val="26"/>
+                            </w:rPr>
+                          </w:pPr>
+                          <w:r>
+                            <w:rPr>
+                              <w:color w:val="0F243E" w:themeColor="text2" w:themeShade="80"/>
+                              <w:sz w:val="26"/>
+                              <w:szCs w:val="26"/>
+                            </w:rPr>
+                            <w:fldChar w:fldCharType="begin"/>
+                          </w:r>
+                          <w:r>
+                            <w:rPr>
+                              <w:color w:val="0F243E" w:themeColor="text2" w:themeShade="80"/>
+                              <w:sz w:val="26"/>
+                              <w:szCs w:val="26"/>
+                            </w:rPr>
+                            <w:instrText>PAGE  \* Arabic  \* MERGEFORMAT</w:instrText>
+                          </w:r>
+                          <w:r>
+                            <w:rPr>
+                              <w:color w:val="0F243E" w:themeColor="text2" w:themeShade="80"/>
+                              <w:sz w:val="26"/>
+                              <w:szCs w:val="26"/>
+                            </w:rPr>
+                            <w:fldChar w:fldCharType="separate"/>
+                          </w:r>
+                          <w:r>
+                            <w:rPr>
+                              <w:noProof/>
+                              <w:color w:val="0F243E" w:themeColor="text2" w:themeShade="80"/>
+                              <w:sz w:val="26"/>
+                              <w:szCs w:val="26"/>
+                            </w:rPr>
+                            <w:t>13</w:t>
+                          </w:r>
+                          <w:r>
+                            <w:rPr>
+                              <w:color w:val="0F243E" w:themeColor="text2" w:themeShade="80"/>
+                              <w:sz w:val="26"/>
+                              <w:szCs w:val="26"/>
+                            </w:rPr>
+                            <w:fldChar w:fldCharType="end"/>
+                          </w:r>
+                        </w:p>
+                      </w:txbxContent>
+                    </wps:txbx>
+                    <wps:bodyPr rot="0" spcFirstLastPara="0" vertOverflow="overflow" horzOverflow="overflow" vert="horz" wrap="square" lIns="0" tIns="45720" rIns="0" bIns="45720" numCol="1" spcCol="0" rtlCol="0" fromWordArt="0" anchor="ctr" anchorCtr="0" forceAA="0" compatLnSpc="1">
+                      <a:prstTxWarp prst="textNoShape">
+                        <a:avLst/>
+                      </a:prstTxWarp>
+                      <a:spAutoFit/>
+                    </wps:bodyPr>
+                  </wps:wsp>
+                </a:graphicData>
+              </a:graphic>
+              <wp14:sizeRelH relativeFrom="page">
+                <wp14:pctWidth>5000</wp14:pctWidth>
+              </wp14:sizeRelH>
+              <wp14:sizeRelV relativeFrom="page">
+                <wp14:pctHeight>5000</wp14:pctHeight>
+              </wp14:sizeRelV>
+            </wp:anchor>
+          </w:drawing>
+        </mc:Choice>
+        <mc:Fallback>
+          <w:pict>
+            <v:shapetype id="_x0000_t202" coordsize="21600,21600" o:spt="202" path="m,l,21600r21600,l21600,xe">
+              <v:stroke joinstyle="miter"/>
+              <v:path gradientshapeok="t" o:connecttype="rect"/>
+            </v:shapetype>
+            <v:shape id="Cuadro de texto 49" o:spid="_x0000_s1026" type="#_x0000_t202" style="position:absolute;left:0;text-align:left;margin-left:0;margin-top:0;width:30.6pt;height:24.65pt;z-index:251661312;visibility:visible;mso-wrap-style:square;mso-width-percent:50;mso-height-percent:50;mso-left-percent:910;mso-top-percent:930;mso-wrap-distance-left:9pt;mso-wrap-distance-top:0;mso-wrap-distance-right:9pt;mso-wrap-distance-bottom:0;mso-position-horizontal-relative:page;mso-position-vertical-relative:page;mso-width-percent:50;mso-height-percent:50;mso-left-percent:910;mso-top-percent:930;mso-width-relative:page;mso-height-relative:page;v-text-anchor:middle" o:gfxdata="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" fillcolor="white [3201]" stroked="f" strokeweight=".5pt">
+              <v:textbox style="mso-fit-shape-to-text:t" inset="0,,0">
+                <w:txbxContent>
+                  <w:p>
+                    <w:pPr>
+                      <w:spacing w:after="0"/>
+                      <w:jc w:val="center"/>
+                      <w:rPr>
+                        <w:color w:val="0F243E" w:themeColor="text2" w:themeShade="80"/>
+                        <w:sz w:val="26"/>
+                        <w:szCs w:val="26"/>
+                      </w:rPr>
+                    </w:pPr>
+                    <w:r>
+                      <w:rPr>
+                        <w:color w:val="0F243E" w:themeColor="text2" w:themeShade="80"/>
+                        <w:sz w:val="26"/>
+                        <w:szCs w:val="26"/>
+                      </w:rPr>
+                      <w:fldChar w:fldCharType="begin"/>
+                    </w:r>
+                    <w:r>
+                      <w:rPr>
+                        <w:color w:val="0F243E" w:themeColor="text2" w:themeShade="80"/>
+                        <w:sz w:val="26"/>
+                        <w:szCs w:val="26"/>
+                      </w:rPr>
+                      <w:instrText>PAGE  \* Arabic  \* MERGEFORMAT</w:instrText>
+                    </w:r>
+                    <w:r>
+                      <w:rPr>
+                        <w:color w:val="0F243E" w:themeColor="text2" w:themeShade="80"/>
+                        <w:sz w:val="26"/>
+                        <w:szCs w:val="26"/>
+                      </w:rPr>
+                      <w:fldChar w:fldCharType="separate"/>
+                    </w:r>
+                    <w:r>
+                      <w:rPr>
+                        <w:noProof/>
+                        <w:color w:val="0F243E" w:themeColor="text2" w:themeShade="80"/>
+                        <w:sz w:val="26"/>
+                        <w:szCs w:val="26"/>
+                      </w:rPr>
+                      <w:t>13</w:t>
+                    </w:r>
+                    <w:r>
+                      <w:rPr>
+                        <w:color w:val="0F243E" w:themeColor="text2" w:themeShade="80"/>
+                        <w:sz w:val="26"/>
+                        <w:szCs w:val="26"/>
+                      </w:rPr>
+                      <w:fldChar w:fldCharType="end"/>
+                    </w:r>
+                  </w:p>
+                </w:txbxContent>
+              </v:textbox>
+              <w10:wrap anchorx="page" anchory="page"/>
+            </v:shape>
+          </w:pict>
+        </mc:Fallback>
+      </mc:AlternateContent>
+    </w:r>
+  </w:p>
+</w:ftr>
 </file>
 
 <file path=word/footnotes.xml><?xml version="1.0" encoding="utf-8"?>
@@ -6705,6 +9138,95 @@
 <file path=word/numbering.xml><?xml version="1.0" encoding="utf-8"?>
 <w:numbering xmlns:wpc="http://schemas.microsoft.com/office/word/2010/wordprocessingCanvas" xmlns:mc="http://schemas.openxmlformats.org/markup-compatibility/2006" xmlns:o="urn:schemas-microsoft-com:office:office" xmlns:r="http://schemas.openxmlformats.org/officeDocument/2006/relationships" xmlns:m="http://schemas.openxmlformats.org/officeDocument/2006/math" xmlns:v="urn:schemas-microsoft-com:vml" xmlns:wp14="http://schemas.microsoft.com/office/word/2010/wordprocessingDrawing" xmlns:wp="http://schemas.openxmlformats.org/drawingml/2006/wordprocessingDrawing" xmlns:w10="urn:schemas-microsoft-com:office:word" xmlns:w="http://schemas.openxmlformats.org/wordprocessingml/2006/main" xmlns:w14="http://schemas.microsoft.com/office/word/2010/wordml" xmlns:wpg="http://schemas.microsoft.com/office/word/2010/wordprocessingGroup" xmlns:wpi="http://schemas.microsoft.com/office/word/2010/wordprocessingInk" xmlns:wne="http://schemas.microsoft.com/office/word/2006/wordml" xmlns:wps="http://schemas.microsoft.com/office/word/2010/wordprocessingShape" mc:Ignorable="w14 wp14">
   <w:abstractNum w:abstractNumId="0">
+    <w:nsid w:val="0CA41C5F"/>
+    <w:multiLevelType w:val="hybridMultilevel"/>
+    <w:tmpl w:val="CC9C325A"/>
+    <w:lvl w:ilvl="0" w:tplc="0C0A000F">
+      <w:start w:val="1"/>
+      <w:numFmt w:val="decimal"/>
+      <w:lvlText w:val="%1."/>
+      <w:lvlJc w:val="left"/>
+      <w:pPr>
+        <w:ind w:left="720" w:hanging="360"/>
+      </w:pPr>
+      <w:rPr>
+        <w:rFonts w:hint="default"/>
+      </w:rPr>
+    </w:lvl>
+    <w:lvl w:ilvl="1" w:tplc="0C0A0019" w:tentative="1">
+      <w:start w:val="1"/>
+      <w:numFmt w:val="lowerLetter"/>
+      <w:lvlText w:val="%2."/>
+      <w:lvlJc w:val="left"/>
+      <w:pPr>
+        <w:ind w:left="1440" w:hanging="360"/>
+      </w:pPr>
+    </w:lvl>
+    <w:lvl w:ilvl="2" w:tplc="0C0A001B" w:tentative="1">
+      <w:start w:val="1"/>
+      <w:numFmt w:val="lowerRoman"/>
+      <w:lvlText w:val="%3."/>
+      <w:lvlJc w:val="right"/>
+      <w:pPr>
+        <w:ind w:left="2160" w:hanging="180"/>
+      </w:pPr>
+    </w:lvl>
+    <w:lvl w:ilvl="3" w:tplc="0C0A000F" w:tentative="1">
+      <w:start w:val="1"/>
+      <w:numFmt w:val="decimal"/>
+      <w:lvlText w:val="%4."/>
+      <w:lvlJc w:val="left"/>
+      <w:pPr>
+        <w:ind w:left="2880" w:hanging="360"/>
+      </w:pPr>
+    </w:lvl>
+    <w:lvl w:ilvl="4" w:tplc="0C0A0019" w:tentative="1">
+      <w:start w:val="1"/>
+      <w:numFmt w:val="lowerLetter"/>
+      <w:lvlText w:val="%5."/>
+      <w:lvlJc w:val="left"/>
+      <w:pPr>
+        <w:ind w:left="3600" w:hanging="360"/>
+      </w:pPr>
+    </w:lvl>
+    <w:lvl w:ilvl="5" w:tplc="0C0A001B" w:tentative="1">
+      <w:start w:val="1"/>
+      <w:numFmt w:val="lowerRoman"/>
+      <w:lvlText w:val="%6."/>
+      <w:lvlJc w:val="right"/>
+      <w:pPr>
+        <w:ind w:left="4320" w:hanging="180"/>
+      </w:pPr>
+    </w:lvl>
+    <w:lvl w:ilvl="6" w:tplc="0C0A000F" w:tentative="1">
+      <w:start w:val="1"/>
+      <w:numFmt w:val="decimal"/>
+      <w:lvlText w:val="%7."/>
+      <w:lvlJc w:val="left"/>
+      <w:pPr>
+        <w:ind w:left="5040" w:hanging="360"/>
+      </w:pPr>
+    </w:lvl>
+    <w:lvl w:ilvl="7" w:tplc="0C0A0019" w:tentative="1">
+      <w:start w:val="1"/>
+      <w:numFmt w:val="lowerLetter"/>
+      <w:lvlText w:val="%8."/>
+      <w:lvlJc w:val="left"/>
+      <w:pPr>
+        <w:ind w:left="5760" w:hanging="360"/>
+      </w:pPr>
+    </w:lvl>
+    <w:lvl w:ilvl="8" w:tplc="0C0A001B" w:tentative="1">
+      <w:start w:val="1"/>
+      <w:numFmt w:val="lowerRoman"/>
+      <w:lvlText w:val="%9."/>
+      <w:lvlJc w:val="right"/>
+      <w:pPr>
+        <w:ind w:left="6480" w:hanging="180"/>
+      </w:pPr>
+    </w:lvl>
+  </w:abstractNum>
+  <w:abstractNum w:abstractNumId="1">
     <w:nsid w:val="393F7577"/>
     <w:multiLevelType w:val="hybridMultilevel"/>
     <w:tmpl w:val="129E7B8C"/>
@@ -6793,7 +9315,7 @@
       </w:pPr>
     </w:lvl>
   </w:abstractNum>
-  <w:abstractNum w:abstractNumId="1">
+  <w:abstractNum w:abstractNumId="2">
     <w:nsid w:val="46A90D6C"/>
     <w:multiLevelType w:val="hybridMultilevel"/>
     <w:tmpl w:val="3208C17C"/>
@@ -6906,7 +9428,7 @@
       </w:rPr>
     </w:lvl>
   </w:abstractNum>
-  <w:abstractNum w:abstractNumId="2">
+  <w:abstractNum w:abstractNumId="3">
     <w:nsid w:val="59C3668B"/>
     <w:multiLevelType w:val="hybridMultilevel"/>
     <w:tmpl w:val="49780A5E"/>
@@ -7019,7 +9541,7 @@
       </w:rPr>
     </w:lvl>
   </w:abstractNum>
-  <w:abstractNum w:abstractNumId="3">
+  <w:abstractNum w:abstractNumId="4">
     <w:nsid w:val="7A821FB5"/>
     <w:multiLevelType w:val="hybridMultilevel"/>
     <w:tmpl w:val="4F2469D6"/>
@@ -7132,7 +9654,7 @@
       </w:rPr>
     </w:lvl>
   </w:abstractNum>
-  <w:abstractNum w:abstractNumId="4">
+  <w:abstractNum w:abstractNumId="5">
     <w:nsid w:val="7DA62E72"/>
     <w:multiLevelType w:val="hybridMultilevel"/>
     <w:tmpl w:val="F260E80C"/>
@@ -7246,19 +9768,22 @@
     </w:lvl>
   </w:abstractNum>
   <w:num w:numId="1">
+    <w:abstractNumId w:val="2"/>
+  </w:num>
+  <w:num w:numId="2">
+    <w:abstractNumId w:val="4"/>
+  </w:num>
+  <w:num w:numId="3">
+    <w:abstractNumId w:val="3"/>
+  </w:num>
+  <w:num w:numId="4">
     <w:abstractNumId w:val="1"/>
   </w:num>
-  <w:num w:numId="2">
-    <w:abstractNumId w:val="3"/>
+  <w:num w:numId="5">
+    <w:abstractNumId w:val="5"/>
   </w:num>
-  <w:num w:numId="3">
-    <w:abstractNumId w:val="2"/>
-  </w:num>
-  <w:num w:numId="4">
+  <w:num w:numId="6">
     <w:abstractNumId w:val="0"/>
-  </w:num>
-  <w:num w:numId="5">
-    <w:abstractNumId w:val="4"/>
   </w:num>
 </w:numbering>
 </file>
@@ -7853,6 +10378,16 @@
     <w:rPr>
       <w:color w:val="0000FF" w:themeColor="hyperlink"/>
       <w:u w:val="single"/>
+    </w:rPr>
+  </w:style>
+  <w:style w:type="character" w:styleId="Textodelmarcadordeposicin">
+    <w:name w:val="Placeholder Text"/>
+    <w:basedOn w:val="Fuentedeprrafopredeter"/>
+    <w:uiPriority w:val="99"/>
+    <w:semiHidden/>
+    <w:rsid w:val="00F933E0"/>
+    <w:rPr>
+      <w:color w:val="808080"/>
     </w:rPr>
   </w:style>
 </w:styles>
@@ -8450,6 +10985,16 @@
       <w:u w:val="single"/>
     </w:rPr>
   </w:style>
+  <w:style w:type="character" w:styleId="Textodelmarcadordeposicin">
+    <w:name w:val="Placeholder Text"/>
+    <w:basedOn w:val="Fuentedeprrafopredeter"/>
+    <w:uiPriority w:val="99"/>
+    <w:semiHidden/>
+    <w:rsid w:val="00F933E0"/>
+    <w:rPr>
+      <w:color w:val="808080"/>
+    </w:rPr>
+  </w:style>
 </w:styles>
 </file>
 
@@ -8608,6 +11153,35 @@
         </w:p>
       </w:docPartBody>
     </w:docPart>
+    <w:docPart>
+      <w:docPartPr>
+        <w:name w:val="AE6A7DA9AEEE4FB4805F0B8FFFA8AC5E"/>
+        <w:category>
+          <w:name w:val="General"/>
+          <w:gallery w:val="placeholder"/>
+        </w:category>
+        <w:types>
+          <w:type w:val="bbPlcHdr"/>
+        </w:types>
+        <w:behaviors>
+          <w:behavior w:val="content"/>
+        </w:behaviors>
+        <w:guid w:val="{4303DD39-9DF9-4577-822B-EFEE6A9B3F9F}"/>
+      </w:docPartPr>
+      <w:docPartBody>
+        <w:p>
+          <w:pPr>
+            <w:pStyle w:val="AE6A7DA9AEEE4FB4805F0B8FFFA8AC5E"/>
+          </w:pPr>
+          <w:r>
+            <w:rPr>
+              <w:rStyle w:val="Textodelmarcadordeposicin"/>
+            </w:rPr>
+            <w:t>[Autor]</w:t>
+          </w:r>
+        </w:p>
+      </w:docPartBody>
+    </w:docPart>
   </w:docParts>
 </w:glossaryDocument>
 </file>
@@ -8699,6 +11273,8 @@
     <w:rsid w:val="002F5959"/>
     <w:rsid w:val="00304948"/>
     <w:rsid w:val="003F51C3"/>
+    <w:rsid w:val="009441FA"/>
+    <w:rsid w:val="00F17FCE"/>
   </w:rsids>
   <m:mathPr>
     <m:mathFont m:val="Cambria Math"/>
@@ -8935,6 +11511,24 @@
     <w:name w:val="D8F462927E3D40D7BC55AB0EFBA935DE"/>
     <w:rsid w:val="00304948"/>
   </w:style>
+  <w:style w:type="paragraph" w:customStyle="1" w:styleId="75FA71D669A040D0B69993AE18B920CA">
+    <w:name w:val="75FA71D669A040D0B69993AE18B920CA"/>
+    <w:rsid w:val="00F17FCE"/>
+  </w:style>
+  <w:style w:type="character" w:styleId="Textodelmarcadordeposicin">
+    <w:name w:val="Placeholder Text"/>
+    <w:basedOn w:val="Fuentedeprrafopredeter"/>
+    <w:uiPriority w:val="99"/>
+    <w:semiHidden/>
+    <w:rsid w:val="00F17FCE"/>
+    <w:rPr>
+      <w:color w:val="808080"/>
+    </w:rPr>
+  </w:style>
+  <w:style w:type="paragraph" w:customStyle="1" w:styleId="AE6A7DA9AEEE4FB4805F0B8FFFA8AC5E">
+    <w:name w:val="AE6A7DA9AEEE4FB4805F0B8FFFA8AC5E"/>
+    <w:rsid w:val="00F17FCE"/>
+  </w:style>
 </w:styles>
 </file>
 
@@ -9152,6 +11746,24 @@
   <w:style w:type="paragraph" w:customStyle="1" w:styleId="D8F462927E3D40D7BC55AB0EFBA935DE">
     <w:name w:val="D8F462927E3D40D7BC55AB0EFBA935DE"/>
     <w:rsid w:val="00304948"/>
+  </w:style>
+  <w:style w:type="paragraph" w:customStyle="1" w:styleId="75FA71D669A040D0B69993AE18B920CA">
+    <w:name w:val="75FA71D669A040D0B69993AE18B920CA"/>
+    <w:rsid w:val="00F17FCE"/>
+  </w:style>
+  <w:style w:type="character" w:styleId="Textodelmarcadordeposicin">
+    <w:name w:val="Placeholder Text"/>
+    <w:basedOn w:val="Fuentedeprrafopredeter"/>
+    <w:uiPriority w:val="99"/>
+    <w:semiHidden/>
+    <w:rsid w:val="00F17FCE"/>
+    <w:rPr>
+      <w:color w:val="808080"/>
+    </w:rPr>
+  </w:style>
+  <w:style w:type="paragraph" w:customStyle="1" w:styleId="AE6A7DA9AEEE4FB4805F0B8FFFA8AC5E">
+    <w:name w:val="AE6A7DA9AEEE4FB4805F0B8FFFA8AC5E"/>
+    <w:rsid w:val="00F17FCE"/>
   </w:style>
 </w:styles>
 </file>
@@ -9453,7 +12065,7 @@
 </file>
 
 <file path=customXml/itemProps1.xml><?xml version="1.0" encoding="utf-8"?>
-<ds:datastoreItem xmlns:ds="http://schemas.openxmlformats.org/officeDocument/2006/customXml" ds:itemID="{D3412AAD-5FFE-408D-AA96-D095834C0812}">
+<ds:datastoreItem xmlns:ds="http://schemas.openxmlformats.org/officeDocument/2006/customXml" ds:itemID="{822EA094-4B8B-4D43-96C6-C575CCE22EC3}">
   <ds:schemaRefs>
     <ds:schemaRef ds:uri="http://schemas.openxmlformats.org/officeDocument/2006/bibliography"/>
   </ds:schemaRefs>

</xml_diff>

<commit_message>
Se completó la plantilla trazo fino del caso de uso registrar estudio y se agrega el prototipo de interfaz con sus mensajes
</commit_message>
<xml_diff>
--- a/Producto/01 Requerimientos/Informes/GPA_Informe_Flujo de trabajo de requerimientos.docx
+++ b/Producto/01 Requerimientos/Informes/GPA_Informe_Flujo de trabajo de requerimientos.docx
@@ -1866,8 +1866,7 @@
     </w:p>
     <w:p>
       <w:pPr>
-        <w:pStyle w:val="Ttulo2"/>
-        <w:jc w:val="center"/>
+        <w:pStyle w:val="Ttulo1"/>
         <w:rPr>
           <w:rFonts w:ascii="Arial Narrow" w:hAnsi="Arial Narrow"/>
           <w:u w:val="single"/>
@@ -2766,7 +2765,7 @@
     </w:p>
     <w:p>
       <w:pPr>
-        <w:pStyle w:val="Ttulo3"/>
+        <w:pStyle w:val="Ttulo2"/>
         <w:rPr>
           <w:rFonts w:ascii="Arial Narrow" w:hAnsi="Arial Narrow"/>
           <w:u w:val="single"/>
@@ -2797,19 +2796,48 @@
     </w:p>
     <w:p>
       <w:pPr>
+        <w:pStyle w:val="Ttulo2"/>
         <w:rPr>
           <w:rFonts w:ascii="Arial Narrow" w:hAnsi="Arial Narrow"/>
-          <w:b/>
           <w:u w:val="single"/>
         </w:rPr>
       </w:pPr>
       <w:r>
         <w:rPr>
           <w:rFonts w:ascii="Arial Narrow" w:hAnsi="Arial Narrow"/>
-          <w:b/>
           <w:u w:val="single"/>
         </w:rPr>
-        <w:t>Caso de Uso Registrar nueva historia clínica</w:t>
+        <w:t>Caso de Uso</w:t>
+      </w:r>
+      <w:r>
+        <w:rPr>
+          <w:rFonts w:ascii="Arial Narrow" w:hAnsi="Arial Narrow"/>
+          <w:u w:val="single"/>
+        </w:rPr>
+        <w:t>:</w:t>
+      </w:r>
+      <w:r>
+        <w:rPr>
+          <w:rFonts w:ascii="Arial Narrow" w:hAnsi="Arial Narrow"/>
+          <w:u w:val="single"/>
+        </w:rPr>
+        <w:t xml:space="preserve"> Registrar nueva historia clínica</w:t>
+      </w:r>
+    </w:p>
+    <w:p>
+      <w:pPr>
+        <w:pStyle w:val="Ttulo3"/>
+        <w:rPr>
+          <w:rFonts w:ascii="Arial Narrow" w:hAnsi="Arial Narrow"/>
+          <w:u w:val="single"/>
+        </w:rPr>
+      </w:pPr>
+      <w:r>
+        <w:rPr>
+          <w:rFonts w:ascii="Arial Narrow" w:hAnsi="Arial Narrow"/>
+          <w:u w:val="single"/>
+        </w:rPr>
+        <w:t>Descripción Trazo Fino</w:t>
       </w:r>
     </w:p>
     <w:tbl>
@@ -5936,6 +5964,13 @@
           <w:u w:val="single"/>
         </w:rPr>
         <w:t>Prototipo de Interfaz de Usuario</w:t>
+      </w:r>
+      <w:r>
+        <w:rPr>
+          <w:rFonts w:ascii="Arial Narrow" w:hAnsi="Arial Narrow"/>
+          <w:u w:val="single"/>
+        </w:rPr>
+        <w:t xml:space="preserve"> y mensajes</w:t>
       </w:r>
     </w:p>
     <w:p>
@@ -6192,30 +6227,52 @@
     </w:p>
     <w:p>
       <w:pPr>
+        <w:pStyle w:val="Ttulo2"/>
         <w:rPr>
           <w:rFonts w:ascii="Arial Narrow" w:hAnsi="Arial Narrow"/>
-          <w:b/>
           <w:u w:val="single"/>
         </w:rPr>
       </w:pPr>
       <w:r>
         <w:rPr>
           <w:rFonts w:ascii="Arial Narrow" w:hAnsi="Arial Narrow"/>
-          <w:b/>
           <w:u w:val="single"/>
         </w:rPr>
         <w:lastRenderedPageBreak/>
-        <w:t>Caso de</w:t>
+        <w:t>Caso de Uso</w:t>
       </w:r>
       <w:r>
         <w:rPr>
           <w:rFonts w:ascii="Arial Narrow" w:hAnsi="Arial Narrow"/>
-          <w:b/>
           <w:u w:val="single"/>
         </w:rPr>
-        <w:t xml:space="preserve"> Uso Registrar estudio</w:t>
+        <w:t>:</w:t>
+      </w:r>
+      <w:r>
+        <w:rPr>
+          <w:rFonts w:ascii="Arial Narrow" w:hAnsi="Arial Narrow"/>
+          <w:u w:val="single"/>
+        </w:rPr>
+        <w:t xml:space="preserve"> Registrar estudio</w:t>
       </w:r>
     </w:p>
+    <w:p>
+      <w:pPr>
+        <w:pStyle w:val="Ttulo3"/>
+        <w:rPr>
+          <w:rFonts w:ascii="Arial Narrow" w:hAnsi="Arial Narrow"/>
+          <w:u w:val="single"/>
+        </w:rPr>
+      </w:pPr>
+      <w:r>
+        <w:rPr>
+          <w:rFonts w:ascii="Arial Narrow" w:hAnsi="Arial Narrow"/>
+          <w:u w:val="single"/>
+        </w:rPr>
+        <w:t>Descripción Trazo Fino</w:t>
+      </w:r>
+    </w:p>
+    <w:p/>
     <w:tbl>
       <w:tblPr>
         <w:tblW w:w="10155" w:type="dxa"/>
@@ -6279,7 +6336,7 @@
               <mc:AlternateContent>
                 <mc:Choice Requires="wps">
                   <w:drawing>
-                    <wp:anchor distT="0" distB="0" distL="114300" distR="114300" simplePos="0" relativeHeight="251664384" behindDoc="0" locked="0" layoutInCell="1" allowOverlap="1" wp14:anchorId="145EE464" wp14:editId="176C9531">
+                    <wp:anchor distT="0" distB="0" distL="114300" distR="114300" simplePos="0" relativeHeight="251664384" behindDoc="0" locked="0" layoutInCell="1" allowOverlap="1" wp14:anchorId="38F6B994" wp14:editId="6C3A2ED1">
                       <wp:simplePos x="0" y="0"/>
                       <wp:positionH relativeFrom="column">
                         <wp:posOffset>4255135</wp:posOffset>
@@ -6737,7 +6794,7 @@
               <mc:AlternateContent>
                 <mc:Choice Requires="wps">
                   <w:drawing>
-                    <wp:anchor distT="0" distB="0" distL="114300" distR="114300" simplePos="0" relativeHeight="251666432" behindDoc="0" locked="0" layoutInCell="1" allowOverlap="1" wp14:anchorId="0B8C8FED" wp14:editId="2A7A3FDB">
+                    <wp:anchor distT="0" distB="0" distL="114300" distR="114300" simplePos="0" relativeHeight="251666432" behindDoc="0" locked="0" layoutInCell="1" allowOverlap="1" wp14:anchorId="0F22EFC8" wp14:editId="4A5575D7">
                       <wp:simplePos x="0" y="0"/>
                       <wp:positionH relativeFrom="column">
                         <wp:posOffset>1853019</wp:posOffset>
@@ -7006,8 +7063,6 @@
               </w:rPr>
               <w:t>tos de un estudio correspondiente a un paciente y asignarlo a la historia clínica</w:t>
             </w:r>
-            <w:bookmarkStart w:id="12" w:name="_GoBack"/>
-            <w:bookmarkEnd w:id="12"/>
           </w:p>
         </w:tc>
       </w:tr>
@@ -7603,17 +7658,15 @@
                 <w:lang w:eastAsia="es-ES"/>
               </w:rPr>
             </w:pPr>
-            <w:proofErr w:type="gramStart"/>
-            <w:r>
-              <w:rPr>
-                <w:rFonts w:ascii="Tahoma" w:eastAsia="Times New Roman" w:hAnsi="Tahoma" w:cs="Tahoma"/>
-                <w:sz w:val="20"/>
-                <w:szCs w:val="24"/>
-                <w:lang w:eastAsia="es-ES"/>
-              </w:rPr>
-              <w:t>4.A.1</w:t>
-            </w:r>
-            <w:proofErr w:type="gramEnd"/>
+            <w:r>
+              <w:rPr>
+                <w:rFonts w:ascii="Tahoma" w:eastAsia="Times New Roman" w:hAnsi="Tahoma" w:cs="Tahoma"/>
+                <w:sz w:val="20"/>
+                <w:szCs w:val="24"/>
+                <w:lang w:eastAsia="es-ES"/>
+              </w:rPr>
+              <w:t>4. A.1</w:t>
+            </w:r>
             <w:r>
               <w:rPr>
                 <w:rFonts w:ascii="Tahoma" w:eastAsia="Times New Roman" w:hAnsi="Tahoma" w:cs="Tahoma"/>
@@ -7635,17 +7688,15 @@
                 <w:lang w:eastAsia="es-ES"/>
               </w:rPr>
             </w:pPr>
-            <w:proofErr w:type="gramStart"/>
-            <w:r>
-              <w:rPr>
-                <w:rFonts w:ascii="Tahoma" w:eastAsia="Times New Roman" w:hAnsi="Tahoma" w:cs="Tahoma"/>
-                <w:sz w:val="20"/>
-                <w:szCs w:val="24"/>
-                <w:lang w:eastAsia="es-ES"/>
-              </w:rPr>
-              <w:t>4.A.1.A</w:t>
-            </w:r>
-            <w:proofErr w:type="gramEnd"/>
+            <w:r>
+              <w:rPr>
+                <w:rFonts w:ascii="Tahoma" w:eastAsia="Times New Roman" w:hAnsi="Tahoma" w:cs="Tahoma"/>
+                <w:sz w:val="20"/>
+                <w:szCs w:val="24"/>
+                <w:lang w:eastAsia="es-ES"/>
+              </w:rPr>
+              <w:t>4. A.2</w:t>
+            </w:r>
             <w:r>
               <w:rPr>
                 <w:rFonts w:ascii="Tahoma" w:eastAsia="Times New Roman" w:hAnsi="Tahoma" w:cs="Tahoma"/>
@@ -7667,17 +7718,15 @@
                 <w:lang w:eastAsia="es-ES"/>
               </w:rPr>
             </w:pPr>
-            <w:proofErr w:type="gramStart"/>
-            <w:r>
-              <w:rPr>
-                <w:rFonts w:ascii="Tahoma" w:eastAsia="Times New Roman" w:hAnsi="Tahoma" w:cs="Tahoma"/>
-                <w:sz w:val="20"/>
-                <w:szCs w:val="24"/>
-                <w:lang w:eastAsia="es-ES"/>
-              </w:rPr>
-              <w:t>4.A.1.A.1</w:t>
-            </w:r>
-            <w:proofErr w:type="gramEnd"/>
+            <w:r>
+              <w:rPr>
+                <w:rFonts w:ascii="Tahoma" w:eastAsia="Times New Roman" w:hAnsi="Tahoma" w:cs="Tahoma"/>
+                <w:sz w:val="20"/>
+                <w:szCs w:val="24"/>
+                <w:lang w:eastAsia="es-ES"/>
+              </w:rPr>
+              <w:t>4. A.3</w:t>
+            </w:r>
             <w:r>
               <w:rPr>
                 <w:rFonts w:ascii="Tahoma" w:eastAsia="Times New Roman" w:hAnsi="Tahoma" w:cs="Tahoma"/>
@@ -7706,6 +7755,570 @@
           </w:tcPr>
           <w:p>
             <w:pPr>
+              <w:pStyle w:val="Prrafodelista"/>
+              <w:numPr>
+                <w:ilvl w:val="0"/>
+                <w:numId w:val="6"/>
+              </w:numPr>
+              <w:spacing w:after="0" w:line="240" w:lineRule="auto"/>
+              <w:ind w:left="417"/>
+              <w:jc w:val="both"/>
+              <w:rPr>
+                <w:rFonts w:ascii="Tahoma" w:eastAsia="Times New Roman" w:hAnsi="Tahoma" w:cs="Tahoma"/>
+                <w:sz w:val="20"/>
+                <w:szCs w:val="24"/>
+                <w:lang w:eastAsia="es-ES"/>
+              </w:rPr>
+            </w:pPr>
+            <w:r>
+              <w:rPr>
+                <w:rFonts w:ascii="Tahoma" w:eastAsia="Times New Roman" w:hAnsi="Tahoma" w:cs="Tahoma"/>
+                <w:sz w:val="20"/>
+                <w:szCs w:val="24"/>
+                <w:lang w:eastAsia="es-ES"/>
+              </w:rPr>
+              <w:t>El RAM ingresa el nombre del estudio.</w:t>
+            </w:r>
+          </w:p>
+          <w:p>
+            <w:pPr>
+              <w:pStyle w:val="Prrafodelista"/>
+              <w:numPr>
+                <w:ilvl w:val="0"/>
+                <w:numId w:val="6"/>
+              </w:numPr>
+              <w:spacing w:after="0" w:line="240" w:lineRule="auto"/>
+              <w:ind w:left="417"/>
+              <w:jc w:val="both"/>
+              <w:rPr>
+                <w:rFonts w:ascii="Tahoma" w:eastAsia="Times New Roman" w:hAnsi="Tahoma" w:cs="Tahoma"/>
+                <w:sz w:val="20"/>
+                <w:szCs w:val="24"/>
+                <w:lang w:eastAsia="es-ES"/>
+              </w:rPr>
+            </w:pPr>
+            <w:r>
+              <w:rPr>
+                <w:rFonts w:ascii="Tahoma" w:eastAsia="Times New Roman" w:hAnsi="Tahoma" w:cs="Tahoma"/>
+                <w:sz w:val="20"/>
+                <w:szCs w:val="24"/>
+                <w:lang w:eastAsia="es-ES"/>
+              </w:rPr>
+              <w:t>El RAM ingresa la fecha en la cual se realizó el estudio.</w:t>
+            </w:r>
+          </w:p>
+          <w:p>
+            <w:pPr>
+              <w:pStyle w:val="Prrafodelista"/>
+              <w:numPr>
+                <w:ilvl w:val="0"/>
+                <w:numId w:val="6"/>
+              </w:numPr>
+              <w:spacing w:after="0" w:line="240" w:lineRule="auto"/>
+              <w:ind w:left="417"/>
+              <w:jc w:val="both"/>
+              <w:rPr>
+                <w:rFonts w:ascii="Tahoma" w:eastAsia="Times New Roman" w:hAnsi="Tahoma" w:cs="Tahoma"/>
+                <w:sz w:val="20"/>
+                <w:szCs w:val="24"/>
+                <w:lang w:eastAsia="es-ES"/>
+              </w:rPr>
+            </w:pPr>
+            <w:r>
+              <w:rPr>
+                <w:rFonts w:ascii="Tahoma" w:eastAsia="Times New Roman" w:hAnsi="Tahoma" w:cs="Tahoma"/>
+                <w:sz w:val="20"/>
+                <w:szCs w:val="24"/>
+                <w:lang w:eastAsia="es-ES"/>
+              </w:rPr>
+              <w:t>El RAM ingresa el nombre y apellido del doctor a cargo de realizar el estudio.</w:t>
+            </w:r>
+          </w:p>
+          <w:p>
+            <w:pPr>
+              <w:pStyle w:val="Prrafodelista"/>
+              <w:numPr>
+                <w:ilvl w:val="0"/>
+                <w:numId w:val="6"/>
+              </w:numPr>
+              <w:spacing w:after="0" w:line="240" w:lineRule="auto"/>
+              <w:ind w:left="417"/>
+              <w:jc w:val="both"/>
+              <w:rPr>
+                <w:rFonts w:ascii="Tahoma" w:eastAsia="Times New Roman" w:hAnsi="Tahoma" w:cs="Tahoma"/>
+                <w:sz w:val="20"/>
+                <w:szCs w:val="24"/>
+                <w:lang w:eastAsia="es-ES"/>
+              </w:rPr>
+            </w:pPr>
+            <w:r>
+              <w:rPr>
+                <w:rFonts w:ascii="Tahoma" w:eastAsia="Times New Roman" w:hAnsi="Tahoma" w:cs="Tahoma"/>
+                <w:sz w:val="20"/>
+                <w:szCs w:val="24"/>
+                <w:lang w:eastAsia="es-ES"/>
+              </w:rPr>
+              <w:t>El RAM ingresa la información relacionada al informe del estudio.</w:t>
+            </w:r>
+          </w:p>
+          <w:p>
+            <w:pPr>
+              <w:pStyle w:val="Prrafodelista"/>
+              <w:numPr>
+                <w:ilvl w:val="0"/>
+                <w:numId w:val="6"/>
+              </w:numPr>
+              <w:spacing w:after="0" w:line="240" w:lineRule="auto"/>
+              <w:ind w:left="417"/>
+              <w:jc w:val="both"/>
+              <w:rPr>
+                <w:rFonts w:ascii="Tahoma" w:eastAsia="Times New Roman" w:hAnsi="Tahoma" w:cs="Tahoma"/>
+                <w:sz w:val="20"/>
+                <w:szCs w:val="24"/>
+                <w:lang w:eastAsia="es-ES"/>
+              </w:rPr>
+            </w:pPr>
+            <w:r>
+              <w:rPr>
+                <w:rFonts w:ascii="Tahoma" w:eastAsia="Times New Roman" w:hAnsi="Tahoma" w:cs="Tahoma"/>
+                <w:sz w:val="20"/>
+                <w:szCs w:val="24"/>
+                <w:lang w:eastAsia="es-ES"/>
+              </w:rPr>
+              <w:t>El sistema busca y muestra las instituciones registradas.</w:t>
+            </w:r>
+          </w:p>
+          <w:p>
+            <w:pPr>
+              <w:pStyle w:val="Prrafodelista"/>
+              <w:numPr>
+                <w:ilvl w:val="0"/>
+                <w:numId w:val="6"/>
+              </w:numPr>
+              <w:spacing w:after="0" w:line="240" w:lineRule="auto"/>
+              <w:ind w:left="417"/>
+              <w:jc w:val="both"/>
+              <w:rPr>
+                <w:rFonts w:ascii="Tahoma" w:eastAsia="Times New Roman" w:hAnsi="Tahoma" w:cs="Tahoma"/>
+                <w:sz w:val="20"/>
+                <w:szCs w:val="24"/>
+                <w:lang w:eastAsia="es-ES"/>
+              </w:rPr>
+            </w:pPr>
+            <w:r>
+              <w:rPr>
+                <w:rFonts w:ascii="Tahoma" w:eastAsia="Times New Roman" w:hAnsi="Tahoma" w:cs="Tahoma"/>
+                <w:sz w:val="20"/>
+                <w:szCs w:val="24"/>
+                <w:lang w:eastAsia="es-ES"/>
+              </w:rPr>
+              <w:t>El sistema solicita que se seleccione la institución donde se realizó el estudio.</w:t>
+            </w:r>
+          </w:p>
+          <w:p>
+            <w:pPr>
+              <w:pStyle w:val="Prrafodelista"/>
+              <w:numPr>
+                <w:ilvl w:val="0"/>
+                <w:numId w:val="6"/>
+              </w:numPr>
+              <w:spacing w:after="0" w:line="240" w:lineRule="auto"/>
+              <w:ind w:left="417"/>
+              <w:jc w:val="both"/>
+              <w:rPr>
+                <w:rFonts w:ascii="Tahoma" w:eastAsia="Times New Roman" w:hAnsi="Tahoma" w:cs="Tahoma"/>
+                <w:sz w:val="20"/>
+                <w:szCs w:val="24"/>
+                <w:lang w:eastAsia="es-ES"/>
+              </w:rPr>
+            </w:pPr>
+            <w:r>
+              <w:rPr>
+                <w:rFonts w:ascii="Tahoma" w:eastAsia="Times New Roman" w:hAnsi="Tahoma" w:cs="Tahoma"/>
+                <w:sz w:val="20"/>
+                <w:szCs w:val="24"/>
+                <w:lang w:eastAsia="es-ES"/>
+              </w:rPr>
+              <w:t xml:space="preserve">La institución </w:t>
+            </w:r>
+            <w:r>
+              <w:rPr>
+                <w:rFonts w:ascii="Tahoma" w:eastAsia="Times New Roman" w:hAnsi="Tahoma" w:cs="Tahoma"/>
+                <w:sz w:val="20"/>
+                <w:szCs w:val="24"/>
+                <w:lang w:eastAsia="es-ES"/>
+              </w:rPr>
+              <w:t>existe.</w:t>
+            </w:r>
+          </w:p>
+          <w:p>
+            <w:pPr>
+              <w:spacing w:after="0" w:line="240" w:lineRule="auto"/>
+              <w:jc w:val="both"/>
+              <w:rPr>
+                <w:rFonts w:ascii="Tahoma" w:eastAsia="Times New Roman" w:hAnsi="Tahoma" w:cs="Tahoma"/>
+                <w:sz w:val="20"/>
+                <w:szCs w:val="24"/>
+                <w:lang w:eastAsia="es-ES"/>
+              </w:rPr>
+            </w:pPr>
+          </w:p>
+          <w:p>
+            <w:pPr>
+              <w:spacing w:after="0" w:line="240" w:lineRule="auto"/>
+              <w:jc w:val="both"/>
+              <w:rPr>
+                <w:rFonts w:ascii="Tahoma" w:eastAsia="Times New Roman" w:hAnsi="Tahoma" w:cs="Tahoma"/>
+                <w:sz w:val="20"/>
+                <w:szCs w:val="24"/>
+                <w:lang w:eastAsia="es-ES"/>
+              </w:rPr>
+            </w:pPr>
+          </w:p>
+          <w:p>
+            <w:pPr>
+              <w:spacing w:after="0" w:line="240" w:lineRule="auto"/>
+              <w:jc w:val="both"/>
+              <w:rPr>
+                <w:rFonts w:ascii="Tahoma" w:eastAsia="Times New Roman" w:hAnsi="Tahoma" w:cs="Tahoma"/>
+                <w:sz w:val="20"/>
+                <w:szCs w:val="24"/>
+                <w:lang w:eastAsia="es-ES"/>
+              </w:rPr>
+            </w:pPr>
+          </w:p>
+          <w:p>
+            <w:pPr>
+              <w:spacing w:after="0" w:line="240" w:lineRule="auto"/>
+              <w:jc w:val="both"/>
+              <w:rPr>
+                <w:rFonts w:ascii="Tahoma" w:eastAsia="Times New Roman" w:hAnsi="Tahoma" w:cs="Tahoma"/>
+                <w:sz w:val="20"/>
+                <w:szCs w:val="24"/>
+                <w:lang w:eastAsia="es-ES"/>
+              </w:rPr>
+            </w:pPr>
+          </w:p>
+          <w:p>
+            <w:pPr>
+              <w:spacing w:after="0" w:line="240" w:lineRule="auto"/>
+              <w:jc w:val="both"/>
+              <w:rPr>
+                <w:rFonts w:ascii="Tahoma" w:eastAsia="Times New Roman" w:hAnsi="Tahoma" w:cs="Tahoma"/>
+                <w:sz w:val="20"/>
+                <w:szCs w:val="24"/>
+                <w:lang w:eastAsia="es-ES"/>
+              </w:rPr>
+            </w:pPr>
+          </w:p>
+          <w:p>
+            <w:pPr>
+              <w:spacing w:after="0" w:line="240" w:lineRule="auto"/>
+              <w:jc w:val="both"/>
+              <w:rPr>
+                <w:rFonts w:ascii="Tahoma" w:eastAsia="Times New Roman" w:hAnsi="Tahoma" w:cs="Tahoma"/>
+                <w:sz w:val="20"/>
+                <w:szCs w:val="24"/>
+                <w:lang w:eastAsia="es-ES"/>
+              </w:rPr>
+            </w:pPr>
+          </w:p>
+          <w:p>
+            <w:pPr>
+              <w:spacing w:after="0" w:line="240" w:lineRule="auto"/>
+              <w:jc w:val="both"/>
+              <w:rPr>
+                <w:rFonts w:ascii="Tahoma" w:eastAsia="Times New Roman" w:hAnsi="Tahoma" w:cs="Tahoma"/>
+                <w:sz w:val="20"/>
+                <w:szCs w:val="24"/>
+                <w:lang w:eastAsia="es-ES"/>
+              </w:rPr>
+            </w:pPr>
+          </w:p>
+          <w:p>
+            <w:pPr>
+              <w:spacing w:after="0" w:line="240" w:lineRule="auto"/>
+              <w:jc w:val="both"/>
+              <w:rPr>
+                <w:rFonts w:ascii="Tahoma" w:eastAsia="Times New Roman" w:hAnsi="Tahoma" w:cs="Tahoma"/>
+                <w:sz w:val="20"/>
+                <w:szCs w:val="24"/>
+                <w:lang w:eastAsia="es-ES"/>
+              </w:rPr>
+            </w:pPr>
+          </w:p>
+          <w:p>
+            <w:pPr>
+              <w:spacing w:after="0" w:line="240" w:lineRule="auto"/>
+              <w:jc w:val="both"/>
+              <w:rPr>
+                <w:rFonts w:ascii="Tahoma" w:eastAsia="Times New Roman" w:hAnsi="Tahoma" w:cs="Tahoma"/>
+                <w:sz w:val="20"/>
+                <w:szCs w:val="24"/>
+                <w:lang w:eastAsia="es-ES"/>
+              </w:rPr>
+            </w:pPr>
+          </w:p>
+          <w:p>
+            <w:pPr>
+              <w:spacing w:after="0" w:line="240" w:lineRule="auto"/>
+              <w:jc w:val="both"/>
+              <w:rPr>
+                <w:rFonts w:ascii="Tahoma" w:eastAsia="Times New Roman" w:hAnsi="Tahoma" w:cs="Tahoma"/>
+                <w:sz w:val="20"/>
+                <w:szCs w:val="24"/>
+                <w:lang w:eastAsia="es-ES"/>
+              </w:rPr>
+            </w:pPr>
+          </w:p>
+          <w:p>
+            <w:pPr>
+              <w:spacing w:after="0" w:line="240" w:lineRule="auto"/>
+              <w:jc w:val="both"/>
+              <w:rPr>
+                <w:rFonts w:ascii="Tahoma" w:eastAsia="Times New Roman" w:hAnsi="Tahoma" w:cs="Tahoma"/>
+                <w:sz w:val="20"/>
+                <w:szCs w:val="24"/>
+                <w:lang w:eastAsia="es-ES"/>
+              </w:rPr>
+            </w:pPr>
+          </w:p>
+          <w:p>
+            <w:pPr>
+              <w:spacing w:after="0" w:line="240" w:lineRule="auto"/>
+              <w:jc w:val="both"/>
+              <w:rPr>
+                <w:rFonts w:ascii="Tahoma" w:eastAsia="Times New Roman" w:hAnsi="Tahoma" w:cs="Tahoma"/>
+                <w:sz w:val="20"/>
+                <w:szCs w:val="24"/>
+                <w:lang w:eastAsia="es-ES"/>
+              </w:rPr>
+            </w:pPr>
+          </w:p>
+          <w:p>
+            <w:pPr>
+              <w:spacing w:after="0" w:line="240" w:lineRule="auto"/>
+              <w:jc w:val="both"/>
+              <w:rPr>
+                <w:rFonts w:ascii="Tahoma" w:eastAsia="Times New Roman" w:hAnsi="Tahoma" w:cs="Tahoma"/>
+                <w:sz w:val="20"/>
+                <w:szCs w:val="24"/>
+                <w:lang w:eastAsia="es-ES"/>
+              </w:rPr>
+            </w:pPr>
+          </w:p>
+          <w:p>
+            <w:pPr>
+              <w:pStyle w:val="Prrafodelista"/>
+              <w:numPr>
+                <w:ilvl w:val="0"/>
+                <w:numId w:val="6"/>
+              </w:numPr>
+              <w:spacing w:after="0" w:line="240" w:lineRule="auto"/>
+              <w:ind w:left="417"/>
+              <w:jc w:val="both"/>
+              <w:rPr>
+                <w:rFonts w:ascii="Tahoma" w:eastAsia="Times New Roman" w:hAnsi="Tahoma" w:cs="Tahoma"/>
+                <w:sz w:val="20"/>
+                <w:szCs w:val="24"/>
+                <w:lang w:eastAsia="es-ES"/>
+              </w:rPr>
+            </w:pPr>
+            <w:r>
+              <w:rPr>
+                <w:rFonts w:ascii="Tahoma" w:eastAsia="Times New Roman" w:hAnsi="Tahoma" w:cs="Tahoma"/>
+                <w:sz w:val="20"/>
+                <w:szCs w:val="24"/>
+                <w:lang w:eastAsia="es-ES"/>
+              </w:rPr>
+              <w:t>El RAM selecciona la institución.</w:t>
+            </w:r>
+          </w:p>
+          <w:p>
+            <w:pPr>
+              <w:pStyle w:val="Prrafodelista"/>
+              <w:numPr>
+                <w:ilvl w:val="0"/>
+                <w:numId w:val="6"/>
+              </w:numPr>
+              <w:spacing w:after="0" w:line="240" w:lineRule="auto"/>
+              <w:ind w:left="417"/>
+              <w:jc w:val="both"/>
+              <w:rPr>
+                <w:rFonts w:ascii="Tahoma" w:eastAsia="Times New Roman" w:hAnsi="Tahoma" w:cs="Tahoma"/>
+                <w:sz w:val="20"/>
+                <w:szCs w:val="24"/>
+                <w:lang w:eastAsia="es-ES"/>
+              </w:rPr>
+            </w:pPr>
+            <w:r>
+              <w:rPr>
+                <w:rFonts w:ascii="Tahoma" w:eastAsia="Times New Roman" w:hAnsi="Tahoma" w:cs="Tahoma"/>
+                <w:sz w:val="20"/>
+                <w:szCs w:val="24"/>
+                <w:lang w:eastAsia="es-ES"/>
+              </w:rPr>
+              <w:t>El sistema busca la calle y número de la institución seleccionada.</w:t>
+            </w:r>
+          </w:p>
+          <w:p>
+            <w:pPr>
+              <w:pStyle w:val="Prrafodelista"/>
+              <w:numPr>
+                <w:ilvl w:val="0"/>
+                <w:numId w:val="6"/>
+              </w:numPr>
+              <w:spacing w:after="0" w:line="240" w:lineRule="auto"/>
+              <w:ind w:left="417"/>
+              <w:jc w:val="both"/>
+              <w:rPr>
+                <w:rFonts w:ascii="Tahoma" w:eastAsia="Times New Roman" w:hAnsi="Tahoma" w:cs="Tahoma"/>
+                <w:sz w:val="20"/>
+                <w:szCs w:val="24"/>
+                <w:lang w:eastAsia="es-ES"/>
+              </w:rPr>
+            </w:pPr>
+            <w:r>
+              <w:rPr>
+                <w:rFonts w:ascii="Tahoma" w:eastAsia="Times New Roman" w:hAnsi="Tahoma" w:cs="Tahoma"/>
+                <w:sz w:val="20"/>
+                <w:szCs w:val="24"/>
+                <w:lang w:eastAsia="es-ES"/>
+              </w:rPr>
+              <w:t>El sistema solicita se confirme el registro del estudio.</w:t>
+            </w:r>
+          </w:p>
+          <w:p>
+            <w:pPr>
+              <w:spacing w:after="0" w:line="240" w:lineRule="auto"/>
+              <w:jc w:val="both"/>
+              <w:rPr>
+                <w:rFonts w:ascii="Tahoma" w:eastAsia="Times New Roman" w:hAnsi="Tahoma" w:cs="Tahoma"/>
+                <w:sz w:val="20"/>
+                <w:szCs w:val="24"/>
+                <w:lang w:eastAsia="es-ES"/>
+              </w:rPr>
+            </w:pPr>
+          </w:p>
+          <w:p>
+            <w:pPr>
+              <w:spacing w:after="0" w:line="240" w:lineRule="auto"/>
+              <w:jc w:val="both"/>
+              <w:rPr>
+                <w:rFonts w:ascii="Tahoma" w:eastAsia="Times New Roman" w:hAnsi="Tahoma" w:cs="Tahoma"/>
+                <w:sz w:val="20"/>
+                <w:szCs w:val="24"/>
+                <w:lang w:eastAsia="es-ES"/>
+              </w:rPr>
+            </w:pPr>
+          </w:p>
+          <w:p>
+            <w:pPr>
+              <w:pStyle w:val="Prrafodelista"/>
+              <w:numPr>
+                <w:ilvl w:val="0"/>
+                <w:numId w:val="6"/>
+              </w:numPr>
+              <w:spacing w:after="0" w:line="240" w:lineRule="auto"/>
+              <w:ind w:left="417"/>
+              <w:jc w:val="both"/>
+              <w:rPr>
+                <w:rFonts w:ascii="Tahoma" w:eastAsia="Times New Roman" w:hAnsi="Tahoma" w:cs="Tahoma"/>
+                <w:sz w:val="20"/>
+                <w:szCs w:val="24"/>
+                <w:lang w:eastAsia="es-ES"/>
+              </w:rPr>
+            </w:pPr>
+            <w:r>
+              <w:rPr>
+                <w:rFonts w:ascii="Tahoma" w:eastAsia="Times New Roman" w:hAnsi="Tahoma" w:cs="Tahoma"/>
+                <w:sz w:val="20"/>
+                <w:szCs w:val="24"/>
+                <w:lang w:eastAsia="es-ES"/>
+              </w:rPr>
+              <w:t>El RAM confirma el registro del estudio.</w:t>
+            </w:r>
+          </w:p>
+          <w:p>
+            <w:pPr>
+              <w:spacing w:after="0" w:line="240" w:lineRule="auto"/>
+              <w:jc w:val="both"/>
+              <w:rPr>
+                <w:rFonts w:ascii="Tahoma" w:eastAsia="Times New Roman" w:hAnsi="Tahoma" w:cs="Tahoma"/>
+                <w:sz w:val="20"/>
+                <w:szCs w:val="24"/>
+                <w:lang w:eastAsia="es-ES"/>
+              </w:rPr>
+            </w:pPr>
+          </w:p>
+          <w:p>
+            <w:pPr>
+              <w:spacing w:after="0" w:line="240" w:lineRule="auto"/>
+              <w:jc w:val="both"/>
+              <w:rPr>
+                <w:rFonts w:ascii="Tahoma" w:eastAsia="Times New Roman" w:hAnsi="Tahoma" w:cs="Tahoma"/>
+                <w:sz w:val="20"/>
+                <w:szCs w:val="24"/>
+                <w:lang w:eastAsia="es-ES"/>
+              </w:rPr>
+            </w:pPr>
+          </w:p>
+          <w:p>
+            <w:pPr>
+              <w:pStyle w:val="Prrafodelista"/>
+              <w:numPr>
+                <w:ilvl w:val="0"/>
+                <w:numId w:val="6"/>
+              </w:numPr>
+              <w:spacing w:after="0" w:line="240" w:lineRule="auto"/>
+              <w:ind w:left="417"/>
+              <w:jc w:val="both"/>
+              <w:rPr>
+                <w:rFonts w:ascii="Tahoma" w:eastAsia="Times New Roman" w:hAnsi="Tahoma" w:cs="Tahoma"/>
+                <w:sz w:val="20"/>
+                <w:szCs w:val="24"/>
+                <w:lang w:eastAsia="es-ES"/>
+              </w:rPr>
+            </w:pPr>
+            <w:r>
+              <w:rPr>
+                <w:rFonts w:ascii="Tahoma" w:eastAsia="Times New Roman" w:hAnsi="Tahoma" w:cs="Tahoma"/>
+                <w:sz w:val="20"/>
+                <w:szCs w:val="24"/>
+                <w:lang w:eastAsia="es-ES"/>
+              </w:rPr>
+              <w:t>El sistema registra el estudio con los siguientes datos: código, nombre del estudio, fecha de realización, nombre y apellido del doctor a cargo, informe del estudio, Institución donde se realizó.</w:t>
+            </w:r>
+          </w:p>
+          <w:p>
+            <w:pPr>
+              <w:pStyle w:val="Prrafodelista"/>
+              <w:numPr>
+                <w:ilvl w:val="0"/>
+                <w:numId w:val="6"/>
+              </w:numPr>
+              <w:spacing w:after="0" w:line="240" w:lineRule="auto"/>
+              <w:ind w:left="417"/>
+              <w:jc w:val="both"/>
+              <w:rPr>
+                <w:rFonts w:ascii="Tahoma" w:eastAsia="Times New Roman" w:hAnsi="Tahoma" w:cs="Tahoma"/>
+                <w:sz w:val="20"/>
+                <w:szCs w:val="24"/>
+                <w:lang w:eastAsia="es-ES"/>
+              </w:rPr>
+            </w:pPr>
+            <w:r>
+              <w:rPr>
+                <w:rFonts w:ascii="Tahoma" w:eastAsia="Times New Roman" w:hAnsi="Tahoma" w:cs="Tahoma"/>
+                <w:sz w:val="20"/>
+                <w:szCs w:val="24"/>
+                <w:lang w:eastAsia="es-ES"/>
+              </w:rPr>
+              <w:t>Fin del caso de uso.</w:t>
+            </w:r>
+          </w:p>
+          <w:p>
+            <w:pPr>
               <w:spacing w:after="0" w:line="240" w:lineRule="auto"/>
               <w:jc w:val="both"/>
               <w:rPr>
@@ -7744,7 +8357,618 @@
                 <w:szCs w:val="24"/>
                 <w:lang w:eastAsia="es-ES"/>
               </w:rPr>
+              <w:lastRenderedPageBreak/>
               <w:t xml:space="preserve"> </w:t>
+            </w:r>
+          </w:p>
+          <w:p>
+            <w:pPr>
+              <w:spacing w:after="0" w:line="240" w:lineRule="auto"/>
+              <w:jc w:val="both"/>
+              <w:rPr>
+                <w:rFonts w:ascii="Tahoma" w:eastAsia="Times New Roman" w:hAnsi="Tahoma" w:cs="Tahoma"/>
+                <w:sz w:val="20"/>
+                <w:szCs w:val="24"/>
+                <w:lang w:eastAsia="es-ES"/>
+              </w:rPr>
+            </w:pPr>
+          </w:p>
+          <w:p>
+            <w:pPr>
+              <w:spacing w:after="0" w:line="240" w:lineRule="auto"/>
+              <w:jc w:val="both"/>
+              <w:rPr>
+                <w:rFonts w:ascii="Tahoma" w:eastAsia="Times New Roman" w:hAnsi="Tahoma" w:cs="Tahoma"/>
+                <w:sz w:val="20"/>
+                <w:szCs w:val="24"/>
+                <w:lang w:eastAsia="es-ES"/>
+              </w:rPr>
+            </w:pPr>
+          </w:p>
+          <w:p>
+            <w:pPr>
+              <w:spacing w:after="0" w:line="240" w:lineRule="auto"/>
+              <w:jc w:val="both"/>
+              <w:rPr>
+                <w:rFonts w:ascii="Tahoma" w:eastAsia="Times New Roman" w:hAnsi="Tahoma" w:cs="Tahoma"/>
+                <w:sz w:val="20"/>
+                <w:szCs w:val="24"/>
+                <w:lang w:eastAsia="es-ES"/>
+              </w:rPr>
+            </w:pPr>
+          </w:p>
+          <w:p>
+            <w:pPr>
+              <w:spacing w:after="0" w:line="240" w:lineRule="auto"/>
+              <w:jc w:val="both"/>
+              <w:rPr>
+                <w:rFonts w:ascii="Tahoma" w:eastAsia="Times New Roman" w:hAnsi="Tahoma" w:cs="Tahoma"/>
+                <w:sz w:val="20"/>
+                <w:szCs w:val="24"/>
+                <w:lang w:eastAsia="es-ES"/>
+              </w:rPr>
+            </w:pPr>
+          </w:p>
+          <w:p>
+            <w:pPr>
+              <w:spacing w:after="0" w:line="240" w:lineRule="auto"/>
+              <w:jc w:val="both"/>
+              <w:rPr>
+                <w:rFonts w:ascii="Tahoma" w:eastAsia="Times New Roman" w:hAnsi="Tahoma" w:cs="Tahoma"/>
+                <w:sz w:val="20"/>
+                <w:szCs w:val="24"/>
+                <w:lang w:eastAsia="es-ES"/>
+              </w:rPr>
+            </w:pPr>
+          </w:p>
+          <w:p>
+            <w:pPr>
+              <w:spacing w:after="0" w:line="240" w:lineRule="auto"/>
+              <w:jc w:val="both"/>
+              <w:rPr>
+                <w:rFonts w:ascii="Tahoma" w:eastAsia="Times New Roman" w:hAnsi="Tahoma" w:cs="Tahoma"/>
+                <w:sz w:val="20"/>
+                <w:szCs w:val="24"/>
+                <w:lang w:eastAsia="es-ES"/>
+              </w:rPr>
+            </w:pPr>
+          </w:p>
+          <w:p>
+            <w:pPr>
+              <w:spacing w:after="0" w:line="240" w:lineRule="auto"/>
+              <w:jc w:val="both"/>
+              <w:rPr>
+                <w:rFonts w:ascii="Tahoma" w:eastAsia="Times New Roman" w:hAnsi="Tahoma" w:cs="Tahoma"/>
+                <w:sz w:val="20"/>
+                <w:szCs w:val="24"/>
+                <w:lang w:eastAsia="es-ES"/>
+              </w:rPr>
+            </w:pPr>
+          </w:p>
+          <w:p>
+            <w:pPr>
+              <w:spacing w:after="0" w:line="240" w:lineRule="auto"/>
+              <w:jc w:val="both"/>
+              <w:rPr>
+                <w:rFonts w:ascii="Tahoma" w:eastAsia="Times New Roman" w:hAnsi="Tahoma" w:cs="Tahoma"/>
+                <w:sz w:val="20"/>
+                <w:szCs w:val="24"/>
+                <w:lang w:eastAsia="es-ES"/>
+              </w:rPr>
+            </w:pPr>
+          </w:p>
+          <w:p>
+            <w:pPr>
+              <w:spacing w:after="0" w:line="240" w:lineRule="auto"/>
+              <w:jc w:val="both"/>
+              <w:rPr>
+                <w:rFonts w:ascii="Tahoma" w:eastAsia="Times New Roman" w:hAnsi="Tahoma" w:cs="Tahoma"/>
+                <w:sz w:val="20"/>
+                <w:szCs w:val="24"/>
+                <w:lang w:eastAsia="es-ES"/>
+              </w:rPr>
+            </w:pPr>
+            <w:r>
+              <w:rPr>
+                <w:rFonts w:ascii="Tahoma" w:eastAsia="Times New Roman" w:hAnsi="Tahoma" w:cs="Tahoma"/>
+                <w:sz w:val="20"/>
+                <w:szCs w:val="24"/>
+                <w:lang w:eastAsia="es-ES"/>
+              </w:rPr>
+              <w:t>11.A. La institución no existe.</w:t>
+            </w:r>
+          </w:p>
+          <w:p>
+            <w:pPr>
+              <w:spacing w:after="0" w:line="240" w:lineRule="auto"/>
+              <w:jc w:val="both"/>
+              <w:rPr>
+                <w:rFonts w:ascii="Tahoma" w:eastAsia="Times New Roman" w:hAnsi="Tahoma" w:cs="Tahoma"/>
+                <w:sz w:val="20"/>
+                <w:szCs w:val="24"/>
+                <w:lang w:eastAsia="es-ES"/>
+              </w:rPr>
+            </w:pPr>
+            <w:r>
+              <w:rPr>
+                <w:rFonts w:ascii="Tahoma" w:eastAsia="Times New Roman" w:hAnsi="Tahoma" w:cs="Tahoma"/>
+                <w:sz w:val="20"/>
+                <w:szCs w:val="24"/>
+                <w:lang w:eastAsia="es-ES"/>
+              </w:rPr>
+              <w:t>11</w:t>
+            </w:r>
+            <w:r>
+              <w:rPr>
+                <w:rFonts w:ascii="Tahoma" w:eastAsia="Times New Roman" w:hAnsi="Tahoma" w:cs="Tahoma"/>
+                <w:sz w:val="20"/>
+                <w:szCs w:val="24"/>
+                <w:lang w:eastAsia="es-ES"/>
+              </w:rPr>
+              <w:t>. A.1</w:t>
+            </w:r>
+            <w:r>
+              <w:rPr>
+                <w:rFonts w:ascii="Tahoma" w:eastAsia="Times New Roman" w:hAnsi="Tahoma" w:cs="Tahoma"/>
+                <w:sz w:val="20"/>
+                <w:szCs w:val="24"/>
+                <w:lang w:eastAsia="es-ES"/>
+              </w:rPr>
+              <w:t>. El RAM desea registrar la nueva institución.</w:t>
+            </w:r>
+          </w:p>
+          <w:p>
+            <w:pPr>
+              <w:spacing w:after="0" w:line="240" w:lineRule="auto"/>
+              <w:jc w:val="both"/>
+              <w:rPr>
+                <w:rFonts w:ascii="Tahoma" w:eastAsia="Times New Roman" w:hAnsi="Tahoma" w:cs="Tahoma"/>
+                <w:sz w:val="20"/>
+                <w:szCs w:val="24"/>
+                <w:lang w:eastAsia="es-ES"/>
+              </w:rPr>
+            </w:pPr>
+            <w:r>
+              <w:rPr>
+                <w:rFonts w:ascii="Tahoma" w:eastAsia="Times New Roman" w:hAnsi="Tahoma" w:cs="Tahoma"/>
+                <w:sz w:val="20"/>
+                <w:szCs w:val="24"/>
+                <w:lang w:eastAsia="es-ES"/>
+              </w:rPr>
+              <w:t>11</w:t>
+            </w:r>
+            <w:r>
+              <w:rPr>
+                <w:rFonts w:ascii="Tahoma" w:eastAsia="Times New Roman" w:hAnsi="Tahoma" w:cs="Tahoma"/>
+                <w:sz w:val="20"/>
+                <w:szCs w:val="24"/>
+                <w:lang w:eastAsia="es-ES"/>
+              </w:rPr>
+              <w:t>. A.1.A</w:t>
+            </w:r>
+            <w:r>
+              <w:rPr>
+                <w:rFonts w:ascii="Tahoma" w:eastAsia="Times New Roman" w:hAnsi="Tahoma" w:cs="Tahoma"/>
+                <w:sz w:val="20"/>
+                <w:szCs w:val="24"/>
+                <w:lang w:eastAsia="es-ES"/>
+              </w:rPr>
+              <w:t>. El RAM no desea registrar una nueva institución.</w:t>
+            </w:r>
+          </w:p>
+          <w:p>
+            <w:pPr>
+              <w:spacing w:after="0" w:line="240" w:lineRule="auto"/>
+              <w:jc w:val="both"/>
+              <w:rPr>
+                <w:rFonts w:ascii="Tahoma" w:eastAsia="Times New Roman" w:hAnsi="Tahoma" w:cs="Tahoma"/>
+                <w:sz w:val="20"/>
+                <w:szCs w:val="24"/>
+                <w:lang w:eastAsia="es-ES"/>
+              </w:rPr>
+            </w:pPr>
+            <w:r>
+              <w:rPr>
+                <w:rFonts w:ascii="Tahoma" w:eastAsia="Times New Roman" w:hAnsi="Tahoma" w:cs="Tahoma"/>
+                <w:sz w:val="20"/>
+                <w:szCs w:val="24"/>
+                <w:lang w:eastAsia="es-ES"/>
+              </w:rPr>
+              <w:t>11</w:t>
+            </w:r>
+            <w:r>
+              <w:rPr>
+                <w:rFonts w:ascii="Tahoma" w:eastAsia="Times New Roman" w:hAnsi="Tahoma" w:cs="Tahoma"/>
+                <w:sz w:val="20"/>
+                <w:szCs w:val="24"/>
+                <w:lang w:eastAsia="es-ES"/>
+              </w:rPr>
+              <w:t>. A.1.A.1</w:t>
+            </w:r>
+            <w:r>
+              <w:rPr>
+                <w:rFonts w:ascii="Tahoma" w:eastAsia="Times New Roman" w:hAnsi="Tahoma" w:cs="Tahoma"/>
+                <w:sz w:val="20"/>
+                <w:szCs w:val="24"/>
+                <w:lang w:eastAsia="es-ES"/>
+              </w:rPr>
+              <w:t>. Se cancela el caso de uso.</w:t>
+            </w:r>
+          </w:p>
+          <w:p>
+            <w:pPr>
+              <w:spacing w:after="0" w:line="240" w:lineRule="auto"/>
+              <w:jc w:val="both"/>
+              <w:rPr>
+                <w:rFonts w:ascii="Tahoma" w:eastAsia="Times New Roman" w:hAnsi="Tahoma" w:cs="Tahoma"/>
+                <w:sz w:val="20"/>
+                <w:szCs w:val="24"/>
+                <w:lang w:eastAsia="es-ES"/>
+              </w:rPr>
+            </w:pPr>
+            <w:r>
+              <w:rPr>
+                <w:rFonts w:ascii="Tahoma" w:eastAsia="Times New Roman" w:hAnsi="Tahoma" w:cs="Tahoma"/>
+                <w:sz w:val="20"/>
+                <w:szCs w:val="24"/>
+                <w:lang w:eastAsia="es-ES"/>
+              </w:rPr>
+              <w:t>11</w:t>
+            </w:r>
+            <w:r>
+              <w:rPr>
+                <w:rFonts w:ascii="Tahoma" w:eastAsia="Times New Roman" w:hAnsi="Tahoma" w:cs="Tahoma"/>
+                <w:sz w:val="20"/>
+                <w:szCs w:val="24"/>
+                <w:lang w:eastAsia="es-ES"/>
+              </w:rPr>
+              <w:t>. A.2</w:t>
+            </w:r>
+            <w:r>
+              <w:rPr>
+                <w:rFonts w:ascii="Tahoma" w:eastAsia="Times New Roman" w:hAnsi="Tahoma" w:cs="Tahoma"/>
+                <w:sz w:val="20"/>
+                <w:szCs w:val="24"/>
+                <w:lang w:eastAsia="es-ES"/>
+              </w:rPr>
+              <w:t xml:space="preserve">. Para registrar una institución se llama </w:t>
+            </w:r>
+            <w:r>
+              <w:rPr>
+                <w:rFonts w:ascii="Tahoma" w:eastAsia="Times New Roman" w:hAnsi="Tahoma" w:cs="Tahoma"/>
+                <w:sz w:val="20"/>
+                <w:szCs w:val="24"/>
+                <w:lang w:eastAsia="es-ES"/>
+              </w:rPr>
+              <w:lastRenderedPageBreak/>
+              <w:t>al caso de uso “Actualizar institución”.</w:t>
+            </w:r>
+          </w:p>
+          <w:p>
+            <w:pPr>
+              <w:spacing w:after="0" w:line="240" w:lineRule="auto"/>
+              <w:jc w:val="both"/>
+              <w:rPr>
+                <w:rFonts w:ascii="Tahoma" w:eastAsia="Times New Roman" w:hAnsi="Tahoma" w:cs="Tahoma"/>
+                <w:sz w:val="20"/>
+                <w:szCs w:val="24"/>
+                <w:lang w:eastAsia="es-ES"/>
+              </w:rPr>
+            </w:pPr>
+            <w:r>
+              <w:rPr>
+                <w:rFonts w:ascii="Tahoma" w:eastAsia="Times New Roman" w:hAnsi="Tahoma" w:cs="Tahoma"/>
+                <w:sz w:val="20"/>
+                <w:szCs w:val="24"/>
+                <w:lang w:eastAsia="es-ES"/>
+              </w:rPr>
+              <w:t>11</w:t>
+            </w:r>
+            <w:r>
+              <w:rPr>
+                <w:rFonts w:ascii="Tahoma" w:eastAsia="Times New Roman" w:hAnsi="Tahoma" w:cs="Tahoma"/>
+                <w:sz w:val="20"/>
+                <w:szCs w:val="24"/>
+                <w:lang w:eastAsia="es-ES"/>
+              </w:rPr>
+              <w:t>. A.3</w:t>
+            </w:r>
+            <w:r>
+              <w:rPr>
+                <w:rFonts w:ascii="Tahoma" w:eastAsia="Times New Roman" w:hAnsi="Tahoma" w:cs="Tahoma"/>
+                <w:sz w:val="20"/>
+                <w:szCs w:val="24"/>
+                <w:lang w:eastAsia="es-ES"/>
+              </w:rPr>
+              <w:t>. La institución se registró con éxito.</w:t>
+            </w:r>
+          </w:p>
+          <w:p>
+            <w:pPr>
+              <w:spacing w:after="0" w:line="240" w:lineRule="auto"/>
+              <w:jc w:val="both"/>
+              <w:rPr>
+                <w:rFonts w:ascii="Tahoma" w:eastAsia="Times New Roman" w:hAnsi="Tahoma" w:cs="Tahoma"/>
+                <w:sz w:val="20"/>
+                <w:szCs w:val="24"/>
+                <w:lang w:eastAsia="es-ES"/>
+              </w:rPr>
+            </w:pPr>
+            <w:r>
+              <w:rPr>
+                <w:rFonts w:ascii="Tahoma" w:eastAsia="Times New Roman" w:hAnsi="Tahoma" w:cs="Tahoma"/>
+                <w:sz w:val="20"/>
+                <w:szCs w:val="24"/>
+                <w:lang w:eastAsia="es-ES"/>
+              </w:rPr>
+              <w:t>11</w:t>
+            </w:r>
+            <w:r>
+              <w:rPr>
+                <w:rFonts w:ascii="Tahoma" w:eastAsia="Times New Roman" w:hAnsi="Tahoma" w:cs="Tahoma"/>
+                <w:sz w:val="20"/>
+                <w:szCs w:val="24"/>
+                <w:lang w:eastAsia="es-ES"/>
+              </w:rPr>
+              <w:t>. A.3.A</w:t>
+            </w:r>
+            <w:r>
+              <w:rPr>
+                <w:rFonts w:ascii="Tahoma" w:eastAsia="Times New Roman" w:hAnsi="Tahoma" w:cs="Tahoma"/>
+                <w:sz w:val="20"/>
+                <w:szCs w:val="24"/>
+                <w:lang w:eastAsia="es-ES"/>
+              </w:rPr>
+              <w:t>. La institución no se registró con éxito.</w:t>
+            </w:r>
+          </w:p>
+          <w:p>
+            <w:pPr>
+              <w:spacing w:after="0" w:line="240" w:lineRule="auto"/>
+              <w:jc w:val="both"/>
+              <w:rPr>
+                <w:rFonts w:ascii="Tahoma" w:eastAsia="Times New Roman" w:hAnsi="Tahoma" w:cs="Tahoma"/>
+                <w:sz w:val="20"/>
+                <w:szCs w:val="24"/>
+                <w:lang w:eastAsia="es-ES"/>
+              </w:rPr>
+            </w:pPr>
+            <w:r>
+              <w:rPr>
+                <w:rFonts w:ascii="Tahoma" w:eastAsia="Times New Roman" w:hAnsi="Tahoma" w:cs="Tahoma"/>
+                <w:sz w:val="20"/>
+                <w:szCs w:val="24"/>
+                <w:lang w:eastAsia="es-ES"/>
+              </w:rPr>
+              <w:t>11</w:t>
+            </w:r>
+            <w:r>
+              <w:rPr>
+                <w:rFonts w:ascii="Tahoma" w:eastAsia="Times New Roman" w:hAnsi="Tahoma" w:cs="Tahoma"/>
+                <w:sz w:val="20"/>
+                <w:szCs w:val="24"/>
+                <w:lang w:eastAsia="es-ES"/>
+              </w:rPr>
+              <w:t>. A.3.A.1</w:t>
+            </w:r>
+            <w:r>
+              <w:rPr>
+                <w:rFonts w:ascii="Tahoma" w:eastAsia="Times New Roman" w:hAnsi="Tahoma" w:cs="Tahoma"/>
+                <w:sz w:val="20"/>
+                <w:szCs w:val="24"/>
+                <w:lang w:eastAsia="es-ES"/>
+              </w:rPr>
+              <w:t>. El sistema informa la situación.</w:t>
+            </w:r>
+          </w:p>
+          <w:p>
+            <w:pPr>
+              <w:spacing w:after="0" w:line="240" w:lineRule="auto"/>
+              <w:jc w:val="both"/>
+              <w:rPr>
+                <w:rFonts w:ascii="Tahoma" w:eastAsia="Times New Roman" w:hAnsi="Tahoma" w:cs="Tahoma"/>
+                <w:sz w:val="20"/>
+                <w:szCs w:val="24"/>
+                <w:lang w:eastAsia="es-ES"/>
+              </w:rPr>
+            </w:pPr>
+            <w:r>
+              <w:rPr>
+                <w:rFonts w:ascii="Tahoma" w:eastAsia="Times New Roman" w:hAnsi="Tahoma" w:cs="Tahoma"/>
+                <w:sz w:val="20"/>
+                <w:szCs w:val="24"/>
+                <w:lang w:eastAsia="es-ES"/>
+              </w:rPr>
+              <w:t>11</w:t>
+            </w:r>
+            <w:r>
+              <w:rPr>
+                <w:rFonts w:ascii="Tahoma" w:eastAsia="Times New Roman" w:hAnsi="Tahoma" w:cs="Tahoma"/>
+                <w:sz w:val="20"/>
+                <w:szCs w:val="24"/>
+                <w:lang w:eastAsia="es-ES"/>
+              </w:rPr>
+              <w:t>. A.3.A.1.A</w:t>
+            </w:r>
+            <w:r>
+              <w:rPr>
+                <w:rFonts w:ascii="Tahoma" w:eastAsia="Times New Roman" w:hAnsi="Tahoma" w:cs="Tahoma"/>
+                <w:sz w:val="20"/>
+                <w:szCs w:val="24"/>
+                <w:lang w:eastAsia="es-ES"/>
+              </w:rPr>
+              <w:t>. Se cancela el caso de uso.</w:t>
+            </w:r>
+          </w:p>
+          <w:p>
+            <w:pPr>
+              <w:spacing w:after="0" w:line="240" w:lineRule="auto"/>
+              <w:jc w:val="both"/>
+              <w:rPr>
+                <w:rFonts w:ascii="Tahoma" w:eastAsia="Times New Roman" w:hAnsi="Tahoma" w:cs="Tahoma"/>
+                <w:sz w:val="20"/>
+                <w:szCs w:val="24"/>
+                <w:lang w:eastAsia="es-ES"/>
+              </w:rPr>
+            </w:pPr>
+            <w:r>
+              <w:rPr>
+                <w:rFonts w:ascii="Tahoma" w:eastAsia="Times New Roman" w:hAnsi="Tahoma" w:cs="Tahoma"/>
+                <w:sz w:val="20"/>
+                <w:szCs w:val="24"/>
+                <w:lang w:eastAsia="es-ES"/>
+              </w:rPr>
+              <w:t>11</w:t>
+            </w:r>
+            <w:r>
+              <w:rPr>
+                <w:rFonts w:ascii="Tahoma" w:eastAsia="Times New Roman" w:hAnsi="Tahoma" w:cs="Tahoma"/>
+                <w:sz w:val="20"/>
+                <w:szCs w:val="24"/>
+                <w:lang w:eastAsia="es-ES"/>
+              </w:rPr>
+              <w:t>. A.4</w:t>
+            </w:r>
+            <w:r>
+              <w:rPr>
+                <w:rFonts w:ascii="Tahoma" w:eastAsia="Times New Roman" w:hAnsi="Tahoma" w:cs="Tahoma"/>
+                <w:sz w:val="20"/>
+                <w:szCs w:val="24"/>
+                <w:lang w:eastAsia="es-ES"/>
+              </w:rPr>
+              <w:t>. El sistema muestra la institución.</w:t>
+            </w:r>
+          </w:p>
+          <w:p>
+            <w:pPr>
+              <w:spacing w:after="0" w:line="240" w:lineRule="auto"/>
+              <w:jc w:val="both"/>
+              <w:rPr>
+                <w:rFonts w:ascii="Tahoma" w:eastAsia="Times New Roman" w:hAnsi="Tahoma" w:cs="Tahoma"/>
+                <w:sz w:val="20"/>
+                <w:szCs w:val="24"/>
+                <w:lang w:eastAsia="es-ES"/>
+              </w:rPr>
+            </w:pPr>
+          </w:p>
+          <w:p>
+            <w:pPr>
+              <w:spacing w:after="0" w:line="240" w:lineRule="auto"/>
+              <w:jc w:val="both"/>
+              <w:rPr>
+                <w:rFonts w:ascii="Tahoma" w:eastAsia="Times New Roman" w:hAnsi="Tahoma" w:cs="Tahoma"/>
+                <w:sz w:val="20"/>
+                <w:szCs w:val="24"/>
+                <w:lang w:eastAsia="es-ES"/>
+              </w:rPr>
+            </w:pPr>
+          </w:p>
+          <w:p>
+            <w:pPr>
+              <w:spacing w:after="0" w:line="240" w:lineRule="auto"/>
+              <w:jc w:val="both"/>
+              <w:rPr>
+                <w:rFonts w:ascii="Tahoma" w:eastAsia="Times New Roman" w:hAnsi="Tahoma" w:cs="Tahoma"/>
+                <w:sz w:val="20"/>
+                <w:szCs w:val="24"/>
+                <w:lang w:eastAsia="es-ES"/>
+              </w:rPr>
+            </w:pPr>
+          </w:p>
+          <w:p>
+            <w:pPr>
+              <w:spacing w:after="0" w:line="240" w:lineRule="auto"/>
+              <w:jc w:val="both"/>
+              <w:rPr>
+                <w:rFonts w:ascii="Tahoma" w:eastAsia="Times New Roman" w:hAnsi="Tahoma" w:cs="Tahoma"/>
+                <w:sz w:val="20"/>
+                <w:szCs w:val="24"/>
+                <w:lang w:eastAsia="es-ES"/>
+              </w:rPr>
+            </w:pPr>
+          </w:p>
+          <w:p>
+            <w:pPr>
+              <w:spacing w:after="0" w:line="240" w:lineRule="auto"/>
+              <w:jc w:val="both"/>
+              <w:rPr>
+                <w:rFonts w:ascii="Tahoma" w:eastAsia="Times New Roman" w:hAnsi="Tahoma" w:cs="Tahoma"/>
+                <w:sz w:val="20"/>
+                <w:szCs w:val="24"/>
+                <w:lang w:eastAsia="es-ES"/>
+              </w:rPr>
+            </w:pPr>
+          </w:p>
+          <w:p>
+            <w:pPr>
+              <w:spacing w:after="0" w:line="240" w:lineRule="auto"/>
+              <w:jc w:val="both"/>
+              <w:rPr>
+                <w:rFonts w:ascii="Tahoma" w:eastAsia="Times New Roman" w:hAnsi="Tahoma" w:cs="Tahoma"/>
+                <w:sz w:val="20"/>
+                <w:szCs w:val="24"/>
+                <w:lang w:eastAsia="es-ES"/>
+              </w:rPr>
+            </w:pPr>
+          </w:p>
+          <w:p>
+            <w:pPr>
+              <w:spacing w:after="0" w:line="240" w:lineRule="auto"/>
+              <w:jc w:val="both"/>
+              <w:rPr>
+                <w:rFonts w:ascii="Tahoma" w:eastAsia="Times New Roman" w:hAnsi="Tahoma" w:cs="Tahoma"/>
+                <w:sz w:val="20"/>
+                <w:szCs w:val="24"/>
+                <w:lang w:eastAsia="es-ES"/>
+              </w:rPr>
+            </w:pPr>
+            <w:r>
+              <w:rPr>
+                <w:rFonts w:ascii="Tahoma" w:eastAsia="Times New Roman" w:hAnsi="Tahoma" w:cs="Tahoma"/>
+                <w:sz w:val="20"/>
+                <w:szCs w:val="24"/>
+                <w:lang w:eastAsia="es-ES"/>
+              </w:rPr>
+              <w:t xml:space="preserve">15. A. </w:t>
+            </w:r>
+            <w:r>
+              <w:rPr>
+                <w:rFonts w:ascii="Tahoma" w:eastAsia="Times New Roman" w:hAnsi="Tahoma" w:cs="Tahoma"/>
+                <w:sz w:val="20"/>
+                <w:szCs w:val="24"/>
+                <w:lang w:eastAsia="es-ES"/>
+              </w:rPr>
+              <w:t>El RAM no confirma el registro del estudio.</w:t>
+            </w:r>
+          </w:p>
+          <w:p>
+            <w:pPr>
+              <w:spacing w:after="0" w:line="240" w:lineRule="auto"/>
+              <w:jc w:val="both"/>
+              <w:rPr>
+                <w:rFonts w:ascii="Tahoma" w:eastAsia="Times New Roman" w:hAnsi="Tahoma" w:cs="Tahoma"/>
+                <w:sz w:val="20"/>
+                <w:szCs w:val="24"/>
+                <w:lang w:eastAsia="es-ES"/>
+              </w:rPr>
+            </w:pPr>
+            <w:r>
+              <w:rPr>
+                <w:rFonts w:ascii="Tahoma" w:eastAsia="Times New Roman" w:hAnsi="Tahoma" w:cs="Tahoma"/>
+                <w:sz w:val="20"/>
+                <w:szCs w:val="24"/>
+                <w:lang w:eastAsia="es-ES"/>
+              </w:rPr>
+              <w:t>15. A.1</w:t>
+            </w:r>
+            <w:r>
+              <w:rPr>
+                <w:rFonts w:ascii="Tahoma" w:eastAsia="Times New Roman" w:hAnsi="Tahoma" w:cs="Tahoma"/>
+                <w:sz w:val="20"/>
+                <w:szCs w:val="24"/>
+                <w:lang w:eastAsia="es-ES"/>
+              </w:rPr>
+              <w:t>. Se cancela el caso de uso.</w:t>
             </w:r>
           </w:p>
           <w:p>
@@ -7882,17 +9106,14 @@
       </w:tr>
       <w:tr>
         <w:trPr>
+          <w:cantSplit/>
           <w:tblCellSpacing w:w="20" w:type="dxa"/>
           <w:jc w:val="center"/>
         </w:trPr>
         <w:tc>
           <w:tcPr>
-            <w:tcW w:w="5756" w:type="dxa"/>
-            <w:gridSpan w:val="3"/>
-            <w:tcBorders>
-              <w:top w:val="nil"/>
-              <w:bottom w:val="nil"/>
-            </w:tcBorders>
+            <w:tcW w:w="10075" w:type="dxa"/>
+            <w:gridSpan w:val="6"/>
           </w:tcPr>
           <w:p>
             <w:pPr>
@@ -7900,386 +9121,24 @@
               <w:jc w:val="both"/>
               <w:rPr>
                 <w:rFonts w:ascii="Tahoma" w:eastAsia="Times New Roman" w:hAnsi="Tahoma" w:cs="Tahoma"/>
-                <w:sz w:val="20"/>
-                <w:szCs w:val="24"/>
-                <w:lang w:eastAsia="es-ES"/>
-              </w:rPr>
-            </w:pPr>
-          </w:p>
-        </w:tc>
-        <w:tc>
-          <w:tcPr>
-            <w:tcW w:w="4279" w:type="dxa"/>
-            <w:gridSpan w:val="3"/>
-            <w:tcBorders>
-              <w:top w:val="nil"/>
-              <w:bottom w:val="nil"/>
-            </w:tcBorders>
-          </w:tcPr>
-          <w:p>
-            <w:pPr>
-              <w:spacing w:after="0" w:line="240" w:lineRule="auto"/>
-              <w:jc w:val="both"/>
-              <w:rPr>
-                <w:rFonts w:ascii="Tahoma" w:eastAsia="Times New Roman" w:hAnsi="Tahoma" w:cs="Tahoma"/>
-                <w:sz w:val="20"/>
-                <w:szCs w:val="24"/>
-                <w:lang w:eastAsia="es-ES"/>
-              </w:rPr>
-            </w:pPr>
-          </w:p>
-        </w:tc>
-      </w:tr>
-      <w:tr>
-        <w:trPr>
-          <w:tblCellSpacing w:w="20" w:type="dxa"/>
-          <w:jc w:val="center"/>
-        </w:trPr>
-        <w:tc>
-          <w:tcPr>
-            <w:tcW w:w="5756" w:type="dxa"/>
-            <w:gridSpan w:val="3"/>
-            <w:tcBorders>
-              <w:top w:val="nil"/>
-              <w:bottom w:val="nil"/>
-            </w:tcBorders>
-          </w:tcPr>
-          <w:p>
-            <w:pPr>
-              <w:spacing w:after="0" w:line="240" w:lineRule="auto"/>
-              <w:jc w:val="both"/>
-              <w:rPr>
-                <w:rFonts w:ascii="Tahoma" w:eastAsia="Times New Roman" w:hAnsi="Tahoma" w:cs="Tahoma"/>
-                <w:sz w:val="20"/>
-                <w:szCs w:val="24"/>
-                <w:lang w:eastAsia="es-ES"/>
-              </w:rPr>
-            </w:pPr>
-          </w:p>
-        </w:tc>
-        <w:tc>
-          <w:tcPr>
-            <w:tcW w:w="4279" w:type="dxa"/>
-            <w:gridSpan w:val="3"/>
-            <w:tcBorders>
-              <w:top w:val="nil"/>
-              <w:bottom w:val="nil"/>
-            </w:tcBorders>
-          </w:tcPr>
-          <w:p>
-            <w:pPr>
-              <w:spacing w:after="0" w:line="240" w:lineRule="auto"/>
-              <w:jc w:val="both"/>
-              <w:rPr>
-                <w:rFonts w:ascii="Tahoma" w:eastAsia="Times New Roman" w:hAnsi="Tahoma" w:cs="Tahoma"/>
-                <w:sz w:val="20"/>
-                <w:szCs w:val="24"/>
-                <w:lang w:eastAsia="es-ES"/>
-              </w:rPr>
-            </w:pPr>
-          </w:p>
-        </w:tc>
-      </w:tr>
-      <w:tr>
-        <w:trPr>
-          <w:tblCellSpacing w:w="20" w:type="dxa"/>
-          <w:jc w:val="center"/>
-        </w:trPr>
-        <w:tc>
-          <w:tcPr>
-            <w:tcW w:w="5756" w:type="dxa"/>
-            <w:gridSpan w:val="3"/>
-            <w:tcBorders>
-              <w:top w:val="nil"/>
-              <w:bottom w:val="nil"/>
-            </w:tcBorders>
-          </w:tcPr>
-          <w:p>
-            <w:pPr>
-              <w:spacing w:after="0" w:line="240" w:lineRule="auto"/>
-              <w:jc w:val="both"/>
-              <w:rPr>
-                <w:rFonts w:ascii="Tahoma" w:eastAsia="Times New Roman" w:hAnsi="Tahoma" w:cs="Tahoma"/>
-                <w:sz w:val="20"/>
-                <w:szCs w:val="24"/>
-                <w:lang w:eastAsia="es-ES"/>
-              </w:rPr>
-            </w:pPr>
-          </w:p>
-        </w:tc>
-        <w:tc>
-          <w:tcPr>
-            <w:tcW w:w="4279" w:type="dxa"/>
-            <w:gridSpan w:val="3"/>
-            <w:tcBorders>
-              <w:top w:val="nil"/>
-              <w:bottom w:val="nil"/>
-            </w:tcBorders>
-          </w:tcPr>
-          <w:p>
-            <w:pPr>
-              <w:spacing w:after="0" w:line="240" w:lineRule="auto"/>
-              <w:ind w:left="151"/>
-              <w:jc w:val="both"/>
-              <w:rPr>
-                <w:rFonts w:ascii="Tahoma" w:eastAsia="Times New Roman" w:hAnsi="Tahoma" w:cs="Tahoma"/>
-                <w:sz w:val="20"/>
-                <w:szCs w:val="24"/>
-                <w:lang w:eastAsia="es-ES"/>
-              </w:rPr>
-            </w:pPr>
-          </w:p>
-        </w:tc>
-      </w:tr>
-      <w:tr>
-        <w:trPr>
-          <w:tblCellSpacing w:w="20" w:type="dxa"/>
-          <w:jc w:val="center"/>
-        </w:trPr>
-        <w:tc>
-          <w:tcPr>
-            <w:tcW w:w="5756" w:type="dxa"/>
-            <w:gridSpan w:val="3"/>
-            <w:tcBorders>
-              <w:top w:val="nil"/>
-              <w:bottom w:val="nil"/>
-            </w:tcBorders>
-          </w:tcPr>
-          <w:p>
-            <w:pPr>
-              <w:spacing w:after="0" w:line="240" w:lineRule="auto"/>
-              <w:jc w:val="both"/>
-              <w:rPr>
-                <w:rFonts w:ascii="Tahoma" w:eastAsia="Times New Roman" w:hAnsi="Tahoma" w:cs="Tahoma"/>
-                <w:sz w:val="20"/>
-                <w:szCs w:val="24"/>
-                <w:lang w:eastAsia="es-ES"/>
-              </w:rPr>
-            </w:pPr>
-          </w:p>
-        </w:tc>
-        <w:tc>
-          <w:tcPr>
-            <w:tcW w:w="4279" w:type="dxa"/>
-            <w:gridSpan w:val="3"/>
-            <w:tcBorders>
-              <w:top w:val="nil"/>
-              <w:bottom w:val="nil"/>
-            </w:tcBorders>
-          </w:tcPr>
-          <w:p>
-            <w:pPr>
-              <w:spacing w:after="0" w:line="240" w:lineRule="auto"/>
-              <w:ind w:left="151"/>
-              <w:jc w:val="both"/>
-              <w:rPr>
-                <w:rFonts w:ascii="Tahoma" w:eastAsia="Times New Roman" w:hAnsi="Tahoma" w:cs="Tahoma"/>
-                <w:sz w:val="20"/>
-                <w:szCs w:val="24"/>
-                <w:lang w:eastAsia="es-ES"/>
-              </w:rPr>
-            </w:pPr>
-          </w:p>
-        </w:tc>
-      </w:tr>
-      <w:tr>
-        <w:trPr>
-          <w:tblCellSpacing w:w="20" w:type="dxa"/>
-          <w:jc w:val="center"/>
-        </w:trPr>
-        <w:tc>
-          <w:tcPr>
-            <w:tcW w:w="5756" w:type="dxa"/>
-            <w:gridSpan w:val="3"/>
-            <w:tcBorders>
-              <w:top w:val="nil"/>
-              <w:bottom w:val="nil"/>
-            </w:tcBorders>
-          </w:tcPr>
-          <w:p>
-            <w:pPr>
-              <w:spacing w:after="0" w:line="240" w:lineRule="auto"/>
-              <w:jc w:val="both"/>
-              <w:rPr>
-                <w:rFonts w:ascii="Tahoma" w:eastAsia="Times New Roman" w:hAnsi="Tahoma" w:cs="Tahoma"/>
-                <w:sz w:val="20"/>
-                <w:szCs w:val="24"/>
-                <w:lang w:eastAsia="es-ES"/>
-              </w:rPr>
-            </w:pPr>
-          </w:p>
-        </w:tc>
-        <w:tc>
-          <w:tcPr>
-            <w:tcW w:w="4279" w:type="dxa"/>
-            <w:gridSpan w:val="3"/>
-            <w:tcBorders>
-              <w:top w:val="nil"/>
-              <w:bottom w:val="nil"/>
-            </w:tcBorders>
-          </w:tcPr>
-          <w:p>
-            <w:pPr>
-              <w:spacing w:after="0" w:line="240" w:lineRule="auto"/>
-              <w:ind w:left="151"/>
-              <w:jc w:val="both"/>
-              <w:rPr>
-                <w:rFonts w:ascii="Tahoma" w:eastAsia="Times New Roman" w:hAnsi="Tahoma" w:cs="Tahoma"/>
-                <w:sz w:val="20"/>
-                <w:szCs w:val="24"/>
-                <w:lang w:eastAsia="es-ES"/>
-              </w:rPr>
-            </w:pPr>
-          </w:p>
-        </w:tc>
-      </w:tr>
-      <w:tr>
-        <w:trPr>
-          <w:tblCellSpacing w:w="20" w:type="dxa"/>
-          <w:jc w:val="center"/>
-        </w:trPr>
-        <w:tc>
-          <w:tcPr>
-            <w:tcW w:w="5756" w:type="dxa"/>
-            <w:gridSpan w:val="3"/>
-            <w:tcBorders>
-              <w:top w:val="nil"/>
-              <w:bottom w:val="nil"/>
-            </w:tcBorders>
-          </w:tcPr>
-          <w:p>
-            <w:pPr>
-              <w:spacing w:after="0" w:line="240" w:lineRule="auto"/>
-              <w:jc w:val="both"/>
-              <w:rPr>
-                <w:rFonts w:ascii="Tahoma" w:eastAsia="Times New Roman" w:hAnsi="Tahoma" w:cs="Tahoma"/>
-                <w:sz w:val="20"/>
-                <w:szCs w:val="24"/>
-                <w:lang w:eastAsia="es-ES"/>
-              </w:rPr>
-            </w:pPr>
-          </w:p>
-        </w:tc>
-        <w:tc>
-          <w:tcPr>
-            <w:tcW w:w="4279" w:type="dxa"/>
-            <w:gridSpan w:val="3"/>
-            <w:tcBorders>
-              <w:top w:val="nil"/>
-              <w:bottom w:val="nil"/>
-            </w:tcBorders>
-          </w:tcPr>
-          <w:p>
-            <w:pPr>
-              <w:spacing w:after="0" w:line="240" w:lineRule="auto"/>
-              <w:ind w:left="151"/>
-              <w:jc w:val="both"/>
-              <w:rPr>
-                <w:rFonts w:ascii="Tahoma" w:eastAsia="Times New Roman" w:hAnsi="Tahoma" w:cs="Tahoma"/>
-                <w:sz w:val="20"/>
-                <w:szCs w:val="24"/>
-                <w:lang w:eastAsia="es-ES"/>
-              </w:rPr>
-            </w:pPr>
-          </w:p>
-        </w:tc>
-      </w:tr>
-      <w:tr>
-        <w:trPr>
-          <w:tblCellSpacing w:w="20" w:type="dxa"/>
-          <w:jc w:val="center"/>
-        </w:trPr>
-        <w:tc>
-          <w:tcPr>
-            <w:tcW w:w="5756" w:type="dxa"/>
-            <w:gridSpan w:val="3"/>
-            <w:tcBorders>
-              <w:top w:val="nil"/>
-              <w:bottom w:val="nil"/>
-            </w:tcBorders>
-          </w:tcPr>
-          <w:p>
-            <w:pPr>
-              <w:spacing w:after="0" w:line="240" w:lineRule="auto"/>
-              <w:jc w:val="both"/>
-              <w:rPr>
-                <w:rFonts w:ascii="Tahoma" w:eastAsia="Times New Roman" w:hAnsi="Tahoma" w:cs="Tahoma"/>
-                <w:sz w:val="20"/>
-                <w:szCs w:val="24"/>
-                <w:lang w:eastAsia="es-ES"/>
-              </w:rPr>
-            </w:pPr>
-          </w:p>
-        </w:tc>
-        <w:tc>
-          <w:tcPr>
-            <w:tcW w:w="4279" w:type="dxa"/>
-            <w:gridSpan w:val="3"/>
-            <w:tcBorders>
-              <w:top w:val="nil"/>
-              <w:bottom w:val="nil"/>
-            </w:tcBorders>
-          </w:tcPr>
-          <w:p>
-            <w:pPr>
-              <w:spacing w:after="0" w:line="240" w:lineRule="auto"/>
-              <w:jc w:val="both"/>
-              <w:rPr>
-                <w:rFonts w:ascii="Tahoma" w:eastAsia="Times New Roman" w:hAnsi="Tahoma" w:cs="Tahoma"/>
-                <w:sz w:val="20"/>
-                <w:szCs w:val="24"/>
-                <w:lang w:eastAsia="es-ES"/>
-              </w:rPr>
-            </w:pPr>
-          </w:p>
-        </w:tc>
-      </w:tr>
-      <w:tr>
-        <w:trPr>
-          <w:trHeight w:val="4919"/>
-          <w:tblCellSpacing w:w="20" w:type="dxa"/>
-          <w:jc w:val="center"/>
-        </w:trPr>
-        <w:tc>
-          <w:tcPr>
-            <w:tcW w:w="5756" w:type="dxa"/>
-            <w:gridSpan w:val="3"/>
-            <w:tcBorders>
-              <w:top w:val="nil"/>
-            </w:tcBorders>
-          </w:tcPr>
-          <w:p>
-            <w:pPr>
-              <w:spacing w:after="0" w:line="240" w:lineRule="auto"/>
-              <w:jc w:val="both"/>
-              <w:rPr>
-                <w:rFonts w:ascii="Tahoma" w:eastAsia="Times New Roman" w:hAnsi="Tahoma" w:cs="Tahoma"/>
-                <w:sz w:val="20"/>
-                <w:szCs w:val="24"/>
-                <w:lang w:eastAsia="es-ES"/>
-              </w:rPr>
-            </w:pPr>
-          </w:p>
-        </w:tc>
-        <w:tc>
-          <w:tcPr>
-            <w:tcW w:w="4279" w:type="dxa"/>
-            <w:gridSpan w:val="3"/>
-            <w:tcBorders>
-              <w:top w:val="nil"/>
-            </w:tcBorders>
-          </w:tcPr>
-          <w:p>
-            <w:pPr>
-              <w:spacing w:after="0" w:line="240" w:lineRule="auto"/>
-              <w:jc w:val="both"/>
-              <w:rPr>
-                <w:rFonts w:ascii="Tahoma" w:eastAsia="Times New Roman" w:hAnsi="Tahoma" w:cs="Tahoma"/>
-                <w:sz w:val="20"/>
-                <w:szCs w:val="24"/>
-                <w:lang w:eastAsia="es-ES"/>
-              </w:rPr>
-            </w:pPr>
+                <w:b/>
+                <w:bCs/>
+                <w:sz w:val="20"/>
+                <w:szCs w:val="24"/>
+                <w:lang w:eastAsia="es-ES"/>
+              </w:rPr>
+            </w:pPr>
+            <w:r>
+              <w:rPr>
+                <w:rFonts w:ascii="Tahoma" w:eastAsia="Times New Roman" w:hAnsi="Tahoma" w:cs="Tahoma"/>
+                <w:b/>
+                <w:bCs/>
+                <w:sz w:val="20"/>
+                <w:szCs w:val="24"/>
+                <w:lang w:eastAsia="es-ES"/>
+              </w:rPr>
+              <w:t>Observaciones: no aplica</w:t>
+            </w:r>
           </w:p>
         </w:tc>
       </w:tr>
@@ -8316,7 +9175,7 @@
                 <w:szCs w:val="24"/>
                 <w:lang w:eastAsia="es-ES"/>
               </w:rPr>
-              <w:t>Observaciones: no aplica</w:t>
+              <w:t xml:space="preserve">Asociaciones de Extensión:  no aplica </w:t>
             </w:r>
           </w:p>
         </w:tc>
@@ -8354,7 +9213,7 @@
                 <w:szCs w:val="24"/>
                 <w:lang w:eastAsia="es-ES"/>
               </w:rPr>
-              <w:t xml:space="preserve">Asociaciones de Extensión:  no aplica </w:t>
+              <w:t>Asociaciones de Inclusión: no aplica</w:t>
             </w:r>
           </w:p>
         </w:tc>
@@ -8392,7 +9251,7 @@
                 <w:szCs w:val="24"/>
                 <w:lang w:eastAsia="es-ES"/>
               </w:rPr>
-              <w:t>Asociaciones de Inclusión: no aplica</w:t>
+              <w:t>Use Case donde se incluye: no aplica</w:t>
             </w:r>
           </w:p>
         </w:tc>
@@ -8430,7 +9289,7 @@
                 <w:szCs w:val="24"/>
                 <w:lang w:eastAsia="es-ES"/>
               </w:rPr>
-              <w:t>Use Case donde se incluye: no aplica</w:t>
+              <w:t>Use Case al que extiende: no aplica</w:t>
             </w:r>
           </w:p>
         </w:tc>
@@ -8448,44 +9307,6 @@
           </w:tcPr>
           <w:p>
             <w:pPr>
-              <w:spacing w:after="0" w:line="240" w:lineRule="auto"/>
-              <w:jc w:val="both"/>
-              <w:rPr>
-                <w:rFonts w:ascii="Tahoma" w:eastAsia="Times New Roman" w:hAnsi="Tahoma" w:cs="Tahoma"/>
-                <w:b/>
-                <w:bCs/>
-                <w:sz w:val="20"/>
-                <w:szCs w:val="24"/>
-                <w:lang w:eastAsia="es-ES"/>
-              </w:rPr>
-            </w:pPr>
-            <w:r>
-              <w:rPr>
-                <w:rFonts w:ascii="Tahoma" w:eastAsia="Times New Roman" w:hAnsi="Tahoma" w:cs="Tahoma"/>
-                <w:b/>
-                <w:bCs/>
-                <w:sz w:val="20"/>
-                <w:szCs w:val="24"/>
-                <w:lang w:eastAsia="es-ES"/>
-              </w:rPr>
-              <w:t>Use Case al que extiende: no aplica</w:t>
-            </w:r>
-          </w:p>
-        </w:tc>
-      </w:tr>
-      <w:tr>
-        <w:trPr>
-          <w:cantSplit/>
-          <w:tblCellSpacing w:w="20" w:type="dxa"/>
-          <w:jc w:val="center"/>
-        </w:trPr>
-        <w:tc>
-          <w:tcPr>
-            <w:tcW w:w="10075" w:type="dxa"/>
-            <w:gridSpan w:val="6"/>
-          </w:tcPr>
-          <w:p>
-            <w:pPr>
               <w:keepNext/>
               <w:spacing w:after="0" w:line="240" w:lineRule="auto"/>
               <w:outlineLvl w:val="0"/>
@@ -8568,6 +9389,33 @@
               </w:rPr>
               <w:tab/>
             </w:r>
+            <w:sdt>
+              <w:sdtPr>
+                <w:alias w:val="Autor"/>
+                <w:tag w:val=""/>
+                <w:id w:val="1399014890"/>
+                <w:placeholder>
+                  <w:docPart w:val="38E952671B234BC7ADEF683D908D1436"/>
+                </w:placeholder>
+                <w:dataBinding w:prefixMappings="xmlns:ns0='http://purl.org/dc/elements/1.1/' xmlns:ns1='http://schemas.openxmlformats.org/package/2006/metadata/core-properties' " w:xpath="/ns1:coreProperties[1]/ns0:creator[1]" w:storeItemID="{6C3C8BC8-F283-45AE-878A-BAB7291924A1}"/>
+                <w:text/>
+              </w:sdtPr>
+              <w:sdtContent>
+                <w:proofErr w:type="spellStart"/>
+                <w:r>
+                  <w:t>Gutierrez</w:t>
+                </w:r>
+                <w:proofErr w:type="spellEnd"/>
+                <w:r>
+                  <w:t xml:space="preserve"> - </w:t>
+                </w:r>
+                <w:proofErr w:type="spellStart"/>
+                <w:r>
+                  <w:t>Mattio</w:t>
+                </w:r>
+                <w:proofErr w:type="spellEnd"/>
+              </w:sdtContent>
+            </w:sdt>
           </w:p>
         </w:tc>
         <w:tc>
@@ -8607,6 +9455,16 @@
                 <w:lang w:eastAsia="es-ES"/>
               </w:rPr>
               <w:t xml:space="preserve">: </w:t>
+            </w:r>
+            <w:r>
+              <w:rPr>
+                <w:rFonts w:ascii="Tahoma" w:eastAsia="Times New Roman" w:hAnsi="Tahoma" w:cs="Tahoma"/>
+                <w:bCs/>
+                <w:sz w:val="24"/>
+                <w:szCs w:val="24"/>
+                <w:lang w:eastAsia="es-ES"/>
+              </w:rPr>
+              <w:t>27/05/2016</w:t>
             </w:r>
           </w:p>
         </w:tc>
@@ -8690,9 +9548,136 @@
       </w:tr>
     </w:tbl>
     <w:p/>
+    <w:p>
+      <w:r>
+        <w:br w:type="page"/>
+      </w:r>
+    </w:p>
+    <w:p>
+      <w:pPr>
+        <w:pStyle w:val="Ttulo3"/>
+        <w:rPr>
+          <w:rFonts w:ascii="Arial Narrow" w:hAnsi="Arial Narrow"/>
+          <w:u w:val="single"/>
+        </w:rPr>
+      </w:pPr>
+      <w:r>
+        <w:rPr>
+          <w:rFonts w:ascii="Arial Narrow" w:hAnsi="Arial Narrow"/>
+          <w:u w:val="single"/>
+        </w:rPr>
+        <w:lastRenderedPageBreak/>
+        <w:t>Prototipo de interfaz de usuario y mensajes</w:t>
+      </w:r>
+    </w:p>
+    <w:p/>
+    <w:p>
+      <w:r>
+        <w:rPr>
+          <w:noProof/>
+          <w:lang w:eastAsia="es-ES"/>
+        </w:rPr>
+        <w:drawing>
+          <wp:inline distT="0" distB="0" distL="0" distR="0">
+            <wp:extent cx="5493860" cy="3657600"/>
+            <wp:effectExtent l="0" t="0" r="0" b="0"/>
+            <wp:docPr id="15" name="0 Imagen"/>
+            <wp:cNvGraphicFramePr>
+              <a:graphicFrameLocks xmlns:a="http://schemas.openxmlformats.org/drawingml/2006/main" noChangeAspect="1"/>
+            </wp:cNvGraphicFramePr>
+            <a:graphic xmlns:a="http://schemas.openxmlformats.org/drawingml/2006/main">
+              <a:graphicData uri="http://schemas.openxmlformats.org/drawingml/2006/picture">
+                <pic:pic xmlns:pic="http://schemas.openxmlformats.org/drawingml/2006/picture">
+                  <pic:nvPicPr>
+                    <pic:cNvPr id="0" name="GPA_Prototipo_RegistrarEstudio.jpg"/>
+                    <pic:cNvPicPr/>
+                  </pic:nvPicPr>
+                  <pic:blipFill>
+                    <a:blip r:embed="rId18">
+                      <a:extLst>
+                        <a:ext uri="{28A0092B-C50C-407E-A947-70E740481C1C}">
+                          <a14:useLocalDpi xmlns:a14="http://schemas.microsoft.com/office/drawing/2010/main" val="0"/>
+                        </a:ext>
+                      </a:extLst>
+                    </a:blip>
+                    <a:stretch>
+                      <a:fillRect/>
+                    </a:stretch>
+                  </pic:blipFill>
+                  <pic:spPr>
+                    <a:xfrm>
+                      <a:off x="0" y="0"/>
+                      <a:ext cx="5493860" cy="3657600"/>
+                    </a:xfrm>
+                    <a:prstGeom prst="rect">
+                      <a:avLst/>
+                    </a:prstGeom>
+                  </pic:spPr>
+                </pic:pic>
+              </a:graphicData>
+            </a:graphic>
+          </wp:inline>
+        </w:drawing>
+      </w:r>
+    </w:p>
+    <w:p/>
+    <w:p>
+      <w:pPr>
+        <w:jc w:val="center"/>
+      </w:pPr>
+      <w:r>
+        <w:rPr>
+          <w:noProof/>
+          <w:lang w:eastAsia="es-ES"/>
+        </w:rPr>
+        <w:drawing>
+          <wp:inline distT="0" distB="0" distL="0" distR="0">
+            <wp:extent cx="3519377" cy="3593804"/>
+            <wp:effectExtent l="0" t="0" r="5080" b="6985"/>
+            <wp:docPr id="16" name="0 Imagen"/>
+            <wp:cNvGraphicFramePr>
+              <a:graphicFrameLocks xmlns:a="http://schemas.openxmlformats.org/drawingml/2006/main" noChangeAspect="1"/>
+            </wp:cNvGraphicFramePr>
+            <a:graphic xmlns:a="http://schemas.openxmlformats.org/drawingml/2006/main">
+              <a:graphicData uri="http://schemas.openxmlformats.org/drawingml/2006/picture">
+                <pic:pic xmlns:pic="http://schemas.openxmlformats.org/drawingml/2006/picture">
+                  <pic:nvPicPr>
+                    <pic:cNvPr id="0" name="GPA_Prototipo_RegistrarEstudio_Mensajes1y2.jpg"/>
+                    <pic:cNvPicPr/>
+                  </pic:nvPicPr>
+                  <pic:blipFill>
+                    <a:blip r:embed="rId19">
+                      <a:extLst>
+                        <a:ext uri="{28A0092B-C50C-407E-A947-70E740481C1C}">
+                          <a14:useLocalDpi xmlns:a14="http://schemas.microsoft.com/office/drawing/2010/main" val="0"/>
+                        </a:ext>
+                      </a:extLst>
+                    </a:blip>
+                    <a:stretch>
+                      <a:fillRect/>
+                    </a:stretch>
+                  </pic:blipFill>
+                  <pic:spPr>
+                    <a:xfrm>
+                      <a:off x="0" y="0"/>
+                      <a:ext cx="3524250" cy="3598780"/>
+                    </a:xfrm>
+                    <a:prstGeom prst="rect">
+                      <a:avLst/>
+                    </a:prstGeom>
+                  </pic:spPr>
+                </pic:pic>
+              </a:graphicData>
+            </a:graphic>
+          </wp:inline>
+        </w:drawing>
+      </w:r>
+      <w:bookmarkStart w:id="12" w:name="_GoBack"/>
+      <w:bookmarkEnd w:id="12"/>
+    </w:p>
     <w:sectPr>
-      <w:headerReference w:type="default" r:id="rId18"/>
-      <w:footerReference w:type="default" r:id="rId19"/>
+      <w:headerReference w:type="default" r:id="rId20"/>
+      <w:footerReference w:type="default" r:id="rId21"/>
       <w:pgSz w:w="11906" w:h="16838"/>
       <w:pgMar w:top="1417" w:right="1701" w:bottom="1417" w:left="1701" w:header="708" w:footer="708" w:gutter="0"/>
       <w:pgNumType w:start="0"/>
@@ -8753,6 +9738,7 @@
         <w:dataBinding w:prefixMappings="xmlns:ns0='http://purl.org/dc/elements/1.1/' xmlns:ns1='http://schemas.openxmlformats.org/package/2006/metadata/core-properties' " w:xpath="/ns1:coreProperties[1]/ns0:creator[1]" w:storeItemID="{6C3C8BC8-F283-45AE-878A-BAB7291924A1}"/>
         <w:text/>
       </w:sdtPr>
+      <w:sdtEndPr/>
       <w:sdtContent>
         <w:proofErr w:type="spellStart"/>
         <w:r>
@@ -8760,16 +9746,13 @@
         </w:r>
         <w:proofErr w:type="spellEnd"/>
         <w:r>
-          <w:t xml:space="preserve"> Pablo Esteban – </w:t>
+          <w:t xml:space="preserve"> - </w:t>
         </w:r>
         <w:proofErr w:type="spellStart"/>
         <w:r>
           <w:t>Mattio</w:t>
         </w:r>
         <w:proofErr w:type="spellEnd"/>
-        <w:r>
-          <w:t xml:space="preserve"> Paolo Emilio</w:t>
-        </w:r>
       </w:sdtContent>
     </w:sdt>
     <w:r>
@@ -8789,6 +9772,7 @@
         <w:color w:val="1F497D" w:themeColor="text2"/>
         <w:sz w:val="26"/>
         <w:szCs w:val="26"/>
+        <w:lang w:eastAsia="es-ES"/>
       </w:rPr>
       <mc:AlternateContent>
         <mc:Choice Requires="wps">
@@ -8901,7 +9885,7 @@
                               <w:sz w:val="26"/>
                               <w:szCs w:val="26"/>
                             </w:rPr>
-                            <w:t>13</w:t>
+                            <w:t>15</w:t>
                           </w:r>
                           <w:r>
                             <w:rPr>
@@ -8982,7 +9966,7 @@
                         <w:sz w:val="26"/>
                         <w:szCs w:val="26"/>
                       </w:rPr>
-                      <w:t>13</w:t>
+                      <w:t>15</w:t>
                     </w:r>
                     <w:r>
                       <w:rPr>
@@ -11153,35 +12137,6 @@
         </w:p>
       </w:docPartBody>
     </w:docPart>
-    <w:docPart>
-      <w:docPartPr>
-        <w:name w:val="AE6A7DA9AEEE4FB4805F0B8FFFA8AC5E"/>
-        <w:category>
-          <w:name w:val="General"/>
-          <w:gallery w:val="placeholder"/>
-        </w:category>
-        <w:types>
-          <w:type w:val="bbPlcHdr"/>
-        </w:types>
-        <w:behaviors>
-          <w:behavior w:val="content"/>
-        </w:behaviors>
-        <w:guid w:val="{4303DD39-9DF9-4577-822B-EFEE6A9B3F9F}"/>
-      </w:docPartPr>
-      <w:docPartBody>
-        <w:p>
-          <w:pPr>
-            <w:pStyle w:val="AE6A7DA9AEEE4FB4805F0B8FFFA8AC5E"/>
-          </w:pPr>
-          <w:r>
-            <w:rPr>
-              <w:rStyle w:val="Textodelmarcadordeposicin"/>
-            </w:rPr>
-            <w:t>[Autor]</w:t>
-          </w:r>
-        </w:p>
-      </w:docPartBody>
-    </w:docPart>
   </w:docParts>
 </w:glossaryDocument>
 </file>
@@ -11270,6 +12225,8 @@
   <w:rsids>
     <w:rsidRoot w:val="00304948"/>
     <w:rsid w:val="001F2DCE"/>
+    <w:rsid w:val="002331E8"/>
+    <w:rsid w:val="002F03AD"/>
     <w:rsid w:val="002F5959"/>
     <w:rsid w:val="00304948"/>
     <w:rsid w:val="003F51C3"/>
@@ -11520,7 +12477,7 @@
     <w:basedOn w:val="Fuentedeprrafopredeter"/>
     <w:uiPriority w:val="99"/>
     <w:semiHidden/>
-    <w:rsid w:val="00F17FCE"/>
+    <w:rsid w:val="002F03AD"/>
     <w:rPr>
       <w:color w:val="808080"/>
     </w:rPr>
@@ -11528,6 +12485,10 @@
   <w:style w:type="paragraph" w:customStyle="1" w:styleId="AE6A7DA9AEEE4FB4805F0B8FFFA8AC5E">
     <w:name w:val="AE6A7DA9AEEE4FB4805F0B8FFFA8AC5E"/>
     <w:rsid w:val="00F17FCE"/>
+  </w:style>
+  <w:style w:type="paragraph" w:customStyle="1" w:styleId="38E952671B234BC7ADEF683D908D1436">
+    <w:name w:val="38E952671B234BC7ADEF683D908D1436"/>
+    <w:rsid w:val="002F03AD"/>
   </w:style>
 </w:styles>
 </file>
@@ -11756,7 +12717,7 @@
     <w:basedOn w:val="Fuentedeprrafopredeter"/>
     <w:uiPriority w:val="99"/>
     <w:semiHidden/>
-    <w:rsid w:val="00F17FCE"/>
+    <w:rsid w:val="002F03AD"/>
     <w:rPr>
       <w:color w:val="808080"/>
     </w:rPr>
@@ -11764,6 +12725,10 @@
   <w:style w:type="paragraph" w:customStyle="1" w:styleId="AE6A7DA9AEEE4FB4805F0B8FFFA8AC5E">
     <w:name w:val="AE6A7DA9AEEE4FB4805F0B8FFFA8AC5E"/>
     <w:rsid w:val="00F17FCE"/>
+  </w:style>
+  <w:style w:type="paragraph" w:customStyle="1" w:styleId="38E952671B234BC7ADEF683D908D1436">
+    <w:name w:val="38E952671B234BC7ADEF683D908D1436"/>
+    <w:rsid w:val="002F03AD"/>
   </w:style>
 </w:styles>
 </file>
@@ -12065,7 +13030,7 @@
 </file>
 
 <file path=customXml/itemProps1.xml><?xml version="1.0" encoding="utf-8"?>
-<ds:datastoreItem xmlns:ds="http://schemas.openxmlformats.org/officeDocument/2006/customXml" ds:itemID="{822EA094-4B8B-4D43-96C6-C575CCE22EC3}">
+<ds:datastoreItem xmlns:ds="http://schemas.openxmlformats.org/officeDocument/2006/customXml" ds:itemID="{BB4799EE-86BE-481F-9DAE-ADBC00964EA6}">
   <ds:schemaRefs>
     <ds:schemaRef ds:uri="http://schemas.openxmlformats.org/officeDocument/2006/bibliography"/>
   </ds:schemaRefs>

</xml_diff>

<commit_message>
Se completa la descripción trazo fino del caso de uso registrar estudio de laboratorio
</commit_message>
<xml_diff>
--- a/Producto/01 Requerimientos/Informes/GPA_Informe_Flujo de trabajo de requerimientos.docx
+++ b/Producto/01 Requerimientos/Informes/GPA_Informe_Flujo de trabajo de requerimientos.docx
@@ -104,7 +104,6 @@
                 <w:dataBinding w:prefixMappings="xmlns:ns0='http://schemas.openxmlformats.org/package/2006/metadata/core-properties' xmlns:ns1='http://purl.org/dc/elements/1.1/'" w:xpath="/ns0:coreProperties[1]/ns1:title[1]" w:storeItemID="{6C3C8BC8-F283-45AE-878A-BAB7291924A1}"/>
                 <w:text/>
               </w:sdtPr>
-              <w:sdtEndPr/>
               <w:sdtContent>
                 <w:tc>
                   <w:tcPr>
@@ -158,7 +157,6 @@
                 <w:dataBinding w:prefixMappings="xmlns:ns0='http://schemas.openxmlformats.org/package/2006/metadata/core-properties' xmlns:ns1='http://purl.org/dc/elements/1.1/'" w:xpath="/ns0:coreProperties[1]/ns1:subject[1]" w:storeItemID="{6C3C8BC8-F283-45AE-878A-BAB7291924A1}"/>
                 <w:text/>
               </w:sdtPr>
-              <w:sdtEndPr/>
               <w:sdtContent>
                 <w:tc>
                   <w:tcPr>
@@ -228,7 +226,6 @@
                 <w:dataBinding w:prefixMappings="xmlns:ns0='http://schemas.openxmlformats.org/package/2006/metadata/core-properties' xmlns:ns1='http://purl.org/dc/elements/1.1/'" w:xpath="/ns0:coreProperties[1]/ns1:creator[1]" w:storeItemID="{6C3C8BC8-F283-45AE-878A-BAB7291924A1}"/>
                 <w:text/>
               </w:sdtPr>
-              <w:sdtEndPr/>
               <w:sdtContent>
                 <w:tc>
                   <w:tcPr>
@@ -298,7 +295,6 @@
                   <w:calendar w:val="gregorian"/>
                 </w:date>
               </w:sdtPr>
-              <w:sdtEndPr/>
               <w:sdtContent>
                 <w:tc>
                   <w:tcPr>
@@ -347,7 +343,6 @@
                 <w:dataBinding w:prefixMappings="xmlns:ns0='http://schemas.microsoft.com/office/2006/coverPageProps'" w:xpath="/ns0:CoverPageProperties[1]/ns0:Abstract[1]" w:storeItemID="{55AF091B-3C7A-41E3-B477-F2FDAA23CFDA}"/>
                 <w:text/>
               </w:sdtPr>
-              <w:sdtEndPr/>
               <w:sdtContent>
                 <w:tc>
                   <w:tcPr>
@@ -391,7 +386,6 @@
           <w:docPartUnique/>
         </w:docPartObj>
       </w:sdtPr>
-      <w:sdtEndPr/>
       <w:sdtContent>
         <w:p>
           <w:pPr>
@@ -7249,13 +7243,23 @@
               <w:spacing w:after="0" w:line="240" w:lineRule="auto"/>
               <w:rPr>
                 <w:rFonts w:ascii="Tahoma" w:eastAsia="Times New Roman" w:hAnsi="Tahoma" w:cs="Tahoma"/>
+                <w:bCs/>
+                <w:sz w:val="20"/>
+                <w:szCs w:val="24"/>
+                <w:lang w:eastAsia="es-ES"/>
+              </w:rPr>
+            </w:pPr>
+            <w:r>
+              <w:rPr>
+                <w:rFonts w:ascii="Tahoma" w:eastAsia="Times New Roman" w:hAnsi="Tahoma" w:cs="Tahoma"/>
                 <w:b/>
                 <w:bCs/>
                 <w:sz w:val="20"/>
                 <w:szCs w:val="24"/>
                 <w:lang w:eastAsia="es-ES"/>
               </w:rPr>
-            </w:pPr>
+              <w:t>Éxito:</w:t>
+            </w:r>
             <w:r>
               <w:rPr>
                 <w:rFonts w:ascii="Tahoma" w:eastAsia="Times New Roman" w:hAnsi="Tahoma" w:cs="Tahoma"/>
@@ -7265,7 +7269,17 @@
                 <w:szCs w:val="24"/>
                 <w:lang w:eastAsia="es-ES"/>
               </w:rPr>
-              <w:t>Éxito:</w:t>
+              <w:t xml:space="preserve"> </w:t>
+            </w:r>
+            <w:r>
+              <w:rPr>
+                <w:rFonts w:ascii="Tahoma" w:eastAsia="Times New Roman" w:hAnsi="Tahoma" w:cs="Tahoma"/>
+                <w:bCs/>
+                <w:sz w:val="20"/>
+                <w:szCs w:val="24"/>
+                <w:lang w:eastAsia="es-ES"/>
+              </w:rPr>
+              <w:t>Se registra el estudio para un paciente y se asigna a la historia clínica.</w:t>
             </w:r>
           </w:p>
         </w:tc>
@@ -7306,13 +7320,23 @@
               <w:spacing w:after="0" w:line="240" w:lineRule="auto"/>
               <w:rPr>
                 <w:rFonts w:ascii="Tahoma" w:eastAsia="Times New Roman" w:hAnsi="Tahoma" w:cs="Tahoma"/>
+                <w:bCs/>
+                <w:sz w:val="20"/>
+                <w:szCs w:val="24"/>
+                <w:lang w:eastAsia="es-ES"/>
+              </w:rPr>
+            </w:pPr>
+            <w:r>
+              <w:rPr>
+                <w:rFonts w:ascii="Tahoma" w:eastAsia="Times New Roman" w:hAnsi="Tahoma" w:cs="Tahoma"/>
                 <w:b/>
                 <w:bCs/>
                 <w:sz w:val="20"/>
                 <w:szCs w:val="24"/>
                 <w:lang w:eastAsia="es-ES"/>
               </w:rPr>
-            </w:pPr>
+              <w:t>Fracaso:</w:t>
+            </w:r>
             <w:r>
               <w:rPr>
                 <w:rFonts w:ascii="Tahoma" w:eastAsia="Times New Roman" w:hAnsi="Tahoma" w:cs="Tahoma"/>
@@ -7322,7 +7346,98 @@
                 <w:szCs w:val="24"/>
                 <w:lang w:eastAsia="es-ES"/>
               </w:rPr>
-              <w:t>Fracaso:</w:t>
+              <w:t xml:space="preserve"> </w:t>
+            </w:r>
+            <w:r>
+              <w:rPr>
+                <w:rFonts w:ascii="Tahoma" w:eastAsia="Times New Roman" w:hAnsi="Tahoma" w:cs="Tahoma"/>
+                <w:bCs/>
+                <w:sz w:val="20"/>
+                <w:szCs w:val="24"/>
+                <w:lang w:eastAsia="es-ES"/>
+              </w:rPr>
+              <w:t>El caso de uso se cancela cuando:</w:t>
+            </w:r>
+          </w:p>
+          <w:p>
+            <w:pPr>
+              <w:pStyle w:val="Prrafodelista"/>
+              <w:numPr>
+                <w:ilvl w:val="0"/>
+                <w:numId w:val="7"/>
+              </w:numPr>
+              <w:spacing w:after="0" w:line="240" w:lineRule="auto"/>
+              <w:rPr>
+                <w:rFonts w:ascii="Tahoma" w:eastAsia="Times New Roman" w:hAnsi="Tahoma" w:cs="Tahoma"/>
+                <w:bCs/>
+                <w:sz w:val="20"/>
+                <w:szCs w:val="24"/>
+                <w:lang w:eastAsia="es-ES"/>
+              </w:rPr>
+            </w:pPr>
+            <w:r>
+              <w:rPr>
+                <w:rFonts w:ascii="Tahoma" w:eastAsia="Times New Roman" w:hAnsi="Tahoma" w:cs="Tahoma"/>
+                <w:bCs/>
+                <w:sz w:val="20"/>
+                <w:szCs w:val="24"/>
+                <w:lang w:eastAsia="es-ES"/>
+              </w:rPr>
+              <w:t>Existe un estudio con el código ingresado</w:t>
+            </w:r>
+          </w:p>
+          <w:p>
+            <w:pPr>
+              <w:pStyle w:val="Prrafodelista"/>
+              <w:numPr>
+                <w:ilvl w:val="0"/>
+                <w:numId w:val="7"/>
+              </w:numPr>
+              <w:spacing w:after="0" w:line="240" w:lineRule="auto"/>
+              <w:rPr>
+                <w:rFonts w:ascii="Tahoma" w:eastAsia="Times New Roman" w:hAnsi="Tahoma" w:cs="Tahoma"/>
+                <w:bCs/>
+                <w:sz w:val="20"/>
+                <w:szCs w:val="24"/>
+                <w:lang w:eastAsia="es-ES"/>
+              </w:rPr>
+            </w:pPr>
+            <w:r>
+              <w:rPr>
+                <w:rFonts w:ascii="Tahoma" w:eastAsia="Times New Roman" w:hAnsi="Tahoma" w:cs="Tahoma"/>
+                <w:bCs/>
+                <w:sz w:val="20"/>
+                <w:szCs w:val="24"/>
+                <w:lang w:eastAsia="es-ES"/>
+              </w:rPr>
+              <w:t>La institución no existe y el RAM no desea registrar una nueva institución.</w:t>
+            </w:r>
+          </w:p>
+          <w:p>
+            <w:pPr>
+              <w:pStyle w:val="Prrafodelista"/>
+              <w:numPr>
+                <w:ilvl w:val="0"/>
+                <w:numId w:val="7"/>
+              </w:numPr>
+              <w:spacing w:after="0" w:line="240" w:lineRule="auto"/>
+              <w:rPr>
+                <w:rFonts w:ascii="Tahoma" w:eastAsia="Times New Roman" w:hAnsi="Tahoma" w:cs="Tahoma"/>
+                <w:bCs/>
+                <w:sz w:val="20"/>
+                <w:szCs w:val="24"/>
+                <w:lang w:eastAsia="es-ES"/>
+              </w:rPr>
+            </w:pPr>
+            <w:r>
+              <w:rPr>
+                <w:rFonts w:ascii="Tahoma" w:eastAsia="Times New Roman" w:hAnsi="Tahoma" w:cs="Tahoma"/>
+                <w:bCs/>
+                <w:sz w:val="20"/>
+                <w:szCs w:val="24"/>
+                <w:lang w:eastAsia="es-ES"/>
+              </w:rPr>
+              <w:t>El RAM no confirma el registro del estudio.</w:t>
             </w:r>
           </w:p>
         </w:tc>
@@ -8314,6 +8429,33 @@
                 <w:szCs w:val="24"/>
                 <w:lang w:eastAsia="es-ES"/>
               </w:rPr>
+              <w:t>El sistema asigna el estudio a la historia clínica del paciente.</w:t>
+            </w:r>
+          </w:p>
+          <w:p>
+            <w:pPr>
+              <w:pStyle w:val="Prrafodelista"/>
+              <w:numPr>
+                <w:ilvl w:val="0"/>
+                <w:numId w:val="6"/>
+              </w:numPr>
+              <w:spacing w:after="0" w:line="240" w:lineRule="auto"/>
+              <w:ind w:left="417"/>
+              <w:jc w:val="both"/>
+              <w:rPr>
+                <w:rFonts w:ascii="Tahoma" w:eastAsia="Times New Roman" w:hAnsi="Tahoma" w:cs="Tahoma"/>
+                <w:sz w:val="20"/>
+                <w:szCs w:val="24"/>
+                <w:lang w:eastAsia="es-ES"/>
+              </w:rPr>
+            </w:pPr>
+            <w:r>
+              <w:rPr>
+                <w:rFonts w:ascii="Tahoma" w:eastAsia="Times New Roman" w:hAnsi="Tahoma" w:cs="Tahoma"/>
+                <w:sz w:val="20"/>
+                <w:szCs w:val="24"/>
+                <w:lang w:eastAsia="es-ES"/>
+              </w:rPr>
               <w:t>Fin del caso de uso.</w:t>
             </w:r>
           </w:p>
@@ -8553,7 +8695,17 @@
                 <w:szCs w:val="24"/>
                 <w:lang w:eastAsia="es-ES"/>
               </w:rPr>
-              <w:t>. El RAM no desea registrar una nueva institución.</w:t>
+              <w:t xml:space="preserve">. El RAM no desea registrar una </w:t>
+            </w:r>
+            <w:r>
+              <w:rPr>
+                <w:rFonts w:ascii="Tahoma" w:eastAsia="Times New Roman" w:hAnsi="Tahoma" w:cs="Tahoma"/>
+                <w:sz w:val="20"/>
+                <w:szCs w:val="24"/>
+                <w:lang w:eastAsia="es-ES"/>
+              </w:rPr>
+              <w:lastRenderedPageBreak/>
+              <w:t>nueva institución.</w:t>
             </w:r>
           </w:p>
           <w:p>
@@ -8631,17 +8783,7 @@
                 <w:szCs w:val="24"/>
                 <w:lang w:eastAsia="es-ES"/>
               </w:rPr>
-              <w:t xml:space="preserve">. Para registrar una institución se llama </w:t>
-            </w:r>
-            <w:r>
-              <w:rPr>
-                <w:rFonts w:ascii="Tahoma" w:eastAsia="Times New Roman" w:hAnsi="Tahoma" w:cs="Tahoma"/>
-                <w:sz w:val="20"/>
-                <w:szCs w:val="24"/>
-                <w:lang w:eastAsia="es-ES"/>
-              </w:rPr>
-              <w:lastRenderedPageBreak/>
-              <w:t>al caso de uso “Actualizar institución”.</w:t>
+              <w:t>. Para registrar una institución se llama al caso de uso “Actualizar institución”.</w:t>
             </w:r>
           </w:p>
           <w:p>
@@ -9394,9 +9536,6 @@
                 <w:alias w:val="Autor"/>
                 <w:tag w:val=""/>
                 <w:id w:val="1399014890"/>
-                <w:placeholder>
-                  <w:docPart w:val="38E952671B234BC7ADEF683D908D1436"/>
-                </w:placeholder>
                 <w:dataBinding w:prefixMappings="xmlns:ns0='http://purl.org/dc/elements/1.1/' xmlns:ns1='http://schemas.openxmlformats.org/package/2006/metadata/core-properties' " w:xpath="/ns1:coreProperties[1]/ns0:creator[1]" w:storeItemID="{6C3C8BC8-F283-45AE-878A-BAB7291924A1}"/>
                 <w:text/>
               </w:sdtPr>
@@ -9672,9 +9811,3395 @@
           </wp:inline>
         </w:drawing>
       </w:r>
-      <w:bookmarkStart w:id="12" w:name="_GoBack"/>
-      <w:bookmarkEnd w:id="12"/>
     </w:p>
+    <w:p>
+      <w:pPr>
+        <w:pStyle w:val="Ttulo2"/>
+        <w:rPr>
+          <w:rFonts w:ascii="Arial Narrow" w:hAnsi="Arial Narrow"/>
+          <w:u w:val="single"/>
+        </w:rPr>
+      </w:pPr>
+      <w:r>
+        <w:rPr>
+          <w:rFonts w:ascii="Arial Narrow" w:hAnsi="Arial Narrow"/>
+          <w:u w:val="single"/>
+        </w:rPr>
+        <w:lastRenderedPageBreak/>
+        <w:t>Caso de Uso: Registrar análisis de laboratorio</w:t>
+      </w:r>
+    </w:p>
+    <w:p>
+      <w:pPr>
+        <w:pStyle w:val="Ttulo3"/>
+        <w:rPr>
+          <w:rFonts w:ascii="Arial Narrow" w:hAnsi="Arial Narrow"/>
+          <w:u w:val="single"/>
+        </w:rPr>
+      </w:pPr>
+      <w:r>
+        <w:rPr>
+          <w:rFonts w:ascii="Arial Narrow" w:hAnsi="Arial Narrow"/>
+          <w:u w:val="single"/>
+        </w:rPr>
+        <w:t>Descripción Trazo Fino</w:t>
+      </w:r>
+    </w:p>
+    <w:p/>
+    <w:tbl>
+      <w:tblPr>
+        <w:tblW w:w="10155" w:type="dxa"/>
+        <w:jc w:val="center"/>
+        <w:tblCellSpacing w:w="20" w:type="dxa"/>
+        <w:tblBorders>
+          <w:top w:val="outset" w:sz="6" w:space="0" w:color="auto"/>
+          <w:left w:val="outset" w:sz="6" w:space="0" w:color="auto"/>
+          <w:bottom w:val="outset" w:sz="6" w:space="0" w:color="auto"/>
+          <w:right w:val="outset" w:sz="6" w:space="0" w:color="auto"/>
+          <w:insideH w:val="outset" w:sz="6" w:space="0" w:color="auto"/>
+          <w:insideV w:val="outset" w:sz="6" w:space="0" w:color="auto"/>
+        </w:tblBorders>
+        <w:tblLayout w:type="fixed"/>
+        <w:tblCellMar>
+          <w:left w:w="70" w:type="dxa"/>
+          <w:right w:w="70" w:type="dxa"/>
+        </w:tblCellMar>
+        <w:tblLook w:val="00A0" w:firstRow="1" w:lastRow="0" w:firstColumn="1" w:lastColumn="0" w:noHBand="0" w:noVBand="0"/>
+      </w:tblPr>
+      <w:tblGrid>
+        <w:gridCol w:w="2218"/>
+        <w:gridCol w:w="2188"/>
+        <w:gridCol w:w="1410"/>
+        <w:gridCol w:w="652"/>
+        <w:gridCol w:w="596"/>
+        <w:gridCol w:w="3091"/>
+      </w:tblGrid>
+      <w:tr>
+        <w:trPr>
+          <w:cantSplit/>
+          <w:trHeight w:val="300"/>
+          <w:tblCellSpacing w:w="20" w:type="dxa"/>
+          <w:jc w:val="center"/>
+        </w:trPr>
+        <w:tc>
+          <w:tcPr>
+            <w:tcW w:w="10075" w:type="dxa"/>
+            <w:gridSpan w:val="6"/>
+          </w:tcPr>
+          <w:p>
+            <w:pPr>
+              <w:spacing w:after="0" w:line="240" w:lineRule="auto"/>
+              <w:rPr>
+                <w:rFonts w:ascii="Tahoma" w:eastAsia="Times New Roman" w:hAnsi="Tahoma" w:cs="Tahoma"/>
+                <w:sz w:val="20"/>
+                <w:szCs w:val="24"/>
+                <w:lang w:eastAsia="es-ES"/>
+              </w:rPr>
+            </w:pPr>
+            <w:r>
+              <w:rPr>
+                <w:rFonts w:ascii="Tahoma" w:eastAsia="Times New Roman" w:hAnsi="Tahoma" w:cs="Tahoma"/>
+                <w:b/>
+                <w:bCs/>
+                <w:noProof/>
+                <w:sz w:val="20"/>
+                <w:szCs w:val="24"/>
+                <w:lang w:eastAsia="es-ES"/>
+              </w:rPr>
+              <mc:AlternateContent>
+                <mc:Choice Requires="wps">
+                  <w:drawing>
+                    <wp:anchor distT="0" distB="0" distL="114300" distR="114300" simplePos="0" relativeHeight="251668480" behindDoc="0" locked="0" layoutInCell="1" allowOverlap="1" wp14:anchorId="688BD800" wp14:editId="57EA6458">
+                      <wp:simplePos x="0" y="0"/>
+                      <wp:positionH relativeFrom="column">
+                        <wp:posOffset>4266565</wp:posOffset>
+                      </wp:positionH>
+                      <wp:positionV relativeFrom="paragraph">
+                        <wp:posOffset>4445</wp:posOffset>
+                      </wp:positionV>
+                      <wp:extent cx="137795" cy="147955"/>
+                      <wp:effectExtent l="0" t="0" r="33655" b="23495"/>
+                      <wp:wrapNone/>
+                      <wp:docPr id="21" name="21 Conector recto"/>
+                      <wp:cNvGraphicFramePr/>
+                      <a:graphic xmlns:a="http://schemas.openxmlformats.org/drawingml/2006/main">
+                        <a:graphicData uri="http://schemas.microsoft.com/office/word/2010/wordprocessingShape">
+                          <wps:wsp>
+                            <wps:cNvCnPr/>
+                            <wps:spPr>
+                              <a:xfrm>
+                                <a:off x="0" y="0"/>
+                                <a:ext cx="137795" cy="147955"/>
+                              </a:xfrm>
+                              <a:prstGeom prst="line">
+                                <a:avLst/>
+                              </a:prstGeom>
+                            </wps:spPr>
+                            <wps:style>
+                              <a:lnRef idx="1">
+                                <a:schemeClr val="accent1"/>
+                              </a:lnRef>
+                              <a:fillRef idx="0">
+                                <a:schemeClr val="accent1"/>
+                              </a:fillRef>
+                              <a:effectRef idx="0">
+                                <a:schemeClr val="accent1"/>
+                              </a:effectRef>
+                              <a:fontRef idx="minor">
+                                <a:schemeClr val="tx1"/>
+                              </a:fontRef>
+                            </wps:style>
+                            <wps:bodyPr/>
+                          </wps:wsp>
+                        </a:graphicData>
+                      </a:graphic>
+                      <wp14:sizeRelH relativeFrom="margin">
+                        <wp14:pctWidth>0</wp14:pctWidth>
+                      </wp14:sizeRelH>
+                      <wp14:sizeRelV relativeFrom="margin">
+                        <wp14:pctHeight>0</wp14:pctHeight>
+                      </wp14:sizeRelV>
+                    </wp:anchor>
+                  </w:drawing>
+                </mc:Choice>
+                <mc:Fallback>
+                  <w:pict>
+                    <v:line id="21 Conector recto" o:spid="_x0000_s1026" style="position:absolute;z-index:251668480;visibility:visible;mso-wrap-style:square;mso-width-percent:0;mso-height-percent:0;mso-wrap-distance-left:9pt;mso-wrap-distance-top:0;mso-wrap-distance-right:9pt;mso-wrap-distance-bottom:0;mso-position-horizontal:absolute;mso-position-horizontal-relative:text;mso-position-vertical:absolute;mso-position-vertical-relative:text;mso-width-percent:0;mso-height-percent:0;mso-width-relative:margin;mso-height-relative:margin" from="335.95pt,.35pt" to="346.8pt,12pt" o:gfxdata="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" strokecolor="#4579b8 [3044]"/>
+                  </w:pict>
+                </mc:Fallback>
+              </mc:AlternateContent>
+            </w:r>
+            <w:r>
+              <w:rPr>
+                <w:rFonts w:ascii="Tahoma" w:eastAsia="Times New Roman" w:hAnsi="Tahoma" w:cs="Tahoma"/>
+                <w:b/>
+                <w:bCs/>
+                <w:noProof/>
+                <w:sz w:val="20"/>
+                <w:szCs w:val="24"/>
+                <w:lang w:eastAsia="es-ES"/>
+              </w:rPr>
+              <mc:AlternateContent>
+                <mc:Choice Requires="wps">
+                  <w:drawing>
+                    <wp:anchor distT="0" distB="0" distL="114300" distR="114300" simplePos="0" relativeHeight="251667456" behindDoc="0" locked="0" layoutInCell="1" allowOverlap="1" wp14:anchorId="561876D5" wp14:editId="0393B4AE">
+                      <wp:simplePos x="0" y="0"/>
+                      <wp:positionH relativeFrom="column">
+                        <wp:posOffset>4266565</wp:posOffset>
+                      </wp:positionH>
+                      <wp:positionV relativeFrom="paragraph">
+                        <wp:posOffset>4445</wp:posOffset>
+                      </wp:positionV>
+                      <wp:extent cx="137795" cy="147955"/>
+                      <wp:effectExtent l="0" t="0" r="33655" b="23495"/>
+                      <wp:wrapNone/>
+                      <wp:docPr id="20" name="20 Conector recto"/>
+                      <wp:cNvGraphicFramePr/>
+                      <a:graphic xmlns:a="http://schemas.openxmlformats.org/drawingml/2006/main">
+                        <a:graphicData uri="http://schemas.microsoft.com/office/word/2010/wordprocessingShape">
+                          <wps:wsp>
+                            <wps:cNvCnPr/>
+                            <wps:spPr>
+                              <a:xfrm flipV="1">
+                                <a:off x="0" y="0"/>
+                                <a:ext cx="137795" cy="147955"/>
+                              </a:xfrm>
+                              <a:prstGeom prst="line">
+                                <a:avLst/>
+                              </a:prstGeom>
+                            </wps:spPr>
+                            <wps:style>
+                              <a:lnRef idx="1">
+                                <a:schemeClr val="accent1"/>
+                              </a:lnRef>
+                              <a:fillRef idx="0">
+                                <a:schemeClr val="accent1"/>
+                              </a:fillRef>
+                              <a:effectRef idx="0">
+                                <a:schemeClr val="accent1"/>
+                              </a:effectRef>
+                              <a:fontRef idx="minor">
+                                <a:schemeClr val="tx1"/>
+                              </a:fontRef>
+                            </wps:style>
+                            <wps:bodyPr/>
+                          </wps:wsp>
+                        </a:graphicData>
+                      </a:graphic>
+                      <wp14:sizeRelH relativeFrom="margin">
+                        <wp14:pctWidth>0</wp14:pctWidth>
+                      </wp14:sizeRelH>
+                      <wp14:sizeRelV relativeFrom="margin">
+                        <wp14:pctHeight>0</wp14:pctHeight>
+                      </wp14:sizeRelV>
+                    </wp:anchor>
+                  </w:drawing>
+                </mc:Choice>
+                <mc:Fallback>
+                  <w:pict>
+                    <v:line id="20 Conector recto" o:spid="_x0000_s1026" style="position:absolute;flip:y;z-index:251667456;visibility:visible;mso-wrap-style:square;mso-width-percent:0;mso-height-percent:0;mso-wrap-distance-left:9pt;mso-wrap-distance-top:0;mso-wrap-distance-right:9pt;mso-wrap-distance-bottom:0;mso-position-horizontal:absolute;mso-position-horizontal-relative:text;mso-position-vertical:absolute;mso-position-vertical-relative:text;mso-width-percent:0;mso-height-percent:0;mso-width-relative:margin;mso-height-relative:margin" from="335.95pt,.35pt" to="346.8pt,12pt" o:gfxdata="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" strokecolor="#4579b8 [3044]"/>
+                  </w:pict>
+                </mc:Fallback>
+              </mc:AlternateContent>
+            </w:r>
+            <w:r>
+              <w:rPr>
+                <w:rFonts w:ascii="Tahoma" w:eastAsia="Times New Roman" w:hAnsi="Tahoma" w:cs="Tahoma"/>
+                <w:b/>
+                <w:bCs/>
+                <w:sz w:val="20"/>
+                <w:szCs w:val="24"/>
+                <w:lang w:eastAsia="es-ES"/>
+              </w:rPr>
+              <w:t>Nivel del  Use Case</w:t>
+            </w:r>
+            <w:r>
+              <w:rPr>
+                <w:rFonts w:ascii="Tahoma" w:eastAsia="Times New Roman" w:hAnsi="Tahoma" w:cs="Tahoma"/>
+                <w:sz w:val="20"/>
+                <w:szCs w:val="24"/>
+                <w:lang w:eastAsia="es-ES"/>
+              </w:rPr>
+              <w:t xml:space="preserve">:                  </w:t>
+            </w:r>
+            <w:r>
+              <w:rPr>
+                <w:rFonts w:ascii="Tahoma" w:eastAsia="Times New Roman" w:hAnsi="Tahoma" w:cs="Tahoma"/>
+                <w:sz w:val="24"/>
+                <w:szCs w:val="24"/>
+                <w:lang w:eastAsia="es-ES"/>
+              </w:rPr>
+              <w:fldChar w:fldCharType="begin">
+                <w:ffData>
+                  <w:name w:val="Casilla5"/>
+                  <w:enabled/>
+                  <w:calcOnExit w:val="0"/>
+                  <w:checkBox>
+                    <w:sizeAuto/>
+                    <w:default w:val="0"/>
+                  </w:checkBox>
+                </w:ffData>
+              </w:fldChar>
+            </w:r>
+            <w:r>
+              <w:rPr>
+                <w:rFonts w:ascii="Tahoma" w:eastAsia="Times New Roman" w:hAnsi="Tahoma" w:cs="Tahoma"/>
+                <w:sz w:val="24"/>
+                <w:szCs w:val="24"/>
+                <w:lang w:eastAsia="es-ES"/>
+              </w:rPr>
+              <w:instrText xml:space="preserve"> FORMCHECKBOX </w:instrText>
+            </w:r>
+            <w:r>
+              <w:rPr>
+                <w:rFonts w:ascii="Tahoma" w:eastAsia="Times New Roman" w:hAnsi="Tahoma" w:cs="Tahoma"/>
+                <w:sz w:val="24"/>
+                <w:szCs w:val="24"/>
+                <w:lang w:eastAsia="es-ES"/>
+              </w:rPr>
+            </w:r>
+            <w:r>
+              <w:rPr>
+                <w:rFonts w:ascii="Tahoma" w:eastAsia="Times New Roman" w:hAnsi="Tahoma" w:cs="Tahoma"/>
+                <w:sz w:val="24"/>
+                <w:szCs w:val="24"/>
+                <w:lang w:eastAsia="es-ES"/>
+              </w:rPr>
+              <w:fldChar w:fldCharType="end"/>
+            </w:r>
+            <w:r>
+              <w:rPr>
+                <w:rFonts w:ascii="Tahoma" w:eastAsia="Times New Roman" w:hAnsi="Tahoma" w:cs="Tahoma"/>
+                <w:sz w:val="24"/>
+                <w:szCs w:val="24"/>
+                <w:lang w:eastAsia="es-ES"/>
+              </w:rPr>
+              <w:t xml:space="preserve">  </w:t>
+            </w:r>
+            <w:r>
+              <w:rPr>
+                <w:rFonts w:ascii="Tahoma" w:eastAsia="Times New Roman" w:hAnsi="Tahoma" w:cs="Tahoma"/>
+                <w:sz w:val="20"/>
+                <w:szCs w:val="24"/>
+                <w:lang w:eastAsia="es-ES"/>
+              </w:rPr>
+              <w:t xml:space="preserve">Negocio                                       </w:t>
+            </w:r>
+            <w:r>
+              <w:rPr>
+                <w:rFonts w:ascii="Tahoma" w:eastAsia="Times New Roman" w:hAnsi="Tahoma" w:cs="Tahoma"/>
+                <w:sz w:val="24"/>
+                <w:szCs w:val="24"/>
+                <w:lang w:eastAsia="es-ES"/>
+              </w:rPr>
+              <w:fldChar w:fldCharType="begin">
+                <w:ffData>
+                  <w:name w:val="Casilla5"/>
+                  <w:enabled/>
+                  <w:calcOnExit w:val="0"/>
+                  <w:checkBox>
+                    <w:sizeAuto/>
+                    <w:default w:val="0"/>
+                  </w:checkBox>
+                </w:ffData>
+              </w:fldChar>
+            </w:r>
+            <w:r>
+              <w:rPr>
+                <w:rFonts w:ascii="Tahoma" w:eastAsia="Times New Roman" w:hAnsi="Tahoma" w:cs="Tahoma"/>
+                <w:sz w:val="24"/>
+                <w:szCs w:val="24"/>
+                <w:lang w:eastAsia="es-ES"/>
+              </w:rPr>
+              <w:instrText xml:space="preserve"> FORMCHECKBOX </w:instrText>
+            </w:r>
+            <w:r>
+              <w:rPr>
+                <w:rFonts w:ascii="Tahoma" w:eastAsia="Times New Roman" w:hAnsi="Tahoma" w:cs="Tahoma"/>
+                <w:sz w:val="24"/>
+                <w:szCs w:val="24"/>
+                <w:lang w:eastAsia="es-ES"/>
+              </w:rPr>
+            </w:r>
+            <w:r>
+              <w:rPr>
+                <w:rFonts w:ascii="Tahoma" w:eastAsia="Times New Roman" w:hAnsi="Tahoma" w:cs="Tahoma"/>
+                <w:sz w:val="24"/>
+                <w:szCs w:val="24"/>
+                <w:lang w:eastAsia="es-ES"/>
+              </w:rPr>
+              <w:fldChar w:fldCharType="end"/>
+            </w:r>
+            <w:r>
+              <w:rPr>
+                <w:rFonts w:ascii="Tahoma" w:eastAsia="Times New Roman" w:hAnsi="Tahoma" w:cs="Tahoma"/>
+                <w:sz w:val="20"/>
+                <w:szCs w:val="24"/>
+                <w:lang w:eastAsia="es-ES"/>
+              </w:rPr>
+              <w:t xml:space="preserve">   Sistema de Información</w:t>
+            </w:r>
+          </w:p>
+          <w:p>
+            <w:pPr>
+              <w:keepNext/>
+              <w:spacing w:after="0" w:line="240" w:lineRule="auto"/>
+              <w:outlineLvl w:val="2"/>
+              <w:rPr>
+                <w:rFonts w:ascii="Tahoma" w:eastAsia="Times New Roman" w:hAnsi="Tahoma" w:cs="Tahoma"/>
+                <w:sz w:val="20"/>
+                <w:szCs w:val="20"/>
+                <w:lang w:eastAsia="es-ES"/>
+              </w:rPr>
+            </w:pPr>
+          </w:p>
+        </w:tc>
+      </w:tr>
+      <w:tr>
+        <w:trPr>
+          <w:cantSplit/>
+          <w:trHeight w:val="385"/>
+          <w:tblCellSpacing w:w="20" w:type="dxa"/>
+          <w:jc w:val="center"/>
+        </w:trPr>
+        <w:tc>
+          <w:tcPr>
+            <w:tcW w:w="7004" w:type="dxa"/>
+            <w:gridSpan w:val="5"/>
+            <w:shd w:val="clear" w:color="auto" w:fill="C0C0C0"/>
+          </w:tcPr>
+          <w:p>
+            <w:pPr>
+              <w:spacing w:after="0" w:line="240" w:lineRule="auto"/>
+              <w:rPr>
+                <w:rFonts w:ascii="Tahoma" w:eastAsia="Times New Roman" w:hAnsi="Tahoma" w:cs="Tahoma"/>
+                <w:sz w:val="20"/>
+                <w:szCs w:val="24"/>
+                <w:lang w:eastAsia="es-ES"/>
+              </w:rPr>
+            </w:pPr>
+            <w:r>
+              <w:rPr>
+                <w:rFonts w:ascii="Tahoma" w:eastAsia="Times New Roman" w:hAnsi="Tahoma" w:cs="Tahoma"/>
+                <w:b/>
+                <w:bCs/>
+                <w:sz w:val="20"/>
+                <w:szCs w:val="24"/>
+                <w:lang w:eastAsia="es-ES"/>
+              </w:rPr>
+              <w:t>Nombre del Use Case</w:t>
+            </w:r>
+            <w:r>
+              <w:rPr>
+                <w:rFonts w:ascii="Tahoma" w:eastAsia="Times New Roman" w:hAnsi="Tahoma" w:cs="Tahoma"/>
+                <w:sz w:val="20"/>
+                <w:szCs w:val="24"/>
+                <w:lang w:eastAsia="es-ES"/>
+              </w:rPr>
+              <w:t xml:space="preserve">: </w:t>
+            </w:r>
+            <w:r>
+              <w:rPr>
+                <w:rFonts w:ascii="Tahoma" w:eastAsia="Times New Roman" w:hAnsi="Tahoma" w:cs="Tahoma"/>
+                <w:sz w:val="20"/>
+                <w:szCs w:val="24"/>
+                <w:lang w:eastAsia="es-ES"/>
+              </w:rPr>
+              <w:t>Registrar análisis de laboratorio</w:t>
+            </w:r>
+          </w:p>
+        </w:tc>
+        <w:tc>
+          <w:tcPr>
+            <w:tcW w:w="3031" w:type="dxa"/>
+            <w:shd w:val="clear" w:color="auto" w:fill="C0C0C0"/>
+          </w:tcPr>
+          <w:p>
+            <w:pPr>
+              <w:spacing w:after="0" w:line="240" w:lineRule="auto"/>
+              <w:rPr>
+                <w:rFonts w:ascii="Tahoma" w:eastAsia="Times New Roman" w:hAnsi="Tahoma" w:cs="Tahoma"/>
+                <w:sz w:val="20"/>
+                <w:szCs w:val="24"/>
+                <w:lang w:eastAsia="es-ES"/>
+              </w:rPr>
+            </w:pPr>
+            <w:r>
+              <w:rPr>
+                <w:rFonts w:ascii="Tahoma" w:eastAsia="Times New Roman" w:hAnsi="Tahoma" w:cs="Tahoma"/>
+                <w:b/>
+                <w:bCs/>
+                <w:sz w:val="20"/>
+                <w:szCs w:val="24"/>
+                <w:lang w:eastAsia="es-ES"/>
+              </w:rPr>
+              <w:t>ID</w:t>
+            </w:r>
+            <w:r>
+              <w:rPr>
+                <w:rFonts w:ascii="Tahoma" w:eastAsia="Times New Roman" w:hAnsi="Tahoma" w:cs="Tahoma"/>
+                <w:sz w:val="20"/>
+                <w:szCs w:val="24"/>
+                <w:lang w:eastAsia="es-ES"/>
+              </w:rPr>
+              <w:t xml:space="preserve">: </w:t>
+            </w:r>
+          </w:p>
+        </w:tc>
+      </w:tr>
+      <w:tr>
+        <w:trPr>
+          <w:cantSplit/>
+          <w:trHeight w:val="385"/>
+          <w:tblCellSpacing w:w="20" w:type="dxa"/>
+          <w:jc w:val="center"/>
+        </w:trPr>
+        <w:tc>
+          <w:tcPr>
+            <w:tcW w:w="4346" w:type="dxa"/>
+            <w:gridSpan w:val="2"/>
+          </w:tcPr>
+          <w:p>
+            <w:pPr>
+              <w:spacing w:after="0" w:line="240" w:lineRule="auto"/>
+              <w:rPr>
+                <w:rFonts w:ascii="Tahoma" w:eastAsia="Times New Roman" w:hAnsi="Tahoma" w:cs="Tahoma"/>
+                <w:sz w:val="20"/>
+                <w:szCs w:val="24"/>
+                <w:lang w:eastAsia="es-ES"/>
+              </w:rPr>
+            </w:pPr>
+            <w:r>
+              <w:rPr>
+                <w:rFonts w:ascii="Tahoma" w:eastAsia="Times New Roman" w:hAnsi="Tahoma" w:cs="Tahoma"/>
+                <w:b/>
+                <w:bCs/>
+                <w:sz w:val="20"/>
+                <w:szCs w:val="24"/>
+                <w:lang w:eastAsia="es-ES"/>
+              </w:rPr>
+              <w:t>Actor Principal</w:t>
+            </w:r>
+            <w:r>
+              <w:rPr>
+                <w:rFonts w:ascii="Tahoma" w:eastAsia="Times New Roman" w:hAnsi="Tahoma" w:cs="Tahoma"/>
+                <w:sz w:val="20"/>
+                <w:szCs w:val="24"/>
+                <w:lang w:eastAsia="es-ES"/>
+              </w:rPr>
+              <w:t xml:space="preserve">: </w:t>
+            </w:r>
+            <w:r>
+              <w:rPr>
+                <w:rFonts w:ascii="Tahoma" w:eastAsia="Times New Roman" w:hAnsi="Tahoma" w:cs="Tahoma"/>
+                <w:sz w:val="20"/>
+                <w:szCs w:val="24"/>
+                <w:lang w:eastAsia="es-ES"/>
+              </w:rPr>
+              <w:t>Responsable de atención médica (RAM).</w:t>
+            </w:r>
+          </w:p>
+        </w:tc>
+        <w:tc>
+          <w:tcPr>
+            <w:tcW w:w="5689" w:type="dxa"/>
+            <w:gridSpan w:val="4"/>
+          </w:tcPr>
+          <w:p>
+            <w:pPr>
+              <w:spacing w:after="0" w:line="240" w:lineRule="auto"/>
+              <w:rPr>
+                <w:rFonts w:ascii="Tahoma" w:eastAsia="Times New Roman" w:hAnsi="Tahoma" w:cs="Tahoma"/>
+                <w:sz w:val="20"/>
+                <w:szCs w:val="24"/>
+                <w:lang w:eastAsia="es-ES"/>
+              </w:rPr>
+            </w:pPr>
+            <w:r>
+              <w:rPr>
+                <w:rFonts w:ascii="Tahoma" w:eastAsia="Times New Roman" w:hAnsi="Tahoma" w:cs="Tahoma"/>
+                <w:b/>
+                <w:bCs/>
+                <w:sz w:val="20"/>
+                <w:szCs w:val="24"/>
+                <w:lang w:eastAsia="es-ES"/>
+              </w:rPr>
+              <w:t>Actor Secundario</w:t>
+            </w:r>
+            <w:r>
+              <w:rPr>
+                <w:rFonts w:ascii="Tahoma" w:eastAsia="Times New Roman" w:hAnsi="Tahoma" w:cs="Tahoma"/>
+                <w:sz w:val="20"/>
+                <w:szCs w:val="24"/>
+                <w:lang w:eastAsia="es-ES"/>
+              </w:rPr>
+              <w:t>: no aplica</w:t>
+            </w:r>
+          </w:p>
+        </w:tc>
+      </w:tr>
+      <w:tr>
+        <w:trPr>
+          <w:cantSplit/>
+          <w:tblCellSpacing w:w="20" w:type="dxa"/>
+          <w:jc w:val="center"/>
+        </w:trPr>
+        <w:tc>
+          <w:tcPr>
+            <w:tcW w:w="10075" w:type="dxa"/>
+            <w:gridSpan w:val="6"/>
+          </w:tcPr>
+          <w:p>
+            <w:pPr>
+              <w:spacing w:after="0" w:line="240" w:lineRule="auto"/>
+              <w:rPr>
+                <w:rFonts w:ascii="Tahoma" w:eastAsia="Times New Roman" w:hAnsi="Tahoma" w:cs="Tahoma"/>
+                <w:sz w:val="20"/>
+                <w:szCs w:val="24"/>
+                <w:lang w:eastAsia="es-ES"/>
+              </w:rPr>
+            </w:pPr>
+            <w:r>
+              <w:rPr>
+                <w:rFonts w:ascii="Tahoma" w:eastAsia="Times New Roman" w:hAnsi="Tahoma" w:cs="Tahoma"/>
+                <w:b/>
+                <w:bCs/>
+                <w:noProof/>
+                <w:sz w:val="20"/>
+                <w:szCs w:val="24"/>
+                <w:lang w:eastAsia="es-ES"/>
+              </w:rPr>
+              <mc:AlternateContent>
+                <mc:Choice Requires="wps">
+                  <w:drawing>
+                    <wp:anchor distT="0" distB="0" distL="114300" distR="114300" simplePos="0" relativeHeight="251670528" behindDoc="0" locked="0" layoutInCell="1" allowOverlap="1" wp14:anchorId="54872EE2" wp14:editId="611E6C5E">
+                      <wp:simplePos x="0" y="0"/>
+                      <wp:positionH relativeFrom="column">
+                        <wp:posOffset>1863651</wp:posOffset>
+                      </wp:positionH>
+                      <wp:positionV relativeFrom="paragraph">
+                        <wp:posOffset>23214</wp:posOffset>
+                      </wp:positionV>
+                      <wp:extent cx="116840" cy="127000"/>
+                      <wp:effectExtent l="0" t="0" r="35560" b="25400"/>
+                      <wp:wrapNone/>
+                      <wp:docPr id="23" name="23 Conector recto"/>
+                      <wp:cNvGraphicFramePr/>
+                      <a:graphic xmlns:a="http://schemas.openxmlformats.org/drawingml/2006/main">
+                        <a:graphicData uri="http://schemas.microsoft.com/office/word/2010/wordprocessingShape">
+                          <wps:wsp>
+                            <wps:cNvCnPr/>
+                            <wps:spPr>
+                              <a:xfrm flipV="1">
+                                <a:off x="0" y="0"/>
+                                <a:ext cx="116840" cy="127000"/>
+                              </a:xfrm>
+                              <a:prstGeom prst="line">
+                                <a:avLst/>
+                              </a:prstGeom>
+                            </wps:spPr>
+                            <wps:style>
+                              <a:lnRef idx="1">
+                                <a:schemeClr val="accent1"/>
+                              </a:lnRef>
+                              <a:fillRef idx="0">
+                                <a:schemeClr val="accent1"/>
+                              </a:fillRef>
+                              <a:effectRef idx="0">
+                                <a:schemeClr val="accent1"/>
+                              </a:effectRef>
+                              <a:fontRef idx="minor">
+                                <a:schemeClr val="tx1"/>
+                              </a:fontRef>
+                            </wps:style>
+                            <wps:bodyPr/>
+                          </wps:wsp>
+                        </a:graphicData>
+                      </a:graphic>
+                    </wp:anchor>
+                  </w:drawing>
+                </mc:Choice>
+                <mc:Fallback>
+                  <w:pict>
+                    <v:line id="23 Conector recto" o:spid="_x0000_s1026" style="position:absolute;flip:y;z-index:251670528;visibility:visible;mso-wrap-style:square;mso-wrap-distance-left:9pt;mso-wrap-distance-top:0;mso-wrap-distance-right:9pt;mso-wrap-distance-bottom:0;mso-position-horizontal:absolute;mso-position-horizontal-relative:text;mso-position-vertical:absolute;mso-position-vertical-relative:text" from="146.75pt,1.85pt" to="155.95pt,11.85pt" o:gfxdata="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" strokecolor="#4579b8 [3044]"/>
+                  </w:pict>
+                </mc:Fallback>
+              </mc:AlternateContent>
+            </w:r>
+            <w:r>
+              <w:rPr>
+                <w:rFonts w:ascii="Tahoma" w:eastAsia="Times New Roman" w:hAnsi="Tahoma" w:cs="Tahoma"/>
+                <w:b/>
+                <w:bCs/>
+                <w:noProof/>
+                <w:sz w:val="20"/>
+                <w:szCs w:val="24"/>
+                <w:lang w:eastAsia="es-ES"/>
+              </w:rPr>
+              <mc:AlternateContent>
+                <mc:Choice Requires="wps">
+                  <w:drawing>
+                    <wp:anchor distT="0" distB="0" distL="114300" distR="114300" simplePos="0" relativeHeight="251669504" behindDoc="0" locked="0" layoutInCell="1" allowOverlap="1" wp14:anchorId="67302AF0" wp14:editId="3DEC1C65">
+                      <wp:simplePos x="0" y="0"/>
+                      <wp:positionH relativeFrom="column">
+                        <wp:posOffset>1863651</wp:posOffset>
+                      </wp:positionH>
+                      <wp:positionV relativeFrom="paragraph">
+                        <wp:posOffset>23214</wp:posOffset>
+                      </wp:positionV>
+                      <wp:extent cx="116958" cy="127591"/>
+                      <wp:effectExtent l="0" t="0" r="35560" b="25400"/>
+                      <wp:wrapNone/>
+                      <wp:docPr id="22" name="22 Conector recto"/>
+                      <wp:cNvGraphicFramePr/>
+                      <a:graphic xmlns:a="http://schemas.openxmlformats.org/drawingml/2006/main">
+                        <a:graphicData uri="http://schemas.microsoft.com/office/word/2010/wordprocessingShape">
+                          <wps:wsp>
+                            <wps:cNvCnPr/>
+                            <wps:spPr>
+                              <a:xfrm>
+                                <a:off x="0" y="0"/>
+                                <a:ext cx="116958" cy="127591"/>
+                              </a:xfrm>
+                              <a:prstGeom prst="line">
+                                <a:avLst/>
+                              </a:prstGeom>
+                            </wps:spPr>
+                            <wps:style>
+                              <a:lnRef idx="1">
+                                <a:schemeClr val="accent1"/>
+                              </a:lnRef>
+                              <a:fillRef idx="0">
+                                <a:schemeClr val="accent1"/>
+                              </a:fillRef>
+                              <a:effectRef idx="0">
+                                <a:schemeClr val="accent1"/>
+                              </a:effectRef>
+                              <a:fontRef idx="minor">
+                                <a:schemeClr val="tx1"/>
+                              </a:fontRef>
+                            </wps:style>
+                            <wps:bodyPr/>
+                          </wps:wsp>
+                        </a:graphicData>
+                      </a:graphic>
+                    </wp:anchor>
+                  </w:drawing>
+                </mc:Choice>
+                <mc:Fallback>
+                  <w:pict>
+                    <v:line id="22 Conector recto" o:spid="_x0000_s1026" style="position:absolute;z-index:251669504;visibility:visible;mso-wrap-style:square;mso-wrap-distance-left:9pt;mso-wrap-distance-top:0;mso-wrap-distance-right:9pt;mso-wrap-distance-bottom:0;mso-position-horizontal:absolute;mso-position-horizontal-relative:text;mso-position-vertical:absolute;mso-position-vertical-relative:text" from="146.75pt,1.85pt" to="155.95pt,11.9pt" o:gfxdata="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" strokecolor="#4579b8 [3044]"/>
+                  </w:pict>
+                </mc:Fallback>
+              </mc:AlternateContent>
+            </w:r>
+            <w:r>
+              <w:rPr>
+                <w:rFonts w:ascii="Tahoma" w:eastAsia="Times New Roman" w:hAnsi="Tahoma" w:cs="Tahoma"/>
+                <w:b/>
+                <w:bCs/>
+                <w:sz w:val="20"/>
+                <w:szCs w:val="24"/>
+                <w:lang w:eastAsia="es-ES"/>
+              </w:rPr>
+              <w:t>Tipo de Use Case</w:t>
+            </w:r>
+            <w:r>
+              <w:rPr>
+                <w:rFonts w:ascii="Tahoma" w:eastAsia="Times New Roman" w:hAnsi="Tahoma" w:cs="Tahoma"/>
+                <w:sz w:val="20"/>
+                <w:szCs w:val="24"/>
+                <w:lang w:eastAsia="es-ES"/>
+              </w:rPr>
+              <w:t xml:space="preserve">:                  </w:t>
+            </w:r>
+            <w:r>
+              <w:rPr>
+                <w:rFonts w:ascii="Tahoma" w:eastAsia="Times New Roman" w:hAnsi="Tahoma" w:cs="Tahoma"/>
+                <w:sz w:val="24"/>
+                <w:szCs w:val="24"/>
+                <w:lang w:eastAsia="es-ES"/>
+              </w:rPr>
+              <w:fldChar w:fldCharType="begin">
+                <w:ffData>
+                  <w:name w:val=""/>
+                  <w:enabled/>
+                  <w:calcOnExit w:val="0"/>
+                  <w:checkBox>
+                    <w:sizeAuto/>
+                    <w:default w:val="0"/>
+                  </w:checkBox>
+                </w:ffData>
+              </w:fldChar>
+            </w:r>
+            <w:r>
+              <w:rPr>
+                <w:rFonts w:ascii="Tahoma" w:eastAsia="Times New Roman" w:hAnsi="Tahoma" w:cs="Tahoma"/>
+                <w:sz w:val="24"/>
+                <w:szCs w:val="24"/>
+                <w:lang w:eastAsia="es-ES"/>
+              </w:rPr>
+              <w:instrText xml:space="preserve"> FORMCHECKBOX </w:instrText>
+            </w:r>
+            <w:r>
+              <w:rPr>
+                <w:rFonts w:ascii="Tahoma" w:eastAsia="Times New Roman" w:hAnsi="Tahoma" w:cs="Tahoma"/>
+                <w:sz w:val="24"/>
+                <w:szCs w:val="24"/>
+                <w:lang w:eastAsia="es-ES"/>
+              </w:rPr>
+            </w:r>
+            <w:r>
+              <w:rPr>
+                <w:rFonts w:ascii="Tahoma" w:eastAsia="Times New Roman" w:hAnsi="Tahoma" w:cs="Tahoma"/>
+                <w:sz w:val="24"/>
+                <w:szCs w:val="24"/>
+                <w:lang w:eastAsia="es-ES"/>
+              </w:rPr>
+              <w:fldChar w:fldCharType="end"/>
+            </w:r>
+            <w:r>
+              <w:rPr>
+                <w:rFonts w:ascii="Tahoma" w:eastAsia="Times New Roman" w:hAnsi="Tahoma" w:cs="Tahoma"/>
+                <w:sz w:val="20"/>
+                <w:szCs w:val="24"/>
+                <w:lang w:eastAsia="es-ES"/>
+              </w:rPr>
+              <w:t xml:space="preserve">  Concreto                                       </w:t>
+            </w:r>
+            <w:r>
+              <w:rPr>
+                <w:rFonts w:ascii="Tahoma" w:eastAsia="Times New Roman" w:hAnsi="Tahoma" w:cs="Tahoma"/>
+                <w:sz w:val="24"/>
+                <w:szCs w:val="24"/>
+                <w:lang w:eastAsia="es-ES"/>
+              </w:rPr>
+              <w:fldChar w:fldCharType="begin">
+                <w:ffData>
+                  <w:name w:val="Casilla5"/>
+                  <w:enabled/>
+                  <w:calcOnExit w:val="0"/>
+                  <w:checkBox>
+                    <w:sizeAuto/>
+                    <w:default w:val="0"/>
+                  </w:checkBox>
+                </w:ffData>
+              </w:fldChar>
+            </w:r>
+            <w:r>
+              <w:rPr>
+                <w:rFonts w:ascii="Tahoma" w:eastAsia="Times New Roman" w:hAnsi="Tahoma" w:cs="Tahoma"/>
+                <w:sz w:val="24"/>
+                <w:szCs w:val="24"/>
+                <w:lang w:eastAsia="es-ES"/>
+              </w:rPr>
+              <w:instrText xml:space="preserve"> FORMCHECKBOX </w:instrText>
+            </w:r>
+            <w:r>
+              <w:rPr>
+                <w:rFonts w:ascii="Tahoma" w:eastAsia="Times New Roman" w:hAnsi="Tahoma" w:cs="Tahoma"/>
+                <w:sz w:val="24"/>
+                <w:szCs w:val="24"/>
+                <w:lang w:eastAsia="es-ES"/>
+              </w:rPr>
+            </w:r>
+            <w:r>
+              <w:rPr>
+                <w:rFonts w:ascii="Tahoma" w:eastAsia="Times New Roman" w:hAnsi="Tahoma" w:cs="Tahoma"/>
+                <w:sz w:val="24"/>
+                <w:szCs w:val="24"/>
+                <w:lang w:eastAsia="es-ES"/>
+              </w:rPr>
+              <w:fldChar w:fldCharType="end"/>
+            </w:r>
+            <w:r>
+              <w:rPr>
+                <w:rFonts w:ascii="Tahoma" w:eastAsia="Times New Roman" w:hAnsi="Tahoma" w:cs="Tahoma"/>
+                <w:sz w:val="20"/>
+                <w:szCs w:val="24"/>
+                <w:lang w:eastAsia="es-ES"/>
+              </w:rPr>
+              <w:t xml:space="preserve">   Abstracto</w:t>
+            </w:r>
+          </w:p>
+        </w:tc>
+      </w:tr>
+      <w:tr>
+        <w:trPr>
+          <w:cantSplit/>
+          <w:trHeight w:val="1145"/>
+          <w:tblCellSpacing w:w="20" w:type="dxa"/>
+          <w:jc w:val="center"/>
+        </w:trPr>
+        <w:tc>
+          <w:tcPr>
+            <w:tcW w:w="10075" w:type="dxa"/>
+            <w:gridSpan w:val="6"/>
+          </w:tcPr>
+          <w:p>
+            <w:pPr>
+              <w:spacing w:after="0" w:line="240" w:lineRule="auto"/>
+              <w:rPr>
+                <w:rFonts w:ascii="Tahoma" w:eastAsia="Times New Roman" w:hAnsi="Tahoma" w:cs="Tahoma"/>
+                <w:sz w:val="20"/>
+                <w:szCs w:val="24"/>
+                <w:lang w:eastAsia="es-ES"/>
+              </w:rPr>
+            </w:pPr>
+            <w:r>
+              <w:rPr>
+                <w:rFonts w:ascii="Tahoma" w:eastAsia="Times New Roman" w:hAnsi="Tahoma" w:cs="Tahoma"/>
+                <w:b/>
+                <w:bCs/>
+                <w:sz w:val="20"/>
+                <w:szCs w:val="24"/>
+                <w:lang w:eastAsia="es-ES"/>
+              </w:rPr>
+              <w:t>Objetivo</w:t>
+            </w:r>
+            <w:r>
+              <w:rPr>
+                <w:rFonts w:ascii="Tahoma" w:eastAsia="Times New Roman" w:hAnsi="Tahoma" w:cs="Tahoma"/>
+                <w:sz w:val="20"/>
+                <w:szCs w:val="24"/>
+                <w:lang w:eastAsia="es-ES"/>
+              </w:rPr>
+              <w:t>:</w:t>
+            </w:r>
+            <w:r>
+              <w:rPr>
+                <w:rFonts w:ascii="Times New Roman" w:eastAsia="Times New Roman" w:hAnsi="Times New Roman" w:cs="Times New Roman"/>
+                <w:sz w:val="24"/>
+                <w:szCs w:val="24"/>
+                <w:lang w:eastAsia="es-ES"/>
+              </w:rPr>
+              <w:t xml:space="preserve"> </w:t>
+            </w:r>
+            <w:r>
+              <w:rPr>
+                <w:rFonts w:ascii="Tahoma" w:eastAsia="Times New Roman" w:hAnsi="Tahoma" w:cs="Tahoma"/>
+                <w:lang w:eastAsia="es-ES"/>
+              </w:rPr>
+              <w:t>Registrar los datos de un análisis de laboratorio de un paciente y asignarlo a la historia clínica</w:t>
+            </w:r>
+            <w:r>
+              <w:rPr>
+                <w:rFonts w:ascii="Tahoma" w:eastAsia="Times New Roman" w:hAnsi="Tahoma" w:cs="Tahoma"/>
+                <w:lang w:eastAsia="es-ES"/>
+              </w:rPr>
+              <w:t>.</w:t>
+            </w:r>
+            <w:bookmarkStart w:id="12" w:name="_GoBack"/>
+            <w:bookmarkEnd w:id="12"/>
+          </w:p>
+        </w:tc>
+      </w:tr>
+      <w:tr>
+        <w:trPr>
+          <w:cantSplit/>
+          <w:tblCellSpacing w:w="20" w:type="dxa"/>
+          <w:jc w:val="center"/>
+        </w:trPr>
+        <w:tc>
+          <w:tcPr>
+            <w:tcW w:w="10075" w:type="dxa"/>
+            <w:gridSpan w:val="6"/>
+          </w:tcPr>
+          <w:p>
+            <w:pPr>
+              <w:spacing w:after="0" w:line="240" w:lineRule="auto"/>
+              <w:rPr>
+                <w:rFonts w:ascii="Tahoma" w:eastAsia="Times New Roman" w:hAnsi="Tahoma" w:cs="Tahoma"/>
+                <w:sz w:val="20"/>
+                <w:szCs w:val="24"/>
+                <w:lang w:eastAsia="es-ES"/>
+              </w:rPr>
+            </w:pPr>
+            <w:r>
+              <w:rPr>
+                <w:rFonts w:ascii="Tahoma" w:eastAsia="Times New Roman" w:hAnsi="Tahoma" w:cs="Tahoma"/>
+                <w:b/>
+                <w:bCs/>
+                <w:sz w:val="20"/>
+                <w:szCs w:val="24"/>
+                <w:lang w:eastAsia="es-ES"/>
+              </w:rPr>
+              <w:t>Precondiciones</w:t>
+            </w:r>
+            <w:r>
+              <w:rPr>
+                <w:rFonts w:ascii="Tahoma" w:eastAsia="Times New Roman" w:hAnsi="Tahoma" w:cs="Tahoma"/>
+                <w:sz w:val="20"/>
+                <w:szCs w:val="24"/>
+                <w:lang w:eastAsia="es-ES"/>
+              </w:rPr>
+              <w:t xml:space="preserve">: </w:t>
+            </w:r>
+          </w:p>
+          <w:p>
+            <w:pPr>
+              <w:pStyle w:val="Prrafodelista"/>
+              <w:numPr>
+                <w:ilvl w:val="0"/>
+                <w:numId w:val="3"/>
+              </w:numPr>
+              <w:spacing w:after="0" w:line="240" w:lineRule="auto"/>
+              <w:rPr>
+                <w:rFonts w:ascii="Tahoma" w:eastAsia="Times New Roman" w:hAnsi="Tahoma" w:cs="Tahoma"/>
+                <w:lang w:eastAsia="es-ES"/>
+              </w:rPr>
+            </w:pPr>
+            <w:r>
+              <w:rPr>
+                <w:rFonts w:ascii="Tahoma" w:eastAsia="Times New Roman" w:hAnsi="Tahoma" w:cs="Tahoma"/>
+                <w:lang w:eastAsia="es-ES"/>
+              </w:rPr>
+              <w:t>El RAM debe estar logueado.</w:t>
+            </w:r>
+          </w:p>
+          <w:p>
+            <w:pPr>
+              <w:pStyle w:val="Prrafodelista"/>
+              <w:numPr>
+                <w:ilvl w:val="0"/>
+                <w:numId w:val="3"/>
+              </w:numPr>
+              <w:spacing w:after="0" w:line="240" w:lineRule="auto"/>
+              <w:rPr>
+                <w:rFonts w:ascii="Tahoma" w:eastAsia="Times New Roman" w:hAnsi="Tahoma" w:cs="Tahoma"/>
+                <w:lang w:eastAsia="es-ES"/>
+              </w:rPr>
+            </w:pPr>
+            <w:r>
+              <w:rPr>
+                <w:rFonts w:ascii="Tahoma" w:eastAsia="Times New Roman" w:hAnsi="Tahoma" w:cs="Tahoma"/>
+                <w:lang w:eastAsia="es-ES"/>
+              </w:rPr>
+              <w:t>El paciente debe estar registrado.</w:t>
+            </w:r>
+          </w:p>
+          <w:p>
+            <w:pPr>
+              <w:pStyle w:val="Prrafodelista"/>
+              <w:numPr>
+                <w:ilvl w:val="0"/>
+                <w:numId w:val="3"/>
+              </w:numPr>
+              <w:spacing w:after="0" w:line="240" w:lineRule="auto"/>
+              <w:rPr>
+                <w:rFonts w:ascii="Tahoma" w:eastAsia="Times New Roman" w:hAnsi="Tahoma" w:cs="Tahoma"/>
+                <w:lang w:eastAsia="es-ES"/>
+              </w:rPr>
+            </w:pPr>
+            <w:r>
+              <w:rPr>
+                <w:rFonts w:ascii="Tahoma" w:eastAsia="Times New Roman" w:hAnsi="Tahoma" w:cs="Tahoma"/>
+                <w:lang w:eastAsia="es-ES"/>
+              </w:rPr>
+              <w:t>El RAM debe haber seleccionado el paciente, al cual está atendiendo en el consultorio.</w:t>
+            </w:r>
+          </w:p>
+        </w:tc>
+      </w:tr>
+      <w:tr>
+        <w:trPr>
+          <w:cantSplit/>
+          <w:trHeight w:val="243"/>
+          <w:tblCellSpacing w:w="20" w:type="dxa"/>
+          <w:jc w:val="center"/>
+        </w:trPr>
+        <w:tc>
+          <w:tcPr>
+            <w:tcW w:w="2158" w:type="dxa"/>
+            <w:vMerge w:val="restart"/>
+          </w:tcPr>
+          <w:p>
+            <w:pPr>
+              <w:spacing w:after="0" w:line="240" w:lineRule="auto"/>
+              <w:rPr>
+                <w:rFonts w:ascii="Tahoma" w:eastAsia="Times New Roman" w:hAnsi="Tahoma" w:cs="Tahoma"/>
+                <w:sz w:val="20"/>
+                <w:szCs w:val="24"/>
+                <w:lang w:eastAsia="es-ES"/>
+              </w:rPr>
+            </w:pPr>
+            <w:r>
+              <w:rPr>
+                <w:rFonts w:ascii="Tahoma" w:eastAsia="Times New Roman" w:hAnsi="Tahoma" w:cs="Tahoma"/>
+                <w:b/>
+                <w:bCs/>
+                <w:sz w:val="20"/>
+                <w:szCs w:val="24"/>
+                <w:lang w:eastAsia="es-ES"/>
+              </w:rPr>
+              <w:t>Post- Condiciones</w:t>
+            </w:r>
+            <w:r>
+              <w:rPr>
+                <w:rFonts w:ascii="Tahoma" w:eastAsia="Times New Roman" w:hAnsi="Tahoma" w:cs="Tahoma"/>
+                <w:sz w:val="20"/>
+                <w:szCs w:val="24"/>
+                <w:lang w:eastAsia="es-ES"/>
+              </w:rPr>
+              <w:t xml:space="preserve"> </w:t>
+            </w:r>
+          </w:p>
+          <w:p>
+            <w:pPr>
+              <w:spacing w:after="0" w:line="240" w:lineRule="auto"/>
+              <w:rPr>
+                <w:rFonts w:ascii="Tahoma" w:eastAsia="Times New Roman" w:hAnsi="Tahoma" w:cs="Tahoma"/>
+                <w:sz w:val="20"/>
+                <w:szCs w:val="24"/>
+                <w:lang w:eastAsia="es-ES"/>
+              </w:rPr>
+            </w:pPr>
+          </w:p>
+        </w:tc>
+        <w:tc>
+          <w:tcPr>
+            <w:tcW w:w="7877" w:type="dxa"/>
+            <w:gridSpan w:val="5"/>
+          </w:tcPr>
+          <w:p>
+            <w:pPr>
+              <w:spacing w:after="0" w:line="240" w:lineRule="auto"/>
+              <w:rPr>
+                <w:rFonts w:ascii="Tahoma" w:eastAsia="Times New Roman" w:hAnsi="Tahoma" w:cs="Tahoma"/>
+                <w:bCs/>
+                <w:sz w:val="20"/>
+                <w:szCs w:val="24"/>
+                <w:lang w:eastAsia="es-ES"/>
+              </w:rPr>
+            </w:pPr>
+            <w:r>
+              <w:rPr>
+                <w:rFonts w:ascii="Tahoma" w:eastAsia="Times New Roman" w:hAnsi="Tahoma" w:cs="Tahoma"/>
+                <w:b/>
+                <w:bCs/>
+                <w:sz w:val="20"/>
+                <w:szCs w:val="24"/>
+                <w:lang w:eastAsia="es-ES"/>
+              </w:rPr>
+              <w:t>Éxito:</w:t>
+            </w:r>
+            <w:r>
+              <w:rPr>
+                <w:rFonts w:ascii="Tahoma" w:eastAsia="Times New Roman" w:hAnsi="Tahoma" w:cs="Tahoma"/>
+                <w:b/>
+                <w:bCs/>
+                <w:sz w:val="20"/>
+                <w:szCs w:val="24"/>
+                <w:lang w:eastAsia="es-ES"/>
+              </w:rPr>
+              <w:t xml:space="preserve"> </w:t>
+            </w:r>
+            <w:r>
+              <w:rPr>
+                <w:rFonts w:ascii="Tahoma" w:eastAsia="Times New Roman" w:hAnsi="Tahoma" w:cs="Tahoma"/>
+                <w:bCs/>
+                <w:sz w:val="20"/>
+                <w:szCs w:val="24"/>
+                <w:lang w:eastAsia="es-ES"/>
+              </w:rPr>
+              <w:t>Se registra el estudio de laboratorio.</w:t>
+            </w:r>
+          </w:p>
+        </w:tc>
+      </w:tr>
+      <w:tr>
+        <w:trPr>
+          <w:cantSplit/>
+          <w:trHeight w:val="243"/>
+          <w:tblCellSpacing w:w="20" w:type="dxa"/>
+          <w:jc w:val="center"/>
+        </w:trPr>
+        <w:tc>
+          <w:tcPr>
+            <w:tcW w:w="2158" w:type="dxa"/>
+            <w:vMerge/>
+          </w:tcPr>
+          <w:p>
+            <w:pPr>
+              <w:spacing w:after="0" w:line="240" w:lineRule="auto"/>
+              <w:rPr>
+                <w:rFonts w:ascii="Tahoma" w:eastAsia="Times New Roman" w:hAnsi="Tahoma" w:cs="Tahoma"/>
+                <w:b/>
+                <w:bCs/>
+                <w:sz w:val="20"/>
+                <w:szCs w:val="24"/>
+                <w:lang w:eastAsia="es-ES"/>
+              </w:rPr>
+            </w:pPr>
+          </w:p>
+        </w:tc>
+        <w:tc>
+          <w:tcPr>
+            <w:tcW w:w="7877" w:type="dxa"/>
+            <w:gridSpan w:val="5"/>
+          </w:tcPr>
+          <w:p>
+            <w:pPr>
+              <w:spacing w:after="0" w:line="240" w:lineRule="auto"/>
+              <w:rPr>
+                <w:rFonts w:ascii="Tahoma" w:eastAsia="Times New Roman" w:hAnsi="Tahoma" w:cs="Tahoma"/>
+                <w:bCs/>
+                <w:sz w:val="20"/>
+                <w:szCs w:val="24"/>
+                <w:lang w:eastAsia="es-ES"/>
+              </w:rPr>
+            </w:pPr>
+            <w:r>
+              <w:rPr>
+                <w:rFonts w:ascii="Tahoma" w:eastAsia="Times New Roman" w:hAnsi="Tahoma" w:cs="Tahoma"/>
+                <w:b/>
+                <w:bCs/>
+                <w:sz w:val="20"/>
+                <w:szCs w:val="24"/>
+                <w:lang w:eastAsia="es-ES"/>
+              </w:rPr>
+              <w:t>Fracaso:</w:t>
+            </w:r>
+            <w:r>
+              <w:rPr>
+                <w:rFonts w:ascii="Tahoma" w:eastAsia="Times New Roman" w:hAnsi="Tahoma" w:cs="Tahoma"/>
+                <w:b/>
+                <w:bCs/>
+                <w:sz w:val="20"/>
+                <w:szCs w:val="24"/>
+                <w:lang w:eastAsia="es-ES"/>
+              </w:rPr>
+              <w:t xml:space="preserve"> </w:t>
+            </w:r>
+            <w:r>
+              <w:rPr>
+                <w:rFonts w:ascii="Tahoma" w:eastAsia="Times New Roman" w:hAnsi="Tahoma" w:cs="Tahoma"/>
+                <w:bCs/>
+                <w:sz w:val="20"/>
+                <w:szCs w:val="24"/>
+                <w:lang w:eastAsia="es-ES"/>
+              </w:rPr>
+              <w:t>El caso de uso se cancela cuando:</w:t>
+            </w:r>
+          </w:p>
+          <w:p>
+            <w:pPr>
+              <w:pStyle w:val="Prrafodelista"/>
+              <w:numPr>
+                <w:ilvl w:val="0"/>
+                <w:numId w:val="9"/>
+              </w:numPr>
+              <w:spacing w:after="0" w:line="240" w:lineRule="auto"/>
+              <w:rPr>
+                <w:rFonts w:ascii="Tahoma" w:eastAsia="Times New Roman" w:hAnsi="Tahoma" w:cs="Tahoma"/>
+                <w:bCs/>
+                <w:sz w:val="20"/>
+                <w:szCs w:val="24"/>
+                <w:lang w:eastAsia="es-ES"/>
+              </w:rPr>
+            </w:pPr>
+            <w:r>
+              <w:rPr>
+                <w:rFonts w:ascii="Tahoma" w:eastAsia="Times New Roman" w:hAnsi="Tahoma" w:cs="Tahoma"/>
+                <w:bCs/>
+                <w:sz w:val="20"/>
+                <w:szCs w:val="24"/>
+                <w:lang w:eastAsia="es-ES"/>
+              </w:rPr>
+              <w:t>La institución no existe y el RAM no desea registrar una nueva institución.</w:t>
+            </w:r>
+          </w:p>
+          <w:p>
+            <w:pPr>
+              <w:pStyle w:val="Prrafodelista"/>
+              <w:numPr>
+                <w:ilvl w:val="0"/>
+                <w:numId w:val="9"/>
+              </w:numPr>
+              <w:spacing w:after="0" w:line="240" w:lineRule="auto"/>
+              <w:rPr>
+                <w:rFonts w:ascii="Tahoma" w:eastAsia="Times New Roman" w:hAnsi="Tahoma" w:cs="Tahoma"/>
+                <w:bCs/>
+                <w:sz w:val="20"/>
+                <w:szCs w:val="24"/>
+                <w:lang w:eastAsia="es-ES"/>
+              </w:rPr>
+            </w:pPr>
+            <w:r>
+              <w:rPr>
+                <w:rFonts w:ascii="Tahoma" w:eastAsia="Times New Roman" w:hAnsi="Tahoma" w:cs="Tahoma"/>
+                <w:bCs/>
+                <w:sz w:val="20"/>
+                <w:szCs w:val="24"/>
+                <w:lang w:eastAsia="es-ES"/>
+              </w:rPr>
+              <w:t>La institución no se registró con éxito.</w:t>
+            </w:r>
+          </w:p>
+          <w:p>
+            <w:pPr>
+              <w:pStyle w:val="Prrafodelista"/>
+              <w:numPr>
+                <w:ilvl w:val="0"/>
+                <w:numId w:val="9"/>
+              </w:numPr>
+              <w:spacing w:after="0" w:line="240" w:lineRule="auto"/>
+              <w:rPr>
+                <w:rFonts w:ascii="Tahoma" w:eastAsia="Times New Roman" w:hAnsi="Tahoma" w:cs="Tahoma"/>
+                <w:bCs/>
+                <w:sz w:val="20"/>
+                <w:szCs w:val="24"/>
+                <w:lang w:eastAsia="es-ES"/>
+              </w:rPr>
+            </w:pPr>
+            <w:r>
+              <w:rPr>
+                <w:rFonts w:ascii="Tahoma" w:eastAsia="Times New Roman" w:hAnsi="Tahoma" w:cs="Tahoma"/>
+                <w:bCs/>
+                <w:sz w:val="20"/>
+                <w:szCs w:val="24"/>
+                <w:lang w:eastAsia="es-ES"/>
+              </w:rPr>
+              <w:t>El RAM no confirma el registro del estudio de laboratorio.</w:t>
+            </w:r>
+          </w:p>
+        </w:tc>
+      </w:tr>
+      <w:tr>
+        <w:trPr>
+          <w:tblCellSpacing w:w="20" w:type="dxa"/>
+          <w:jc w:val="center"/>
+        </w:trPr>
+        <w:tc>
+          <w:tcPr>
+            <w:tcW w:w="5756" w:type="dxa"/>
+            <w:gridSpan w:val="3"/>
+          </w:tcPr>
+          <w:p>
+            <w:pPr>
+              <w:keepNext/>
+              <w:spacing w:after="0" w:line="240" w:lineRule="auto"/>
+              <w:outlineLvl w:val="2"/>
+              <w:rPr>
+                <w:rFonts w:ascii="Tahoma" w:eastAsia="Times New Roman" w:hAnsi="Tahoma" w:cs="Tahoma"/>
+                <w:b/>
+                <w:bCs/>
+                <w:sz w:val="20"/>
+                <w:szCs w:val="20"/>
+                <w:lang w:eastAsia="es-ES"/>
+              </w:rPr>
+            </w:pPr>
+            <w:r>
+              <w:rPr>
+                <w:rFonts w:ascii="Tahoma" w:eastAsia="Times New Roman" w:hAnsi="Tahoma" w:cs="Tahoma"/>
+                <w:b/>
+                <w:bCs/>
+                <w:sz w:val="20"/>
+                <w:szCs w:val="20"/>
+                <w:lang w:eastAsia="es-ES"/>
+              </w:rPr>
+              <w:t>Curso Normal</w:t>
+            </w:r>
+          </w:p>
+        </w:tc>
+        <w:tc>
+          <w:tcPr>
+            <w:tcW w:w="4279" w:type="dxa"/>
+            <w:gridSpan w:val="3"/>
+          </w:tcPr>
+          <w:p>
+            <w:pPr>
+              <w:keepNext/>
+              <w:spacing w:after="0" w:line="240" w:lineRule="auto"/>
+              <w:outlineLvl w:val="2"/>
+              <w:rPr>
+                <w:rFonts w:ascii="Tahoma" w:eastAsia="Times New Roman" w:hAnsi="Tahoma" w:cs="Tahoma"/>
+                <w:b/>
+                <w:bCs/>
+                <w:sz w:val="20"/>
+                <w:szCs w:val="20"/>
+                <w:lang w:eastAsia="es-ES"/>
+              </w:rPr>
+            </w:pPr>
+            <w:r>
+              <w:rPr>
+                <w:rFonts w:ascii="Tahoma" w:eastAsia="Times New Roman" w:hAnsi="Tahoma" w:cs="Tahoma"/>
+                <w:b/>
+                <w:bCs/>
+                <w:sz w:val="20"/>
+                <w:szCs w:val="20"/>
+                <w:lang w:eastAsia="es-ES"/>
+              </w:rPr>
+              <w:t>Alternativas</w:t>
+            </w:r>
+          </w:p>
+        </w:tc>
+      </w:tr>
+      <w:tr>
+        <w:trPr>
+          <w:tblCellSpacing w:w="20" w:type="dxa"/>
+          <w:jc w:val="center"/>
+        </w:trPr>
+        <w:tc>
+          <w:tcPr>
+            <w:tcW w:w="5756" w:type="dxa"/>
+            <w:gridSpan w:val="3"/>
+            <w:tcBorders>
+              <w:bottom w:val="nil"/>
+            </w:tcBorders>
+          </w:tcPr>
+          <w:p>
+            <w:pPr>
+              <w:pStyle w:val="Prrafodelista"/>
+              <w:numPr>
+                <w:ilvl w:val="0"/>
+                <w:numId w:val="8"/>
+              </w:numPr>
+              <w:spacing w:after="0" w:line="240" w:lineRule="auto"/>
+              <w:ind w:left="417"/>
+              <w:jc w:val="both"/>
+              <w:rPr>
+                <w:rFonts w:ascii="Tahoma" w:eastAsia="Times New Roman" w:hAnsi="Tahoma" w:cs="Tahoma"/>
+                <w:sz w:val="20"/>
+                <w:szCs w:val="24"/>
+                <w:lang w:eastAsia="es-ES"/>
+              </w:rPr>
+            </w:pPr>
+            <w:r>
+              <w:rPr>
+                <w:rFonts w:ascii="Tahoma" w:eastAsia="Times New Roman" w:hAnsi="Tahoma" w:cs="Tahoma"/>
+                <w:sz w:val="20"/>
+                <w:szCs w:val="24"/>
+                <w:lang w:eastAsia="es-ES"/>
+              </w:rPr>
+              <w:t>El caso de uso comienza cuando Responsable de atención médica (RAM), selecciona la opción Registrar análisis de laboratorio.</w:t>
+            </w:r>
+          </w:p>
+          <w:p>
+            <w:pPr>
+              <w:pStyle w:val="Prrafodelista"/>
+              <w:numPr>
+                <w:ilvl w:val="0"/>
+                <w:numId w:val="8"/>
+              </w:numPr>
+              <w:spacing w:after="0" w:line="240" w:lineRule="auto"/>
+              <w:ind w:left="417"/>
+              <w:jc w:val="both"/>
+              <w:rPr>
+                <w:rFonts w:ascii="Tahoma" w:eastAsia="Times New Roman" w:hAnsi="Tahoma" w:cs="Tahoma"/>
+                <w:sz w:val="20"/>
+                <w:szCs w:val="24"/>
+                <w:lang w:eastAsia="es-ES"/>
+              </w:rPr>
+            </w:pPr>
+            <w:r>
+              <w:rPr>
+                <w:rFonts w:ascii="Tahoma" w:eastAsia="Times New Roman" w:hAnsi="Tahoma" w:cs="Tahoma"/>
+                <w:sz w:val="20"/>
+                <w:szCs w:val="24"/>
+                <w:lang w:eastAsia="es-ES"/>
+              </w:rPr>
+              <w:t>El RAM ingresa la fecha de realización del análisis.</w:t>
+            </w:r>
+          </w:p>
+          <w:p>
+            <w:pPr>
+              <w:pStyle w:val="Prrafodelista"/>
+              <w:numPr>
+                <w:ilvl w:val="0"/>
+                <w:numId w:val="8"/>
+              </w:numPr>
+              <w:spacing w:after="0" w:line="240" w:lineRule="auto"/>
+              <w:ind w:left="417"/>
+              <w:jc w:val="both"/>
+              <w:rPr>
+                <w:rFonts w:ascii="Tahoma" w:eastAsia="Times New Roman" w:hAnsi="Tahoma" w:cs="Tahoma"/>
+                <w:sz w:val="20"/>
+                <w:szCs w:val="24"/>
+                <w:lang w:eastAsia="es-ES"/>
+              </w:rPr>
+            </w:pPr>
+            <w:r>
+              <w:rPr>
+                <w:rFonts w:ascii="Tahoma" w:eastAsia="Times New Roman" w:hAnsi="Tahoma" w:cs="Tahoma"/>
+                <w:sz w:val="20"/>
+                <w:szCs w:val="24"/>
+                <w:lang w:eastAsia="es-ES"/>
+              </w:rPr>
+              <w:t>El RAM ingresa la ficha del análisis.</w:t>
+            </w:r>
+          </w:p>
+          <w:p>
+            <w:pPr>
+              <w:pStyle w:val="Prrafodelista"/>
+              <w:numPr>
+                <w:ilvl w:val="0"/>
+                <w:numId w:val="8"/>
+              </w:numPr>
+              <w:spacing w:after="0" w:line="240" w:lineRule="auto"/>
+              <w:ind w:left="417"/>
+              <w:jc w:val="both"/>
+              <w:rPr>
+                <w:rFonts w:ascii="Tahoma" w:eastAsia="Times New Roman" w:hAnsi="Tahoma" w:cs="Tahoma"/>
+                <w:sz w:val="20"/>
+                <w:szCs w:val="24"/>
+                <w:lang w:eastAsia="es-ES"/>
+              </w:rPr>
+            </w:pPr>
+            <w:r>
+              <w:rPr>
+                <w:rFonts w:ascii="Tahoma" w:eastAsia="Times New Roman" w:hAnsi="Tahoma" w:cs="Tahoma"/>
+                <w:sz w:val="20"/>
+                <w:szCs w:val="24"/>
+                <w:lang w:eastAsia="es-ES"/>
+              </w:rPr>
+              <w:t>El RAM ingresa el nombre y apellido del doctor a cargo de realizar el análisis.</w:t>
+            </w:r>
+          </w:p>
+          <w:p>
+            <w:pPr>
+              <w:pStyle w:val="Prrafodelista"/>
+              <w:numPr>
+                <w:ilvl w:val="0"/>
+                <w:numId w:val="8"/>
+              </w:numPr>
+              <w:spacing w:after="0" w:line="240" w:lineRule="auto"/>
+              <w:ind w:left="417"/>
+              <w:jc w:val="both"/>
+              <w:rPr>
+                <w:rFonts w:ascii="Tahoma" w:eastAsia="Times New Roman" w:hAnsi="Tahoma" w:cs="Tahoma"/>
+                <w:sz w:val="20"/>
+                <w:szCs w:val="24"/>
+                <w:lang w:eastAsia="es-ES"/>
+              </w:rPr>
+            </w:pPr>
+            <w:r>
+              <w:rPr>
+                <w:rFonts w:ascii="Tahoma" w:eastAsia="Times New Roman" w:hAnsi="Tahoma" w:cs="Tahoma"/>
+                <w:sz w:val="20"/>
+                <w:szCs w:val="24"/>
+                <w:lang w:eastAsia="es-ES"/>
+              </w:rPr>
+              <w:t>El sistema busca y muestra las instituciones registradas.</w:t>
+            </w:r>
+          </w:p>
+          <w:p>
+            <w:pPr>
+              <w:pStyle w:val="Prrafodelista"/>
+              <w:numPr>
+                <w:ilvl w:val="0"/>
+                <w:numId w:val="8"/>
+              </w:numPr>
+              <w:spacing w:after="0" w:line="240" w:lineRule="auto"/>
+              <w:ind w:left="417"/>
+              <w:jc w:val="both"/>
+              <w:rPr>
+                <w:rFonts w:ascii="Tahoma" w:eastAsia="Times New Roman" w:hAnsi="Tahoma" w:cs="Tahoma"/>
+                <w:sz w:val="20"/>
+                <w:szCs w:val="24"/>
+                <w:lang w:eastAsia="es-ES"/>
+              </w:rPr>
+            </w:pPr>
+            <w:r>
+              <w:rPr>
+                <w:rFonts w:ascii="Tahoma" w:eastAsia="Times New Roman" w:hAnsi="Tahoma" w:cs="Tahoma"/>
+                <w:sz w:val="20"/>
+                <w:szCs w:val="24"/>
+                <w:lang w:eastAsia="es-ES"/>
+              </w:rPr>
+              <w:t>La institución existe.</w:t>
+            </w:r>
+          </w:p>
+          <w:p>
+            <w:pPr>
+              <w:spacing w:after="0" w:line="240" w:lineRule="auto"/>
+              <w:jc w:val="both"/>
+              <w:rPr>
+                <w:rFonts w:ascii="Tahoma" w:eastAsia="Times New Roman" w:hAnsi="Tahoma" w:cs="Tahoma"/>
+                <w:sz w:val="20"/>
+                <w:szCs w:val="24"/>
+                <w:lang w:eastAsia="es-ES"/>
+              </w:rPr>
+            </w:pPr>
+          </w:p>
+          <w:p>
+            <w:pPr>
+              <w:spacing w:after="0" w:line="240" w:lineRule="auto"/>
+              <w:jc w:val="both"/>
+              <w:rPr>
+                <w:rFonts w:ascii="Tahoma" w:eastAsia="Times New Roman" w:hAnsi="Tahoma" w:cs="Tahoma"/>
+                <w:sz w:val="20"/>
+                <w:szCs w:val="24"/>
+                <w:lang w:eastAsia="es-ES"/>
+              </w:rPr>
+            </w:pPr>
+          </w:p>
+          <w:p>
+            <w:pPr>
+              <w:spacing w:after="0" w:line="240" w:lineRule="auto"/>
+              <w:jc w:val="both"/>
+              <w:rPr>
+                <w:rFonts w:ascii="Tahoma" w:eastAsia="Times New Roman" w:hAnsi="Tahoma" w:cs="Tahoma"/>
+                <w:sz w:val="20"/>
+                <w:szCs w:val="24"/>
+                <w:lang w:eastAsia="es-ES"/>
+              </w:rPr>
+            </w:pPr>
+          </w:p>
+          <w:p>
+            <w:pPr>
+              <w:spacing w:after="0" w:line="240" w:lineRule="auto"/>
+              <w:jc w:val="both"/>
+              <w:rPr>
+                <w:rFonts w:ascii="Tahoma" w:eastAsia="Times New Roman" w:hAnsi="Tahoma" w:cs="Tahoma"/>
+                <w:sz w:val="20"/>
+                <w:szCs w:val="24"/>
+                <w:lang w:eastAsia="es-ES"/>
+              </w:rPr>
+            </w:pPr>
+          </w:p>
+          <w:p>
+            <w:pPr>
+              <w:spacing w:after="0" w:line="240" w:lineRule="auto"/>
+              <w:jc w:val="both"/>
+              <w:rPr>
+                <w:rFonts w:ascii="Tahoma" w:eastAsia="Times New Roman" w:hAnsi="Tahoma" w:cs="Tahoma"/>
+                <w:sz w:val="20"/>
+                <w:szCs w:val="24"/>
+                <w:lang w:eastAsia="es-ES"/>
+              </w:rPr>
+            </w:pPr>
+          </w:p>
+          <w:p>
+            <w:pPr>
+              <w:spacing w:after="0" w:line="240" w:lineRule="auto"/>
+              <w:jc w:val="both"/>
+              <w:rPr>
+                <w:rFonts w:ascii="Tahoma" w:eastAsia="Times New Roman" w:hAnsi="Tahoma" w:cs="Tahoma"/>
+                <w:sz w:val="20"/>
+                <w:szCs w:val="24"/>
+                <w:lang w:eastAsia="es-ES"/>
+              </w:rPr>
+            </w:pPr>
+          </w:p>
+          <w:p>
+            <w:pPr>
+              <w:spacing w:after="0" w:line="240" w:lineRule="auto"/>
+              <w:jc w:val="both"/>
+              <w:rPr>
+                <w:rFonts w:ascii="Tahoma" w:eastAsia="Times New Roman" w:hAnsi="Tahoma" w:cs="Tahoma"/>
+                <w:sz w:val="20"/>
+                <w:szCs w:val="24"/>
+                <w:lang w:eastAsia="es-ES"/>
+              </w:rPr>
+            </w:pPr>
+          </w:p>
+          <w:p>
+            <w:pPr>
+              <w:spacing w:after="0" w:line="240" w:lineRule="auto"/>
+              <w:jc w:val="both"/>
+              <w:rPr>
+                <w:rFonts w:ascii="Tahoma" w:eastAsia="Times New Roman" w:hAnsi="Tahoma" w:cs="Tahoma"/>
+                <w:sz w:val="20"/>
+                <w:szCs w:val="24"/>
+                <w:lang w:eastAsia="es-ES"/>
+              </w:rPr>
+            </w:pPr>
+          </w:p>
+          <w:p>
+            <w:pPr>
+              <w:spacing w:after="0" w:line="240" w:lineRule="auto"/>
+              <w:jc w:val="both"/>
+              <w:rPr>
+                <w:rFonts w:ascii="Tahoma" w:eastAsia="Times New Roman" w:hAnsi="Tahoma" w:cs="Tahoma"/>
+                <w:sz w:val="20"/>
+                <w:szCs w:val="24"/>
+                <w:lang w:eastAsia="es-ES"/>
+              </w:rPr>
+            </w:pPr>
+          </w:p>
+          <w:p>
+            <w:pPr>
+              <w:spacing w:after="0" w:line="240" w:lineRule="auto"/>
+              <w:jc w:val="both"/>
+              <w:rPr>
+                <w:rFonts w:ascii="Tahoma" w:eastAsia="Times New Roman" w:hAnsi="Tahoma" w:cs="Tahoma"/>
+                <w:sz w:val="20"/>
+                <w:szCs w:val="24"/>
+                <w:lang w:eastAsia="es-ES"/>
+              </w:rPr>
+            </w:pPr>
+          </w:p>
+          <w:p>
+            <w:pPr>
+              <w:spacing w:after="0" w:line="240" w:lineRule="auto"/>
+              <w:jc w:val="both"/>
+              <w:rPr>
+                <w:rFonts w:ascii="Tahoma" w:eastAsia="Times New Roman" w:hAnsi="Tahoma" w:cs="Tahoma"/>
+                <w:sz w:val="20"/>
+                <w:szCs w:val="24"/>
+                <w:lang w:eastAsia="es-ES"/>
+              </w:rPr>
+            </w:pPr>
+          </w:p>
+          <w:p>
+            <w:pPr>
+              <w:spacing w:after="0" w:line="240" w:lineRule="auto"/>
+              <w:jc w:val="both"/>
+              <w:rPr>
+                <w:rFonts w:ascii="Tahoma" w:eastAsia="Times New Roman" w:hAnsi="Tahoma" w:cs="Tahoma"/>
+                <w:sz w:val="20"/>
+                <w:szCs w:val="24"/>
+                <w:lang w:eastAsia="es-ES"/>
+              </w:rPr>
+            </w:pPr>
+          </w:p>
+          <w:p>
+            <w:pPr>
+              <w:spacing w:after="0" w:line="240" w:lineRule="auto"/>
+              <w:jc w:val="both"/>
+              <w:rPr>
+                <w:rFonts w:ascii="Tahoma" w:eastAsia="Times New Roman" w:hAnsi="Tahoma" w:cs="Tahoma"/>
+                <w:sz w:val="20"/>
+                <w:szCs w:val="24"/>
+                <w:lang w:eastAsia="es-ES"/>
+              </w:rPr>
+            </w:pPr>
+          </w:p>
+          <w:p>
+            <w:pPr>
+              <w:pStyle w:val="Prrafodelista"/>
+              <w:numPr>
+                <w:ilvl w:val="0"/>
+                <w:numId w:val="8"/>
+              </w:numPr>
+              <w:spacing w:after="0" w:line="240" w:lineRule="auto"/>
+              <w:ind w:left="417"/>
+              <w:jc w:val="both"/>
+              <w:rPr>
+                <w:rFonts w:ascii="Tahoma" w:eastAsia="Times New Roman" w:hAnsi="Tahoma" w:cs="Tahoma"/>
+                <w:sz w:val="20"/>
+                <w:szCs w:val="24"/>
+                <w:lang w:eastAsia="es-ES"/>
+              </w:rPr>
+            </w:pPr>
+            <w:r>
+              <w:rPr>
+                <w:rFonts w:ascii="Tahoma" w:eastAsia="Times New Roman" w:hAnsi="Tahoma" w:cs="Tahoma"/>
+                <w:sz w:val="20"/>
+                <w:szCs w:val="24"/>
+                <w:lang w:eastAsia="es-ES"/>
+              </w:rPr>
+              <w:t>El RAM selecciona la institución.</w:t>
+            </w:r>
+          </w:p>
+          <w:p>
+            <w:pPr>
+              <w:pStyle w:val="Prrafodelista"/>
+              <w:numPr>
+                <w:ilvl w:val="0"/>
+                <w:numId w:val="8"/>
+              </w:numPr>
+              <w:spacing w:after="0" w:line="240" w:lineRule="auto"/>
+              <w:ind w:left="417"/>
+              <w:jc w:val="both"/>
+              <w:rPr>
+                <w:rFonts w:ascii="Tahoma" w:eastAsia="Times New Roman" w:hAnsi="Tahoma" w:cs="Tahoma"/>
+                <w:sz w:val="20"/>
+                <w:szCs w:val="24"/>
+                <w:lang w:eastAsia="es-ES"/>
+              </w:rPr>
+            </w:pPr>
+            <w:r>
+              <w:rPr>
+                <w:rFonts w:ascii="Tahoma" w:eastAsia="Times New Roman" w:hAnsi="Tahoma" w:cs="Tahoma"/>
+                <w:sz w:val="20"/>
+                <w:szCs w:val="24"/>
+                <w:lang w:eastAsia="es-ES"/>
+              </w:rPr>
+              <w:t>El sistema busca y muestra la calle y el número de la institución seleccionada.</w:t>
+            </w:r>
+          </w:p>
+          <w:p>
+            <w:pPr>
+              <w:pStyle w:val="Prrafodelista"/>
+              <w:numPr>
+                <w:ilvl w:val="0"/>
+                <w:numId w:val="8"/>
+              </w:numPr>
+              <w:spacing w:after="0" w:line="240" w:lineRule="auto"/>
+              <w:ind w:left="417"/>
+              <w:jc w:val="both"/>
+              <w:rPr>
+                <w:rFonts w:ascii="Tahoma" w:eastAsia="Times New Roman" w:hAnsi="Tahoma" w:cs="Tahoma"/>
+                <w:sz w:val="20"/>
+                <w:szCs w:val="24"/>
+                <w:lang w:eastAsia="es-ES"/>
+              </w:rPr>
+            </w:pPr>
+            <w:r>
+              <w:rPr>
+                <w:rFonts w:ascii="Tahoma" w:eastAsia="Times New Roman" w:hAnsi="Tahoma" w:cs="Tahoma"/>
+                <w:sz w:val="20"/>
+                <w:szCs w:val="24"/>
+                <w:lang w:eastAsia="es-ES"/>
+              </w:rPr>
+              <w:lastRenderedPageBreak/>
+              <w:t>Por cada estudio de laboratorio el RAM ingresa el nombre del estudio, método</w:t>
+            </w:r>
+            <w:r>
+              <w:rPr>
+                <w:rFonts w:ascii="Tahoma" w:eastAsia="Times New Roman" w:hAnsi="Tahoma" w:cs="Tahoma"/>
+                <w:sz w:val="20"/>
+                <w:szCs w:val="24"/>
+                <w:lang w:eastAsia="es-ES"/>
+              </w:rPr>
+              <w:t xml:space="preserve"> y los detalles del estudio.</w:t>
+            </w:r>
+          </w:p>
+          <w:p>
+            <w:pPr>
+              <w:pStyle w:val="Prrafodelista"/>
+              <w:numPr>
+                <w:ilvl w:val="0"/>
+                <w:numId w:val="8"/>
+              </w:numPr>
+              <w:spacing w:after="0" w:line="240" w:lineRule="auto"/>
+              <w:ind w:left="417"/>
+              <w:jc w:val="both"/>
+              <w:rPr>
+                <w:rFonts w:ascii="Tahoma" w:eastAsia="Times New Roman" w:hAnsi="Tahoma" w:cs="Tahoma"/>
+                <w:sz w:val="20"/>
+                <w:szCs w:val="24"/>
+                <w:lang w:eastAsia="es-ES"/>
+              </w:rPr>
+            </w:pPr>
+            <w:r>
+              <w:rPr>
+                <w:rFonts w:ascii="Tahoma" w:eastAsia="Times New Roman" w:hAnsi="Tahoma" w:cs="Tahoma"/>
+                <w:sz w:val="20"/>
+                <w:szCs w:val="24"/>
+                <w:lang w:eastAsia="es-ES"/>
+              </w:rPr>
+              <w:t>Por cada detalle del estudio de laboratorio</w:t>
+            </w:r>
+            <w:r>
+              <w:rPr>
+                <w:rFonts w:ascii="Tahoma" w:eastAsia="Times New Roman" w:hAnsi="Tahoma" w:cs="Tahoma"/>
+                <w:sz w:val="20"/>
+                <w:szCs w:val="24"/>
+                <w:lang w:eastAsia="es-ES"/>
+              </w:rPr>
+              <w:t xml:space="preserve"> el RAM ingresa: nombre del detalle, resultado, unidad de medida y valores de referencia.</w:t>
+            </w:r>
+          </w:p>
+          <w:p>
+            <w:pPr>
+              <w:pStyle w:val="Prrafodelista"/>
+              <w:numPr>
+                <w:ilvl w:val="0"/>
+                <w:numId w:val="8"/>
+              </w:numPr>
+              <w:spacing w:after="0" w:line="240" w:lineRule="auto"/>
+              <w:ind w:left="417"/>
+              <w:jc w:val="both"/>
+              <w:rPr>
+                <w:rFonts w:ascii="Tahoma" w:eastAsia="Times New Roman" w:hAnsi="Tahoma" w:cs="Tahoma"/>
+                <w:sz w:val="20"/>
+                <w:szCs w:val="24"/>
+                <w:lang w:eastAsia="es-ES"/>
+              </w:rPr>
+            </w:pPr>
+            <w:r>
+              <w:rPr>
+                <w:rFonts w:ascii="Tahoma" w:eastAsia="Times New Roman" w:hAnsi="Tahoma" w:cs="Tahoma"/>
+                <w:sz w:val="20"/>
+                <w:szCs w:val="24"/>
+                <w:lang w:eastAsia="es-ES"/>
+              </w:rPr>
+              <w:t>Por cada valor de referencia el RAM ingresa: nombre, valor desde y hasta.</w:t>
+            </w:r>
+          </w:p>
+          <w:p>
+            <w:pPr>
+              <w:pStyle w:val="Prrafodelista"/>
+              <w:numPr>
+                <w:ilvl w:val="0"/>
+                <w:numId w:val="8"/>
+              </w:numPr>
+              <w:spacing w:after="0" w:line="240" w:lineRule="auto"/>
+              <w:ind w:left="417"/>
+              <w:jc w:val="both"/>
+              <w:rPr>
+                <w:rFonts w:ascii="Tahoma" w:eastAsia="Times New Roman" w:hAnsi="Tahoma" w:cs="Tahoma"/>
+                <w:sz w:val="20"/>
+                <w:szCs w:val="24"/>
+                <w:lang w:eastAsia="es-ES"/>
+              </w:rPr>
+            </w:pPr>
+            <w:r>
+              <w:rPr>
+                <w:rFonts w:ascii="Tahoma" w:eastAsia="Times New Roman" w:hAnsi="Tahoma" w:cs="Tahoma"/>
+                <w:sz w:val="20"/>
+                <w:szCs w:val="24"/>
+                <w:lang w:eastAsia="es-ES"/>
+              </w:rPr>
+              <w:t xml:space="preserve">Por cada valor de referencia a ingresar, el </w:t>
+            </w:r>
+            <w:r>
+              <w:rPr>
+                <w:rFonts w:ascii="Tahoma" w:eastAsia="Times New Roman" w:hAnsi="Tahoma" w:cs="Tahoma"/>
+                <w:sz w:val="20"/>
+                <w:szCs w:val="24"/>
+                <w:lang w:eastAsia="es-ES"/>
+              </w:rPr>
+              <w:t>sistema consulta si desea ingresar detalles de los valores de referencia.</w:t>
+            </w:r>
+          </w:p>
+          <w:p>
+            <w:pPr>
+              <w:pStyle w:val="Prrafodelista"/>
+              <w:numPr>
+                <w:ilvl w:val="0"/>
+                <w:numId w:val="8"/>
+              </w:numPr>
+              <w:spacing w:after="0" w:line="240" w:lineRule="auto"/>
+              <w:ind w:left="417"/>
+              <w:jc w:val="both"/>
+              <w:rPr>
+                <w:rFonts w:ascii="Tahoma" w:eastAsia="Times New Roman" w:hAnsi="Tahoma" w:cs="Tahoma"/>
+                <w:sz w:val="20"/>
+                <w:szCs w:val="24"/>
+                <w:lang w:eastAsia="es-ES"/>
+              </w:rPr>
+            </w:pPr>
+            <w:r>
+              <w:rPr>
+                <w:rFonts w:ascii="Tahoma" w:eastAsia="Times New Roman" w:hAnsi="Tahoma" w:cs="Tahoma"/>
+                <w:sz w:val="20"/>
+                <w:szCs w:val="24"/>
+                <w:lang w:eastAsia="es-ES"/>
+              </w:rPr>
+              <w:t xml:space="preserve">El RAM desea ingresar detalles de los valores de referencia. </w:t>
+            </w:r>
+            <w:r>
+              <w:rPr>
+                <w:rFonts w:ascii="Tahoma" w:eastAsia="Times New Roman" w:hAnsi="Tahoma" w:cs="Tahoma"/>
+                <w:sz w:val="20"/>
+                <w:szCs w:val="24"/>
+                <w:lang w:eastAsia="es-ES"/>
+              </w:rPr>
+              <w:t>Por cada detalle del valor de referencia, el RAM ingresa: descripción, valor desde y hasta.</w:t>
+            </w:r>
+          </w:p>
+          <w:p>
+            <w:pPr>
+              <w:pStyle w:val="Prrafodelista"/>
+              <w:numPr>
+                <w:ilvl w:val="0"/>
+                <w:numId w:val="8"/>
+              </w:numPr>
+              <w:spacing w:after="0" w:line="240" w:lineRule="auto"/>
+              <w:ind w:left="417"/>
+              <w:jc w:val="both"/>
+              <w:rPr>
+                <w:rFonts w:ascii="Tahoma" w:eastAsia="Times New Roman" w:hAnsi="Tahoma" w:cs="Tahoma"/>
+                <w:sz w:val="20"/>
+                <w:szCs w:val="24"/>
+                <w:lang w:eastAsia="es-ES"/>
+              </w:rPr>
+            </w:pPr>
+            <w:r>
+              <w:rPr>
+                <w:rFonts w:ascii="Tahoma" w:eastAsia="Times New Roman" w:hAnsi="Tahoma" w:cs="Tahoma"/>
+                <w:sz w:val="20"/>
+                <w:szCs w:val="24"/>
+                <w:lang w:eastAsia="es-ES"/>
+              </w:rPr>
+              <w:t>El sistema solicita se confirme el registro del estudio de laboratorio.</w:t>
+            </w:r>
+          </w:p>
+          <w:p>
+            <w:pPr>
+              <w:pStyle w:val="Prrafodelista"/>
+              <w:numPr>
+                <w:ilvl w:val="0"/>
+                <w:numId w:val="8"/>
+              </w:numPr>
+              <w:spacing w:after="0" w:line="240" w:lineRule="auto"/>
+              <w:ind w:left="417"/>
+              <w:jc w:val="both"/>
+              <w:rPr>
+                <w:rFonts w:ascii="Tahoma" w:eastAsia="Times New Roman" w:hAnsi="Tahoma" w:cs="Tahoma"/>
+                <w:sz w:val="20"/>
+                <w:szCs w:val="24"/>
+                <w:lang w:eastAsia="es-ES"/>
+              </w:rPr>
+            </w:pPr>
+            <w:r>
+              <w:rPr>
+                <w:rFonts w:ascii="Tahoma" w:eastAsia="Times New Roman" w:hAnsi="Tahoma" w:cs="Tahoma"/>
+                <w:sz w:val="20"/>
+                <w:szCs w:val="24"/>
+                <w:lang w:eastAsia="es-ES"/>
+              </w:rPr>
+              <w:t>El RAM confirma el registro del estudio de laboratorio.</w:t>
+            </w:r>
+          </w:p>
+          <w:p>
+            <w:pPr>
+              <w:spacing w:after="0" w:line="240" w:lineRule="auto"/>
+              <w:jc w:val="both"/>
+              <w:rPr>
+                <w:rFonts w:ascii="Tahoma" w:eastAsia="Times New Roman" w:hAnsi="Tahoma" w:cs="Tahoma"/>
+                <w:sz w:val="20"/>
+                <w:szCs w:val="24"/>
+                <w:lang w:eastAsia="es-ES"/>
+              </w:rPr>
+            </w:pPr>
+          </w:p>
+          <w:p>
+            <w:pPr>
+              <w:spacing w:after="0" w:line="240" w:lineRule="auto"/>
+              <w:jc w:val="both"/>
+              <w:rPr>
+                <w:rFonts w:ascii="Tahoma" w:eastAsia="Times New Roman" w:hAnsi="Tahoma" w:cs="Tahoma"/>
+                <w:sz w:val="20"/>
+                <w:szCs w:val="24"/>
+                <w:lang w:eastAsia="es-ES"/>
+              </w:rPr>
+            </w:pPr>
+          </w:p>
+          <w:p>
+            <w:pPr>
+              <w:pStyle w:val="Prrafodelista"/>
+              <w:numPr>
+                <w:ilvl w:val="0"/>
+                <w:numId w:val="8"/>
+              </w:numPr>
+              <w:spacing w:after="0" w:line="240" w:lineRule="auto"/>
+              <w:ind w:left="417"/>
+              <w:jc w:val="both"/>
+              <w:rPr>
+                <w:rFonts w:ascii="Tahoma" w:eastAsia="Times New Roman" w:hAnsi="Tahoma" w:cs="Tahoma"/>
+                <w:sz w:val="20"/>
+                <w:szCs w:val="24"/>
+                <w:lang w:eastAsia="es-ES"/>
+              </w:rPr>
+            </w:pPr>
+            <w:r>
+              <w:rPr>
+                <w:rFonts w:ascii="Tahoma" w:eastAsia="Times New Roman" w:hAnsi="Tahoma" w:cs="Tahoma"/>
+                <w:sz w:val="20"/>
+                <w:szCs w:val="24"/>
+                <w:lang w:eastAsia="es-ES"/>
+              </w:rPr>
+              <w:t>El sistema registra el estudio de labor</w:t>
+            </w:r>
+            <w:r>
+              <w:rPr>
+                <w:rFonts w:ascii="Tahoma" w:eastAsia="Times New Roman" w:hAnsi="Tahoma" w:cs="Tahoma"/>
+                <w:sz w:val="20"/>
+                <w:szCs w:val="24"/>
+                <w:lang w:eastAsia="es-ES"/>
+              </w:rPr>
+              <w:t xml:space="preserve">atorio con los siguientes datos: </w:t>
+            </w:r>
+            <w:r>
+              <w:rPr>
+                <w:rFonts w:ascii="Tahoma" w:eastAsia="Times New Roman" w:hAnsi="Tahoma" w:cs="Tahoma"/>
+                <w:sz w:val="20"/>
+                <w:szCs w:val="24"/>
+                <w:lang w:eastAsia="es-ES"/>
+              </w:rPr>
+              <w:t>fecha de realización del estudio, ficha, doctor a cargo de realizar el estudio, los estudios de laboratorio realizados con los siguientes datos: nombre del estudio, método, el detalle de los estudios de laboratorio con los siguientes datos: nombre, resultado, unidad, los valores de referencia con los siguientes datos: nombre, valor desde, valor hasta, detalles de los valores de referencia con los siguientes datos: descripción, valor desde, valor hasta.</w:t>
+            </w:r>
+          </w:p>
+          <w:p>
+            <w:pPr>
+              <w:pStyle w:val="Prrafodelista"/>
+              <w:numPr>
+                <w:ilvl w:val="0"/>
+                <w:numId w:val="8"/>
+              </w:numPr>
+              <w:spacing w:after="0" w:line="240" w:lineRule="auto"/>
+              <w:ind w:left="417"/>
+              <w:jc w:val="both"/>
+              <w:rPr>
+                <w:rFonts w:ascii="Tahoma" w:eastAsia="Times New Roman" w:hAnsi="Tahoma" w:cs="Tahoma"/>
+                <w:sz w:val="20"/>
+                <w:szCs w:val="24"/>
+                <w:lang w:eastAsia="es-ES"/>
+              </w:rPr>
+            </w:pPr>
+            <w:r>
+              <w:rPr>
+                <w:rFonts w:ascii="Tahoma" w:eastAsia="Times New Roman" w:hAnsi="Tahoma" w:cs="Tahoma"/>
+                <w:sz w:val="20"/>
+                <w:szCs w:val="24"/>
+                <w:lang w:eastAsia="es-ES"/>
+              </w:rPr>
+              <w:t>Fin del caso de uso.</w:t>
+            </w:r>
+          </w:p>
+        </w:tc>
+        <w:tc>
+          <w:tcPr>
+            <w:tcW w:w="4279" w:type="dxa"/>
+            <w:gridSpan w:val="3"/>
+            <w:tcBorders>
+              <w:bottom w:val="nil"/>
+            </w:tcBorders>
+          </w:tcPr>
+          <w:p>
+            <w:pPr>
+              <w:spacing w:after="0" w:line="240" w:lineRule="auto"/>
+              <w:jc w:val="both"/>
+              <w:rPr>
+                <w:rFonts w:ascii="Tahoma" w:eastAsia="Times New Roman" w:hAnsi="Tahoma" w:cs="Tahoma"/>
+                <w:sz w:val="20"/>
+                <w:szCs w:val="24"/>
+                <w:lang w:eastAsia="es-ES"/>
+              </w:rPr>
+            </w:pPr>
+          </w:p>
+          <w:p>
+            <w:pPr>
+              <w:spacing w:after="0" w:line="240" w:lineRule="auto"/>
+              <w:jc w:val="both"/>
+              <w:rPr>
+                <w:rFonts w:ascii="Tahoma" w:eastAsia="Times New Roman" w:hAnsi="Tahoma" w:cs="Tahoma"/>
+                <w:sz w:val="20"/>
+                <w:szCs w:val="24"/>
+                <w:lang w:eastAsia="es-ES"/>
+              </w:rPr>
+            </w:pPr>
+          </w:p>
+          <w:p>
+            <w:pPr>
+              <w:spacing w:after="0" w:line="240" w:lineRule="auto"/>
+              <w:jc w:val="both"/>
+              <w:rPr>
+                <w:rFonts w:ascii="Tahoma" w:eastAsia="Times New Roman" w:hAnsi="Tahoma" w:cs="Tahoma"/>
+                <w:sz w:val="20"/>
+                <w:szCs w:val="24"/>
+                <w:lang w:eastAsia="es-ES"/>
+              </w:rPr>
+            </w:pPr>
+          </w:p>
+          <w:p>
+            <w:pPr>
+              <w:spacing w:after="0" w:line="240" w:lineRule="auto"/>
+              <w:jc w:val="both"/>
+              <w:rPr>
+                <w:rFonts w:ascii="Tahoma" w:eastAsia="Times New Roman" w:hAnsi="Tahoma" w:cs="Tahoma"/>
+                <w:sz w:val="20"/>
+                <w:szCs w:val="24"/>
+                <w:lang w:eastAsia="es-ES"/>
+              </w:rPr>
+            </w:pPr>
+          </w:p>
+          <w:p>
+            <w:pPr>
+              <w:spacing w:after="0" w:line="240" w:lineRule="auto"/>
+              <w:jc w:val="both"/>
+              <w:rPr>
+                <w:rFonts w:ascii="Tahoma" w:eastAsia="Times New Roman" w:hAnsi="Tahoma" w:cs="Tahoma"/>
+                <w:sz w:val="20"/>
+                <w:szCs w:val="24"/>
+                <w:lang w:eastAsia="es-ES"/>
+              </w:rPr>
+            </w:pPr>
+          </w:p>
+          <w:p>
+            <w:pPr>
+              <w:spacing w:after="0" w:line="240" w:lineRule="auto"/>
+              <w:jc w:val="both"/>
+              <w:rPr>
+                <w:rFonts w:ascii="Tahoma" w:eastAsia="Times New Roman" w:hAnsi="Tahoma" w:cs="Tahoma"/>
+                <w:sz w:val="20"/>
+                <w:szCs w:val="24"/>
+                <w:lang w:eastAsia="es-ES"/>
+              </w:rPr>
+            </w:pPr>
+          </w:p>
+          <w:p>
+            <w:pPr>
+              <w:spacing w:after="0" w:line="240" w:lineRule="auto"/>
+              <w:jc w:val="both"/>
+              <w:rPr>
+                <w:rFonts w:ascii="Tahoma" w:eastAsia="Times New Roman" w:hAnsi="Tahoma" w:cs="Tahoma"/>
+                <w:sz w:val="20"/>
+                <w:szCs w:val="24"/>
+                <w:lang w:eastAsia="es-ES"/>
+              </w:rPr>
+            </w:pPr>
+          </w:p>
+          <w:p>
+            <w:pPr>
+              <w:spacing w:after="0" w:line="240" w:lineRule="auto"/>
+              <w:jc w:val="both"/>
+              <w:rPr>
+                <w:rFonts w:ascii="Tahoma" w:eastAsia="Times New Roman" w:hAnsi="Tahoma" w:cs="Tahoma"/>
+                <w:sz w:val="20"/>
+                <w:szCs w:val="24"/>
+                <w:lang w:eastAsia="es-ES"/>
+              </w:rPr>
+            </w:pPr>
+          </w:p>
+          <w:p>
+            <w:pPr>
+              <w:spacing w:after="0" w:line="240" w:lineRule="auto"/>
+              <w:jc w:val="both"/>
+              <w:rPr>
+                <w:rFonts w:ascii="Tahoma" w:eastAsia="Times New Roman" w:hAnsi="Tahoma" w:cs="Tahoma"/>
+                <w:sz w:val="20"/>
+                <w:szCs w:val="24"/>
+                <w:lang w:eastAsia="es-ES"/>
+              </w:rPr>
+            </w:pPr>
+            <w:r>
+              <w:rPr>
+                <w:rFonts w:ascii="Tahoma" w:eastAsia="Times New Roman" w:hAnsi="Tahoma" w:cs="Tahoma"/>
+                <w:sz w:val="20"/>
+                <w:szCs w:val="24"/>
+                <w:lang w:eastAsia="es-ES"/>
+              </w:rPr>
+              <w:t>6. A</w:t>
+            </w:r>
+            <w:r>
+              <w:rPr>
+                <w:rFonts w:ascii="Tahoma" w:eastAsia="Times New Roman" w:hAnsi="Tahoma" w:cs="Tahoma"/>
+                <w:sz w:val="20"/>
+                <w:szCs w:val="24"/>
+                <w:lang w:eastAsia="es-ES"/>
+              </w:rPr>
+              <w:t>. La institución no existe.</w:t>
+            </w:r>
+          </w:p>
+          <w:p>
+            <w:pPr>
+              <w:spacing w:after="0" w:line="240" w:lineRule="auto"/>
+              <w:jc w:val="both"/>
+              <w:rPr>
+                <w:rFonts w:ascii="Tahoma" w:eastAsia="Times New Roman" w:hAnsi="Tahoma" w:cs="Tahoma"/>
+                <w:sz w:val="20"/>
+                <w:szCs w:val="24"/>
+                <w:lang w:eastAsia="es-ES"/>
+              </w:rPr>
+            </w:pPr>
+            <w:r>
+              <w:rPr>
+                <w:rFonts w:ascii="Tahoma" w:eastAsia="Times New Roman" w:hAnsi="Tahoma" w:cs="Tahoma"/>
+                <w:sz w:val="20"/>
+                <w:szCs w:val="24"/>
+                <w:lang w:eastAsia="es-ES"/>
+              </w:rPr>
+              <w:t>6. A.1. El RAM desea registrar la nueva institución.</w:t>
+            </w:r>
+          </w:p>
+          <w:p>
+            <w:pPr>
+              <w:spacing w:after="0" w:line="240" w:lineRule="auto"/>
+              <w:jc w:val="both"/>
+              <w:rPr>
+                <w:rFonts w:ascii="Tahoma" w:eastAsia="Times New Roman" w:hAnsi="Tahoma" w:cs="Tahoma"/>
+                <w:sz w:val="20"/>
+                <w:szCs w:val="24"/>
+                <w:lang w:eastAsia="es-ES"/>
+              </w:rPr>
+            </w:pPr>
+            <w:r>
+              <w:rPr>
+                <w:rFonts w:ascii="Tahoma" w:eastAsia="Times New Roman" w:hAnsi="Tahoma" w:cs="Tahoma"/>
+                <w:sz w:val="20"/>
+                <w:szCs w:val="24"/>
+                <w:lang w:eastAsia="es-ES"/>
+              </w:rPr>
+              <w:t>6. A.1.A. El RAM no desea registrar una nueva institución.</w:t>
+            </w:r>
+          </w:p>
+          <w:p>
+            <w:pPr>
+              <w:spacing w:after="0" w:line="240" w:lineRule="auto"/>
+              <w:jc w:val="both"/>
+              <w:rPr>
+                <w:rFonts w:ascii="Tahoma" w:eastAsia="Times New Roman" w:hAnsi="Tahoma" w:cs="Tahoma"/>
+                <w:sz w:val="20"/>
+                <w:szCs w:val="24"/>
+                <w:lang w:eastAsia="es-ES"/>
+              </w:rPr>
+            </w:pPr>
+            <w:r>
+              <w:rPr>
+                <w:rFonts w:ascii="Tahoma" w:eastAsia="Times New Roman" w:hAnsi="Tahoma" w:cs="Tahoma"/>
+                <w:sz w:val="20"/>
+                <w:szCs w:val="24"/>
+                <w:lang w:eastAsia="es-ES"/>
+              </w:rPr>
+              <w:t>6. A.1.A.1. Se cancela el caso de uso.</w:t>
+            </w:r>
+          </w:p>
+          <w:p>
+            <w:pPr>
+              <w:spacing w:after="0" w:line="240" w:lineRule="auto"/>
+              <w:jc w:val="both"/>
+              <w:rPr>
+                <w:rFonts w:ascii="Tahoma" w:eastAsia="Times New Roman" w:hAnsi="Tahoma" w:cs="Tahoma"/>
+                <w:sz w:val="20"/>
+                <w:szCs w:val="24"/>
+                <w:lang w:eastAsia="es-ES"/>
+              </w:rPr>
+            </w:pPr>
+            <w:r>
+              <w:rPr>
+                <w:rFonts w:ascii="Tahoma" w:eastAsia="Times New Roman" w:hAnsi="Tahoma" w:cs="Tahoma"/>
+                <w:sz w:val="20"/>
+                <w:szCs w:val="24"/>
+                <w:lang w:eastAsia="es-ES"/>
+              </w:rPr>
+              <w:t>6. A.2. Para registrar una institución se llama al caso de uso “Actualizar institución”.</w:t>
+            </w:r>
+          </w:p>
+          <w:p>
+            <w:pPr>
+              <w:spacing w:after="0" w:line="240" w:lineRule="auto"/>
+              <w:jc w:val="both"/>
+              <w:rPr>
+                <w:rFonts w:ascii="Tahoma" w:eastAsia="Times New Roman" w:hAnsi="Tahoma" w:cs="Tahoma"/>
+                <w:sz w:val="20"/>
+                <w:szCs w:val="24"/>
+                <w:lang w:eastAsia="es-ES"/>
+              </w:rPr>
+            </w:pPr>
+            <w:r>
+              <w:rPr>
+                <w:rFonts w:ascii="Tahoma" w:eastAsia="Times New Roman" w:hAnsi="Tahoma" w:cs="Tahoma"/>
+                <w:sz w:val="20"/>
+                <w:szCs w:val="24"/>
+                <w:lang w:eastAsia="es-ES"/>
+              </w:rPr>
+              <w:t>6. A.3. La institución se registró con éxito.</w:t>
+            </w:r>
+          </w:p>
+          <w:p>
+            <w:pPr>
+              <w:spacing w:after="0" w:line="240" w:lineRule="auto"/>
+              <w:jc w:val="both"/>
+              <w:rPr>
+                <w:rFonts w:ascii="Tahoma" w:eastAsia="Times New Roman" w:hAnsi="Tahoma" w:cs="Tahoma"/>
+                <w:sz w:val="20"/>
+                <w:szCs w:val="24"/>
+                <w:lang w:eastAsia="es-ES"/>
+              </w:rPr>
+            </w:pPr>
+            <w:r>
+              <w:rPr>
+                <w:rFonts w:ascii="Tahoma" w:eastAsia="Times New Roman" w:hAnsi="Tahoma" w:cs="Tahoma"/>
+                <w:sz w:val="20"/>
+                <w:szCs w:val="24"/>
+                <w:lang w:eastAsia="es-ES"/>
+              </w:rPr>
+              <w:t>6. A.3.A. La institución no se registró con éxito.</w:t>
+            </w:r>
+          </w:p>
+          <w:p>
+            <w:pPr>
+              <w:spacing w:after="0" w:line="240" w:lineRule="auto"/>
+              <w:jc w:val="both"/>
+              <w:rPr>
+                <w:rFonts w:ascii="Tahoma" w:eastAsia="Times New Roman" w:hAnsi="Tahoma" w:cs="Tahoma"/>
+                <w:sz w:val="20"/>
+                <w:szCs w:val="24"/>
+                <w:lang w:eastAsia="es-ES"/>
+              </w:rPr>
+            </w:pPr>
+            <w:r>
+              <w:rPr>
+                <w:rFonts w:ascii="Tahoma" w:eastAsia="Times New Roman" w:hAnsi="Tahoma" w:cs="Tahoma"/>
+                <w:sz w:val="20"/>
+                <w:szCs w:val="24"/>
+                <w:lang w:eastAsia="es-ES"/>
+              </w:rPr>
+              <w:t>6. A.3.A.1. El sistema informa la situación.</w:t>
+            </w:r>
+          </w:p>
+          <w:p>
+            <w:pPr>
+              <w:spacing w:after="0" w:line="240" w:lineRule="auto"/>
+              <w:jc w:val="both"/>
+              <w:rPr>
+                <w:rFonts w:ascii="Tahoma" w:eastAsia="Times New Roman" w:hAnsi="Tahoma" w:cs="Tahoma"/>
+                <w:sz w:val="20"/>
+                <w:szCs w:val="24"/>
+                <w:lang w:eastAsia="es-ES"/>
+              </w:rPr>
+            </w:pPr>
+            <w:r>
+              <w:rPr>
+                <w:rFonts w:ascii="Tahoma" w:eastAsia="Times New Roman" w:hAnsi="Tahoma" w:cs="Tahoma"/>
+                <w:sz w:val="20"/>
+                <w:szCs w:val="24"/>
+                <w:lang w:eastAsia="es-ES"/>
+              </w:rPr>
+              <w:t>6. A.3.A.1.A. Se cancela el caso de uso.</w:t>
+            </w:r>
+          </w:p>
+          <w:p>
+            <w:pPr>
+              <w:spacing w:after="0" w:line="240" w:lineRule="auto"/>
+              <w:jc w:val="both"/>
+              <w:rPr>
+                <w:rFonts w:ascii="Tahoma" w:eastAsia="Times New Roman" w:hAnsi="Tahoma" w:cs="Tahoma"/>
+                <w:sz w:val="20"/>
+                <w:szCs w:val="24"/>
+                <w:lang w:eastAsia="es-ES"/>
+              </w:rPr>
+            </w:pPr>
+            <w:r>
+              <w:rPr>
+                <w:rFonts w:ascii="Tahoma" w:eastAsia="Times New Roman" w:hAnsi="Tahoma" w:cs="Tahoma"/>
+                <w:sz w:val="20"/>
+                <w:szCs w:val="24"/>
+                <w:lang w:eastAsia="es-ES"/>
+              </w:rPr>
+              <w:t>6. A.4. El sistema muestra la institución.</w:t>
+            </w:r>
+          </w:p>
+          <w:p>
+            <w:pPr>
+              <w:spacing w:after="0" w:line="240" w:lineRule="auto"/>
+              <w:jc w:val="both"/>
+              <w:rPr>
+                <w:rFonts w:ascii="Tahoma" w:eastAsia="Times New Roman" w:hAnsi="Tahoma" w:cs="Tahoma"/>
+                <w:sz w:val="20"/>
+                <w:szCs w:val="24"/>
+                <w:lang w:eastAsia="es-ES"/>
+              </w:rPr>
+            </w:pPr>
+          </w:p>
+          <w:p>
+            <w:pPr>
+              <w:spacing w:after="0" w:line="240" w:lineRule="auto"/>
+              <w:jc w:val="both"/>
+              <w:rPr>
+                <w:rFonts w:ascii="Tahoma" w:eastAsia="Times New Roman" w:hAnsi="Tahoma" w:cs="Tahoma"/>
+                <w:sz w:val="20"/>
+                <w:szCs w:val="24"/>
+                <w:lang w:eastAsia="es-ES"/>
+              </w:rPr>
+            </w:pPr>
+          </w:p>
+          <w:p>
+            <w:pPr>
+              <w:spacing w:after="0" w:line="240" w:lineRule="auto"/>
+              <w:jc w:val="both"/>
+              <w:rPr>
+                <w:rFonts w:ascii="Tahoma" w:eastAsia="Times New Roman" w:hAnsi="Tahoma" w:cs="Tahoma"/>
+                <w:sz w:val="20"/>
+                <w:szCs w:val="24"/>
+                <w:lang w:eastAsia="es-ES"/>
+              </w:rPr>
+            </w:pPr>
+          </w:p>
+          <w:p>
+            <w:pPr>
+              <w:spacing w:after="0" w:line="240" w:lineRule="auto"/>
+              <w:jc w:val="both"/>
+              <w:rPr>
+                <w:rFonts w:ascii="Tahoma" w:eastAsia="Times New Roman" w:hAnsi="Tahoma" w:cs="Tahoma"/>
+                <w:sz w:val="20"/>
+                <w:szCs w:val="24"/>
+                <w:lang w:eastAsia="es-ES"/>
+              </w:rPr>
+            </w:pPr>
+          </w:p>
+          <w:p>
+            <w:pPr>
+              <w:spacing w:after="0" w:line="240" w:lineRule="auto"/>
+              <w:jc w:val="both"/>
+              <w:rPr>
+                <w:rFonts w:ascii="Tahoma" w:eastAsia="Times New Roman" w:hAnsi="Tahoma" w:cs="Tahoma"/>
+                <w:sz w:val="20"/>
+                <w:szCs w:val="24"/>
+                <w:lang w:eastAsia="es-ES"/>
+              </w:rPr>
+            </w:pPr>
+          </w:p>
+          <w:p>
+            <w:pPr>
+              <w:spacing w:after="0" w:line="240" w:lineRule="auto"/>
+              <w:jc w:val="both"/>
+              <w:rPr>
+                <w:rFonts w:ascii="Tahoma" w:eastAsia="Times New Roman" w:hAnsi="Tahoma" w:cs="Tahoma"/>
+                <w:sz w:val="20"/>
+                <w:szCs w:val="24"/>
+                <w:lang w:eastAsia="es-ES"/>
+              </w:rPr>
+            </w:pPr>
+          </w:p>
+          <w:p>
+            <w:pPr>
+              <w:spacing w:after="0" w:line="240" w:lineRule="auto"/>
+              <w:jc w:val="both"/>
+              <w:rPr>
+                <w:rFonts w:ascii="Tahoma" w:eastAsia="Times New Roman" w:hAnsi="Tahoma" w:cs="Tahoma"/>
+                <w:sz w:val="20"/>
+                <w:szCs w:val="24"/>
+                <w:lang w:eastAsia="es-ES"/>
+              </w:rPr>
+            </w:pPr>
+          </w:p>
+          <w:p>
+            <w:pPr>
+              <w:spacing w:after="0" w:line="240" w:lineRule="auto"/>
+              <w:jc w:val="both"/>
+              <w:rPr>
+                <w:rFonts w:ascii="Tahoma" w:eastAsia="Times New Roman" w:hAnsi="Tahoma" w:cs="Tahoma"/>
+                <w:sz w:val="20"/>
+                <w:szCs w:val="24"/>
+                <w:lang w:eastAsia="es-ES"/>
+              </w:rPr>
+            </w:pPr>
+          </w:p>
+          <w:p>
+            <w:pPr>
+              <w:spacing w:after="0" w:line="240" w:lineRule="auto"/>
+              <w:jc w:val="both"/>
+              <w:rPr>
+                <w:rFonts w:ascii="Tahoma" w:eastAsia="Times New Roman" w:hAnsi="Tahoma" w:cs="Tahoma"/>
+                <w:sz w:val="20"/>
+                <w:szCs w:val="24"/>
+                <w:lang w:eastAsia="es-ES"/>
+              </w:rPr>
+            </w:pPr>
+          </w:p>
+          <w:p>
+            <w:pPr>
+              <w:spacing w:after="0" w:line="240" w:lineRule="auto"/>
+              <w:jc w:val="both"/>
+              <w:rPr>
+                <w:rFonts w:ascii="Tahoma" w:eastAsia="Times New Roman" w:hAnsi="Tahoma" w:cs="Tahoma"/>
+                <w:sz w:val="20"/>
+                <w:szCs w:val="24"/>
+                <w:lang w:eastAsia="es-ES"/>
+              </w:rPr>
+            </w:pPr>
+          </w:p>
+          <w:p>
+            <w:pPr>
+              <w:spacing w:after="0" w:line="240" w:lineRule="auto"/>
+              <w:jc w:val="both"/>
+              <w:rPr>
+                <w:rFonts w:ascii="Tahoma" w:eastAsia="Times New Roman" w:hAnsi="Tahoma" w:cs="Tahoma"/>
+                <w:sz w:val="20"/>
+                <w:szCs w:val="24"/>
+                <w:lang w:eastAsia="es-ES"/>
+              </w:rPr>
+            </w:pPr>
+          </w:p>
+          <w:p>
+            <w:pPr>
+              <w:spacing w:after="0" w:line="240" w:lineRule="auto"/>
+              <w:jc w:val="both"/>
+              <w:rPr>
+                <w:rFonts w:ascii="Tahoma" w:eastAsia="Times New Roman" w:hAnsi="Tahoma" w:cs="Tahoma"/>
+                <w:sz w:val="20"/>
+                <w:szCs w:val="24"/>
+                <w:lang w:eastAsia="es-ES"/>
+              </w:rPr>
+            </w:pPr>
+          </w:p>
+          <w:p>
+            <w:pPr>
+              <w:spacing w:after="0" w:line="240" w:lineRule="auto"/>
+              <w:jc w:val="both"/>
+              <w:rPr>
+                <w:rFonts w:ascii="Tahoma" w:eastAsia="Times New Roman" w:hAnsi="Tahoma" w:cs="Tahoma"/>
+                <w:sz w:val="20"/>
+                <w:szCs w:val="24"/>
+                <w:lang w:eastAsia="es-ES"/>
+              </w:rPr>
+            </w:pPr>
+          </w:p>
+          <w:p>
+            <w:pPr>
+              <w:spacing w:after="0" w:line="240" w:lineRule="auto"/>
+              <w:jc w:val="both"/>
+              <w:rPr>
+                <w:rFonts w:ascii="Tahoma" w:eastAsia="Times New Roman" w:hAnsi="Tahoma" w:cs="Tahoma"/>
+                <w:sz w:val="20"/>
+                <w:szCs w:val="24"/>
+                <w:lang w:eastAsia="es-ES"/>
+              </w:rPr>
+            </w:pPr>
+            <w:r>
+              <w:rPr>
+                <w:rFonts w:ascii="Tahoma" w:eastAsia="Times New Roman" w:hAnsi="Tahoma" w:cs="Tahoma"/>
+                <w:sz w:val="20"/>
+                <w:szCs w:val="24"/>
+                <w:lang w:eastAsia="es-ES"/>
+              </w:rPr>
+              <w:t xml:space="preserve">13. A. </w:t>
+            </w:r>
+            <w:r>
+              <w:rPr>
+                <w:rFonts w:ascii="Tahoma" w:eastAsia="Times New Roman" w:hAnsi="Tahoma" w:cs="Tahoma"/>
+                <w:sz w:val="20"/>
+                <w:szCs w:val="24"/>
+                <w:lang w:eastAsia="es-ES"/>
+              </w:rPr>
+              <w:t>El RAM no desea ingresar</w:t>
+            </w:r>
+            <w:r>
+              <w:rPr>
+                <w:rFonts w:ascii="Tahoma" w:eastAsia="Times New Roman" w:hAnsi="Tahoma" w:cs="Tahoma"/>
+                <w:sz w:val="20"/>
+                <w:szCs w:val="24"/>
+                <w:lang w:eastAsia="es-ES"/>
+              </w:rPr>
+              <w:t xml:space="preserve"> detalles de los valores de referencia.</w:t>
+            </w:r>
+          </w:p>
+          <w:p>
+            <w:pPr>
+              <w:spacing w:after="0" w:line="240" w:lineRule="auto"/>
+              <w:jc w:val="both"/>
+              <w:rPr>
+                <w:rFonts w:ascii="Tahoma" w:eastAsia="Times New Roman" w:hAnsi="Tahoma" w:cs="Tahoma"/>
+                <w:sz w:val="20"/>
+                <w:szCs w:val="24"/>
+                <w:lang w:eastAsia="es-ES"/>
+              </w:rPr>
+            </w:pPr>
+          </w:p>
+          <w:p>
+            <w:pPr>
+              <w:spacing w:after="0" w:line="240" w:lineRule="auto"/>
+              <w:jc w:val="both"/>
+              <w:rPr>
+                <w:rFonts w:ascii="Tahoma" w:eastAsia="Times New Roman" w:hAnsi="Tahoma" w:cs="Tahoma"/>
+                <w:sz w:val="20"/>
+                <w:szCs w:val="24"/>
+                <w:lang w:eastAsia="es-ES"/>
+              </w:rPr>
+            </w:pPr>
+          </w:p>
+          <w:p>
+            <w:pPr>
+              <w:spacing w:after="0" w:line="240" w:lineRule="auto"/>
+              <w:jc w:val="both"/>
+              <w:rPr>
+                <w:rFonts w:ascii="Tahoma" w:eastAsia="Times New Roman" w:hAnsi="Tahoma" w:cs="Tahoma"/>
+                <w:sz w:val="20"/>
+                <w:szCs w:val="24"/>
+                <w:lang w:eastAsia="es-ES"/>
+              </w:rPr>
+            </w:pPr>
+          </w:p>
+          <w:p>
+            <w:pPr>
+              <w:spacing w:after="0" w:line="240" w:lineRule="auto"/>
+              <w:jc w:val="both"/>
+              <w:rPr>
+                <w:rFonts w:ascii="Tahoma" w:eastAsia="Times New Roman" w:hAnsi="Tahoma" w:cs="Tahoma"/>
+                <w:sz w:val="20"/>
+                <w:szCs w:val="24"/>
+                <w:lang w:eastAsia="es-ES"/>
+              </w:rPr>
+            </w:pPr>
+            <w:r>
+              <w:rPr>
+                <w:rFonts w:ascii="Tahoma" w:eastAsia="Times New Roman" w:hAnsi="Tahoma" w:cs="Tahoma"/>
+                <w:sz w:val="20"/>
+                <w:szCs w:val="24"/>
+                <w:lang w:eastAsia="es-ES"/>
+              </w:rPr>
+              <w:t>15.</w:t>
+            </w:r>
+            <w:r>
+              <w:rPr>
+                <w:rFonts w:ascii="Tahoma" w:eastAsia="Times New Roman" w:hAnsi="Tahoma" w:cs="Tahoma"/>
+                <w:sz w:val="20"/>
+                <w:szCs w:val="24"/>
+                <w:lang w:eastAsia="es-ES"/>
+              </w:rPr>
+              <w:t>A.</w:t>
+            </w:r>
+            <w:r>
+              <w:rPr>
+                <w:rFonts w:ascii="Tahoma" w:eastAsia="Times New Roman" w:hAnsi="Tahoma" w:cs="Tahoma"/>
+                <w:sz w:val="20"/>
+                <w:szCs w:val="24"/>
+                <w:lang w:eastAsia="es-ES"/>
+              </w:rPr>
+              <w:t xml:space="preserve"> El RAM no confirma el registro del estudio de laboratorio.</w:t>
+            </w:r>
+          </w:p>
+          <w:p>
+            <w:pPr>
+              <w:spacing w:after="0" w:line="240" w:lineRule="auto"/>
+              <w:jc w:val="both"/>
+              <w:rPr>
+                <w:rFonts w:ascii="Tahoma" w:eastAsia="Times New Roman" w:hAnsi="Tahoma" w:cs="Tahoma"/>
+                <w:sz w:val="20"/>
+                <w:szCs w:val="24"/>
+                <w:lang w:eastAsia="es-ES"/>
+              </w:rPr>
+            </w:pPr>
+            <w:r>
+              <w:rPr>
+                <w:rFonts w:ascii="Tahoma" w:eastAsia="Times New Roman" w:hAnsi="Tahoma" w:cs="Tahoma"/>
+                <w:sz w:val="20"/>
+                <w:szCs w:val="24"/>
+                <w:lang w:eastAsia="es-ES"/>
+              </w:rPr>
+              <w:t>15</w:t>
+            </w:r>
+            <w:r>
+              <w:rPr>
+                <w:rFonts w:ascii="Tahoma" w:eastAsia="Times New Roman" w:hAnsi="Tahoma" w:cs="Tahoma"/>
+                <w:sz w:val="20"/>
+                <w:szCs w:val="24"/>
+                <w:lang w:eastAsia="es-ES"/>
+              </w:rPr>
+              <w:t>. A.1</w:t>
+            </w:r>
+            <w:r>
+              <w:rPr>
+                <w:rFonts w:ascii="Tahoma" w:eastAsia="Times New Roman" w:hAnsi="Tahoma" w:cs="Tahoma"/>
+                <w:sz w:val="20"/>
+                <w:szCs w:val="24"/>
+                <w:lang w:eastAsia="es-ES"/>
+              </w:rPr>
+              <w:t>. Se cancela el caso de uso.</w:t>
+            </w:r>
+            <w:r>
+              <w:rPr>
+                <w:rFonts w:ascii="Tahoma" w:eastAsia="Times New Roman" w:hAnsi="Tahoma" w:cs="Tahoma"/>
+                <w:sz w:val="20"/>
+                <w:szCs w:val="24"/>
+                <w:lang w:eastAsia="es-ES"/>
+              </w:rPr>
+              <w:t xml:space="preserve"> </w:t>
+            </w:r>
+          </w:p>
+        </w:tc>
+      </w:tr>
+      <w:tr>
+        <w:trPr>
+          <w:tblCellSpacing w:w="20" w:type="dxa"/>
+          <w:jc w:val="center"/>
+        </w:trPr>
+        <w:tc>
+          <w:tcPr>
+            <w:tcW w:w="5756" w:type="dxa"/>
+            <w:gridSpan w:val="3"/>
+            <w:tcBorders>
+              <w:top w:val="nil"/>
+              <w:bottom w:val="nil"/>
+            </w:tcBorders>
+          </w:tcPr>
+          <w:p>
+            <w:pPr>
+              <w:spacing w:after="0" w:line="240" w:lineRule="auto"/>
+              <w:jc w:val="both"/>
+              <w:rPr>
+                <w:rFonts w:ascii="Tahoma" w:eastAsia="Times New Roman" w:hAnsi="Tahoma" w:cs="Tahoma"/>
+                <w:sz w:val="20"/>
+                <w:szCs w:val="24"/>
+                <w:lang w:eastAsia="es-ES"/>
+              </w:rPr>
+            </w:pPr>
+          </w:p>
+        </w:tc>
+        <w:tc>
+          <w:tcPr>
+            <w:tcW w:w="4279" w:type="dxa"/>
+            <w:gridSpan w:val="3"/>
+            <w:tcBorders>
+              <w:top w:val="nil"/>
+              <w:bottom w:val="nil"/>
+            </w:tcBorders>
+          </w:tcPr>
+          <w:p>
+            <w:pPr>
+              <w:spacing w:after="0" w:line="240" w:lineRule="auto"/>
+              <w:jc w:val="both"/>
+              <w:rPr>
+                <w:rFonts w:ascii="Tahoma" w:eastAsia="Times New Roman" w:hAnsi="Tahoma" w:cs="Tahoma"/>
+                <w:sz w:val="20"/>
+                <w:szCs w:val="24"/>
+                <w:lang w:eastAsia="es-ES"/>
+              </w:rPr>
+            </w:pPr>
+            <w:r>
+              <w:rPr>
+                <w:rFonts w:ascii="Tahoma" w:eastAsia="Times New Roman" w:hAnsi="Tahoma" w:cs="Tahoma"/>
+                <w:sz w:val="20"/>
+                <w:szCs w:val="24"/>
+                <w:lang w:eastAsia="es-ES"/>
+              </w:rPr>
+              <w:t xml:space="preserve"> </w:t>
+            </w:r>
+          </w:p>
+        </w:tc>
+      </w:tr>
+      <w:tr>
+        <w:trPr>
+          <w:tblCellSpacing w:w="20" w:type="dxa"/>
+          <w:jc w:val="center"/>
+        </w:trPr>
+        <w:tc>
+          <w:tcPr>
+            <w:tcW w:w="5756" w:type="dxa"/>
+            <w:gridSpan w:val="3"/>
+            <w:tcBorders>
+              <w:top w:val="nil"/>
+              <w:bottom w:val="nil"/>
+            </w:tcBorders>
+          </w:tcPr>
+          <w:p>
+            <w:pPr>
+              <w:spacing w:after="0" w:line="240" w:lineRule="auto"/>
+              <w:jc w:val="both"/>
+              <w:rPr>
+                <w:rFonts w:ascii="Tahoma" w:eastAsia="Times New Roman" w:hAnsi="Tahoma" w:cs="Tahoma"/>
+                <w:sz w:val="20"/>
+                <w:szCs w:val="24"/>
+                <w:lang w:eastAsia="es-ES"/>
+              </w:rPr>
+            </w:pPr>
+          </w:p>
+        </w:tc>
+        <w:tc>
+          <w:tcPr>
+            <w:tcW w:w="4279" w:type="dxa"/>
+            <w:gridSpan w:val="3"/>
+            <w:tcBorders>
+              <w:top w:val="nil"/>
+              <w:bottom w:val="nil"/>
+            </w:tcBorders>
+          </w:tcPr>
+          <w:p>
+            <w:pPr>
+              <w:spacing w:after="0" w:line="240" w:lineRule="auto"/>
+              <w:jc w:val="both"/>
+              <w:rPr>
+                <w:rFonts w:ascii="Tahoma" w:eastAsia="Times New Roman" w:hAnsi="Tahoma" w:cs="Tahoma"/>
+                <w:sz w:val="20"/>
+                <w:szCs w:val="24"/>
+                <w:lang w:eastAsia="es-ES"/>
+              </w:rPr>
+            </w:pPr>
+          </w:p>
+        </w:tc>
+      </w:tr>
+      <w:tr>
+        <w:trPr>
+          <w:tblCellSpacing w:w="20" w:type="dxa"/>
+          <w:jc w:val="center"/>
+        </w:trPr>
+        <w:tc>
+          <w:tcPr>
+            <w:tcW w:w="5756" w:type="dxa"/>
+            <w:gridSpan w:val="3"/>
+            <w:tcBorders>
+              <w:top w:val="nil"/>
+              <w:bottom w:val="nil"/>
+            </w:tcBorders>
+          </w:tcPr>
+          <w:p>
+            <w:pPr>
+              <w:spacing w:after="0" w:line="240" w:lineRule="auto"/>
+              <w:jc w:val="both"/>
+              <w:rPr>
+                <w:rFonts w:ascii="Tahoma" w:eastAsia="Times New Roman" w:hAnsi="Tahoma" w:cs="Tahoma"/>
+                <w:sz w:val="20"/>
+                <w:szCs w:val="24"/>
+                <w:lang w:eastAsia="es-ES"/>
+              </w:rPr>
+            </w:pPr>
+          </w:p>
+        </w:tc>
+        <w:tc>
+          <w:tcPr>
+            <w:tcW w:w="4279" w:type="dxa"/>
+            <w:gridSpan w:val="3"/>
+            <w:tcBorders>
+              <w:top w:val="nil"/>
+              <w:bottom w:val="nil"/>
+            </w:tcBorders>
+          </w:tcPr>
+          <w:p>
+            <w:pPr>
+              <w:spacing w:after="0" w:line="240" w:lineRule="auto"/>
+              <w:jc w:val="both"/>
+              <w:rPr>
+                <w:rFonts w:ascii="Tahoma" w:eastAsia="Times New Roman" w:hAnsi="Tahoma" w:cs="Tahoma"/>
+                <w:sz w:val="20"/>
+                <w:szCs w:val="24"/>
+                <w:lang w:eastAsia="es-ES"/>
+              </w:rPr>
+            </w:pPr>
+            <w:r>
+              <w:rPr>
+                <w:rFonts w:ascii="Tahoma" w:eastAsia="Times New Roman" w:hAnsi="Tahoma" w:cs="Tahoma"/>
+                <w:sz w:val="20"/>
+                <w:szCs w:val="24"/>
+                <w:lang w:eastAsia="es-ES"/>
+              </w:rPr>
+              <w:t xml:space="preserve"> </w:t>
+            </w:r>
+          </w:p>
+        </w:tc>
+      </w:tr>
+      <w:tr>
+        <w:trPr>
+          <w:trHeight w:val="652"/>
+          <w:tblCellSpacing w:w="20" w:type="dxa"/>
+          <w:jc w:val="center"/>
+        </w:trPr>
+        <w:tc>
+          <w:tcPr>
+            <w:tcW w:w="5756" w:type="dxa"/>
+            <w:gridSpan w:val="3"/>
+            <w:tcBorders>
+              <w:top w:val="nil"/>
+            </w:tcBorders>
+          </w:tcPr>
+          <w:p>
+            <w:pPr>
+              <w:tabs>
+                <w:tab w:val="left" w:pos="1457"/>
+              </w:tabs>
+              <w:rPr>
+                <w:rFonts w:ascii="Tahoma" w:eastAsia="Times New Roman" w:hAnsi="Tahoma" w:cs="Tahoma"/>
+                <w:sz w:val="20"/>
+                <w:szCs w:val="24"/>
+                <w:lang w:eastAsia="es-ES"/>
+              </w:rPr>
+            </w:pPr>
+          </w:p>
+        </w:tc>
+        <w:tc>
+          <w:tcPr>
+            <w:tcW w:w="4279" w:type="dxa"/>
+            <w:gridSpan w:val="3"/>
+            <w:tcBorders>
+              <w:top w:val="nil"/>
+            </w:tcBorders>
+          </w:tcPr>
+          <w:p>
+            <w:pPr>
+              <w:spacing w:after="0" w:line="240" w:lineRule="auto"/>
+              <w:jc w:val="both"/>
+              <w:rPr>
+                <w:rFonts w:ascii="Tahoma" w:eastAsia="Times New Roman" w:hAnsi="Tahoma" w:cs="Tahoma"/>
+                <w:sz w:val="20"/>
+                <w:szCs w:val="24"/>
+                <w:lang w:eastAsia="es-ES"/>
+              </w:rPr>
+            </w:pPr>
+          </w:p>
+        </w:tc>
+      </w:tr>
+      <w:tr>
+        <w:trPr>
+          <w:trHeight w:val="1188"/>
+          <w:tblCellSpacing w:w="20" w:type="dxa"/>
+          <w:jc w:val="center"/>
+        </w:trPr>
+        <w:tc>
+          <w:tcPr>
+            <w:tcW w:w="5756" w:type="dxa"/>
+            <w:gridSpan w:val="3"/>
+            <w:tcBorders>
+              <w:top w:val="nil"/>
+            </w:tcBorders>
+          </w:tcPr>
+          <w:p>
+            <w:pPr>
+              <w:spacing w:after="0" w:line="240" w:lineRule="auto"/>
+              <w:jc w:val="both"/>
+              <w:rPr>
+                <w:rFonts w:ascii="Tahoma" w:eastAsia="Times New Roman" w:hAnsi="Tahoma" w:cs="Tahoma"/>
+                <w:sz w:val="20"/>
+                <w:szCs w:val="24"/>
+                <w:lang w:eastAsia="es-ES"/>
+              </w:rPr>
+            </w:pPr>
+          </w:p>
+        </w:tc>
+        <w:tc>
+          <w:tcPr>
+            <w:tcW w:w="4279" w:type="dxa"/>
+            <w:gridSpan w:val="3"/>
+            <w:tcBorders>
+              <w:top w:val="nil"/>
+            </w:tcBorders>
+          </w:tcPr>
+          <w:p>
+            <w:pPr>
+              <w:spacing w:after="0" w:line="240" w:lineRule="auto"/>
+              <w:jc w:val="both"/>
+              <w:rPr>
+                <w:rFonts w:ascii="Tahoma" w:eastAsia="Times New Roman" w:hAnsi="Tahoma" w:cs="Tahoma"/>
+                <w:sz w:val="20"/>
+                <w:szCs w:val="24"/>
+                <w:lang w:eastAsia="es-ES"/>
+              </w:rPr>
+            </w:pPr>
+          </w:p>
+        </w:tc>
+      </w:tr>
+      <w:tr>
+        <w:trPr>
+          <w:cantSplit/>
+          <w:tblCellSpacing w:w="20" w:type="dxa"/>
+          <w:jc w:val="center"/>
+        </w:trPr>
+        <w:tc>
+          <w:tcPr>
+            <w:tcW w:w="10075" w:type="dxa"/>
+            <w:gridSpan w:val="6"/>
+          </w:tcPr>
+          <w:p>
+            <w:pPr>
+              <w:spacing w:after="0" w:line="240" w:lineRule="auto"/>
+              <w:jc w:val="both"/>
+              <w:rPr>
+                <w:rFonts w:ascii="Tahoma" w:eastAsia="Times New Roman" w:hAnsi="Tahoma" w:cs="Tahoma"/>
+                <w:b/>
+                <w:bCs/>
+                <w:sz w:val="20"/>
+                <w:szCs w:val="24"/>
+                <w:lang w:eastAsia="es-ES"/>
+              </w:rPr>
+            </w:pPr>
+            <w:r>
+              <w:rPr>
+                <w:rFonts w:ascii="Tahoma" w:eastAsia="Times New Roman" w:hAnsi="Tahoma" w:cs="Tahoma"/>
+                <w:b/>
+                <w:bCs/>
+                <w:sz w:val="20"/>
+                <w:szCs w:val="24"/>
+                <w:lang w:eastAsia="es-ES"/>
+              </w:rPr>
+              <w:t>Observaciones: no aplica</w:t>
+            </w:r>
+          </w:p>
+        </w:tc>
+      </w:tr>
+      <w:tr>
+        <w:trPr>
+          <w:cantSplit/>
+          <w:tblCellSpacing w:w="20" w:type="dxa"/>
+          <w:jc w:val="center"/>
+        </w:trPr>
+        <w:tc>
+          <w:tcPr>
+            <w:tcW w:w="10075" w:type="dxa"/>
+            <w:gridSpan w:val="6"/>
+          </w:tcPr>
+          <w:p>
+            <w:pPr>
+              <w:spacing w:after="0" w:line="240" w:lineRule="auto"/>
+              <w:jc w:val="both"/>
+              <w:rPr>
+                <w:rFonts w:ascii="Tahoma" w:eastAsia="Times New Roman" w:hAnsi="Tahoma" w:cs="Tahoma"/>
+                <w:b/>
+                <w:bCs/>
+                <w:sz w:val="20"/>
+                <w:szCs w:val="24"/>
+                <w:lang w:eastAsia="es-ES"/>
+              </w:rPr>
+            </w:pPr>
+            <w:r>
+              <w:rPr>
+                <w:rFonts w:ascii="Tahoma" w:eastAsia="Times New Roman" w:hAnsi="Tahoma" w:cs="Tahoma"/>
+                <w:b/>
+                <w:bCs/>
+                <w:sz w:val="20"/>
+                <w:szCs w:val="24"/>
+                <w:lang w:eastAsia="es-ES"/>
+              </w:rPr>
+              <w:t xml:space="preserve">Asociaciones de Extensión:  no aplica </w:t>
+            </w:r>
+          </w:p>
+        </w:tc>
+      </w:tr>
+      <w:tr>
+        <w:trPr>
+          <w:cantSplit/>
+          <w:tblCellSpacing w:w="20" w:type="dxa"/>
+          <w:jc w:val="center"/>
+        </w:trPr>
+        <w:tc>
+          <w:tcPr>
+            <w:tcW w:w="10075" w:type="dxa"/>
+            <w:gridSpan w:val="6"/>
+          </w:tcPr>
+          <w:p>
+            <w:pPr>
+              <w:spacing w:after="0" w:line="240" w:lineRule="auto"/>
+              <w:jc w:val="both"/>
+              <w:rPr>
+                <w:rFonts w:ascii="Tahoma" w:eastAsia="Times New Roman" w:hAnsi="Tahoma" w:cs="Tahoma"/>
+                <w:b/>
+                <w:bCs/>
+                <w:sz w:val="20"/>
+                <w:szCs w:val="24"/>
+                <w:lang w:eastAsia="es-ES"/>
+              </w:rPr>
+            </w:pPr>
+            <w:r>
+              <w:rPr>
+                <w:rFonts w:ascii="Tahoma" w:eastAsia="Times New Roman" w:hAnsi="Tahoma" w:cs="Tahoma"/>
+                <w:b/>
+                <w:bCs/>
+                <w:sz w:val="20"/>
+                <w:szCs w:val="24"/>
+                <w:lang w:eastAsia="es-ES"/>
+              </w:rPr>
+              <w:t>Asociaciones de Inclusión: no aplica</w:t>
+            </w:r>
+          </w:p>
+        </w:tc>
+      </w:tr>
+      <w:tr>
+        <w:trPr>
+          <w:cantSplit/>
+          <w:tblCellSpacing w:w="20" w:type="dxa"/>
+          <w:jc w:val="center"/>
+        </w:trPr>
+        <w:tc>
+          <w:tcPr>
+            <w:tcW w:w="10075" w:type="dxa"/>
+            <w:gridSpan w:val="6"/>
+          </w:tcPr>
+          <w:p>
+            <w:pPr>
+              <w:spacing w:after="0" w:line="240" w:lineRule="auto"/>
+              <w:jc w:val="both"/>
+              <w:rPr>
+                <w:rFonts w:ascii="Tahoma" w:eastAsia="Times New Roman" w:hAnsi="Tahoma" w:cs="Tahoma"/>
+                <w:b/>
+                <w:bCs/>
+                <w:sz w:val="20"/>
+                <w:szCs w:val="24"/>
+                <w:lang w:eastAsia="es-ES"/>
+              </w:rPr>
+            </w:pPr>
+            <w:r>
+              <w:rPr>
+                <w:rFonts w:ascii="Tahoma" w:eastAsia="Times New Roman" w:hAnsi="Tahoma" w:cs="Tahoma"/>
+                <w:b/>
+                <w:bCs/>
+                <w:sz w:val="20"/>
+                <w:szCs w:val="24"/>
+                <w:lang w:eastAsia="es-ES"/>
+              </w:rPr>
+              <w:t>Use Case donde se incluye: no aplica</w:t>
+            </w:r>
+          </w:p>
+        </w:tc>
+      </w:tr>
+      <w:tr>
+        <w:trPr>
+          <w:cantSplit/>
+          <w:tblCellSpacing w:w="20" w:type="dxa"/>
+          <w:jc w:val="center"/>
+        </w:trPr>
+        <w:tc>
+          <w:tcPr>
+            <w:tcW w:w="10075" w:type="dxa"/>
+            <w:gridSpan w:val="6"/>
+          </w:tcPr>
+          <w:p>
+            <w:pPr>
+              <w:spacing w:after="0" w:line="240" w:lineRule="auto"/>
+              <w:jc w:val="both"/>
+              <w:rPr>
+                <w:rFonts w:ascii="Tahoma" w:eastAsia="Times New Roman" w:hAnsi="Tahoma" w:cs="Tahoma"/>
+                <w:b/>
+                <w:bCs/>
+                <w:sz w:val="20"/>
+                <w:szCs w:val="24"/>
+                <w:lang w:eastAsia="es-ES"/>
+              </w:rPr>
+            </w:pPr>
+            <w:r>
+              <w:rPr>
+                <w:rFonts w:ascii="Tahoma" w:eastAsia="Times New Roman" w:hAnsi="Tahoma" w:cs="Tahoma"/>
+                <w:b/>
+                <w:bCs/>
+                <w:sz w:val="20"/>
+                <w:szCs w:val="24"/>
+                <w:lang w:eastAsia="es-ES"/>
+              </w:rPr>
+              <w:t>Use Case al que extiende: no aplica</w:t>
+            </w:r>
+          </w:p>
+        </w:tc>
+      </w:tr>
+      <w:tr>
+        <w:trPr>
+          <w:cantSplit/>
+          <w:tblCellSpacing w:w="20" w:type="dxa"/>
+          <w:jc w:val="center"/>
+        </w:trPr>
+        <w:tc>
+          <w:tcPr>
+            <w:tcW w:w="10075" w:type="dxa"/>
+            <w:gridSpan w:val="6"/>
+          </w:tcPr>
+          <w:p>
+            <w:pPr>
+              <w:keepNext/>
+              <w:spacing w:after="0" w:line="240" w:lineRule="auto"/>
+              <w:outlineLvl w:val="0"/>
+              <w:rPr>
+                <w:rFonts w:ascii="Tahoma" w:eastAsia="Times New Roman" w:hAnsi="Tahoma" w:cs="Tahoma"/>
+                <w:b/>
+                <w:sz w:val="20"/>
+                <w:szCs w:val="24"/>
+                <w:lang w:eastAsia="es-ES"/>
+              </w:rPr>
+            </w:pPr>
+            <w:r>
+              <w:rPr>
+                <w:rFonts w:ascii="Tahoma" w:eastAsia="Times New Roman" w:hAnsi="Tahoma" w:cs="Tahoma"/>
+                <w:b/>
+                <w:sz w:val="20"/>
+                <w:szCs w:val="24"/>
+                <w:lang w:eastAsia="es-ES"/>
+              </w:rPr>
+              <w:t xml:space="preserve">Use Case de Generalización: </w:t>
+            </w:r>
+            <w:r>
+              <w:rPr>
+                <w:rFonts w:ascii="Tahoma" w:eastAsia="Times New Roman" w:hAnsi="Tahoma" w:cs="Tahoma"/>
+                <w:b/>
+                <w:bCs/>
+                <w:sz w:val="20"/>
+                <w:szCs w:val="24"/>
+                <w:lang w:eastAsia="es-ES"/>
+              </w:rPr>
+              <w:t>no aplica</w:t>
+            </w:r>
+          </w:p>
+        </w:tc>
+      </w:tr>
+      <w:tr>
+        <w:trPr>
+          <w:cantSplit/>
+          <w:tblCellSpacing w:w="20" w:type="dxa"/>
+          <w:jc w:val="center"/>
+        </w:trPr>
+        <w:tc>
+          <w:tcPr>
+            <w:tcW w:w="6408" w:type="dxa"/>
+            <w:gridSpan w:val="4"/>
+          </w:tcPr>
+          <w:p>
+            <w:pPr>
+              <w:keepNext/>
+              <w:tabs>
+                <w:tab w:val="right" w:pos="1988"/>
+              </w:tabs>
+              <w:spacing w:after="0" w:line="240" w:lineRule="auto"/>
+              <w:outlineLvl w:val="0"/>
+              <w:rPr>
+                <w:rFonts w:ascii="Tahoma" w:eastAsia="Times New Roman" w:hAnsi="Tahoma" w:cs="Tahoma"/>
+                <w:b/>
+                <w:sz w:val="20"/>
+                <w:szCs w:val="24"/>
+                <w:lang w:eastAsia="es-ES"/>
+              </w:rPr>
+            </w:pPr>
+            <w:r>
+              <w:rPr>
+                <w:rFonts w:ascii="Tahoma" w:eastAsia="Times New Roman" w:hAnsi="Tahoma" w:cs="Tahoma"/>
+                <w:b/>
+                <w:sz w:val="20"/>
+                <w:szCs w:val="24"/>
+                <w:lang w:eastAsia="es-ES"/>
+              </w:rPr>
+              <w:t xml:space="preserve">Autor: </w:t>
+            </w:r>
+            <w:r>
+              <w:rPr>
+                <w:rFonts w:ascii="Tahoma" w:eastAsia="Times New Roman" w:hAnsi="Tahoma" w:cs="Tahoma"/>
+                <w:b/>
+                <w:sz w:val="20"/>
+                <w:szCs w:val="24"/>
+                <w:lang w:eastAsia="es-ES"/>
+              </w:rPr>
+              <w:tab/>
+            </w:r>
+          </w:p>
+        </w:tc>
+        <w:tc>
+          <w:tcPr>
+            <w:tcW w:w="3627" w:type="dxa"/>
+            <w:gridSpan w:val="2"/>
+          </w:tcPr>
+          <w:p>
+            <w:pPr>
+              <w:keepNext/>
+              <w:spacing w:after="0" w:line="240" w:lineRule="auto"/>
+              <w:outlineLvl w:val="0"/>
+              <w:rPr>
+                <w:rFonts w:ascii="Tahoma" w:eastAsia="Times New Roman" w:hAnsi="Tahoma" w:cs="Tahoma"/>
+                <w:b/>
+                <w:sz w:val="20"/>
+                <w:szCs w:val="24"/>
+                <w:lang w:eastAsia="es-ES"/>
+              </w:rPr>
+            </w:pPr>
+            <w:r>
+              <w:rPr>
+                <w:rFonts w:ascii="Tahoma" w:eastAsia="Times New Roman" w:hAnsi="Tahoma" w:cs="Tahoma"/>
+                <w:b/>
+                <w:sz w:val="20"/>
+                <w:szCs w:val="24"/>
+                <w:lang w:eastAsia="es-ES"/>
+              </w:rPr>
+              <w:t>Fecha Creación</w:t>
+            </w:r>
+            <w:r>
+              <w:rPr>
+                <w:rFonts w:ascii="Tahoma" w:eastAsia="Times New Roman" w:hAnsi="Tahoma" w:cs="Tahoma"/>
+                <w:bCs/>
+                <w:sz w:val="24"/>
+                <w:szCs w:val="24"/>
+                <w:lang w:eastAsia="es-ES"/>
+              </w:rPr>
+              <w:t xml:space="preserve">: </w:t>
+            </w:r>
+          </w:p>
+        </w:tc>
+      </w:tr>
+      <w:tr>
+        <w:trPr>
+          <w:cantSplit/>
+          <w:tblCellSpacing w:w="20" w:type="dxa"/>
+          <w:jc w:val="center"/>
+        </w:trPr>
+        <w:tc>
+          <w:tcPr>
+            <w:tcW w:w="6408" w:type="dxa"/>
+            <w:gridSpan w:val="4"/>
+          </w:tcPr>
+          <w:p>
+            <w:pPr>
+              <w:keepNext/>
+              <w:spacing w:after="0" w:line="240" w:lineRule="auto"/>
+              <w:outlineLvl w:val="0"/>
+              <w:rPr>
+                <w:rFonts w:ascii="Tahoma" w:eastAsia="Times New Roman" w:hAnsi="Tahoma" w:cs="Tahoma"/>
+                <w:b/>
+                <w:sz w:val="20"/>
+                <w:szCs w:val="24"/>
+                <w:lang w:eastAsia="es-ES"/>
+              </w:rPr>
+            </w:pPr>
+            <w:r>
+              <w:rPr>
+                <w:rFonts w:ascii="Tahoma" w:eastAsia="Times New Roman" w:hAnsi="Tahoma" w:cs="Tahoma"/>
+                <w:b/>
+                <w:sz w:val="20"/>
+                <w:szCs w:val="24"/>
+                <w:lang w:eastAsia="es-ES"/>
+              </w:rPr>
+              <w:t xml:space="preserve">Autor Última Modificación: </w:t>
+            </w:r>
+          </w:p>
+        </w:tc>
+        <w:tc>
+          <w:tcPr>
+            <w:tcW w:w="3627" w:type="dxa"/>
+            <w:gridSpan w:val="2"/>
+          </w:tcPr>
+          <w:p>
+            <w:pPr>
+              <w:keepNext/>
+              <w:spacing w:after="0" w:line="240" w:lineRule="auto"/>
+              <w:outlineLvl w:val="0"/>
+              <w:rPr>
+                <w:rFonts w:ascii="Tahoma" w:eastAsia="Times New Roman" w:hAnsi="Tahoma" w:cs="Tahoma"/>
+                <w:b/>
+                <w:sz w:val="20"/>
+                <w:szCs w:val="24"/>
+                <w:lang w:eastAsia="es-ES"/>
+              </w:rPr>
+            </w:pPr>
+            <w:r>
+              <w:rPr>
+                <w:rFonts w:ascii="Tahoma" w:eastAsia="Times New Roman" w:hAnsi="Tahoma" w:cs="Tahoma"/>
+                <w:b/>
+                <w:sz w:val="20"/>
+                <w:szCs w:val="24"/>
+                <w:lang w:eastAsia="es-ES"/>
+              </w:rPr>
+              <w:t>Fecha Última Modificación</w:t>
+            </w:r>
+            <w:r>
+              <w:rPr>
+                <w:rFonts w:ascii="Tahoma" w:eastAsia="Times New Roman" w:hAnsi="Tahoma" w:cs="Tahoma"/>
+                <w:bCs/>
+                <w:sz w:val="24"/>
+                <w:szCs w:val="24"/>
+                <w:lang w:eastAsia="es-ES"/>
+              </w:rPr>
+              <w:t xml:space="preserve">: </w:t>
+            </w:r>
+          </w:p>
+        </w:tc>
+      </w:tr>
+    </w:tbl>
+    <w:p/>
     <w:sectPr>
       <w:headerReference w:type="default" r:id="rId20"/>
       <w:footerReference w:type="default" r:id="rId21"/>
@@ -9732,13 +13257,9 @@
         <w:alias w:val="Autor"/>
         <w:tag w:val=""/>
         <w:id w:val="-1480304230"/>
-        <w:placeholder>
-          <w:docPart w:val="AE6A7DA9AEEE4FB4805F0B8FFFA8AC5E"/>
-        </w:placeholder>
         <w:dataBinding w:prefixMappings="xmlns:ns0='http://purl.org/dc/elements/1.1/' xmlns:ns1='http://schemas.openxmlformats.org/package/2006/metadata/core-properties' " w:xpath="/ns1:coreProperties[1]/ns0:creator[1]" w:storeItemID="{6C3C8BC8-F283-45AE-878A-BAB7291924A1}"/>
         <w:text/>
       </w:sdtPr>
-      <w:sdtEndPr/>
       <w:sdtContent>
         <w:proofErr w:type="spellStart"/>
         <w:r>
@@ -9885,7 +13406,7 @@
                               <w:sz w:val="26"/>
                               <w:szCs w:val="26"/>
                             </w:rPr>
-                            <w:t>15</w:t>
+                            <w:t>17</w:t>
                           </w:r>
                           <w:r>
                             <w:rPr>
@@ -9966,7 +13487,7 @@
                         <w:sz w:val="26"/>
                         <w:szCs w:val="26"/>
                       </w:rPr>
-                      <w:t>15</w:t>
+                      <w:t>17</w:t>
                     </w:r>
                     <w:r>
                       <w:rPr>
@@ -10300,6 +13821,208 @@
     </w:lvl>
   </w:abstractNum>
   <w:abstractNum w:abstractNumId="2">
+    <w:nsid w:val="39D43B9A"/>
+    <w:multiLevelType w:val="hybridMultilevel"/>
+    <w:tmpl w:val="70840366"/>
+    <w:lvl w:ilvl="0" w:tplc="0C0A0001">
+      <w:start w:val="1"/>
+      <w:numFmt w:val="bullet"/>
+      <w:lvlText w:val=""/>
+      <w:lvlJc w:val="left"/>
+      <w:pPr>
+        <w:ind w:left="720" w:hanging="360"/>
+      </w:pPr>
+      <w:rPr>
+        <w:rFonts w:ascii="Symbol" w:hAnsi="Symbol" w:hint="default"/>
+      </w:rPr>
+    </w:lvl>
+    <w:lvl w:ilvl="1" w:tplc="0C0A0003" w:tentative="1">
+      <w:start w:val="1"/>
+      <w:numFmt w:val="bullet"/>
+      <w:lvlText w:val="o"/>
+      <w:lvlJc w:val="left"/>
+      <w:pPr>
+        <w:ind w:left="1440" w:hanging="360"/>
+      </w:pPr>
+      <w:rPr>
+        <w:rFonts w:ascii="Courier New" w:hAnsi="Courier New" w:cs="Courier New" w:hint="default"/>
+      </w:rPr>
+    </w:lvl>
+    <w:lvl w:ilvl="2" w:tplc="0C0A0005" w:tentative="1">
+      <w:start w:val="1"/>
+      <w:numFmt w:val="bullet"/>
+      <w:lvlText w:val=""/>
+      <w:lvlJc w:val="left"/>
+      <w:pPr>
+        <w:ind w:left="2160" w:hanging="360"/>
+      </w:pPr>
+      <w:rPr>
+        <w:rFonts w:ascii="Wingdings" w:hAnsi="Wingdings" w:hint="default"/>
+      </w:rPr>
+    </w:lvl>
+    <w:lvl w:ilvl="3" w:tplc="0C0A0001" w:tentative="1">
+      <w:start w:val="1"/>
+      <w:numFmt w:val="bullet"/>
+      <w:lvlText w:val=""/>
+      <w:lvlJc w:val="left"/>
+      <w:pPr>
+        <w:ind w:left="2880" w:hanging="360"/>
+      </w:pPr>
+      <w:rPr>
+        <w:rFonts w:ascii="Symbol" w:hAnsi="Symbol" w:hint="default"/>
+      </w:rPr>
+    </w:lvl>
+    <w:lvl w:ilvl="4" w:tplc="0C0A0003" w:tentative="1">
+      <w:start w:val="1"/>
+      <w:numFmt w:val="bullet"/>
+      <w:lvlText w:val="o"/>
+      <w:lvlJc w:val="left"/>
+      <w:pPr>
+        <w:ind w:left="3600" w:hanging="360"/>
+      </w:pPr>
+      <w:rPr>
+        <w:rFonts w:ascii="Courier New" w:hAnsi="Courier New" w:cs="Courier New" w:hint="default"/>
+      </w:rPr>
+    </w:lvl>
+    <w:lvl w:ilvl="5" w:tplc="0C0A0005" w:tentative="1">
+      <w:start w:val="1"/>
+      <w:numFmt w:val="bullet"/>
+      <w:lvlText w:val=""/>
+      <w:lvlJc w:val="left"/>
+      <w:pPr>
+        <w:ind w:left="4320" w:hanging="360"/>
+      </w:pPr>
+      <w:rPr>
+        <w:rFonts w:ascii="Wingdings" w:hAnsi="Wingdings" w:hint="default"/>
+      </w:rPr>
+    </w:lvl>
+    <w:lvl w:ilvl="6" w:tplc="0C0A0001" w:tentative="1">
+      <w:start w:val="1"/>
+      <w:numFmt w:val="bullet"/>
+      <w:lvlText w:val=""/>
+      <w:lvlJc w:val="left"/>
+      <w:pPr>
+        <w:ind w:left="5040" w:hanging="360"/>
+      </w:pPr>
+      <w:rPr>
+        <w:rFonts w:ascii="Symbol" w:hAnsi="Symbol" w:hint="default"/>
+      </w:rPr>
+    </w:lvl>
+    <w:lvl w:ilvl="7" w:tplc="0C0A0003" w:tentative="1">
+      <w:start w:val="1"/>
+      <w:numFmt w:val="bullet"/>
+      <w:lvlText w:val="o"/>
+      <w:lvlJc w:val="left"/>
+      <w:pPr>
+        <w:ind w:left="5760" w:hanging="360"/>
+      </w:pPr>
+      <w:rPr>
+        <w:rFonts w:ascii="Courier New" w:hAnsi="Courier New" w:cs="Courier New" w:hint="default"/>
+      </w:rPr>
+    </w:lvl>
+    <w:lvl w:ilvl="8" w:tplc="0C0A0005" w:tentative="1">
+      <w:start w:val="1"/>
+      <w:numFmt w:val="bullet"/>
+      <w:lvlText w:val=""/>
+      <w:lvlJc w:val="left"/>
+      <w:pPr>
+        <w:ind w:left="6480" w:hanging="360"/>
+      </w:pPr>
+      <w:rPr>
+        <w:rFonts w:ascii="Wingdings" w:hAnsi="Wingdings" w:hint="default"/>
+      </w:rPr>
+    </w:lvl>
+  </w:abstractNum>
+  <w:abstractNum w:abstractNumId="3">
+    <w:nsid w:val="40A83C5D"/>
+    <w:multiLevelType w:val="hybridMultilevel"/>
+    <w:tmpl w:val="87E627B8"/>
+    <w:lvl w:ilvl="0" w:tplc="0C0A000F">
+      <w:start w:val="1"/>
+      <w:numFmt w:val="decimal"/>
+      <w:lvlText w:val="%1."/>
+      <w:lvlJc w:val="left"/>
+      <w:pPr>
+        <w:ind w:left="720" w:hanging="360"/>
+      </w:pPr>
+      <w:rPr>
+        <w:rFonts w:hint="default"/>
+      </w:rPr>
+    </w:lvl>
+    <w:lvl w:ilvl="1" w:tplc="0C0A0019" w:tentative="1">
+      <w:start w:val="1"/>
+      <w:numFmt w:val="lowerLetter"/>
+      <w:lvlText w:val="%2."/>
+      <w:lvlJc w:val="left"/>
+      <w:pPr>
+        <w:ind w:left="1440" w:hanging="360"/>
+      </w:pPr>
+    </w:lvl>
+    <w:lvl w:ilvl="2" w:tplc="0C0A001B" w:tentative="1">
+      <w:start w:val="1"/>
+      <w:numFmt w:val="lowerRoman"/>
+      <w:lvlText w:val="%3."/>
+      <w:lvlJc w:val="right"/>
+      <w:pPr>
+        <w:ind w:left="2160" w:hanging="180"/>
+      </w:pPr>
+    </w:lvl>
+    <w:lvl w:ilvl="3" w:tplc="0C0A000F" w:tentative="1">
+      <w:start w:val="1"/>
+      <w:numFmt w:val="decimal"/>
+      <w:lvlText w:val="%4."/>
+      <w:lvlJc w:val="left"/>
+      <w:pPr>
+        <w:ind w:left="2880" w:hanging="360"/>
+      </w:pPr>
+    </w:lvl>
+    <w:lvl w:ilvl="4" w:tplc="0C0A0019" w:tentative="1">
+      <w:start w:val="1"/>
+      <w:numFmt w:val="lowerLetter"/>
+      <w:lvlText w:val="%5."/>
+      <w:lvlJc w:val="left"/>
+      <w:pPr>
+        <w:ind w:left="3600" w:hanging="360"/>
+      </w:pPr>
+    </w:lvl>
+    <w:lvl w:ilvl="5" w:tplc="0C0A001B" w:tentative="1">
+      <w:start w:val="1"/>
+      <w:numFmt w:val="lowerRoman"/>
+      <w:lvlText w:val="%6."/>
+      <w:lvlJc w:val="right"/>
+      <w:pPr>
+        <w:ind w:left="4320" w:hanging="180"/>
+      </w:pPr>
+    </w:lvl>
+    <w:lvl w:ilvl="6" w:tplc="0C0A000F" w:tentative="1">
+      <w:start w:val="1"/>
+      <w:numFmt w:val="decimal"/>
+      <w:lvlText w:val="%7."/>
+      <w:lvlJc w:val="left"/>
+      <w:pPr>
+        <w:ind w:left="5040" w:hanging="360"/>
+      </w:pPr>
+    </w:lvl>
+    <w:lvl w:ilvl="7" w:tplc="0C0A0019" w:tentative="1">
+      <w:start w:val="1"/>
+      <w:numFmt w:val="lowerLetter"/>
+      <w:lvlText w:val="%8."/>
+      <w:lvlJc w:val="left"/>
+      <w:pPr>
+        <w:ind w:left="5760" w:hanging="360"/>
+      </w:pPr>
+    </w:lvl>
+    <w:lvl w:ilvl="8" w:tplc="0C0A001B" w:tentative="1">
+      <w:start w:val="1"/>
+      <w:numFmt w:val="lowerRoman"/>
+      <w:lvlText w:val="%9."/>
+      <w:lvlJc w:val="right"/>
+      <w:pPr>
+        <w:ind w:left="6480" w:hanging="180"/>
+      </w:pPr>
+    </w:lvl>
+  </w:abstractNum>
+  <w:abstractNum w:abstractNumId="4">
     <w:nsid w:val="46A90D6C"/>
     <w:multiLevelType w:val="hybridMultilevel"/>
     <w:tmpl w:val="3208C17C"/>
@@ -10412,7 +14135,7 @@
       </w:rPr>
     </w:lvl>
   </w:abstractNum>
-  <w:abstractNum w:abstractNumId="3">
+  <w:abstractNum w:abstractNumId="5">
     <w:nsid w:val="59C3668B"/>
     <w:multiLevelType w:val="hybridMultilevel"/>
     <w:tmpl w:val="49780A5E"/>
@@ -10525,7 +14248,120 @@
       </w:rPr>
     </w:lvl>
   </w:abstractNum>
-  <w:abstractNum w:abstractNumId="4">
+  <w:abstractNum w:abstractNumId="6">
+    <w:nsid w:val="6E1A35C3"/>
+    <w:multiLevelType w:val="hybridMultilevel"/>
+    <w:tmpl w:val="700E2A50"/>
+    <w:lvl w:ilvl="0" w:tplc="0C0A0001">
+      <w:start w:val="1"/>
+      <w:numFmt w:val="bullet"/>
+      <w:lvlText w:val=""/>
+      <w:lvlJc w:val="left"/>
+      <w:pPr>
+        <w:ind w:left="720" w:hanging="360"/>
+      </w:pPr>
+      <w:rPr>
+        <w:rFonts w:ascii="Symbol" w:hAnsi="Symbol" w:hint="default"/>
+      </w:rPr>
+    </w:lvl>
+    <w:lvl w:ilvl="1" w:tplc="0C0A0003" w:tentative="1">
+      <w:start w:val="1"/>
+      <w:numFmt w:val="bullet"/>
+      <w:lvlText w:val="o"/>
+      <w:lvlJc w:val="left"/>
+      <w:pPr>
+        <w:ind w:left="1440" w:hanging="360"/>
+      </w:pPr>
+      <w:rPr>
+        <w:rFonts w:ascii="Courier New" w:hAnsi="Courier New" w:cs="Courier New" w:hint="default"/>
+      </w:rPr>
+    </w:lvl>
+    <w:lvl w:ilvl="2" w:tplc="0C0A0005" w:tentative="1">
+      <w:start w:val="1"/>
+      <w:numFmt w:val="bullet"/>
+      <w:lvlText w:val=""/>
+      <w:lvlJc w:val="left"/>
+      <w:pPr>
+        <w:ind w:left="2160" w:hanging="360"/>
+      </w:pPr>
+      <w:rPr>
+        <w:rFonts w:ascii="Wingdings" w:hAnsi="Wingdings" w:hint="default"/>
+      </w:rPr>
+    </w:lvl>
+    <w:lvl w:ilvl="3" w:tplc="0C0A0001" w:tentative="1">
+      <w:start w:val="1"/>
+      <w:numFmt w:val="bullet"/>
+      <w:lvlText w:val=""/>
+      <w:lvlJc w:val="left"/>
+      <w:pPr>
+        <w:ind w:left="2880" w:hanging="360"/>
+      </w:pPr>
+      <w:rPr>
+        <w:rFonts w:ascii="Symbol" w:hAnsi="Symbol" w:hint="default"/>
+      </w:rPr>
+    </w:lvl>
+    <w:lvl w:ilvl="4" w:tplc="0C0A0003" w:tentative="1">
+      <w:start w:val="1"/>
+      <w:numFmt w:val="bullet"/>
+      <w:lvlText w:val="o"/>
+      <w:lvlJc w:val="left"/>
+      <w:pPr>
+        <w:ind w:left="3600" w:hanging="360"/>
+      </w:pPr>
+      <w:rPr>
+        <w:rFonts w:ascii="Courier New" w:hAnsi="Courier New" w:cs="Courier New" w:hint="default"/>
+      </w:rPr>
+    </w:lvl>
+    <w:lvl w:ilvl="5" w:tplc="0C0A0005" w:tentative="1">
+      <w:start w:val="1"/>
+      <w:numFmt w:val="bullet"/>
+      <w:lvlText w:val=""/>
+      <w:lvlJc w:val="left"/>
+      <w:pPr>
+        <w:ind w:left="4320" w:hanging="360"/>
+      </w:pPr>
+      <w:rPr>
+        <w:rFonts w:ascii="Wingdings" w:hAnsi="Wingdings" w:hint="default"/>
+      </w:rPr>
+    </w:lvl>
+    <w:lvl w:ilvl="6" w:tplc="0C0A0001" w:tentative="1">
+      <w:start w:val="1"/>
+      <w:numFmt w:val="bullet"/>
+      <w:lvlText w:val=""/>
+      <w:lvlJc w:val="left"/>
+      <w:pPr>
+        <w:ind w:left="5040" w:hanging="360"/>
+      </w:pPr>
+      <w:rPr>
+        <w:rFonts w:ascii="Symbol" w:hAnsi="Symbol" w:hint="default"/>
+      </w:rPr>
+    </w:lvl>
+    <w:lvl w:ilvl="7" w:tplc="0C0A0003" w:tentative="1">
+      <w:start w:val="1"/>
+      <w:numFmt w:val="bullet"/>
+      <w:lvlText w:val="o"/>
+      <w:lvlJc w:val="left"/>
+      <w:pPr>
+        <w:ind w:left="5760" w:hanging="360"/>
+      </w:pPr>
+      <w:rPr>
+        <w:rFonts w:ascii="Courier New" w:hAnsi="Courier New" w:cs="Courier New" w:hint="default"/>
+      </w:rPr>
+    </w:lvl>
+    <w:lvl w:ilvl="8" w:tplc="0C0A0005" w:tentative="1">
+      <w:start w:val="1"/>
+      <w:numFmt w:val="bullet"/>
+      <w:lvlText w:val=""/>
+      <w:lvlJc w:val="left"/>
+      <w:pPr>
+        <w:ind w:left="6480" w:hanging="360"/>
+      </w:pPr>
+      <w:rPr>
+        <w:rFonts w:ascii="Wingdings" w:hAnsi="Wingdings" w:hint="default"/>
+      </w:rPr>
+    </w:lvl>
+  </w:abstractNum>
+  <w:abstractNum w:abstractNumId="7">
     <w:nsid w:val="7A821FB5"/>
     <w:multiLevelType w:val="hybridMultilevel"/>
     <w:tmpl w:val="4F2469D6"/>
@@ -10638,7 +14474,7 @@
       </w:rPr>
     </w:lvl>
   </w:abstractNum>
-  <w:abstractNum w:abstractNumId="5">
+  <w:abstractNum w:abstractNumId="8">
     <w:nsid w:val="7DA62E72"/>
     <w:multiLevelType w:val="hybridMultilevel"/>
     <w:tmpl w:val="F260E80C"/>
@@ -10752,22 +14588,31 @@
     </w:lvl>
   </w:abstractNum>
   <w:num w:numId="1">
-    <w:abstractNumId w:val="2"/>
+    <w:abstractNumId w:val="4"/>
   </w:num>
   <w:num w:numId="2">
-    <w:abstractNumId w:val="4"/>
+    <w:abstractNumId w:val="7"/>
   </w:num>
   <w:num w:numId="3">
-    <w:abstractNumId w:val="3"/>
+    <w:abstractNumId w:val="5"/>
   </w:num>
   <w:num w:numId="4">
     <w:abstractNumId w:val="1"/>
   </w:num>
   <w:num w:numId="5">
-    <w:abstractNumId w:val="5"/>
+    <w:abstractNumId w:val="8"/>
   </w:num>
   <w:num w:numId="6">
     <w:abstractNumId w:val="0"/>
+  </w:num>
+  <w:num w:numId="7">
+    <w:abstractNumId w:val="2"/>
+  </w:num>
+  <w:num w:numId="8">
+    <w:abstractNumId w:val="3"/>
+  </w:num>
+  <w:num w:numId="9">
+    <w:abstractNumId w:val="6"/>
   </w:num>
 </w:numbering>
 </file>
@@ -12107,36 +15952,6 @@
         </w:p>
       </w:docPartBody>
     </w:docPart>
-    <w:docPart>
-      <w:docPartPr>
-        <w:name w:val="A8D21483342A402896C834D3CE2137E3"/>
-        <w:category>
-          <w:name w:val="General"/>
-          <w:gallery w:val="placeholder"/>
-        </w:category>
-        <w:types>
-          <w:type w:val="bbPlcHdr"/>
-        </w:types>
-        <w:behaviors>
-          <w:behavior w:val="content"/>
-        </w:behaviors>
-        <w:guid w:val="{FDEAC175-52BF-4686-A84C-A9EE85FE66E8}"/>
-      </w:docPartPr>
-      <w:docPartBody>
-        <w:p>
-          <w:pPr>
-            <w:pStyle w:val="A8D21483342A402896C834D3CE2137E3"/>
-          </w:pPr>
-          <w:r>
-            <w:rPr>
-              <w:b/>
-              <w:bCs/>
-            </w:rPr>
-            <w:t>[Seleccione la fecha]</w:t>
-          </w:r>
-        </w:p>
-      </w:docPartBody>
-    </w:docPart>
   </w:docParts>
 </w:glossaryDocument>
 </file>
@@ -12224,6 +16039,7 @@
   </w:compat>
   <w:rsids>
     <w:rsidRoot w:val="00304948"/>
+    <w:rsid w:val="0001000F"/>
     <w:rsid w:val="001F2DCE"/>
     <w:rsid w:val="002331E8"/>
     <w:rsid w:val="002F03AD"/>
@@ -13030,7 +16846,7 @@
 </file>
 
 <file path=customXml/itemProps1.xml><?xml version="1.0" encoding="utf-8"?>
-<ds:datastoreItem xmlns:ds="http://schemas.openxmlformats.org/officeDocument/2006/customXml" ds:itemID="{BB4799EE-86BE-481F-9DAE-ADBC00964EA6}">
+<ds:datastoreItem xmlns:ds="http://schemas.openxmlformats.org/officeDocument/2006/customXml" ds:itemID="{3F29376E-B4F8-4E05-BE91-2E7F38A18A6C}">
   <ds:schemaRefs>
     <ds:schemaRef ds:uri="http://schemas.openxmlformats.org/officeDocument/2006/bibliography"/>
   </ds:schemaRefs>

</xml_diff>

<commit_message>
Se agrega al caso de uso registrar análisis de laboratorio el prototipo de interfaz de usuario y los mensajes
</commit_message>
<xml_diff>
--- a/Producto/01 Requerimientos/Informes/GPA_Informe_Flujo de trabajo de requerimientos.docx
+++ b/Producto/01 Requerimientos/Informes/GPA_Informe_Flujo de trabajo de requerimientos.docx
@@ -104,6 +104,7 @@
                 <w:dataBinding w:prefixMappings="xmlns:ns0='http://schemas.openxmlformats.org/package/2006/metadata/core-properties' xmlns:ns1='http://purl.org/dc/elements/1.1/'" w:xpath="/ns0:coreProperties[1]/ns1:title[1]" w:storeItemID="{6C3C8BC8-F283-45AE-878A-BAB7291924A1}"/>
                 <w:text/>
               </w:sdtPr>
+              <w:sdtEndPr/>
               <w:sdtContent>
                 <w:tc>
                   <w:tcPr>
@@ -157,6 +158,7 @@
                 <w:dataBinding w:prefixMappings="xmlns:ns0='http://schemas.openxmlformats.org/package/2006/metadata/core-properties' xmlns:ns1='http://purl.org/dc/elements/1.1/'" w:xpath="/ns0:coreProperties[1]/ns1:subject[1]" w:storeItemID="{6C3C8BC8-F283-45AE-878A-BAB7291924A1}"/>
                 <w:text/>
               </w:sdtPr>
+              <w:sdtEndPr/>
               <w:sdtContent>
                 <w:tc>
                   <w:tcPr>
@@ -226,6 +228,7 @@
                 <w:dataBinding w:prefixMappings="xmlns:ns0='http://schemas.openxmlformats.org/package/2006/metadata/core-properties' xmlns:ns1='http://purl.org/dc/elements/1.1/'" w:xpath="/ns0:coreProperties[1]/ns1:creator[1]" w:storeItemID="{6C3C8BC8-F283-45AE-878A-BAB7291924A1}"/>
                 <w:text/>
               </w:sdtPr>
+              <w:sdtEndPr/>
               <w:sdtContent>
                 <w:tc>
                   <w:tcPr>
@@ -284,9 +287,6 @@
                 </w:rPr>
                 <w:alias w:val="Fecha"/>
                 <w:id w:val="516659546"/>
-                <w:placeholder>
-                  <w:docPart w:val="A8D21483342A402896C834D3CE2137E3"/>
-                </w:placeholder>
                 <w:showingPlcHdr/>
                 <w:dataBinding w:prefixMappings="xmlns:ns0='http://schemas.microsoft.com/office/2006/coverPageProps'" w:xpath="/ns0:CoverPageProperties[1]/ns0:PublishDate[1]" w:storeItemID="{55AF091B-3C7A-41E3-B477-F2FDAA23CFDA}"/>
                 <w:date>
@@ -295,6 +295,7 @@
                   <w:calendar w:val="gregorian"/>
                 </w:date>
               </w:sdtPr>
+              <w:sdtEndPr/>
               <w:sdtContent>
                 <w:tc>
                   <w:tcPr>
@@ -343,6 +344,7 @@
                 <w:dataBinding w:prefixMappings="xmlns:ns0='http://schemas.microsoft.com/office/2006/coverPageProps'" w:xpath="/ns0:CoverPageProperties[1]/ns0:Abstract[1]" w:storeItemID="{55AF091B-3C7A-41E3-B477-F2FDAA23CFDA}"/>
                 <w:text/>
               </w:sdtPr>
+              <w:sdtEndPr/>
               <w:sdtContent>
                 <w:tc>
                   <w:tcPr>
@@ -386,6 +388,7 @@
           <w:docPartUnique/>
         </w:docPartObj>
       </w:sdtPr>
+      <w:sdtEndPr/>
       <w:sdtContent>
         <w:p>
           <w:pPr>
@@ -9539,6 +9542,7 @@
                 <w:dataBinding w:prefixMappings="xmlns:ns0='http://purl.org/dc/elements/1.1/' xmlns:ns1='http://schemas.openxmlformats.org/package/2006/metadata/core-properties' " w:xpath="/ns1:coreProperties[1]/ns0:creator[1]" w:storeItemID="{6C3C8BC8-F283-45AE-878A-BAB7291924A1}"/>
                 <w:text/>
               </w:sdtPr>
+              <w:sdtEndPr/>
               <w:sdtContent>
                 <w:proofErr w:type="spellStart"/>
                 <w:r>
@@ -10729,8 +10733,6 @@
               </w:rPr>
               <w:t>.</w:t>
             </w:r>
-            <w:bookmarkStart w:id="12" w:name="_GoBack"/>
-            <w:bookmarkEnd w:id="12"/>
           </w:p>
         </w:tc>
       </w:tr>
@@ -13200,9 +13202,132 @@
       </w:tr>
     </w:tbl>
     <w:p/>
+    <w:p/>
+    <w:p>
+      <w:pPr>
+        <w:pStyle w:val="Ttulo3"/>
+        <w:rPr>
+          <w:rFonts w:ascii="Arial Narrow" w:hAnsi="Arial Narrow"/>
+          <w:u w:val="single"/>
+        </w:rPr>
+      </w:pPr>
+      <w:r>
+        <w:rPr>
+          <w:rFonts w:ascii="Arial Narrow" w:hAnsi="Arial Narrow"/>
+          <w:u w:val="single"/>
+        </w:rPr>
+        <w:lastRenderedPageBreak/>
+        <w:t>Prototipo de interfaz de usuario y mensajes</w:t>
+      </w:r>
+    </w:p>
+    <w:p/>
+    <w:p>
+      <w:r>
+        <w:rPr>
+          <w:noProof/>
+          <w:lang w:eastAsia="es-ES"/>
+        </w:rPr>
+        <w:drawing>
+          <wp:inline distT="0" distB="0" distL="0" distR="0">
+            <wp:extent cx="5390707" cy="3774559"/>
+            <wp:effectExtent l="0" t="0" r="635" b="0"/>
+            <wp:docPr id="17" name="0 Imagen"/>
+            <wp:cNvGraphicFramePr>
+              <a:graphicFrameLocks xmlns:a="http://schemas.openxmlformats.org/drawingml/2006/main" noChangeAspect="1"/>
+            </wp:cNvGraphicFramePr>
+            <a:graphic xmlns:a="http://schemas.openxmlformats.org/drawingml/2006/main">
+              <a:graphicData uri="http://schemas.openxmlformats.org/drawingml/2006/picture">
+                <pic:pic xmlns:pic="http://schemas.openxmlformats.org/drawingml/2006/picture">
+                  <pic:nvPicPr>
+                    <pic:cNvPr id="0" name="GPA_Prototipo_RegistrarEstudioDeLaboratorio.jpg"/>
+                    <pic:cNvPicPr/>
+                  </pic:nvPicPr>
+                  <pic:blipFill>
+                    <a:blip r:embed="rId20">
+                      <a:extLst>
+                        <a:ext uri="{28A0092B-C50C-407E-A947-70E740481C1C}">
+                          <a14:useLocalDpi xmlns:a14="http://schemas.microsoft.com/office/drawing/2010/main" val="0"/>
+                        </a:ext>
+                      </a:extLst>
+                    </a:blip>
+                    <a:stretch>
+                      <a:fillRect/>
+                    </a:stretch>
+                  </pic:blipFill>
+                  <pic:spPr>
+                    <a:xfrm>
+                      <a:off x="0" y="0"/>
+                      <a:ext cx="5400040" cy="3781094"/>
+                    </a:xfrm>
+                    <a:prstGeom prst="rect">
+                      <a:avLst/>
+                    </a:prstGeom>
+                  </pic:spPr>
+                </pic:pic>
+              </a:graphicData>
+            </a:graphic>
+          </wp:inline>
+        </w:drawing>
+      </w:r>
+    </w:p>
+    <w:p/>
+    <w:p>
+      <w:pPr>
+        <w:jc w:val="center"/>
+      </w:pPr>
+      <w:bookmarkStart w:id="12" w:name="_GoBack"/>
+      <w:r>
+        <w:rPr>
+          <w:noProof/>
+          <w:lang w:eastAsia="es-ES"/>
+        </w:rPr>
+        <w:drawing>
+          <wp:inline distT="0" distB="0" distL="0" distR="0">
+            <wp:extent cx="3923414" cy="3604437"/>
+            <wp:effectExtent l="0" t="0" r="1270" b="0"/>
+            <wp:docPr id="24" name="0 Imagen"/>
+            <wp:cNvGraphicFramePr>
+              <a:graphicFrameLocks xmlns:a="http://schemas.openxmlformats.org/drawingml/2006/main" noChangeAspect="1"/>
+            </wp:cNvGraphicFramePr>
+            <a:graphic xmlns:a="http://schemas.openxmlformats.org/drawingml/2006/main">
+              <a:graphicData uri="http://schemas.openxmlformats.org/drawingml/2006/picture">
+                <pic:pic xmlns:pic="http://schemas.openxmlformats.org/drawingml/2006/picture">
+                  <pic:nvPicPr>
+                    <pic:cNvPr id="0" name="GPA_Prototipo_RegistrarEstudioDeLaboratorio_Mensajes1y1.jpg"/>
+                    <pic:cNvPicPr/>
+                  </pic:nvPicPr>
+                  <pic:blipFill>
+                    <a:blip r:embed="rId21">
+                      <a:extLst>
+                        <a:ext uri="{28A0092B-C50C-407E-A947-70E740481C1C}">
+                          <a14:useLocalDpi xmlns:a14="http://schemas.microsoft.com/office/drawing/2010/main" val="0"/>
+                        </a:ext>
+                      </a:extLst>
+                    </a:blip>
+                    <a:stretch>
+                      <a:fillRect/>
+                    </a:stretch>
+                  </pic:blipFill>
+                  <pic:spPr>
+                    <a:xfrm>
+                      <a:off x="0" y="0"/>
+                      <a:ext cx="3924300" cy="3605251"/>
+                    </a:xfrm>
+                    <a:prstGeom prst="rect">
+                      <a:avLst/>
+                    </a:prstGeom>
+                  </pic:spPr>
+                </pic:pic>
+              </a:graphicData>
+            </a:graphic>
+          </wp:inline>
+        </w:drawing>
+      </w:r>
+      <w:bookmarkEnd w:id="12"/>
+    </w:p>
     <w:sectPr>
-      <w:headerReference w:type="default" r:id="rId20"/>
-      <w:footerReference w:type="default" r:id="rId21"/>
+      <w:headerReference w:type="default" r:id="rId22"/>
+      <w:footerReference w:type="default" r:id="rId23"/>
       <w:pgSz w:w="11906" w:h="16838"/>
       <w:pgMar w:top="1417" w:right="1701" w:bottom="1417" w:left="1701" w:header="708" w:footer="708" w:gutter="0"/>
       <w:pgNumType w:start="0"/>
@@ -13260,6 +13385,7 @@
         <w:dataBinding w:prefixMappings="xmlns:ns0='http://purl.org/dc/elements/1.1/' xmlns:ns1='http://schemas.openxmlformats.org/package/2006/metadata/core-properties' " w:xpath="/ns1:coreProperties[1]/ns0:creator[1]" w:storeItemID="{6C3C8BC8-F283-45AE-878A-BAB7291924A1}"/>
         <w:text/>
       </w:sdtPr>
+      <w:sdtEndPr/>
       <w:sdtContent>
         <w:proofErr w:type="spellStart"/>
         <w:r>
@@ -13406,7 +13532,7 @@
                               <w:sz w:val="26"/>
                               <w:szCs w:val="26"/>
                             </w:rPr>
-                            <w:t>17</w:t>
+                            <w:t>18</w:t>
                           </w:r>
                           <w:r>
                             <w:rPr>
@@ -13487,7 +13613,7 @@
                         <w:sz w:val="26"/>
                         <w:szCs w:val="26"/>
                       </w:rPr>
-                      <w:t>17</w:t>
+                      <w:t>18</w:t>
                     </w:r>
                     <w:r>
                       <w:rPr>
@@ -16046,6 +16172,7 @@
     <w:rsid w:val="002F5959"/>
     <w:rsid w:val="00304948"/>
     <w:rsid w:val="003F51C3"/>
+    <w:rsid w:val="004823CF"/>
     <w:rsid w:val="009441FA"/>
     <w:rsid w:val="00F17FCE"/>
   </w:rsids>
@@ -16846,7 +16973,7 @@
 </file>
 
 <file path=customXml/itemProps1.xml><?xml version="1.0" encoding="utf-8"?>
-<ds:datastoreItem xmlns:ds="http://schemas.openxmlformats.org/officeDocument/2006/customXml" ds:itemID="{3F29376E-B4F8-4E05-BE91-2E7F38A18A6C}">
+<ds:datastoreItem xmlns:ds="http://schemas.openxmlformats.org/officeDocument/2006/customXml" ds:itemID="{0A593499-0EF9-4492-8B42-4A381B688A9E}">
   <ds:schemaRefs>
     <ds:schemaRef ds:uri="http://schemas.openxmlformats.org/officeDocument/2006/bibliography"/>
   </ds:schemaRefs>

</xml_diff>

<commit_message>
se agrega la fecha de inicio de tratamiento con el médico actual
</commit_message>
<xml_diff>
--- a/Producto/01 Requerimientos/Informes/GPA_Informe_Flujo de trabajo de requerimientos.docx
+++ b/Producto/01 Requerimientos/Informes/GPA_Informe_Flujo de trabajo de requerimientos.docx
@@ -4939,7 +4939,45 @@
                 <w:szCs w:val="24"/>
                 <w:lang w:eastAsia="es-ES"/>
               </w:rPr>
-              <w:t>El sistema asigna a la historia clínica el profesional médico que atenderá al paciente.</w:t>
+              <w:t xml:space="preserve">El sistema asigna a la historia clínica el profesional </w:t>
+            </w:r>
+            <w:r>
+              <w:rPr>
+                <w:rFonts w:ascii="Tahoma" w:eastAsia="Times New Roman" w:hAnsi="Tahoma" w:cs="Tahoma"/>
+                <w:sz w:val="20"/>
+                <w:szCs w:val="24"/>
+                <w:lang w:eastAsia="es-ES"/>
+              </w:rPr>
+              <w:t>médico que atenderá al paciente y registra la fecha de inicio de tratamiento</w:t>
+            </w:r>
+            <w:r>
+              <w:rPr>
+                <w:rFonts w:ascii="Tahoma" w:eastAsia="Times New Roman" w:hAnsi="Tahoma" w:cs="Tahoma"/>
+                <w:sz w:val="20"/>
+                <w:szCs w:val="24"/>
+                <w:lang w:eastAsia="es-ES"/>
+              </w:rPr>
+              <w:t xml:space="preserve"> (fecha actual</w:t>
+            </w:r>
+            <w:bookmarkStart w:id="12" w:name="_GoBack"/>
+            <w:bookmarkEnd w:id="12"/>
+            <w:r>
+              <w:rPr>
+                <w:rFonts w:ascii="Tahoma" w:eastAsia="Times New Roman" w:hAnsi="Tahoma" w:cs="Tahoma"/>
+                <w:sz w:val="20"/>
+                <w:szCs w:val="24"/>
+                <w:lang w:eastAsia="es-ES"/>
+              </w:rPr>
+              <w:t>)</w:t>
+            </w:r>
+            <w:r>
+              <w:rPr>
+                <w:rFonts w:ascii="Tahoma" w:eastAsia="Times New Roman" w:hAnsi="Tahoma" w:cs="Tahoma"/>
+                <w:sz w:val="20"/>
+                <w:szCs w:val="24"/>
+                <w:lang w:eastAsia="es-ES"/>
+              </w:rPr>
+              <w:t xml:space="preserve"> con el profesional.</w:t>
             </w:r>
           </w:p>
           <w:p>
@@ -13275,7 +13313,6 @@
       <w:pPr>
         <w:jc w:val="center"/>
       </w:pPr>
-      <w:bookmarkStart w:id="12" w:name="_GoBack"/>
       <w:r>
         <w:rPr>
           <w:noProof/>
@@ -13323,7 +13360,6 @@
           </wp:inline>
         </w:drawing>
       </w:r>
-      <w:bookmarkEnd w:id="12"/>
     </w:p>
     <w:sectPr>
       <w:headerReference w:type="default" r:id="rId22"/>
@@ -13532,7 +13568,7 @@
                               <w:sz w:val="26"/>
                               <w:szCs w:val="26"/>
                             </w:rPr>
-                            <w:t>18</w:t>
+                            <w:t>10</w:t>
                           </w:r>
                           <w:r>
                             <w:rPr>
@@ -13613,7 +13649,7 @@
                         <w:sz w:val="26"/>
                         <w:szCs w:val="26"/>
                       </w:rPr>
-                      <w:t>18</w:t>
+                      <w:t>10</w:t>
                     </w:r>
                     <w:r>
                       <w:rPr>
@@ -16048,36 +16084,6 @@
         </w:p>
       </w:docPartBody>
     </w:docPart>
-    <w:docPart>
-      <w:docPartPr>
-        <w:name w:val="325023B7B2B746B7A8414BFEE21351D8"/>
-        <w:category>
-          <w:name w:val="General"/>
-          <w:gallery w:val="placeholder"/>
-        </w:category>
-        <w:types>
-          <w:type w:val="bbPlcHdr"/>
-        </w:types>
-        <w:behaviors>
-          <w:behavior w:val="content"/>
-        </w:behaviors>
-        <w:guid w:val="{2ABDDA1D-C706-41D2-A577-2AF125A3EB69}"/>
-      </w:docPartPr>
-      <w:docPartBody>
-        <w:p>
-          <w:pPr>
-            <w:pStyle w:val="325023B7B2B746B7A8414BFEE21351D8"/>
-          </w:pPr>
-          <w:r>
-            <w:rPr>
-              <w:b/>
-              <w:bCs/>
-            </w:rPr>
-            <w:t>[Escriba el nombre del autor]</w:t>
-          </w:r>
-        </w:p>
-      </w:docPartBody>
-    </w:docPart>
   </w:docParts>
 </w:glossaryDocument>
 </file>
@@ -16174,6 +16180,7 @@
     <w:rsid w:val="003F51C3"/>
     <w:rsid w:val="004823CF"/>
     <w:rsid w:val="009441FA"/>
+    <w:rsid w:val="00DC35B2"/>
     <w:rsid w:val="00F17FCE"/>
   </w:rsids>
   <m:mathPr>
@@ -16973,7 +16980,7 @@
 </file>
 
 <file path=customXml/itemProps1.xml><?xml version="1.0" encoding="utf-8"?>
-<ds:datastoreItem xmlns:ds="http://schemas.openxmlformats.org/officeDocument/2006/customXml" ds:itemID="{0A593499-0EF9-4492-8B42-4A381B688A9E}">
+<ds:datastoreItem xmlns:ds="http://schemas.openxmlformats.org/officeDocument/2006/customXml" ds:itemID="{8AFAD0A3-3117-4AEC-96FF-B2508BDA8815}">
   <ds:schemaRefs>
     <ds:schemaRef ds:uri="http://schemas.openxmlformats.org/officeDocument/2006/bibliography"/>
   </ds:schemaRefs>

</xml_diff>

<commit_message>
Se agregó la descripción del rol de cada actor del sistema y comenzó la descripción de los objetivos de los casos de uso
</commit_message>
<xml_diff>
--- a/Producto/01 Requerimientos/Informes/GPA_Informe_Flujo de trabajo de requerimientos.docx
+++ b/Producto/01 Requerimientos/Informes/GPA_Informe_Flujo de trabajo de requerimientos.docx
@@ -104,7 +104,6 @@
                 <w:dataBinding w:prefixMappings="xmlns:ns0='http://schemas.openxmlformats.org/package/2006/metadata/core-properties' xmlns:ns1='http://purl.org/dc/elements/1.1/'" w:xpath="/ns0:coreProperties[1]/ns1:title[1]" w:storeItemID="{6C3C8BC8-F283-45AE-878A-BAB7291924A1}"/>
                 <w:text/>
               </w:sdtPr>
-              <w:sdtEndPr/>
               <w:sdtContent>
                 <w:tc>
                   <w:tcPr>
@@ -151,14 +150,10 @@
                 </w:rPr>
                 <w:alias w:val="Subtítulo"/>
                 <w:id w:val="15524255"/>
-                <w:placeholder>
-                  <w:docPart w:val="85191CF535164AB581071C144FA0B2E3"/>
-                </w:placeholder>
                 <w:showingPlcHdr/>
                 <w:dataBinding w:prefixMappings="xmlns:ns0='http://schemas.openxmlformats.org/package/2006/metadata/core-properties' xmlns:ns1='http://purl.org/dc/elements/1.1/'" w:xpath="/ns0:coreProperties[1]/ns1:subject[1]" w:storeItemID="{6C3C8BC8-F283-45AE-878A-BAB7291924A1}"/>
                 <w:text/>
               </w:sdtPr>
-              <w:sdtEndPr/>
               <w:sdtContent>
                 <w:tc>
                   <w:tcPr>
@@ -222,13 +217,9 @@
                 </w:rPr>
                 <w:alias w:val="Autor"/>
                 <w:id w:val="15524260"/>
-                <w:placeholder>
-                  <w:docPart w:val="325023B7B2B746B7A8414BFEE21351D8"/>
-                </w:placeholder>
                 <w:dataBinding w:prefixMappings="xmlns:ns0='http://schemas.openxmlformats.org/package/2006/metadata/core-properties' xmlns:ns1='http://purl.org/dc/elements/1.1/'" w:xpath="/ns0:coreProperties[1]/ns1:creator[1]" w:storeItemID="{6C3C8BC8-F283-45AE-878A-BAB7291924A1}"/>
                 <w:text/>
               </w:sdtPr>
-              <w:sdtEndPr/>
               <w:sdtContent>
                 <w:tc>
                   <w:tcPr>
@@ -295,7 +286,6 @@
                   <w:calendar w:val="gregorian"/>
                 </w:date>
               </w:sdtPr>
-              <w:sdtEndPr/>
               <w:sdtContent>
                 <w:tc>
                   <w:tcPr>
@@ -344,7 +334,6 @@
                 <w:dataBinding w:prefixMappings="xmlns:ns0='http://schemas.microsoft.com/office/2006/coverPageProps'" w:xpath="/ns0:CoverPageProperties[1]/ns0:Abstract[1]" w:storeItemID="{55AF091B-3C7A-41E3-B477-F2FDAA23CFDA}"/>
                 <w:text/>
               </w:sdtPr>
-              <w:sdtEndPr/>
               <w:sdtContent>
                 <w:tc>
                   <w:tcPr>
@@ -388,7 +377,6 @@
           <w:docPartUnique/>
         </w:docPartObj>
       </w:sdtPr>
-      <w:sdtEndPr/>
       <w:sdtContent>
         <w:p>
           <w:pPr>
@@ -1921,7 +1909,16 @@
     </w:p>
     <w:p/>
     <w:p>
+      <w:pPr>
+        <w:ind w:firstLine="284"/>
+        <w:rPr>
+          <w:rFonts w:ascii="Arial Narrow" w:hAnsi="Arial Narrow"/>
+        </w:rPr>
+      </w:pPr>
       <w:r>
+        <w:rPr>
+          <w:rFonts w:ascii="Arial Narrow" w:hAnsi="Arial Narrow"/>
+        </w:rPr>
         <w:t>A continuación se presentan los actores del sistema, incluyendo una descripción de sus roles relacionados al sistema de información.</w:t>
       </w:r>
     </w:p>
@@ -2020,6 +2017,12 @@
                 <w:rFonts w:ascii="Arial Narrow" w:hAnsi="Arial Narrow"/>
               </w:rPr>
             </w:pPr>
+            <w:r>
+              <w:rPr>
+                <w:rFonts w:ascii="Arial Narrow" w:hAnsi="Arial Narrow"/>
+              </w:rPr>
+              <w:t>Es el encargado de gestionar el registro de nuevos pacientes y mantener los datos actualizados de los mismos.</w:t>
+            </w:r>
           </w:p>
         </w:tc>
       </w:tr>
@@ -2054,6 +2057,12 @@
                 <w:rFonts w:ascii="Arial Narrow" w:hAnsi="Arial Narrow"/>
               </w:rPr>
             </w:pPr>
+            <w:r>
+              <w:rPr>
+                <w:rFonts w:ascii="Arial Narrow" w:hAnsi="Arial Narrow"/>
+              </w:rPr>
+              <w:t>Es el responsable de gestionar el registro de un nuevo usuario del sistema.</w:t>
+            </w:r>
           </w:p>
         </w:tc>
       </w:tr>
@@ -2091,6 +2100,36 @@
                 <w:rFonts w:ascii="Arial Narrow" w:hAnsi="Arial Narrow"/>
               </w:rPr>
             </w:pPr>
+            <w:r>
+              <w:rPr>
+                <w:rFonts w:ascii="Arial Narrow" w:hAnsi="Arial Narrow"/>
+              </w:rPr>
+              <w:t>Es el respon</w:t>
+            </w:r>
+            <w:r>
+              <w:rPr>
+                <w:rFonts w:ascii="Arial Narrow" w:hAnsi="Arial Narrow"/>
+              </w:rPr>
+              <w:t xml:space="preserve">sable de registrar mediciones. Además puede </w:t>
+            </w:r>
+            <w:r>
+              <w:rPr>
+                <w:rFonts w:ascii="Arial Narrow" w:hAnsi="Arial Narrow"/>
+              </w:rPr>
+              <w:t>consultar</w:t>
+            </w:r>
+            <w:r>
+              <w:rPr>
+                <w:rFonts w:ascii="Arial Narrow" w:hAnsi="Arial Narrow"/>
+              </w:rPr>
+              <w:t xml:space="preserve"> datos de las mediciones</w:t>
+            </w:r>
+            <w:r>
+              <w:rPr>
+                <w:rFonts w:ascii="Arial Narrow" w:hAnsi="Arial Narrow"/>
+              </w:rPr>
+              <w:t>.</w:t>
+            </w:r>
           </w:p>
         </w:tc>
       </w:tr>
@@ -2125,6 +2164,30 @@
                 <w:rFonts w:ascii="Arial Narrow" w:hAnsi="Arial Narrow"/>
               </w:rPr>
             </w:pPr>
+            <w:r>
+              <w:rPr>
+                <w:rFonts w:ascii="Arial Narrow" w:hAnsi="Arial Narrow"/>
+              </w:rPr>
+              <w:t>Será responsable de gestionar las historias clín</w:t>
+            </w:r>
+            <w:r>
+              <w:rPr>
+                <w:rFonts w:ascii="Arial Narrow" w:hAnsi="Arial Narrow"/>
+              </w:rPr>
+              <w:t xml:space="preserve">icas de sus pacientes: que incluye mediciones individuales, programaciones de mediciones y medicamentos, estudios y análisis de laboratorio, </w:t>
+            </w:r>
+            <w:r>
+              <w:rPr>
+                <w:rFonts w:ascii="Arial Narrow" w:hAnsi="Arial Narrow"/>
+              </w:rPr>
+              <w:t xml:space="preserve">atención en consultorio, historial de medicamentos e historial de médicos. </w:t>
+            </w:r>
+            <w:r>
+              <w:rPr>
+                <w:rFonts w:ascii="Arial Narrow" w:hAnsi="Arial Narrow"/>
+              </w:rPr>
+              <w:t>También puede consultar los datos del paciente y su historia clínica.</w:t>
+            </w:r>
           </w:p>
         </w:tc>
       </w:tr>
@@ -2162,6 +2225,36 @@
                 <w:rFonts w:ascii="Arial Narrow" w:hAnsi="Arial Narrow"/>
               </w:rPr>
             </w:pPr>
+            <w:r>
+              <w:rPr>
+                <w:rFonts w:ascii="Arial Narrow" w:hAnsi="Arial Narrow"/>
+              </w:rPr>
+              <w:t xml:space="preserve">Será el encargado de registrar programación de mediciones y registrar mediciones de </w:t>
+            </w:r>
+            <w:r>
+              <w:rPr>
+                <w:rFonts w:ascii="Arial Narrow" w:hAnsi="Arial Narrow"/>
+              </w:rPr>
+              <w:t>una programación</w:t>
+            </w:r>
+            <w:r>
+              <w:rPr>
+                <w:rFonts w:ascii="Arial Narrow" w:hAnsi="Arial Narrow"/>
+              </w:rPr>
+              <w:t>. Además puede</w:t>
+            </w:r>
+            <w:r>
+              <w:rPr>
+                <w:rFonts w:ascii="Arial Narrow" w:hAnsi="Arial Narrow"/>
+              </w:rPr>
+              <w:t xml:space="preserve"> consultar programación de medicamentos y mediciones, cancelar programación de mediciones, generar </w:t>
+            </w:r>
+            <w:r>
+              <w:rPr>
+                <w:rFonts w:ascii="Arial Narrow" w:hAnsi="Arial Narrow"/>
+              </w:rPr>
+              <w:t>informes de mediciones.</w:t>
+            </w:r>
           </w:p>
         </w:tc>
       </w:tr>
@@ -2196,6 +2289,36 @@
                 <w:rFonts w:ascii="Arial Narrow" w:hAnsi="Arial Narrow"/>
               </w:rPr>
             </w:pPr>
+            <w:r>
+              <w:rPr>
+                <w:rFonts w:ascii="Arial Narrow" w:hAnsi="Arial Narrow"/>
+              </w:rPr>
+              <w:t>Será el responsable</w:t>
+            </w:r>
+            <w:r>
+              <w:rPr>
+                <w:rFonts w:ascii="Arial Narrow" w:hAnsi="Arial Narrow"/>
+              </w:rPr>
+              <w:t xml:space="preserve"> de notificar, cuando corresponde</w:t>
+            </w:r>
+            <w:r>
+              <w:rPr>
+                <w:rFonts w:ascii="Arial Narrow" w:hAnsi="Arial Narrow"/>
+              </w:rPr>
+              <w:t xml:space="preserve"> realizar una medición de presión arterial o consumir la medicación </w:t>
+            </w:r>
+            <w:r>
+              <w:rPr>
+                <w:rFonts w:ascii="Arial Narrow" w:hAnsi="Arial Narrow"/>
+              </w:rPr>
+              <w:t>recetada</w:t>
+            </w:r>
+            <w:r>
+              <w:rPr>
+                <w:rFonts w:ascii="Arial Narrow" w:hAnsi="Arial Narrow"/>
+              </w:rPr>
+              <w:t>.</w:t>
+            </w:r>
           </w:p>
         </w:tc>
       </w:tr>
@@ -2233,6 +2356,12 @@
                 <w:rFonts w:ascii="Arial Narrow" w:hAnsi="Arial Narrow"/>
               </w:rPr>
             </w:pPr>
+            <w:r>
+              <w:rPr>
+                <w:rFonts w:ascii="Arial Narrow" w:hAnsi="Arial Narrow"/>
+              </w:rPr>
+              <w:t>Es el encargado de registrar los datos de nuevos profesionales y dar de baja a los mismos. También, deberá mantener actualizados los datos de los profesionales.</w:t>
+            </w:r>
           </w:p>
         </w:tc>
       </w:tr>
@@ -2267,6 +2396,18 @@
                 <w:rFonts w:ascii="Arial Narrow" w:hAnsi="Arial Narrow"/>
               </w:rPr>
             </w:pPr>
+            <w:r>
+              <w:rPr>
+                <w:rFonts w:ascii="Arial Narrow" w:hAnsi="Arial Narrow"/>
+              </w:rPr>
+              <w:t>Tiene la responsabilidad de administrar los perfiles de usuario, asignando los permisos a cada uno.</w:t>
+            </w:r>
+            <w:r>
+              <w:rPr>
+                <w:rFonts w:ascii="Arial Narrow" w:hAnsi="Arial Narrow"/>
+              </w:rPr>
+              <w:t xml:space="preserve"> También es el responsable de dar de baja a los usuarios.</w:t>
+            </w:r>
           </w:p>
         </w:tc>
       </w:tr>
@@ -2330,6 +2471,7 @@
     <w:p/>
     <w:p>
       <w:pPr>
+        <w:ind w:firstLine="284"/>
         <w:rPr>
           <w:rFonts w:ascii="Arial Narrow" w:hAnsi="Arial Narrow"/>
         </w:rPr>
@@ -2607,24 +2749,15 @@
       <w:tr>
         <w:tc>
           <w:tcPr>
-            <w:tcW w:w="4322" w:type="dxa"/>
-          </w:tcPr>
-          <w:p>
-            <w:r>
-              <w:t>Nombre del Caso de Uso</w:t>
-            </w:r>
-          </w:p>
-        </w:tc>
-        <w:tc>
-          <w:tcPr>
-            <w:tcW w:w="4322" w:type="dxa"/>
-          </w:tcPr>
-          <w:p>
-            <w:r>
-              <w:t xml:space="preserve">Objetivo o breve </w:t>
-            </w:r>
-            <w:r>
-              <w:t>descripción</w:t>
+            <w:tcW w:w="8644" w:type="dxa"/>
+            <w:gridSpan w:val="2"/>
+          </w:tcPr>
+          <w:p>
+            <w:pPr>
+              <w:jc w:val="center"/>
+            </w:pPr>
+            <w:r>
+              <w:t>Casos de uso Esenciales</w:t>
             </w:r>
           </w:p>
         </w:tc>
@@ -2634,13 +2767,24 @@
           <w:tcPr>
             <w:tcW w:w="4322" w:type="dxa"/>
           </w:tcPr>
-          <w:p/>
+          <w:p>
+            <w:r>
+              <w:t>Nombre del Caso de Uso</w:t>
+            </w:r>
+          </w:p>
         </w:tc>
         <w:tc>
           <w:tcPr>
             <w:tcW w:w="4322" w:type="dxa"/>
           </w:tcPr>
-          <w:p/>
+          <w:p>
+            <w:r>
+              <w:t xml:space="preserve">Objetivo o breve </w:t>
+            </w:r>
+            <w:r>
+              <w:t>descripción</w:t>
+            </w:r>
+          </w:p>
         </w:tc>
       </w:tr>
       <w:tr>
@@ -2648,13 +2792,30 @@
           <w:tcPr>
             <w:tcW w:w="4322" w:type="dxa"/>
           </w:tcPr>
-          <w:p/>
+          <w:p>
+            <w:r>
+              <w:t>Registrar paciente</w:t>
+            </w:r>
+          </w:p>
         </w:tc>
         <w:tc>
           <w:tcPr>
             <w:tcW w:w="4322" w:type="dxa"/>
           </w:tcPr>
-          <w:p/>
+          <w:p>
+            <w:r>
+              <w:t>Registrar los datos</w:t>
+            </w:r>
+            <w:r>
+              <w:t xml:space="preserve"> personales</w:t>
+            </w:r>
+            <w:r>
+              <w:t xml:space="preserve"> de un nuevo paciente</w:t>
+            </w:r>
+            <w:r>
+              <w:t>.</w:t>
+            </w:r>
+          </w:p>
         </w:tc>
       </w:tr>
       <w:tr>
@@ -2662,13 +2823,21 @@
           <w:tcPr>
             <w:tcW w:w="4322" w:type="dxa"/>
           </w:tcPr>
-          <w:p/>
+          <w:p>
+            <w:r>
+              <w:t>Registrar cambio de profesional médico</w:t>
+            </w:r>
+          </w:p>
         </w:tc>
         <w:tc>
           <w:tcPr>
             <w:tcW w:w="4322" w:type="dxa"/>
           </w:tcPr>
-          <w:p/>
+          <w:p>
+            <w:r>
+              <w:t>Registrar los datos personales de un nuevo profesional.</w:t>
+            </w:r>
+          </w:p>
         </w:tc>
       </w:tr>
       <w:tr>
@@ -2676,13 +2845,24 @@
           <w:tcPr>
             <w:tcW w:w="4322" w:type="dxa"/>
           </w:tcPr>
-          <w:p/>
+          <w:p>
+            <w:r>
+              <w:t>Registrar baja de paciente</w:t>
+            </w:r>
+          </w:p>
         </w:tc>
         <w:tc>
           <w:tcPr>
             <w:tcW w:w="4322" w:type="dxa"/>
           </w:tcPr>
-          <w:p/>
+          <w:p>
+            <w:r>
+              <w:t>Registrar la baja de un paciente</w:t>
+            </w:r>
+            <w:r>
+              <w:t>.</w:t>
+            </w:r>
+          </w:p>
         </w:tc>
       </w:tr>
       <w:tr>
@@ -2690,13 +2870,21 @@
           <w:tcPr>
             <w:tcW w:w="4322" w:type="dxa"/>
           </w:tcPr>
-          <w:p/>
+          <w:p>
+            <w:r>
+              <w:t>Registrar nuevo usuario</w:t>
+            </w:r>
+          </w:p>
         </w:tc>
         <w:tc>
           <w:tcPr>
             <w:tcW w:w="4322" w:type="dxa"/>
           </w:tcPr>
-          <w:p/>
+          <w:p>
+            <w:r>
+              <w:t>Registrar los datos necesarios de un usuario para acceder al sistema.</w:t>
+            </w:r>
+          </w:p>
         </w:tc>
       </w:tr>
       <w:tr>
@@ -2704,13 +2892,21 @@
           <w:tcPr>
             <w:tcW w:w="4322" w:type="dxa"/>
           </w:tcPr>
-          <w:p/>
+          <w:p>
+            <w:r>
+              <w:t>Registrar medición de presión arterial ambulatoria</w:t>
+            </w:r>
+          </w:p>
         </w:tc>
         <w:tc>
           <w:tcPr>
             <w:tcW w:w="4322" w:type="dxa"/>
           </w:tcPr>
-          <w:p/>
+          <w:p>
+            <w:r>
+              <w:t>Registrar los datos de una medición de presión arterial realizada fuera del consultorio.</w:t>
+            </w:r>
+          </w:p>
         </w:tc>
       </w:tr>
       <w:tr>
@@ -2718,7 +2914,962 @@
           <w:tcPr>
             <w:tcW w:w="4322" w:type="dxa"/>
           </w:tcPr>
+          <w:p>
+            <w:r>
+              <w:t>Consultar mediciones de presión arterial</w:t>
+            </w:r>
+          </w:p>
+        </w:tc>
+        <w:tc>
+          <w:tcPr>
+            <w:tcW w:w="4322" w:type="dxa"/>
+          </w:tcPr>
+          <w:p>
+            <w:r>
+              <w:t>Consultar los datos de una medición de presión arterial individual.</w:t>
+            </w:r>
+          </w:p>
+        </w:tc>
+      </w:tr>
+      <w:tr>
+        <w:tc>
+          <w:tcPr>
+            <w:tcW w:w="4322" w:type="dxa"/>
+          </w:tcPr>
+          <w:p>
+            <w:r>
+              <w:t xml:space="preserve">Registrar programación de mediciones </w:t>
+            </w:r>
+          </w:p>
+        </w:tc>
+        <w:tc>
+          <w:tcPr>
+            <w:tcW w:w="4322" w:type="dxa"/>
+          </w:tcPr>
+          <w:p>
+            <w:r>
+              <w:t>Registrar los datos de una nueva programación de mediciones correspondiente a un paciente.</w:t>
+            </w:r>
+          </w:p>
+        </w:tc>
+      </w:tr>
+      <w:tr>
+        <w:tc>
+          <w:tcPr>
+            <w:tcW w:w="4322" w:type="dxa"/>
+          </w:tcPr>
+          <w:p>
+            <w:r>
+              <w:t>Registrar medición de una programación</w:t>
+            </w:r>
+          </w:p>
+        </w:tc>
+        <w:tc>
+          <w:tcPr>
+            <w:tcW w:w="4322" w:type="dxa"/>
+          </w:tcPr>
+          <w:p>
+            <w:r>
+              <w:t>Registrar una medición de presión arterial correspondiente a una programación.</w:t>
+            </w:r>
+          </w:p>
+        </w:tc>
+      </w:tr>
+      <w:tr>
+        <w:tc>
+          <w:tcPr>
+            <w:tcW w:w="4322" w:type="dxa"/>
+          </w:tcPr>
+          <w:p>
+            <w:r>
+              <w:t>Consultar programación de mediciones</w:t>
+            </w:r>
+          </w:p>
+        </w:tc>
+        <w:tc>
+          <w:tcPr>
+            <w:tcW w:w="4322" w:type="dxa"/>
+          </w:tcPr>
+          <w:p>
+            <w:r>
+              <w:t>Consultar los datos de mediciones correspondientes a una programación de mediciones.</w:t>
+            </w:r>
+          </w:p>
+        </w:tc>
+      </w:tr>
+      <w:tr>
+        <w:tc>
+          <w:tcPr>
+            <w:tcW w:w="4322" w:type="dxa"/>
+          </w:tcPr>
+          <w:p>
+            <w:r>
+              <w:t>Cancelar programación de medicamentos</w:t>
+            </w:r>
+          </w:p>
+        </w:tc>
+        <w:tc>
+          <w:tcPr>
+            <w:tcW w:w="4322" w:type="dxa"/>
+          </w:tcPr>
+          <w:p>
+            <w:r>
+              <w:t>Registrar la cancelación de una programación de mediciones.</w:t>
+            </w:r>
+          </w:p>
+        </w:tc>
+      </w:tr>
+      <w:tr>
+        <w:tc>
+          <w:tcPr>
+            <w:tcW w:w="4322" w:type="dxa"/>
+          </w:tcPr>
+          <w:p>
+            <w:r>
+              <w:t>Consultar programación de medicamentos</w:t>
+            </w:r>
+          </w:p>
+        </w:tc>
+        <w:tc>
+          <w:tcPr>
+            <w:tcW w:w="4322" w:type="dxa"/>
+          </w:tcPr>
+          <w:p>
+            <w:r>
+              <w:t>Consultar los datos una programación de medicamentos recetados.</w:t>
+            </w:r>
+          </w:p>
+        </w:tc>
+      </w:tr>
+      <w:tr>
+        <w:tc>
+          <w:tcPr>
+            <w:tcW w:w="4322" w:type="dxa"/>
+          </w:tcPr>
+          <w:p>
+            <w:r>
+              <w:t>Generar gráfico comparativo de períodos</w:t>
+            </w:r>
+          </w:p>
+        </w:tc>
+        <w:tc>
+          <w:tcPr>
+            <w:tcW w:w="4322" w:type="dxa"/>
+          </w:tcPr>
+          <w:p>
+            <w:r>
+              <w:t xml:space="preserve">Generar un gráfico estadístico de presión arterial que compare las mediciones de dos períodos </w:t>
+            </w:r>
+            <w:proofErr w:type="gramStart"/>
+            <w:r>
+              <w:t>seleccionado</w:t>
+            </w:r>
+            <w:proofErr w:type="gramEnd"/>
+            <w:r>
+              <w:t>.</w:t>
+            </w:r>
+            <w:bookmarkStart w:id="11" w:name="_GoBack"/>
+            <w:bookmarkEnd w:id="11"/>
+          </w:p>
+        </w:tc>
+      </w:tr>
+      <w:tr>
+        <w:tc>
+          <w:tcPr>
+            <w:tcW w:w="4322" w:type="dxa"/>
+          </w:tcPr>
+          <w:p>
+            <w:r>
+              <w:t>Generar gráfico de mediciones en un período</w:t>
+            </w:r>
+          </w:p>
+        </w:tc>
+        <w:tc>
+          <w:tcPr>
+            <w:tcW w:w="4322" w:type="dxa"/>
+          </w:tcPr>
           <w:p/>
+        </w:tc>
+      </w:tr>
+      <w:tr>
+        <w:tc>
+          <w:tcPr>
+            <w:tcW w:w="4322" w:type="dxa"/>
+          </w:tcPr>
+          <w:p>
+            <w:r>
+              <w:t>Generar informe de mediciones</w:t>
+            </w:r>
+          </w:p>
+        </w:tc>
+        <w:tc>
+          <w:tcPr>
+            <w:tcW w:w="4322" w:type="dxa"/>
+          </w:tcPr>
+          <w:p/>
+        </w:tc>
+      </w:tr>
+      <w:tr>
+        <w:tc>
+          <w:tcPr>
+            <w:tcW w:w="4322" w:type="dxa"/>
+          </w:tcPr>
+          <w:p>
+            <w:r>
+              <w:t>Notificar medicamento a consumir</w:t>
+            </w:r>
+          </w:p>
+        </w:tc>
+        <w:tc>
+          <w:tcPr>
+            <w:tcW w:w="4322" w:type="dxa"/>
+          </w:tcPr>
+          <w:p/>
+        </w:tc>
+      </w:tr>
+      <w:tr>
+        <w:tc>
+          <w:tcPr>
+            <w:tcW w:w="4322" w:type="dxa"/>
+          </w:tcPr>
+          <w:p>
+            <w:r>
+              <w:t>Notificar medición a realizar</w:t>
+            </w:r>
+          </w:p>
+        </w:tc>
+        <w:tc>
+          <w:tcPr>
+            <w:tcW w:w="4322" w:type="dxa"/>
+          </w:tcPr>
+          <w:p/>
+        </w:tc>
+      </w:tr>
+      <w:tr>
+        <w:tc>
+          <w:tcPr>
+            <w:tcW w:w="4322" w:type="dxa"/>
+          </w:tcPr>
+          <w:p>
+            <w:r>
+              <w:t>Consultar paciente</w:t>
+            </w:r>
+          </w:p>
+        </w:tc>
+        <w:tc>
+          <w:tcPr>
+            <w:tcW w:w="4322" w:type="dxa"/>
+          </w:tcPr>
+          <w:p/>
+        </w:tc>
+      </w:tr>
+      <w:tr>
+        <w:tc>
+          <w:tcPr>
+            <w:tcW w:w="4322" w:type="dxa"/>
+          </w:tcPr>
+          <w:p>
+            <w:r>
+              <w:t>Registrar nueva  historia clínica</w:t>
+            </w:r>
+          </w:p>
+        </w:tc>
+        <w:tc>
+          <w:tcPr>
+            <w:tcW w:w="4322" w:type="dxa"/>
+          </w:tcPr>
+          <w:p/>
+        </w:tc>
+      </w:tr>
+      <w:tr>
+        <w:tc>
+          <w:tcPr>
+            <w:tcW w:w="4322" w:type="dxa"/>
+          </w:tcPr>
+          <w:p>
+            <w:r>
+              <w:t>Consultar historia clínica</w:t>
+            </w:r>
+          </w:p>
+        </w:tc>
+        <w:tc>
+          <w:tcPr>
+            <w:tcW w:w="4322" w:type="dxa"/>
+          </w:tcPr>
+          <w:p/>
+        </w:tc>
+      </w:tr>
+      <w:tr>
+        <w:tc>
+          <w:tcPr>
+            <w:tcW w:w="4322" w:type="dxa"/>
+          </w:tcPr>
+          <w:p>
+            <w:r>
+              <w:t>Registrar medición de presión arterial en consultorio</w:t>
+            </w:r>
+          </w:p>
+        </w:tc>
+        <w:tc>
+          <w:tcPr>
+            <w:tcW w:w="4322" w:type="dxa"/>
+          </w:tcPr>
+          <w:p/>
+        </w:tc>
+      </w:tr>
+      <w:tr>
+        <w:tc>
+          <w:tcPr>
+            <w:tcW w:w="4322" w:type="dxa"/>
+          </w:tcPr>
+          <w:p>
+            <w:r>
+              <w:t>Registrar medicamento recetado</w:t>
+            </w:r>
+          </w:p>
+        </w:tc>
+        <w:tc>
+          <w:tcPr>
+            <w:tcW w:w="4322" w:type="dxa"/>
+          </w:tcPr>
+          <w:p/>
+        </w:tc>
+      </w:tr>
+      <w:tr>
+        <w:tc>
+          <w:tcPr>
+            <w:tcW w:w="4322" w:type="dxa"/>
+          </w:tcPr>
+          <w:p>
+            <w:r>
+              <w:t>Registrar programación de medicamentos</w:t>
+            </w:r>
+          </w:p>
+        </w:tc>
+        <w:tc>
+          <w:tcPr>
+            <w:tcW w:w="4322" w:type="dxa"/>
+          </w:tcPr>
+          <w:p/>
+        </w:tc>
+      </w:tr>
+      <w:tr>
+        <w:tc>
+          <w:tcPr>
+            <w:tcW w:w="4322" w:type="dxa"/>
+          </w:tcPr>
+          <w:p>
+            <w:r>
+              <w:t>Registrar atención médica en consultorio</w:t>
+            </w:r>
+          </w:p>
+        </w:tc>
+        <w:tc>
+          <w:tcPr>
+            <w:tcW w:w="4322" w:type="dxa"/>
+          </w:tcPr>
+          <w:p/>
+        </w:tc>
+      </w:tr>
+      <w:tr>
+        <w:tc>
+          <w:tcPr>
+            <w:tcW w:w="4322" w:type="dxa"/>
+          </w:tcPr>
+          <w:p>
+            <w:r>
+              <w:t>Registrar cambio de medicamento</w:t>
+            </w:r>
+          </w:p>
+        </w:tc>
+        <w:tc>
+          <w:tcPr>
+            <w:tcW w:w="4322" w:type="dxa"/>
+          </w:tcPr>
+          <w:p/>
+        </w:tc>
+      </w:tr>
+      <w:tr>
+        <w:tc>
+          <w:tcPr>
+            <w:tcW w:w="4322" w:type="dxa"/>
+          </w:tcPr>
+          <w:p>
+            <w:r>
+              <w:t>Registrar estudio</w:t>
+            </w:r>
+          </w:p>
+        </w:tc>
+        <w:tc>
+          <w:tcPr>
+            <w:tcW w:w="4322" w:type="dxa"/>
+          </w:tcPr>
+          <w:p/>
+        </w:tc>
+      </w:tr>
+      <w:tr>
+        <w:tc>
+          <w:tcPr>
+            <w:tcW w:w="4322" w:type="dxa"/>
+          </w:tcPr>
+          <w:p>
+            <w:r>
+              <w:lastRenderedPageBreak/>
+              <w:t>Registrar análisis de laboratorio</w:t>
+            </w:r>
+          </w:p>
+        </w:tc>
+        <w:tc>
+          <w:tcPr>
+            <w:tcW w:w="4322" w:type="dxa"/>
+          </w:tcPr>
+          <w:p/>
+        </w:tc>
+      </w:tr>
+      <w:tr>
+        <w:tc>
+          <w:tcPr>
+            <w:tcW w:w="4322" w:type="dxa"/>
+          </w:tcPr>
+          <w:p>
+            <w:r>
+              <w:t>Registrar alta de profesional médico</w:t>
+            </w:r>
+          </w:p>
+        </w:tc>
+        <w:tc>
+          <w:tcPr>
+            <w:tcW w:w="4322" w:type="dxa"/>
+          </w:tcPr>
+          <w:p/>
+        </w:tc>
+      </w:tr>
+      <w:tr>
+        <w:tc>
+          <w:tcPr>
+            <w:tcW w:w="4322" w:type="dxa"/>
+          </w:tcPr>
+          <w:p>
+            <w:r>
+              <w:t>Registrar baja de profesional médico</w:t>
+            </w:r>
+          </w:p>
+        </w:tc>
+        <w:tc>
+          <w:tcPr>
+            <w:tcW w:w="4322" w:type="dxa"/>
+          </w:tcPr>
+          <w:p/>
+        </w:tc>
+      </w:tr>
+      <w:tr>
+        <w:tc>
+          <w:tcPr>
+            <w:tcW w:w="4322" w:type="dxa"/>
+          </w:tcPr>
+          <w:p/>
+        </w:tc>
+        <w:tc>
+          <w:tcPr>
+            <w:tcW w:w="4322" w:type="dxa"/>
+          </w:tcPr>
+          <w:p/>
+        </w:tc>
+      </w:tr>
+      <w:tr>
+        <w:tc>
+          <w:tcPr>
+            <w:tcW w:w="8644" w:type="dxa"/>
+            <w:gridSpan w:val="2"/>
+          </w:tcPr>
+          <w:p>
+            <w:pPr>
+              <w:jc w:val="center"/>
+            </w:pPr>
+            <w:r>
+              <w:t>Caso de uso de Soporte</w:t>
+            </w:r>
+          </w:p>
+        </w:tc>
+      </w:tr>
+      <w:tr>
+        <w:tc>
+          <w:tcPr>
+            <w:tcW w:w="4322" w:type="dxa"/>
+          </w:tcPr>
+          <w:p>
+            <w:r>
+              <w:t>Modificar datos del paciente</w:t>
+            </w:r>
+          </w:p>
+        </w:tc>
+        <w:tc>
+          <w:tcPr>
+            <w:tcW w:w="4322" w:type="dxa"/>
+          </w:tcPr>
+          <w:p/>
+        </w:tc>
+      </w:tr>
+      <w:tr>
+        <w:tc>
+          <w:tcPr>
+            <w:tcW w:w="4322" w:type="dxa"/>
+          </w:tcPr>
+          <w:p>
+            <w:r>
+              <w:t>Actualizar barrio</w:t>
+            </w:r>
+          </w:p>
+        </w:tc>
+        <w:tc>
+          <w:tcPr>
+            <w:tcW w:w="4322" w:type="dxa"/>
+          </w:tcPr>
+          <w:p/>
+        </w:tc>
+      </w:tr>
+      <w:tr>
+        <w:tc>
+          <w:tcPr>
+            <w:tcW w:w="4322" w:type="dxa"/>
+          </w:tcPr>
+          <w:p>
+            <w:r>
+              <w:t>Actualizar tipo de documento</w:t>
+            </w:r>
+          </w:p>
+        </w:tc>
+        <w:tc>
+          <w:tcPr>
+            <w:tcW w:w="4322" w:type="dxa"/>
+          </w:tcPr>
+          <w:p/>
+        </w:tc>
+      </w:tr>
+      <w:tr>
+        <w:tc>
+          <w:tcPr>
+            <w:tcW w:w="4322" w:type="dxa"/>
+          </w:tcPr>
+          <w:p>
+            <w:r>
+              <w:t>Actualizar localidad</w:t>
+            </w:r>
+          </w:p>
+        </w:tc>
+        <w:tc>
+          <w:tcPr>
+            <w:tcW w:w="4322" w:type="dxa"/>
+          </w:tcPr>
+          <w:p/>
+        </w:tc>
+      </w:tr>
+      <w:tr>
+        <w:tc>
+          <w:tcPr>
+            <w:tcW w:w="4322" w:type="dxa"/>
+          </w:tcPr>
+          <w:p>
+            <w:r>
+              <w:t>Actualizar especialidad</w:t>
+            </w:r>
+          </w:p>
+        </w:tc>
+        <w:tc>
+          <w:tcPr>
+            <w:tcW w:w="4322" w:type="dxa"/>
+          </w:tcPr>
+          <w:p/>
+        </w:tc>
+      </w:tr>
+      <w:tr>
+        <w:tc>
+          <w:tcPr>
+            <w:tcW w:w="4322" w:type="dxa"/>
+          </w:tcPr>
+          <w:p>
+            <w:r>
+              <w:t>Actualizar clasificación de presión arterial</w:t>
+            </w:r>
+          </w:p>
+        </w:tc>
+        <w:tc>
+          <w:tcPr>
+            <w:tcW w:w="4322" w:type="dxa"/>
+          </w:tcPr>
+          <w:p/>
+        </w:tc>
+      </w:tr>
+      <w:tr>
+        <w:tc>
+          <w:tcPr>
+            <w:tcW w:w="4322" w:type="dxa"/>
+          </w:tcPr>
+          <w:p>
+            <w:r>
+              <w:t>Actualizar momento del día</w:t>
+            </w:r>
+          </w:p>
+        </w:tc>
+        <w:tc>
+          <w:tcPr>
+            <w:tcW w:w="4322" w:type="dxa"/>
+          </w:tcPr>
+          <w:p/>
+        </w:tc>
+      </w:tr>
+      <w:tr>
+        <w:tc>
+          <w:tcPr>
+            <w:tcW w:w="4322" w:type="dxa"/>
+          </w:tcPr>
+          <w:p>
+            <w:r>
+              <w:t>Actualizar extremidad</w:t>
+            </w:r>
+          </w:p>
+        </w:tc>
+        <w:tc>
+          <w:tcPr>
+            <w:tcW w:w="4322" w:type="dxa"/>
+          </w:tcPr>
+          <w:p/>
+        </w:tc>
+      </w:tr>
+      <w:tr>
+        <w:tc>
+          <w:tcPr>
+            <w:tcW w:w="4322" w:type="dxa"/>
+          </w:tcPr>
+          <w:p>
+            <w:r>
+              <w:t>Actualizar ubicación</w:t>
+            </w:r>
+          </w:p>
+        </w:tc>
+        <w:tc>
+          <w:tcPr>
+            <w:tcW w:w="4322" w:type="dxa"/>
+          </w:tcPr>
+          <w:p/>
+        </w:tc>
+      </w:tr>
+      <w:tr>
+        <w:tc>
+          <w:tcPr>
+            <w:tcW w:w="4322" w:type="dxa"/>
+          </w:tcPr>
+          <w:p>
+            <w:r>
+              <w:t>Actualizar estado</w:t>
+            </w:r>
+          </w:p>
+        </w:tc>
+        <w:tc>
+          <w:tcPr>
+            <w:tcW w:w="4322" w:type="dxa"/>
+          </w:tcPr>
+          <w:p/>
+        </w:tc>
+      </w:tr>
+      <w:tr>
+        <w:tc>
+          <w:tcPr>
+            <w:tcW w:w="4322" w:type="dxa"/>
+          </w:tcPr>
+          <w:p>
+            <w:r>
+              <w:t>Actualizar estado de programación</w:t>
+            </w:r>
+          </w:p>
+        </w:tc>
+        <w:tc>
+          <w:tcPr>
+            <w:tcW w:w="4322" w:type="dxa"/>
+          </w:tcPr>
+          <w:p/>
+        </w:tc>
+      </w:tr>
+      <w:tr>
+        <w:tc>
+          <w:tcPr>
+            <w:tcW w:w="4322" w:type="dxa"/>
+          </w:tcPr>
+          <w:p>
+            <w:r>
+              <w:t>Actualizar posición</w:t>
+            </w:r>
+          </w:p>
+        </w:tc>
+        <w:tc>
+          <w:tcPr>
+            <w:tcW w:w="4322" w:type="dxa"/>
+          </w:tcPr>
+          <w:p/>
+        </w:tc>
+      </w:tr>
+      <w:tr>
+        <w:tc>
+          <w:tcPr>
+            <w:tcW w:w="4322" w:type="dxa"/>
+          </w:tcPr>
+          <w:p>
+            <w:r>
+              <w:t>Actualizar institución</w:t>
+            </w:r>
+          </w:p>
+        </w:tc>
+        <w:tc>
+          <w:tcPr>
+            <w:tcW w:w="4322" w:type="dxa"/>
+          </w:tcPr>
+          <w:p/>
+        </w:tc>
+      </w:tr>
+      <w:tr>
+        <w:tc>
+          <w:tcPr>
+            <w:tcW w:w="4322" w:type="dxa"/>
+          </w:tcPr>
+          <w:p>
+            <w:r>
+              <w:t>Actualizar nombre comercial</w:t>
+            </w:r>
+          </w:p>
+        </w:tc>
+        <w:tc>
+          <w:tcPr>
+            <w:tcW w:w="4322" w:type="dxa"/>
+          </w:tcPr>
+          <w:p/>
+        </w:tc>
+      </w:tr>
+      <w:tr>
+        <w:tc>
+          <w:tcPr>
+            <w:tcW w:w="4322" w:type="dxa"/>
+          </w:tcPr>
+          <w:p>
+            <w:r>
+              <w:t>Actualizar sitio</w:t>
+            </w:r>
+          </w:p>
+        </w:tc>
+        <w:tc>
+          <w:tcPr>
+            <w:tcW w:w="4322" w:type="dxa"/>
+          </w:tcPr>
+          <w:p/>
+        </w:tc>
+      </w:tr>
+      <w:tr>
+        <w:tc>
+          <w:tcPr>
+            <w:tcW w:w="4322" w:type="dxa"/>
+          </w:tcPr>
+          <w:p>
+            <w:r>
+              <w:t>Consultar profesional</w:t>
+            </w:r>
+          </w:p>
+        </w:tc>
+        <w:tc>
+          <w:tcPr>
+            <w:tcW w:w="4322" w:type="dxa"/>
+          </w:tcPr>
+          <w:p/>
+        </w:tc>
+      </w:tr>
+      <w:tr>
+        <w:tc>
+          <w:tcPr>
+            <w:tcW w:w="4322" w:type="dxa"/>
+          </w:tcPr>
+          <w:p>
+            <w:r>
+              <w:t>Consultar historial de medicamentos</w:t>
+            </w:r>
+          </w:p>
+        </w:tc>
+        <w:tc>
+          <w:tcPr>
+            <w:tcW w:w="4322" w:type="dxa"/>
+          </w:tcPr>
+          <w:p/>
+        </w:tc>
+      </w:tr>
+      <w:tr>
+        <w:tc>
+          <w:tcPr>
+            <w:tcW w:w="4322" w:type="dxa"/>
+          </w:tcPr>
+          <w:p>
+            <w:r>
+              <w:t>Consultar historial profesional médico</w:t>
+            </w:r>
+          </w:p>
+        </w:tc>
+        <w:tc>
+          <w:tcPr>
+            <w:tcW w:w="4322" w:type="dxa"/>
+          </w:tcPr>
+          <w:p/>
+        </w:tc>
+      </w:tr>
+      <w:tr>
+        <w:tc>
+          <w:tcPr>
+            <w:tcW w:w="4322" w:type="dxa"/>
+          </w:tcPr>
+          <w:p>
+            <w:r>
+              <w:t>Consultar análisis de laboratorio</w:t>
+            </w:r>
+          </w:p>
+        </w:tc>
+        <w:tc>
+          <w:tcPr>
+            <w:tcW w:w="4322" w:type="dxa"/>
+          </w:tcPr>
+          <w:p/>
+        </w:tc>
+      </w:tr>
+      <w:tr>
+        <w:tc>
+          <w:tcPr>
+            <w:tcW w:w="4322" w:type="dxa"/>
+          </w:tcPr>
+          <w:p>
+            <w:r>
+              <w:t>Consultar estudio</w:t>
+            </w:r>
+          </w:p>
+        </w:tc>
+        <w:tc>
+          <w:tcPr>
+            <w:tcW w:w="4322" w:type="dxa"/>
+          </w:tcPr>
+          <w:p/>
+        </w:tc>
+      </w:tr>
+      <w:tr>
+        <w:tc>
+          <w:tcPr>
+            <w:tcW w:w="4322" w:type="dxa"/>
+          </w:tcPr>
+          <w:p>
+            <w:r>
+              <w:t>Consultar medicamento</w:t>
+            </w:r>
+          </w:p>
+        </w:tc>
+        <w:tc>
+          <w:tcPr>
+            <w:tcW w:w="4322" w:type="dxa"/>
+          </w:tcPr>
+          <w:p/>
+        </w:tc>
+      </w:tr>
+      <w:tr>
+        <w:tc>
+          <w:tcPr>
+            <w:tcW w:w="4322" w:type="dxa"/>
+          </w:tcPr>
+          <w:p>
+            <w:r>
+              <w:t>Modificar historia clínica</w:t>
+            </w:r>
+          </w:p>
+        </w:tc>
+        <w:tc>
+          <w:tcPr>
+            <w:tcW w:w="4322" w:type="dxa"/>
+          </w:tcPr>
+          <w:p/>
+        </w:tc>
+      </w:tr>
+      <w:tr>
+        <w:tc>
+          <w:tcPr>
+            <w:tcW w:w="4322" w:type="dxa"/>
+          </w:tcPr>
+          <w:p>
+            <w:r>
+              <w:t>Iniciar sesión</w:t>
+            </w:r>
+          </w:p>
+        </w:tc>
+        <w:tc>
+          <w:tcPr>
+            <w:tcW w:w="4322" w:type="dxa"/>
+          </w:tcPr>
+          <w:p/>
+        </w:tc>
+      </w:tr>
+      <w:tr>
+        <w:tc>
+          <w:tcPr>
+            <w:tcW w:w="4322" w:type="dxa"/>
+          </w:tcPr>
+          <w:p>
+            <w:r>
+              <w:t>Cerrar sesión</w:t>
+            </w:r>
+          </w:p>
+        </w:tc>
+        <w:tc>
+          <w:tcPr>
+            <w:tcW w:w="4322" w:type="dxa"/>
+          </w:tcPr>
+          <w:p/>
+        </w:tc>
+      </w:tr>
+      <w:tr>
+        <w:tc>
+          <w:tcPr>
+            <w:tcW w:w="4322" w:type="dxa"/>
+          </w:tcPr>
+          <w:p>
+            <w:r>
+              <w:t>Cambiar contraseña</w:t>
+            </w:r>
+          </w:p>
+        </w:tc>
+        <w:tc>
+          <w:tcPr>
+            <w:tcW w:w="4322" w:type="dxa"/>
+          </w:tcPr>
+          <w:p/>
+        </w:tc>
+      </w:tr>
+      <w:tr>
+        <w:tc>
+          <w:tcPr>
+            <w:tcW w:w="4322" w:type="dxa"/>
+          </w:tcPr>
+          <w:p>
+            <w:r>
+              <w:t>Administrar perfiles de usuario</w:t>
+            </w:r>
+          </w:p>
+        </w:tc>
+        <w:tc>
+          <w:tcPr>
+            <w:tcW w:w="4322" w:type="dxa"/>
+          </w:tcPr>
+          <w:p/>
+        </w:tc>
+      </w:tr>
+      <w:tr>
+        <w:tc>
+          <w:tcPr>
+            <w:tcW w:w="4322" w:type="dxa"/>
+          </w:tcPr>
+          <w:p>
+            <w:r>
+              <w:t>Registrar baja de usuario</w:t>
+            </w:r>
+          </w:p>
         </w:tc>
         <w:tc>
           <w:tcPr>
@@ -2749,8 +3900,18 @@
         <w:t>Diagrama de paquetes</w:t>
       </w:r>
     </w:p>
+    <w:p/>
     <w:p>
+      <w:pPr>
+        <w:ind w:firstLine="284"/>
+        <w:rPr>
+          <w:rFonts w:ascii="Arial Narrow" w:hAnsi="Arial Narrow"/>
+        </w:rPr>
+      </w:pPr>
       <w:r>
+        <w:rPr>
+          <w:rFonts w:ascii="Arial Narrow" w:hAnsi="Arial Narrow"/>
+        </w:rPr>
         <w:t>A continuación se muestra el diagrama de paquetes:</w:t>
       </w:r>
     </w:p>
@@ -3060,7 +4221,7 @@
                 </w:ffData>
               </w:fldChar>
             </w:r>
-            <w:bookmarkStart w:id="11" w:name="Casilla5"/>
+            <w:bookmarkStart w:id="12" w:name="Casilla5"/>
             <w:r>
               <w:rPr>
                 <w:rFonts w:ascii="Tahoma" w:eastAsia="Times New Roman" w:hAnsi="Tahoma" w:cs="Tahoma"/>
@@ -3087,7 +4248,7 @@
               </w:rPr>
               <w:fldChar w:fldCharType="end"/>
             </w:r>
-            <w:bookmarkEnd w:id="11"/>
+            <w:bookmarkEnd w:id="12"/>
             <w:r>
               <w:rPr>
                 <w:rFonts w:ascii="Tahoma" w:eastAsia="Times New Roman" w:hAnsi="Tahoma" w:cs="Tahoma"/>
@@ -4957,18 +6118,7 @@
                 <w:szCs w:val="24"/>
                 <w:lang w:eastAsia="es-ES"/>
               </w:rPr>
-              <w:t xml:space="preserve"> (fecha actual</w:t>
-            </w:r>
-            <w:bookmarkStart w:id="12" w:name="_GoBack"/>
-            <w:bookmarkEnd w:id="12"/>
-            <w:r>
-              <w:rPr>
-                <w:rFonts w:ascii="Tahoma" w:eastAsia="Times New Roman" w:hAnsi="Tahoma" w:cs="Tahoma"/>
-                <w:sz w:val="20"/>
-                <w:szCs w:val="24"/>
-                <w:lang w:eastAsia="es-ES"/>
-              </w:rPr>
-              <w:t>)</w:t>
+              <w:t xml:space="preserve"> (fecha actual)</w:t>
             </w:r>
             <w:r>
               <w:rPr>
@@ -8718,6 +9868,7 @@
                 <w:szCs w:val="24"/>
                 <w:lang w:eastAsia="es-ES"/>
               </w:rPr>
+              <w:lastRenderedPageBreak/>
               <w:t>11</w:t>
             </w:r>
             <w:r>
@@ -8736,17 +9887,7 @@
                 <w:szCs w:val="24"/>
                 <w:lang w:eastAsia="es-ES"/>
               </w:rPr>
-              <w:t xml:space="preserve">. El RAM no desea registrar una </w:t>
-            </w:r>
-            <w:r>
-              <w:rPr>
-                <w:rFonts w:ascii="Tahoma" w:eastAsia="Times New Roman" w:hAnsi="Tahoma" w:cs="Tahoma"/>
-                <w:sz w:val="20"/>
-                <w:szCs w:val="24"/>
-                <w:lang w:eastAsia="es-ES"/>
-              </w:rPr>
-              <w:lastRenderedPageBreak/>
-              <w:t>nueva institución.</w:t>
+              <w:t>. El RAM no desea registrar una nueva institución.</w:t>
             </w:r>
           </w:p>
           <w:p>
@@ -9580,7 +10721,6 @@
                 <w:dataBinding w:prefixMappings="xmlns:ns0='http://purl.org/dc/elements/1.1/' xmlns:ns1='http://schemas.openxmlformats.org/package/2006/metadata/core-properties' " w:xpath="/ns1:coreProperties[1]/ns0:creator[1]" w:storeItemID="{6C3C8BC8-F283-45AE-878A-BAB7291924A1}"/>
                 <w:text/>
               </w:sdtPr>
-              <w:sdtEndPr/>
               <w:sdtContent>
                 <w:proofErr w:type="spellStart"/>
                 <w:r>
@@ -11597,7 +12737,17 @@
                 <w:szCs w:val="24"/>
                 <w:lang w:eastAsia="es-ES"/>
               </w:rPr>
-              <w:t>El sistema busca y muestra la calle y el número de la institución seleccionada.</w:t>
+              <w:t xml:space="preserve">El sistema busca y muestra la calle y el número de la </w:t>
+            </w:r>
+            <w:r>
+              <w:rPr>
+                <w:rFonts w:ascii="Tahoma" w:eastAsia="Times New Roman" w:hAnsi="Tahoma" w:cs="Tahoma"/>
+                <w:sz w:val="20"/>
+                <w:szCs w:val="24"/>
+                <w:lang w:eastAsia="es-ES"/>
+              </w:rPr>
+              <w:lastRenderedPageBreak/>
+              <w:t>institución seleccionada.</w:t>
             </w:r>
           </w:p>
           <w:p>
@@ -11624,7 +12774,6 @@
                 <w:szCs w:val="24"/>
                 <w:lang w:eastAsia="es-ES"/>
               </w:rPr>
-              <w:lastRenderedPageBreak/>
               <w:t>Por cada estudio de laboratorio el RAM ingresa el nombre del estudio, método</w:t>
             </w:r>
             <w:r>
@@ -11893,6 +13042,33 @@
                 <w:lang w:eastAsia="es-ES"/>
               </w:rPr>
               <w:t>fecha de realización del estudio, ficha, doctor a cargo de realizar el estudio, los estudios de laboratorio realizados con los siguientes datos: nombre del estudio, método, el detalle de los estudios de laboratorio con los siguientes datos: nombre, resultado, unidad, los valores de referencia con los siguientes datos: nombre, valor desde, valor hasta, detalles de los valores de referencia con los siguientes datos: descripción, valor desde, valor hasta.</w:t>
+            </w:r>
+          </w:p>
+          <w:p>
+            <w:pPr>
+              <w:pStyle w:val="Prrafodelista"/>
+              <w:numPr>
+                <w:ilvl w:val="0"/>
+                <w:numId w:val="8"/>
+              </w:numPr>
+              <w:spacing w:after="0" w:line="240" w:lineRule="auto"/>
+              <w:ind w:left="417"/>
+              <w:jc w:val="both"/>
+              <w:rPr>
+                <w:rFonts w:ascii="Tahoma" w:eastAsia="Times New Roman" w:hAnsi="Tahoma" w:cs="Tahoma"/>
+                <w:sz w:val="20"/>
+                <w:szCs w:val="24"/>
+                <w:lang w:eastAsia="es-ES"/>
+              </w:rPr>
+            </w:pPr>
+            <w:r>
+              <w:rPr>
+                <w:rFonts w:ascii="Tahoma" w:eastAsia="Times New Roman" w:hAnsi="Tahoma" w:cs="Tahoma"/>
+                <w:sz w:val="20"/>
+                <w:szCs w:val="24"/>
+                <w:lang w:eastAsia="es-ES"/>
+              </w:rPr>
+              <w:t>El sistema asigna el estudio de laboratorio a la historia clínica del paciente.</w:t>
             </w:r>
           </w:p>
           <w:p>
@@ -13254,7 +14430,6 @@
           <w:rFonts w:ascii="Arial Narrow" w:hAnsi="Arial Narrow"/>
           <w:u w:val="single"/>
         </w:rPr>
-        <w:lastRenderedPageBreak/>
         <w:t>Prototipo de interfaz de usuario y mensajes</w:t>
       </w:r>
     </w:p>
@@ -13318,6 +14493,7 @@
           <w:noProof/>
           <w:lang w:eastAsia="es-ES"/>
         </w:rPr>
+        <w:lastRenderedPageBreak/>
         <w:drawing>
           <wp:inline distT="0" distB="0" distL="0" distR="0">
             <wp:extent cx="3923414" cy="3604437"/>
@@ -13421,7 +14597,6 @@
         <w:dataBinding w:prefixMappings="xmlns:ns0='http://purl.org/dc/elements/1.1/' xmlns:ns1='http://schemas.openxmlformats.org/package/2006/metadata/core-properties' " w:xpath="/ns1:coreProperties[1]/ns0:creator[1]" w:storeItemID="{6C3C8BC8-F283-45AE-878A-BAB7291924A1}"/>
         <w:text/>
       </w:sdtPr>
-      <w:sdtEndPr/>
       <w:sdtContent>
         <w:proofErr w:type="spellStart"/>
         <w:r>
@@ -13568,7 +14743,7 @@
                               <w:sz w:val="26"/>
                               <w:szCs w:val="26"/>
                             </w:rPr>
-                            <w:t>10</w:t>
+                            <w:t>8</w:t>
                           </w:r>
                           <w:r>
                             <w:rPr>
@@ -13649,7 +14824,7 @@
                         <w:sz w:val="26"/>
                         <w:szCs w:val="26"/>
                       </w:rPr>
-                      <w:t>10</w:t>
+                      <w:t>8</w:t>
                     </w:r>
                     <w:r>
                       <w:rPr>
@@ -16022,68 +17197,6 @@
         </w:p>
       </w:docPartBody>
     </w:docPart>
-    <w:docPart>
-      <w:docPartPr>
-        <w:name w:val="4BFCC5FF63F3459284AB78411CBE636C"/>
-        <w:category>
-          <w:name w:val="General"/>
-          <w:gallery w:val="placeholder"/>
-        </w:category>
-        <w:types>
-          <w:type w:val="bbPlcHdr"/>
-        </w:types>
-        <w:behaviors>
-          <w:behavior w:val="content"/>
-        </w:behaviors>
-        <w:guid w:val="{65DB2CCD-2C01-474C-BC2E-D709A14AA077}"/>
-      </w:docPartPr>
-      <w:docPartBody>
-        <w:p>
-          <w:pPr>
-            <w:pStyle w:val="4BFCC5FF63F3459284AB78411CBE636C"/>
-          </w:pPr>
-          <w:r>
-            <w:rPr>
-              <w:rFonts w:asciiTheme="majorHAnsi" w:eastAsiaTheme="majorEastAsia" w:hAnsiTheme="majorHAnsi" w:cstheme="majorBidi"/>
-              <w:sz w:val="80"/>
-              <w:szCs w:val="80"/>
-            </w:rPr>
-            <w:t>[Escriba el título del documento]</w:t>
-          </w:r>
-        </w:p>
-      </w:docPartBody>
-    </w:docPart>
-    <w:docPart>
-      <w:docPartPr>
-        <w:name w:val="85191CF535164AB581071C144FA0B2E3"/>
-        <w:category>
-          <w:name w:val="General"/>
-          <w:gallery w:val="placeholder"/>
-        </w:category>
-        <w:types>
-          <w:type w:val="bbPlcHdr"/>
-        </w:types>
-        <w:behaviors>
-          <w:behavior w:val="content"/>
-        </w:behaviors>
-        <w:guid w:val="{A7E10A1B-3C78-4761-A454-A9BD1403A2CB}"/>
-      </w:docPartPr>
-      <w:docPartBody>
-        <w:p>
-          <w:pPr>
-            <w:pStyle w:val="85191CF535164AB581071C144FA0B2E3"/>
-          </w:pPr>
-          <w:r>
-            <w:rPr>
-              <w:rFonts w:asciiTheme="majorHAnsi" w:eastAsiaTheme="majorEastAsia" w:hAnsiTheme="majorHAnsi" w:cstheme="majorBidi"/>
-              <w:sz w:val="44"/>
-              <w:szCs w:val="44"/>
-            </w:rPr>
-            <w:t>[Escriba el subtítulo del documento]</w:t>
-          </w:r>
-        </w:p>
-      </w:docPartBody>
-    </w:docPart>
   </w:docParts>
 </w:glossaryDocument>
 </file>
@@ -16179,9 +17292,11 @@
     <w:rsid w:val="00304948"/>
     <w:rsid w:val="003F51C3"/>
     <w:rsid w:val="004823CF"/>
+    <w:rsid w:val="00694D81"/>
     <w:rsid w:val="009441FA"/>
     <w:rsid w:val="00DC35B2"/>
     <w:rsid w:val="00F17FCE"/>
+    <w:rsid w:val="00F526A8"/>
   </w:rsids>
   <m:mathPr>
     <m:mathFont m:val="Cambria Math"/>
@@ -16980,7 +18095,7 @@
 </file>
 
 <file path=customXml/itemProps1.xml><?xml version="1.0" encoding="utf-8"?>
-<ds:datastoreItem xmlns:ds="http://schemas.openxmlformats.org/officeDocument/2006/customXml" ds:itemID="{8AFAD0A3-3117-4AEC-96FF-B2508BDA8815}">
+<ds:datastoreItem xmlns:ds="http://schemas.openxmlformats.org/officeDocument/2006/customXml" ds:itemID="{B64F6333-D52D-4479-AEA5-B8063B7CD2EE}">
   <ds:schemaRefs>
     <ds:schemaRef ds:uri="http://schemas.openxmlformats.org/officeDocument/2006/bibliography"/>
   </ds:schemaRefs>

</xml_diff>

<commit_message>
Completado el objetivo de los casos de uso y modificado el diagrama de casos de uso de soporte
</commit_message>
<xml_diff>
--- a/Producto/01 Requerimientos/Informes/GPA_Informe_Flujo de trabajo de requerimientos.docx
+++ b/Producto/01 Requerimientos/Informes/GPA_Informe_Flujo de trabajo de requerimientos.docx
@@ -97,9 +97,6 @@
                 </w:rPr>
                 <w:alias w:val="Título"/>
                 <w:id w:val="15524250"/>
-                <w:placeholder>
-                  <w:docPart w:val="4BFCC5FF63F3459284AB78411CBE636C"/>
-                </w:placeholder>
                 <w:showingPlcHdr/>
                 <w:dataBinding w:prefixMappings="xmlns:ns0='http://schemas.openxmlformats.org/package/2006/metadata/core-properties' xmlns:ns1='http://purl.org/dc/elements/1.1/'" w:xpath="/ns0:coreProperties[1]/ns1:title[1]" w:storeItemID="{6C3C8BC8-F283-45AE-878A-BAB7291924A1}"/>
                 <w:text/>
@@ -2645,6 +2642,7 @@
       </w:r>
     </w:p>
     <w:p>
+      <w:bookmarkStart w:id="11" w:name="_GoBack"/>
       <w:r>
         <w:rPr>
           <w:noProof/>
@@ -2653,7 +2651,7 @@
         <w:lastRenderedPageBreak/>
         <w:drawing>
           <wp:inline distT="0" distB="0" distL="0" distR="0" wp14:anchorId="506FE5E2" wp14:editId="6FD2EB8F">
-            <wp:extent cx="5400040" cy="7438390"/>
+            <wp:extent cx="5399862" cy="7438390"/>
             <wp:effectExtent l="0" t="0" r="0" b="0"/>
             <wp:docPr id="4" name="0 Imagen"/>
             <wp:cNvGraphicFramePr>
@@ -2681,7 +2679,7 @@
                   <pic:spPr>
                     <a:xfrm>
                       <a:off x="0" y="0"/>
-                      <a:ext cx="5400040" cy="7438390"/>
+                      <a:ext cx="5399862" cy="7438390"/>
                     </a:xfrm>
                     <a:prstGeom prst="rect">
                       <a:avLst/>
@@ -2693,6 +2691,7 @@
           </wp:inline>
         </w:drawing>
       </w:r>
+      <w:bookmarkEnd w:id="11"/>
     </w:p>
     <w:p/>
     <w:p>
@@ -3058,18 +3057,14 @@
           </w:tcPr>
           <w:p>
             <w:r>
-              <w:t xml:space="preserve">Generar un gráfico estadístico de presión arterial que compare las mediciones de dos períodos </w:t>
-            </w:r>
-            <w:proofErr w:type="gramStart"/>
-            <w:r>
-              <w:t>seleccionado</w:t>
-            </w:r>
-            <w:proofErr w:type="gramEnd"/>
+              <w:t>Generar un gráfico estadístico de presión arterial que compare las mediciones de dos períodos seleccionado</w:t>
+            </w:r>
+            <w:r>
+              <w:t>s</w:t>
+            </w:r>
             <w:r>
               <w:t>.</w:t>
             </w:r>
-            <w:bookmarkStart w:id="11" w:name="_GoBack"/>
-            <w:bookmarkEnd w:id="11"/>
           </w:p>
         </w:tc>
       </w:tr>
@@ -3088,7 +3083,11 @@
           <w:tcPr>
             <w:tcW w:w="4322" w:type="dxa"/>
           </w:tcPr>
-          <w:p/>
+          <w:p>
+            <w:r>
+              <w:t>Generar un gráfico que muestre las mediciones realizadas en un período seleccionado.</w:t>
+            </w:r>
+          </w:p>
         </w:tc>
       </w:tr>
       <w:tr>
@@ -3106,7 +3105,17 @@
           <w:tcPr>
             <w:tcW w:w="4322" w:type="dxa"/>
           </w:tcPr>
-          <w:p/>
+          <w:p>
+            <w:r>
+              <w:t xml:space="preserve">Generar informe con los datos de </w:t>
+            </w:r>
+            <w:r>
+              <w:t>mediciones correspondientes</w:t>
+            </w:r>
+            <w:r>
+              <w:t xml:space="preserve"> a un período.</w:t>
+            </w:r>
+          </w:p>
         </w:tc>
       </w:tr>
       <w:tr>
@@ -3124,7 +3133,11 @@
           <w:tcPr>
             <w:tcW w:w="4322" w:type="dxa"/>
           </w:tcPr>
-          <w:p/>
+          <w:p>
+            <w:r>
+              <w:t>Comunicar en el momento que corresponde tomar los medicamentos recetados</w:t>
+            </w:r>
+          </w:p>
         </w:tc>
       </w:tr>
       <w:tr>
@@ -3142,7 +3155,11 @@
           <w:tcPr>
             <w:tcW w:w="4322" w:type="dxa"/>
           </w:tcPr>
-          <w:p/>
+          <w:p>
+            <w:r>
+              <w:t>Comunicar en el momento que corresponde realizar una medición perteneciente a una programación en curso.</w:t>
+            </w:r>
+          </w:p>
         </w:tc>
       </w:tr>
       <w:tr>
@@ -3160,7 +3177,11 @@
           <w:tcPr>
             <w:tcW w:w="4322" w:type="dxa"/>
           </w:tcPr>
-          <w:p/>
+          <w:p>
+            <w:r>
+              <w:t>Consultar los datos personales de un paciente que está en consultorio para recibir atención médica por parte del profesional</w:t>
+            </w:r>
+          </w:p>
         </w:tc>
       </w:tr>
       <w:tr>
@@ -3178,7 +3199,15 @@
           <w:tcPr>
             <w:tcW w:w="4322" w:type="dxa"/>
           </w:tcPr>
-          <w:p/>
+          <w:p>
+            <w:r>
+              <w:t xml:space="preserve">Registrar los datos necesarios para crear una </w:t>
+            </w:r>
+            <w:r>
+              <w:lastRenderedPageBreak/>
+              <w:t>nueva historia clínica a un paciente.</w:t>
+            </w:r>
+          </w:p>
         </w:tc>
       </w:tr>
       <w:tr>
@@ -3188,6 +3217,7 @@
           </w:tcPr>
           <w:p>
             <w:r>
+              <w:lastRenderedPageBreak/>
               <w:t>Consultar historia clínica</w:t>
             </w:r>
           </w:p>
@@ -3196,7 +3226,11 @@
           <w:tcPr>
             <w:tcW w:w="4322" w:type="dxa"/>
           </w:tcPr>
-          <w:p/>
+          <w:p>
+            <w:r>
+              <w:t>Consultar los siguientes datos de una historia clínica: número, fecha de creación, antecedentes, diagnóstico y actividad física realizada por el paciente.</w:t>
+            </w:r>
+          </w:p>
         </w:tc>
       </w:tr>
       <w:tr>
@@ -3214,7 +3248,14 @@
           <w:tcPr>
             <w:tcW w:w="4322" w:type="dxa"/>
           </w:tcPr>
-          <w:p/>
+          <w:p>
+            <w:r>
+              <w:t>Registrar los datos de una medición de presión arterial realizada en el consultorio</w:t>
+            </w:r>
+            <w:r>
+              <w:t>.</w:t>
+            </w:r>
+          </w:p>
         </w:tc>
       </w:tr>
       <w:tr>
@@ -3232,7 +3273,11 @@
           <w:tcPr>
             <w:tcW w:w="4322" w:type="dxa"/>
           </w:tcPr>
-          <w:p/>
+          <w:p>
+            <w:r>
+              <w:t>Registrar los datos de los medicamentos recetados por el profesional.</w:t>
+            </w:r>
+          </w:p>
         </w:tc>
       </w:tr>
       <w:tr>
@@ -3250,7 +3295,11 @@
           <w:tcPr>
             <w:tcW w:w="4322" w:type="dxa"/>
           </w:tcPr>
-          <w:p/>
+          <w:p>
+            <w:r>
+              <w:t>Registrar los datos de una programación de medicamentos recetados.</w:t>
+            </w:r>
+          </w:p>
         </w:tc>
       </w:tr>
       <w:tr>
@@ -3268,7 +3317,11 @@
           <w:tcPr>
             <w:tcW w:w="4322" w:type="dxa"/>
           </w:tcPr>
-          <w:p/>
+          <w:p>
+            <w:r>
+              <w:t>Registrar el tratamiento realizado al paciente en una consulta.</w:t>
+            </w:r>
+          </w:p>
         </w:tc>
       </w:tr>
       <w:tr>
@@ -3286,7 +3339,14 @@
           <w:tcPr>
             <w:tcW w:w="4322" w:type="dxa"/>
           </w:tcPr>
-          <w:p/>
+          <w:p>
+            <w:r>
+              <w:t>Registrar la modificació</w:t>
+            </w:r>
+            <w:r>
+              <w:t>n de los medicamentos recetados y la programación de los mismos.</w:t>
+            </w:r>
+          </w:p>
         </w:tc>
       </w:tr>
       <w:tr>
@@ -3304,7 +3364,11 @@
           <w:tcPr>
             <w:tcW w:w="4322" w:type="dxa"/>
           </w:tcPr>
-          <w:p/>
+          <w:p>
+            <w:r>
+              <w:t>Registrar los datos correspondientes a un estudio de un paciente en tratamiento.</w:t>
+            </w:r>
+          </w:p>
         </w:tc>
       </w:tr>
       <w:tr>
@@ -3314,7 +3378,6 @@
           </w:tcPr>
           <w:p>
             <w:r>
-              <w:lastRenderedPageBreak/>
               <w:t>Registrar análisis de laboratorio</w:t>
             </w:r>
           </w:p>
@@ -3323,7 +3386,11 @@
           <w:tcPr>
             <w:tcW w:w="4322" w:type="dxa"/>
           </w:tcPr>
-          <w:p/>
+          <w:p>
+            <w:r>
+              <w:t>Registrar los datos correspondientes a un análisis de laboratorio de un paciente en tratamiento.</w:t>
+            </w:r>
+          </w:p>
         </w:tc>
       </w:tr>
       <w:tr>
@@ -3341,7 +3408,11 @@
           <w:tcPr>
             <w:tcW w:w="4322" w:type="dxa"/>
           </w:tcPr>
-          <w:p/>
+          <w:p>
+            <w:r>
+              <w:t>Registrar los datos personales de un nuevo profesional médico.</w:t>
+            </w:r>
+          </w:p>
         </w:tc>
       </w:tr>
       <w:tr>
@@ -3359,35 +3430,47 @@
           <w:tcPr>
             <w:tcW w:w="4322" w:type="dxa"/>
           </w:tcPr>
-          <w:p/>
+          <w:p>
+            <w:r>
+              <w:t>Registrar la baja de un profesional médico registrado.</w:t>
+            </w:r>
+          </w:p>
         </w:tc>
       </w:tr>
       <w:tr>
         <w:tc>
           <w:tcPr>
-            <w:tcW w:w="4322" w:type="dxa"/>
-          </w:tcPr>
-          <w:p/>
-        </w:tc>
-        <w:tc>
-          <w:tcPr>
-            <w:tcW w:w="4322" w:type="dxa"/>
-          </w:tcPr>
-          <w:p/>
+            <w:tcW w:w="8644" w:type="dxa"/>
+            <w:gridSpan w:val="2"/>
+          </w:tcPr>
+          <w:p>
+            <w:pPr>
+              <w:jc w:val="center"/>
+            </w:pPr>
+            <w:r>
+              <w:t>Caso de uso de Soporte</w:t>
+            </w:r>
+          </w:p>
         </w:tc>
       </w:tr>
       <w:tr>
         <w:tc>
           <w:tcPr>
-            <w:tcW w:w="8644" w:type="dxa"/>
-            <w:gridSpan w:val="2"/>
-          </w:tcPr>
-          <w:p>
-            <w:pPr>
-              <w:jc w:val="center"/>
-            </w:pPr>
-            <w:r>
-              <w:t>Caso de uso de Soporte</w:t>
+            <w:tcW w:w="4322" w:type="dxa"/>
+          </w:tcPr>
+          <w:p>
+            <w:r>
+              <w:t>Modificar datos del paciente</w:t>
+            </w:r>
+          </w:p>
+        </w:tc>
+        <w:tc>
+          <w:tcPr>
+            <w:tcW w:w="4322" w:type="dxa"/>
+          </w:tcPr>
+          <w:p>
+            <w:r>
+              <w:t>Registrar los cambios de datos personales de un paciente en tratamiento.</w:t>
             </w:r>
           </w:p>
         </w:tc>
@@ -3399,7 +3482,7 @@
           </w:tcPr>
           <w:p>
             <w:r>
-              <w:t>Modificar datos del paciente</w:t>
+              <w:t>Actualizar barrio</w:t>
             </w:r>
           </w:p>
         </w:tc>
@@ -3407,7 +3490,11 @@
           <w:tcPr>
             <w:tcW w:w="4322" w:type="dxa"/>
           </w:tcPr>
-          <w:p/>
+          <w:p>
+            <w:r>
+              <w:t>Actualizar (registrar, modificar, eliminar y consultar) los datos correspondientes a los barrios.</w:t>
+            </w:r>
+          </w:p>
         </w:tc>
       </w:tr>
       <w:tr>
@@ -3417,7 +3504,7 @@
           </w:tcPr>
           <w:p>
             <w:r>
-              <w:t>Actualizar barrio</w:t>
+              <w:t>Actualizar tipo de documento</w:t>
             </w:r>
           </w:p>
         </w:tc>
@@ -3425,7 +3512,14 @@
           <w:tcPr>
             <w:tcW w:w="4322" w:type="dxa"/>
           </w:tcPr>
-          <w:p/>
+          <w:p>
+            <w:r>
+              <w:t>Actualizar (registrar, modificar, eliminar y consultar) los dato</w:t>
+            </w:r>
+            <w:r>
+              <w:t>s correspondientes a los tipos de documentos.</w:t>
+            </w:r>
+          </w:p>
         </w:tc>
       </w:tr>
       <w:tr>
@@ -3435,7 +3529,7 @@
           </w:tcPr>
           <w:p>
             <w:r>
-              <w:t>Actualizar tipo de documento</w:t>
+              <w:t>Actualizar localidad</w:t>
             </w:r>
           </w:p>
         </w:tc>
@@ -3443,7 +3537,14 @@
           <w:tcPr>
             <w:tcW w:w="4322" w:type="dxa"/>
           </w:tcPr>
-          <w:p/>
+          <w:p>
+            <w:r>
+              <w:t>Actualizar (registrar, modificar, eliminar y consultar) los dato</w:t>
+            </w:r>
+            <w:r>
+              <w:t>s correspondientes a las localidades.</w:t>
+            </w:r>
+          </w:p>
         </w:tc>
       </w:tr>
       <w:tr>
@@ -3453,7 +3554,7 @@
           </w:tcPr>
           <w:p>
             <w:r>
-              <w:t>Actualizar localidad</w:t>
+              <w:t>Actualizar especialidad</w:t>
             </w:r>
           </w:p>
         </w:tc>
@@ -3461,7 +3562,14 @@
           <w:tcPr>
             <w:tcW w:w="4322" w:type="dxa"/>
           </w:tcPr>
-          <w:p/>
+          <w:p>
+            <w:r>
+              <w:t>Actualizar (registrar, modificar, eliminar y consultar)</w:t>
+            </w:r>
+            <w:r>
+              <w:t xml:space="preserve"> los datos correspondientes a las especialidades.</w:t>
+            </w:r>
+          </w:p>
         </w:tc>
       </w:tr>
       <w:tr>
@@ -3471,7 +3579,7 @@
           </w:tcPr>
           <w:p>
             <w:r>
-              <w:t>Actualizar especialidad</w:t>
+              <w:t>Actualizar clasificación de presión arterial</w:t>
             </w:r>
           </w:p>
         </w:tc>
@@ -3479,7 +3587,14 @@
           <w:tcPr>
             <w:tcW w:w="4322" w:type="dxa"/>
           </w:tcPr>
-          <w:p/>
+          <w:p>
+            <w:r>
+              <w:t xml:space="preserve">Actualizar (registrar, modificar, eliminar y consultar) </w:t>
+            </w:r>
+            <w:r>
+              <w:t>los datos correspondientes a la clasificación de presión arterial.</w:t>
+            </w:r>
+          </w:p>
         </w:tc>
       </w:tr>
       <w:tr>
@@ -3489,7 +3604,7 @@
           </w:tcPr>
           <w:p>
             <w:r>
-              <w:t>Actualizar clasificación de presión arterial</w:t>
+              <w:t>Actualizar momento del día</w:t>
             </w:r>
           </w:p>
         </w:tc>
@@ -3497,7 +3612,14 @@
           <w:tcPr>
             <w:tcW w:w="4322" w:type="dxa"/>
           </w:tcPr>
-          <w:p/>
+          <w:p>
+            <w:r>
+              <w:t>Actualizar (registrar, modificar, eliminar y consultar) los dato</w:t>
+            </w:r>
+            <w:r>
+              <w:t>s correspondientes a los momentos del día.</w:t>
+            </w:r>
+          </w:p>
         </w:tc>
       </w:tr>
       <w:tr>
@@ -3507,7 +3629,7 @@
           </w:tcPr>
           <w:p>
             <w:r>
-              <w:t>Actualizar momento del día</w:t>
+              <w:t>Actualizar extremidad</w:t>
             </w:r>
           </w:p>
         </w:tc>
@@ -3515,7 +3637,14 @@
           <w:tcPr>
             <w:tcW w:w="4322" w:type="dxa"/>
           </w:tcPr>
-          <w:p/>
+          <w:p>
+            <w:r>
+              <w:t>Actualizar (registrar, modificar, eliminar y consultar) l</w:t>
+            </w:r>
+            <w:r>
+              <w:t>os datos correspondientes a las extremidades.</w:t>
+            </w:r>
+          </w:p>
         </w:tc>
       </w:tr>
       <w:tr>
@@ -3525,7 +3654,8 @@
           </w:tcPr>
           <w:p>
             <w:r>
-              <w:t>Actualizar extremidad</w:t>
+              <w:lastRenderedPageBreak/>
+              <w:t>Actualizar ubicación</w:t>
             </w:r>
           </w:p>
         </w:tc>
@@ -3533,7 +3663,14 @@
           <w:tcPr>
             <w:tcW w:w="4322" w:type="dxa"/>
           </w:tcPr>
-          <w:p/>
+          <w:p>
+            <w:r>
+              <w:t>Actualizar (registrar, modificar, eliminar y consultar)</w:t>
+            </w:r>
+            <w:r>
+              <w:t xml:space="preserve"> los datos correspondientes a las ubicaciones</w:t>
+            </w:r>
+          </w:p>
         </w:tc>
       </w:tr>
       <w:tr>
@@ -3543,7 +3680,7 @@
           </w:tcPr>
           <w:p>
             <w:r>
-              <w:t>Actualizar ubicación</w:t>
+              <w:t>Actualizar estado</w:t>
             </w:r>
           </w:p>
         </w:tc>
@@ -3551,7 +3688,14 @@
           <w:tcPr>
             <w:tcW w:w="4322" w:type="dxa"/>
           </w:tcPr>
-          <w:p/>
+          <w:p>
+            <w:r>
+              <w:t>Actualizar (registrar, modificar, eliminar y consultar) los dato</w:t>
+            </w:r>
+            <w:r>
+              <w:t>s correspondientes a los datos.</w:t>
+            </w:r>
+          </w:p>
         </w:tc>
       </w:tr>
       <w:tr>
@@ -3561,7 +3705,7 @@
           </w:tcPr>
           <w:p>
             <w:r>
-              <w:t>Actualizar estado</w:t>
+              <w:t>Actualizar estado de programación</w:t>
             </w:r>
           </w:p>
         </w:tc>
@@ -3569,7 +3713,14 @@
           <w:tcPr>
             <w:tcW w:w="4322" w:type="dxa"/>
           </w:tcPr>
-          <w:p/>
+          <w:p>
+            <w:r>
+              <w:t>Actualizar (registrar, modificar, eliminar y consultar) los dato</w:t>
+            </w:r>
+            <w:r>
+              <w:t>s correspondientes a los estados de las programaciones.</w:t>
+            </w:r>
+          </w:p>
         </w:tc>
       </w:tr>
       <w:tr>
@@ -3579,7 +3730,7 @@
           </w:tcPr>
           <w:p>
             <w:r>
-              <w:t>Actualizar estado de programación</w:t>
+              <w:t>Actualizar posición</w:t>
             </w:r>
           </w:p>
         </w:tc>
@@ -3587,7 +3738,14 @@
           <w:tcPr>
             <w:tcW w:w="4322" w:type="dxa"/>
           </w:tcPr>
-          <w:p/>
+          <w:p>
+            <w:r>
+              <w:t>Actualizar (registrar, modificar, eliminar y consultar)</w:t>
+            </w:r>
+            <w:r>
+              <w:t xml:space="preserve"> los datos correspondientes a las posiciones en las cuales el paciente puede estar para tomarse la presión.</w:t>
+            </w:r>
+          </w:p>
         </w:tc>
       </w:tr>
       <w:tr>
@@ -3597,7 +3755,7 @@
           </w:tcPr>
           <w:p>
             <w:r>
-              <w:t>Actualizar posición</w:t>
+              <w:t>Actualizar institución</w:t>
             </w:r>
           </w:p>
         </w:tc>
@@ -3605,7 +3763,14 @@
           <w:tcPr>
             <w:tcW w:w="4322" w:type="dxa"/>
           </w:tcPr>
-          <w:p/>
+          <w:p>
+            <w:r>
+              <w:t>Actualizar (registrar, modificar, eliminar y consultar)</w:t>
+            </w:r>
+            <w:r>
+              <w:t xml:space="preserve"> los datos correspondientes a las instituciones donde se realizan los estudios.</w:t>
+            </w:r>
+          </w:p>
         </w:tc>
       </w:tr>
       <w:tr>
@@ -3615,7 +3780,7 @@
           </w:tcPr>
           <w:p>
             <w:r>
-              <w:t>Actualizar institución</w:t>
+              <w:t>Actualizar nombre comercial</w:t>
             </w:r>
           </w:p>
         </w:tc>
@@ -3623,7 +3788,14 @@
           <w:tcPr>
             <w:tcW w:w="4322" w:type="dxa"/>
           </w:tcPr>
-          <w:p/>
+          <w:p>
+            <w:r>
+              <w:t>Actualizar (registrar, modificar, eliminar y consultar)</w:t>
+            </w:r>
+            <w:r>
+              <w:t xml:space="preserve"> los datos correspondientes los nombres comerciales de los medicamentos.</w:t>
+            </w:r>
+          </w:p>
         </w:tc>
       </w:tr>
       <w:tr>
@@ -3633,7 +3805,7 @@
           </w:tcPr>
           <w:p>
             <w:r>
-              <w:t>Actualizar nombre comercial</w:t>
+              <w:t>Actualizar sitio</w:t>
             </w:r>
           </w:p>
         </w:tc>
@@ -3641,7 +3813,23 @@
           <w:tcPr>
             <w:tcW w:w="4322" w:type="dxa"/>
           </w:tcPr>
-          <w:p/>
+          <w:p>
+            <w:r>
+              <w:t>Actualizar (registrar, modificar, eliminar y consultar) los dato</w:t>
+            </w:r>
+            <w:r>
+              <w:t>s correspondientes a los</w:t>
+            </w:r>
+            <w:r>
+              <w:t xml:space="preserve"> sitios donde se ha tomado</w:t>
+            </w:r>
+            <w:r>
+              <w:t xml:space="preserve"> la presión el paciente</w:t>
+            </w:r>
+            <w:r>
+              <w:t>.</w:t>
+            </w:r>
+          </w:p>
         </w:tc>
       </w:tr>
       <w:tr>
@@ -3651,7 +3839,7 @@
           </w:tcPr>
           <w:p>
             <w:r>
-              <w:t>Actualizar sitio</w:t>
+              <w:t>Consultar profesional</w:t>
             </w:r>
           </w:p>
         </w:tc>
@@ -3659,7 +3847,11 @@
           <w:tcPr>
             <w:tcW w:w="4322" w:type="dxa"/>
           </w:tcPr>
-          <w:p/>
+          <w:p>
+            <w:r>
+              <w:t>Consultar los datos personales de un profesional médico que realiza tratamiento de hipertensión.</w:t>
+            </w:r>
+          </w:p>
         </w:tc>
       </w:tr>
       <w:tr>
@@ -3669,7 +3861,7 @@
           </w:tcPr>
           <w:p>
             <w:r>
-              <w:t>Consultar profesional</w:t>
+              <w:t>Consultar historial de medicamentos</w:t>
             </w:r>
           </w:p>
         </w:tc>
@@ -3677,7 +3869,11 @@
           <w:tcPr>
             <w:tcW w:w="4322" w:type="dxa"/>
           </w:tcPr>
-          <w:p/>
+          <w:p>
+            <w:r>
+              <w:t>Consultar los datos correspondientes al historial de medicamentos de un paciente en tratamiento.</w:t>
+            </w:r>
+          </w:p>
         </w:tc>
       </w:tr>
       <w:tr>
@@ -3687,7 +3883,7 @@
           </w:tcPr>
           <w:p>
             <w:r>
-              <w:t>Consultar historial de medicamentos</w:t>
+              <w:t>Consultar historial profesional médico</w:t>
             </w:r>
           </w:p>
         </w:tc>
@@ -3695,7 +3891,17 @@
           <w:tcPr>
             <w:tcW w:w="4322" w:type="dxa"/>
           </w:tcPr>
-          <w:p/>
+          <w:p>
+            <w:r>
+              <w:t>Consultar los datos correspondien</w:t>
+            </w:r>
+            <w:r>
+              <w:t>tes al historial de profesionales médicos</w:t>
+            </w:r>
+            <w:r>
+              <w:t xml:space="preserve"> de un paciente en tratamiento.</w:t>
+            </w:r>
+          </w:p>
         </w:tc>
       </w:tr>
       <w:tr>
@@ -3705,7 +3911,7 @@
           </w:tcPr>
           <w:p>
             <w:r>
-              <w:t>Consultar historial profesional médico</w:t>
+              <w:t>Consultar análisis de laboratorio</w:t>
             </w:r>
           </w:p>
         </w:tc>
@@ -3713,7 +3919,11 @@
           <w:tcPr>
             <w:tcW w:w="4322" w:type="dxa"/>
           </w:tcPr>
-          <w:p/>
+          <w:p>
+            <w:r>
+              <w:t>Consultar los datos de análisis de laboratorios de un paciente en tratamiento.</w:t>
+            </w:r>
+          </w:p>
         </w:tc>
       </w:tr>
       <w:tr>
@@ -3723,7 +3933,7 @@
           </w:tcPr>
           <w:p>
             <w:r>
-              <w:t>Consultar análisis de laboratorio</w:t>
+              <w:t>Consultar estudio</w:t>
             </w:r>
           </w:p>
         </w:tc>
@@ -3731,7 +3941,11 @@
           <w:tcPr>
             <w:tcW w:w="4322" w:type="dxa"/>
           </w:tcPr>
-          <w:p/>
+          <w:p>
+            <w:r>
+              <w:t>Consultar los datos de estudios de un paciente en tratamiento.</w:t>
+            </w:r>
+          </w:p>
         </w:tc>
       </w:tr>
       <w:tr>
@@ -3741,7 +3955,7 @@
           </w:tcPr>
           <w:p>
             <w:r>
-              <w:t>Consultar estudio</w:t>
+              <w:t>Consultar medicamento</w:t>
             </w:r>
           </w:p>
         </w:tc>
@@ -3749,7 +3963,11 @@
           <w:tcPr>
             <w:tcW w:w="4322" w:type="dxa"/>
           </w:tcPr>
-          <w:p/>
+          <w:p>
+            <w:r>
+              <w:t>Consultar los medicamentos recetados a un paciente y su programación.</w:t>
+            </w:r>
+          </w:p>
         </w:tc>
       </w:tr>
       <w:tr>
@@ -3759,7 +3977,7 @@
           </w:tcPr>
           <w:p>
             <w:r>
-              <w:t>Consultar medicamento</w:t>
+              <w:t>Modificar historia clínica</w:t>
             </w:r>
           </w:p>
         </w:tc>
@@ -3767,7 +3985,11 @@
           <w:tcPr>
             <w:tcW w:w="4322" w:type="dxa"/>
           </w:tcPr>
-          <w:p/>
+          <w:p>
+            <w:r>
+              <w:t>Registrar los cambios realizados en antecedentes y diagnóstico correspondiente a la historia clínica de un paciente.</w:t>
+            </w:r>
+          </w:p>
         </w:tc>
       </w:tr>
       <w:tr>
@@ -3777,7 +3999,7 @@
           </w:tcPr>
           <w:p>
             <w:r>
-              <w:t>Modificar historia clínica</w:t>
+              <w:t>Iniciar sesión</w:t>
             </w:r>
           </w:p>
         </w:tc>
@@ -3785,7 +4007,11 @@
           <w:tcPr>
             <w:tcW w:w="4322" w:type="dxa"/>
           </w:tcPr>
-          <w:p/>
+          <w:p>
+            <w:r>
+              <w:t>Validar el usuario que desea ingresar al sistema, iniciar sesión y habilitar las opciones que tiene autorizado el usuario.</w:t>
+            </w:r>
+          </w:p>
         </w:tc>
       </w:tr>
       <w:tr>
@@ -3795,7 +4021,7 @@
           </w:tcPr>
           <w:p>
             <w:r>
-              <w:t>Iniciar sesión</w:t>
+              <w:t>Cerrar sesión</w:t>
             </w:r>
           </w:p>
         </w:tc>
@@ -3803,7 +4029,11 @@
           <w:tcPr>
             <w:tcW w:w="4322" w:type="dxa"/>
           </w:tcPr>
-          <w:p/>
+          <w:p>
+            <w:r>
+              <w:t>Finalizar la sesión de un usuario en el sistema.</w:t>
+            </w:r>
+          </w:p>
         </w:tc>
       </w:tr>
       <w:tr>
@@ -3813,7 +4043,7 @@
           </w:tcPr>
           <w:p>
             <w:r>
-              <w:t>Cerrar sesión</w:t>
+              <w:t>Cambiar contraseña</w:t>
             </w:r>
           </w:p>
         </w:tc>
@@ -3821,7 +4051,11 @@
           <w:tcPr>
             <w:tcW w:w="4322" w:type="dxa"/>
           </w:tcPr>
-          <w:p/>
+          <w:p>
+            <w:r>
+              <w:t>Registrar el cambio de contraseña realizado por un usuario del sistema.</w:t>
+            </w:r>
+          </w:p>
         </w:tc>
       </w:tr>
       <w:tr>
@@ -3831,7 +4065,7 @@
           </w:tcPr>
           <w:p>
             <w:r>
-              <w:t>Cambiar contraseña</w:t>
+              <w:t>Administrar perfiles de usuario</w:t>
             </w:r>
           </w:p>
         </w:tc>
@@ -3839,7 +4073,15 @@
           <w:tcPr>
             <w:tcW w:w="4322" w:type="dxa"/>
           </w:tcPr>
-          <w:p/>
+          <w:p>
+            <w:r>
+              <w:t xml:space="preserve">Ingresar o quitar los permisos asignados a un </w:t>
+            </w:r>
+            <w:r>
+              <w:lastRenderedPageBreak/>
+              <w:t>usuario del sistema.</w:t>
+            </w:r>
+          </w:p>
         </w:tc>
       </w:tr>
       <w:tr>
@@ -3849,7 +4091,8 @@
           </w:tcPr>
           <w:p>
             <w:r>
-              <w:t>Administrar perfiles de usuario</w:t>
+              <w:lastRenderedPageBreak/>
+              <w:t>Registrar baja de usuario</w:t>
             </w:r>
           </w:p>
         </w:tc>
@@ -3857,25 +4100,11 @@
           <w:tcPr>
             <w:tcW w:w="4322" w:type="dxa"/>
           </w:tcPr>
-          <w:p/>
-        </w:tc>
-      </w:tr>
-      <w:tr>
-        <w:tc>
-          <w:tcPr>
-            <w:tcW w:w="4322" w:type="dxa"/>
-          </w:tcPr>
-          <w:p>
-            <w:r>
-              <w:t>Registrar baja de usuario</w:t>
-            </w:r>
-          </w:p>
-        </w:tc>
-        <w:tc>
-          <w:tcPr>
-            <w:tcW w:w="4322" w:type="dxa"/>
-          </w:tcPr>
-          <w:p/>
+          <w:p>
+            <w:r>
+              <w:t>Registrar los datos relacionados a la baja de un usuario.</w:t>
+            </w:r>
+          </w:p>
         </w:tc>
       </w:tr>
     </w:tbl>
@@ -14743,7 +14972,7 @@
                               <w:sz w:val="26"/>
                               <w:szCs w:val="26"/>
                             </w:rPr>
-                            <w:t>8</w:t>
+                            <w:t>7</w:t>
                           </w:r>
                           <w:r>
                             <w:rPr>
@@ -14824,7 +15053,7 @@
                         <w:sz w:val="26"/>
                         <w:szCs w:val="26"/>
                       </w:rPr>
-                      <w:t>8</w:t>
+                      <w:t>7</w:t>
                     </w:r>
                     <w:r>
                       <w:rPr>
@@ -17294,6 +17523,7 @@
     <w:rsid w:val="004823CF"/>
     <w:rsid w:val="00694D81"/>
     <w:rsid w:val="009441FA"/>
+    <w:rsid w:val="009C2ACA"/>
     <w:rsid w:val="00DC35B2"/>
     <w:rsid w:val="00F17FCE"/>
     <w:rsid w:val="00F526A8"/>
@@ -18095,7 +18325,7 @@
 </file>
 
 <file path=customXml/itemProps1.xml><?xml version="1.0" encoding="utf-8"?>
-<ds:datastoreItem xmlns:ds="http://schemas.openxmlformats.org/officeDocument/2006/customXml" ds:itemID="{B64F6333-D52D-4479-AEA5-B8063B7CD2EE}">
+<ds:datastoreItem xmlns:ds="http://schemas.openxmlformats.org/officeDocument/2006/customXml" ds:itemID="{D89E69CA-35B1-4FB7-BE4B-F99AEE0CB0BC}">
   <ds:schemaRefs>
     <ds:schemaRef ds:uri="http://schemas.openxmlformats.org/officeDocument/2006/bibliography"/>
   </ds:schemaRefs>

</xml_diff>

<commit_message>
Se agregó al informe del flujo de trabajo de requerientos el diagrama de paquetes y los casos de uso perteneciente a cada paquete
</commit_message>
<xml_diff>
--- a/Producto/01 Requerimientos/Informes/GPA_Informe_Flujo de trabajo de requerimientos.docx
+++ b/Producto/01 Requerimientos/Informes/GPA_Informe_Flujo de trabajo de requerimientos.docx
@@ -2642,7 +2642,6 @@
       </w:r>
     </w:p>
     <w:p>
-      <w:bookmarkStart w:id="11" w:name="_GoBack"/>
       <w:r>
         <w:rPr>
           <w:noProof/>
@@ -2691,7 +2690,6 @@
           </wp:inline>
         </w:drawing>
       </w:r>
-      <w:bookmarkEnd w:id="11"/>
     </w:p>
     <w:p/>
     <w:p>
@@ -3514,10 +3512,7 @@
           </w:tcPr>
           <w:p>
             <w:r>
-              <w:t>Actualizar (registrar, modificar, eliminar y consultar) los dato</w:t>
-            </w:r>
-            <w:r>
-              <w:t>s correspondientes a los tipos de documentos.</w:t>
+              <w:t>Actualizar (registrar, modificar, eliminar y consultar) los datos correspondientes a los tipos de documentos.</w:t>
             </w:r>
           </w:p>
         </w:tc>
@@ -3539,10 +3534,7 @@
           </w:tcPr>
           <w:p>
             <w:r>
-              <w:t>Actualizar (registrar, modificar, eliminar y consultar) los dato</w:t>
-            </w:r>
-            <w:r>
-              <w:t>s correspondientes a las localidades.</w:t>
+              <w:t>Actualizar (registrar, modificar, eliminar y consultar) los datos correspondientes a las localidades.</w:t>
             </w:r>
           </w:p>
         </w:tc>
@@ -3564,10 +3556,7 @@
           </w:tcPr>
           <w:p>
             <w:r>
-              <w:t>Actualizar (registrar, modificar, eliminar y consultar)</w:t>
-            </w:r>
-            <w:r>
-              <w:t xml:space="preserve"> los datos correspondientes a las especialidades.</w:t>
+              <w:t>Actualizar (registrar, modificar, eliminar y consultar) los datos correspondientes a las especialidades.</w:t>
             </w:r>
           </w:p>
         </w:tc>
@@ -3589,10 +3578,7 @@
           </w:tcPr>
           <w:p>
             <w:r>
-              <w:t xml:space="preserve">Actualizar (registrar, modificar, eliminar y consultar) </w:t>
-            </w:r>
-            <w:r>
-              <w:t>los datos correspondientes a la clasificación de presión arterial.</w:t>
+              <w:t>Actualizar (registrar, modificar, eliminar y consultar) los datos correspondientes a la clasificación de presión arterial.</w:t>
             </w:r>
           </w:p>
         </w:tc>
@@ -3639,10 +3625,7 @@
           </w:tcPr>
           <w:p>
             <w:r>
-              <w:t>Actualizar (registrar, modificar, eliminar y consultar) l</w:t>
-            </w:r>
-            <w:r>
-              <w:t>os datos correspondientes a las extremidades.</w:t>
+              <w:t>Actualizar (registrar, modificar, eliminar y consultar) los datos correspondientes a las extremidades.</w:t>
             </w:r>
           </w:p>
         </w:tc>
@@ -3665,10 +3648,7 @@
           </w:tcPr>
           <w:p>
             <w:r>
-              <w:t>Actualizar (registrar, modificar, eliminar y consultar)</w:t>
-            </w:r>
-            <w:r>
-              <w:t xml:space="preserve"> los datos correspondientes a las ubicaciones</w:t>
+              <w:t>Actualizar (registrar, modificar, eliminar y consultar) los datos correspondientes a las ubicaciones</w:t>
             </w:r>
           </w:p>
         </w:tc>
@@ -3690,10 +3670,7 @@
           </w:tcPr>
           <w:p>
             <w:r>
-              <w:t>Actualizar (registrar, modificar, eliminar y consultar) los dato</w:t>
-            </w:r>
-            <w:r>
-              <w:t>s correspondientes a los datos.</w:t>
+              <w:t>Actualizar (registrar, modificar, eliminar y consultar) los datos correspondientes a los datos.</w:t>
             </w:r>
           </w:p>
         </w:tc>
@@ -3715,10 +3692,7 @@
           </w:tcPr>
           <w:p>
             <w:r>
-              <w:t>Actualizar (registrar, modificar, eliminar y consultar) los dato</w:t>
-            </w:r>
-            <w:r>
-              <w:t>s correspondientes a los estados de las programaciones.</w:t>
+              <w:t>Actualizar (registrar, modificar, eliminar y consultar) los datos correspondientes a los estados de las programaciones.</w:t>
             </w:r>
           </w:p>
         </w:tc>
@@ -3740,10 +3714,7 @@
           </w:tcPr>
           <w:p>
             <w:r>
-              <w:t>Actualizar (registrar, modificar, eliminar y consultar)</w:t>
-            </w:r>
-            <w:r>
-              <w:t xml:space="preserve"> los datos correspondientes a las posiciones en las cuales el paciente puede estar para tomarse la presión.</w:t>
+              <w:t>Actualizar (registrar, modificar, eliminar y consultar) los datos correspondientes a las posiciones en las cuales el paciente puede estar para tomarse la presión.</w:t>
             </w:r>
           </w:p>
         </w:tc>
@@ -3765,10 +3736,7 @@
           </w:tcPr>
           <w:p>
             <w:r>
-              <w:t>Actualizar (registrar, modificar, eliminar y consultar)</w:t>
-            </w:r>
-            <w:r>
-              <w:t xml:space="preserve"> los datos correspondientes a las instituciones donde se realizan los estudios.</w:t>
+              <w:t>Actualizar (registrar, modificar, eliminar y consultar) los datos correspondientes a las instituciones donde se realizan los estudios.</w:t>
             </w:r>
           </w:p>
         </w:tc>
@@ -3790,10 +3758,7 @@
           </w:tcPr>
           <w:p>
             <w:r>
-              <w:t>Actualizar (registrar, modificar, eliminar y consultar)</w:t>
-            </w:r>
-            <w:r>
-              <w:t xml:space="preserve"> los datos correspondientes los nombres comerciales de los medicamentos.</w:t>
+              <w:t>Actualizar (registrar, modificar, eliminar y consultar) los datos correspondientes los nombres comerciales de los medicamentos.</w:t>
             </w:r>
           </w:p>
         </w:tc>
@@ -3815,10 +3780,7 @@
           </w:tcPr>
           <w:p>
             <w:r>
-              <w:t>Actualizar (registrar, modificar, eliminar y consultar) los dato</w:t>
-            </w:r>
-            <w:r>
-              <w:t>s correspondientes a los</w:t>
+              <w:t>Actualizar (registrar, modificar, eliminar y consultar) los datos correspondientes a los</w:t>
             </w:r>
             <w:r>
               <w:t xml:space="preserve"> sitios donde se ha tomado</w:t>
@@ -3893,13 +3855,7 @@
           </w:tcPr>
           <w:p>
             <w:r>
-              <w:t>Consultar los datos correspondien</w:t>
-            </w:r>
-            <w:r>
-              <w:t>tes al historial de profesionales médicos</w:t>
-            </w:r>
-            <w:r>
-              <w:t xml:space="preserve"> de un paciente en tratamiento.</w:t>
+              <w:t>Consultar los datos correspondientes al historial de profesionales médicos de un paciente en tratamiento.</w:t>
             </w:r>
           </w:p>
         </w:tc>
@@ -4141,7 +4097,778 @@
         <w:rPr>
           <w:rFonts w:ascii="Arial Narrow" w:hAnsi="Arial Narrow"/>
         </w:rPr>
-        <w:t>A continuación se muestra el diagrama de paquetes:</w:t>
+        <w:t xml:space="preserve">A continuación se </w:t>
+      </w:r>
+      <w:r>
+        <w:rPr>
+          <w:rFonts w:ascii="Arial Narrow" w:hAnsi="Arial Narrow"/>
+        </w:rPr>
+        <w:t>muestra el diagrama de paquetes:</w:t>
+      </w:r>
+    </w:p>
+    <w:p>
+      <w:r>
+        <w:rPr>
+          <w:noProof/>
+          <w:lang w:eastAsia="es-ES"/>
+        </w:rPr>
+        <w:drawing>
+          <wp:inline distT="0" distB="0" distL="0" distR="0">
+            <wp:extent cx="5396305" cy="3700130"/>
+            <wp:effectExtent l="0" t="0" r="0" b="0"/>
+            <wp:docPr id="25" name="0 Imagen"/>
+            <wp:cNvGraphicFramePr>
+              <a:graphicFrameLocks xmlns:a="http://schemas.openxmlformats.org/drawingml/2006/main" noChangeAspect="1"/>
+            </wp:cNvGraphicFramePr>
+            <a:graphic xmlns:a="http://schemas.openxmlformats.org/drawingml/2006/main">
+              <a:graphicData uri="http://schemas.openxmlformats.org/drawingml/2006/picture">
+                <pic:pic xmlns:pic="http://schemas.openxmlformats.org/drawingml/2006/picture">
+                  <pic:nvPicPr>
+                    <pic:cNvPr id="0" name="Diagrama de Paquetes_1.bmp"/>
+                    <pic:cNvPicPr/>
+                  </pic:nvPicPr>
+                  <pic:blipFill>
+                    <a:blip r:embed="rId13">
+                      <a:extLst>
+                        <a:ext uri="{28A0092B-C50C-407E-A947-70E740481C1C}">
+                          <a14:useLocalDpi xmlns:a14="http://schemas.microsoft.com/office/drawing/2010/main" val="0"/>
+                        </a:ext>
+                      </a:extLst>
+                    </a:blip>
+                    <a:stretch>
+                      <a:fillRect/>
+                    </a:stretch>
+                  </pic:blipFill>
+                  <pic:spPr>
+                    <a:xfrm>
+                      <a:off x="0" y="0"/>
+                      <a:ext cx="5400040" cy="3702691"/>
+                    </a:xfrm>
+                    <a:prstGeom prst="rect">
+                      <a:avLst/>
+                    </a:prstGeom>
+                  </pic:spPr>
+                </pic:pic>
+              </a:graphicData>
+            </a:graphic>
+          </wp:inline>
+        </w:drawing>
+      </w:r>
+    </w:p>
+    <w:p/>
+    <w:p>
+      <w:r>
+        <w:br w:type="page"/>
+      </w:r>
+    </w:p>
+    <w:p>
+      <w:pPr>
+        <w:pStyle w:val="Ttulo3"/>
+        <w:rPr>
+          <w:rFonts w:ascii="Arial Narrow" w:hAnsi="Arial Narrow"/>
+          <w:u w:val="single"/>
+        </w:rPr>
+      </w:pPr>
+      <w:r>
+        <w:rPr>
+          <w:rFonts w:ascii="Arial Narrow" w:hAnsi="Arial Narrow"/>
+          <w:u w:val="single"/>
+        </w:rPr>
+        <w:lastRenderedPageBreak/>
+        <w:t>Casos de uso por paquete</w:t>
+      </w:r>
+    </w:p>
+    <w:p/>
+    <w:p>
+      <w:pPr>
+        <w:ind w:firstLine="284"/>
+        <w:rPr>
+          <w:rFonts w:ascii="Arial Narrow" w:hAnsi="Arial Narrow"/>
+        </w:rPr>
+      </w:pPr>
+      <w:r>
+        <w:rPr>
+          <w:rFonts w:ascii="Arial Narrow" w:hAnsi="Arial Narrow"/>
+        </w:rPr>
+        <w:t>A continuación se presentan los casos de uso divididos entre los paquetes:</w:t>
+      </w:r>
+    </w:p>
+    <w:p>
+      <w:pPr>
+        <w:pStyle w:val="Ttulo4"/>
+        <w:ind w:firstLine="284"/>
+        <w:rPr>
+          <w:rFonts w:ascii="Arial Narrow" w:hAnsi="Arial Narrow"/>
+          <w:u w:val="single"/>
+        </w:rPr>
+      </w:pPr>
+      <w:r>
+        <w:rPr>
+          <w:rFonts w:ascii="Arial Narrow" w:hAnsi="Arial Narrow"/>
+          <w:u w:val="single"/>
+        </w:rPr>
+        <w:t>Gestión de historias clínicas</w:t>
+      </w:r>
+    </w:p>
+    <w:p>
+      <w:pPr>
+        <w:ind w:firstLine="284"/>
+        <w:jc w:val="center"/>
+        <w:rPr>
+          <w:rFonts w:ascii="Arial Narrow" w:hAnsi="Arial Narrow"/>
+        </w:rPr>
+      </w:pPr>
+      <w:r>
+        <w:rPr>
+          <w:rFonts w:ascii="Arial Narrow" w:hAnsi="Arial Narrow"/>
+          <w:noProof/>
+          <w:lang w:eastAsia="es-ES"/>
+        </w:rPr>
+        <w:drawing>
+          <wp:inline distT="0" distB="0" distL="0" distR="0">
+            <wp:extent cx="4433777" cy="4695552"/>
+            <wp:effectExtent l="0" t="0" r="5080" b="0"/>
+            <wp:docPr id="26" name="0 Imagen"/>
+            <wp:cNvGraphicFramePr>
+              <a:graphicFrameLocks xmlns:a="http://schemas.openxmlformats.org/drawingml/2006/main" noChangeAspect="1"/>
+            </wp:cNvGraphicFramePr>
+            <a:graphic xmlns:a="http://schemas.openxmlformats.org/drawingml/2006/main">
+              <a:graphicData uri="http://schemas.openxmlformats.org/drawingml/2006/picture">
+                <pic:pic xmlns:pic="http://schemas.openxmlformats.org/drawingml/2006/picture">
+                  <pic:nvPicPr>
+                    <pic:cNvPr id="0" name="Gestión Historia Clínica_CU.bmp"/>
+                    <pic:cNvPicPr/>
+                  </pic:nvPicPr>
+                  <pic:blipFill>
+                    <a:blip r:embed="rId14">
+                      <a:extLst>
+                        <a:ext uri="{28A0092B-C50C-407E-A947-70E740481C1C}">
+                          <a14:useLocalDpi xmlns:a14="http://schemas.microsoft.com/office/drawing/2010/main" val="0"/>
+                        </a:ext>
+                      </a:extLst>
+                    </a:blip>
+                    <a:stretch>
+                      <a:fillRect/>
+                    </a:stretch>
+                  </pic:blipFill>
+                  <pic:spPr>
+                    <a:xfrm>
+                      <a:off x="0" y="0"/>
+                      <a:ext cx="4433480" cy="4695238"/>
+                    </a:xfrm>
+                    <a:prstGeom prst="rect">
+                      <a:avLst/>
+                    </a:prstGeom>
+                  </pic:spPr>
+                </pic:pic>
+              </a:graphicData>
+            </a:graphic>
+          </wp:inline>
+        </w:drawing>
+      </w:r>
+    </w:p>
+    <w:p>
+      <w:pPr>
+        <w:pStyle w:val="Ttulo4"/>
+        <w:rPr>
+          <w:rFonts w:ascii="Arial Narrow" w:hAnsi="Arial Narrow"/>
+          <w:u w:val="single"/>
+        </w:rPr>
+      </w:pPr>
+      <w:r>
+        <w:rPr>
+          <w:rFonts w:ascii="Arial Narrow" w:hAnsi="Arial Narrow"/>
+          <w:u w:val="single"/>
+        </w:rPr>
+        <w:lastRenderedPageBreak/>
+        <w:t>Gestión de estudios</w:t>
+      </w:r>
+    </w:p>
+    <w:p>
+      <w:pPr>
+        <w:jc w:val="center"/>
+      </w:pPr>
+      <w:r>
+        <w:rPr>
+          <w:noProof/>
+          <w:lang w:eastAsia="es-ES"/>
+        </w:rPr>
+        <w:drawing>
+          <wp:inline distT="0" distB="0" distL="0" distR="0">
+            <wp:extent cx="5400040" cy="5059680"/>
+            <wp:effectExtent l="0" t="0" r="0" b="7620"/>
+            <wp:docPr id="27" name="0 Imagen"/>
+            <wp:cNvGraphicFramePr>
+              <a:graphicFrameLocks xmlns:a="http://schemas.openxmlformats.org/drawingml/2006/main" noChangeAspect="1"/>
+            </wp:cNvGraphicFramePr>
+            <a:graphic xmlns:a="http://schemas.openxmlformats.org/drawingml/2006/main">
+              <a:graphicData uri="http://schemas.openxmlformats.org/drawingml/2006/picture">
+                <pic:pic xmlns:pic="http://schemas.openxmlformats.org/drawingml/2006/picture">
+                  <pic:nvPicPr>
+                    <pic:cNvPr id="0" name="Gestión Estudios_CU.bmp"/>
+                    <pic:cNvPicPr/>
+                  </pic:nvPicPr>
+                  <pic:blipFill>
+                    <a:blip r:embed="rId15">
+                      <a:extLst>
+                        <a:ext uri="{28A0092B-C50C-407E-A947-70E740481C1C}">
+                          <a14:useLocalDpi xmlns:a14="http://schemas.microsoft.com/office/drawing/2010/main" val="0"/>
+                        </a:ext>
+                      </a:extLst>
+                    </a:blip>
+                    <a:stretch>
+                      <a:fillRect/>
+                    </a:stretch>
+                  </pic:blipFill>
+                  <pic:spPr>
+                    <a:xfrm>
+                      <a:off x="0" y="0"/>
+                      <a:ext cx="5400040" cy="5059680"/>
+                    </a:xfrm>
+                    <a:prstGeom prst="rect">
+                      <a:avLst/>
+                    </a:prstGeom>
+                  </pic:spPr>
+                </pic:pic>
+              </a:graphicData>
+            </a:graphic>
+          </wp:inline>
+        </w:drawing>
+      </w:r>
+    </w:p>
+    <w:p/>
+    <w:p>
+      <w:pPr>
+        <w:pStyle w:val="Ttulo4"/>
+        <w:rPr>
+          <w:rFonts w:ascii="Arial Narrow" w:hAnsi="Arial Narrow"/>
+          <w:u w:val="single"/>
+        </w:rPr>
+      </w:pPr>
+      <w:r>
+        <w:rPr>
+          <w:rFonts w:ascii="Arial Narrow" w:hAnsi="Arial Narrow"/>
+          <w:u w:val="single"/>
+        </w:rPr>
+        <w:lastRenderedPageBreak/>
+        <w:t>Gestión de mediciones de presión arterial</w:t>
+      </w:r>
+    </w:p>
+    <w:p>
+      <w:pPr>
+        <w:jc w:val="center"/>
+      </w:pPr>
+      <w:bookmarkStart w:id="11" w:name="_GoBack"/>
+      <w:r>
+        <w:rPr>
+          <w:noProof/>
+          <w:lang w:eastAsia="es-ES"/>
+        </w:rPr>
+        <w:drawing>
+          <wp:inline distT="0" distB="0" distL="0" distR="0">
+            <wp:extent cx="5401339" cy="7070651"/>
+            <wp:effectExtent l="0" t="0" r="8890" b="0"/>
+            <wp:docPr id="28" name="0 Imagen"/>
+            <wp:cNvGraphicFramePr>
+              <a:graphicFrameLocks xmlns:a="http://schemas.openxmlformats.org/drawingml/2006/main" noChangeAspect="1"/>
+            </wp:cNvGraphicFramePr>
+            <a:graphic xmlns:a="http://schemas.openxmlformats.org/drawingml/2006/main">
+              <a:graphicData uri="http://schemas.openxmlformats.org/drawingml/2006/picture">
+                <pic:pic xmlns:pic="http://schemas.openxmlformats.org/drawingml/2006/picture">
+                  <pic:nvPicPr>
+                    <pic:cNvPr id="0" name="Gestión Mediciones_CU.bmp"/>
+                    <pic:cNvPicPr/>
+                  </pic:nvPicPr>
+                  <pic:blipFill>
+                    <a:blip r:embed="rId16">
+                      <a:extLst>
+                        <a:ext uri="{28A0092B-C50C-407E-A947-70E740481C1C}">
+                          <a14:useLocalDpi xmlns:a14="http://schemas.microsoft.com/office/drawing/2010/main" val="0"/>
+                        </a:ext>
+                      </a:extLst>
+                    </a:blip>
+                    <a:stretch>
+                      <a:fillRect/>
+                    </a:stretch>
+                  </pic:blipFill>
+                  <pic:spPr>
+                    <a:xfrm>
+                      <a:off x="0" y="0"/>
+                      <a:ext cx="5400040" cy="7068951"/>
+                    </a:xfrm>
+                    <a:prstGeom prst="rect">
+                      <a:avLst/>
+                    </a:prstGeom>
+                  </pic:spPr>
+                </pic:pic>
+              </a:graphicData>
+            </a:graphic>
+          </wp:inline>
+        </w:drawing>
+      </w:r>
+      <w:bookmarkEnd w:id="11"/>
+    </w:p>
+    <w:p/>
+    <w:p>
+      <w:pPr>
+        <w:pStyle w:val="Ttulo4"/>
+        <w:rPr>
+          <w:rFonts w:ascii="Arial Narrow" w:hAnsi="Arial Narrow"/>
+          <w:u w:val="single"/>
+        </w:rPr>
+      </w:pPr>
+      <w:r>
+        <w:rPr>
+          <w:rFonts w:ascii="Arial Narrow" w:hAnsi="Arial Narrow"/>
+          <w:u w:val="single"/>
+        </w:rPr>
+        <w:lastRenderedPageBreak/>
+        <w:t xml:space="preserve">Gestión de </w:t>
+      </w:r>
+      <w:r>
+        <w:rPr>
+          <w:rFonts w:ascii="Arial Narrow" w:hAnsi="Arial Narrow"/>
+          <w:u w:val="single"/>
+        </w:rPr>
+        <w:t>pacientes</w:t>
+      </w:r>
+    </w:p>
+    <w:p>
+      <w:pPr>
+        <w:jc w:val="center"/>
+      </w:pPr>
+      <w:r>
+        <w:rPr>
+          <w:noProof/>
+          <w:lang w:eastAsia="es-ES"/>
+        </w:rPr>
+        <w:drawing>
+          <wp:inline distT="0" distB="0" distL="0" distR="0">
+            <wp:extent cx="5400040" cy="3329305"/>
+            <wp:effectExtent l="0" t="0" r="0" b="4445"/>
+            <wp:docPr id="29" name="0 Imagen"/>
+            <wp:cNvGraphicFramePr>
+              <a:graphicFrameLocks xmlns:a="http://schemas.openxmlformats.org/drawingml/2006/main" noChangeAspect="1"/>
+            </wp:cNvGraphicFramePr>
+            <a:graphic xmlns:a="http://schemas.openxmlformats.org/drawingml/2006/main">
+              <a:graphicData uri="http://schemas.openxmlformats.org/drawingml/2006/picture">
+                <pic:pic xmlns:pic="http://schemas.openxmlformats.org/drawingml/2006/picture">
+                  <pic:nvPicPr>
+                    <pic:cNvPr id="0" name="Gestión Pacientes_CU.bmp"/>
+                    <pic:cNvPicPr/>
+                  </pic:nvPicPr>
+                  <pic:blipFill>
+                    <a:blip r:embed="rId17">
+                      <a:extLst>
+                        <a:ext uri="{28A0092B-C50C-407E-A947-70E740481C1C}">
+                          <a14:useLocalDpi xmlns:a14="http://schemas.microsoft.com/office/drawing/2010/main" val="0"/>
+                        </a:ext>
+                      </a:extLst>
+                    </a:blip>
+                    <a:stretch>
+                      <a:fillRect/>
+                    </a:stretch>
+                  </pic:blipFill>
+                  <pic:spPr>
+                    <a:xfrm>
+                      <a:off x="0" y="0"/>
+                      <a:ext cx="5400040" cy="3329305"/>
+                    </a:xfrm>
+                    <a:prstGeom prst="rect">
+                      <a:avLst/>
+                    </a:prstGeom>
+                  </pic:spPr>
+                </pic:pic>
+              </a:graphicData>
+            </a:graphic>
+          </wp:inline>
+        </w:drawing>
+      </w:r>
+    </w:p>
+    <w:p/>
+    <w:p>
+      <w:pPr>
+        <w:pStyle w:val="Ttulo4"/>
+        <w:rPr>
+          <w:rFonts w:ascii="Arial Narrow" w:hAnsi="Arial Narrow"/>
+          <w:u w:val="single"/>
+        </w:rPr>
+      </w:pPr>
+      <w:r>
+        <w:rPr>
+          <w:rFonts w:ascii="Arial Narrow" w:hAnsi="Arial Narrow"/>
+          <w:u w:val="single"/>
+        </w:rPr>
+        <w:lastRenderedPageBreak/>
+        <w:t xml:space="preserve">Gestión de </w:t>
+      </w:r>
+      <w:r>
+        <w:rPr>
+          <w:rFonts w:ascii="Arial Narrow" w:hAnsi="Arial Narrow"/>
+          <w:u w:val="single"/>
+        </w:rPr>
+        <w:t>usuarios</w:t>
+      </w:r>
+    </w:p>
+    <w:p>
+      <w:pPr>
+        <w:jc w:val="center"/>
+      </w:pPr>
+      <w:r>
+        <w:rPr>
+          <w:noProof/>
+          <w:lang w:eastAsia="es-ES"/>
+        </w:rPr>
+        <w:drawing>
+          <wp:inline distT="0" distB="0" distL="0" distR="0">
+            <wp:extent cx="4257143" cy="7971429"/>
+            <wp:effectExtent l="0" t="0" r="0" b="0"/>
+            <wp:docPr id="30" name="0 Imagen"/>
+            <wp:cNvGraphicFramePr>
+              <a:graphicFrameLocks xmlns:a="http://schemas.openxmlformats.org/drawingml/2006/main" noChangeAspect="1"/>
+            </wp:cNvGraphicFramePr>
+            <a:graphic xmlns:a="http://schemas.openxmlformats.org/drawingml/2006/main">
+              <a:graphicData uri="http://schemas.openxmlformats.org/drawingml/2006/picture">
+                <pic:pic xmlns:pic="http://schemas.openxmlformats.org/drawingml/2006/picture">
+                  <pic:nvPicPr>
+                    <pic:cNvPr id="0" name="Administración Usuarios_CU.bmp"/>
+                    <pic:cNvPicPr/>
+                  </pic:nvPicPr>
+                  <pic:blipFill>
+                    <a:blip r:embed="rId18">
+                      <a:extLst>
+                        <a:ext uri="{28A0092B-C50C-407E-A947-70E740481C1C}">
+                          <a14:useLocalDpi xmlns:a14="http://schemas.microsoft.com/office/drawing/2010/main" val="0"/>
+                        </a:ext>
+                      </a:extLst>
+                    </a:blip>
+                    <a:stretch>
+                      <a:fillRect/>
+                    </a:stretch>
+                  </pic:blipFill>
+                  <pic:spPr>
+                    <a:xfrm>
+                      <a:off x="0" y="0"/>
+                      <a:ext cx="4257143" cy="7971429"/>
+                    </a:xfrm>
+                    <a:prstGeom prst="rect">
+                      <a:avLst/>
+                    </a:prstGeom>
+                  </pic:spPr>
+                </pic:pic>
+              </a:graphicData>
+            </a:graphic>
+          </wp:inline>
+        </w:drawing>
+      </w:r>
+    </w:p>
+    <w:p/>
+    <w:p>
+      <w:pPr>
+        <w:pStyle w:val="Ttulo4"/>
+        <w:rPr>
+          <w:rFonts w:ascii="Arial Narrow" w:hAnsi="Arial Narrow"/>
+          <w:u w:val="single"/>
+        </w:rPr>
+      </w:pPr>
+      <w:r>
+        <w:rPr>
+          <w:rFonts w:ascii="Arial Narrow" w:hAnsi="Arial Narrow"/>
+          <w:u w:val="single"/>
+        </w:rPr>
+        <w:lastRenderedPageBreak/>
+        <w:t>Gestión de medi</w:t>
+      </w:r>
+      <w:r>
+        <w:rPr>
+          <w:rFonts w:ascii="Arial Narrow" w:hAnsi="Arial Narrow"/>
+          <w:u w:val="single"/>
+        </w:rPr>
+        <w:t>camentos</w:t>
+      </w:r>
+    </w:p>
+    <w:p>
+      <w:pPr>
+        <w:jc w:val="center"/>
+      </w:pPr>
+      <w:r>
+        <w:rPr>
+          <w:noProof/>
+          <w:lang w:eastAsia="es-ES"/>
+        </w:rPr>
+        <w:drawing>
+          <wp:inline distT="0" distB="0" distL="0" distR="0">
+            <wp:extent cx="3904762" cy="5866667"/>
+            <wp:effectExtent l="0" t="0" r="635" b="1270"/>
+            <wp:docPr id="31" name="0 Imagen"/>
+            <wp:cNvGraphicFramePr>
+              <a:graphicFrameLocks xmlns:a="http://schemas.openxmlformats.org/drawingml/2006/main" noChangeAspect="1"/>
+            </wp:cNvGraphicFramePr>
+            <a:graphic xmlns:a="http://schemas.openxmlformats.org/drawingml/2006/main">
+              <a:graphicData uri="http://schemas.openxmlformats.org/drawingml/2006/picture">
+                <pic:pic xmlns:pic="http://schemas.openxmlformats.org/drawingml/2006/picture">
+                  <pic:nvPicPr>
+                    <pic:cNvPr id="0" name="Gestion Medicamentos_CU.bmp"/>
+                    <pic:cNvPicPr/>
+                  </pic:nvPicPr>
+                  <pic:blipFill>
+                    <a:blip r:embed="rId19">
+                      <a:extLst>
+                        <a:ext uri="{28A0092B-C50C-407E-A947-70E740481C1C}">
+                          <a14:useLocalDpi xmlns:a14="http://schemas.microsoft.com/office/drawing/2010/main" val="0"/>
+                        </a:ext>
+                      </a:extLst>
+                    </a:blip>
+                    <a:stretch>
+                      <a:fillRect/>
+                    </a:stretch>
+                  </pic:blipFill>
+                  <pic:spPr>
+                    <a:xfrm>
+                      <a:off x="0" y="0"/>
+                      <a:ext cx="3904762" cy="5866667"/>
+                    </a:xfrm>
+                    <a:prstGeom prst="rect">
+                      <a:avLst/>
+                    </a:prstGeom>
+                  </pic:spPr>
+                </pic:pic>
+              </a:graphicData>
+            </a:graphic>
+          </wp:inline>
+        </w:drawing>
+      </w:r>
+    </w:p>
+    <w:p/>
+    <w:p>
+      <w:pPr>
+        <w:pStyle w:val="Ttulo4"/>
+        <w:rPr>
+          <w:rFonts w:ascii="Arial Narrow" w:hAnsi="Arial Narrow"/>
+          <w:u w:val="single"/>
+        </w:rPr>
+      </w:pPr>
+      <w:r>
+        <w:rPr>
+          <w:rFonts w:ascii="Arial Narrow" w:hAnsi="Arial Narrow"/>
+          <w:u w:val="single"/>
+        </w:rPr>
+        <w:lastRenderedPageBreak/>
+        <w:t xml:space="preserve">Gestión de </w:t>
+      </w:r>
+      <w:r>
+        <w:rPr>
+          <w:rFonts w:ascii="Arial Narrow" w:hAnsi="Arial Narrow"/>
+          <w:u w:val="single"/>
+        </w:rPr>
+        <w:t>profesionales médicos</w:t>
+      </w:r>
+    </w:p>
+    <w:p>
+      <w:pPr>
+        <w:jc w:val="center"/>
+      </w:pPr>
+      <w:r>
+        <w:rPr>
+          <w:noProof/>
+          <w:lang w:eastAsia="es-ES"/>
+        </w:rPr>
+        <w:drawing>
+          <wp:inline distT="0" distB="0" distL="0" distR="0">
+            <wp:extent cx="5238096" cy="6000000"/>
+            <wp:effectExtent l="0" t="0" r="1270" b="1270"/>
+            <wp:docPr id="32" name="0 Imagen"/>
+            <wp:cNvGraphicFramePr>
+              <a:graphicFrameLocks xmlns:a="http://schemas.openxmlformats.org/drawingml/2006/main" noChangeAspect="1"/>
+            </wp:cNvGraphicFramePr>
+            <a:graphic xmlns:a="http://schemas.openxmlformats.org/drawingml/2006/main">
+              <a:graphicData uri="http://schemas.openxmlformats.org/drawingml/2006/picture">
+                <pic:pic xmlns:pic="http://schemas.openxmlformats.org/drawingml/2006/picture">
+                  <pic:nvPicPr>
+                    <pic:cNvPr id="0" name="Gestión Profesionales_CU.bmp"/>
+                    <pic:cNvPicPr/>
+                  </pic:nvPicPr>
+                  <pic:blipFill>
+                    <a:blip r:embed="rId20">
+                      <a:extLst>
+                        <a:ext uri="{28A0092B-C50C-407E-A947-70E740481C1C}">
+                          <a14:useLocalDpi xmlns:a14="http://schemas.microsoft.com/office/drawing/2010/main" val="0"/>
+                        </a:ext>
+                      </a:extLst>
+                    </a:blip>
+                    <a:stretch>
+                      <a:fillRect/>
+                    </a:stretch>
+                  </pic:blipFill>
+                  <pic:spPr>
+                    <a:xfrm>
+                      <a:off x="0" y="0"/>
+                      <a:ext cx="5238096" cy="6000000"/>
+                    </a:xfrm>
+                    <a:prstGeom prst="rect">
+                      <a:avLst/>
+                    </a:prstGeom>
+                  </pic:spPr>
+                </pic:pic>
+              </a:graphicData>
+            </a:graphic>
+          </wp:inline>
+        </w:drawing>
+      </w:r>
+    </w:p>
+    <w:p/>
+    <w:p>
+      <w:pPr>
+        <w:pStyle w:val="Ttulo4"/>
+        <w:rPr>
+          <w:rFonts w:ascii="Arial Narrow" w:hAnsi="Arial Narrow"/>
+          <w:u w:val="single"/>
+        </w:rPr>
+      </w:pPr>
+      <w:r>
+        <w:rPr>
+          <w:rFonts w:ascii="Arial Narrow" w:hAnsi="Arial Narrow"/>
+          <w:u w:val="single"/>
+        </w:rPr>
+        <w:t xml:space="preserve">Gestión de </w:t>
+      </w:r>
+      <w:r>
+        <w:rPr>
+          <w:rFonts w:ascii="Arial Narrow" w:hAnsi="Arial Narrow"/>
+          <w:u w:val="single"/>
+        </w:rPr>
+        <w:t>planificaciones</w:t>
+      </w:r>
+    </w:p>
+    <w:p/>
+    <w:p>
+      <w:pPr>
+        <w:jc w:val="center"/>
+      </w:pPr>
+      <w:r>
+        <w:rPr>
+          <w:noProof/>
+          <w:lang w:eastAsia="es-ES"/>
+        </w:rPr>
+        <w:lastRenderedPageBreak/>
+        <w:drawing>
+          <wp:inline distT="0" distB="0" distL="0" distR="0">
+            <wp:extent cx="5400040" cy="8225155"/>
+            <wp:effectExtent l="0" t="0" r="0" b="4445"/>
+            <wp:docPr id="33" name="0 Imagen"/>
+            <wp:cNvGraphicFramePr>
+              <a:graphicFrameLocks xmlns:a="http://schemas.openxmlformats.org/drawingml/2006/main" noChangeAspect="1"/>
+            </wp:cNvGraphicFramePr>
+            <a:graphic xmlns:a="http://schemas.openxmlformats.org/drawingml/2006/main">
+              <a:graphicData uri="http://schemas.openxmlformats.org/drawingml/2006/picture">
+                <pic:pic xmlns:pic="http://schemas.openxmlformats.org/drawingml/2006/picture">
+                  <pic:nvPicPr>
+                    <pic:cNvPr id="0" name="Planificaciones_CU.bmp"/>
+                    <pic:cNvPicPr/>
+                  </pic:nvPicPr>
+                  <pic:blipFill>
+                    <a:blip r:embed="rId21">
+                      <a:extLst>
+                        <a:ext uri="{28A0092B-C50C-407E-A947-70E740481C1C}">
+                          <a14:useLocalDpi xmlns:a14="http://schemas.microsoft.com/office/drawing/2010/main" val="0"/>
+                        </a:ext>
+                      </a:extLst>
+                    </a:blip>
+                    <a:stretch>
+                      <a:fillRect/>
+                    </a:stretch>
+                  </pic:blipFill>
+                  <pic:spPr>
+                    <a:xfrm>
+                      <a:off x="0" y="0"/>
+                      <a:ext cx="5400040" cy="8225155"/>
+                    </a:xfrm>
+                    <a:prstGeom prst="rect">
+                      <a:avLst/>
+                    </a:prstGeom>
+                  </pic:spPr>
+                </pic:pic>
+              </a:graphicData>
+            </a:graphic>
+          </wp:inline>
+        </w:drawing>
+      </w:r>
+    </w:p>
+    <w:p/>
+    <w:p>
+      <w:pPr>
+        <w:pStyle w:val="Ttulo4"/>
+        <w:rPr>
+          <w:rFonts w:ascii="Arial Narrow" w:hAnsi="Arial Narrow"/>
+          <w:u w:val="single"/>
+        </w:rPr>
+      </w:pPr>
+      <w:r>
+        <w:rPr>
+          <w:rFonts w:ascii="Arial Narrow" w:hAnsi="Arial Narrow"/>
+          <w:u w:val="single"/>
+        </w:rPr>
+        <w:lastRenderedPageBreak/>
+        <w:t xml:space="preserve">Gestión de </w:t>
+      </w:r>
+      <w:r>
+        <w:rPr>
+          <w:rFonts w:ascii="Arial Narrow" w:hAnsi="Arial Narrow"/>
+          <w:u w:val="single"/>
+        </w:rPr>
+        <w:t>reportes</w:t>
+      </w:r>
+    </w:p>
+    <w:p>
+      <w:pPr>
+        <w:jc w:val="center"/>
+      </w:pPr>
+      <w:r>
+        <w:rPr>
+          <w:noProof/>
+          <w:lang w:eastAsia="es-ES"/>
+        </w:rPr>
+        <w:drawing>
+          <wp:inline distT="0" distB="0" distL="0" distR="0">
+            <wp:extent cx="3561905" cy="4466667"/>
+            <wp:effectExtent l="0" t="0" r="635" b="0"/>
+            <wp:docPr id="34" name="0 Imagen"/>
+            <wp:cNvGraphicFramePr>
+              <a:graphicFrameLocks xmlns:a="http://schemas.openxmlformats.org/drawingml/2006/main" noChangeAspect="1"/>
+            </wp:cNvGraphicFramePr>
+            <a:graphic xmlns:a="http://schemas.openxmlformats.org/drawingml/2006/main">
+              <a:graphicData uri="http://schemas.openxmlformats.org/drawingml/2006/picture">
+                <pic:pic xmlns:pic="http://schemas.openxmlformats.org/drawingml/2006/picture">
+                  <pic:nvPicPr>
+                    <pic:cNvPr id="0" name="Reportes_CU.bmp"/>
+                    <pic:cNvPicPr/>
+                  </pic:nvPicPr>
+                  <pic:blipFill>
+                    <a:blip r:embed="rId22">
+                      <a:extLst>
+                        <a:ext uri="{28A0092B-C50C-407E-A947-70E740481C1C}">
+                          <a14:useLocalDpi xmlns:a14="http://schemas.microsoft.com/office/drawing/2010/main" val="0"/>
+                        </a:ext>
+                      </a:extLst>
+                    </a:blip>
+                    <a:stretch>
+                      <a:fillRect/>
+                    </a:stretch>
+                  </pic:blipFill>
+                  <pic:spPr>
+                    <a:xfrm>
+                      <a:off x="0" y="0"/>
+                      <a:ext cx="3561905" cy="4466667"/>
+                    </a:xfrm>
+                    <a:prstGeom prst="rect">
+                      <a:avLst/>
+                    </a:prstGeom>
+                  </pic:spPr>
+                </pic:pic>
+              </a:graphicData>
+            </a:graphic>
+          </wp:inline>
+        </w:drawing>
       </w:r>
     </w:p>
     <w:p/>
@@ -7409,7 +8136,7 @@
                     <pic:cNvPicPr/>
                   </pic:nvPicPr>
                   <pic:blipFill>
-                    <a:blip r:embed="rId13">
+                    <a:blip r:embed="rId23">
                       <a:extLst>
                         <a:ext uri="{28A0092B-C50C-407E-A947-70E740481C1C}">
                           <a14:useLocalDpi xmlns:a14="http://schemas.microsoft.com/office/drawing/2010/main" val="0"/>
@@ -7458,7 +8185,7 @@
                     <pic:cNvPicPr/>
                   </pic:nvPicPr>
                   <pic:blipFill>
-                    <a:blip r:embed="rId14">
+                    <a:blip r:embed="rId24">
                       <a:extLst>
                         <a:ext uri="{28A0092B-C50C-407E-A947-70E740481C1C}">
                           <a14:useLocalDpi xmlns:a14="http://schemas.microsoft.com/office/drawing/2010/main" val="0"/>
@@ -7507,7 +8234,7 @@
                     <pic:cNvPicPr/>
                   </pic:nvPicPr>
                   <pic:blipFill>
-                    <a:blip r:embed="rId15">
+                    <a:blip r:embed="rId25">
                       <a:extLst>
                         <a:ext uri="{28A0092B-C50C-407E-A947-70E740481C1C}">
                           <a14:useLocalDpi xmlns:a14="http://schemas.microsoft.com/office/drawing/2010/main" val="0"/>
@@ -7557,7 +8284,7 @@
                     <pic:cNvPicPr/>
                   </pic:nvPicPr>
                   <pic:blipFill>
-                    <a:blip r:embed="rId16">
+                    <a:blip r:embed="rId26">
                       <a:extLst>
                         <a:ext uri="{28A0092B-C50C-407E-A947-70E740481C1C}">
                           <a14:useLocalDpi xmlns:a14="http://schemas.microsoft.com/office/drawing/2010/main" val="0"/>
@@ -7606,7 +8333,7 @@
                     <pic:cNvPicPr/>
                   </pic:nvPicPr>
                   <pic:blipFill>
-                    <a:blip r:embed="rId17">
+                    <a:blip r:embed="rId27">
                       <a:extLst>
                         <a:ext uri="{28A0092B-C50C-407E-A947-70E740481C1C}">
                           <a14:useLocalDpi xmlns:a14="http://schemas.microsoft.com/office/drawing/2010/main" val="0"/>
@@ -10097,26 +10824,35 @@
                 <w:szCs w:val="24"/>
                 <w:lang w:eastAsia="es-ES"/>
               </w:rPr>
+              <w:t>11</w:t>
+            </w:r>
+            <w:r>
+              <w:rPr>
+                <w:rFonts w:ascii="Tahoma" w:eastAsia="Times New Roman" w:hAnsi="Tahoma" w:cs="Tahoma"/>
+                <w:sz w:val="20"/>
+                <w:szCs w:val="24"/>
+                <w:lang w:eastAsia="es-ES"/>
+              </w:rPr>
+              <w:t>. A.1.A</w:t>
+            </w:r>
+            <w:r>
+              <w:rPr>
+                <w:rFonts w:ascii="Tahoma" w:eastAsia="Times New Roman" w:hAnsi="Tahoma" w:cs="Tahoma"/>
+                <w:sz w:val="20"/>
+                <w:szCs w:val="24"/>
+                <w:lang w:eastAsia="es-ES"/>
+              </w:rPr>
+              <w:t xml:space="preserve">. El RAM no desea registrar una </w:t>
+            </w:r>
+            <w:r>
+              <w:rPr>
+                <w:rFonts w:ascii="Tahoma" w:eastAsia="Times New Roman" w:hAnsi="Tahoma" w:cs="Tahoma"/>
+                <w:sz w:val="20"/>
+                <w:szCs w:val="24"/>
+                <w:lang w:eastAsia="es-ES"/>
+              </w:rPr>
               <w:lastRenderedPageBreak/>
-              <w:t>11</w:t>
-            </w:r>
-            <w:r>
-              <w:rPr>
-                <w:rFonts w:ascii="Tahoma" w:eastAsia="Times New Roman" w:hAnsi="Tahoma" w:cs="Tahoma"/>
-                <w:sz w:val="20"/>
-                <w:szCs w:val="24"/>
-                <w:lang w:eastAsia="es-ES"/>
-              </w:rPr>
-              <w:t>. A.1.A</w:t>
-            </w:r>
-            <w:r>
-              <w:rPr>
-                <w:rFonts w:ascii="Tahoma" w:eastAsia="Times New Roman" w:hAnsi="Tahoma" w:cs="Tahoma"/>
-                <w:sz w:val="20"/>
-                <w:szCs w:val="24"/>
-                <w:lang w:eastAsia="es-ES"/>
-              </w:rPr>
-              <w:t>. El RAM no desea registrar una nueva institución.</w:t>
+              <w:t>nueva institución.</w:t>
             </w:r>
           </w:p>
           <w:p>
@@ -11143,7 +11879,7 @@
                     <pic:cNvPicPr/>
                   </pic:nvPicPr>
                   <pic:blipFill>
-                    <a:blip r:embed="rId18">
+                    <a:blip r:embed="rId28">
                       <a:extLst>
                         <a:ext uri="{28A0092B-C50C-407E-A947-70E740481C1C}">
                           <a14:useLocalDpi xmlns:a14="http://schemas.microsoft.com/office/drawing/2010/main" val="0"/>
@@ -11196,7 +11932,7 @@
                     <pic:cNvPicPr/>
                   </pic:nvPicPr>
                   <pic:blipFill>
-                    <a:blip r:embed="rId19">
+                    <a:blip r:embed="rId29">
                       <a:extLst>
                         <a:ext uri="{28A0092B-C50C-407E-A947-70E740481C1C}">
                           <a14:useLocalDpi xmlns:a14="http://schemas.microsoft.com/office/drawing/2010/main" val="0"/>
@@ -12966,17 +13702,7 @@
                 <w:szCs w:val="24"/>
                 <w:lang w:eastAsia="es-ES"/>
               </w:rPr>
-              <w:t xml:space="preserve">El sistema busca y muestra la calle y el número de la </w:t>
-            </w:r>
-            <w:r>
-              <w:rPr>
-                <w:rFonts w:ascii="Tahoma" w:eastAsia="Times New Roman" w:hAnsi="Tahoma" w:cs="Tahoma"/>
-                <w:sz w:val="20"/>
-                <w:szCs w:val="24"/>
-                <w:lang w:eastAsia="es-ES"/>
-              </w:rPr>
-              <w:lastRenderedPageBreak/>
-              <w:t>institución seleccionada.</w:t>
+              <w:t>El sistema busca y muestra la calle y el número de la institución seleccionada.</w:t>
             </w:r>
           </w:p>
           <w:p>
@@ -13003,6 +13729,7 @@
                 <w:szCs w:val="24"/>
                 <w:lang w:eastAsia="es-ES"/>
               </w:rPr>
+              <w:lastRenderedPageBreak/>
               <w:t>Por cada estudio de laboratorio el RAM ingresa el nombre del estudio, método</w:t>
             </w:r>
             <w:r>
@@ -14685,7 +15412,7 @@
                     <pic:cNvPicPr/>
                   </pic:nvPicPr>
                   <pic:blipFill>
-                    <a:blip r:embed="rId20">
+                    <a:blip r:embed="rId30">
                       <a:extLst>
                         <a:ext uri="{28A0092B-C50C-407E-A947-70E740481C1C}">
                           <a14:useLocalDpi xmlns:a14="http://schemas.microsoft.com/office/drawing/2010/main" val="0"/>
@@ -14739,7 +15466,7 @@
                     <pic:cNvPicPr/>
                   </pic:nvPicPr>
                   <pic:blipFill>
-                    <a:blip r:embed="rId21">
+                    <a:blip r:embed="rId31">
                       <a:extLst>
                         <a:ext uri="{28A0092B-C50C-407E-A947-70E740481C1C}">
                           <a14:useLocalDpi xmlns:a14="http://schemas.microsoft.com/office/drawing/2010/main" val="0"/>
@@ -14767,8 +15494,8 @@
       </w:r>
     </w:p>
     <w:sectPr>
-      <w:headerReference w:type="default" r:id="rId22"/>
-      <w:footerReference w:type="default" r:id="rId23"/>
+      <w:headerReference w:type="default" r:id="rId32"/>
+      <w:footerReference w:type="default" r:id="rId33"/>
       <w:pgSz w:w="11906" w:h="16838"/>
       <w:pgMar w:top="1417" w:right="1701" w:bottom="1417" w:left="1701" w:header="708" w:footer="708" w:gutter="0"/>
       <w:pgNumType w:start="0"/>
@@ -14972,7 +15699,7 @@
                               <w:sz w:val="26"/>
                               <w:szCs w:val="26"/>
                             </w:rPr>
-                            <w:t>7</w:t>
+                            <w:t>14</w:t>
                           </w:r>
                           <w:r>
                             <w:rPr>
@@ -15053,7 +15780,7 @@
                         <w:sz w:val="26"/>
                         <w:szCs w:val="26"/>
                       </w:rPr>
-                      <w:t>7</w:t>
+                      <w:t>14</w:t>
                     </w:r>
                     <w:r>
                       <w:rPr>
@@ -16412,608 +17139,27 @@
       <w:color w:val="4F81BD" w:themeColor="accent1"/>
     </w:rPr>
   </w:style>
-  <w:style w:type="character" w:default="1" w:styleId="Fuentedeprrafopredeter">
-    <w:name w:val="Default Paragraph Font"/>
-    <w:uiPriority w:val="1"/>
-    <w:semiHidden/>
-    <w:unhideWhenUsed/>
-  </w:style>
-  <w:style w:type="table" w:default="1" w:styleId="Tablanormal">
-    <w:name w:val="Normal Table"/>
-    <w:uiPriority w:val="99"/>
-    <w:semiHidden/>
-    <w:unhideWhenUsed/>
-    <w:tblPr>
-      <w:tblInd w:w="0" w:type="dxa"/>
-      <w:tblCellMar>
-        <w:top w:w="0" w:type="dxa"/>
-        <w:left w:w="108" w:type="dxa"/>
-        <w:bottom w:w="0" w:type="dxa"/>
-        <w:right w:w="108" w:type="dxa"/>
-      </w:tblCellMar>
-    </w:tblPr>
-  </w:style>
-  <w:style w:type="numbering" w:default="1" w:styleId="Sinlista">
-    <w:name w:val="No List"/>
-    <w:uiPriority w:val="99"/>
-    <w:semiHidden/>
-    <w:unhideWhenUsed/>
-  </w:style>
-  <w:style w:type="paragraph" w:styleId="Textodeglobo">
-    <w:name w:val="Balloon Text"/>
+  <w:style w:type="paragraph" w:styleId="Ttulo4">
+    <w:name w:val="heading 4"/>
     <w:basedOn w:val="Normal"/>
-    <w:link w:val="TextodegloboCar"/>
-    <w:uiPriority w:val="99"/>
-    <w:semiHidden/>
-    <w:unhideWhenUsed/>
-    <w:rsid w:val="008620E6"/>
-    <w:pPr>
-      <w:spacing w:after="0" w:line="240" w:lineRule="auto"/>
-    </w:pPr>
-    <w:rPr>
-      <w:rFonts w:ascii="Tahoma" w:hAnsi="Tahoma" w:cs="Tahoma"/>
-      <w:sz w:val="16"/>
-      <w:szCs w:val="16"/>
-    </w:rPr>
-  </w:style>
-  <w:style w:type="character" w:customStyle="1" w:styleId="TextodegloboCar">
-    <w:name w:val="Texto de globo Car"/>
-    <w:basedOn w:val="Fuentedeprrafopredeter"/>
-    <w:link w:val="Textodeglobo"/>
-    <w:uiPriority w:val="99"/>
-    <w:semiHidden/>
-    <w:rsid w:val="008620E6"/>
-    <w:rPr>
-      <w:rFonts w:ascii="Tahoma" w:hAnsi="Tahoma" w:cs="Tahoma"/>
-      <w:sz w:val="16"/>
-      <w:szCs w:val="16"/>
-    </w:rPr>
-  </w:style>
-  <w:style w:type="paragraph" w:styleId="Encabezado">
-    <w:name w:val="header"/>
-    <w:basedOn w:val="Normal"/>
-    <w:link w:val="EncabezadoCar"/>
-    <w:uiPriority w:val="99"/>
-    <w:unhideWhenUsed/>
-    <w:rsid w:val="00895162"/>
-    <w:pPr>
-      <w:tabs>
-        <w:tab w:val="center" w:pos="4252"/>
-        <w:tab w:val="right" w:pos="8504"/>
-      </w:tabs>
-      <w:spacing w:after="0" w:line="240" w:lineRule="auto"/>
-    </w:pPr>
-  </w:style>
-  <w:style w:type="character" w:customStyle="1" w:styleId="EncabezadoCar">
-    <w:name w:val="Encabezado Car"/>
-    <w:basedOn w:val="Fuentedeprrafopredeter"/>
-    <w:link w:val="Encabezado"/>
-    <w:uiPriority w:val="99"/>
-    <w:rsid w:val="00895162"/>
-  </w:style>
-  <w:style w:type="paragraph" w:styleId="Piedepgina">
-    <w:name w:val="footer"/>
-    <w:basedOn w:val="Normal"/>
-    <w:link w:val="PiedepginaCar"/>
-    <w:uiPriority w:val="99"/>
-    <w:unhideWhenUsed/>
-    <w:rsid w:val="00895162"/>
-    <w:pPr>
-      <w:tabs>
-        <w:tab w:val="center" w:pos="4252"/>
-        <w:tab w:val="right" w:pos="8504"/>
-      </w:tabs>
-      <w:spacing w:after="0" w:line="240" w:lineRule="auto"/>
-    </w:pPr>
-  </w:style>
-  <w:style w:type="character" w:customStyle="1" w:styleId="PiedepginaCar">
-    <w:name w:val="Pie de página Car"/>
-    <w:basedOn w:val="Fuentedeprrafopredeter"/>
-    <w:link w:val="Piedepgina"/>
-    <w:uiPriority w:val="99"/>
-    <w:rsid w:val="00895162"/>
-  </w:style>
-  <w:style w:type="paragraph" w:styleId="Sinespaciado">
-    <w:name w:val="No Spacing"/>
-    <w:link w:val="SinespaciadoCar"/>
-    <w:uiPriority w:val="1"/>
-    <w:qFormat/>
-    <w:rsid w:val="00EF44FF"/>
-    <w:pPr>
-      <w:spacing w:after="0" w:line="240" w:lineRule="auto"/>
-    </w:pPr>
-    <w:rPr>
-      <w:rFonts w:eastAsiaTheme="minorEastAsia"/>
-      <w:lang w:eastAsia="es-ES"/>
-    </w:rPr>
-  </w:style>
-  <w:style w:type="character" w:customStyle="1" w:styleId="SinespaciadoCar">
-    <w:name w:val="Sin espaciado Car"/>
-    <w:basedOn w:val="Fuentedeprrafopredeter"/>
-    <w:link w:val="Sinespaciado"/>
-    <w:uiPriority w:val="1"/>
-    <w:rsid w:val="00EF44FF"/>
-    <w:rPr>
-      <w:rFonts w:eastAsiaTheme="minorEastAsia"/>
-      <w:lang w:eastAsia="es-ES"/>
-    </w:rPr>
-  </w:style>
-  <w:style w:type="character" w:customStyle="1" w:styleId="Ttulo1Car">
-    <w:name w:val="Título 1 Car"/>
-    <w:basedOn w:val="Fuentedeprrafopredeter"/>
-    <w:link w:val="Ttulo1"/>
+    <w:next w:val="Normal"/>
+    <w:link w:val="Ttulo4Car"/>
     <w:uiPriority w:val="9"/>
-    <w:rsid w:val="00EF44FF"/>
-    <w:rPr>
-      <w:rFonts w:asciiTheme="majorHAnsi" w:eastAsiaTheme="majorEastAsia" w:hAnsiTheme="majorHAnsi" w:cstheme="majorBidi"/>
-      <w:b/>
-      <w:bCs/>
-      <w:color w:val="365F91" w:themeColor="accent1" w:themeShade="BF"/>
-      <w:sz w:val="28"/>
-      <w:szCs w:val="28"/>
-    </w:rPr>
-  </w:style>
-  <w:style w:type="paragraph" w:styleId="TtulodeTDC">
-    <w:name w:val="TOC Heading"/>
-    <w:basedOn w:val="Ttulo1"/>
-    <w:next w:val="Normal"/>
-    <w:uiPriority w:val="39"/>
-    <w:semiHidden/>
     <w:unhideWhenUsed/>
     <w:qFormat/>
-    <w:rsid w:val="00EF44FF"/>
-    <w:pPr>
-      <w:outlineLvl w:val="9"/>
-    </w:pPr>
-    <w:rPr>
-      <w:lang w:eastAsia="es-ES"/>
-    </w:rPr>
-  </w:style>
-  <w:style w:type="character" w:customStyle="1" w:styleId="Ttulo2Car">
-    <w:name w:val="Título 2 Car"/>
-    <w:basedOn w:val="Fuentedeprrafopredeter"/>
-    <w:link w:val="Ttulo2"/>
-    <w:uiPriority w:val="9"/>
-    <w:rsid w:val="00C846C2"/>
-    <w:rPr>
-      <w:rFonts w:asciiTheme="majorHAnsi" w:eastAsiaTheme="majorEastAsia" w:hAnsiTheme="majorHAnsi" w:cstheme="majorBidi"/>
-      <w:b/>
-      <w:bCs/>
-      <w:color w:val="4F81BD" w:themeColor="accent1"/>
-      <w:sz w:val="26"/>
-      <w:szCs w:val="26"/>
-    </w:rPr>
-  </w:style>
-  <w:style w:type="paragraph" w:styleId="Prrafodelista">
-    <w:name w:val="List Paragraph"/>
-    <w:basedOn w:val="Normal"/>
-    <w:uiPriority w:val="34"/>
-    <w:qFormat/>
-    <w:rsid w:val="00C846C2"/>
-    <w:pPr>
-      <w:ind w:left="720"/>
-      <w:contextualSpacing/>
-    </w:pPr>
-  </w:style>
-  <w:style w:type="character" w:customStyle="1" w:styleId="Ttulo3Car">
-    <w:name w:val="Título 3 Car"/>
-    <w:basedOn w:val="Fuentedeprrafopredeter"/>
-    <w:link w:val="Ttulo3"/>
-    <w:uiPriority w:val="9"/>
-    <w:rsid w:val="00E83B2F"/>
-    <w:rPr>
-      <w:rFonts w:asciiTheme="majorHAnsi" w:eastAsiaTheme="majorEastAsia" w:hAnsiTheme="majorHAnsi" w:cstheme="majorBidi"/>
-      <w:b/>
-      <w:bCs/>
-      <w:color w:val="4F81BD" w:themeColor="accent1"/>
-    </w:rPr>
-  </w:style>
-  <w:style w:type="table" w:styleId="Tablaconcuadrcula">
-    <w:name w:val="Table Grid"/>
-    <w:basedOn w:val="Tablanormal"/>
-    <w:uiPriority w:val="59"/>
-    <w:rsid w:val="009046CC"/>
-    <w:pPr>
-      <w:spacing w:after="0" w:line="240" w:lineRule="auto"/>
-    </w:pPr>
-    <w:tblPr>
-      <w:tblInd w:w="0" w:type="dxa"/>
-      <w:tblBorders>
-        <w:top w:val="single" w:sz="4" w:space="0" w:color="auto"/>
-        <w:left w:val="single" w:sz="4" w:space="0" w:color="auto"/>
-        <w:bottom w:val="single" w:sz="4" w:space="0" w:color="auto"/>
-        <w:right w:val="single" w:sz="4" w:space="0" w:color="auto"/>
-        <w:insideH w:val="single" w:sz="4" w:space="0" w:color="auto"/>
-        <w:insideV w:val="single" w:sz="4" w:space="0" w:color="auto"/>
-      </w:tblBorders>
-      <w:tblCellMar>
-        <w:top w:w="0" w:type="dxa"/>
-        <w:left w:w="108" w:type="dxa"/>
-        <w:bottom w:w="0" w:type="dxa"/>
-        <w:right w:w="108" w:type="dxa"/>
-      </w:tblCellMar>
-    </w:tblPr>
-  </w:style>
-  <w:style w:type="table" w:styleId="Listaclara">
-    <w:name w:val="Light List"/>
-    <w:basedOn w:val="Tablanormal"/>
-    <w:uiPriority w:val="61"/>
-    <w:rsid w:val="00480226"/>
-    <w:pPr>
-      <w:spacing w:after="0" w:line="240" w:lineRule="auto"/>
-    </w:pPr>
-    <w:tblPr>
-      <w:tblStyleRowBandSize w:val="1"/>
-      <w:tblStyleColBandSize w:val="1"/>
-      <w:tblInd w:w="0" w:type="dxa"/>
-      <w:tblBorders>
-        <w:top w:val="single" w:sz="8" w:space="0" w:color="000000" w:themeColor="text1"/>
-        <w:left w:val="single" w:sz="8" w:space="0" w:color="000000" w:themeColor="text1"/>
-        <w:bottom w:val="single" w:sz="8" w:space="0" w:color="000000" w:themeColor="text1"/>
-        <w:right w:val="single" w:sz="8" w:space="0" w:color="000000" w:themeColor="text1"/>
-      </w:tblBorders>
-      <w:tblCellMar>
-        <w:top w:w="0" w:type="dxa"/>
-        <w:left w:w="108" w:type="dxa"/>
-        <w:bottom w:w="0" w:type="dxa"/>
-        <w:right w:w="108" w:type="dxa"/>
-      </w:tblCellMar>
-    </w:tblPr>
-    <w:tblStylePr w:type="firstRow">
-      <w:pPr>
-        <w:spacing w:before="0" w:after="0" w:line="240" w:lineRule="auto"/>
-      </w:pPr>
-      <w:rPr>
-        <w:b/>
-        <w:bCs/>
-        <w:color w:val="FFFFFF" w:themeColor="background1"/>
-      </w:rPr>
-      <w:tblPr/>
-      <w:tcPr>
-        <w:shd w:val="clear" w:color="auto" w:fill="000000" w:themeFill="text1"/>
-      </w:tcPr>
-    </w:tblStylePr>
-    <w:tblStylePr w:type="lastRow">
-      <w:pPr>
-        <w:spacing w:before="0" w:after="0" w:line="240" w:lineRule="auto"/>
-      </w:pPr>
-      <w:rPr>
-        <w:b/>
-        <w:bCs/>
-      </w:rPr>
-      <w:tblPr/>
-      <w:tcPr>
-        <w:tcBorders>
-          <w:top w:val="double" w:sz="6" w:space="0" w:color="000000" w:themeColor="text1"/>
-          <w:left w:val="single" w:sz="8" w:space="0" w:color="000000" w:themeColor="text1"/>
-          <w:bottom w:val="single" w:sz="8" w:space="0" w:color="000000" w:themeColor="text1"/>
-          <w:right w:val="single" w:sz="8" w:space="0" w:color="000000" w:themeColor="text1"/>
-        </w:tcBorders>
-      </w:tcPr>
-    </w:tblStylePr>
-    <w:tblStylePr w:type="firstCol">
-      <w:rPr>
-        <w:b/>
-        <w:bCs/>
-      </w:rPr>
-    </w:tblStylePr>
-    <w:tblStylePr w:type="lastCol">
-      <w:rPr>
-        <w:b/>
-        <w:bCs/>
-      </w:rPr>
-    </w:tblStylePr>
-    <w:tblStylePr w:type="band1Vert">
-      <w:tblPr/>
-      <w:tcPr>
-        <w:tcBorders>
-          <w:top w:val="single" w:sz="8" w:space="0" w:color="000000" w:themeColor="text1"/>
-          <w:left w:val="single" w:sz="8" w:space="0" w:color="000000" w:themeColor="text1"/>
-          <w:bottom w:val="single" w:sz="8" w:space="0" w:color="000000" w:themeColor="text1"/>
-          <w:right w:val="single" w:sz="8" w:space="0" w:color="000000" w:themeColor="text1"/>
-        </w:tcBorders>
-      </w:tcPr>
-    </w:tblStylePr>
-    <w:tblStylePr w:type="band1Horz">
-      <w:tblPr/>
-      <w:tcPr>
-        <w:tcBorders>
-          <w:top w:val="single" w:sz="8" w:space="0" w:color="000000" w:themeColor="text1"/>
-          <w:left w:val="single" w:sz="8" w:space="0" w:color="000000" w:themeColor="text1"/>
-          <w:bottom w:val="single" w:sz="8" w:space="0" w:color="000000" w:themeColor="text1"/>
-          <w:right w:val="single" w:sz="8" w:space="0" w:color="000000" w:themeColor="text1"/>
-        </w:tcBorders>
-      </w:tcPr>
-    </w:tblStylePr>
-  </w:style>
-  <w:style w:type="paragraph" w:styleId="TDC1">
-    <w:name w:val="toc 1"/>
-    <w:basedOn w:val="Normal"/>
-    <w:next w:val="Normal"/>
-    <w:autoRedefine/>
-    <w:uiPriority w:val="39"/>
-    <w:unhideWhenUsed/>
-    <w:rsid w:val="00610078"/>
-    <w:pPr>
-      <w:spacing w:after="100"/>
-    </w:pPr>
-  </w:style>
-  <w:style w:type="paragraph" w:styleId="TDC2">
-    <w:name w:val="toc 2"/>
-    <w:basedOn w:val="Normal"/>
-    <w:next w:val="Normal"/>
-    <w:autoRedefine/>
-    <w:uiPriority w:val="39"/>
-    <w:unhideWhenUsed/>
-    <w:rsid w:val="00610078"/>
-    <w:pPr>
-      <w:spacing w:after="100"/>
-      <w:ind w:left="220"/>
-    </w:pPr>
-  </w:style>
-  <w:style w:type="paragraph" w:styleId="TDC3">
-    <w:name w:val="toc 3"/>
-    <w:basedOn w:val="Normal"/>
-    <w:next w:val="Normal"/>
-    <w:autoRedefine/>
-    <w:uiPriority w:val="39"/>
-    <w:unhideWhenUsed/>
-    <w:rsid w:val="00610078"/>
-    <w:pPr>
-      <w:spacing w:after="100"/>
-      <w:ind w:left="440"/>
-    </w:pPr>
-  </w:style>
-  <w:style w:type="character" w:styleId="Hipervnculo">
-    <w:name w:val="Hyperlink"/>
-    <w:basedOn w:val="Fuentedeprrafopredeter"/>
-    <w:uiPriority w:val="99"/>
-    <w:unhideWhenUsed/>
-    <w:rsid w:val="00610078"/>
-    <w:rPr>
-      <w:color w:val="0000FF" w:themeColor="hyperlink"/>
-      <w:u w:val="single"/>
-    </w:rPr>
-  </w:style>
-  <w:style w:type="character" w:styleId="Textodelmarcadordeposicin">
-    <w:name w:val="Placeholder Text"/>
-    <w:basedOn w:val="Fuentedeprrafopredeter"/>
-    <w:uiPriority w:val="99"/>
-    <w:semiHidden/>
-    <w:rsid w:val="00F933E0"/>
-    <w:rPr>
-      <w:color w:val="808080"/>
-    </w:rPr>
-  </w:style>
-</w:styles>
-</file>
-
-<file path=word/stylesWithEffects.xml><?xml version="1.0" encoding="utf-8"?>
-<w:styles xmlns:wpc="http://schemas.microsoft.com/office/word/2010/wordprocessingCanvas" xmlns:mc="http://schemas.openxmlformats.org/markup-compatibility/2006" xmlns:o="urn:schemas-microsoft-com:office:office" xmlns:r="http://schemas.openxmlformats.org/officeDocument/2006/relationships" xmlns:m="http://schemas.openxmlformats.org/officeDocument/2006/math" xmlns:v="urn:schemas-microsoft-com:vml" xmlns:wp14="http://schemas.microsoft.com/office/word/2010/wordprocessingDrawing" xmlns:wp="http://schemas.openxmlformats.org/drawingml/2006/wordprocessingDrawing" xmlns:w10="urn:schemas-microsoft-com:office:word" xmlns:w="http://schemas.openxmlformats.org/wordprocessingml/2006/main" xmlns:w14="http://schemas.microsoft.com/office/word/2010/wordml" xmlns:wpg="http://schemas.microsoft.com/office/word/2010/wordprocessingGroup" xmlns:wpi="http://schemas.microsoft.com/office/word/2010/wordprocessingInk" xmlns:wne="http://schemas.microsoft.com/office/word/2006/wordml" xmlns:wps="http://schemas.microsoft.com/office/word/2010/wordprocessingShape" mc:Ignorable="w14 wp14">
-  <w:docDefaults>
-    <w:rPrDefault>
-      <w:rPr>
-        <w:rFonts w:asciiTheme="minorHAnsi" w:eastAsiaTheme="minorHAnsi" w:hAnsiTheme="minorHAnsi" w:cstheme="minorBidi"/>
-        <w:sz w:val="22"/>
-        <w:szCs w:val="22"/>
-        <w:lang w:val="es-ES" w:eastAsia="en-US" w:bidi="ar-SA"/>
-      </w:rPr>
-    </w:rPrDefault>
-    <w:pPrDefault>
-      <w:pPr>
-        <w:spacing w:after="200" w:line="276" w:lineRule="auto"/>
-      </w:pPr>
-    </w:pPrDefault>
-  </w:docDefaults>
-  <w:latentStyles w:defLockedState="0" w:defUIPriority="99" w:defSemiHidden="1" w:defUnhideWhenUsed="1" w:defQFormat="0" w:count="267">
-    <w:lsdException w:name="Normal" w:semiHidden="0" w:uiPriority="0" w:unhideWhenUsed="0" w:qFormat="1"/>
-    <w:lsdException w:name="heading 1" w:semiHidden="0" w:uiPriority="9" w:unhideWhenUsed="0" w:qFormat="1"/>
-    <w:lsdException w:name="heading 2" w:uiPriority="9" w:qFormat="1"/>
-    <w:lsdException w:name="heading 3" w:uiPriority="9" w:qFormat="1"/>
-    <w:lsdException w:name="heading 4" w:uiPriority="9" w:qFormat="1"/>
-    <w:lsdException w:name="heading 5" w:uiPriority="9" w:qFormat="1"/>
-    <w:lsdException w:name="heading 6" w:uiPriority="9" w:qFormat="1"/>
-    <w:lsdException w:name="heading 7" w:uiPriority="9" w:qFormat="1"/>
-    <w:lsdException w:name="heading 8" w:uiPriority="9" w:qFormat="1"/>
-    <w:lsdException w:name="heading 9" w:uiPriority="9" w:qFormat="1"/>
-    <w:lsdException w:name="toc 1" w:uiPriority="39"/>
-    <w:lsdException w:name="toc 2" w:uiPriority="39"/>
-    <w:lsdException w:name="toc 3" w:uiPriority="39"/>
-    <w:lsdException w:name="toc 4" w:uiPriority="39"/>
-    <w:lsdException w:name="toc 5" w:uiPriority="39"/>
-    <w:lsdException w:name="toc 6" w:uiPriority="39"/>
-    <w:lsdException w:name="toc 7" w:uiPriority="39"/>
-    <w:lsdException w:name="toc 8" w:uiPriority="39"/>
-    <w:lsdException w:name="toc 9" w:uiPriority="39"/>
-    <w:lsdException w:name="caption" w:uiPriority="35" w:qFormat="1"/>
-    <w:lsdException w:name="Title" w:semiHidden="0" w:uiPriority="10" w:unhideWhenUsed="0" w:qFormat="1"/>
-    <w:lsdException w:name="Default Paragraph Font" w:uiPriority="1"/>
-    <w:lsdException w:name="Subtitle" w:semiHidden="0" w:uiPriority="11" w:unhideWhenUsed="0" w:qFormat="1"/>
-    <w:lsdException w:name="Strong" w:semiHidden="0" w:uiPriority="22" w:unhideWhenUsed="0" w:qFormat="1"/>
-    <w:lsdException w:name="Emphasis" w:semiHidden="0" w:uiPriority="20" w:unhideWhenUsed="0" w:qFormat="1"/>
-    <w:lsdException w:name="Table Grid" w:semiHidden="0" w:uiPriority="59" w:unhideWhenUsed="0"/>
-    <w:lsdException w:name="Placeholder Text" w:unhideWhenUsed="0"/>
-    <w:lsdException w:name="No Spacing" w:semiHidden="0" w:uiPriority="1" w:unhideWhenUsed="0" w:qFormat="1"/>
-    <w:lsdException w:name="Light Shading" w:semiHidden="0" w:uiPriority="60" w:unhideWhenUsed="0"/>
-    <w:lsdException w:name="Light List" w:semiHidden="0" w:uiPriority="61" w:unhideWhenUsed="0"/>
-    <w:lsdException w:name="Light Grid" w:semiHidden="0" w:uiPriority="62" w:unhideWhenUsed="0"/>
-    <w:lsdException w:name="Medium Shading 1" w:semiHidden="0" w:uiPriority="63" w:unhideWhenUsed="0"/>
-    <w:lsdException w:name="Medium Shading 2" w:semiHidden="0" w:uiPriority="64" w:unhideWhenUsed="0"/>
-    <w:lsdException w:name="Medium List 1" w:semiHidden="0" w:uiPriority="65" w:unhideWhenUsed="0"/>
-    <w:lsdException w:name="Medium List 2" w:semiHidden="0" w:uiPriority="66" w:unhideWhenUsed="0"/>
-    <w:lsdException w:name="Medium Grid 1" w:semiHidden="0" w:uiPriority="67" w:unhideWhenUsed="0"/>
-    <w:lsdException w:name="Medium Grid 2" w:semiHidden="0" w:uiPriority="68" w:unhideWhenUsed="0"/>
-    <w:lsdException w:name="Medium Grid 3" w:semiHidden="0" w:uiPriority="69" w:unhideWhenUsed="0"/>
-    <w:lsdException w:name="Dark List" w:semiHidden="0" w:uiPriority="70" w:unhideWhenUsed="0"/>
-    <w:lsdException w:name="Colorful Shading" w:semiHidden="0" w:uiPriority="71" w:unhideWhenUsed="0"/>
-    <w:lsdException w:name="Colorful List" w:semiHidden="0" w:uiPriority="72" w:unhideWhenUsed="0"/>
-    <w:lsdException w:name="Colorful Grid" w:semiHidden="0" w:uiPriority="73" w:unhideWhenUsed="0"/>
-    <w:lsdException w:name="Light Shading Accent 1" w:semiHidden="0" w:uiPriority="60" w:unhideWhenUsed="0"/>
-    <w:lsdException w:name="Light List Accent 1" w:semiHidden="0" w:uiPriority="61" w:unhideWhenUsed="0"/>
-    <w:lsdException w:name="Light Grid Accent 1" w:semiHidden="0" w:uiPriority="62" w:unhideWhenUsed="0"/>
-    <w:lsdException w:name="Medium Shading 1 Accent 1" w:semiHidden="0" w:uiPriority="63" w:unhideWhenUsed="0"/>
-    <w:lsdException w:name="Medium Shading 2 Accent 1" w:semiHidden="0" w:uiPriority="64" w:unhideWhenUsed="0"/>
-    <w:lsdException w:name="Medium List 1 Accent 1" w:semiHidden="0" w:uiPriority="65" w:unhideWhenUsed="0"/>
-    <w:lsdException w:name="Revision" w:unhideWhenUsed="0"/>
-    <w:lsdException w:name="List Paragraph" w:semiHidden="0" w:uiPriority="34" w:unhideWhenUsed="0" w:qFormat="1"/>
-    <w:lsdException w:name="Quote" w:semiHidden="0" w:uiPriority="29" w:unhideWhenUsed="0" w:qFormat="1"/>
-    <w:lsdException w:name="Intense Quote" w:semiHidden="0" w:uiPriority="30" w:unhideWhenUsed="0" w:qFormat="1"/>
-    <w:lsdException w:name="Medium List 2 Accent 1" w:semiHidden="0" w:uiPriority="66" w:unhideWhenUsed="0"/>
-    <w:lsdException w:name="Medium Grid 1 Accent 1" w:semiHidden="0" w:uiPriority="67" w:unhideWhenUsed="0"/>
-    <w:lsdException w:name="Medium Grid 2 Accent 1" w:semiHidden="0" w:uiPriority="68" w:unhideWhenUsed="0"/>
-    <w:lsdException w:name="Medium Grid 3 Accent 1" w:semiHidden="0" w:uiPriority="69" w:unhideWhenUsed="0"/>
-    <w:lsdException w:name="Dark List Accent 1" w:semiHidden="0" w:uiPriority="70" w:unhideWhenUsed="0"/>
-    <w:lsdException w:name="Colorful Shading Accent 1" w:semiHidden="0" w:uiPriority="71" w:unhideWhenUsed="0"/>
-    <w:lsdException w:name="Colorful List Accent 1" w:semiHidden="0" w:uiPriority="72" w:unhideWhenUsed="0"/>
-    <w:lsdException w:name="Colorful Grid Accent 1" w:semiHidden="0" w:uiPriority="73" w:unhideWhenUsed="0"/>
-    <w:lsdException w:name="Light Shading Accent 2" w:semiHidden="0" w:uiPriority="60" w:unhideWhenUsed="0"/>
-    <w:lsdException w:name="Light List Accent 2" w:semiHidden="0" w:uiPriority="61" w:unhideWhenUsed="0"/>
-    <w:lsdException w:name="Light Grid Accent 2" w:semiHidden="0" w:uiPriority="62" w:unhideWhenUsed="0"/>
-    <w:lsdException w:name="Medium Shading 1 Accent 2" w:semiHidden="0" w:uiPriority="63" w:unhideWhenUsed="0"/>
-    <w:lsdException w:name="Medium Shading 2 Accent 2" w:semiHidden="0" w:uiPriority="64" w:unhideWhenUsed="0"/>
-    <w:lsdException w:name="Medium List 1 Accent 2" w:semiHidden="0" w:uiPriority="65" w:unhideWhenUsed="0"/>
-    <w:lsdException w:name="Medium List 2 Accent 2" w:semiHidden="0" w:uiPriority="66" w:unhideWhenUsed="0"/>
-    <w:lsdException w:name="Medium Grid 1 Accent 2" w:semiHidden="0" w:uiPriority="67" w:unhideWhenUsed="0"/>
-    <w:lsdException w:name="Medium Grid 2 Accent 2" w:semiHidden="0" w:uiPriority="68" w:unhideWhenUsed="0"/>
-    <w:lsdException w:name="Medium Grid 3 Accent 2" w:semiHidden="0" w:uiPriority="69" w:unhideWhenUsed="0"/>
-    <w:lsdException w:name="Dark List Accent 2" w:semiHidden="0" w:uiPriority="70" w:unhideWhenUsed="0"/>
-    <w:lsdException w:name="Colorful Shading Accent 2" w:semiHidden="0" w:uiPriority="71" w:unhideWhenUsed="0"/>
-    <w:lsdException w:name="Colorful List Accent 2" w:semiHidden="0" w:uiPriority="72" w:unhideWhenUsed="0"/>
-    <w:lsdException w:name="Colorful Grid Accent 2" w:semiHidden="0" w:uiPriority="73" w:unhideWhenUsed="0"/>
-    <w:lsdException w:name="Light Shading Accent 3" w:semiHidden="0" w:uiPriority="60" w:unhideWhenUsed="0"/>
-    <w:lsdException w:name="Light List Accent 3" w:semiHidden="0" w:uiPriority="61" w:unhideWhenUsed="0"/>
-    <w:lsdException w:name="Light Grid Accent 3" w:semiHidden="0" w:uiPriority="62" w:unhideWhenUsed="0"/>
-    <w:lsdException w:name="Medium Shading 1 Accent 3" w:semiHidden="0" w:uiPriority="63" w:unhideWhenUsed="0"/>
-    <w:lsdException w:name="Medium Shading 2 Accent 3" w:semiHidden="0" w:uiPriority="64" w:unhideWhenUsed="0"/>
-    <w:lsdException w:name="Medium List 1 Accent 3" w:semiHidden="0" w:uiPriority="65" w:unhideWhenUsed="0"/>
-    <w:lsdException w:name="Medium List 2 Accent 3" w:semiHidden="0" w:uiPriority="66" w:unhideWhenUsed="0"/>
-    <w:lsdException w:name="Medium Grid 1 Accent 3" w:semiHidden="0" w:uiPriority="67" w:unhideWhenUsed="0"/>
-    <w:lsdException w:name="Medium Grid 2 Accent 3" w:semiHidden="0" w:uiPriority="68" w:unhideWhenUsed="0"/>
-    <w:lsdException w:name="Medium Grid 3 Accent 3" w:semiHidden="0" w:uiPriority="69" w:unhideWhenUsed="0"/>
-    <w:lsdException w:name="Dark List Accent 3" w:semiHidden="0" w:uiPriority="70" w:unhideWhenUsed="0"/>
-    <w:lsdException w:name="Colorful Shading Accent 3" w:semiHidden="0" w:uiPriority="71" w:unhideWhenUsed="0"/>
-    <w:lsdException w:name="Colorful List Accent 3" w:semiHidden="0" w:uiPriority="72" w:unhideWhenUsed="0"/>
-    <w:lsdException w:name="Colorful Grid Accent 3" w:semiHidden="0" w:uiPriority="73" w:unhideWhenUsed="0"/>
-    <w:lsdException w:name="Light Shading Accent 4" w:semiHidden="0" w:uiPriority="60" w:unhideWhenUsed="0"/>
-    <w:lsdException w:name="Light List Accent 4" w:semiHidden="0" w:uiPriority="61" w:unhideWhenUsed="0"/>
-    <w:lsdException w:name="Light Grid Accent 4" w:semiHidden="0" w:uiPriority="62" w:unhideWhenUsed="0"/>
-    <w:lsdException w:name="Medium Shading 1 Accent 4" w:semiHidden="0" w:uiPriority="63" w:unhideWhenUsed="0"/>
-    <w:lsdException w:name="Medium Shading 2 Accent 4" w:semiHidden="0" w:uiPriority="64" w:unhideWhenUsed="0"/>
-    <w:lsdException w:name="Medium List 1 Accent 4" w:semiHidden="0" w:uiPriority="65" w:unhideWhenUsed="0"/>
-    <w:lsdException w:name="Medium List 2 Accent 4" w:semiHidden="0" w:uiPriority="66" w:unhideWhenUsed="0"/>
-    <w:lsdException w:name="Medium Grid 1 Accent 4" w:semiHidden="0" w:uiPriority="67" w:unhideWhenUsed="0"/>
-    <w:lsdException w:name="Medium Grid 2 Accent 4" w:semiHidden="0" w:uiPriority="68" w:unhideWhenUsed="0"/>
-    <w:lsdException w:name="Medium Grid 3 Accent 4" w:semiHidden="0" w:uiPriority="69" w:unhideWhenUsed="0"/>
-    <w:lsdException w:name="Dark List Accent 4" w:semiHidden="0" w:uiPriority="70" w:unhideWhenUsed="0"/>
-    <w:lsdException w:name="Colorful Shading Accent 4" w:semiHidden="0" w:uiPriority="71" w:unhideWhenUsed="0"/>
-    <w:lsdException w:name="Colorful List Accent 4" w:semiHidden="0" w:uiPriority="72" w:unhideWhenUsed="0"/>
-    <w:lsdException w:name="Colorful Grid Accent 4" w:semiHidden="0" w:uiPriority="73" w:unhideWhenUsed="0"/>
-    <w:lsdException w:name="Light Shading Accent 5" w:semiHidden="0" w:uiPriority="60" w:unhideWhenUsed="0"/>
-    <w:lsdException w:name="Light List Accent 5" w:semiHidden="0" w:uiPriority="61" w:unhideWhenUsed="0"/>
-    <w:lsdException w:name="Light Grid Accent 5" w:semiHidden="0" w:uiPriority="62" w:unhideWhenUsed="0"/>
-    <w:lsdException w:name="Medium Shading 1 Accent 5" w:semiHidden="0" w:uiPriority="63" w:unhideWhenUsed="0"/>
-    <w:lsdException w:name="Medium Shading 2 Accent 5" w:semiHidden="0" w:uiPriority="64" w:unhideWhenUsed="0"/>
-    <w:lsdException w:name="Medium List 1 Accent 5" w:semiHidden="0" w:uiPriority="65" w:unhideWhenUsed="0"/>
-    <w:lsdException w:name="Medium List 2 Accent 5" w:semiHidden="0" w:uiPriority="66" w:unhideWhenUsed="0"/>
-    <w:lsdException w:name="Medium Grid 1 Accent 5" w:semiHidden="0" w:uiPriority="67" w:unhideWhenUsed="0"/>
-    <w:lsdException w:name="Medium Grid 2 Accent 5" w:semiHidden="0" w:uiPriority="68" w:unhideWhenUsed="0"/>
-    <w:lsdException w:name="Medium Grid 3 Accent 5" w:semiHidden="0" w:uiPriority="69" w:unhideWhenUsed="0"/>
-    <w:lsdException w:name="Dark List Accent 5" w:semiHidden="0" w:uiPriority="70" w:unhideWhenUsed="0"/>
-    <w:lsdException w:name="Colorful Shading Accent 5" w:semiHidden="0" w:uiPriority="71" w:unhideWhenUsed="0"/>
-    <w:lsdException w:name="Colorful List Accent 5" w:semiHidden="0" w:uiPriority="72" w:unhideWhenUsed="0"/>
-    <w:lsdException w:name="Colorful Grid Accent 5" w:semiHidden="0" w:uiPriority="73" w:unhideWhenUsed="0"/>
-    <w:lsdException w:name="Light Shading Accent 6" w:semiHidden="0" w:uiPriority="60" w:unhideWhenUsed="0"/>
-    <w:lsdException w:name="Light List Accent 6" w:semiHidden="0" w:uiPriority="61" w:unhideWhenUsed="0"/>
-    <w:lsdException w:name="Light Grid Accent 6" w:semiHidden="0" w:uiPriority="62" w:unhideWhenUsed="0"/>
-    <w:lsdException w:name="Medium Shading 1 Accent 6" w:semiHidden="0" w:uiPriority="63" w:unhideWhenUsed="0"/>
-    <w:lsdException w:name="Medium Shading 2 Accent 6" w:semiHidden="0" w:uiPriority="64" w:unhideWhenUsed="0"/>
-    <w:lsdException w:name="Medium List 1 Accent 6" w:semiHidden="0" w:uiPriority="65" w:unhideWhenUsed="0"/>
-    <w:lsdException w:name="Medium List 2 Accent 6" w:semiHidden="0" w:uiPriority="66" w:unhideWhenUsed="0"/>
-    <w:lsdException w:name="Medium Grid 1 Accent 6" w:semiHidden="0" w:uiPriority="67" w:unhideWhenUsed="0"/>
-    <w:lsdException w:name="Medium Grid 2 Accent 6" w:semiHidden="0" w:uiPriority="68" w:unhideWhenUsed="0"/>
-    <w:lsdException w:name="Medium Grid 3 Accent 6" w:semiHidden="0" w:uiPriority="69" w:unhideWhenUsed="0"/>
-    <w:lsdException w:name="Dark List Accent 6" w:semiHidden="0" w:uiPriority="70" w:unhideWhenUsed="0"/>
-    <w:lsdException w:name="Colorful Shading Accent 6" w:semiHidden="0" w:uiPriority="71" w:unhideWhenUsed="0"/>
-    <w:lsdException w:name="Colorful List Accent 6" w:semiHidden="0" w:uiPriority="72" w:unhideWhenUsed="0"/>
-    <w:lsdException w:name="Colorful Grid Accent 6" w:semiHidden="0" w:uiPriority="73" w:unhideWhenUsed="0"/>
-    <w:lsdException w:name="Subtle Emphasis" w:semiHidden="0" w:uiPriority="19" w:unhideWhenUsed="0" w:qFormat="1"/>
-    <w:lsdException w:name="Intense Emphasis" w:semiHidden="0" w:uiPriority="21" w:unhideWhenUsed="0" w:qFormat="1"/>
-    <w:lsdException w:name="Subtle Reference" w:semiHidden="0" w:uiPriority="31" w:unhideWhenUsed="0" w:qFormat="1"/>
-    <w:lsdException w:name="Intense Reference" w:semiHidden="0" w:uiPriority="32" w:unhideWhenUsed="0" w:qFormat="1"/>
-    <w:lsdException w:name="Book Title" w:semiHidden="0" w:uiPriority="33" w:unhideWhenUsed="0" w:qFormat="1"/>
-    <w:lsdException w:name="Bibliography" w:uiPriority="37"/>
-    <w:lsdException w:name="TOC Heading" w:uiPriority="39" w:qFormat="1"/>
-  </w:latentStyles>
-  <w:style w:type="paragraph" w:default="1" w:styleId="Normal">
-    <w:name w:val="Normal"/>
-    <w:qFormat/>
-  </w:style>
-  <w:style w:type="paragraph" w:styleId="Ttulo1">
-    <w:name w:val="heading 1"/>
-    <w:basedOn w:val="Normal"/>
-    <w:next w:val="Normal"/>
-    <w:link w:val="Ttulo1Car"/>
-    <w:uiPriority w:val="9"/>
-    <w:qFormat/>
-    <w:rsid w:val="00EF44FF"/>
+    <w:rsid w:val="00BB0696"/>
     <w:pPr>
       <w:keepNext/>
       <w:keepLines/>
-      <w:spacing w:before="480" w:after="0"/>
-      <w:outlineLvl w:val="0"/>
+      <w:spacing w:before="200" w:after="0"/>
+      <w:outlineLvl w:val="3"/>
     </w:pPr>
     <w:rPr>
       <w:rFonts w:asciiTheme="majorHAnsi" w:eastAsiaTheme="majorEastAsia" w:hAnsiTheme="majorHAnsi" w:cstheme="majorBidi"/>
       <w:b/>
       <w:bCs/>
-      <w:color w:val="365F91" w:themeColor="accent1" w:themeShade="BF"/>
-      <w:sz w:val="28"/>
-      <w:szCs w:val="28"/>
-    </w:rPr>
-  </w:style>
-  <w:style w:type="paragraph" w:styleId="Ttulo2">
-    <w:name w:val="heading 2"/>
-    <w:basedOn w:val="Normal"/>
-    <w:next w:val="Normal"/>
-    <w:link w:val="Ttulo2Car"/>
-    <w:uiPriority w:val="9"/>
-    <w:unhideWhenUsed/>
-    <w:qFormat/>
-    <w:rsid w:val="00C846C2"/>
-    <w:pPr>
-      <w:keepNext/>
-      <w:keepLines/>
-      <w:spacing w:before="200" w:after="0"/>
-      <w:outlineLvl w:val="1"/>
-    </w:pPr>
-    <w:rPr>
-      <w:rFonts w:asciiTheme="majorHAnsi" w:eastAsiaTheme="majorEastAsia" w:hAnsiTheme="majorHAnsi" w:cstheme="majorBidi"/>
-      <w:b/>
-      <w:bCs/>
-      <w:color w:val="4F81BD" w:themeColor="accent1"/>
-      <w:sz w:val="26"/>
-      <w:szCs w:val="26"/>
-    </w:rPr>
-  </w:style>
-  <w:style w:type="paragraph" w:styleId="Ttulo3">
-    <w:name w:val="heading 3"/>
-    <w:basedOn w:val="Normal"/>
-    <w:next w:val="Normal"/>
-    <w:link w:val="Ttulo3Car"/>
-    <w:uiPriority w:val="9"/>
-    <w:unhideWhenUsed/>
-    <w:qFormat/>
-    <w:rsid w:val="00E83B2F"/>
-    <w:pPr>
-      <w:keepNext/>
-      <w:keepLines/>
-      <w:spacing w:before="200" w:after="0"/>
-      <w:outlineLvl w:val="2"/>
-    </w:pPr>
-    <w:rPr>
-      <w:rFonts w:asciiTheme="majorHAnsi" w:eastAsiaTheme="majorEastAsia" w:hAnsiTheme="majorHAnsi" w:cstheme="majorBidi"/>
-      <w:b/>
-      <w:bCs/>
+      <w:i/>
+      <w:iCs/>
       <w:color w:val="4F81BD" w:themeColor="accent1"/>
     </w:rPr>
   </w:style>
@@ -17390,6 +17536,665 @@
       <w:color w:val="808080"/>
     </w:rPr>
   </w:style>
+  <w:style w:type="character" w:customStyle="1" w:styleId="Ttulo4Car">
+    <w:name w:val="Título 4 Car"/>
+    <w:basedOn w:val="Fuentedeprrafopredeter"/>
+    <w:link w:val="Ttulo4"/>
+    <w:uiPriority w:val="9"/>
+    <w:rsid w:val="00BB0696"/>
+    <w:rPr>
+      <w:rFonts w:asciiTheme="majorHAnsi" w:eastAsiaTheme="majorEastAsia" w:hAnsiTheme="majorHAnsi" w:cstheme="majorBidi"/>
+      <w:b/>
+      <w:bCs/>
+      <w:i/>
+      <w:iCs/>
+      <w:color w:val="4F81BD" w:themeColor="accent1"/>
+    </w:rPr>
+  </w:style>
+</w:styles>
+</file>
+
+<file path=word/stylesWithEffects.xml><?xml version="1.0" encoding="utf-8"?>
+<w:styles xmlns:wpc="http://schemas.microsoft.com/office/word/2010/wordprocessingCanvas" xmlns:mc="http://schemas.openxmlformats.org/markup-compatibility/2006" xmlns:o="urn:schemas-microsoft-com:office:office" xmlns:r="http://schemas.openxmlformats.org/officeDocument/2006/relationships" xmlns:m="http://schemas.openxmlformats.org/officeDocument/2006/math" xmlns:v="urn:schemas-microsoft-com:vml" xmlns:wp14="http://schemas.microsoft.com/office/word/2010/wordprocessingDrawing" xmlns:wp="http://schemas.openxmlformats.org/drawingml/2006/wordprocessingDrawing" xmlns:w10="urn:schemas-microsoft-com:office:word" xmlns:w="http://schemas.openxmlformats.org/wordprocessingml/2006/main" xmlns:w14="http://schemas.microsoft.com/office/word/2010/wordml" xmlns:wpg="http://schemas.microsoft.com/office/word/2010/wordprocessingGroup" xmlns:wpi="http://schemas.microsoft.com/office/word/2010/wordprocessingInk" xmlns:wne="http://schemas.microsoft.com/office/word/2006/wordml" xmlns:wps="http://schemas.microsoft.com/office/word/2010/wordprocessingShape" mc:Ignorable="w14 wp14">
+  <w:docDefaults>
+    <w:rPrDefault>
+      <w:rPr>
+        <w:rFonts w:asciiTheme="minorHAnsi" w:eastAsiaTheme="minorHAnsi" w:hAnsiTheme="minorHAnsi" w:cstheme="minorBidi"/>
+        <w:sz w:val="22"/>
+        <w:szCs w:val="22"/>
+        <w:lang w:val="es-ES" w:eastAsia="en-US" w:bidi="ar-SA"/>
+      </w:rPr>
+    </w:rPrDefault>
+    <w:pPrDefault>
+      <w:pPr>
+        <w:spacing w:after="200" w:line="276" w:lineRule="auto"/>
+      </w:pPr>
+    </w:pPrDefault>
+  </w:docDefaults>
+  <w:latentStyles w:defLockedState="0" w:defUIPriority="99" w:defSemiHidden="1" w:defUnhideWhenUsed="1" w:defQFormat="0" w:count="267">
+    <w:lsdException w:name="Normal" w:semiHidden="0" w:uiPriority="0" w:unhideWhenUsed="0" w:qFormat="1"/>
+    <w:lsdException w:name="heading 1" w:semiHidden="0" w:uiPriority="9" w:unhideWhenUsed="0" w:qFormat="1"/>
+    <w:lsdException w:name="heading 2" w:uiPriority="9" w:qFormat="1"/>
+    <w:lsdException w:name="heading 3" w:uiPriority="9" w:qFormat="1"/>
+    <w:lsdException w:name="heading 4" w:uiPriority="9" w:qFormat="1"/>
+    <w:lsdException w:name="heading 5" w:uiPriority="9" w:qFormat="1"/>
+    <w:lsdException w:name="heading 6" w:uiPriority="9" w:qFormat="1"/>
+    <w:lsdException w:name="heading 7" w:uiPriority="9" w:qFormat="1"/>
+    <w:lsdException w:name="heading 8" w:uiPriority="9" w:qFormat="1"/>
+    <w:lsdException w:name="heading 9" w:uiPriority="9" w:qFormat="1"/>
+    <w:lsdException w:name="toc 1" w:uiPriority="39"/>
+    <w:lsdException w:name="toc 2" w:uiPriority="39"/>
+    <w:lsdException w:name="toc 3" w:uiPriority="39"/>
+    <w:lsdException w:name="toc 4" w:uiPriority="39"/>
+    <w:lsdException w:name="toc 5" w:uiPriority="39"/>
+    <w:lsdException w:name="toc 6" w:uiPriority="39"/>
+    <w:lsdException w:name="toc 7" w:uiPriority="39"/>
+    <w:lsdException w:name="toc 8" w:uiPriority="39"/>
+    <w:lsdException w:name="toc 9" w:uiPriority="39"/>
+    <w:lsdException w:name="caption" w:uiPriority="35" w:qFormat="1"/>
+    <w:lsdException w:name="Title" w:semiHidden="0" w:uiPriority="10" w:unhideWhenUsed="0" w:qFormat="1"/>
+    <w:lsdException w:name="Default Paragraph Font" w:uiPriority="1"/>
+    <w:lsdException w:name="Subtitle" w:semiHidden="0" w:uiPriority="11" w:unhideWhenUsed="0" w:qFormat="1"/>
+    <w:lsdException w:name="Strong" w:semiHidden="0" w:uiPriority="22" w:unhideWhenUsed="0" w:qFormat="1"/>
+    <w:lsdException w:name="Emphasis" w:semiHidden="0" w:uiPriority="20" w:unhideWhenUsed="0" w:qFormat="1"/>
+    <w:lsdException w:name="Table Grid" w:semiHidden="0" w:uiPriority="59" w:unhideWhenUsed="0"/>
+    <w:lsdException w:name="Placeholder Text" w:unhideWhenUsed="0"/>
+    <w:lsdException w:name="No Spacing" w:semiHidden="0" w:uiPriority="1" w:unhideWhenUsed="0" w:qFormat="1"/>
+    <w:lsdException w:name="Light Shading" w:semiHidden="0" w:uiPriority="60" w:unhideWhenUsed="0"/>
+    <w:lsdException w:name="Light List" w:semiHidden="0" w:uiPriority="61" w:unhideWhenUsed="0"/>
+    <w:lsdException w:name="Light Grid" w:semiHidden="0" w:uiPriority="62" w:unhideWhenUsed="0"/>
+    <w:lsdException w:name="Medium Shading 1" w:semiHidden="0" w:uiPriority="63" w:unhideWhenUsed="0"/>
+    <w:lsdException w:name="Medium Shading 2" w:semiHidden="0" w:uiPriority="64" w:unhideWhenUsed="0"/>
+    <w:lsdException w:name="Medium List 1" w:semiHidden="0" w:uiPriority="65" w:unhideWhenUsed="0"/>
+    <w:lsdException w:name="Medium List 2" w:semiHidden="0" w:uiPriority="66" w:unhideWhenUsed="0"/>
+    <w:lsdException w:name="Medium Grid 1" w:semiHidden="0" w:uiPriority="67" w:unhideWhenUsed="0"/>
+    <w:lsdException w:name="Medium Grid 2" w:semiHidden="0" w:uiPriority="68" w:unhideWhenUsed="0"/>
+    <w:lsdException w:name="Medium Grid 3" w:semiHidden="0" w:uiPriority="69" w:unhideWhenUsed="0"/>
+    <w:lsdException w:name="Dark List" w:semiHidden="0" w:uiPriority="70" w:unhideWhenUsed="0"/>
+    <w:lsdException w:name="Colorful Shading" w:semiHidden="0" w:uiPriority="71" w:unhideWhenUsed="0"/>
+    <w:lsdException w:name="Colorful List" w:semiHidden="0" w:uiPriority="72" w:unhideWhenUsed="0"/>
+    <w:lsdException w:name="Colorful Grid" w:semiHidden="0" w:uiPriority="73" w:unhideWhenUsed="0"/>
+    <w:lsdException w:name="Light Shading Accent 1" w:semiHidden="0" w:uiPriority="60" w:unhideWhenUsed="0"/>
+    <w:lsdException w:name="Light List Accent 1" w:semiHidden="0" w:uiPriority="61" w:unhideWhenUsed="0"/>
+    <w:lsdException w:name="Light Grid Accent 1" w:semiHidden="0" w:uiPriority="62" w:unhideWhenUsed="0"/>
+    <w:lsdException w:name="Medium Shading 1 Accent 1" w:semiHidden="0" w:uiPriority="63" w:unhideWhenUsed="0"/>
+    <w:lsdException w:name="Medium Shading 2 Accent 1" w:semiHidden="0" w:uiPriority="64" w:unhideWhenUsed="0"/>
+    <w:lsdException w:name="Medium List 1 Accent 1" w:semiHidden="0" w:uiPriority="65" w:unhideWhenUsed="0"/>
+    <w:lsdException w:name="Revision" w:unhideWhenUsed="0"/>
+    <w:lsdException w:name="List Paragraph" w:semiHidden="0" w:uiPriority="34" w:unhideWhenUsed="0" w:qFormat="1"/>
+    <w:lsdException w:name="Quote" w:semiHidden="0" w:uiPriority="29" w:unhideWhenUsed="0" w:qFormat="1"/>
+    <w:lsdException w:name="Intense Quote" w:semiHidden="0" w:uiPriority="30" w:unhideWhenUsed="0" w:qFormat="1"/>
+    <w:lsdException w:name="Medium List 2 Accent 1" w:semiHidden="0" w:uiPriority="66" w:unhideWhenUsed="0"/>
+    <w:lsdException w:name="Medium Grid 1 Accent 1" w:semiHidden="0" w:uiPriority="67" w:unhideWhenUsed="0"/>
+    <w:lsdException w:name="Medium Grid 2 Accent 1" w:semiHidden="0" w:uiPriority="68" w:unhideWhenUsed="0"/>
+    <w:lsdException w:name="Medium Grid 3 Accent 1" w:semiHidden="0" w:uiPriority="69" w:unhideWhenUsed="0"/>
+    <w:lsdException w:name="Dark List Accent 1" w:semiHidden="0" w:uiPriority="70" w:unhideWhenUsed="0"/>
+    <w:lsdException w:name="Colorful Shading Accent 1" w:semiHidden="0" w:uiPriority="71" w:unhideWhenUsed="0"/>
+    <w:lsdException w:name="Colorful List Accent 1" w:semiHidden="0" w:uiPriority="72" w:unhideWhenUsed="0"/>
+    <w:lsdException w:name="Colorful Grid Accent 1" w:semiHidden="0" w:uiPriority="73" w:unhideWhenUsed="0"/>
+    <w:lsdException w:name="Light Shading Accent 2" w:semiHidden="0" w:uiPriority="60" w:unhideWhenUsed="0"/>
+    <w:lsdException w:name="Light List Accent 2" w:semiHidden="0" w:uiPriority="61" w:unhideWhenUsed="0"/>
+    <w:lsdException w:name="Light Grid Accent 2" w:semiHidden="0" w:uiPriority="62" w:unhideWhenUsed="0"/>
+    <w:lsdException w:name="Medium Shading 1 Accent 2" w:semiHidden="0" w:uiPriority="63" w:unhideWhenUsed="0"/>
+    <w:lsdException w:name="Medium Shading 2 Accent 2" w:semiHidden="0" w:uiPriority="64" w:unhideWhenUsed="0"/>
+    <w:lsdException w:name="Medium List 1 Accent 2" w:semiHidden="0" w:uiPriority="65" w:unhideWhenUsed="0"/>
+    <w:lsdException w:name="Medium List 2 Accent 2" w:semiHidden="0" w:uiPriority="66" w:unhideWhenUsed="0"/>
+    <w:lsdException w:name="Medium Grid 1 Accent 2" w:semiHidden="0" w:uiPriority="67" w:unhideWhenUsed="0"/>
+    <w:lsdException w:name="Medium Grid 2 Accent 2" w:semiHidden="0" w:uiPriority="68" w:unhideWhenUsed="0"/>
+    <w:lsdException w:name="Medium Grid 3 Accent 2" w:semiHidden="0" w:uiPriority="69" w:unhideWhenUsed="0"/>
+    <w:lsdException w:name="Dark List Accent 2" w:semiHidden="0" w:uiPriority="70" w:unhideWhenUsed="0"/>
+    <w:lsdException w:name="Colorful Shading Accent 2" w:semiHidden="0" w:uiPriority="71" w:unhideWhenUsed="0"/>
+    <w:lsdException w:name="Colorful List Accent 2" w:semiHidden="0" w:uiPriority="72" w:unhideWhenUsed="0"/>
+    <w:lsdException w:name="Colorful Grid Accent 2" w:semiHidden="0" w:uiPriority="73" w:unhideWhenUsed="0"/>
+    <w:lsdException w:name="Light Shading Accent 3" w:semiHidden="0" w:uiPriority="60" w:unhideWhenUsed="0"/>
+    <w:lsdException w:name="Light List Accent 3" w:semiHidden="0" w:uiPriority="61" w:unhideWhenUsed="0"/>
+    <w:lsdException w:name="Light Grid Accent 3" w:semiHidden="0" w:uiPriority="62" w:unhideWhenUsed="0"/>
+    <w:lsdException w:name="Medium Shading 1 Accent 3" w:semiHidden="0" w:uiPriority="63" w:unhideWhenUsed="0"/>
+    <w:lsdException w:name="Medium Shading 2 Accent 3" w:semiHidden="0" w:uiPriority="64" w:unhideWhenUsed="0"/>
+    <w:lsdException w:name="Medium List 1 Accent 3" w:semiHidden="0" w:uiPriority="65" w:unhideWhenUsed="0"/>
+    <w:lsdException w:name="Medium List 2 Accent 3" w:semiHidden="0" w:uiPriority="66" w:unhideWhenUsed="0"/>
+    <w:lsdException w:name="Medium Grid 1 Accent 3" w:semiHidden="0" w:uiPriority="67" w:unhideWhenUsed="0"/>
+    <w:lsdException w:name="Medium Grid 2 Accent 3" w:semiHidden="0" w:uiPriority="68" w:unhideWhenUsed="0"/>
+    <w:lsdException w:name="Medium Grid 3 Accent 3" w:semiHidden="0" w:uiPriority="69" w:unhideWhenUsed="0"/>
+    <w:lsdException w:name="Dark List Accent 3" w:semiHidden="0" w:uiPriority="70" w:unhideWhenUsed="0"/>
+    <w:lsdException w:name="Colorful Shading Accent 3" w:semiHidden="0" w:uiPriority="71" w:unhideWhenUsed="0"/>
+    <w:lsdException w:name="Colorful List Accent 3" w:semiHidden="0" w:uiPriority="72" w:unhideWhenUsed="0"/>
+    <w:lsdException w:name="Colorful Grid Accent 3" w:semiHidden="0" w:uiPriority="73" w:unhideWhenUsed="0"/>
+    <w:lsdException w:name="Light Shading Accent 4" w:semiHidden="0" w:uiPriority="60" w:unhideWhenUsed="0"/>
+    <w:lsdException w:name="Light List Accent 4" w:semiHidden="0" w:uiPriority="61" w:unhideWhenUsed="0"/>
+    <w:lsdException w:name="Light Grid Accent 4" w:semiHidden="0" w:uiPriority="62" w:unhideWhenUsed="0"/>
+    <w:lsdException w:name="Medium Shading 1 Accent 4" w:semiHidden="0" w:uiPriority="63" w:unhideWhenUsed="0"/>
+    <w:lsdException w:name="Medium Shading 2 Accent 4" w:semiHidden="0" w:uiPriority="64" w:unhideWhenUsed="0"/>
+    <w:lsdException w:name="Medium List 1 Accent 4" w:semiHidden="0" w:uiPriority="65" w:unhideWhenUsed="0"/>
+    <w:lsdException w:name="Medium List 2 Accent 4" w:semiHidden="0" w:uiPriority="66" w:unhideWhenUsed="0"/>
+    <w:lsdException w:name="Medium Grid 1 Accent 4" w:semiHidden="0" w:uiPriority="67" w:unhideWhenUsed="0"/>
+    <w:lsdException w:name="Medium Grid 2 Accent 4" w:semiHidden="0" w:uiPriority="68" w:unhideWhenUsed="0"/>
+    <w:lsdException w:name="Medium Grid 3 Accent 4" w:semiHidden="0" w:uiPriority="69" w:unhideWhenUsed="0"/>
+    <w:lsdException w:name="Dark List Accent 4" w:semiHidden="0" w:uiPriority="70" w:unhideWhenUsed="0"/>
+    <w:lsdException w:name="Colorful Shading Accent 4" w:semiHidden="0" w:uiPriority="71" w:unhideWhenUsed="0"/>
+    <w:lsdException w:name="Colorful List Accent 4" w:semiHidden="0" w:uiPriority="72" w:unhideWhenUsed="0"/>
+    <w:lsdException w:name="Colorful Grid Accent 4" w:semiHidden="0" w:uiPriority="73" w:unhideWhenUsed="0"/>
+    <w:lsdException w:name="Light Shading Accent 5" w:semiHidden="0" w:uiPriority="60" w:unhideWhenUsed="0"/>
+    <w:lsdException w:name="Light List Accent 5" w:semiHidden="0" w:uiPriority="61" w:unhideWhenUsed="0"/>
+    <w:lsdException w:name="Light Grid Accent 5" w:semiHidden="0" w:uiPriority="62" w:unhideWhenUsed="0"/>
+    <w:lsdException w:name="Medium Shading 1 Accent 5" w:semiHidden="0" w:uiPriority="63" w:unhideWhenUsed="0"/>
+    <w:lsdException w:name="Medium Shading 2 Accent 5" w:semiHidden="0" w:uiPriority="64" w:unhideWhenUsed="0"/>
+    <w:lsdException w:name="Medium List 1 Accent 5" w:semiHidden="0" w:uiPriority="65" w:unhideWhenUsed="0"/>
+    <w:lsdException w:name="Medium List 2 Accent 5" w:semiHidden="0" w:uiPriority="66" w:unhideWhenUsed="0"/>
+    <w:lsdException w:name="Medium Grid 1 Accent 5" w:semiHidden="0" w:uiPriority="67" w:unhideWhenUsed="0"/>
+    <w:lsdException w:name="Medium Grid 2 Accent 5" w:semiHidden="0" w:uiPriority="68" w:unhideWhenUsed="0"/>
+    <w:lsdException w:name="Medium Grid 3 Accent 5" w:semiHidden="0" w:uiPriority="69" w:unhideWhenUsed="0"/>
+    <w:lsdException w:name="Dark List Accent 5" w:semiHidden="0" w:uiPriority="70" w:unhideWhenUsed="0"/>
+    <w:lsdException w:name="Colorful Shading Accent 5" w:semiHidden="0" w:uiPriority="71" w:unhideWhenUsed="0"/>
+    <w:lsdException w:name="Colorful List Accent 5" w:semiHidden="0" w:uiPriority="72" w:unhideWhenUsed="0"/>
+    <w:lsdException w:name="Colorful Grid Accent 5" w:semiHidden="0" w:uiPriority="73" w:unhideWhenUsed="0"/>
+    <w:lsdException w:name="Light Shading Accent 6" w:semiHidden="0" w:uiPriority="60" w:unhideWhenUsed="0"/>
+    <w:lsdException w:name="Light List Accent 6" w:semiHidden="0" w:uiPriority="61" w:unhideWhenUsed="0"/>
+    <w:lsdException w:name="Light Grid Accent 6" w:semiHidden="0" w:uiPriority="62" w:unhideWhenUsed="0"/>
+    <w:lsdException w:name="Medium Shading 1 Accent 6" w:semiHidden="0" w:uiPriority="63" w:unhideWhenUsed="0"/>
+    <w:lsdException w:name="Medium Shading 2 Accent 6" w:semiHidden="0" w:uiPriority="64" w:unhideWhenUsed="0"/>
+    <w:lsdException w:name="Medium List 1 Accent 6" w:semiHidden="0" w:uiPriority="65" w:unhideWhenUsed="0"/>
+    <w:lsdException w:name="Medium List 2 Accent 6" w:semiHidden="0" w:uiPriority="66" w:unhideWhenUsed="0"/>
+    <w:lsdException w:name="Medium Grid 1 Accent 6" w:semiHidden="0" w:uiPriority="67" w:unhideWhenUsed="0"/>
+    <w:lsdException w:name="Medium Grid 2 Accent 6" w:semiHidden="0" w:uiPriority="68" w:unhideWhenUsed="0"/>
+    <w:lsdException w:name="Medium Grid 3 Accent 6" w:semiHidden="0" w:uiPriority="69" w:unhideWhenUsed="0"/>
+    <w:lsdException w:name="Dark List Accent 6" w:semiHidden="0" w:uiPriority="70" w:unhideWhenUsed="0"/>
+    <w:lsdException w:name="Colorful Shading Accent 6" w:semiHidden="0" w:uiPriority="71" w:unhideWhenUsed="0"/>
+    <w:lsdException w:name="Colorful List Accent 6" w:semiHidden="0" w:uiPriority="72" w:unhideWhenUsed="0"/>
+    <w:lsdException w:name="Colorful Grid Accent 6" w:semiHidden="0" w:uiPriority="73" w:unhideWhenUsed="0"/>
+    <w:lsdException w:name="Subtle Emphasis" w:semiHidden="0" w:uiPriority="19" w:unhideWhenUsed="0" w:qFormat="1"/>
+    <w:lsdException w:name="Intense Emphasis" w:semiHidden="0" w:uiPriority="21" w:unhideWhenUsed="0" w:qFormat="1"/>
+    <w:lsdException w:name="Subtle Reference" w:semiHidden="0" w:uiPriority="31" w:unhideWhenUsed="0" w:qFormat="1"/>
+    <w:lsdException w:name="Intense Reference" w:semiHidden="0" w:uiPriority="32" w:unhideWhenUsed="0" w:qFormat="1"/>
+    <w:lsdException w:name="Book Title" w:semiHidden="0" w:uiPriority="33" w:unhideWhenUsed="0" w:qFormat="1"/>
+    <w:lsdException w:name="Bibliography" w:uiPriority="37"/>
+    <w:lsdException w:name="TOC Heading" w:uiPriority="39" w:qFormat="1"/>
+  </w:latentStyles>
+  <w:style w:type="paragraph" w:default="1" w:styleId="Normal">
+    <w:name w:val="Normal"/>
+    <w:qFormat/>
+  </w:style>
+  <w:style w:type="paragraph" w:styleId="Ttulo1">
+    <w:name w:val="heading 1"/>
+    <w:basedOn w:val="Normal"/>
+    <w:next w:val="Normal"/>
+    <w:link w:val="Ttulo1Car"/>
+    <w:uiPriority w:val="9"/>
+    <w:qFormat/>
+    <w:rsid w:val="00EF44FF"/>
+    <w:pPr>
+      <w:keepNext/>
+      <w:keepLines/>
+      <w:spacing w:before="480" w:after="0"/>
+      <w:outlineLvl w:val="0"/>
+    </w:pPr>
+    <w:rPr>
+      <w:rFonts w:asciiTheme="majorHAnsi" w:eastAsiaTheme="majorEastAsia" w:hAnsiTheme="majorHAnsi" w:cstheme="majorBidi"/>
+      <w:b/>
+      <w:bCs/>
+      <w:color w:val="365F91" w:themeColor="accent1" w:themeShade="BF"/>
+      <w:sz w:val="28"/>
+      <w:szCs w:val="28"/>
+    </w:rPr>
+  </w:style>
+  <w:style w:type="paragraph" w:styleId="Ttulo2">
+    <w:name w:val="heading 2"/>
+    <w:basedOn w:val="Normal"/>
+    <w:next w:val="Normal"/>
+    <w:link w:val="Ttulo2Car"/>
+    <w:uiPriority w:val="9"/>
+    <w:unhideWhenUsed/>
+    <w:qFormat/>
+    <w:rsid w:val="00C846C2"/>
+    <w:pPr>
+      <w:keepNext/>
+      <w:keepLines/>
+      <w:spacing w:before="200" w:after="0"/>
+      <w:outlineLvl w:val="1"/>
+    </w:pPr>
+    <w:rPr>
+      <w:rFonts w:asciiTheme="majorHAnsi" w:eastAsiaTheme="majorEastAsia" w:hAnsiTheme="majorHAnsi" w:cstheme="majorBidi"/>
+      <w:b/>
+      <w:bCs/>
+      <w:color w:val="4F81BD" w:themeColor="accent1"/>
+      <w:sz w:val="26"/>
+      <w:szCs w:val="26"/>
+    </w:rPr>
+  </w:style>
+  <w:style w:type="paragraph" w:styleId="Ttulo3">
+    <w:name w:val="heading 3"/>
+    <w:basedOn w:val="Normal"/>
+    <w:next w:val="Normal"/>
+    <w:link w:val="Ttulo3Car"/>
+    <w:uiPriority w:val="9"/>
+    <w:unhideWhenUsed/>
+    <w:qFormat/>
+    <w:rsid w:val="00E83B2F"/>
+    <w:pPr>
+      <w:keepNext/>
+      <w:keepLines/>
+      <w:spacing w:before="200" w:after="0"/>
+      <w:outlineLvl w:val="2"/>
+    </w:pPr>
+    <w:rPr>
+      <w:rFonts w:asciiTheme="majorHAnsi" w:eastAsiaTheme="majorEastAsia" w:hAnsiTheme="majorHAnsi" w:cstheme="majorBidi"/>
+      <w:b/>
+      <w:bCs/>
+      <w:color w:val="4F81BD" w:themeColor="accent1"/>
+    </w:rPr>
+  </w:style>
+  <w:style w:type="paragraph" w:styleId="Ttulo4">
+    <w:name w:val="heading 4"/>
+    <w:basedOn w:val="Normal"/>
+    <w:next w:val="Normal"/>
+    <w:link w:val="Ttulo4Car"/>
+    <w:uiPriority w:val="9"/>
+    <w:unhideWhenUsed/>
+    <w:qFormat/>
+    <w:rsid w:val="00BB0696"/>
+    <w:pPr>
+      <w:keepNext/>
+      <w:keepLines/>
+      <w:spacing w:before="200" w:after="0"/>
+      <w:outlineLvl w:val="3"/>
+    </w:pPr>
+    <w:rPr>
+      <w:rFonts w:asciiTheme="majorHAnsi" w:eastAsiaTheme="majorEastAsia" w:hAnsiTheme="majorHAnsi" w:cstheme="majorBidi"/>
+      <w:b/>
+      <w:bCs/>
+      <w:i/>
+      <w:iCs/>
+      <w:color w:val="4F81BD" w:themeColor="accent1"/>
+    </w:rPr>
+  </w:style>
+  <w:style w:type="character" w:default="1" w:styleId="Fuentedeprrafopredeter">
+    <w:name w:val="Default Paragraph Font"/>
+    <w:uiPriority w:val="1"/>
+    <w:semiHidden/>
+    <w:unhideWhenUsed/>
+  </w:style>
+  <w:style w:type="table" w:default="1" w:styleId="Tablanormal">
+    <w:name w:val="Normal Table"/>
+    <w:uiPriority w:val="99"/>
+    <w:semiHidden/>
+    <w:unhideWhenUsed/>
+    <w:tblPr>
+      <w:tblInd w:w="0" w:type="dxa"/>
+      <w:tblCellMar>
+        <w:top w:w="0" w:type="dxa"/>
+        <w:left w:w="108" w:type="dxa"/>
+        <w:bottom w:w="0" w:type="dxa"/>
+        <w:right w:w="108" w:type="dxa"/>
+      </w:tblCellMar>
+    </w:tblPr>
+  </w:style>
+  <w:style w:type="numbering" w:default="1" w:styleId="Sinlista">
+    <w:name w:val="No List"/>
+    <w:uiPriority w:val="99"/>
+    <w:semiHidden/>
+    <w:unhideWhenUsed/>
+  </w:style>
+  <w:style w:type="paragraph" w:styleId="Textodeglobo">
+    <w:name w:val="Balloon Text"/>
+    <w:basedOn w:val="Normal"/>
+    <w:link w:val="TextodegloboCar"/>
+    <w:uiPriority w:val="99"/>
+    <w:semiHidden/>
+    <w:unhideWhenUsed/>
+    <w:rsid w:val="008620E6"/>
+    <w:pPr>
+      <w:spacing w:after="0" w:line="240" w:lineRule="auto"/>
+    </w:pPr>
+    <w:rPr>
+      <w:rFonts w:ascii="Tahoma" w:hAnsi="Tahoma" w:cs="Tahoma"/>
+      <w:sz w:val="16"/>
+      <w:szCs w:val="16"/>
+    </w:rPr>
+  </w:style>
+  <w:style w:type="character" w:customStyle="1" w:styleId="TextodegloboCar">
+    <w:name w:val="Texto de globo Car"/>
+    <w:basedOn w:val="Fuentedeprrafopredeter"/>
+    <w:link w:val="Textodeglobo"/>
+    <w:uiPriority w:val="99"/>
+    <w:semiHidden/>
+    <w:rsid w:val="008620E6"/>
+    <w:rPr>
+      <w:rFonts w:ascii="Tahoma" w:hAnsi="Tahoma" w:cs="Tahoma"/>
+      <w:sz w:val="16"/>
+      <w:szCs w:val="16"/>
+    </w:rPr>
+  </w:style>
+  <w:style w:type="paragraph" w:styleId="Encabezado">
+    <w:name w:val="header"/>
+    <w:basedOn w:val="Normal"/>
+    <w:link w:val="EncabezadoCar"/>
+    <w:uiPriority w:val="99"/>
+    <w:unhideWhenUsed/>
+    <w:rsid w:val="00895162"/>
+    <w:pPr>
+      <w:tabs>
+        <w:tab w:val="center" w:pos="4252"/>
+        <w:tab w:val="right" w:pos="8504"/>
+      </w:tabs>
+      <w:spacing w:after="0" w:line="240" w:lineRule="auto"/>
+    </w:pPr>
+  </w:style>
+  <w:style w:type="character" w:customStyle="1" w:styleId="EncabezadoCar">
+    <w:name w:val="Encabezado Car"/>
+    <w:basedOn w:val="Fuentedeprrafopredeter"/>
+    <w:link w:val="Encabezado"/>
+    <w:uiPriority w:val="99"/>
+    <w:rsid w:val="00895162"/>
+  </w:style>
+  <w:style w:type="paragraph" w:styleId="Piedepgina">
+    <w:name w:val="footer"/>
+    <w:basedOn w:val="Normal"/>
+    <w:link w:val="PiedepginaCar"/>
+    <w:uiPriority w:val="99"/>
+    <w:unhideWhenUsed/>
+    <w:rsid w:val="00895162"/>
+    <w:pPr>
+      <w:tabs>
+        <w:tab w:val="center" w:pos="4252"/>
+        <w:tab w:val="right" w:pos="8504"/>
+      </w:tabs>
+      <w:spacing w:after="0" w:line="240" w:lineRule="auto"/>
+    </w:pPr>
+  </w:style>
+  <w:style w:type="character" w:customStyle="1" w:styleId="PiedepginaCar">
+    <w:name w:val="Pie de página Car"/>
+    <w:basedOn w:val="Fuentedeprrafopredeter"/>
+    <w:link w:val="Piedepgina"/>
+    <w:uiPriority w:val="99"/>
+    <w:rsid w:val="00895162"/>
+  </w:style>
+  <w:style w:type="paragraph" w:styleId="Sinespaciado">
+    <w:name w:val="No Spacing"/>
+    <w:link w:val="SinespaciadoCar"/>
+    <w:uiPriority w:val="1"/>
+    <w:qFormat/>
+    <w:rsid w:val="00EF44FF"/>
+    <w:pPr>
+      <w:spacing w:after="0" w:line="240" w:lineRule="auto"/>
+    </w:pPr>
+    <w:rPr>
+      <w:rFonts w:eastAsiaTheme="minorEastAsia"/>
+      <w:lang w:eastAsia="es-ES"/>
+    </w:rPr>
+  </w:style>
+  <w:style w:type="character" w:customStyle="1" w:styleId="SinespaciadoCar">
+    <w:name w:val="Sin espaciado Car"/>
+    <w:basedOn w:val="Fuentedeprrafopredeter"/>
+    <w:link w:val="Sinespaciado"/>
+    <w:uiPriority w:val="1"/>
+    <w:rsid w:val="00EF44FF"/>
+    <w:rPr>
+      <w:rFonts w:eastAsiaTheme="minorEastAsia"/>
+      <w:lang w:eastAsia="es-ES"/>
+    </w:rPr>
+  </w:style>
+  <w:style w:type="character" w:customStyle="1" w:styleId="Ttulo1Car">
+    <w:name w:val="Título 1 Car"/>
+    <w:basedOn w:val="Fuentedeprrafopredeter"/>
+    <w:link w:val="Ttulo1"/>
+    <w:uiPriority w:val="9"/>
+    <w:rsid w:val="00EF44FF"/>
+    <w:rPr>
+      <w:rFonts w:asciiTheme="majorHAnsi" w:eastAsiaTheme="majorEastAsia" w:hAnsiTheme="majorHAnsi" w:cstheme="majorBidi"/>
+      <w:b/>
+      <w:bCs/>
+      <w:color w:val="365F91" w:themeColor="accent1" w:themeShade="BF"/>
+      <w:sz w:val="28"/>
+      <w:szCs w:val="28"/>
+    </w:rPr>
+  </w:style>
+  <w:style w:type="paragraph" w:styleId="TtulodeTDC">
+    <w:name w:val="TOC Heading"/>
+    <w:basedOn w:val="Ttulo1"/>
+    <w:next w:val="Normal"/>
+    <w:uiPriority w:val="39"/>
+    <w:semiHidden/>
+    <w:unhideWhenUsed/>
+    <w:qFormat/>
+    <w:rsid w:val="00EF44FF"/>
+    <w:pPr>
+      <w:outlineLvl w:val="9"/>
+    </w:pPr>
+    <w:rPr>
+      <w:lang w:eastAsia="es-ES"/>
+    </w:rPr>
+  </w:style>
+  <w:style w:type="character" w:customStyle="1" w:styleId="Ttulo2Car">
+    <w:name w:val="Título 2 Car"/>
+    <w:basedOn w:val="Fuentedeprrafopredeter"/>
+    <w:link w:val="Ttulo2"/>
+    <w:uiPriority w:val="9"/>
+    <w:rsid w:val="00C846C2"/>
+    <w:rPr>
+      <w:rFonts w:asciiTheme="majorHAnsi" w:eastAsiaTheme="majorEastAsia" w:hAnsiTheme="majorHAnsi" w:cstheme="majorBidi"/>
+      <w:b/>
+      <w:bCs/>
+      <w:color w:val="4F81BD" w:themeColor="accent1"/>
+      <w:sz w:val="26"/>
+      <w:szCs w:val="26"/>
+    </w:rPr>
+  </w:style>
+  <w:style w:type="paragraph" w:styleId="Prrafodelista">
+    <w:name w:val="List Paragraph"/>
+    <w:basedOn w:val="Normal"/>
+    <w:uiPriority w:val="34"/>
+    <w:qFormat/>
+    <w:rsid w:val="00C846C2"/>
+    <w:pPr>
+      <w:ind w:left="720"/>
+      <w:contextualSpacing/>
+    </w:pPr>
+  </w:style>
+  <w:style w:type="character" w:customStyle="1" w:styleId="Ttulo3Car">
+    <w:name w:val="Título 3 Car"/>
+    <w:basedOn w:val="Fuentedeprrafopredeter"/>
+    <w:link w:val="Ttulo3"/>
+    <w:uiPriority w:val="9"/>
+    <w:rsid w:val="00E83B2F"/>
+    <w:rPr>
+      <w:rFonts w:asciiTheme="majorHAnsi" w:eastAsiaTheme="majorEastAsia" w:hAnsiTheme="majorHAnsi" w:cstheme="majorBidi"/>
+      <w:b/>
+      <w:bCs/>
+      <w:color w:val="4F81BD" w:themeColor="accent1"/>
+    </w:rPr>
+  </w:style>
+  <w:style w:type="table" w:styleId="Tablaconcuadrcula">
+    <w:name w:val="Table Grid"/>
+    <w:basedOn w:val="Tablanormal"/>
+    <w:uiPriority w:val="59"/>
+    <w:rsid w:val="009046CC"/>
+    <w:pPr>
+      <w:spacing w:after="0" w:line="240" w:lineRule="auto"/>
+    </w:pPr>
+    <w:tblPr>
+      <w:tblInd w:w="0" w:type="dxa"/>
+      <w:tblBorders>
+        <w:top w:val="single" w:sz="4" w:space="0" w:color="auto"/>
+        <w:left w:val="single" w:sz="4" w:space="0" w:color="auto"/>
+        <w:bottom w:val="single" w:sz="4" w:space="0" w:color="auto"/>
+        <w:right w:val="single" w:sz="4" w:space="0" w:color="auto"/>
+        <w:insideH w:val="single" w:sz="4" w:space="0" w:color="auto"/>
+        <w:insideV w:val="single" w:sz="4" w:space="0" w:color="auto"/>
+      </w:tblBorders>
+      <w:tblCellMar>
+        <w:top w:w="0" w:type="dxa"/>
+        <w:left w:w="108" w:type="dxa"/>
+        <w:bottom w:w="0" w:type="dxa"/>
+        <w:right w:w="108" w:type="dxa"/>
+      </w:tblCellMar>
+    </w:tblPr>
+  </w:style>
+  <w:style w:type="table" w:styleId="Listaclara">
+    <w:name w:val="Light List"/>
+    <w:basedOn w:val="Tablanormal"/>
+    <w:uiPriority w:val="61"/>
+    <w:rsid w:val="00480226"/>
+    <w:pPr>
+      <w:spacing w:after="0" w:line="240" w:lineRule="auto"/>
+    </w:pPr>
+    <w:tblPr>
+      <w:tblStyleRowBandSize w:val="1"/>
+      <w:tblStyleColBandSize w:val="1"/>
+      <w:tblInd w:w="0" w:type="dxa"/>
+      <w:tblBorders>
+        <w:top w:val="single" w:sz="8" w:space="0" w:color="000000" w:themeColor="text1"/>
+        <w:left w:val="single" w:sz="8" w:space="0" w:color="000000" w:themeColor="text1"/>
+        <w:bottom w:val="single" w:sz="8" w:space="0" w:color="000000" w:themeColor="text1"/>
+        <w:right w:val="single" w:sz="8" w:space="0" w:color="000000" w:themeColor="text1"/>
+      </w:tblBorders>
+      <w:tblCellMar>
+        <w:top w:w="0" w:type="dxa"/>
+        <w:left w:w="108" w:type="dxa"/>
+        <w:bottom w:w="0" w:type="dxa"/>
+        <w:right w:w="108" w:type="dxa"/>
+      </w:tblCellMar>
+    </w:tblPr>
+    <w:tblStylePr w:type="firstRow">
+      <w:pPr>
+        <w:spacing w:before="0" w:after="0" w:line="240" w:lineRule="auto"/>
+      </w:pPr>
+      <w:rPr>
+        <w:b/>
+        <w:bCs/>
+        <w:color w:val="FFFFFF" w:themeColor="background1"/>
+      </w:rPr>
+      <w:tblPr/>
+      <w:tcPr>
+        <w:shd w:val="clear" w:color="auto" w:fill="000000" w:themeFill="text1"/>
+      </w:tcPr>
+    </w:tblStylePr>
+    <w:tblStylePr w:type="lastRow">
+      <w:pPr>
+        <w:spacing w:before="0" w:after="0" w:line="240" w:lineRule="auto"/>
+      </w:pPr>
+      <w:rPr>
+        <w:b/>
+        <w:bCs/>
+      </w:rPr>
+      <w:tblPr/>
+      <w:tcPr>
+        <w:tcBorders>
+          <w:top w:val="double" w:sz="6" w:space="0" w:color="000000" w:themeColor="text1"/>
+          <w:left w:val="single" w:sz="8" w:space="0" w:color="000000" w:themeColor="text1"/>
+          <w:bottom w:val="single" w:sz="8" w:space="0" w:color="000000" w:themeColor="text1"/>
+          <w:right w:val="single" w:sz="8" w:space="0" w:color="000000" w:themeColor="text1"/>
+        </w:tcBorders>
+      </w:tcPr>
+    </w:tblStylePr>
+    <w:tblStylePr w:type="firstCol">
+      <w:rPr>
+        <w:b/>
+        <w:bCs/>
+      </w:rPr>
+    </w:tblStylePr>
+    <w:tblStylePr w:type="lastCol">
+      <w:rPr>
+        <w:b/>
+        <w:bCs/>
+      </w:rPr>
+    </w:tblStylePr>
+    <w:tblStylePr w:type="band1Vert">
+      <w:tblPr/>
+      <w:tcPr>
+        <w:tcBorders>
+          <w:top w:val="single" w:sz="8" w:space="0" w:color="000000" w:themeColor="text1"/>
+          <w:left w:val="single" w:sz="8" w:space="0" w:color="000000" w:themeColor="text1"/>
+          <w:bottom w:val="single" w:sz="8" w:space="0" w:color="000000" w:themeColor="text1"/>
+          <w:right w:val="single" w:sz="8" w:space="0" w:color="000000" w:themeColor="text1"/>
+        </w:tcBorders>
+      </w:tcPr>
+    </w:tblStylePr>
+    <w:tblStylePr w:type="band1Horz">
+      <w:tblPr/>
+      <w:tcPr>
+        <w:tcBorders>
+          <w:top w:val="single" w:sz="8" w:space="0" w:color="000000" w:themeColor="text1"/>
+          <w:left w:val="single" w:sz="8" w:space="0" w:color="000000" w:themeColor="text1"/>
+          <w:bottom w:val="single" w:sz="8" w:space="0" w:color="000000" w:themeColor="text1"/>
+          <w:right w:val="single" w:sz="8" w:space="0" w:color="000000" w:themeColor="text1"/>
+        </w:tcBorders>
+      </w:tcPr>
+    </w:tblStylePr>
+  </w:style>
+  <w:style w:type="paragraph" w:styleId="TDC1">
+    <w:name w:val="toc 1"/>
+    <w:basedOn w:val="Normal"/>
+    <w:next w:val="Normal"/>
+    <w:autoRedefine/>
+    <w:uiPriority w:val="39"/>
+    <w:unhideWhenUsed/>
+    <w:rsid w:val="00610078"/>
+    <w:pPr>
+      <w:spacing w:after="100"/>
+    </w:pPr>
+  </w:style>
+  <w:style w:type="paragraph" w:styleId="TDC2">
+    <w:name w:val="toc 2"/>
+    <w:basedOn w:val="Normal"/>
+    <w:next w:val="Normal"/>
+    <w:autoRedefine/>
+    <w:uiPriority w:val="39"/>
+    <w:unhideWhenUsed/>
+    <w:rsid w:val="00610078"/>
+    <w:pPr>
+      <w:spacing w:after="100"/>
+      <w:ind w:left="220"/>
+    </w:pPr>
+  </w:style>
+  <w:style w:type="paragraph" w:styleId="TDC3">
+    <w:name w:val="toc 3"/>
+    <w:basedOn w:val="Normal"/>
+    <w:next w:val="Normal"/>
+    <w:autoRedefine/>
+    <w:uiPriority w:val="39"/>
+    <w:unhideWhenUsed/>
+    <w:rsid w:val="00610078"/>
+    <w:pPr>
+      <w:spacing w:after="100"/>
+      <w:ind w:left="440"/>
+    </w:pPr>
+  </w:style>
+  <w:style w:type="character" w:styleId="Hipervnculo">
+    <w:name w:val="Hyperlink"/>
+    <w:basedOn w:val="Fuentedeprrafopredeter"/>
+    <w:uiPriority w:val="99"/>
+    <w:unhideWhenUsed/>
+    <w:rsid w:val="00610078"/>
+    <w:rPr>
+      <w:color w:val="0000FF" w:themeColor="hyperlink"/>
+      <w:u w:val="single"/>
+    </w:rPr>
+  </w:style>
+  <w:style w:type="character" w:styleId="Textodelmarcadordeposicin">
+    <w:name w:val="Placeholder Text"/>
+    <w:basedOn w:val="Fuentedeprrafopredeter"/>
+    <w:uiPriority w:val="99"/>
+    <w:semiHidden/>
+    <w:rsid w:val="00F933E0"/>
+    <w:rPr>
+      <w:color w:val="808080"/>
+    </w:rPr>
+  </w:style>
+  <w:style w:type="character" w:customStyle="1" w:styleId="Ttulo4Car">
+    <w:name w:val="Título 4 Car"/>
+    <w:basedOn w:val="Fuentedeprrafopredeter"/>
+    <w:link w:val="Ttulo4"/>
+    <w:uiPriority w:val="9"/>
+    <w:rsid w:val="00BB0696"/>
+    <w:rPr>
+      <w:rFonts w:asciiTheme="majorHAnsi" w:eastAsiaTheme="majorEastAsia" w:hAnsiTheme="majorHAnsi" w:cstheme="majorBidi"/>
+      <w:b/>
+      <w:bCs/>
+      <w:i/>
+      <w:iCs/>
+      <w:color w:val="4F81BD" w:themeColor="accent1"/>
+    </w:rPr>
+  </w:style>
 </w:styles>
 </file>
 
@@ -17519,6 +18324,7 @@
     <w:rsid w:val="002F03AD"/>
     <w:rsid w:val="002F5959"/>
     <w:rsid w:val="00304948"/>
+    <w:rsid w:val="003A704F"/>
     <w:rsid w:val="003F51C3"/>
     <w:rsid w:val="004823CF"/>
     <w:rsid w:val="00694D81"/>
@@ -18325,7 +19131,7 @@
 </file>
 
 <file path=customXml/itemProps1.xml><?xml version="1.0" encoding="utf-8"?>
-<ds:datastoreItem xmlns:ds="http://schemas.openxmlformats.org/officeDocument/2006/customXml" ds:itemID="{D89E69CA-35B1-4FB7-BE4B-F99AEE0CB0BC}">
+<ds:datastoreItem xmlns:ds="http://schemas.openxmlformats.org/officeDocument/2006/customXml" ds:itemID="{8A46F7D8-A416-43D9-978A-2943889497D5}">
   <ds:schemaRefs>
     <ds:schemaRef ds:uri="http://schemas.openxmlformats.org/officeDocument/2006/bibliography"/>
   </ds:schemaRefs>

</xml_diff>

<commit_message>
Se modificó la descripción trazo fino para agregar la verificación de la existencia del estudio y laboratorio
</commit_message>
<xml_diff>
--- a/Producto/01 Requerimientos/Informes/GPA_Informe_Flujo de trabajo de requerimientos.docx
+++ b/Producto/01 Requerimientos/Informes/GPA_Informe_Flujo de trabajo de requerimientos.docx
@@ -101,6 +101,7 @@
                 <w:dataBinding w:prefixMappings="xmlns:ns0='http://schemas.openxmlformats.org/package/2006/metadata/core-properties' xmlns:ns1='http://purl.org/dc/elements/1.1/'" w:xpath="/ns0:coreProperties[1]/ns1:title[1]" w:storeItemID="{6C3C8BC8-F283-45AE-878A-BAB7291924A1}"/>
                 <w:text/>
               </w:sdtPr>
+              <w:sdtEndPr/>
               <w:sdtContent>
                 <w:tc>
                   <w:tcPr>
@@ -151,6 +152,7 @@
                 <w:dataBinding w:prefixMappings="xmlns:ns0='http://schemas.openxmlformats.org/package/2006/metadata/core-properties' xmlns:ns1='http://purl.org/dc/elements/1.1/'" w:xpath="/ns0:coreProperties[1]/ns1:subject[1]" w:storeItemID="{6C3C8BC8-F283-45AE-878A-BAB7291924A1}"/>
                 <w:text/>
               </w:sdtPr>
+              <w:sdtEndPr/>
               <w:sdtContent>
                 <w:tc>
                   <w:tcPr>
@@ -217,6 +219,7 @@
                 <w:dataBinding w:prefixMappings="xmlns:ns0='http://schemas.openxmlformats.org/package/2006/metadata/core-properties' xmlns:ns1='http://purl.org/dc/elements/1.1/'" w:xpath="/ns0:coreProperties[1]/ns1:creator[1]" w:storeItemID="{6C3C8BC8-F283-45AE-878A-BAB7291924A1}"/>
                 <w:text/>
               </w:sdtPr>
+              <w:sdtEndPr/>
               <w:sdtContent>
                 <w:tc>
                   <w:tcPr>
@@ -283,6 +286,7 @@
                   <w:calendar w:val="gregorian"/>
                 </w:date>
               </w:sdtPr>
+              <w:sdtEndPr/>
               <w:sdtContent>
                 <w:tc>
                   <w:tcPr>
@@ -331,6 +335,7 @@
                 <w:dataBinding w:prefixMappings="xmlns:ns0='http://schemas.microsoft.com/office/2006/coverPageProps'" w:xpath="/ns0:CoverPageProperties[1]/ns0:Abstract[1]" w:storeItemID="{55AF091B-3C7A-41E3-B477-F2FDAA23CFDA}"/>
                 <w:text/>
               </w:sdtPr>
+              <w:sdtEndPr/>
               <w:sdtContent>
                 <w:tc>
                   <w:tcPr>
@@ -374,6 +379,7 @@
           <w:docPartUnique/>
         </w:docPartObj>
       </w:sdtPr>
+      <w:sdtEndPr/>
       <w:sdtContent>
         <w:p>
           <w:pPr>
@@ -4358,7 +4364,6 @@
       <w:pPr>
         <w:jc w:val="center"/>
       </w:pPr>
-      <w:bookmarkStart w:id="11" w:name="_GoBack"/>
       <w:r>
         <w:rPr>
           <w:noProof/>
@@ -4406,7 +4411,6 @@
           </wp:inline>
         </w:drawing>
       </w:r>
-      <w:bookmarkEnd w:id="11"/>
     </w:p>
     <w:p/>
     <w:p>
@@ -4423,14 +4427,7 @@
           <w:u w:val="single"/>
         </w:rPr>
         <w:lastRenderedPageBreak/>
-        <w:t xml:space="preserve">Gestión de </w:t>
-      </w:r>
-      <w:r>
-        <w:rPr>
-          <w:rFonts w:ascii="Arial Narrow" w:hAnsi="Arial Narrow"/>
-          <w:u w:val="single"/>
-        </w:rPr>
-        <w:t>pacientes</w:t>
+        <w:t>Gestión de pacientes</w:t>
       </w:r>
     </w:p>
     <w:p>
@@ -4500,14 +4497,7 @@
           <w:u w:val="single"/>
         </w:rPr>
         <w:lastRenderedPageBreak/>
-        <w:t xml:space="preserve">Gestión de </w:t>
-      </w:r>
-      <w:r>
-        <w:rPr>
-          <w:rFonts w:ascii="Arial Narrow" w:hAnsi="Arial Narrow"/>
-          <w:u w:val="single"/>
-        </w:rPr>
-        <w:t>usuarios</w:t>
+        <w:t>Gestión de usuarios</w:t>
       </w:r>
     </w:p>
     <w:p>
@@ -4577,14 +4567,7 @@
           <w:u w:val="single"/>
         </w:rPr>
         <w:lastRenderedPageBreak/>
-        <w:t>Gestión de medi</w:t>
-      </w:r>
-      <w:r>
-        <w:rPr>
-          <w:rFonts w:ascii="Arial Narrow" w:hAnsi="Arial Narrow"/>
-          <w:u w:val="single"/>
-        </w:rPr>
-        <w:t>camentos</w:t>
+        <w:t>Gestión de medicamentos</w:t>
       </w:r>
     </w:p>
     <w:p>
@@ -4654,14 +4637,7 @@
           <w:u w:val="single"/>
         </w:rPr>
         <w:lastRenderedPageBreak/>
-        <w:t xml:space="preserve">Gestión de </w:t>
-      </w:r>
-      <w:r>
-        <w:rPr>
-          <w:rFonts w:ascii="Arial Narrow" w:hAnsi="Arial Narrow"/>
-          <w:u w:val="single"/>
-        </w:rPr>
-        <w:t>profesionales médicos</w:t>
+        <w:t>Gestión de profesionales médicos</w:t>
       </w:r>
     </w:p>
     <w:p>
@@ -4730,14 +4706,7 @@
           <w:rFonts w:ascii="Arial Narrow" w:hAnsi="Arial Narrow"/>
           <w:u w:val="single"/>
         </w:rPr>
-        <w:t xml:space="preserve">Gestión de </w:t>
-      </w:r>
-      <w:r>
-        <w:rPr>
-          <w:rFonts w:ascii="Arial Narrow" w:hAnsi="Arial Narrow"/>
-          <w:u w:val="single"/>
-        </w:rPr>
-        <w:t>planificaciones</w:t>
+        <w:t>Gestión de planificaciones</w:t>
       </w:r>
     </w:p>
     <w:p/>
@@ -4809,14 +4778,7 @@
           <w:u w:val="single"/>
         </w:rPr>
         <w:lastRenderedPageBreak/>
-        <w:t xml:space="preserve">Gestión de </w:t>
-      </w:r>
-      <w:r>
-        <w:rPr>
-          <w:rFonts w:ascii="Arial Narrow" w:hAnsi="Arial Narrow"/>
-          <w:u w:val="single"/>
-        </w:rPr>
-        <w:t>reportes</w:t>
+        <w:t>Gestión de reportes</w:t>
       </w:r>
     </w:p>
     <w:p>
@@ -5177,7 +5139,7 @@
                 </w:ffData>
               </w:fldChar>
             </w:r>
-            <w:bookmarkStart w:id="12" w:name="Casilla5"/>
+            <w:bookmarkStart w:id="11" w:name="Casilla5"/>
             <w:r>
               <w:rPr>
                 <w:rFonts w:ascii="Tahoma" w:eastAsia="Times New Roman" w:hAnsi="Tahoma" w:cs="Tahoma"/>
@@ -5204,7 +5166,7 @@
               </w:rPr>
               <w:fldChar w:fldCharType="end"/>
             </w:r>
-            <w:bookmarkEnd w:id="12"/>
+            <w:bookmarkEnd w:id="11"/>
             <w:r>
               <w:rPr>
                 <w:rFonts w:ascii="Tahoma" w:eastAsia="Times New Roman" w:hAnsi="Tahoma" w:cs="Tahoma"/>
@@ -9530,8 +9492,20 @@
                 <w:szCs w:val="24"/>
                 <w:lang w:eastAsia="es-ES"/>
               </w:rPr>
-              <w:t>Existe un estudio con el código ingresado</w:t>
-            </w:r>
+              <w:t xml:space="preserve">Existe un estudio </w:t>
+            </w:r>
+            <w:r>
+              <w:rPr>
+                <w:rFonts w:ascii="Tahoma" w:eastAsia="Times New Roman" w:hAnsi="Tahoma" w:cs="Tahoma"/>
+                <w:bCs/>
+                <w:sz w:val="20"/>
+                <w:szCs w:val="24"/>
+                <w:lang w:eastAsia="es-ES"/>
+              </w:rPr>
+              <w:t>con el nombre y fecha ingresados.</w:t>
+            </w:r>
+            <w:bookmarkStart w:id="12" w:name="_GoBack"/>
+            <w:bookmarkEnd w:id="12"/>
           </w:p>
           <w:p>
             <w:pPr>
@@ -9723,7 +9697,7 @@
                 <w:szCs w:val="24"/>
                 <w:lang w:eastAsia="es-ES"/>
               </w:rPr>
-              <w:t>El sistema solicita se ingrese el código del estudio.</w:t>
+              <w:t>El RAM ingresa el nombre del estudio.</w:t>
             </w:r>
           </w:p>
           <w:p>
@@ -9750,7 +9724,7 @@
                 <w:szCs w:val="24"/>
                 <w:lang w:eastAsia="es-ES"/>
               </w:rPr>
-              <w:t>El RAM ingresa el código del estudio.</w:t>
+              <w:t>El RAM ingresa la fecha en la cual se realizó el estudio.</w:t>
             </w:r>
           </w:p>
           <w:p>
@@ -9777,7 +9751,25 @@
                 <w:szCs w:val="24"/>
                 <w:lang w:eastAsia="es-ES"/>
               </w:rPr>
-              <w:t>El sistema verifica que no existe un estudio con el código ingresado, y no existe.</w:t>
+              <w:t xml:space="preserve">El sistema verifica </w:t>
+            </w:r>
+            <w:r>
+              <w:rPr>
+                <w:rFonts w:ascii="Tahoma" w:eastAsia="Times New Roman" w:hAnsi="Tahoma" w:cs="Tahoma"/>
+                <w:sz w:val="20"/>
+                <w:szCs w:val="24"/>
+                <w:lang w:eastAsia="es-ES"/>
+              </w:rPr>
+              <w:t>que no existe un estudio con el nombre y fecha ingresadas</w:t>
+            </w:r>
+            <w:r>
+              <w:rPr>
+                <w:rFonts w:ascii="Tahoma" w:eastAsia="Times New Roman" w:hAnsi="Tahoma" w:cs="Tahoma"/>
+                <w:sz w:val="20"/>
+                <w:szCs w:val="24"/>
+                <w:lang w:eastAsia="es-ES"/>
+              </w:rPr>
+              <w:t>, y no existe.</w:t>
             </w:r>
           </w:p>
           <w:p>
@@ -9906,7 +9898,16 @@
                 <w:szCs w:val="24"/>
                 <w:lang w:eastAsia="es-ES"/>
               </w:rPr>
-              <w:t>con el código ingresado, y existe.</w:t>
+              <w:t>con el nombre y la fecha ingresados</w:t>
+            </w:r>
+            <w:r>
+              <w:rPr>
+                <w:rFonts w:ascii="Tahoma" w:eastAsia="Times New Roman" w:hAnsi="Tahoma" w:cs="Tahoma"/>
+                <w:sz w:val="20"/>
+                <w:szCs w:val="24"/>
+                <w:lang w:eastAsia="es-ES"/>
+              </w:rPr>
+              <w:t>, y existe.</w:t>
             </w:r>
           </w:p>
           <w:p>
@@ -10039,60 +10040,6 @@
                 <w:szCs w:val="24"/>
                 <w:lang w:eastAsia="es-ES"/>
               </w:rPr>
-              <w:t>El RAM ingresa el nombre del estudio.</w:t>
-            </w:r>
-          </w:p>
-          <w:p>
-            <w:pPr>
-              <w:pStyle w:val="Prrafodelista"/>
-              <w:numPr>
-                <w:ilvl w:val="0"/>
-                <w:numId w:val="6"/>
-              </w:numPr>
-              <w:spacing w:after="0" w:line="240" w:lineRule="auto"/>
-              <w:ind w:left="417"/>
-              <w:jc w:val="both"/>
-              <w:rPr>
-                <w:rFonts w:ascii="Tahoma" w:eastAsia="Times New Roman" w:hAnsi="Tahoma" w:cs="Tahoma"/>
-                <w:sz w:val="20"/>
-                <w:szCs w:val="24"/>
-                <w:lang w:eastAsia="es-ES"/>
-              </w:rPr>
-            </w:pPr>
-            <w:r>
-              <w:rPr>
-                <w:rFonts w:ascii="Tahoma" w:eastAsia="Times New Roman" w:hAnsi="Tahoma" w:cs="Tahoma"/>
-                <w:sz w:val="20"/>
-                <w:szCs w:val="24"/>
-                <w:lang w:eastAsia="es-ES"/>
-              </w:rPr>
-              <w:t>El RAM ingresa la fecha en la cual se realizó el estudio.</w:t>
-            </w:r>
-          </w:p>
-          <w:p>
-            <w:pPr>
-              <w:pStyle w:val="Prrafodelista"/>
-              <w:numPr>
-                <w:ilvl w:val="0"/>
-                <w:numId w:val="6"/>
-              </w:numPr>
-              <w:spacing w:after="0" w:line="240" w:lineRule="auto"/>
-              <w:ind w:left="417"/>
-              <w:jc w:val="both"/>
-              <w:rPr>
-                <w:rFonts w:ascii="Tahoma" w:eastAsia="Times New Roman" w:hAnsi="Tahoma" w:cs="Tahoma"/>
-                <w:sz w:val="20"/>
-                <w:szCs w:val="24"/>
-                <w:lang w:eastAsia="es-ES"/>
-              </w:rPr>
-            </w:pPr>
-            <w:r>
-              <w:rPr>
-                <w:rFonts w:ascii="Tahoma" w:eastAsia="Times New Roman" w:hAnsi="Tahoma" w:cs="Tahoma"/>
-                <w:sz w:val="20"/>
-                <w:szCs w:val="24"/>
-                <w:lang w:eastAsia="es-ES"/>
-              </w:rPr>
               <w:t>El RAM ingresa el nombre y apellido del doctor a cargo de realizar el estudio.</w:t>
             </w:r>
           </w:p>
@@ -10733,59 +10680,44 @@
                 <w:lang w:eastAsia="es-ES"/>
               </w:rPr>
             </w:pPr>
-          </w:p>
-          <w:p>
-            <w:pPr>
-              <w:spacing w:after="0" w:line="240" w:lineRule="auto"/>
-              <w:jc w:val="both"/>
-              <w:rPr>
-                <w:rFonts w:ascii="Tahoma" w:eastAsia="Times New Roman" w:hAnsi="Tahoma" w:cs="Tahoma"/>
-                <w:sz w:val="20"/>
-                <w:szCs w:val="24"/>
-                <w:lang w:eastAsia="es-ES"/>
-              </w:rPr>
-            </w:pPr>
-          </w:p>
-          <w:p>
-            <w:pPr>
-              <w:spacing w:after="0" w:line="240" w:lineRule="auto"/>
-              <w:jc w:val="both"/>
-              <w:rPr>
-                <w:rFonts w:ascii="Tahoma" w:eastAsia="Times New Roman" w:hAnsi="Tahoma" w:cs="Tahoma"/>
-                <w:sz w:val="20"/>
-                <w:szCs w:val="24"/>
-                <w:lang w:eastAsia="es-ES"/>
-              </w:rPr>
-            </w:pPr>
-            <w:r>
-              <w:rPr>
-                <w:rFonts w:ascii="Tahoma" w:eastAsia="Times New Roman" w:hAnsi="Tahoma" w:cs="Tahoma"/>
-                <w:sz w:val="20"/>
-                <w:szCs w:val="24"/>
-                <w:lang w:eastAsia="es-ES"/>
-              </w:rPr>
-              <w:t>11.A. La institución no existe.</w:t>
-            </w:r>
-          </w:p>
-          <w:p>
-            <w:pPr>
-              <w:spacing w:after="0" w:line="240" w:lineRule="auto"/>
-              <w:jc w:val="both"/>
-              <w:rPr>
-                <w:rFonts w:ascii="Tahoma" w:eastAsia="Times New Roman" w:hAnsi="Tahoma" w:cs="Tahoma"/>
-                <w:sz w:val="20"/>
-                <w:szCs w:val="24"/>
-                <w:lang w:eastAsia="es-ES"/>
-              </w:rPr>
-            </w:pPr>
-            <w:r>
-              <w:rPr>
-                <w:rFonts w:ascii="Tahoma" w:eastAsia="Times New Roman" w:hAnsi="Tahoma" w:cs="Tahoma"/>
-                <w:sz w:val="20"/>
-                <w:szCs w:val="24"/>
-                <w:lang w:eastAsia="es-ES"/>
-              </w:rPr>
-              <w:t>11</w:t>
+            <w:r>
+              <w:rPr>
+                <w:rFonts w:ascii="Tahoma" w:eastAsia="Times New Roman" w:hAnsi="Tahoma" w:cs="Tahoma"/>
+                <w:sz w:val="20"/>
+                <w:szCs w:val="24"/>
+                <w:lang w:eastAsia="es-ES"/>
+              </w:rPr>
+              <w:t>9. A</w:t>
+            </w:r>
+            <w:r>
+              <w:rPr>
+                <w:rFonts w:ascii="Tahoma" w:eastAsia="Times New Roman" w:hAnsi="Tahoma" w:cs="Tahoma"/>
+                <w:sz w:val="20"/>
+                <w:szCs w:val="24"/>
+                <w:lang w:eastAsia="es-ES"/>
+              </w:rPr>
+              <w:t>. La institución no existe.</w:t>
+            </w:r>
+          </w:p>
+          <w:p>
+            <w:pPr>
+              <w:spacing w:after="0" w:line="240" w:lineRule="auto"/>
+              <w:jc w:val="both"/>
+              <w:rPr>
+                <w:rFonts w:ascii="Tahoma" w:eastAsia="Times New Roman" w:hAnsi="Tahoma" w:cs="Tahoma"/>
+                <w:sz w:val="20"/>
+                <w:szCs w:val="24"/>
+                <w:lang w:eastAsia="es-ES"/>
+              </w:rPr>
+            </w:pPr>
+            <w:r>
+              <w:rPr>
+                <w:rFonts w:ascii="Tahoma" w:eastAsia="Times New Roman" w:hAnsi="Tahoma" w:cs="Tahoma"/>
+                <w:sz w:val="20"/>
+                <w:szCs w:val="24"/>
+                <w:lang w:eastAsia="es-ES"/>
+              </w:rPr>
+              <w:t>9</w:t>
             </w:r>
             <w:r>
               <w:rPr>
@@ -10824,7 +10756,7 @@
                 <w:szCs w:val="24"/>
                 <w:lang w:eastAsia="es-ES"/>
               </w:rPr>
-              <w:t>11</w:t>
+              <w:t>9</w:t>
             </w:r>
             <w:r>
               <w:rPr>
@@ -10842,8 +10774,59 @@
                 <w:szCs w:val="24"/>
                 <w:lang w:eastAsia="es-ES"/>
               </w:rPr>
-              <w:t xml:space="preserve">. El RAM no desea registrar una </w:t>
-            </w:r>
+              <w:t>. El RAM no desea registrar una nueva institución.</w:t>
+            </w:r>
+          </w:p>
+          <w:p>
+            <w:pPr>
+              <w:spacing w:after="0" w:line="240" w:lineRule="auto"/>
+              <w:jc w:val="both"/>
+              <w:rPr>
+                <w:rFonts w:ascii="Tahoma" w:eastAsia="Times New Roman" w:hAnsi="Tahoma" w:cs="Tahoma"/>
+                <w:sz w:val="20"/>
+                <w:szCs w:val="24"/>
+                <w:lang w:eastAsia="es-ES"/>
+              </w:rPr>
+            </w:pPr>
+            <w:r>
+              <w:rPr>
+                <w:rFonts w:ascii="Tahoma" w:eastAsia="Times New Roman" w:hAnsi="Tahoma" w:cs="Tahoma"/>
+                <w:sz w:val="20"/>
+                <w:szCs w:val="24"/>
+                <w:lang w:eastAsia="es-ES"/>
+              </w:rPr>
+              <w:t>9</w:t>
+            </w:r>
+            <w:r>
+              <w:rPr>
+                <w:rFonts w:ascii="Tahoma" w:eastAsia="Times New Roman" w:hAnsi="Tahoma" w:cs="Tahoma"/>
+                <w:sz w:val="20"/>
+                <w:szCs w:val="24"/>
+                <w:lang w:eastAsia="es-ES"/>
+              </w:rPr>
+              <w:t>. A.1.A.1</w:t>
+            </w:r>
+            <w:r>
+              <w:rPr>
+                <w:rFonts w:ascii="Tahoma" w:eastAsia="Times New Roman" w:hAnsi="Tahoma" w:cs="Tahoma"/>
+                <w:sz w:val="20"/>
+                <w:szCs w:val="24"/>
+                <w:lang w:eastAsia="es-ES"/>
+              </w:rPr>
+              <w:t>. Se cancela el caso de uso.</w:t>
+            </w:r>
+          </w:p>
+          <w:p>
+            <w:pPr>
+              <w:spacing w:after="0" w:line="240" w:lineRule="auto"/>
+              <w:jc w:val="both"/>
+              <w:rPr>
+                <w:rFonts w:ascii="Tahoma" w:eastAsia="Times New Roman" w:hAnsi="Tahoma" w:cs="Tahoma"/>
+                <w:sz w:val="20"/>
+                <w:szCs w:val="24"/>
+                <w:lang w:eastAsia="es-ES"/>
+              </w:rPr>
+            </w:pPr>
             <w:r>
               <w:rPr>
                 <w:rFonts w:ascii="Tahoma" w:eastAsia="Times New Roman" w:hAnsi="Tahoma" w:cs="Tahoma"/>
@@ -10852,37 +10835,172 @@
                 <w:lang w:eastAsia="es-ES"/>
               </w:rPr>
               <w:lastRenderedPageBreak/>
-              <w:t>nueva institución.</w:t>
-            </w:r>
-          </w:p>
-          <w:p>
-            <w:pPr>
-              <w:spacing w:after="0" w:line="240" w:lineRule="auto"/>
-              <w:jc w:val="both"/>
-              <w:rPr>
-                <w:rFonts w:ascii="Tahoma" w:eastAsia="Times New Roman" w:hAnsi="Tahoma" w:cs="Tahoma"/>
-                <w:sz w:val="20"/>
-                <w:szCs w:val="24"/>
-                <w:lang w:eastAsia="es-ES"/>
-              </w:rPr>
-            </w:pPr>
-            <w:r>
-              <w:rPr>
-                <w:rFonts w:ascii="Tahoma" w:eastAsia="Times New Roman" w:hAnsi="Tahoma" w:cs="Tahoma"/>
-                <w:sz w:val="20"/>
-                <w:szCs w:val="24"/>
-                <w:lang w:eastAsia="es-ES"/>
-              </w:rPr>
-              <w:t>11</w:t>
-            </w:r>
-            <w:r>
-              <w:rPr>
-                <w:rFonts w:ascii="Tahoma" w:eastAsia="Times New Roman" w:hAnsi="Tahoma" w:cs="Tahoma"/>
-                <w:sz w:val="20"/>
-                <w:szCs w:val="24"/>
-                <w:lang w:eastAsia="es-ES"/>
-              </w:rPr>
-              <w:t>. A.1.A.1</w:t>
+              <w:t>9</w:t>
+            </w:r>
+            <w:r>
+              <w:rPr>
+                <w:rFonts w:ascii="Tahoma" w:eastAsia="Times New Roman" w:hAnsi="Tahoma" w:cs="Tahoma"/>
+                <w:sz w:val="20"/>
+                <w:szCs w:val="24"/>
+                <w:lang w:eastAsia="es-ES"/>
+              </w:rPr>
+              <w:t>. A.2</w:t>
+            </w:r>
+            <w:r>
+              <w:rPr>
+                <w:rFonts w:ascii="Tahoma" w:eastAsia="Times New Roman" w:hAnsi="Tahoma" w:cs="Tahoma"/>
+                <w:sz w:val="20"/>
+                <w:szCs w:val="24"/>
+                <w:lang w:eastAsia="es-ES"/>
+              </w:rPr>
+              <w:t>. Para registrar una institución se llama al caso de uso “Actualizar institución”.</w:t>
+            </w:r>
+          </w:p>
+          <w:p>
+            <w:pPr>
+              <w:spacing w:after="0" w:line="240" w:lineRule="auto"/>
+              <w:jc w:val="both"/>
+              <w:rPr>
+                <w:rFonts w:ascii="Tahoma" w:eastAsia="Times New Roman" w:hAnsi="Tahoma" w:cs="Tahoma"/>
+                <w:sz w:val="20"/>
+                <w:szCs w:val="24"/>
+                <w:lang w:eastAsia="es-ES"/>
+              </w:rPr>
+            </w:pPr>
+            <w:r>
+              <w:rPr>
+                <w:rFonts w:ascii="Tahoma" w:eastAsia="Times New Roman" w:hAnsi="Tahoma" w:cs="Tahoma"/>
+                <w:sz w:val="20"/>
+                <w:szCs w:val="24"/>
+                <w:lang w:eastAsia="es-ES"/>
+              </w:rPr>
+              <w:t>9</w:t>
+            </w:r>
+            <w:r>
+              <w:rPr>
+                <w:rFonts w:ascii="Tahoma" w:eastAsia="Times New Roman" w:hAnsi="Tahoma" w:cs="Tahoma"/>
+                <w:sz w:val="20"/>
+                <w:szCs w:val="24"/>
+                <w:lang w:eastAsia="es-ES"/>
+              </w:rPr>
+              <w:t>. A.3</w:t>
+            </w:r>
+            <w:r>
+              <w:rPr>
+                <w:rFonts w:ascii="Tahoma" w:eastAsia="Times New Roman" w:hAnsi="Tahoma" w:cs="Tahoma"/>
+                <w:sz w:val="20"/>
+                <w:szCs w:val="24"/>
+                <w:lang w:eastAsia="es-ES"/>
+              </w:rPr>
+              <w:t>. La institución se registró con éxito.</w:t>
+            </w:r>
+          </w:p>
+          <w:p>
+            <w:pPr>
+              <w:spacing w:after="0" w:line="240" w:lineRule="auto"/>
+              <w:jc w:val="both"/>
+              <w:rPr>
+                <w:rFonts w:ascii="Tahoma" w:eastAsia="Times New Roman" w:hAnsi="Tahoma" w:cs="Tahoma"/>
+                <w:sz w:val="20"/>
+                <w:szCs w:val="24"/>
+                <w:lang w:eastAsia="es-ES"/>
+              </w:rPr>
+            </w:pPr>
+            <w:r>
+              <w:rPr>
+                <w:rFonts w:ascii="Tahoma" w:eastAsia="Times New Roman" w:hAnsi="Tahoma" w:cs="Tahoma"/>
+                <w:sz w:val="20"/>
+                <w:szCs w:val="24"/>
+                <w:lang w:eastAsia="es-ES"/>
+              </w:rPr>
+              <w:t>9</w:t>
+            </w:r>
+            <w:r>
+              <w:rPr>
+                <w:rFonts w:ascii="Tahoma" w:eastAsia="Times New Roman" w:hAnsi="Tahoma" w:cs="Tahoma"/>
+                <w:sz w:val="20"/>
+                <w:szCs w:val="24"/>
+                <w:lang w:eastAsia="es-ES"/>
+              </w:rPr>
+              <w:t>. A.3.A</w:t>
+            </w:r>
+            <w:r>
+              <w:rPr>
+                <w:rFonts w:ascii="Tahoma" w:eastAsia="Times New Roman" w:hAnsi="Tahoma" w:cs="Tahoma"/>
+                <w:sz w:val="20"/>
+                <w:szCs w:val="24"/>
+                <w:lang w:eastAsia="es-ES"/>
+              </w:rPr>
+              <w:t>. La institución no se registró con éxito.</w:t>
+            </w:r>
+          </w:p>
+          <w:p>
+            <w:pPr>
+              <w:spacing w:after="0" w:line="240" w:lineRule="auto"/>
+              <w:jc w:val="both"/>
+              <w:rPr>
+                <w:rFonts w:ascii="Tahoma" w:eastAsia="Times New Roman" w:hAnsi="Tahoma" w:cs="Tahoma"/>
+                <w:sz w:val="20"/>
+                <w:szCs w:val="24"/>
+                <w:lang w:eastAsia="es-ES"/>
+              </w:rPr>
+            </w:pPr>
+            <w:r>
+              <w:rPr>
+                <w:rFonts w:ascii="Tahoma" w:eastAsia="Times New Roman" w:hAnsi="Tahoma" w:cs="Tahoma"/>
+                <w:sz w:val="20"/>
+                <w:szCs w:val="24"/>
+                <w:lang w:eastAsia="es-ES"/>
+              </w:rPr>
+              <w:t>9</w:t>
+            </w:r>
+            <w:r>
+              <w:rPr>
+                <w:rFonts w:ascii="Tahoma" w:eastAsia="Times New Roman" w:hAnsi="Tahoma" w:cs="Tahoma"/>
+                <w:sz w:val="20"/>
+                <w:szCs w:val="24"/>
+                <w:lang w:eastAsia="es-ES"/>
+              </w:rPr>
+              <w:t>. A.3.A.1</w:t>
+            </w:r>
+            <w:r>
+              <w:rPr>
+                <w:rFonts w:ascii="Tahoma" w:eastAsia="Times New Roman" w:hAnsi="Tahoma" w:cs="Tahoma"/>
+                <w:sz w:val="20"/>
+                <w:szCs w:val="24"/>
+                <w:lang w:eastAsia="es-ES"/>
+              </w:rPr>
+              <w:t>. El sistema informa la situación.</w:t>
+            </w:r>
+          </w:p>
+          <w:p>
+            <w:pPr>
+              <w:spacing w:after="0" w:line="240" w:lineRule="auto"/>
+              <w:jc w:val="both"/>
+              <w:rPr>
+                <w:rFonts w:ascii="Tahoma" w:eastAsia="Times New Roman" w:hAnsi="Tahoma" w:cs="Tahoma"/>
+                <w:sz w:val="20"/>
+                <w:szCs w:val="24"/>
+                <w:lang w:eastAsia="es-ES"/>
+              </w:rPr>
+            </w:pPr>
+            <w:r>
+              <w:rPr>
+                <w:rFonts w:ascii="Tahoma" w:eastAsia="Times New Roman" w:hAnsi="Tahoma" w:cs="Tahoma"/>
+                <w:sz w:val="20"/>
+                <w:szCs w:val="24"/>
+                <w:lang w:eastAsia="es-ES"/>
+              </w:rPr>
+              <w:t>9</w:t>
+            </w:r>
+            <w:r>
+              <w:rPr>
+                <w:rFonts w:ascii="Tahoma" w:eastAsia="Times New Roman" w:hAnsi="Tahoma" w:cs="Tahoma"/>
+                <w:sz w:val="20"/>
+                <w:szCs w:val="24"/>
+                <w:lang w:eastAsia="es-ES"/>
+              </w:rPr>
+              <w:t>. A.3.A.1.A</w:t>
             </w:r>
             <w:r>
               <w:rPr>
@@ -10912,202 +11030,7 @@
                 <w:szCs w:val="24"/>
                 <w:lang w:eastAsia="es-ES"/>
               </w:rPr>
-              <w:t>11</w:t>
-            </w:r>
-            <w:r>
-              <w:rPr>
-                <w:rFonts w:ascii="Tahoma" w:eastAsia="Times New Roman" w:hAnsi="Tahoma" w:cs="Tahoma"/>
-                <w:sz w:val="20"/>
-                <w:szCs w:val="24"/>
-                <w:lang w:eastAsia="es-ES"/>
-              </w:rPr>
-              <w:t>. A.2</w:t>
-            </w:r>
-            <w:r>
-              <w:rPr>
-                <w:rFonts w:ascii="Tahoma" w:eastAsia="Times New Roman" w:hAnsi="Tahoma" w:cs="Tahoma"/>
-                <w:sz w:val="20"/>
-                <w:szCs w:val="24"/>
-                <w:lang w:eastAsia="es-ES"/>
-              </w:rPr>
-              <w:t>. Para registrar una institución se llama al caso de uso “Actualizar institución”.</w:t>
-            </w:r>
-          </w:p>
-          <w:p>
-            <w:pPr>
-              <w:spacing w:after="0" w:line="240" w:lineRule="auto"/>
-              <w:jc w:val="both"/>
-              <w:rPr>
-                <w:rFonts w:ascii="Tahoma" w:eastAsia="Times New Roman" w:hAnsi="Tahoma" w:cs="Tahoma"/>
-                <w:sz w:val="20"/>
-                <w:szCs w:val="24"/>
-                <w:lang w:eastAsia="es-ES"/>
-              </w:rPr>
-            </w:pPr>
-            <w:r>
-              <w:rPr>
-                <w:rFonts w:ascii="Tahoma" w:eastAsia="Times New Roman" w:hAnsi="Tahoma" w:cs="Tahoma"/>
-                <w:sz w:val="20"/>
-                <w:szCs w:val="24"/>
-                <w:lang w:eastAsia="es-ES"/>
-              </w:rPr>
-              <w:t>11</w:t>
-            </w:r>
-            <w:r>
-              <w:rPr>
-                <w:rFonts w:ascii="Tahoma" w:eastAsia="Times New Roman" w:hAnsi="Tahoma" w:cs="Tahoma"/>
-                <w:sz w:val="20"/>
-                <w:szCs w:val="24"/>
-                <w:lang w:eastAsia="es-ES"/>
-              </w:rPr>
-              <w:t>. A.3</w:t>
-            </w:r>
-            <w:r>
-              <w:rPr>
-                <w:rFonts w:ascii="Tahoma" w:eastAsia="Times New Roman" w:hAnsi="Tahoma" w:cs="Tahoma"/>
-                <w:sz w:val="20"/>
-                <w:szCs w:val="24"/>
-                <w:lang w:eastAsia="es-ES"/>
-              </w:rPr>
-              <w:t>. La institución se registró con éxito.</w:t>
-            </w:r>
-          </w:p>
-          <w:p>
-            <w:pPr>
-              <w:spacing w:after="0" w:line="240" w:lineRule="auto"/>
-              <w:jc w:val="both"/>
-              <w:rPr>
-                <w:rFonts w:ascii="Tahoma" w:eastAsia="Times New Roman" w:hAnsi="Tahoma" w:cs="Tahoma"/>
-                <w:sz w:val="20"/>
-                <w:szCs w:val="24"/>
-                <w:lang w:eastAsia="es-ES"/>
-              </w:rPr>
-            </w:pPr>
-            <w:r>
-              <w:rPr>
-                <w:rFonts w:ascii="Tahoma" w:eastAsia="Times New Roman" w:hAnsi="Tahoma" w:cs="Tahoma"/>
-                <w:sz w:val="20"/>
-                <w:szCs w:val="24"/>
-                <w:lang w:eastAsia="es-ES"/>
-              </w:rPr>
-              <w:t>11</w:t>
-            </w:r>
-            <w:r>
-              <w:rPr>
-                <w:rFonts w:ascii="Tahoma" w:eastAsia="Times New Roman" w:hAnsi="Tahoma" w:cs="Tahoma"/>
-                <w:sz w:val="20"/>
-                <w:szCs w:val="24"/>
-                <w:lang w:eastAsia="es-ES"/>
-              </w:rPr>
-              <w:t>. A.3.A</w:t>
-            </w:r>
-            <w:r>
-              <w:rPr>
-                <w:rFonts w:ascii="Tahoma" w:eastAsia="Times New Roman" w:hAnsi="Tahoma" w:cs="Tahoma"/>
-                <w:sz w:val="20"/>
-                <w:szCs w:val="24"/>
-                <w:lang w:eastAsia="es-ES"/>
-              </w:rPr>
-              <w:t>. La institución no se registró con éxito.</w:t>
-            </w:r>
-          </w:p>
-          <w:p>
-            <w:pPr>
-              <w:spacing w:after="0" w:line="240" w:lineRule="auto"/>
-              <w:jc w:val="both"/>
-              <w:rPr>
-                <w:rFonts w:ascii="Tahoma" w:eastAsia="Times New Roman" w:hAnsi="Tahoma" w:cs="Tahoma"/>
-                <w:sz w:val="20"/>
-                <w:szCs w:val="24"/>
-                <w:lang w:eastAsia="es-ES"/>
-              </w:rPr>
-            </w:pPr>
-            <w:r>
-              <w:rPr>
-                <w:rFonts w:ascii="Tahoma" w:eastAsia="Times New Roman" w:hAnsi="Tahoma" w:cs="Tahoma"/>
-                <w:sz w:val="20"/>
-                <w:szCs w:val="24"/>
-                <w:lang w:eastAsia="es-ES"/>
-              </w:rPr>
-              <w:t>11</w:t>
-            </w:r>
-            <w:r>
-              <w:rPr>
-                <w:rFonts w:ascii="Tahoma" w:eastAsia="Times New Roman" w:hAnsi="Tahoma" w:cs="Tahoma"/>
-                <w:sz w:val="20"/>
-                <w:szCs w:val="24"/>
-                <w:lang w:eastAsia="es-ES"/>
-              </w:rPr>
-              <w:t>. A.3.A.1</w:t>
-            </w:r>
-            <w:r>
-              <w:rPr>
-                <w:rFonts w:ascii="Tahoma" w:eastAsia="Times New Roman" w:hAnsi="Tahoma" w:cs="Tahoma"/>
-                <w:sz w:val="20"/>
-                <w:szCs w:val="24"/>
-                <w:lang w:eastAsia="es-ES"/>
-              </w:rPr>
-              <w:t>. El sistema informa la situación.</w:t>
-            </w:r>
-          </w:p>
-          <w:p>
-            <w:pPr>
-              <w:spacing w:after="0" w:line="240" w:lineRule="auto"/>
-              <w:jc w:val="both"/>
-              <w:rPr>
-                <w:rFonts w:ascii="Tahoma" w:eastAsia="Times New Roman" w:hAnsi="Tahoma" w:cs="Tahoma"/>
-                <w:sz w:val="20"/>
-                <w:szCs w:val="24"/>
-                <w:lang w:eastAsia="es-ES"/>
-              </w:rPr>
-            </w:pPr>
-            <w:r>
-              <w:rPr>
-                <w:rFonts w:ascii="Tahoma" w:eastAsia="Times New Roman" w:hAnsi="Tahoma" w:cs="Tahoma"/>
-                <w:sz w:val="20"/>
-                <w:szCs w:val="24"/>
-                <w:lang w:eastAsia="es-ES"/>
-              </w:rPr>
-              <w:t>11</w:t>
-            </w:r>
-            <w:r>
-              <w:rPr>
-                <w:rFonts w:ascii="Tahoma" w:eastAsia="Times New Roman" w:hAnsi="Tahoma" w:cs="Tahoma"/>
-                <w:sz w:val="20"/>
-                <w:szCs w:val="24"/>
-                <w:lang w:eastAsia="es-ES"/>
-              </w:rPr>
-              <w:t>. A.3.A.1.A</w:t>
-            </w:r>
-            <w:r>
-              <w:rPr>
-                <w:rFonts w:ascii="Tahoma" w:eastAsia="Times New Roman" w:hAnsi="Tahoma" w:cs="Tahoma"/>
-                <w:sz w:val="20"/>
-                <w:szCs w:val="24"/>
-                <w:lang w:eastAsia="es-ES"/>
-              </w:rPr>
-              <w:t>. Se cancela el caso de uso.</w:t>
-            </w:r>
-          </w:p>
-          <w:p>
-            <w:pPr>
-              <w:spacing w:after="0" w:line="240" w:lineRule="auto"/>
-              <w:jc w:val="both"/>
-              <w:rPr>
-                <w:rFonts w:ascii="Tahoma" w:eastAsia="Times New Roman" w:hAnsi="Tahoma" w:cs="Tahoma"/>
-                <w:sz w:val="20"/>
-                <w:szCs w:val="24"/>
-                <w:lang w:eastAsia="es-ES"/>
-              </w:rPr>
-            </w:pPr>
-            <w:r>
-              <w:rPr>
-                <w:rFonts w:ascii="Tahoma" w:eastAsia="Times New Roman" w:hAnsi="Tahoma" w:cs="Tahoma"/>
-                <w:sz w:val="20"/>
-                <w:szCs w:val="24"/>
-                <w:lang w:eastAsia="es-ES"/>
-              </w:rPr>
-              <w:t>11</w:t>
+              <w:t>9</w:t>
             </w:r>
             <w:r>
               <w:rPr>
@@ -11218,7 +11141,16 @@
                 <w:szCs w:val="24"/>
                 <w:lang w:eastAsia="es-ES"/>
               </w:rPr>
-              <w:t xml:space="preserve">15. A. </w:t>
+              <w:t>13</w:t>
+            </w:r>
+            <w:r>
+              <w:rPr>
+                <w:rFonts w:ascii="Tahoma" w:eastAsia="Times New Roman" w:hAnsi="Tahoma" w:cs="Tahoma"/>
+                <w:sz w:val="20"/>
+                <w:szCs w:val="24"/>
+                <w:lang w:eastAsia="es-ES"/>
+              </w:rPr>
+              <w:t xml:space="preserve">. A. </w:t>
             </w:r>
             <w:r>
               <w:rPr>
@@ -11248,7 +11180,16 @@
                 <w:szCs w:val="24"/>
                 <w:lang w:eastAsia="es-ES"/>
               </w:rPr>
-              <w:t>15. A.1</w:t>
+              <w:t>13</w:t>
+            </w:r>
+            <w:r>
+              <w:rPr>
+                <w:rFonts w:ascii="Tahoma" w:eastAsia="Times New Roman" w:hAnsi="Tahoma" w:cs="Tahoma"/>
+                <w:sz w:val="20"/>
+                <w:szCs w:val="24"/>
+                <w:lang w:eastAsia="es-ES"/>
+              </w:rPr>
+              <w:t>. A.1</w:t>
             </w:r>
             <w:r>
               <w:rPr>
@@ -11686,6 +11627,7 @@
                 <w:dataBinding w:prefixMappings="xmlns:ns0='http://purl.org/dc/elements/1.1/' xmlns:ns1='http://schemas.openxmlformats.org/package/2006/metadata/core-properties' " w:xpath="/ns1:coreProperties[1]/ns0:creator[1]" w:storeItemID="{6C3C8BC8-F283-45AE-878A-BAB7291924A1}"/>
                 <w:text/>
               </w:sdtPr>
+              <w:sdtEndPr/>
               <w:sdtContent>
                 <w:proofErr w:type="spellStart"/>
                 <w:r>
@@ -11865,8 +11807,8 @@
         </w:rPr>
         <w:drawing>
           <wp:inline distT="0" distB="0" distL="0" distR="0">
-            <wp:extent cx="5493860" cy="3657600"/>
-            <wp:effectExtent l="0" t="0" r="0" b="0"/>
+            <wp:extent cx="5483772" cy="3009014"/>
+            <wp:effectExtent l="0" t="0" r="3175" b="1270"/>
             <wp:docPr id="15" name="0 Imagen"/>
             <wp:cNvGraphicFramePr>
               <a:graphicFrameLocks xmlns:a="http://schemas.openxmlformats.org/drawingml/2006/main" noChangeAspect="1"/>
@@ -11893,7 +11835,7 @@
                   <pic:spPr>
                     <a:xfrm>
                       <a:off x="0" y="0"/>
-                      <a:ext cx="5493860" cy="3657600"/>
+                      <a:ext cx="5493860" cy="3014549"/>
                     </a:xfrm>
                     <a:prstGeom prst="rect">
                       <a:avLst/>
@@ -11918,8 +11860,8 @@
         </w:rPr>
         <w:drawing>
           <wp:inline distT="0" distB="0" distL="0" distR="0">
-            <wp:extent cx="3519377" cy="3593804"/>
-            <wp:effectExtent l="0" t="0" r="5080" b="6985"/>
+            <wp:extent cx="3524250" cy="1991514"/>
+            <wp:effectExtent l="0" t="0" r="0" b="8890"/>
             <wp:docPr id="16" name="0 Imagen"/>
             <wp:cNvGraphicFramePr>
               <a:graphicFrameLocks xmlns:a="http://schemas.openxmlformats.org/drawingml/2006/main" noChangeAspect="1"/>
@@ -11946,7 +11888,7 @@
                   <pic:spPr>
                     <a:xfrm>
                       <a:off x="0" y="0"/>
-                      <a:ext cx="3524250" cy="3598780"/>
+                      <a:ext cx="3524250" cy="1991514"/>
                     </a:xfrm>
                     <a:prstGeom prst="rect">
                       <a:avLst/>
@@ -11958,6 +11900,16 @@
           </wp:inline>
         </w:drawing>
       </w:r>
+    </w:p>
+    <w:p>
+      <w:r>
+        <w:br w:type="page"/>
+      </w:r>
+    </w:p>
+    <w:p>
+      <w:pPr>
+        <w:jc w:val="center"/>
+      </w:pPr>
     </w:p>
     <w:p>
       <w:pPr>
@@ -11972,7 +11924,6 @@
           <w:rFonts w:ascii="Arial Narrow" w:hAnsi="Arial Narrow"/>
           <w:u w:val="single"/>
         </w:rPr>
-        <w:lastRenderedPageBreak/>
         <w:t>Caso de Uso: Registrar análisis de laboratorio</w:t>
       </w:r>
     </w:p>
@@ -13245,6 +13196,33 @@
                 <w:szCs w:val="24"/>
                 <w:lang w:eastAsia="es-ES"/>
               </w:rPr>
+              <w:t>Existe un estudio con la fecha y nombre ingresado.</w:t>
+            </w:r>
+          </w:p>
+          <w:p>
+            <w:pPr>
+              <w:pStyle w:val="Prrafodelista"/>
+              <w:numPr>
+                <w:ilvl w:val="0"/>
+                <w:numId w:val="9"/>
+              </w:numPr>
+              <w:spacing w:after="0" w:line="240" w:lineRule="auto"/>
+              <w:rPr>
+                <w:rFonts w:ascii="Tahoma" w:eastAsia="Times New Roman" w:hAnsi="Tahoma" w:cs="Tahoma"/>
+                <w:bCs/>
+                <w:sz w:val="20"/>
+                <w:szCs w:val="24"/>
+                <w:lang w:eastAsia="es-ES"/>
+              </w:rPr>
+            </w:pPr>
+            <w:r>
+              <w:rPr>
+                <w:rFonts w:ascii="Tahoma" w:eastAsia="Times New Roman" w:hAnsi="Tahoma" w:cs="Tahoma"/>
+                <w:bCs/>
+                <w:sz w:val="20"/>
+                <w:szCs w:val="24"/>
+                <w:lang w:eastAsia="es-ES"/>
+              </w:rPr>
               <w:t>El RAM no confirma el registro del estudio de laboratorio.</w:t>
             </w:r>
           </w:p>
@@ -13675,6 +13653,7 @@
                 <w:szCs w:val="24"/>
                 <w:lang w:eastAsia="es-ES"/>
               </w:rPr>
+              <w:lastRenderedPageBreak/>
               <w:t>El RAM selecciona la institución.</w:t>
             </w:r>
           </w:p>
@@ -13729,7 +13708,6 @@
                 <w:szCs w:val="24"/>
                 <w:lang w:eastAsia="es-ES"/>
               </w:rPr>
-              <w:lastRenderedPageBreak/>
               <w:t>Por cada estudio de laboratorio el RAM ingresa el nombre del estudio, método</w:t>
             </w:r>
             <w:r>
@@ -13766,17 +13744,32 @@
                 <w:szCs w:val="24"/>
                 <w:lang w:eastAsia="es-ES"/>
               </w:rPr>
-              <w:t>Por cada detalle del estudio de laboratorio</w:t>
-            </w:r>
-            <w:r>
-              <w:rPr>
-                <w:rFonts w:ascii="Tahoma" w:eastAsia="Times New Roman" w:hAnsi="Tahoma" w:cs="Tahoma"/>
-                <w:sz w:val="20"/>
-                <w:szCs w:val="24"/>
-                <w:lang w:eastAsia="es-ES"/>
-              </w:rPr>
-              <w:t xml:space="preserve"> el RAM ingresa: nombre del detalle, resultado, unidad de medida y valores de referencia.</w:t>
-            </w:r>
+              <w:t>El sistema verifica si existe un estudio con el nombre y la fecha ingresadas, y no existe.</w:t>
+            </w:r>
+          </w:p>
+          <w:p>
+            <w:pPr>
+              <w:spacing w:after="0" w:line="240" w:lineRule="auto"/>
+              <w:jc w:val="both"/>
+              <w:rPr>
+                <w:rFonts w:ascii="Tahoma" w:eastAsia="Times New Roman" w:hAnsi="Tahoma" w:cs="Tahoma"/>
+                <w:sz w:val="20"/>
+                <w:szCs w:val="24"/>
+                <w:lang w:eastAsia="es-ES"/>
+              </w:rPr>
+            </w:pPr>
+          </w:p>
+          <w:p>
+            <w:pPr>
+              <w:spacing w:after="0" w:line="240" w:lineRule="auto"/>
+              <w:jc w:val="both"/>
+              <w:rPr>
+                <w:rFonts w:ascii="Tahoma" w:eastAsia="Times New Roman" w:hAnsi="Tahoma" w:cs="Tahoma"/>
+                <w:sz w:val="20"/>
+                <w:szCs w:val="24"/>
+                <w:lang w:eastAsia="es-ES"/>
+              </w:rPr>
+            </w:pPr>
           </w:p>
           <w:p>
             <w:pPr>
@@ -13802,7 +13795,16 @@
                 <w:szCs w:val="24"/>
                 <w:lang w:eastAsia="es-ES"/>
               </w:rPr>
-              <w:t>Por cada valor de referencia el RAM ingresa: nombre, valor desde y hasta.</w:t>
+              <w:t>Por cada detalle del estudio de laboratorio</w:t>
+            </w:r>
+            <w:r>
+              <w:rPr>
+                <w:rFonts w:ascii="Tahoma" w:eastAsia="Times New Roman" w:hAnsi="Tahoma" w:cs="Tahoma"/>
+                <w:sz w:val="20"/>
+                <w:szCs w:val="24"/>
+                <w:lang w:eastAsia="es-ES"/>
+              </w:rPr>
+              <w:t xml:space="preserve"> el RAM ingresa: nombre del detalle, resultado, unidad de medida y valores de referencia.</w:t>
             </w:r>
           </w:p>
           <w:p>
@@ -13829,16 +13831,7 @@
                 <w:szCs w:val="24"/>
                 <w:lang w:eastAsia="es-ES"/>
               </w:rPr>
-              <w:t xml:space="preserve">Por cada valor de referencia a ingresar, el </w:t>
-            </w:r>
-            <w:r>
-              <w:rPr>
-                <w:rFonts w:ascii="Tahoma" w:eastAsia="Times New Roman" w:hAnsi="Tahoma" w:cs="Tahoma"/>
-                <w:sz w:val="20"/>
-                <w:szCs w:val="24"/>
-                <w:lang w:eastAsia="es-ES"/>
-              </w:rPr>
-              <w:t>sistema consulta si desea ingresar detalles de los valores de referencia.</w:t>
+              <w:t>Por cada valor de referencia el RAM ingresa: nombre, valor desde y hasta.</w:t>
             </w:r>
           </w:p>
           <w:p>
@@ -13865,16 +13858,16 @@
                 <w:szCs w:val="24"/>
                 <w:lang w:eastAsia="es-ES"/>
               </w:rPr>
-              <w:t xml:space="preserve">El RAM desea ingresar detalles de los valores de referencia. </w:t>
-            </w:r>
-            <w:r>
-              <w:rPr>
-                <w:rFonts w:ascii="Tahoma" w:eastAsia="Times New Roman" w:hAnsi="Tahoma" w:cs="Tahoma"/>
-                <w:sz w:val="20"/>
-                <w:szCs w:val="24"/>
-                <w:lang w:eastAsia="es-ES"/>
-              </w:rPr>
-              <w:t>Por cada detalle del valor de referencia, el RAM ingresa: descripción, valor desde y hasta.</w:t>
+              <w:t xml:space="preserve">Por cada valor de referencia a ingresar, el </w:t>
+            </w:r>
+            <w:r>
+              <w:rPr>
+                <w:rFonts w:ascii="Tahoma" w:eastAsia="Times New Roman" w:hAnsi="Tahoma" w:cs="Tahoma"/>
+                <w:sz w:val="20"/>
+                <w:szCs w:val="24"/>
+                <w:lang w:eastAsia="es-ES"/>
+              </w:rPr>
+              <w:t>sistema consulta si desea ingresar detalles de los valores de referencia.</w:t>
             </w:r>
           </w:p>
           <w:p>
@@ -13901,7 +13894,16 @@
                 <w:szCs w:val="24"/>
                 <w:lang w:eastAsia="es-ES"/>
               </w:rPr>
-              <w:t>El sistema solicita se confirme el registro del estudio de laboratorio.</w:t>
+              <w:t xml:space="preserve">El RAM desea ingresar detalles de los valores de referencia. </w:t>
+            </w:r>
+            <w:r>
+              <w:rPr>
+                <w:rFonts w:ascii="Tahoma" w:eastAsia="Times New Roman" w:hAnsi="Tahoma" w:cs="Tahoma"/>
+                <w:sz w:val="20"/>
+                <w:szCs w:val="24"/>
+                <w:lang w:eastAsia="es-ES"/>
+              </w:rPr>
+              <w:t>Por cada detalle del valor de referencia, el RAM ingresa: descripción, valor desde y hasta.</w:t>
             </w:r>
           </w:p>
           <w:p>
@@ -13928,32 +13930,8 @@
                 <w:szCs w:val="24"/>
                 <w:lang w:eastAsia="es-ES"/>
               </w:rPr>
-              <w:t>El RAM confirma el registro del estudio de laboratorio.</w:t>
-            </w:r>
-          </w:p>
-          <w:p>
-            <w:pPr>
-              <w:spacing w:after="0" w:line="240" w:lineRule="auto"/>
-              <w:jc w:val="both"/>
-              <w:rPr>
-                <w:rFonts w:ascii="Tahoma" w:eastAsia="Times New Roman" w:hAnsi="Tahoma" w:cs="Tahoma"/>
-                <w:sz w:val="20"/>
-                <w:szCs w:val="24"/>
-                <w:lang w:eastAsia="es-ES"/>
-              </w:rPr>
-            </w:pPr>
-          </w:p>
-          <w:p>
-            <w:pPr>
-              <w:spacing w:after="0" w:line="240" w:lineRule="auto"/>
-              <w:jc w:val="both"/>
-              <w:rPr>
-                <w:rFonts w:ascii="Tahoma" w:eastAsia="Times New Roman" w:hAnsi="Tahoma" w:cs="Tahoma"/>
-                <w:sz w:val="20"/>
-                <w:szCs w:val="24"/>
-                <w:lang w:eastAsia="es-ES"/>
-              </w:rPr>
-            </w:pPr>
+              <w:t>El sistema solicita se confirme el registro del estudio de laboratorio.</w:t>
+            </w:r>
           </w:p>
           <w:p>
             <w:pPr>
@@ -13979,26 +13957,32 @@
                 <w:szCs w:val="24"/>
                 <w:lang w:eastAsia="es-ES"/>
               </w:rPr>
-              <w:t>El sistema registra el estudio de labor</w:t>
-            </w:r>
-            <w:r>
-              <w:rPr>
-                <w:rFonts w:ascii="Tahoma" w:eastAsia="Times New Roman" w:hAnsi="Tahoma" w:cs="Tahoma"/>
-                <w:sz w:val="20"/>
-                <w:szCs w:val="24"/>
-                <w:lang w:eastAsia="es-ES"/>
-              </w:rPr>
-              <w:t xml:space="preserve">atorio con los siguientes datos: </w:t>
-            </w:r>
-            <w:r>
-              <w:rPr>
-                <w:rFonts w:ascii="Tahoma" w:eastAsia="Times New Roman" w:hAnsi="Tahoma" w:cs="Tahoma"/>
-                <w:sz w:val="20"/>
-                <w:szCs w:val="24"/>
-                <w:lang w:eastAsia="es-ES"/>
-              </w:rPr>
-              <w:t>fecha de realización del estudio, ficha, doctor a cargo de realizar el estudio, los estudios de laboratorio realizados con los siguientes datos: nombre del estudio, método, el detalle de los estudios de laboratorio con los siguientes datos: nombre, resultado, unidad, los valores de referencia con los siguientes datos: nombre, valor desde, valor hasta, detalles de los valores de referencia con los siguientes datos: descripción, valor desde, valor hasta.</w:t>
-            </w:r>
+              <w:t>El RAM confirma el registro del estudio de laboratorio.</w:t>
+            </w:r>
+          </w:p>
+          <w:p>
+            <w:pPr>
+              <w:spacing w:after="0" w:line="240" w:lineRule="auto"/>
+              <w:jc w:val="both"/>
+              <w:rPr>
+                <w:rFonts w:ascii="Tahoma" w:eastAsia="Times New Roman" w:hAnsi="Tahoma" w:cs="Tahoma"/>
+                <w:sz w:val="20"/>
+                <w:szCs w:val="24"/>
+                <w:lang w:eastAsia="es-ES"/>
+              </w:rPr>
+            </w:pPr>
+          </w:p>
+          <w:p>
+            <w:pPr>
+              <w:spacing w:after="0" w:line="240" w:lineRule="auto"/>
+              <w:jc w:val="both"/>
+              <w:rPr>
+                <w:rFonts w:ascii="Tahoma" w:eastAsia="Times New Roman" w:hAnsi="Tahoma" w:cs="Tahoma"/>
+                <w:sz w:val="20"/>
+                <w:szCs w:val="24"/>
+                <w:lang w:eastAsia="es-ES"/>
+              </w:rPr>
+            </w:pPr>
           </w:p>
           <w:p>
             <w:pPr>
@@ -14024,7 +14008,25 @@
                 <w:szCs w:val="24"/>
                 <w:lang w:eastAsia="es-ES"/>
               </w:rPr>
-              <w:t>El sistema asigna el estudio de laboratorio a la historia clínica del paciente.</w:t>
+              <w:t>El sistema registra el estudio de labor</w:t>
+            </w:r>
+            <w:r>
+              <w:rPr>
+                <w:rFonts w:ascii="Tahoma" w:eastAsia="Times New Roman" w:hAnsi="Tahoma" w:cs="Tahoma"/>
+                <w:sz w:val="20"/>
+                <w:szCs w:val="24"/>
+                <w:lang w:eastAsia="es-ES"/>
+              </w:rPr>
+              <w:t xml:space="preserve">atorio con los siguientes datos: </w:t>
+            </w:r>
+            <w:r>
+              <w:rPr>
+                <w:rFonts w:ascii="Tahoma" w:eastAsia="Times New Roman" w:hAnsi="Tahoma" w:cs="Tahoma"/>
+                <w:sz w:val="20"/>
+                <w:szCs w:val="24"/>
+                <w:lang w:eastAsia="es-ES"/>
+              </w:rPr>
+              <w:t>fecha de realización del estudio, ficha, doctor a cargo de realizar el estudio, los estudios de laboratorio realizados con los siguientes datos: nombre del estudio, método, el detalle de los estudios de laboratorio con los siguientes datos: nombre, resultado, unidad, los valores de referencia con los siguientes datos: nombre, valor desde, valor hasta, detalles de los valores de referencia con los siguientes datos: descripción, valor desde, valor hasta.</w:t>
             </w:r>
           </w:p>
           <w:p>
@@ -14051,6 +14053,33 @@
                 <w:szCs w:val="24"/>
                 <w:lang w:eastAsia="es-ES"/>
               </w:rPr>
+              <w:t>El sistema asigna el estudio de laboratorio a la historia clínica del paciente.</w:t>
+            </w:r>
+          </w:p>
+          <w:p>
+            <w:pPr>
+              <w:pStyle w:val="Prrafodelista"/>
+              <w:numPr>
+                <w:ilvl w:val="0"/>
+                <w:numId w:val="8"/>
+              </w:numPr>
+              <w:spacing w:after="0" w:line="240" w:lineRule="auto"/>
+              <w:ind w:left="417"/>
+              <w:jc w:val="both"/>
+              <w:rPr>
+                <w:rFonts w:ascii="Tahoma" w:eastAsia="Times New Roman" w:hAnsi="Tahoma" w:cs="Tahoma"/>
+                <w:sz w:val="20"/>
+                <w:szCs w:val="24"/>
+                <w:lang w:eastAsia="es-ES"/>
+              </w:rPr>
+            </w:pPr>
+            <w:r>
+              <w:rPr>
+                <w:rFonts w:ascii="Tahoma" w:eastAsia="Times New Roman" w:hAnsi="Tahoma" w:cs="Tahoma"/>
+                <w:sz w:val="20"/>
+                <w:szCs w:val="24"/>
+                <w:lang w:eastAsia="es-ES"/>
+              </w:rPr>
               <w:t>Fin del caso de uso.</w:t>
             </w:r>
           </w:p>
@@ -14449,6 +14478,57 @@
                 <w:lang w:eastAsia="es-ES"/>
               </w:rPr>
             </w:pPr>
+            <w:r>
+              <w:rPr>
+                <w:rFonts w:ascii="Tahoma" w:eastAsia="Times New Roman" w:hAnsi="Tahoma" w:cs="Tahoma"/>
+                <w:sz w:val="20"/>
+                <w:szCs w:val="24"/>
+                <w:lang w:eastAsia="es-ES"/>
+              </w:rPr>
+              <w:t>10.A. El sistema verifica que existe un estudio con el nombre y la fecha ingresadas.</w:t>
+            </w:r>
+          </w:p>
+          <w:p>
+            <w:pPr>
+              <w:spacing w:after="0" w:line="240" w:lineRule="auto"/>
+              <w:jc w:val="both"/>
+              <w:rPr>
+                <w:rFonts w:ascii="Tahoma" w:eastAsia="Times New Roman" w:hAnsi="Tahoma" w:cs="Tahoma"/>
+                <w:sz w:val="20"/>
+                <w:szCs w:val="24"/>
+                <w:lang w:eastAsia="es-ES"/>
+              </w:rPr>
+            </w:pPr>
+            <w:r>
+              <w:rPr>
+                <w:rFonts w:ascii="Tahoma" w:eastAsia="Times New Roman" w:hAnsi="Tahoma" w:cs="Tahoma"/>
+                <w:sz w:val="20"/>
+                <w:szCs w:val="24"/>
+                <w:lang w:eastAsia="es-ES"/>
+              </w:rPr>
+              <w:t>10. A.1. El sistema informa la situación.</w:t>
+            </w:r>
+          </w:p>
+          <w:p>
+            <w:pPr>
+              <w:spacing w:after="0" w:line="240" w:lineRule="auto"/>
+              <w:jc w:val="both"/>
+              <w:rPr>
+                <w:rFonts w:ascii="Tahoma" w:eastAsia="Times New Roman" w:hAnsi="Tahoma" w:cs="Tahoma"/>
+                <w:sz w:val="20"/>
+                <w:szCs w:val="24"/>
+                <w:lang w:eastAsia="es-ES"/>
+              </w:rPr>
+            </w:pPr>
+            <w:r>
+              <w:rPr>
+                <w:rFonts w:ascii="Tahoma" w:eastAsia="Times New Roman" w:hAnsi="Tahoma" w:cs="Tahoma"/>
+                <w:sz w:val="20"/>
+                <w:szCs w:val="24"/>
+                <w:lang w:eastAsia="es-ES"/>
+              </w:rPr>
+              <w:t>10. A.1.A. Se cancela el caso de uso.</w:t>
+            </w:r>
           </w:p>
           <w:p>
             <w:pPr>
@@ -15150,6 +15230,7 @@
                 <w:szCs w:val="24"/>
                 <w:lang w:eastAsia="es-ES"/>
               </w:rPr>
+              <w:lastRenderedPageBreak/>
               <w:t>Use Case al que extiende: no aplica</w:t>
             </w:r>
           </w:p>
@@ -15398,8 +15479,8 @@
         </w:rPr>
         <w:drawing>
           <wp:inline distT="0" distB="0" distL="0" distR="0">
-            <wp:extent cx="5390707" cy="3774559"/>
-            <wp:effectExtent l="0" t="0" r="635" b="0"/>
+            <wp:extent cx="5400040" cy="2792935"/>
+            <wp:effectExtent l="0" t="0" r="0" b="7620"/>
             <wp:docPr id="17" name="0 Imagen"/>
             <wp:cNvGraphicFramePr>
               <a:graphicFrameLocks xmlns:a="http://schemas.openxmlformats.org/drawingml/2006/main" noChangeAspect="1"/>
@@ -15426,7 +15507,7 @@
                   <pic:spPr>
                     <a:xfrm>
                       <a:off x="0" y="0"/>
-                      <a:ext cx="5400040" cy="3781094"/>
+                      <a:ext cx="5400040" cy="2792935"/>
                     </a:xfrm>
                     <a:prstGeom prst="rect">
                       <a:avLst/>
@@ -15553,6 +15634,7 @@
         <w:dataBinding w:prefixMappings="xmlns:ns0='http://purl.org/dc/elements/1.1/' xmlns:ns1='http://schemas.openxmlformats.org/package/2006/metadata/core-properties' " w:xpath="/ns1:coreProperties[1]/ns0:creator[1]" w:storeItemID="{6C3C8BC8-F283-45AE-878A-BAB7291924A1}"/>
         <w:text/>
       </w:sdtPr>
+      <w:sdtEndPr/>
       <w:sdtContent>
         <w:proofErr w:type="spellStart"/>
         <w:r>
@@ -15699,7 +15781,7 @@
                               <w:sz w:val="26"/>
                               <w:szCs w:val="26"/>
                             </w:rPr>
-                            <w:t>14</w:t>
+                            <w:t>25</w:t>
                           </w:r>
                           <w:r>
                             <w:rPr>
@@ -15780,7 +15862,7 @@
                         <w:sz w:val="26"/>
                         <w:szCs w:val="26"/>
                       </w:rPr>
-                      <w:t>14</w:t>
+                      <w:t>25</w:t>
                     </w:r>
                     <w:r>
                       <w:rPr>
@@ -18199,40 +18281,7 @@
 </file>
 
 <file path=word/glossary/document.xml><?xml version="1.0" encoding="utf-8"?>
-<w:glossaryDocument xmlns:wpc="http://schemas.microsoft.com/office/word/2010/wordprocessingCanvas" xmlns:mc="http://schemas.openxmlformats.org/markup-compatibility/2006" xmlns:o="urn:schemas-microsoft-com:office:office" xmlns:r="http://schemas.openxmlformats.org/officeDocument/2006/relationships" xmlns:m="http://schemas.openxmlformats.org/officeDocument/2006/math" xmlns:v="urn:schemas-microsoft-com:vml" xmlns:wp14="http://schemas.microsoft.com/office/word/2010/wordprocessingDrawing" xmlns:wp="http://schemas.openxmlformats.org/drawingml/2006/wordprocessingDrawing" xmlns:w10="urn:schemas-microsoft-com:office:word" xmlns:w="http://schemas.openxmlformats.org/wordprocessingml/2006/main" xmlns:w14="http://schemas.microsoft.com/office/word/2010/wordml" xmlns:wpg="http://schemas.microsoft.com/office/word/2010/wordprocessingGroup" xmlns:wpi="http://schemas.microsoft.com/office/word/2010/wordprocessingInk" xmlns:wne="http://schemas.microsoft.com/office/word/2006/wordml" xmlns:wps="http://schemas.microsoft.com/office/word/2010/wordprocessingShape" mc:Ignorable="w14 wp14">
-  <w:docParts>
-    <w:docPart>
-      <w:docPartPr>
-        <w:name w:val="162282FA777044ACB31BAE4D46D28434"/>
-        <w:category>
-          <w:name w:val="General"/>
-          <w:gallery w:val="placeholder"/>
-        </w:category>
-        <w:types>
-          <w:type w:val="bbPlcHdr"/>
-        </w:types>
-        <w:behaviors>
-          <w:behavior w:val="content"/>
-        </w:behaviors>
-        <w:guid w:val="{ECEC548D-0250-4DC9-B7A5-482E27E32979}"/>
-      </w:docPartPr>
-      <w:docPartBody>
-        <w:p>
-          <w:pPr>
-            <w:pStyle w:val="162282FA777044ACB31BAE4D46D28434"/>
-          </w:pPr>
-          <w:r>
-            <w:rPr>
-              <w:rFonts w:asciiTheme="majorHAnsi" w:eastAsiaTheme="majorEastAsia" w:hAnsiTheme="majorHAnsi" w:cstheme="majorBidi"/>
-              <w:caps/>
-            </w:rPr>
-            <w:t>[Escriba el nombre de la compañía]</w:t>
-          </w:r>
-        </w:p>
-      </w:docPartBody>
-    </w:docPart>
-  </w:docParts>
-</w:glossaryDocument>
+<w:glossaryDocument xmlns:wpc="http://schemas.microsoft.com/office/word/2010/wordprocessingCanvas" xmlns:mc="http://schemas.openxmlformats.org/markup-compatibility/2006" xmlns:o="urn:schemas-microsoft-com:office:office" xmlns:r="http://schemas.openxmlformats.org/officeDocument/2006/relationships" xmlns:m="http://schemas.openxmlformats.org/officeDocument/2006/math" xmlns:v="urn:schemas-microsoft-com:vml" xmlns:wp14="http://schemas.microsoft.com/office/word/2010/wordprocessingDrawing" xmlns:wp="http://schemas.openxmlformats.org/drawingml/2006/wordprocessingDrawing" xmlns:w10="urn:schemas-microsoft-com:office:word" xmlns:w="http://schemas.openxmlformats.org/wordprocessingml/2006/main" xmlns:w14="http://schemas.microsoft.com/office/word/2010/wordml" xmlns:wpg="http://schemas.microsoft.com/office/word/2010/wordprocessingGroup" xmlns:wpi="http://schemas.microsoft.com/office/word/2010/wordprocessingInk" xmlns:wne="http://schemas.microsoft.com/office/word/2006/wordml" xmlns:wps="http://schemas.microsoft.com/office/word/2010/wordprocessingShape" mc:Ignorable="w14 wp14"/>
 </file>
 
 <file path=word/glossary/fontTable.xml><?xml version="1.0" encoding="utf-8"?>
@@ -18330,6 +18379,7 @@
     <w:rsid w:val="00694D81"/>
     <w:rsid w:val="009441FA"/>
     <w:rsid w:val="009C2ACA"/>
+    <w:rsid w:val="00CB34E8"/>
     <w:rsid w:val="00DC35B2"/>
     <w:rsid w:val="00F17FCE"/>
     <w:rsid w:val="00F526A8"/>
@@ -19131,7 +19181,7 @@
 </file>
 
 <file path=customXml/itemProps1.xml><?xml version="1.0" encoding="utf-8"?>
-<ds:datastoreItem xmlns:ds="http://schemas.openxmlformats.org/officeDocument/2006/customXml" ds:itemID="{8A46F7D8-A416-43D9-978A-2943889497D5}">
+<ds:datastoreItem xmlns:ds="http://schemas.openxmlformats.org/officeDocument/2006/customXml" ds:itemID="{32607964-F47B-4E3E-BAB0-3540D5AB116E}">
   <ds:schemaRefs>
     <ds:schemaRef ds:uri="http://schemas.openxmlformats.org/officeDocument/2006/bibliography"/>
   </ds:schemaRefs>

</xml_diff>

<commit_message>
Se agregó la plantilla trazo grueso y el prototipo de interfaz del caso de uso actualizar institución
</commit_message>
<xml_diff>
--- a/Producto/01 Requerimientos/Informes/GPA_Informe_Flujo de trabajo de requerimientos.docx
+++ b/Producto/01 Requerimientos/Informes/GPA_Informe_Flujo de trabajo de requerimientos.docx
@@ -45,9 +45,6 @@
                 </w:rPr>
                 <w:alias w:val="Compañía"/>
                 <w:id w:val="15524243"/>
-                <w:placeholder>
-                  <w:docPart w:val="162282FA777044ACB31BAE4D46D28434"/>
-                </w:placeholder>
                 <w:showingPlcHdr/>
                 <w:dataBinding w:prefixMappings="xmlns:ns0='http://schemas.openxmlformats.org/officeDocument/2006/extended-properties'" w:xpath="/ns0:Properties[1]/ns0:Company[1]" w:storeItemID="{6668398D-A668-4E3E-A5EB-62B293D839F1}"/>
                 <w:text/>
@@ -101,7 +98,6 @@
                 <w:dataBinding w:prefixMappings="xmlns:ns0='http://schemas.openxmlformats.org/package/2006/metadata/core-properties' xmlns:ns1='http://purl.org/dc/elements/1.1/'" w:xpath="/ns0:coreProperties[1]/ns1:title[1]" w:storeItemID="{6C3C8BC8-F283-45AE-878A-BAB7291924A1}"/>
                 <w:text/>
               </w:sdtPr>
-              <w:sdtEndPr/>
               <w:sdtContent>
                 <w:tc>
                   <w:tcPr>
@@ -152,7 +148,6 @@
                 <w:dataBinding w:prefixMappings="xmlns:ns0='http://schemas.openxmlformats.org/package/2006/metadata/core-properties' xmlns:ns1='http://purl.org/dc/elements/1.1/'" w:xpath="/ns0:coreProperties[1]/ns1:subject[1]" w:storeItemID="{6C3C8BC8-F283-45AE-878A-BAB7291924A1}"/>
                 <w:text/>
               </w:sdtPr>
-              <w:sdtEndPr/>
               <w:sdtContent>
                 <w:tc>
                   <w:tcPr>
@@ -219,7 +214,6 @@
                 <w:dataBinding w:prefixMappings="xmlns:ns0='http://schemas.openxmlformats.org/package/2006/metadata/core-properties' xmlns:ns1='http://purl.org/dc/elements/1.1/'" w:xpath="/ns0:coreProperties[1]/ns1:creator[1]" w:storeItemID="{6C3C8BC8-F283-45AE-878A-BAB7291924A1}"/>
                 <w:text/>
               </w:sdtPr>
-              <w:sdtEndPr/>
               <w:sdtContent>
                 <w:tc>
                   <w:tcPr>
@@ -286,7 +280,6 @@
                   <w:calendar w:val="gregorian"/>
                 </w:date>
               </w:sdtPr>
-              <w:sdtEndPr/>
               <w:sdtContent>
                 <w:tc>
                   <w:tcPr>
@@ -335,7 +328,6 @@
                 <w:dataBinding w:prefixMappings="xmlns:ns0='http://schemas.microsoft.com/office/2006/coverPageProps'" w:xpath="/ns0:CoverPageProperties[1]/ns0:Abstract[1]" w:storeItemID="{55AF091B-3C7A-41E3-B477-F2FDAA23CFDA}"/>
                 <w:text/>
               </w:sdtPr>
-              <w:sdtEndPr/>
               <w:sdtContent>
                 <w:tc>
                   <w:tcPr>
@@ -379,7 +371,6 @@
           <w:docPartUnique/>
         </w:docPartObj>
       </w:sdtPr>
-      <w:sdtEndPr/>
       <w:sdtContent>
         <w:p>
           <w:pPr>
@@ -9504,8 +9495,6 @@
               </w:rPr>
               <w:t>con el nombre y fecha ingresados.</w:t>
             </w:r>
-            <w:bookmarkStart w:id="12" w:name="_GoBack"/>
-            <w:bookmarkEnd w:id="12"/>
           </w:p>
           <w:p>
             <w:pPr>
@@ -10795,6 +10784,7 @@
                 <w:szCs w:val="24"/>
                 <w:lang w:eastAsia="es-ES"/>
               </w:rPr>
+              <w:lastRenderedPageBreak/>
               <w:t>9</w:t>
             </w:r>
             <w:r>
@@ -10834,7 +10824,6 @@
                 <w:szCs w:val="24"/>
                 <w:lang w:eastAsia="es-ES"/>
               </w:rPr>
-              <w:lastRenderedPageBreak/>
               <w:t>9</w:t>
             </w:r>
             <w:r>
@@ -11627,7 +11616,6 @@
                 <w:dataBinding w:prefixMappings="xmlns:ns0='http://purl.org/dc/elements/1.1/' xmlns:ns1='http://schemas.openxmlformats.org/package/2006/metadata/core-properties' " w:xpath="/ns1:coreProperties[1]/ns0:creator[1]" w:storeItemID="{6C3C8BC8-F283-45AE-878A-BAB7291924A1}"/>
                 <w:text/>
               </w:sdtPr>
-              <w:sdtEndPr/>
               <w:sdtContent>
                 <w:proofErr w:type="spellStart"/>
                 <w:r>
@@ -13653,7 +13641,6 @@
                 <w:szCs w:val="24"/>
                 <w:lang w:eastAsia="es-ES"/>
               </w:rPr>
-              <w:lastRenderedPageBreak/>
               <w:t>El RAM selecciona la institución.</w:t>
             </w:r>
           </w:p>
@@ -14404,6 +14391,7 @@
                 <w:szCs w:val="24"/>
                 <w:lang w:eastAsia="es-ES"/>
               </w:rPr>
+              <w:lastRenderedPageBreak/>
               <w:t>6. A.4. El sistema muestra la institución.</w:t>
             </w:r>
           </w:p>
@@ -15192,6 +15180,7 @@
                 <w:szCs w:val="24"/>
                 <w:lang w:eastAsia="es-ES"/>
               </w:rPr>
+              <w:lastRenderedPageBreak/>
               <w:t>Use Case donde se incluye: no aplica</w:t>
             </w:r>
           </w:p>
@@ -15230,7 +15219,6 @@
                 <w:szCs w:val="24"/>
                 <w:lang w:eastAsia="es-ES"/>
               </w:rPr>
-              <w:lastRenderedPageBreak/>
               <w:t>Use Case al que extiende: no aplica</w:t>
             </w:r>
           </w:p>
@@ -15329,6 +15317,66 @@
                 <w:szCs w:val="24"/>
                 <w:lang w:eastAsia="es-ES"/>
               </w:rPr>
+              <w:t xml:space="preserve"> </w:t>
+            </w:r>
+            <w:proofErr w:type="spellStart"/>
+            <w:r>
+              <w:rPr>
+                <w:rFonts w:ascii="Tahoma" w:eastAsia="Times New Roman" w:hAnsi="Tahoma" w:cs="Tahoma"/>
+                <w:sz w:val="20"/>
+                <w:szCs w:val="24"/>
+                <w:lang w:eastAsia="es-ES"/>
+              </w:rPr>
+              <w:t>Gutierrez</w:t>
+            </w:r>
+            <w:proofErr w:type="spellEnd"/>
+            <w:r>
+              <w:rPr>
+                <w:rFonts w:ascii="Tahoma" w:eastAsia="Times New Roman" w:hAnsi="Tahoma" w:cs="Tahoma"/>
+                <w:sz w:val="20"/>
+                <w:szCs w:val="24"/>
+                <w:lang w:eastAsia="es-ES"/>
+              </w:rPr>
+              <w:t xml:space="preserve"> Pablo , </w:t>
+            </w:r>
+            <w:proofErr w:type="spellStart"/>
+            <w:r>
+              <w:rPr>
+                <w:rFonts w:ascii="Tahoma" w:eastAsia="Times New Roman" w:hAnsi="Tahoma" w:cs="Tahoma"/>
+                <w:sz w:val="20"/>
+                <w:szCs w:val="24"/>
+                <w:lang w:eastAsia="es-ES"/>
+              </w:rPr>
+              <w:t>Mattio</w:t>
+            </w:r>
+            <w:proofErr w:type="spellEnd"/>
+            <w:r>
+              <w:rPr>
+                <w:rFonts w:ascii="Tahoma" w:eastAsia="Times New Roman" w:hAnsi="Tahoma" w:cs="Tahoma"/>
+                <w:sz w:val="20"/>
+                <w:szCs w:val="24"/>
+                <w:lang w:eastAsia="es-ES"/>
+              </w:rPr>
+              <w:t xml:space="preserve"> Paolo </w:t>
+            </w:r>
+            <w:r>
+              <w:rPr>
+                <w:rFonts w:ascii="Tahoma" w:eastAsia="Times New Roman" w:hAnsi="Tahoma" w:cs="Tahoma"/>
+                <w:b/>
+                <w:sz w:val="20"/>
+                <w:szCs w:val="24"/>
+                <w:lang w:eastAsia="es-ES"/>
+              </w:rPr>
+              <w:tab/>
+            </w:r>
+            <w:r>
+              <w:rPr>
+                <w:rFonts w:ascii="Tahoma" w:eastAsia="Times New Roman" w:hAnsi="Tahoma" w:cs="Tahoma"/>
+                <w:b/>
+                <w:sz w:val="20"/>
+                <w:szCs w:val="24"/>
+                <w:lang w:eastAsia="es-ES"/>
+              </w:rPr>
               <w:tab/>
             </w:r>
           </w:p>
@@ -15370,6 +15418,16 @@
                 <w:lang w:eastAsia="es-ES"/>
               </w:rPr>
               <w:t xml:space="preserve">: </w:t>
+            </w:r>
+            <w:r>
+              <w:rPr>
+                <w:rFonts w:ascii="Tahoma" w:eastAsia="Times New Roman" w:hAnsi="Tahoma" w:cs="Tahoma"/>
+                <w:bCs/>
+                <w:sz w:val="24"/>
+                <w:szCs w:val="24"/>
+                <w:lang w:eastAsia="es-ES"/>
+              </w:rPr>
+              <w:t>19/06/16</w:t>
             </w:r>
           </w:p>
         </w:tc>
@@ -15561,7 +15619,7 @@
                   <pic:spPr>
                     <a:xfrm>
                       <a:off x="0" y="0"/>
-                      <a:ext cx="3924300" cy="3605251"/>
+                      <a:ext cx="3923414" cy="3604437"/>
                     </a:xfrm>
                     <a:prstGeom prst="rect">
                       <a:avLst/>
@@ -15574,9 +15632,1380 @@
         </w:drawing>
       </w:r>
     </w:p>
+    <w:p>
+      <w:r>
+        <w:br w:type="page"/>
+      </w:r>
+    </w:p>
+    <w:p>
+      <w:pPr>
+        <w:jc w:val="center"/>
+      </w:pPr>
+    </w:p>
+    <w:p>
+      <w:pPr>
+        <w:pStyle w:val="Ttulo2"/>
+        <w:rPr>
+          <w:rFonts w:ascii="Arial Narrow" w:hAnsi="Arial Narrow"/>
+          <w:u w:val="single"/>
+        </w:rPr>
+      </w:pPr>
+      <w:r>
+        <w:rPr>
+          <w:rFonts w:ascii="Arial Narrow" w:hAnsi="Arial Narrow"/>
+          <w:u w:val="single"/>
+        </w:rPr>
+        <w:t xml:space="preserve">Caso de Uso: </w:t>
+      </w:r>
+      <w:r>
+        <w:rPr>
+          <w:rFonts w:ascii="Arial Narrow" w:hAnsi="Arial Narrow"/>
+          <w:u w:val="single"/>
+        </w:rPr>
+        <w:t>Actualizar</w:t>
+      </w:r>
+      <w:r>
+        <w:rPr>
+          <w:rFonts w:ascii="Arial Narrow" w:hAnsi="Arial Narrow"/>
+          <w:u w:val="single"/>
+        </w:rPr>
+        <w:t xml:space="preserve"> Institución</w:t>
+      </w:r>
+    </w:p>
+    <w:p>
+      <w:pPr>
+        <w:pStyle w:val="Ttulo3"/>
+        <w:rPr>
+          <w:rFonts w:ascii="Arial Narrow" w:hAnsi="Arial Narrow"/>
+          <w:u w:val="single"/>
+        </w:rPr>
+      </w:pPr>
+      <w:r>
+        <w:rPr>
+          <w:rFonts w:ascii="Arial Narrow" w:hAnsi="Arial Narrow"/>
+          <w:u w:val="single"/>
+        </w:rPr>
+        <w:t xml:space="preserve">Descripción </w:t>
+      </w:r>
+      <w:r>
+        <w:rPr>
+          <w:rFonts w:ascii="Arial Narrow" w:hAnsi="Arial Narrow"/>
+          <w:u w:val="single"/>
+        </w:rPr>
+        <w:t>Trazo grueso</w:t>
+      </w:r>
+    </w:p>
+    <w:tbl>
+      <w:tblPr>
+        <w:tblW w:w="10155" w:type="dxa"/>
+        <w:jc w:val="center"/>
+        <w:tblCellSpacing w:w="20" w:type="dxa"/>
+        <w:tblBorders>
+          <w:top w:val="outset" w:sz="6" w:space="0" w:color="auto"/>
+          <w:left w:val="outset" w:sz="6" w:space="0" w:color="auto"/>
+          <w:bottom w:val="outset" w:sz="6" w:space="0" w:color="auto"/>
+          <w:right w:val="outset" w:sz="6" w:space="0" w:color="auto"/>
+          <w:insideH w:val="outset" w:sz="6" w:space="0" w:color="auto"/>
+          <w:insideV w:val="outset" w:sz="6" w:space="0" w:color="auto"/>
+        </w:tblBorders>
+        <w:tblLayout w:type="fixed"/>
+        <w:tblCellMar>
+          <w:left w:w="70" w:type="dxa"/>
+          <w:right w:w="70" w:type="dxa"/>
+        </w:tblCellMar>
+        <w:tblLook w:val="00A0" w:firstRow="1" w:lastRow="0" w:firstColumn="1" w:lastColumn="0" w:noHBand="0" w:noVBand="0"/>
+      </w:tblPr>
+      <w:tblGrid>
+        <w:gridCol w:w="4406"/>
+        <w:gridCol w:w="2062"/>
+        <w:gridCol w:w="596"/>
+        <w:gridCol w:w="3091"/>
+      </w:tblGrid>
+      <w:tr>
+        <w:trPr>
+          <w:cantSplit/>
+          <w:trHeight w:val="300"/>
+          <w:tblCellSpacing w:w="20" w:type="dxa"/>
+          <w:jc w:val="center"/>
+        </w:trPr>
+        <w:tc>
+          <w:tcPr>
+            <w:tcW w:w="10075" w:type="dxa"/>
+            <w:gridSpan w:val="4"/>
+          </w:tcPr>
+          <w:p>
+            <w:pPr>
+              <w:spacing w:after="0" w:line="240" w:lineRule="auto"/>
+              <w:rPr>
+                <w:rFonts w:ascii="Tahoma" w:eastAsia="Times New Roman" w:hAnsi="Tahoma" w:cs="Tahoma"/>
+                <w:sz w:val="20"/>
+                <w:szCs w:val="24"/>
+                <w:lang w:eastAsia="es-ES"/>
+              </w:rPr>
+            </w:pPr>
+            <w:r>
+              <w:rPr>
+                <w:rFonts w:ascii="Tahoma" w:eastAsia="Times New Roman" w:hAnsi="Tahoma" w:cs="Tahoma"/>
+                <w:b/>
+                <w:bCs/>
+                <w:sz w:val="20"/>
+                <w:szCs w:val="24"/>
+                <w:lang w:eastAsia="es-ES"/>
+              </w:rPr>
+              <w:t>Nivel del  Use Case</w:t>
+            </w:r>
+            <w:r>
+              <w:rPr>
+                <w:rFonts w:ascii="Tahoma" w:eastAsia="Times New Roman" w:hAnsi="Tahoma" w:cs="Tahoma"/>
+                <w:sz w:val="20"/>
+                <w:szCs w:val="24"/>
+                <w:lang w:eastAsia="es-ES"/>
+              </w:rPr>
+              <w:t xml:space="preserve">:                  </w:t>
+            </w:r>
+            <w:r>
+              <w:rPr>
+                <w:rFonts w:ascii="Tahoma" w:eastAsia="Times New Roman" w:hAnsi="Tahoma" w:cs="Tahoma"/>
+                <w:sz w:val="24"/>
+                <w:szCs w:val="24"/>
+                <w:lang w:eastAsia="es-ES"/>
+              </w:rPr>
+              <w:fldChar w:fldCharType="begin">
+                <w:ffData>
+                  <w:name w:val="Casilla5"/>
+                  <w:enabled/>
+                  <w:calcOnExit w:val="0"/>
+                  <w:checkBox>
+                    <w:sizeAuto/>
+                    <w:default w:val="0"/>
+                  </w:checkBox>
+                </w:ffData>
+              </w:fldChar>
+            </w:r>
+            <w:r>
+              <w:rPr>
+                <w:rFonts w:ascii="Tahoma" w:eastAsia="Times New Roman" w:hAnsi="Tahoma" w:cs="Tahoma"/>
+                <w:sz w:val="24"/>
+                <w:szCs w:val="24"/>
+                <w:lang w:eastAsia="es-ES"/>
+              </w:rPr>
+              <w:instrText xml:space="preserve"> FORMCHECKBOX </w:instrText>
+            </w:r>
+            <w:r>
+              <w:rPr>
+                <w:rFonts w:ascii="Tahoma" w:eastAsia="Times New Roman" w:hAnsi="Tahoma" w:cs="Tahoma"/>
+                <w:sz w:val="24"/>
+                <w:szCs w:val="24"/>
+                <w:lang w:eastAsia="es-ES"/>
+              </w:rPr>
+            </w:r>
+            <w:r>
+              <w:rPr>
+                <w:rFonts w:ascii="Tahoma" w:eastAsia="Times New Roman" w:hAnsi="Tahoma" w:cs="Tahoma"/>
+                <w:sz w:val="24"/>
+                <w:szCs w:val="24"/>
+                <w:lang w:eastAsia="es-ES"/>
+              </w:rPr>
+              <w:fldChar w:fldCharType="end"/>
+            </w:r>
+            <w:r>
+              <w:rPr>
+                <w:rFonts w:ascii="Tahoma" w:eastAsia="Times New Roman" w:hAnsi="Tahoma" w:cs="Tahoma"/>
+                <w:sz w:val="24"/>
+                <w:szCs w:val="24"/>
+                <w:lang w:eastAsia="es-ES"/>
+              </w:rPr>
+              <w:t xml:space="preserve">  </w:t>
+            </w:r>
+            <w:r>
+              <w:rPr>
+                <w:rFonts w:ascii="Tahoma" w:eastAsia="Times New Roman" w:hAnsi="Tahoma" w:cs="Tahoma"/>
+                <w:sz w:val="20"/>
+                <w:szCs w:val="24"/>
+                <w:lang w:eastAsia="es-ES"/>
+              </w:rPr>
+              <w:t xml:space="preserve">Negocio                                       </w:t>
+            </w:r>
+            <w:r>
+              <w:rPr>
+                <w:rFonts w:ascii="Tahoma" w:eastAsia="Times New Roman" w:hAnsi="Tahoma" w:cs="Tahoma"/>
+                <w:sz w:val="24"/>
+                <w:szCs w:val="24"/>
+                <w:lang w:eastAsia="es-ES"/>
+              </w:rPr>
+              <w:fldChar w:fldCharType="begin">
+                <w:ffData>
+                  <w:name w:val="Casilla5"/>
+                  <w:enabled/>
+                  <w:calcOnExit w:val="0"/>
+                  <w:checkBox>
+                    <w:sizeAuto/>
+                    <w:default w:val="0"/>
+                  </w:checkBox>
+                </w:ffData>
+              </w:fldChar>
+            </w:r>
+            <w:r>
+              <w:rPr>
+                <w:rFonts w:ascii="Tahoma" w:eastAsia="Times New Roman" w:hAnsi="Tahoma" w:cs="Tahoma"/>
+                <w:sz w:val="24"/>
+                <w:szCs w:val="24"/>
+                <w:lang w:eastAsia="es-ES"/>
+              </w:rPr>
+              <w:instrText xml:space="preserve"> FORMCHECKBOX </w:instrText>
+            </w:r>
+            <w:r>
+              <w:rPr>
+                <w:rFonts w:ascii="Tahoma" w:eastAsia="Times New Roman" w:hAnsi="Tahoma" w:cs="Tahoma"/>
+                <w:sz w:val="24"/>
+                <w:szCs w:val="24"/>
+                <w:lang w:eastAsia="es-ES"/>
+              </w:rPr>
+            </w:r>
+            <w:r>
+              <w:rPr>
+                <w:rFonts w:ascii="Tahoma" w:eastAsia="Times New Roman" w:hAnsi="Tahoma" w:cs="Tahoma"/>
+                <w:sz w:val="24"/>
+                <w:szCs w:val="24"/>
+                <w:lang w:eastAsia="es-ES"/>
+              </w:rPr>
+              <w:fldChar w:fldCharType="end"/>
+            </w:r>
+            <w:r>
+              <w:rPr>
+                <w:rFonts w:ascii="Tahoma" w:eastAsia="Times New Roman" w:hAnsi="Tahoma" w:cs="Tahoma"/>
+                <w:sz w:val="20"/>
+                <w:szCs w:val="24"/>
+                <w:lang w:eastAsia="es-ES"/>
+              </w:rPr>
+              <w:t xml:space="preserve">   Sistema de Información</w:t>
+            </w:r>
+          </w:p>
+          <w:p>
+            <w:pPr>
+              <w:keepNext/>
+              <w:spacing w:after="0" w:line="240" w:lineRule="auto"/>
+              <w:outlineLvl w:val="2"/>
+              <w:rPr>
+                <w:rFonts w:ascii="Tahoma" w:eastAsia="Times New Roman" w:hAnsi="Tahoma" w:cs="Tahoma"/>
+                <w:sz w:val="20"/>
+                <w:szCs w:val="20"/>
+                <w:lang w:eastAsia="es-ES"/>
+              </w:rPr>
+            </w:pPr>
+          </w:p>
+        </w:tc>
+      </w:tr>
+      <w:tr>
+        <w:trPr>
+          <w:cantSplit/>
+          <w:trHeight w:val="385"/>
+          <w:tblCellSpacing w:w="20" w:type="dxa"/>
+          <w:jc w:val="center"/>
+        </w:trPr>
+        <w:tc>
+          <w:tcPr>
+            <w:tcW w:w="7004" w:type="dxa"/>
+            <w:gridSpan w:val="3"/>
+            <w:shd w:val="clear" w:color="auto" w:fill="C0C0C0"/>
+          </w:tcPr>
+          <w:p>
+            <w:pPr>
+              <w:spacing w:after="0" w:line="240" w:lineRule="auto"/>
+              <w:rPr>
+                <w:rFonts w:ascii="Tahoma" w:eastAsia="Times New Roman" w:hAnsi="Tahoma" w:cs="Tahoma"/>
+                <w:sz w:val="20"/>
+                <w:szCs w:val="24"/>
+                <w:lang w:eastAsia="es-ES"/>
+              </w:rPr>
+            </w:pPr>
+            <w:r>
+              <w:rPr>
+                <w:rFonts w:ascii="Tahoma" w:eastAsia="Times New Roman" w:hAnsi="Tahoma" w:cs="Tahoma"/>
+                <w:b/>
+                <w:bCs/>
+                <w:sz w:val="20"/>
+                <w:szCs w:val="24"/>
+                <w:lang w:eastAsia="es-ES"/>
+              </w:rPr>
+              <w:t>Nombre del Use Case</w:t>
+            </w:r>
+            <w:r>
+              <w:rPr>
+                <w:rFonts w:ascii="Tahoma" w:eastAsia="Times New Roman" w:hAnsi="Tahoma" w:cs="Tahoma"/>
+                <w:sz w:val="20"/>
+                <w:szCs w:val="24"/>
+                <w:lang w:eastAsia="es-ES"/>
+              </w:rPr>
+              <w:t xml:space="preserve">: </w:t>
+            </w:r>
+            <w:r>
+              <w:rPr>
+                <w:rFonts w:ascii="Tahoma" w:eastAsia="Times New Roman" w:hAnsi="Tahoma" w:cs="Tahoma"/>
+                <w:sz w:val="20"/>
+                <w:szCs w:val="24"/>
+                <w:lang w:eastAsia="es-ES"/>
+              </w:rPr>
+              <w:t>Actualizar Institución</w:t>
+            </w:r>
+          </w:p>
+        </w:tc>
+        <w:tc>
+          <w:tcPr>
+            <w:tcW w:w="3031" w:type="dxa"/>
+            <w:shd w:val="clear" w:color="auto" w:fill="C0C0C0"/>
+          </w:tcPr>
+          <w:p>
+            <w:pPr>
+              <w:spacing w:after="0" w:line="240" w:lineRule="auto"/>
+              <w:rPr>
+                <w:rFonts w:ascii="Tahoma" w:eastAsia="Times New Roman" w:hAnsi="Tahoma" w:cs="Tahoma"/>
+                <w:sz w:val="20"/>
+                <w:szCs w:val="24"/>
+                <w:lang w:eastAsia="es-ES"/>
+              </w:rPr>
+            </w:pPr>
+            <w:r>
+              <w:rPr>
+                <w:rFonts w:ascii="Tahoma" w:eastAsia="Times New Roman" w:hAnsi="Tahoma" w:cs="Tahoma"/>
+                <w:b/>
+                <w:bCs/>
+                <w:sz w:val="20"/>
+                <w:szCs w:val="24"/>
+                <w:lang w:eastAsia="es-ES"/>
+              </w:rPr>
+              <w:t>ID</w:t>
+            </w:r>
+            <w:r>
+              <w:rPr>
+                <w:rFonts w:ascii="Tahoma" w:eastAsia="Times New Roman" w:hAnsi="Tahoma" w:cs="Tahoma"/>
+                <w:sz w:val="20"/>
+                <w:szCs w:val="24"/>
+                <w:lang w:eastAsia="es-ES"/>
+              </w:rPr>
+              <w:t xml:space="preserve">: </w:t>
+            </w:r>
+          </w:p>
+        </w:tc>
+      </w:tr>
+      <w:tr>
+        <w:trPr>
+          <w:cantSplit/>
+          <w:trHeight w:val="385"/>
+          <w:tblCellSpacing w:w="20" w:type="dxa"/>
+          <w:jc w:val="center"/>
+        </w:trPr>
+        <w:tc>
+          <w:tcPr>
+            <w:tcW w:w="4346" w:type="dxa"/>
+          </w:tcPr>
+          <w:p>
+            <w:pPr>
+              <w:spacing w:after="0" w:line="240" w:lineRule="auto"/>
+              <w:rPr>
+                <w:rFonts w:ascii="Tahoma" w:eastAsia="Times New Roman" w:hAnsi="Tahoma" w:cs="Tahoma"/>
+                <w:sz w:val="20"/>
+                <w:szCs w:val="24"/>
+                <w:lang w:eastAsia="es-ES"/>
+              </w:rPr>
+            </w:pPr>
+            <w:r>
+              <w:rPr>
+                <w:rFonts w:ascii="Tahoma" w:eastAsia="Times New Roman" w:hAnsi="Tahoma" w:cs="Tahoma"/>
+                <w:b/>
+                <w:bCs/>
+                <w:sz w:val="20"/>
+                <w:szCs w:val="24"/>
+                <w:lang w:eastAsia="es-ES"/>
+              </w:rPr>
+              <w:t>Actor Principal</w:t>
+            </w:r>
+            <w:r>
+              <w:rPr>
+                <w:rFonts w:ascii="Tahoma" w:eastAsia="Times New Roman" w:hAnsi="Tahoma" w:cs="Tahoma"/>
+                <w:sz w:val="20"/>
+                <w:szCs w:val="24"/>
+                <w:lang w:eastAsia="es-ES"/>
+              </w:rPr>
+              <w:t xml:space="preserve">: </w:t>
+            </w:r>
+          </w:p>
+        </w:tc>
+        <w:tc>
+          <w:tcPr>
+            <w:tcW w:w="5689" w:type="dxa"/>
+            <w:gridSpan w:val="3"/>
+          </w:tcPr>
+          <w:p>
+            <w:pPr>
+              <w:spacing w:after="0" w:line="240" w:lineRule="auto"/>
+              <w:rPr>
+                <w:rFonts w:ascii="Tahoma" w:eastAsia="Times New Roman" w:hAnsi="Tahoma" w:cs="Tahoma"/>
+                <w:sz w:val="20"/>
+                <w:szCs w:val="24"/>
+                <w:lang w:eastAsia="es-ES"/>
+              </w:rPr>
+            </w:pPr>
+            <w:r>
+              <w:rPr>
+                <w:rFonts w:ascii="Tahoma" w:eastAsia="Times New Roman" w:hAnsi="Tahoma" w:cs="Tahoma"/>
+                <w:b/>
+                <w:bCs/>
+                <w:sz w:val="20"/>
+                <w:szCs w:val="24"/>
+                <w:lang w:eastAsia="es-ES"/>
+              </w:rPr>
+              <w:t>Actor Secundario</w:t>
+            </w:r>
+            <w:r>
+              <w:rPr>
+                <w:rFonts w:ascii="Tahoma" w:eastAsia="Times New Roman" w:hAnsi="Tahoma" w:cs="Tahoma"/>
+                <w:sz w:val="20"/>
+                <w:szCs w:val="24"/>
+                <w:lang w:eastAsia="es-ES"/>
+              </w:rPr>
+              <w:t>: no aplica</w:t>
+            </w:r>
+          </w:p>
+        </w:tc>
+      </w:tr>
+      <w:tr>
+        <w:trPr>
+          <w:cantSplit/>
+          <w:tblCellSpacing w:w="20" w:type="dxa"/>
+          <w:jc w:val="center"/>
+        </w:trPr>
+        <w:tc>
+          <w:tcPr>
+            <w:tcW w:w="10075" w:type="dxa"/>
+            <w:gridSpan w:val="4"/>
+          </w:tcPr>
+          <w:p>
+            <w:pPr>
+              <w:spacing w:after="0" w:line="240" w:lineRule="auto"/>
+              <w:rPr>
+                <w:rFonts w:ascii="Tahoma" w:eastAsia="Times New Roman" w:hAnsi="Tahoma" w:cs="Tahoma"/>
+                <w:sz w:val="20"/>
+                <w:szCs w:val="24"/>
+                <w:lang w:eastAsia="es-ES"/>
+              </w:rPr>
+            </w:pPr>
+            <w:r>
+              <w:rPr>
+                <w:rFonts w:ascii="Tahoma" w:eastAsia="Times New Roman" w:hAnsi="Tahoma" w:cs="Tahoma"/>
+                <w:b/>
+                <w:bCs/>
+                <w:sz w:val="20"/>
+                <w:szCs w:val="24"/>
+                <w:lang w:eastAsia="es-ES"/>
+              </w:rPr>
+              <w:t>Tipo de Use Case</w:t>
+            </w:r>
+            <w:r>
+              <w:rPr>
+                <w:rFonts w:ascii="Tahoma" w:eastAsia="Times New Roman" w:hAnsi="Tahoma" w:cs="Tahoma"/>
+                <w:sz w:val="20"/>
+                <w:szCs w:val="24"/>
+                <w:lang w:eastAsia="es-ES"/>
+              </w:rPr>
+              <w:t xml:space="preserve">:                  </w:t>
+            </w:r>
+            <w:r>
+              <w:rPr>
+                <w:rFonts w:ascii="Tahoma" w:eastAsia="Times New Roman" w:hAnsi="Tahoma" w:cs="Tahoma"/>
+                <w:sz w:val="24"/>
+                <w:szCs w:val="24"/>
+                <w:lang w:eastAsia="es-ES"/>
+              </w:rPr>
+              <w:fldChar w:fldCharType="begin">
+                <w:ffData>
+                  <w:name w:val=""/>
+                  <w:enabled/>
+                  <w:calcOnExit w:val="0"/>
+                  <w:checkBox>
+                    <w:sizeAuto/>
+                    <w:default w:val="0"/>
+                  </w:checkBox>
+                </w:ffData>
+              </w:fldChar>
+            </w:r>
+            <w:r>
+              <w:rPr>
+                <w:rFonts w:ascii="Tahoma" w:eastAsia="Times New Roman" w:hAnsi="Tahoma" w:cs="Tahoma"/>
+                <w:sz w:val="24"/>
+                <w:szCs w:val="24"/>
+                <w:lang w:eastAsia="es-ES"/>
+              </w:rPr>
+              <w:instrText xml:space="preserve"> FORMCHECKBOX </w:instrText>
+            </w:r>
+            <w:r>
+              <w:rPr>
+                <w:rFonts w:ascii="Tahoma" w:eastAsia="Times New Roman" w:hAnsi="Tahoma" w:cs="Tahoma"/>
+                <w:sz w:val="24"/>
+                <w:szCs w:val="24"/>
+                <w:lang w:eastAsia="es-ES"/>
+              </w:rPr>
+            </w:r>
+            <w:r>
+              <w:rPr>
+                <w:rFonts w:ascii="Tahoma" w:eastAsia="Times New Roman" w:hAnsi="Tahoma" w:cs="Tahoma"/>
+                <w:sz w:val="24"/>
+                <w:szCs w:val="24"/>
+                <w:lang w:eastAsia="es-ES"/>
+              </w:rPr>
+              <w:fldChar w:fldCharType="end"/>
+            </w:r>
+            <w:r>
+              <w:rPr>
+                <w:rFonts w:ascii="Tahoma" w:eastAsia="Times New Roman" w:hAnsi="Tahoma" w:cs="Tahoma"/>
+                <w:sz w:val="20"/>
+                <w:szCs w:val="24"/>
+                <w:lang w:eastAsia="es-ES"/>
+              </w:rPr>
+              <w:t xml:space="preserve">  Concreto                                       </w:t>
+            </w:r>
+            <w:r>
+              <w:rPr>
+                <w:rFonts w:ascii="Tahoma" w:eastAsia="Times New Roman" w:hAnsi="Tahoma" w:cs="Tahoma"/>
+                <w:sz w:val="24"/>
+                <w:szCs w:val="24"/>
+                <w:lang w:eastAsia="es-ES"/>
+              </w:rPr>
+              <w:fldChar w:fldCharType="begin">
+                <w:ffData>
+                  <w:name w:val="Casilla5"/>
+                  <w:enabled/>
+                  <w:calcOnExit w:val="0"/>
+                  <w:checkBox>
+                    <w:sizeAuto/>
+                    <w:default w:val="0"/>
+                  </w:checkBox>
+                </w:ffData>
+              </w:fldChar>
+            </w:r>
+            <w:r>
+              <w:rPr>
+                <w:rFonts w:ascii="Tahoma" w:eastAsia="Times New Roman" w:hAnsi="Tahoma" w:cs="Tahoma"/>
+                <w:sz w:val="24"/>
+                <w:szCs w:val="24"/>
+                <w:lang w:eastAsia="es-ES"/>
+              </w:rPr>
+              <w:instrText xml:space="preserve"> FORMCHECKBOX </w:instrText>
+            </w:r>
+            <w:r>
+              <w:rPr>
+                <w:rFonts w:ascii="Tahoma" w:eastAsia="Times New Roman" w:hAnsi="Tahoma" w:cs="Tahoma"/>
+                <w:sz w:val="24"/>
+                <w:szCs w:val="24"/>
+                <w:lang w:eastAsia="es-ES"/>
+              </w:rPr>
+            </w:r>
+            <w:r>
+              <w:rPr>
+                <w:rFonts w:ascii="Tahoma" w:eastAsia="Times New Roman" w:hAnsi="Tahoma" w:cs="Tahoma"/>
+                <w:sz w:val="24"/>
+                <w:szCs w:val="24"/>
+                <w:lang w:eastAsia="es-ES"/>
+              </w:rPr>
+              <w:fldChar w:fldCharType="end"/>
+            </w:r>
+            <w:r>
+              <w:rPr>
+                <w:rFonts w:ascii="Tahoma" w:eastAsia="Times New Roman" w:hAnsi="Tahoma" w:cs="Tahoma"/>
+                <w:sz w:val="20"/>
+                <w:szCs w:val="24"/>
+                <w:lang w:eastAsia="es-ES"/>
+              </w:rPr>
+              <w:t xml:space="preserve">   Abstracto</w:t>
+            </w:r>
+          </w:p>
+        </w:tc>
+      </w:tr>
+      <w:tr>
+        <w:trPr>
+          <w:cantSplit/>
+          <w:trHeight w:val="472"/>
+          <w:tblCellSpacing w:w="20" w:type="dxa"/>
+          <w:jc w:val="center"/>
+        </w:trPr>
+        <w:tc>
+          <w:tcPr>
+            <w:tcW w:w="10075" w:type="dxa"/>
+            <w:gridSpan w:val="4"/>
+          </w:tcPr>
+          <w:p>
+            <w:pPr>
+              <w:spacing w:after="0" w:line="240" w:lineRule="auto"/>
+              <w:rPr>
+                <w:rFonts w:ascii="Tahoma" w:eastAsia="Times New Roman" w:hAnsi="Tahoma" w:cs="Tahoma"/>
+                <w:sz w:val="20"/>
+                <w:szCs w:val="24"/>
+                <w:lang w:eastAsia="es-ES"/>
+              </w:rPr>
+            </w:pPr>
+            <w:r>
+              <w:rPr>
+                <w:rFonts w:ascii="Tahoma" w:eastAsia="Times New Roman" w:hAnsi="Tahoma" w:cs="Tahoma"/>
+                <w:b/>
+                <w:bCs/>
+                <w:sz w:val="20"/>
+                <w:szCs w:val="24"/>
+                <w:lang w:eastAsia="es-ES"/>
+              </w:rPr>
+              <w:t>Objetivo</w:t>
+            </w:r>
+            <w:r>
+              <w:rPr>
+                <w:rFonts w:ascii="Tahoma" w:eastAsia="Times New Roman" w:hAnsi="Tahoma" w:cs="Tahoma"/>
+                <w:sz w:val="20"/>
+                <w:szCs w:val="24"/>
+                <w:lang w:eastAsia="es-ES"/>
+              </w:rPr>
+              <w:t>:</w:t>
+            </w:r>
+            <w:r>
+              <w:rPr>
+                <w:rFonts w:ascii="Times New Roman" w:eastAsia="Times New Roman" w:hAnsi="Times New Roman" w:cs="Times New Roman"/>
+                <w:sz w:val="24"/>
+                <w:szCs w:val="24"/>
+                <w:lang w:eastAsia="es-ES"/>
+              </w:rPr>
+              <w:t xml:space="preserve"> </w:t>
+            </w:r>
+            <w:r>
+              <w:t>Actualizar (registrar, modificar, eliminar y consultar) los datos correspondientes a las instituciones donde se realizan los estudios.</w:t>
+            </w:r>
+          </w:p>
+        </w:tc>
+      </w:tr>
+      <w:tr>
+        <w:trPr>
+          <w:tblCellSpacing w:w="20" w:type="dxa"/>
+          <w:jc w:val="center"/>
+        </w:trPr>
+        <w:tc>
+          <w:tcPr>
+            <w:tcW w:w="10075" w:type="dxa"/>
+            <w:gridSpan w:val="4"/>
+          </w:tcPr>
+          <w:p>
+            <w:pPr>
+              <w:keepNext/>
+              <w:spacing w:after="0" w:line="240" w:lineRule="auto"/>
+              <w:jc w:val="center"/>
+              <w:outlineLvl w:val="2"/>
+              <w:rPr>
+                <w:rFonts w:ascii="Tahoma" w:eastAsia="Times New Roman" w:hAnsi="Tahoma" w:cs="Tahoma"/>
+                <w:b/>
+                <w:bCs/>
+                <w:sz w:val="20"/>
+                <w:szCs w:val="20"/>
+                <w:lang w:eastAsia="es-ES"/>
+              </w:rPr>
+            </w:pPr>
+            <w:r>
+              <w:rPr>
+                <w:rFonts w:ascii="Tahoma" w:eastAsia="Times New Roman" w:hAnsi="Tahoma" w:cs="Tahoma"/>
+                <w:b/>
+                <w:bCs/>
+                <w:sz w:val="20"/>
+                <w:szCs w:val="20"/>
+                <w:lang w:eastAsia="es-ES"/>
+              </w:rPr>
+              <w:t>Descripción</w:t>
+            </w:r>
+          </w:p>
+        </w:tc>
+      </w:tr>
+      <w:tr>
+        <w:trPr>
+          <w:trHeight w:val="2454"/>
+          <w:tblCellSpacing w:w="20" w:type="dxa"/>
+          <w:jc w:val="center"/>
+        </w:trPr>
+        <w:tc>
+          <w:tcPr>
+            <w:tcW w:w="10075" w:type="dxa"/>
+            <w:gridSpan w:val="4"/>
+          </w:tcPr>
+          <w:p>
+            <w:pPr>
+              <w:spacing w:after="0" w:line="240" w:lineRule="auto"/>
+              <w:jc w:val="both"/>
+              <w:rPr>
+                <w:rFonts w:ascii="Tahoma" w:eastAsia="Times New Roman" w:hAnsi="Tahoma" w:cs="Tahoma"/>
+                <w:sz w:val="20"/>
+                <w:szCs w:val="24"/>
+                <w:lang w:eastAsia="es-ES"/>
+              </w:rPr>
+            </w:pPr>
+            <w:r>
+              <w:rPr>
+                <w:rFonts w:ascii="Tahoma" w:eastAsia="Times New Roman" w:hAnsi="Tahoma" w:cs="Tahoma"/>
+                <w:sz w:val="20"/>
+                <w:szCs w:val="24"/>
+                <w:lang w:eastAsia="es-ES"/>
+              </w:rPr>
+              <w:t>El caso de uso comienza cuando el Responsable de atención médica (RAM) selecciona la opción registrar institución. El RAM ingresa el nombre y descripción de la institución. El RAM ingresa calle, número, piso, departamento y código postal. El sistema busca y muestra los barrios y las localidades registradas. El sistema solicita se seleccione el barrio y la localidad de la institución. El RAM selecciona el barrio y la localidad de la institución. El sistema solicita se confirme el registro de la nueva institución. El RAM confirma el registro de la nueva institución. El sistema registra la institución con</w:t>
+            </w:r>
+            <w:r>
+              <w:rPr>
+                <w:rFonts w:ascii="Tahoma" w:eastAsia="Times New Roman" w:hAnsi="Tahoma" w:cs="Tahoma"/>
+                <w:sz w:val="20"/>
+                <w:szCs w:val="24"/>
+                <w:lang w:eastAsia="es-ES"/>
+              </w:rPr>
+              <w:t xml:space="preserve"> los siguientes datos: nombre, descripción, calle, número, piso, departamento, código postal, barrio y localidad.</w:t>
+            </w:r>
+          </w:p>
+          <w:p>
+            <w:pPr>
+              <w:spacing w:after="0" w:line="240" w:lineRule="auto"/>
+              <w:jc w:val="both"/>
+              <w:rPr>
+                <w:rFonts w:ascii="Tahoma" w:eastAsia="Times New Roman" w:hAnsi="Tahoma" w:cs="Tahoma"/>
+                <w:sz w:val="20"/>
+                <w:szCs w:val="24"/>
+                <w:lang w:eastAsia="es-ES"/>
+              </w:rPr>
+            </w:pPr>
+            <w:r>
+              <w:rPr>
+                <w:rFonts w:ascii="Tahoma" w:eastAsia="Times New Roman" w:hAnsi="Tahoma" w:cs="Tahoma"/>
+                <w:sz w:val="20"/>
+                <w:szCs w:val="24"/>
+                <w:lang w:eastAsia="es-ES"/>
+              </w:rPr>
+              <w:t>Fin del caso de uso.</w:t>
+            </w:r>
+          </w:p>
+          <w:p>
+            <w:pPr>
+              <w:spacing w:after="0" w:line="240" w:lineRule="auto"/>
+              <w:jc w:val="both"/>
+              <w:rPr>
+                <w:rFonts w:ascii="Tahoma" w:eastAsia="Times New Roman" w:hAnsi="Tahoma" w:cs="Tahoma"/>
+                <w:sz w:val="20"/>
+                <w:szCs w:val="24"/>
+                <w:lang w:eastAsia="es-ES"/>
+              </w:rPr>
+            </w:pPr>
+          </w:p>
+          <w:p>
+            <w:pPr>
+              <w:spacing w:after="0" w:line="240" w:lineRule="auto"/>
+              <w:jc w:val="both"/>
+              <w:rPr>
+                <w:rFonts w:ascii="Tahoma" w:eastAsia="Times New Roman" w:hAnsi="Tahoma" w:cs="Tahoma"/>
+                <w:sz w:val="20"/>
+                <w:szCs w:val="24"/>
+                <w:lang w:eastAsia="es-ES"/>
+              </w:rPr>
+            </w:pPr>
+            <w:r>
+              <w:rPr>
+                <w:rFonts w:ascii="Tahoma" w:eastAsia="Times New Roman" w:hAnsi="Tahoma" w:cs="Tahoma"/>
+                <w:sz w:val="20"/>
+                <w:szCs w:val="24"/>
+                <w:lang w:eastAsia="es-ES"/>
+              </w:rPr>
+              <w:t xml:space="preserve"> </w:t>
+            </w:r>
+          </w:p>
+          <w:p>
+            <w:pPr>
+              <w:spacing w:after="0" w:line="240" w:lineRule="auto"/>
+              <w:jc w:val="both"/>
+              <w:rPr>
+                <w:rFonts w:ascii="Tahoma" w:eastAsia="Times New Roman" w:hAnsi="Tahoma" w:cs="Tahoma"/>
+                <w:sz w:val="20"/>
+                <w:szCs w:val="24"/>
+                <w:lang w:eastAsia="es-ES"/>
+              </w:rPr>
+            </w:pPr>
+            <w:r>
+              <w:rPr>
+                <w:rFonts w:ascii="Tahoma" w:eastAsia="Times New Roman" w:hAnsi="Tahoma" w:cs="Tahoma"/>
+                <w:sz w:val="20"/>
+                <w:szCs w:val="24"/>
+                <w:lang w:eastAsia="es-ES"/>
+              </w:rPr>
+              <w:t xml:space="preserve"> </w:t>
+            </w:r>
+          </w:p>
+        </w:tc>
+      </w:tr>
+      <w:tr>
+        <w:trPr>
+          <w:cantSplit/>
+          <w:tblCellSpacing w:w="20" w:type="dxa"/>
+          <w:jc w:val="center"/>
+        </w:trPr>
+        <w:tc>
+          <w:tcPr>
+            <w:tcW w:w="10075" w:type="dxa"/>
+            <w:gridSpan w:val="4"/>
+          </w:tcPr>
+          <w:p>
+            <w:pPr>
+              <w:spacing w:after="0" w:line="240" w:lineRule="auto"/>
+              <w:jc w:val="both"/>
+              <w:rPr>
+                <w:rFonts w:ascii="Tahoma" w:eastAsia="Times New Roman" w:hAnsi="Tahoma" w:cs="Tahoma"/>
+                <w:b/>
+                <w:bCs/>
+                <w:sz w:val="20"/>
+                <w:szCs w:val="24"/>
+                <w:lang w:eastAsia="es-ES"/>
+              </w:rPr>
+            </w:pPr>
+            <w:r>
+              <w:rPr>
+                <w:rFonts w:ascii="Tahoma" w:eastAsia="Times New Roman" w:hAnsi="Tahoma" w:cs="Tahoma"/>
+                <w:b/>
+                <w:bCs/>
+                <w:sz w:val="20"/>
+                <w:szCs w:val="24"/>
+                <w:lang w:eastAsia="es-ES"/>
+              </w:rPr>
+              <w:t>Observaciones: no aplica</w:t>
+            </w:r>
+          </w:p>
+        </w:tc>
+      </w:tr>
+      <w:tr>
+        <w:trPr>
+          <w:cantSplit/>
+          <w:tblCellSpacing w:w="20" w:type="dxa"/>
+          <w:jc w:val="center"/>
+        </w:trPr>
+        <w:tc>
+          <w:tcPr>
+            <w:tcW w:w="10075" w:type="dxa"/>
+            <w:gridSpan w:val="4"/>
+          </w:tcPr>
+          <w:p>
+            <w:pPr>
+              <w:spacing w:after="0" w:line="240" w:lineRule="auto"/>
+              <w:jc w:val="both"/>
+              <w:rPr>
+                <w:rFonts w:ascii="Tahoma" w:eastAsia="Times New Roman" w:hAnsi="Tahoma" w:cs="Tahoma"/>
+                <w:b/>
+                <w:bCs/>
+                <w:sz w:val="20"/>
+                <w:szCs w:val="24"/>
+                <w:lang w:eastAsia="es-ES"/>
+              </w:rPr>
+            </w:pPr>
+            <w:r>
+              <w:rPr>
+                <w:rFonts w:ascii="Tahoma" w:eastAsia="Times New Roman" w:hAnsi="Tahoma" w:cs="Tahoma"/>
+                <w:b/>
+                <w:bCs/>
+                <w:sz w:val="20"/>
+                <w:szCs w:val="24"/>
+                <w:lang w:eastAsia="es-ES"/>
+              </w:rPr>
+              <w:t xml:space="preserve">Asociaciones de Extensión:  </w:t>
+            </w:r>
+            <w:r>
+              <w:rPr>
+                <w:rFonts w:ascii="Tahoma" w:eastAsia="Times New Roman" w:hAnsi="Tahoma" w:cs="Tahoma"/>
+                <w:b/>
+                <w:bCs/>
+                <w:sz w:val="20"/>
+                <w:szCs w:val="24"/>
+                <w:lang w:eastAsia="es-ES"/>
+              </w:rPr>
+              <w:t>Registrar Institución</w:t>
+            </w:r>
+            <w:r>
+              <w:rPr>
+                <w:rFonts w:ascii="Tahoma" w:eastAsia="Times New Roman" w:hAnsi="Tahoma" w:cs="Tahoma"/>
+                <w:b/>
+                <w:bCs/>
+                <w:sz w:val="20"/>
+                <w:szCs w:val="24"/>
+                <w:lang w:eastAsia="es-ES"/>
+              </w:rPr>
+              <w:t xml:space="preserve"> </w:t>
+            </w:r>
+          </w:p>
+        </w:tc>
+      </w:tr>
+      <w:tr>
+        <w:trPr>
+          <w:cantSplit/>
+          <w:tblCellSpacing w:w="20" w:type="dxa"/>
+          <w:jc w:val="center"/>
+        </w:trPr>
+        <w:tc>
+          <w:tcPr>
+            <w:tcW w:w="10075" w:type="dxa"/>
+            <w:gridSpan w:val="4"/>
+          </w:tcPr>
+          <w:p>
+            <w:pPr>
+              <w:spacing w:after="0" w:line="240" w:lineRule="auto"/>
+              <w:jc w:val="both"/>
+              <w:rPr>
+                <w:rFonts w:ascii="Tahoma" w:eastAsia="Times New Roman" w:hAnsi="Tahoma" w:cs="Tahoma"/>
+                <w:b/>
+                <w:bCs/>
+                <w:sz w:val="20"/>
+                <w:szCs w:val="24"/>
+                <w:lang w:eastAsia="es-ES"/>
+              </w:rPr>
+            </w:pPr>
+            <w:r>
+              <w:rPr>
+                <w:rFonts w:ascii="Tahoma" w:eastAsia="Times New Roman" w:hAnsi="Tahoma" w:cs="Tahoma"/>
+                <w:b/>
+                <w:bCs/>
+                <w:sz w:val="20"/>
+                <w:szCs w:val="24"/>
+                <w:lang w:eastAsia="es-ES"/>
+              </w:rPr>
+              <w:t>Asociaciones de Inclusión: no aplica</w:t>
+            </w:r>
+          </w:p>
+        </w:tc>
+      </w:tr>
+      <w:tr>
+        <w:trPr>
+          <w:cantSplit/>
+          <w:tblCellSpacing w:w="20" w:type="dxa"/>
+          <w:jc w:val="center"/>
+        </w:trPr>
+        <w:tc>
+          <w:tcPr>
+            <w:tcW w:w="10075" w:type="dxa"/>
+            <w:gridSpan w:val="4"/>
+          </w:tcPr>
+          <w:p>
+            <w:pPr>
+              <w:spacing w:after="0" w:line="240" w:lineRule="auto"/>
+              <w:jc w:val="both"/>
+              <w:rPr>
+                <w:rFonts w:ascii="Tahoma" w:eastAsia="Times New Roman" w:hAnsi="Tahoma" w:cs="Tahoma"/>
+                <w:b/>
+                <w:bCs/>
+                <w:sz w:val="20"/>
+                <w:szCs w:val="24"/>
+                <w:lang w:eastAsia="es-ES"/>
+              </w:rPr>
+            </w:pPr>
+            <w:r>
+              <w:rPr>
+                <w:rFonts w:ascii="Tahoma" w:eastAsia="Times New Roman" w:hAnsi="Tahoma" w:cs="Tahoma"/>
+                <w:b/>
+                <w:bCs/>
+                <w:sz w:val="20"/>
+                <w:szCs w:val="24"/>
+                <w:lang w:eastAsia="es-ES"/>
+              </w:rPr>
+              <w:t>Use Case donde se incluye: no aplica</w:t>
+            </w:r>
+          </w:p>
+        </w:tc>
+      </w:tr>
+      <w:tr>
+        <w:trPr>
+          <w:cantSplit/>
+          <w:tblCellSpacing w:w="20" w:type="dxa"/>
+          <w:jc w:val="center"/>
+        </w:trPr>
+        <w:tc>
+          <w:tcPr>
+            <w:tcW w:w="10075" w:type="dxa"/>
+            <w:gridSpan w:val="4"/>
+          </w:tcPr>
+          <w:p>
+            <w:pPr>
+              <w:spacing w:after="0" w:line="240" w:lineRule="auto"/>
+              <w:jc w:val="both"/>
+              <w:rPr>
+                <w:rFonts w:ascii="Tahoma" w:eastAsia="Times New Roman" w:hAnsi="Tahoma" w:cs="Tahoma"/>
+                <w:b/>
+                <w:bCs/>
+                <w:sz w:val="20"/>
+                <w:szCs w:val="24"/>
+                <w:lang w:eastAsia="es-ES"/>
+              </w:rPr>
+            </w:pPr>
+            <w:r>
+              <w:rPr>
+                <w:rFonts w:ascii="Tahoma" w:eastAsia="Times New Roman" w:hAnsi="Tahoma" w:cs="Tahoma"/>
+                <w:b/>
+                <w:bCs/>
+                <w:sz w:val="20"/>
+                <w:szCs w:val="24"/>
+                <w:lang w:eastAsia="es-ES"/>
+              </w:rPr>
+              <w:t>Use Case al que extiende: no aplica</w:t>
+            </w:r>
+          </w:p>
+        </w:tc>
+      </w:tr>
+      <w:tr>
+        <w:trPr>
+          <w:cantSplit/>
+          <w:tblCellSpacing w:w="20" w:type="dxa"/>
+          <w:jc w:val="center"/>
+        </w:trPr>
+        <w:tc>
+          <w:tcPr>
+            <w:tcW w:w="10075" w:type="dxa"/>
+            <w:gridSpan w:val="4"/>
+          </w:tcPr>
+          <w:p>
+            <w:pPr>
+              <w:keepNext/>
+              <w:spacing w:after="0" w:line="240" w:lineRule="auto"/>
+              <w:outlineLvl w:val="0"/>
+              <w:rPr>
+                <w:rFonts w:ascii="Tahoma" w:eastAsia="Times New Roman" w:hAnsi="Tahoma" w:cs="Tahoma"/>
+                <w:b/>
+                <w:sz w:val="20"/>
+                <w:szCs w:val="24"/>
+                <w:lang w:eastAsia="es-ES"/>
+              </w:rPr>
+            </w:pPr>
+            <w:r>
+              <w:rPr>
+                <w:rFonts w:ascii="Tahoma" w:eastAsia="Times New Roman" w:hAnsi="Tahoma" w:cs="Tahoma"/>
+                <w:b/>
+                <w:sz w:val="20"/>
+                <w:szCs w:val="24"/>
+                <w:lang w:eastAsia="es-ES"/>
+              </w:rPr>
+              <w:t xml:space="preserve">Use Case de Generalización: </w:t>
+            </w:r>
+            <w:r>
+              <w:rPr>
+                <w:rFonts w:ascii="Tahoma" w:eastAsia="Times New Roman" w:hAnsi="Tahoma" w:cs="Tahoma"/>
+                <w:b/>
+                <w:bCs/>
+                <w:sz w:val="20"/>
+                <w:szCs w:val="24"/>
+                <w:lang w:eastAsia="es-ES"/>
+              </w:rPr>
+              <w:t>no aplica</w:t>
+            </w:r>
+          </w:p>
+        </w:tc>
+      </w:tr>
+      <w:tr>
+        <w:trPr>
+          <w:cantSplit/>
+          <w:tblCellSpacing w:w="20" w:type="dxa"/>
+          <w:jc w:val="center"/>
+        </w:trPr>
+        <w:tc>
+          <w:tcPr>
+            <w:tcW w:w="6408" w:type="dxa"/>
+            <w:gridSpan w:val="2"/>
+          </w:tcPr>
+          <w:p>
+            <w:pPr>
+              <w:keepNext/>
+              <w:tabs>
+                <w:tab w:val="right" w:pos="1988"/>
+              </w:tabs>
+              <w:spacing w:after="0" w:line="240" w:lineRule="auto"/>
+              <w:outlineLvl w:val="0"/>
+              <w:rPr>
+                <w:rFonts w:ascii="Tahoma" w:eastAsia="Times New Roman" w:hAnsi="Tahoma" w:cs="Tahoma"/>
+                <w:b/>
+                <w:sz w:val="20"/>
+                <w:szCs w:val="24"/>
+                <w:lang w:eastAsia="es-ES"/>
+              </w:rPr>
+            </w:pPr>
+            <w:r>
+              <w:rPr>
+                <w:rFonts w:ascii="Tahoma" w:eastAsia="Times New Roman" w:hAnsi="Tahoma" w:cs="Tahoma"/>
+                <w:b/>
+                <w:sz w:val="20"/>
+                <w:szCs w:val="24"/>
+                <w:lang w:eastAsia="es-ES"/>
+              </w:rPr>
+              <w:t xml:space="preserve">Autor: </w:t>
+            </w:r>
+            <w:r>
+              <w:rPr>
+                <w:rFonts w:ascii="Tahoma" w:eastAsia="Times New Roman" w:hAnsi="Tahoma" w:cs="Tahoma"/>
+                <w:b/>
+                <w:sz w:val="20"/>
+                <w:szCs w:val="24"/>
+                <w:lang w:eastAsia="es-ES"/>
+              </w:rPr>
+              <w:t xml:space="preserve"> </w:t>
+            </w:r>
+            <w:proofErr w:type="spellStart"/>
+            <w:r>
+              <w:rPr>
+                <w:rFonts w:ascii="Tahoma" w:eastAsia="Times New Roman" w:hAnsi="Tahoma" w:cs="Tahoma"/>
+                <w:sz w:val="20"/>
+                <w:szCs w:val="24"/>
+                <w:lang w:eastAsia="es-ES"/>
+              </w:rPr>
+              <w:t>Gutierrez</w:t>
+            </w:r>
+            <w:proofErr w:type="spellEnd"/>
+            <w:r>
+              <w:rPr>
+                <w:rFonts w:ascii="Tahoma" w:eastAsia="Times New Roman" w:hAnsi="Tahoma" w:cs="Tahoma"/>
+                <w:sz w:val="20"/>
+                <w:szCs w:val="24"/>
+                <w:lang w:eastAsia="es-ES"/>
+              </w:rPr>
+              <w:t xml:space="preserve"> Pablo , </w:t>
+            </w:r>
+            <w:proofErr w:type="spellStart"/>
+            <w:r>
+              <w:rPr>
+                <w:rFonts w:ascii="Tahoma" w:eastAsia="Times New Roman" w:hAnsi="Tahoma" w:cs="Tahoma"/>
+                <w:sz w:val="20"/>
+                <w:szCs w:val="24"/>
+                <w:lang w:eastAsia="es-ES"/>
+              </w:rPr>
+              <w:t>Mattio</w:t>
+            </w:r>
+            <w:proofErr w:type="spellEnd"/>
+            <w:r>
+              <w:rPr>
+                <w:rFonts w:ascii="Tahoma" w:eastAsia="Times New Roman" w:hAnsi="Tahoma" w:cs="Tahoma"/>
+                <w:sz w:val="20"/>
+                <w:szCs w:val="24"/>
+                <w:lang w:eastAsia="es-ES"/>
+              </w:rPr>
+              <w:t xml:space="preserve"> Paolo </w:t>
+            </w:r>
+            <w:r>
+              <w:rPr>
+                <w:rFonts w:ascii="Tahoma" w:eastAsia="Times New Roman" w:hAnsi="Tahoma" w:cs="Tahoma"/>
+                <w:b/>
+                <w:sz w:val="20"/>
+                <w:szCs w:val="24"/>
+                <w:lang w:eastAsia="es-ES"/>
+              </w:rPr>
+              <w:tab/>
+            </w:r>
+            <w:r>
+              <w:rPr>
+                <w:rFonts w:ascii="Tahoma" w:eastAsia="Times New Roman" w:hAnsi="Tahoma" w:cs="Tahoma"/>
+                <w:b/>
+                <w:sz w:val="20"/>
+                <w:szCs w:val="24"/>
+                <w:lang w:eastAsia="es-ES"/>
+              </w:rPr>
+              <w:tab/>
+            </w:r>
+          </w:p>
+        </w:tc>
+        <w:tc>
+          <w:tcPr>
+            <w:tcW w:w="3627" w:type="dxa"/>
+            <w:gridSpan w:val="2"/>
+          </w:tcPr>
+          <w:p>
+            <w:pPr>
+              <w:keepNext/>
+              <w:spacing w:after="0" w:line="240" w:lineRule="auto"/>
+              <w:outlineLvl w:val="0"/>
+              <w:rPr>
+                <w:rFonts w:ascii="Tahoma" w:eastAsia="Times New Roman" w:hAnsi="Tahoma" w:cs="Tahoma"/>
+                <w:b/>
+                <w:sz w:val="20"/>
+                <w:szCs w:val="24"/>
+                <w:lang w:eastAsia="es-ES"/>
+              </w:rPr>
+            </w:pPr>
+            <w:r>
+              <w:rPr>
+                <w:rFonts w:ascii="Tahoma" w:eastAsia="Times New Roman" w:hAnsi="Tahoma" w:cs="Tahoma"/>
+                <w:b/>
+                <w:sz w:val="20"/>
+                <w:szCs w:val="24"/>
+                <w:lang w:eastAsia="es-ES"/>
+              </w:rPr>
+              <w:t>Fecha Creación</w:t>
+            </w:r>
+            <w:r>
+              <w:rPr>
+                <w:rFonts w:ascii="Tahoma" w:eastAsia="Times New Roman" w:hAnsi="Tahoma" w:cs="Tahoma"/>
+                <w:bCs/>
+                <w:sz w:val="24"/>
+                <w:szCs w:val="24"/>
+                <w:lang w:eastAsia="es-ES"/>
+              </w:rPr>
+              <w:t xml:space="preserve">: </w:t>
+            </w:r>
+            <w:r>
+              <w:rPr>
+                <w:rFonts w:ascii="Tahoma" w:eastAsia="Times New Roman" w:hAnsi="Tahoma" w:cs="Tahoma"/>
+                <w:bCs/>
+                <w:sz w:val="24"/>
+                <w:szCs w:val="24"/>
+                <w:lang w:eastAsia="es-ES"/>
+              </w:rPr>
+              <w:t>19/06/16</w:t>
+            </w:r>
+          </w:p>
+        </w:tc>
+      </w:tr>
+      <w:tr>
+        <w:trPr>
+          <w:cantSplit/>
+          <w:tblCellSpacing w:w="20" w:type="dxa"/>
+          <w:jc w:val="center"/>
+        </w:trPr>
+        <w:tc>
+          <w:tcPr>
+            <w:tcW w:w="6408" w:type="dxa"/>
+            <w:gridSpan w:val="2"/>
+          </w:tcPr>
+          <w:p>
+            <w:pPr>
+              <w:keepNext/>
+              <w:spacing w:after="0" w:line="240" w:lineRule="auto"/>
+              <w:outlineLvl w:val="0"/>
+              <w:rPr>
+                <w:rFonts w:ascii="Tahoma" w:eastAsia="Times New Roman" w:hAnsi="Tahoma" w:cs="Tahoma"/>
+                <w:b/>
+                <w:sz w:val="20"/>
+                <w:szCs w:val="24"/>
+                <w:lang w:eastAsia="es-ES"/>
+              </w:rPr>
+            </w:pPr>
+            <w:r>
+              <w:rPr>
+                <w:rFonts w:ascii="Tahoma" w:eastAsia="Times New Roman" w:hAnsi="Tahoma" w:cs="Tahoma"/>
+                <w:b/>
+                <w:sz w:val="20"/>
+                <w:szCs w:val="24"/>
+                <w:lang w:eastAsia="es-ES"/>
+              </w:rPr>
+              <w:t xml:space="preserve">Autor Última Modificación: </w:t>
+            </w:r>
+          </w:p>
+        </w:tc>
+        <w:tc>
+          <w:tcPr>
+            <w:tcW w:w="3627" w:type="dxa"/>
+            <w:gridSpan w:val="2"/>
+          </w:tcPr>
+          <w:p>
+            <w:pPr>
+              <w:keepNext/>
+              <w:spacing w:after="0" w:line="240" w:lineRule="auto"/>
+              <w:outlineLvl w:val="0"/>
+              <w:rPr>
+                <w:rFonts w:ascii="Tahoma" w:eastAsia="Times New Roman" w:hAnsi="Tahoma" w:cs="Tahoma"/>
+                <w:b/>
+                <w:sz w:val="20"/>
+                <w:szCs w:val="24"/>
+                <w:lang w:eastAsia="es-ES"/>
+              </w:rPr>
+            </w:pPr>
+            <w:r>
+              <w:rPr>
+                <w:rFonts w:ascii="Tahoma" w:eastAsia="Times New Roman" w:hAnsi="Tahoma" w:cs="Tahoma"/>
+                <w:b/>
+                <w:sz w:val="20"/>
+                <w:szCs w:val="24"/>
+                <w:lang w:eastAsia="es-ES"/>
+              </w:rPr>
+              <w:t>Fecha Última Modificación</w:t>
+            </w:r>
+            <w:r>
+              <w:rPr>
+                <w:rFonts w:ascii="Tahoma" w:eastAsia="Times New Roman" w:hAnsi="Tahoma" w:cs="Tahoma"/>
+                <w:bCs/>
+                <w:sz w:val="24"/>
+                <w:szCs w:val="24"/>
+                <w:lang w:eastAsia="es-ES"/>
+              </w:rPr>
+              <w:t xml:space="preserve">: </w:t>
+            </w:r>
+          </w:p>
+        </w:tc>
+      </w:tr>
+    </w:tbl>
+    <w:p/>
+    <w:p>
+      <w:pPr>
+        <w:pStyle w:val="Ttulo3"/>
+        <w:rPr>
+          <w:rFonts w:ascii="Arial Narrow" w:hAnsi="Arial Narrow"/>
+          <w:u w:val="single"/>
+        </w:rPr>
+      </w:pPr>
+      <w:r>
+        <w:rPr>
+          <w:rFonts w:ascii="Arial Narrow" w:hAnsi="Arial Narrow"/>
+          <w:u w:val="single"/>
+        </w:rPr>
+        <w:t>Descripción Trazo Fino</w:t>
+      </w:r>
+    </w:p>
+    <w:p/>
+    <w:p>
+      <w:r>
+        <w:rPr>
+          <w:noProof/>
+          <w:lang w:eastAsia="es-ES"/>
+        </w:rPr>
+        <w:lastRenderedPageBreak/>
+        <w:drawing>
+          <wp:inline distT="0" distB="0" distL="0" distR="0">
+            <wp:extent cx="4625163" cy="3987209"/>
+            <wp:effectExtent l="0" t="0" r="4445" b="0"/>
+            <wp:docPr id="35" name="0 Imagen"/>
+            <wp:cNvGraphicFramePr>
+              <a:graphicFrameLocks xmlns:a="http://schemas.openxmlformats.org/drawingml/2006/main" noChangeAspect="1"/>
+            </wp:cNvGraphicFramePr>
+            <a:graphic xmlns:a="http://schemas.openxmlformats.org/drawingml/2006/main">
+              <a:graphicData uri="http://schemas.openxmlformats.org/drawingml/2006/picture">
+                <pic:pic xmlns:pic="http://schemas.openxmlformats.org/drawingml/2006/picture">
+                  <pic:nvPicPr>
+                    <pic:cNvPr id="0" name="GPA_Prototipo_ActualizarInstitucion.jpg"/>
+                    <pic:cNvPicPr/>
+                  </pic:nvPicPr>
+                  <pic:blipFill>
+                    <a:blip r:embed="rId32">
+                      <a:extLst>
+                        <a:ext uri="{28A0092B-C50C-407E-A947-70E740481C1C}">
+                          <a14:useLocalDpi xmlns:a14="http://schemas.microsoft.com/office/drawing/2010/main" val="0"/>
+                        </a:ext>
+                      </a:extLst>
+                    </a:blip>
+                    <a:stretch>
+                      <a:fillRect/>
+                    </a:stretch>
+                  </pic:blipFill>
+                  <pic:spPr>
+                    <a:xfrm>
+                      <a:off x="0" y="0"/>
+                      <a:ext cx="4629150" cy="3990646"/>
+                    </a:xfrm>
+                    <a:prstGeom prst="rect">
+                      <a:avLst/>
+                    </a:prstGeom>
+                  </pic:spPr>
+                </pic:pic>
+              </a:graphicData>
+            </a:graphic>
+          </wp:inline>
+        </w:drawing>
+      </w:r>
+      <w:bookmarkStart w:id="12" w:name="_GoBack"/>
+      <w:bookmarkEnd w:id="12"/>
+    </w:p>
     <w:sectPr>
-      <w:headerReference w:type="default" r:id="rId32"/>
-      <w:footerReference w:type="default" r:id="rId33"/>
+      <w:headerReference w:type="default" r:id="rId33"/>
+      <w:footerReference w:type="default" r:id="rId34"/>
       <w:pgSz w:w="11906" w:h="16838"/>
       <w:pgMar w:top="1417" w:right="1701" w:bottom="1417" w:left="1701" w:header="708" w:footer="708" w:gutter="0"/>
       <w:pgNumType w:start="0"/>
@@ -15634,7 +17063,6 @@
         <w:dataBinding w:prefixMappings="xmlns:ns0='http://purl.org/dc/elements/1.1/' xmlns:ns1='http://schemas.openxmlformats.org/package/2006/metadata/core-properties' " w:xpath="/ns1:coreProperties[1]/ns0:creator[1]" w:storeItemID="{6C3C8BC8-F283-45AE-878A-BAB7291924A1}"/>
         <w:text/>
       </w:sdtPr>
-      <w:sdtEndPr/>
       <w:sdtContent>
         <w:proofErr w:type="spellStart"/>
         <w:r>
@@ -15781,7 +17209,7 @@
                               <w:sz w:val="26"/>
                               <w:szCs w:val="26"/>
                             </w:rPr>
-                            <w:t>25</w:t>
+                            <w:t>23</w:t>
                           </w:r>
                           <w:r>
                             <w:rPr>
@@ -15862,7 +17290,7 @@
                         <w:sz w:val="26"/>
                         <w:szCs w:val="26"/>
                       </w:rPr>
-                      <w:t>25</w:t>
+                      <w:t>23</w:t>
                     </w:r>
                     <w:r>
                       <w:rPr>
@@ -17032,6 +18460,7 @@
     <w:lsdException w:name="caption" w:uiPriority="35" w:qFormat="1"/>
     <w:lsdException w:name="Title" w:semiHidden="0" w:uiPriority="10" w:unhideWhenUsed="0" w:qFormat="1"/>
     <w:lsdException w:name="Default Paragraph Font" w:uiPriority="1"/>
+    <w:lsdException w:name="Body Text" w:uiPriority="0"/>
     <w:lsdException w:name="Subtitle" w:semiHidden="0" w:uiPriority="11" w:unhideWhenUsed="0" w:qFormat="1"/>
     <w:lsdException w:name="Strong" w:semiHidden="0" w:uiPriority="22" w:unhideWhenUsed="0" w:qFormat="1"/>
     <w:lsdException w:name="Emphasis" w:semiHidden="0" w:uiPriority="20" w:unhideWhenUsed="0" w:qFormat="1"/>
@@ -17633,6 +19062,34 @@
       <w:color w:val="4F81BD" w:themeColor="accent1"/>
     </w:rPr>
   </w:style>
+  <w:style w:type="paragraph" w:styleId="Textoindependiente">
+    <w:name w:val="Body Text"/>
+    <w:basedOn w:val="Normal"/>
+    <w:link w:val="TextoindependienteCar"/>
+    <w:rsid w:val="00777A9C"/>
+    <w:pPr>
+      <w:spacing w:after="0" w:line="240" w:lineRule="auto"/>
+      <w:jc w:val="both"/>
+    </w:pPr>
+    <w:rPr>
+      <w:rFonts w:ascii="Tahoma" w:eastAsia="Times New Roman" w:hAnsi="Tahoma" w:cs="Tahoma"/>
+      <w:sz w:val="20"/>
+      <w:szCs w:val="24"/>
+      <w:lang w:eastAsia="es-ES"/>
+    </w:rPr>
+  </w:style>
+  <w:style w:type="character" w:customStyle="1" w:styleId="TextoindependienteCar">
+    <w:name w:val="Texto independiente Car"/>
+    <w:basedOn w:val="Fuentedeprrafopredeter"/>
+    <w:link w:val="Textoindependiente"/>
+    <w:rsid w:val="00777A9C"/>
+    <w:rPr>
+      <w:rFonts w:ascii="Tahoma" w:eastAsia="Times New Roman" w:hAnsi="Tahoma" w:cs="Tahoma"/>
+      <w:sz w:val="20"/>
+      <w:szCs w:val="24"/>
+      <w:lang w:eastAsia="es-ES"/>
+    </w:rPr>
+  </w:style>
 </w:styles>
 </file>
 
@@ -17676,6 +19133,7 @@
     <w:lsdException w:name="caption" w:uiPriority="35" w:qFormat="1"/>
     <w:lsdException w:name="Title" w:semiHidden="0" w:uiPriority="10" w:unhideWhenUsed="0" w:qFormat="1"/>
     <w:lsdException w:name="Default Paragraph Font" w:uiPriority="1"/>
+    <w:lsdException w:name="Body Text" w:uiPriority="0"/>
     <w:lsdException w:name="Subtitle" w:semiHidden="0" w:uiPriority="11" w:unhideWhenUsed="0" w:qFormat="1"/>
     <w:lsdException w:name="Strong" w:semiHidden="0" w:uiPriority="22" w:unhideWhenUsed="0" w:qFormat="1"/>
     <w:lsdException w:name="Emphasis" w:semiHidden="0" w:uiPriority="20" w:unhideWhenUsed="0" w:qFormat="1"/>
@@ -18277,618 +19735,35 @@
       <w:color w:val="4F81BD" w:themeColor="accent1"/>
     </w:rPr>
   </w:style>
-</w:styles>
-</file>
-
-<file path=word/glossary/document.xml><?xml version="1.0" encoding="utf-8"?>
-<w:glossaryDocument xmlns:wpc="http://schemas.microsoft.com/office/word/2010/wordprocessingCanvas" xmlns:mc="http://schemas.openxmlformats.org/markup-compatibility/2006" xmlns:o="urn:schemas-microsoft-com:office:office" xmlns:r="http://schemas.openxmlformats.org/officeDocument/2006/relationships" xmlns:m="http://schemas.openxmlformats.org/officeDocument/2006/math" xmlns:v="urn:schemas-microsoft-com:vml" xmlns:wp14="http://schemas.microsoft.com/office/word/2010/wordprocessingDrawing" xmlns:wp="http://schemas.openxmlformats.org/drawingml/2006/wordprocessingDrawing" xmlns:w10="urn:schemas-microsoft-com:office:word" xmlns:w="http://schemas.openxmlformats.org/wordprocessingml/2006/main" xmlns:w14="http://schemas.microsoft.com/office/word/2010/wordml" xmlns:wpg="http://schemas.microsoft.com/office/word/2010/wordprocessingGroup" xmlns:wpi="http://schemas.microsoft.com/office/word/2010/wordprocessingInk" xmlns:wne="http://schemas.microsoft.com/office/word/2006/wordml" xmlns:wps="http://schemas.microsoft.com/office/word/2010/wordprocessingShape" mc:Ignorable="w14 wp14"/>
-</file>
-
-<file path=word/glossary/fontTable.xml><?xml version="1.0" encoding="utf-8"?>
-<w:fonts xmlns:mc="http://schemas.openxmlformats.org/markup-compatibility/2006" xmlns:r="http://schemas.openxmlformats.org/officeDocument/2006/relationships" xmlns:w="http://schemas.openxmlformats.org/wordprocessingml/2006/main" xmlns:w14="http://schemas.microsoft.com/office/word/2010/wordml" mc:Ignorable="w14">
-  <w:font w:name="Times New Roman">
-    <w:panose1 w:val="02020603050405020304"/>
-    <w:charset w:val="00"/>
-    <w:family w:val="roman"/>
-    <w:pitch w:val="variable"/>
-    <w:sig w:usb0="E0002AFF" w:usb1="C0007841" w:usb2="00000009" w:usb3="00000000" w:csb0="000001FF" w:csb1="00000000"/>
-  </w:font>
-  <w:font w:name="Symbol">
-    <w:panose1 w:val="05050102010706020507"/>
-    <w:charset w:val="02"/>
-    <w:family w:val="roman"/>
-    <w:pitch w:val="variable"/>
-    <w:sig w:usb0="00000000" w:usb1="10000000" w:usb2="00000000" w:usb3="00000000" w:csb0="80000000" w:csb1="00000000"/>
-  </w:font>
-  <w:font w:name="Courier New">
-    <w:panose1 w:val="02070309020205020404"/>
-    <w:charset w:val="00"/>
-    <w:family w:val="modern"/>
-    <w:pitch w:val="fixed"/>
-    <w:sig w:usb0="E0002AFF" w:usb1="C0007843" w:usb2="00000009" w:usb3="00000000" w:csb0="000001FF" w:csb1="00000000"/>
-  </w:font>
-  <w:font w:name="Wingdings">
-    <w:panose1 w:val="05000000000000000000"/>
-    <w:charset w:val="02"/>
-    <w:family w:val="auto"/>
-    <w:pitch w:val="variable"/>
-    <w:sig w:usb0="00000000" w:usb1="10000000" w:usb2="00000000" w:usb3="00000000" w:csb0="80000000" w:csb1="00000000"/>
-  </w:font>
-  <w:font w:name="Calibri">
-    <w:panose1 w:val="020F0502020204030204"/>
-    <w:charset w:val="00"/>
-    <w:family w:val="swiss"/>
-    <w:pitch w:val="variable"/>
-    <w:sig w:usb0="E00002FF" w:usb1="4000ACFF" w:usb2="00000001" w:usb3="00000000" w:csb0="0000019F" w:csb1="00000000"/>
-  </w:font>
-  <w:font w:name="Cambria">
-    <w:panose1 w:val="02040503050406030204"/>
-    <w:charset w:val="00"/>
-    <w:family w:val="roman"/>
-    <w:pitch w:val="variable"/>
-    <w:sig w:usb0="E00002FF" w:usb1="400004FF" w:usb2="00000000" w:usb3="00000000" w:csb0="0000019F" w:csb1="00000000"/>
-  </w:font>
-  <w:font w:name="Tahoma">
-    <w:panose1 w:val="020B0604030504040204"/>
-    <w:charset w:val="00"/>
-    <w:family w:val="swiss"/>
-    <w:pitch w:val="variable"/>
-    <w:sig w:usb0="E1002EFF" w:usb1="C000605B" w:usb2="00000029" w:usb3="00000000" w:csb0="000101FF" w:csb1="00000000"/>
-  </w:font>
-  <w:font w:name="Arial Narrow">
-    <w:panose1 w:val="020B0606020202030204"/>
-    <w:charset w:val="00"/>
-    <w:family w:val="swiss"/>
-    <w:pitch w:val="variable"/>
-    <w:sig w:usb0="00000287" w:usb1="00000800" w:usb2="00000000" w:usb3="00000000" w:csb0="0000009F" w:csb1="00000000"/>
-  </w:font>
-  <w:font w:name="Arial">
-    <w:panose1 w:val="020B0604020202020204"/>
-    <w:charset w:val="00"/>
-    <w:family w:val="swiss"/>
-    <w:pitch w:val="variable"/>
-    <w:sig w:usb0="E0002AFF" w:usb1="C0007843" w:usb2="00000009" w:usb3="00000000" w:csb0="000001FF" w:csb1="00000000"/>
-  </w:font>
-</w:fonts>
-</file>
-
-<file path=word/glossary/settings.xml><?xml version="1.0" encoding="utf-8"?>
-<w:settings xmlns:mc="http://schemas.openxmlformats.org/markup-compatibility/2006" xmlns:o="urn:schemas-microsoft-com:office:office" xmlns:r="http://schemas.openxmlformats.org/officeDocument/2006/relationships" xmlns:m="http://schemas.openxmlformats.org/officeDocument/2006/math" xmlns:v="urn:schemas-microsoft-com:vml" xmlns:w10="urn:schemas-microsoft-com:office:word" xmlns:w="http://schemas.openxmlformats.org/wordprocessingml/2006/main" xmlns:w14="http://schemas.microsoft.com/office/word/2010/wordml" xmlns:sl="http://schemas.openxmlformats.org/schemaLibrary/2006/main" mc:Ignorable="w14">
-  <w:view w:val="normal"/>
-  <w:defaultTabStop w:val="708"/>
-  <w:hyphenationZone w:val="425"/>
-  <w:characterSpacingControl w:val="doNotCompress"/>
-  <w:compat>
-    <w:useFELayout/>
-    <w:compatSetting w:name="compatibilityMode" w:uri="http://schemas.microsoft.com/office/word" w:val="14"/>
-    <w:compatSetting w:name="overrideTableStyleFontSizeAndJustification" w:uri="http://schemas.microsoft.com/office/word" w:val="1"/>
-    <w:compatSetting w:name="enableOpenTypeFeatures" w:uri="http://schemas.microsoft.com/office/word" w:val="1"/>
-    <w:compatSetting w:name="doNotFlipMirrorIndents" w:uri="http://schemas.microsoft.com/office/word" w:val="1"/>
-  </w:compat>
-  <w:rsids>
-    <w:rsidRoot w:val="00304948"/>
-    <w:rsid w:val="0001000F"/>
-    <w:rsid w:val="001F2DCE"/>
-    <w:rsid w:val="002331E8"/>
-    <w:rsid w:val="002F03AD"/>
-    <w:rsid w:val="002F5959"/>
-    <w:rsid w:val="00304948"/>
-    <w:rsid w:val="003A704F"/>
-    <w:rsid w:val="003F51C3"/>
-    <w:rsid w:val="004823CF"/>
-    <w:rsid w:val="00694D81"/>
-    <w:rsid w:val="009441FA"/>
-    <w:rsid w:val="009C2ACA"/>
-    <w:rsid w:val="00CB34E8"/>
-    <w:rsid w:val="00DC35B2"/>
-    <w:rsid w:val="00F17FCE"/>
-    <w:rsid w:val="00F526A8"/>
-  </w:rsids>
-  <m:mathPr>
-    <m:mathFont m:val="Cambria Math"/>
-    <m:brkBin m:val="before"/>
-    <m:brkBinSub m:val="--"/>
-    <m:smallFrac m:val="0"/>
-    <m:dispDef/>
-    <m:lMargin m:val="0"/>
-    <m:rMargin m:val="0"/>
-    <m:defJc m:val="centerGroup"/>
-    <m:wrapIndent m:val="1440"/>
-    <m:intLim m:val="subSup"/>
-    <m:naryLim m:val="undOvr"/>
-  </m:mathPr>
-  <w:themeFontLang w:val="es-ES"/>
-  <w:clrSchemeMapping w:bg1="light1" w:t1="dark1" w:bg2="light2" w:t2="dark2" w:accent1="accent1" w:accent2="accent2" w:accent3="accent3" w:accent4="accent4" w:accent5="accent5" w:accent6="accent6" w:hyperlink="hyperlink" w:followedHyperlink="followedHyperlink"/>
-  <w:decimalSymbol w:val=","/>
-  <w:listSeparator w:val=";"/>
-</w:settings>
-</file>
-
-<file path=word/glossary/styles.xml><?xml version="1.0" encoding="utf-8"?>
-<w:styles xmlns:mc="http://schemas.openxmlformats.org/markup-compatibility/2006" xmlns:r="http://schemas.openxmlformats.org/officeDocument/2006/relationships" xmlns:w="http://schemas.openxmlformats.org/wordprocessingml/2006/main" xmlns:w14="http://schemas.microsoft.com/office/word/2010/wordml" mc:Ignorable="w14">
-  <w:docDefaults>
-    <w:rPrDefault>
-      <w:rPr>
-        <w:rFonts w:asciiTheme="minorHAnsi" w:eastAsiaTheme="minorEastAsia" w:hAnsiTheme="minorHAnsi" w:cstheme="minorBidi"/>
-        <w:sz w:val="22"/>
-        <w:szCs w:val="22"/>
-        <w:lang w:val="es-ES" w:eastAsia="es-ES" w:bidi="ar-SA"/>
-      </w:rPr>
-    </w:rPrDefault>
-    <w:pPrDefault>
-      <w:pPr>
-        <w:spacing w:after="200" w:line="276" w:lineRule="auto"/>
-      </w:pPr>
-    </w:pPrDefault>
-  </w:docDefaults>
-  <w:latentStyles w:defLockedState="0" w:defUIPriority="99" w:defSemiHidden="1" w:defUnhideWhenUsed="1" w:defQFormat="0" w:count="267">
-    <w:lsdException w:name="Normal" w:semiHidden="0" w:uiPriority="0" w:unhideWhenUsed="0" w:qFormat="1"/>
-    <w:lsdException w:name="heading 1" w:semiHidden="0" w:uiPriority="9" w:unhideWhenUsed="0" w:qFormat="1"/>
-    <w:lsdException w:name="heading 2" w:uiPriority="9" w:qFormat="1"/>
-    <w:lsdException w:name="heading 3" w:uiPriority="9" w:qFormat="1"/>
-    <w:lsdException w:name="heading 4" w:uiPriority="9" w:qFormat="1"/>
-    <w:lsdException w:name="heading 5" w:uiPriority="9" w:qFormat="1"/>
-    <w:lsdException w:name="heading 6" w:uiPriority="9" w:qFormat="1"/>
-    <w:lsdException w:name="heading 7" w:uiPriority="9" w:qFormat="1"/>
-    <w:lsdException w:name="heading 8" w:uiPriority="9" w:qFormat="1"/>
-    <w:lsdException w:name="heading 9" w:uiPriority="9" w:qFormat="1"/>
-    <w:lsdException w:name="toc 1" w:uiPriority="39"/>
-    <w:lsdException w:name="toc 2" w:uiPriority="39"/>
-    <w:lsdException w:name="toc 3" w:uiPriority="39"/>
-    <w:lsdException w:name="toc 4" w:uiPriority="39"/>
-    <w:lsdException w:name="toc 5" w:uiPriority="39"/>
-    <w:lsdException w:name="toc 6" w:uiPriority="39"/>
-    <w:lsdException w:name="toc 7" w:uiPriority="39"/>
-    <w:lsdException w:name="toc 8" w:uiPriority="39"/>
-    <w:lsdException w:name="toc 9" w:uiPriority="39"/>
-    <w:lsdException w:name="caption" w:uiPriority="35" w:qFormat="1"/>
-    <w:lsdException w:name="Title" w:semiHidden="0" w:uiPriority="10" w:unhideWhenUsed="0" w:qFormat="1"/>
-    <w:lsdException w:name="Default Paragraph Font" w:uiPriority="1"/>
-    <w:lsdException w:name="Subtitle" w:semiHidden="0" w:uiPriority="11" w:unhideWhenUsed="0" w:qFormat="1"/>
-    <w:lsdException w:name="Strong" w:semiHidden="0" w:uiPriority="22" w:unhideWhenUsed="0" w:qFormat="1"/>
-    <w:lsdException w:name="Emphasis" w:semiHidden="0" w:uiPriority="20" w:unhideWhenUsed="0" w:qFormat="1"/>
-    <w:lsdException w:name="Table Grid" w:semiHidden="0" w:uiPriority="59" w:unhideWhenUsed="0"/>
-    <w:lsdException w:name="Placeholder Text" w:unhideWhenUsed="0"/>
-    <w:lsdException w:name="No Spacing" w:semiHidden="0" w:uiPriority="1" w:unhideWhenUsed="0" w:qFormat="1"/>
-    <w:lsdException w:name="Light Shading" w:semiHidden="0" w:uiPriority="60" w:unhideWhenUsed="0"/>
-    <w:lsdException w:name="Light List" w:semiHidden="0" w:uiPriority="61" w:unhideWhenUsed="0"/>
-    <w:lsdException w:name="Light Grid" w:semiHidden="0" w:uiPriority="62" w:unhideWhenUsed="0"/>
-    <w:lsdException w:name="Medium Shading 1" w:semiHidden="0" w:uiPriority="63" w:unhideWhenUsed="0"/>
-    <w:lsdException w:name="Medium Shading 2" w:semiHidden="0" w:uiPriority="64" w:unhideWhenUsed="0"/>
-    <w:lsdException w:name="Medium List 1" w:semiHidden="0" w:uiPriority="65" w:unhideWhenUsed="0"/>
-    <w:lsdException w:name="Medium List 2" w:semiHidden="0" w:uiPriority="66" w:unhideWhenUsed="0"/>
-    <w:lsdException w:name="Medium Grid 1" w:semiHidden="0" w:uiPriority="67" w:unhideWhenUsed="0"/>
-    <w:lsdException w:name="Medium Grid 2" w:semiHidden="0" w:uiPriority="68" w:unhideWhenUsed="0"/>
-    <w:lsdException w:name="Medium Grid 3" w:semiHidden="0" w:uiPriority="69" w:unhideWhenUsed="0"/>
-    <w:lsdException w:name="Dark List" w:semiHidden="0" w:uiPriority="70" w:unhideWhenUsed="0"/>
-    <w:lsdException w:name="Colorful Shading" w:semiHidden="0" w:uiPriority="71" w:unhideWhenUsed="0"/>
-    <w:lsdException w:name="Colorful List" w:semiHidden="0" w:uiPriority="72" w:unhideWhenUsed="0"/>
-    <w:lsdException w:name="Colorful Grid" w:semiHidden="0" w:uiPriority="73" w:unhideWhenUsed="0"/>
-    <w:lsdException w:name="Light Shading Accent 1" w:semiHidden="0" w:uiPriority="60" w:unhideWhenUsed="0"/>
-    <w:lsdException w:name="Light List Accent 1" w:semiHidden="0" w:uiPriority="61" w:unhideWhenUsed="0"/>
-    <w:lsdException w:name="Light Grid Accent 1" w:semiHidden="0" w:uiPriority="62" w:unhideWhenUsed="0"/>
-    <w:lsdException w:name="Medium Shading 1 Accent 1" w:semiHidden="0" w:uiPriority="63" w:unhideWhenUsed="0"/>
-    <w:lsdException w:name="Medium Shading 2 Accent 1" w:semiHidden="0" w:uiPriority="64" w:unhideWhenUsed="0"/>
-    <w:lsdException w:name="Medium List 1 Accent 1" w:semiHidden="0" w:uiPriority="65" w:unhideWhenUsed="0"/>
-    <w:lsdException w:name="Revision" w:unhideWhenUsed="0"/>
-    <w:lsdException w:name="List Paragraph" w:semiHidden="0" w:uiPriority="34" w:unhideWhenUsed="0" w:qFormat="1"/>
-    <w:lsdException w:name="Quote" w:semiHidden="0" w:uiPriority="29" w:unhideWhenUsed="0" w:qFormat="1"/>
-    <w:lsdException w:name="Intense Quote" w:semiHidden="0" w:uiPriority="30" w:unhideWhenUsed="0" w:qFormat="1"/>
-    <w:lsdException w:name="Medium List 2 Accent 1" w:semiHidden="0" w:uiPriority="66" w:unhideWhenUsed="0"/>
-    <w:lsdException w:name="Medium Grid 1 Accent 1" w:semiHidden="0" w:uiPriority="67" w:unhideWhenUsed="0"/>
-    <w:lsdException w:name="Medium Grid 2 Accent 1" w:semiHidden="0" w:uiPriority="68" w:unhideWhenUsed="0"/>
-    <w:lsdException w:name="Medium Grid 3 Accent 1" w:semiHidden="0" w:uiPriority="69" w:unhideWhenUsed="0"/>
-    <w:lsdException w:name="Dark List Accent 1" w:semiHidden="0" w:uiPriority="70" w:unhideWhenUsed="0"/>
-    <w:lsdException w:name="Colorful Shading Accent 1" w:semiHidden="0" w:uiPriority="71" w:unhideWhenUsed="0"/>
-    <w:lsdException w:name="Colorful List Accent 1" w:semiHidden="0" w:uiPriority="72" w:unhideWhenUsed="0"/>
-    <w:lsdException w:name="Colorful Grid Accent 1" w:semiHidden="0" w:uiPriority="73" w:unhideWhenUsed="0"/>
-    <w:lsdException w:name="Light Shading Accent 2" w:semiHidden="0" w:uiPriority="60" w:unhideWhenUsed="0"/>
-    <w:lsdException w:name="Light List Accent 2" w:semiHidden="0" w:uiPriority="61" w:unhideWhenUsed="0"/>
-    <w:lsdException w:name="Light Grid Accent 2" w:semiHidden="0" w:uiPriority="62" w:unhideWhenUsed="0"/>
-    <w:lsdException w:name="Medium Shading 1 Accent 2" w:semiHidden="0" w:uiPriority="63" w:unhideWhenUsed="0"/>
-    <w:lsdException w:name="Medium Shading 2 Accent 2" w:semiHidden="0" w:uiPriority="64" w:unhideWhenUsed="0"/>
-    <w:lsdException w:name="Medium List 1 Accent 2" w:semiHidden="0" w:uiPriority="65" w:unhideWhenUsed="0"/>
-    <w:lsdException w:name="Medium List 2 Accent 2" w:semiHidden="0" w:uiPriority="66" w:unhideWhenUsed="0"/>
-    <w:lsdException w:name="Medium Grid 1 Accent 2" w:semiHidden="0" w:uiPriority="67" w:unhideWhenUsed="0"/>
-    <w:lsdException w:name="Medium Grid 2 Accent 2" w:semiHidden="0" w:uiPriority="68" w:unhideWhenUsed="0"/>
-    <w:lsdException w:name="Medium Grid 3 Accent 2" w:semiHidden="0" w:uiPriority="69" w:unhideWhenUsed="0"/>
-    <w:lsdException w:name="Dark List Accent 2" w:semiHidden="0" w:uiPriority="70" w:unhideWhenUsed="0"/>
-    <w:lsdException w:name="Colorful Shading Accent 2" w:semiHidden="0" w:uiPriority="71" w:unhideWhenUsed="0"/>
-    <w:lsdException w:name="Colorful List Accent 2" w:semiHidden="0" w:uiPriority="72" w:unhideWhenUsed="0"/>
-    <w:lsdException w:name="Colorful Grid Accent 2" w:semiHidden="0" w:uiPriority="73" w:unhideWhenUsed="0"/>
-    <w:lsdException w:name="Light Shading Accent 3" w:semiHidden="0" w:uiPriority="60" w:unhideWhenUsed="0"/>
-    <w:lsdException w:name="Light List Accent 3" w:semiHidden="0" w:uiPriority="61" w:unhideWhenUsed="0"/>
-    <w:lsdException w:name="Light Grid Accent 3" w:semiHidden="0" w:uiPriority="62" w:unhideWhenUsed="0"/>
-    <w:lsdException w:name="Medium Shading 1 Accent 3" w:semiHidden="0" w:uiPriority="63" w:unhideWhenUsed="0"/>
-    <w:lsdException w:name="Medium Shading 2 Accent 3" w:semiHidden="0" w:uiPriority="64" w:unhideWhenUsed="0"/>
-    <w:lsdException w:name="Medium List 1 Accent 3" w:semiHidden="0" w:uiPriority="65" w:unhideWhenUsed="0"/>
-    <w:lsdException w:name="Medium List 2 Accent 3" w:semiHidden="0" w:uiPriority="66" w:unhideWhenUsed="0"/>
-    <w:lsdException w:name="Medium Grid 1 Accent 3" w:semiHidden="0" w:uiPriority="67" w:unhideWhenUsed="0"/>
-    <w:lsdException w:name="Medium Grid 2 Accent 3" w:semiHidden="0" w:uiPriority="68" w:unhideWhenUsed="0"/>
-    <w:lsdException w:name="Medium Grid 3 Accent 3" w:semiHidden="0" w:uiPriority="69" w:unhideWhenUsed="0"/>
-    <w:lsdException w:name="Dark List Accent 3" w:semiHidden="0" w:uiPriority="70" w:unhideWhenUsed="0"/>
-    <w:lsdException w:name="Colorful Shading Accent 3" w:semiHidden="0" w:uiPriority="71" w:unhideWhenUsed="0"/>
-    <w:lsdException w:name="Colorful List Accent 3" w:semiHidden="0" w:uiPriority="72" w:unhideWhenUsed="0"/>
-    <w:lsdException w:name="Colorful Grid Accent 3" w:semiHidden="0" w:uiPriority="73" w:unhideWhenUsed="0"/>
-    <w:lsdException w:name="Light Shading Accent 4" w:semiHidden="0" w:uiPriority="60" w:unhideWhenUsed="0"/>
-    <w:lsdException w:name="Light List Accent 4" w:semiHidden="0" w:uiPriority="61" w:unhideWhenUsed="0"/>
-    <w:lsdException w:name="Light Grid Accent 4" w:semiHidden="0" w:uiPriority="62" w:unhideWhenUsed="0"/>
-    <w:lsdException w:name="Medium Shading 1 Accent 4" w:semiHidden="0" w:uiPriority="63" w:unhideWhenUsed="0"/>
-    <w:lsdException w:name="Medium Shading 2 Accent 4" w:semiHidden="0" w:uiPriority="64" w:unhideWhenUsed="0"/>
-    <w:lsdException w:name="Medium List 1 Accent 4" w:semiHidden="0" w:uiPriority="65" w:unhideWhenUsed="0"/>
-    <w:lsdException w:name="Medium List 2 Accent 4" w:semiHidden="0" w:uiPriority="66" w:unhideWhenUsed="0"/>
-    <w:lsdException w:name="Medium Grid 1 Accent 4" w:semiHidden="0" w:uiPriority="67" w:unhideWhenUsed="0"/>
-    <w:lsdException w:name="Medium Grid 2 Accent 4" w:semiHidden="0" w:uiPriority="68" w:unhideWhenUsed="0"/>
-    <w:lsdException w:name="Medium Grid 3 Accent 4" w:semiHidden="0" w:uiPriority="69" w:unhideWhenUsed="0"/>
-    <w:lsdException w:name="Dark List Accent 4" w:semiHidden="0" w:uiPriority="70" w:unhideWhenUsed="0"/>
-    <w:lsdException w:name="Colorful Shading Accent 4" w:semiHidden="0" w:uiPriority="71" w:unhideWhenUsed="0"/>
-    <w:lsdException w:name="Colorful List Accent 4" w:semiHidden="0" w:uiPriority="72" w:unhideWhenUsed="0"/>
-    <w:lsdException w:name="Colorful Grid Accent 4" w:semiHidden="0" w:uiPriority="73" w:unhideWhenUsed="0"/>
-    <w:lsdException w:name="Light Shading Accent 5" w:semiHidden="0" w:uiPriority="60" w:unhideWhenUsed="0"/>
-    <w:lsdException w:name="Light List Accent 5" w:semiHidden="0" w:uiPriority="61" w:unhideWhenUsed="0"/>
-    <w:lsdException w:name="Light Grid Accent 5" w:semiHidden="0" w:uiPriority="62" w:unhideWhenUsed="0"/>
-    <w:lsdException w:name="Medium Shading 1 Accent 5" w:semiHidden="0" w:uiPriority="63" w:unhideWhenUsed="0"/>
-    <w:lsdException w:name="Medium Shading 2 Accent 5" w:semiHidden="0" w:uiPriority="64" w:unhideWhenUsed="0"/>
-    <w:lsdException w:name="Medium List 1 Accent 5" w:semiHidden="0" w:uiPriority="65" w:unhideWhenUsed="0"/>
-    <w:lsdException w:name="Medium List 2 Accent 5" w:semiHidden="0" w:uiPriority="66" w:unhideWhenUsed="0"/>
-    <w:lsdException w:name="Medium Grid 1 Accent 5" w:semiHidden="0" w:uiPriority="67" w:unhideWhenUsed="0"/>
-    <w:lsdException w:name="Medium Grid 2 Accent 5" w:semiHidden="0" w:uiPriority="68" w:unhideWhenUsed="0"/>
-    <w:lsdException w:name="Medium Grid 3 Accent 5" w:semiHidden="0" w:uiPriority="69" w:unhideWhenUsed="0"/>
-    <w:lsdException w:name="Dark List Accent 5" w:semiHidden="0" w:uiPriority="70" w:unhideWhenUsed="0"/>
-    <w:lsdException w:name="Colorful Shading Accent 5" w:semiHidden="0" w:uiPriority="71" w:unhideWhenUsed="0"/>
-    <w:lsdException w:name="Colorful List Accent 5" w:semiHidden="0" w:uiPriority="72" w:unhideWhenUsed="0"/>
-    <w:lsdException w:name="Colorful Grid Accent 5" w:semiHidden="0" w:uiPriority="73" w:unhideWhenUsed="0"/>
-    <w:lsdException w:name="Light Shading Accent 6" w:semiHidden="0" w:uiPriority="60" w:unhideWhenUsed="0"/>
-    <w:lsdException w:name="Light List Accent 6" w:semiHidden="0" w:uiPriority="61" w:unhideWhenUsed="0"/>
-    <w:lsdException w:name="Light Grid Accent 6" w:semiHidden="0" w:uiPriority="62" w:unhideWhenUsed="0"/>
-    <w:lsdException w:name="Medium Shading 1 Accent 6" w:semiHidden="0" w:uiPriority="63" w:unhideWhenUsed="0"/>
-    <w:lsdException w:name="Medium Shading 2 Accent 6" w:semiHidden="0" w:uiPriority="64" w:unhideWhenUsed="0"/>
-    <w:lsdException w:name="Medium List 1 Accent 6" w:semiHidden="0" w:uiPriority="65" w:unhideWhenUsed="0"/>
-    <w:lsdException w:name="Medium List 2 Accent 6" w:semiHidden="0" w:uiPriority="66" w:unhideWhenUsed="0"/>
-    <w:lsdException w:name="Medium Grid 1 Accent 6" w:semiHidden="0" w:uiPriority="67" w:unhideWhenUsed="0"/>
-    <w:lsdException w:name="Medium Grid 2 Accent 6" w:semiHidden="0" w:uiPriority="68" w:unhideWhenUsed="0"/>
-    <w:lsdException w:name="Medium Grid 3 Accent 6" w:semiHidden="0" w:uiPriority="69" w:unhideWhenUsed="0"/>
-    <w:lsdException w:name="Dark List Accent 6" w:semiHidden="0" w:uiPriority="70" w:unhideWhenUsed="0"/>
-    <w:lsdException w:name="Colorful Shading Accent 6" w:semiHidden="0" w:uiPriority="71" w:unhideWhenUsed="0"/>
-    <w:lsdException w:name="Colorful List Accent 6" w:semiHidden="0" w:uiPriority="72" w:unhideWhenUsed="0"/>
-    <w:lsdException w:name="Colorful Grid Accent 6" w:semiHidden="0" w:uiPriority="73" w:unhideWhenUsed="0"/>
-    <w:lsdException w:name="Subtle Emphasis" w:semiHidden="0" w:uiPriority="19" w:unhideWhenUsed="0" w:qFormat="1"/>
-    <w:lsdException w:name="Intense Emphasis" w:semiHidden="0" w:uiPriority="21" w:unhideWhenUsed="0" w:qFormat="1"/>
-    <w:lsdException w:name="Subtle Reference" w:semiHidden="0" w:uiPriority="31" w:unhideWhenUsed="0" w:qFormat="1"/>
-    <w:lsdException w:name="Intense Reference" w:semiHidden="0" w:uiPriority="32" w:unhideWhenUsed="0" w:qFormat="1"/>
-    <w:lsdException w:name="Book Title" w:semiHidden="0" w:uiPriority="33" w:unhideWhenUsed="0" w:qFormat="1"/>
-    <w:lsdException w:name="Bibliography" w:uiPriority="37"/>
-    <w:lsdException w:name="TOC Heading" w:uiPriority="39" w:qFormat="1"/>
-  </w:latentStyles>
-  <w:style w:type="paragraph" w:default="1" w:styleId="Normal">
-    <w:name w:val="Normal"/>
-    <w:qFormat/>
-  </w:style>
-  <w:style w:type="character" w:default="1" w:styleId="Fuentedeprrafopredeter">
-    <w:name w:val="Default Paragraph Font"/>
-    <w:uiPriority w:val="1"/>
-    <w:semiHidden/>
-    <w:unhideWhenUsed/>
-  </w:style>
-  <w:style w:type="table" w:default="1" w:styleId="Tablanormal">
-    <w:name w:val="Normal Table"/>
-    <w:uiPriority w:val="99"/>
-    <w:semiHidden/>
-    <w:unhideWhenUsed/>
-    <w:tblPr>
-      <w:tblInd w:w="0" w:type="dxa"/>
-      <w:tblCellMar>
-        <w:top w:w="0" w:type="dxa"/>
-        <w:left w:w="108" w:type="dxa"/>
-        <w:bottom w:w="0" w:type="dxa"/>
-        <w:right w:w="108" w:type="dxa"/>
-      </w:tblCellMar>
-    </w:tblPr>
-  </w:style>
-  <w:style w:type="numbering" w:default="1" w:styleId="Sinlista">
-    <w:name w:val="No List"/>
-    <w:uiPriority w:val="99"/>
-    <w:semiHidden/>
-    <w:unhideWhenUsed/>
-  </w:style>
-  <w:style w:type="paragraph" w:customStyle="1" w:styleId="162282FA777044ACB31BAE4D46D28434">
-    <w:name w:val="162282FA777044ACB31BAE4D46D28434"/>
-    <w:rsid w:val="00304948"/>
-  </w:style>
-  <w:style w:type="paragraph" w:customStyle="1" w:styleId="4BFCC5FF63F3459284AB78411CBE636C">
-    <w:name w:val="4BFCC5FF63F3459284AB78411CBE636C"/>
-    <w:rsid w:val="00304948"/>
-  </w:style>
-  <w:style w:type="paragraph" w:customStyle="1" w:styleId="85191CF535164AB581071C144FA0B2E3">
-    <w:name w:val="85191CF535164AB581071C144FA0B2E3"/>
-    <w:rsid w:val="00304948"/>
-  </w:style>
-  <w:style w:type="paragraph" w:customStyle="1" w:styleId="325023B7B2B746B7A8414BFEE21351D8">
-    <w:name w:val="325023B7B2B746B7A8414BFEE21351D8"/>
-    <w:rsid w:val="00304948"/>
-  </w:style>
-  <w:style w:type="paragraph" w:customStyle="1" w:styleId="A8D21483342A402896C834D3CE2137E3">
-    <w:name w:val="A8D21483342A402896C834D3CE2137E3"/>
-    <w:rsid w:val="00304948"/>
-  </w:style>
-  <w:style w:type="paragraph" w:customStyle="1" w:styleId="94DE17EA516F4F7CBAB3549545855E27">
-    <w:name w:val="94DE17EA516F4F7CBAB3549545855E27"/>
-    <w:rsid w:val="00304948"/>
-  </w:style>
-  <w:style w:type="paragraph" w:customStyle="1" w:styleId="D8F462927E3D40D7BC55AB0EFBA935DE">
-    <w:name w:val="D8F462927E3D40D7BC55AB0EFBA935DE"/>
-    <w:rsid w:val="00304948"/>
-  </w:style>
-  <w:style w:type="paragraph" w:customStyle="1" w:styleId="75FA71D669A040D0B69993AE18B920CA">
-    <w:name w:val="75FA71D669A040D0B69993AE18B920CA"/>
-    <w:rsid w:val="00F17FCE"/>
-  </w:style>
-  <w:style w:type="character" w:styleId="Textodelmarcadordeposicin">
-    <w:name w:val="Placeholder Text"/>
-    <w:basedOn w:val="Fuentedeprrafopredeter"/>
-    <w:uiPriority w:val="99"/>
-    <w:semiHidden/>
-    <w:rsid w:val="002F03AD"/>
+  <w:style w:type="paragraph" w:styleId="Textoindependiente">
+    <w:name w:val="Body Text"/>
+    <w:basedOn w:val="Normal"/>
+    <w:link w:val="TextoindependienteCar"/>
+    <w:rsid w:val="00777A9C"/>
+    <w:pPr>
+      <w:spacing w:after="0" w:line="240" w:lineRule="auto"/>
+      <w:jc w:val="both"/>
+    </w:pPr>
     <w:rPr>
-      <w:color w:val="808080"/>
+      <w:rFonts w:ascii="Tahoma" w:eastAsia="Times New Roman" w:hAnsi="Tahoma" w:cs="Tahoma"/>
+      <w:sz w:val="20"/>
+      <w:szCs w:val="24"/>
+      <w:lang w:eastAsia="es-ES"/>
     </w:rPr>
   </w:style>
-  <w:style w:type="paragraph" w:customStyle="1" w:styleId="AE6A7DA9AEEE4FB4805F0B8FFFA8AC5E">
-    <w:name w:val="AE6A7DA9AEEE4FB4805F0B8FFFA8AC5E"/>
-    <w:rsid w:val="00F17FCE"/>
-  </w:style>
-  <w:style w:type="paragraph" w:customStyle="1" w:styleId="38E952671B234BC7ADEF683D908D1436">
-    <w:name w:val="38E952671B234BC7ADEF683D908D1436"/>
-    <w:rsid w:val="002F03AD"/>
+  <w:style w:type="character" w:customStyle="1" w:styleId="TextoindependienteCar">
+    <w:name w:val="Texto independiente Car"/>
+    <w:basedOn w:val="Fuentedeprrafopredeter"/>
+    <w:link w:val="Textoindependiente"/>
+    <w:rsid w:val="00777A9C"/>
+    <w:rPr>
+      <w:rFonts w:ascii="Tahoma" w:eastAsia="Times New Roman" w:hAnsi="Tahoma" w:cs="Tahoma"/>
+      <w:sz w:val="20"/>
+      <w:szCs w:val="24"/>
+      <w:lang w:eastAsia="es-ES"/>
+    </w:rPr>
   </w:style>
 </w:styles>
-</file>
-
-<file path=word/glossary/stylesWithEffects.xml><?xml version="1.0" encoding="utf-8"?>
-<w:styles xmlns:wpc="http://schemas.microsoft.com/office/word/2010/wordprocessingCanvas" xmlns:mc="http://schemas.openxmlformats.org/markup-compatibility/2006" xmlns:o="urn:schemas-microsoft-com:office:office" xmlns:r="http://schemas.openxmlformats.org/officeDocument/2006/relationships" xmlns:m="http://schemas.openxmlformats.org/officeDocument/2006/math" xmlns:v="urn:schemas-microsoft-com:vml" xmlns:wp14="http://schemas.microsoft.com/office/word/2010/wordprocessingDrawing" xmlns:wp="http://schemas.openxmlformats.org/drawingml/2006/wordprocessingDrawing" xmlns:w10="urn:schemas-microsoft-com:office:word" xmlns:w="http://schemas.openxmlformats.org/wordprocessingml/2006/main" xmlns:w14="http://schemas.microsoft.com/office/word/2010/wordml" xmlns:wpg="http://schemas.microsoft.com/office/word/2010/wordprocessingGroup" xmlns:wpi="http://schemas.microsoft.com/office/word/2010/wordprocessingInk" xmlns:wne="http://schemas.microsoft.com/office/word/2006/wordml" xmlns:wps="http://schemas.microsoft.com/office/word/2010/wordprocessingShape" mc:Ignorable="w14 wp14">
-  <w:docDefaults>
-    <w:rPrDefault>
-      <w:rPr>
-        <w:rFonts w:asciiTheme="minorHAnsi" w:eastAsiaTheme="minorEastAsia" w:hAnsiTheme="minorHAnsi" w:cstheme="minorBidi"/>
-        <w:sz w:val="22"/>
-        <w:szCs w:val="22"/>
-        <w:lang w:val="es-ES" w:eastAsia="es-ES" w:bidi="ar-SA"/>
-      </w:rPr>
-    </w:rPrDefault>
-    <w:pPrDefault>
-      <w:pPr>
-        <w:spacing w:after="200" w:line="276" w:lineRule="auto"/>
-      </w:pPr>
-    </w:pPrDefault>
-  </w:docDefaults>
-  <w:latentStyles w:defLockedState="0" w:defUIPriority="99" w:defSemiHidden="1" w:defUnhideWhenUsed="1" w:defQFormat="0" w:count="267">
-    <w:lsdException w:name="Normal" w:semiHidden="0" w:uiPriority="0" w:unhideWhenUsed="0" w:qFormat="1"/>
-    <w:lsdException w:name="heading 1" w:semiHidden="0" w:uiPriority="9" w:unhideWhenUsed="0" w:qFormat="1"/>
-    <w:lsdException w:name="heading 2" w:uiPriority="9" w:qFormat="1"/>
-    <w:lsdException w:name="heading 3" w:uiPriority="9" w:qFormat="1"/>
-    <w:lsdException w:name="heading 4" w:uiPriority="9" w:qFormat="1"/>
-    <w:lsdException w:name="heading 5" w:uiPriority="9" w:qFormat="1"/>
-    <w:lsdException w:name="heading 6" w:uiPriority="9" w:qFormat="1"/>
-    <w:lsdException w:name="heading 7" w:uiPriority="9" w:qFormat="1"/>
-    <w:lsdException w:name="heading 8" w:uiPriority="9" w:qFormat="1"/>
-    <w:lsdException w:name="heading 9" w:uiPriority="9" w:qFormat="1"/>
-    <w:lsdException w:name="toc 1" w:uiPriority="39"/>
-    <w:lsdException w:name="toc 2" w:uiPriority="39"/>
-    <w:lsdException w:name="toc 3" w:uiPriority="39"/>
-    <w:lsdException w:name="toc 4" w:uiPriority="39"/>
-    <w:lsdException w:name="toc 5" w:uiPriority="39"/>
-    <w:lsdException w:name="toc 6" w:uiPriority="39"/>
-    <w:lsdException w:name="toc 7" w:uiPriority="39"/>
-    <w:lsdException w:name="toc 8" w:uiPriority="39"/>
-    <w:lsdException w:name="toc 9" w:uiPriority="39"/>
-    <w:lsdException w:name="caption" w:uiPriority="35" w:qFormat="1"/>
-    <w:lsdException w:name="Title" w:semiHidden="0" w:uiPriority="10" w:unhideWhenUsed="0" w:qFormat="1"/>
-    <w:lsdException w:name="Default Paragraph Font" w:uiPriority="1"/>
-    <w:lsdException w:name="Subtitle" w:semiHidden="0" w:uiPriority="11" w:unhideWhenUsed="0" w:qFormat="1"/>
-    <w:lsdException w:name="Strong" w:semiHidden="0" w:uiPriority="22" w:unhideWhenUsed="0" w:qFormat="1"/>
-    <w:lsdException w:name="Emphasis" w:semiHidden="0" w:uiPriority="20" w:unhideWhenUsed="0" w:qFormat="1"/>
-    <w:lsdException w:name="Table Grid" w:semiHidden="0" w:uiPriority="59" w:unhideWhenUsed="0"/>
-    <w:lsdException w:name="Placeholder Text" w:unhideWhenUsed="0"/>
-    <w:lsdException w:name="No Spacing" w:semiHidden="0" w:uiPriority="1" w:unhideWhenUsed="0" w:qFormat="1"/>
-    <w:lsdException w:name="Light Shading" w:semiHidden="0" w:uiPriority="60" w:unhideWhenUsed="0"/>
-    <w:lsdException w:name="Light List" w:semiHidden="0" w:uiPriority="61" w:unhideWhenUsed="0"/>
-    <w:lsdException w:name="Light Grid" w:semiHidden="0" w:uiPriority="62" w:unhideWhenUsed="0"/>
-    <w:lsdException w:name="Medium Shading 1" w:semiHidden="0" w:uiPriority="63" w:unhideWhenUsed="0"/>
-    <w:lsdException w:name="Medium Shading 2" w:semiHidden="0" w:uiPriority="64" w:unhideWhenUsed="0"/>
-    <w:lsdException w:name="Medium List 1" w:semiHidden="0" w:uiPriority="65" w:unhideWhenUsed="0"/>
-    <w:lsdException w:name="Medium List 2" w:semiHidden="0" w:uiPriority="66" w:unhideWhenUsed="0"/>
-    <w:lsdException w:name="Medium Grid 1" w:semiHidden="0" w:uiPriority="67" w:unhideWhenUsed="0"/>
-    <w:lsdException w:name="Medium Grid 2" w:semiHidden="0" w:uiPriority="68" w:unhideWhenUsed="0"/>
-    <w:lsdException w:name="Medium Grid 3" w:semiHidden="0" w:uiPriority="69" w:unhideWhenUsed="0"/>
-    <w:lsdException w:name="Dark List" w:semiHidden="0" w:uiPriority="70" w:unhideWhenUsed="0"/>
-    <w:lsdException w:name="Colorful Shading" w:semiHidden="0" w:uiPriority="71" w:unhideWhenUsed="0"/>
-    <w:lsdException w:name="Colorful List" w:semiHidden="0" w:uiPriority="72" w:unhideWhenUsed="0"/>
-    <w:lsdException w:name="Colorful Grid" w:semiHidden="0" w:uiPriority="73" w:unhideWhenUsed="0"/>
-    <w:lsdException w:name="Light Shading Accent 1" w:semiHidden="0" w:uiPriority="60" w:unhideWhenUsed="0"/>
-    <w:lsdException w:name="Light List Accent 1" w:semiHidden="0" w:uiPriority="61" w:unhideWhenUsed="0"/>
-    <w:lsdException w:name="Light Grid Accent 1" w:semiHidden="0" w:uiPriority="62" w:unhideWhenUsed="0"/>
-    <w:lsdException w:name="Medium Shading 1 Accent 1" w:semiHidden="0" w:uiPriority="63" w:unhideWhenUsed="0"/>
-    <w:lsdException w:name="Medium Shading 2 Accent 1" w:semiHidden="0" w:uiPriority="64" w:unhideWhenUsed="0"/>
-    <w:lsdException w:name="Medium List 1 Accent 1" w:semiHidden="0" w:uiPriority="65" w:unhideWhenUsed="0"/>
-    <w:lsdException w:name="Revision" w:unhideWhenUsed="0"/>
-    <w:lsdException w:name="List Paragraph" w:semiHidden="0" w:uiPriority="34" w:unhideWhenUsed="0" w:qFormat="1"/>
-    <w:lsdException w:name="Quote" w:semiHidden="0" w:uiPriority="29" w:unhideWhenUsed="0" w:qFormat="1"/>
-    <w:lsdException w:name="Intense Quote" w:semiHidden="0" w:uiPriority="30" w:unhideWhenUsed="0" w:qFormat="1"/>
-    <w:lsdException w:name="Medium List 2 Accent 1" w:semiHidden="0" w:uiPriority="66" w:unhideWhenUsed="0"/>
-    <w:lsdException w:name="Medium Grid 1 Accent 1" w:semiHidden="0" w:uiPriority="67" w:unhideWhenUsed="0"/>
-    <w:lsdException w:name="Medium Grid 2 Accent 1" w:semiHidden="0" w:uiPriority="68" w:unhideWhenUsed="0"/>
-    <w:lsdException w:name="Medium Grid 3 Accent 1" w:semiHidden="0" w:uiPriority="69" w:unhideWhenUsed="0"/>
-    <w:lsdException w:name="Dark List Accent 1" w:semiHidden="0" w:uiPriority="70" w:unhideWhenUsed="0"/>
-    <w:lsdException w:name="Colorful Shading Accent 1" w:semiHidden="0" w:uiPriority="71" w:unhideWhenUsed="0"/>
-    <w:lsdException w:name="Colorful List Accent 1" w:semiHidden="0" w:uiPriority="72" w:unhideWhenUsed="0"/>
-    <w:lsdException w:name="Colorful Grid Accent 1" w:semiHidden="0" w:uiPriority="73" w:unhideWhenUsed="0"/>
-    <w:lsdException w:name="Light Shading Accent 2" w:semiHidden="0" w:uiPriority="60" w:unhideWhenUsed="0"/>
-    <w:lsdException w:name="Light List Accent 2" w:semiHidden="0" w:uiPriority="61" w:unhideWhenUsed="0"/>
-    <w:lsdException w:name="Light Grid Accent 2" w:semiHidden="0" w:uiPriority="62" w:unhideWhenUsed="0"/>
-    <w:lsdException w:name="Medium Shading 1 Accent 2" w:semiHidden="0" w:uiPriority="63" w:unhideWhenUsed="0"/>
-    <w:lsdException w:name="Medium Shading 2 Accent 2" w:semiHidden="0" w:uiPriority="64" w:unhideWhenUsed="0"/>
-    <w:lsdException w:name="Medium List 1 Accent 2" w:semiHidden="0" w:uiPriority="65" w:unhideWhenUsed="0"/>
-    <w:lsdException w:name="Medium List 2 Accent 2" w:semiHidden="0" w:uiPriority="66" w:unhideWhenUsed="0"/>
-    <w:lsdException w:name="Medium Grid 1 Accent 2" w:semiHidden="0" w:uiPriority="67" w:unhideWhenUsed="0"/>
-    <w:lsdException w:name="Medium Grid 2 Accent 2" w:semiHidden="0" w:uiPriority="68" w:unhideWhenUsed="0"/>
-    <w:lsdException w:name="Medium Grid 3 Accent 2" w:semiHidden="0" w:uiPriority="69" w:unhideWhenUsed="0"/>
-    <w:lsdException w:name="Dark List Accent 2" w:semiHidden="0" w:uiPriority="70" w:unhideWhenUsed="0"/>
-    <w:lsdException w:name="Colorful Shading Accent 2" w:semiHidden="0" w:uiPriority="71" w:unhideWhenUsed="0"/>
-    <w:lsdException w:name="Colorful List Accent 2" w:semiHidden="0" w:uiPriority="72" w:unhideWhenUsed="0"/>
-    <w:lsdException w:name="Colorful Grid Accent 2" w:semiHidden="0" w:uiPriority="73" w:unhideWhenUsed="0"/>
-    <w:lsdException w:name="Light Shading Accent 3" w:semiHidden="0" w:uiPriority="60" w:unhideWhenUsed="0"/>
-    <w:lsdException w:name="Light List Accent 3" w:semiHidden="0" w:uiPriority="61" w:unhideWhenUsed="0"/>
-    <w:lsdException w:name="Light Grid Accent 3" w:semiHidden="0" w:uiPriority="62" w:unhideWhenUsed="0"/>
-    <w:lsdException w:name="Medium Shading 1 Accent 3" w:semiHidden="0" w:uiPriority="63" w:unhideWhenUsed="0"/>
-    <w:lsdException w:name="Medium Shading 2 Accent 3" w:semiHidden="0" w:uiPriority="64" w:unhideWhenUsed="0"/>
-    <w:lsdException w:name="Medium List 1 Accent 3" w:semiHidden="0" w:uiPriority="65" w:unhideWhenUsed="0"/>
-    <w:lsdException w:name="Medium List 2 Accent 3" w:semiHidden="0" w:uiPriority="66" w:unhideWhenUsed="0"/>
-    <w:lsdException w:name="Medium Grid 1 Accent 3" w:semiHidden="0" w:uiPriority="67" w:unhideWhenUsed="0"/>
-    <w:lsdException w:name="Medium Grid 2 Accent 3" w:semiHidden="0" w:uiPriority="68" w:unhideWhenUsed="0"/>
-    <w:lsdException w:name="Medium Grid 3 Accent 3" w:semiHidden="0" w:uiPriority="69" w:unhideWhenUsed="0"/>
-    <w:lsdException w:name="Dark List Accent 3" w:semiHidden="0" w:uiPriority="70" w:unhideWhenUsed="0"/>
-    <w:lsdException w:name="Colorful Shading Accent 3" w:semiHidden="0" w:uiPriority="71" w:unhideWhenUsed="0"/>
-    <w:lsdException w:name="Colorful List Accent 3" w:semiHidden="0" w:uiPriority="72" w:unhideWhenUsed="0"/>
-    <w:lsdException w:name="Colorful Grid Accent 3" w:semiHidden="0" w:uiPriority="73" w:unhideWhenUsed="0"/>
-    <w:lsdException w:name="Light Shading Accent 4" w:semiHidden="0" w:uiPriority="60" w:unhideWhenUsed="0"/>
-    <w:lsdException w:name="Light List Accent 4" w:semiHidden="0" w:uiPriority="61" w:unhideWhenUsed="0"/>
-    <w:lsdException w:name="Light Grid Accent 4" w:semiHidden="0" w:uiPriority="62" w:unhideWhenUsed="0"/>
-    <w:lsdException w:name="Medium Shading 1 Accent 4" w:semiHidden="0" w:uiPriority="63" w:unhideWhenUsed="0"/>
-    <w:lsdException w:name="Medium Shading 2 Accent 4" w:semiHidden="0" w:uiPriority="64" w:unhideWhenUsed="0"/>
-    <w:lsdException w:name="Medium List 1 Accent 4" w:semiHidden="0" w:uiPriority="65" w:unhideWhenUsed="0"/>
-    <w:lsdException w:name="Medium List 2 Accent 4" w:semiHidden="0" w:uiPriority="66" w:unhideWhenUsed="0"/>
-    <w:lsdException w:name="Medium Grid 1 Accent 4" w:semiHidden="0" w:uiPriority="67" w:unhideWhenUsed="0"/>
-    <w:lsdException w:name="Medium Grid 2 Accent 4" w:semiHidden="0" w:uiPriority="68" w:unhideWhenUsed="0"/>
-    <w:lsdException w:name="Medium Grid 3 Accent 4" w:semiHidden="0" w:uiPriority="69" w:unhideWhenUsed="0"/>
-    <w:lsdException w:name="Dark List Accent 4" w:semiHidden="0" w:uiPriority="70" w:unhideWhenUsed="0"/>
-    <w:lsdException w:name="Colorful Shading Accent 4" w:semiHidden="0" w:uiPriority="71" w:unhideWhenUsed="0"/>
-    <w:lsdException w:name="Colorful List Accent 4" w:semiHidden="0" w:uiPriority="72" w:unhideWhenUsed="0"/>
-    <w:lsdException w:name="Colorful Grid Accent 4" w:semiHidden="0" w:uiPriority="73" w:unhideWhenUsed="0"/>
-    <w:lsdException w:name="Light Shading Accent 5" w:semiHidden="0" w:uiPriority="60" w:unhideWhenUsed="0"/>
-    <w:lsdException w:name="Light List Accent 5" w:semiHidden="0" w:uiPriority="61" w:unhideWhenUsed="0"/>
-    <w:lsdException w:name="Light Grid Accent 5" w:semiHidden="0" w:uiPriority="62" w:unhideWhenUsed="0"/>
-    <w:lsdException w:name="Medium Shading 1 Accent 5" w:semiHidden="0" w:uiPriority="63" w:unhideWhenUsed="0"/>
-    <w:lsdException w:name="Medium Shading 2 Accent 5" w:semiHidden="0" w:uiPriority="64" w:unhideWhenUsed="0"/>
-    <w:lsdException w:name="Medium List 1 Accent 5" w:semiHidden="0" w:uiPriority="65" w:unhideWhenUsed="0"/>
-    <w:lsdException w:name="Medium List 2 Accent 5" w:semiHidden="0" w:uiPriority="66" w:unhideWhenUsed="0"/>
-    <w:lsdException w:name="Medium Grid 1 Accent 5" w:semiHidden="0" w:uiPriority="67" w:unhideWhenUsed="0"/>
-    <w:lsdException w:name="Medium Grid 2 Accent 5" w:semiHidden="0" w:uiPriority="68" w:unhideWhenUsed="0"/>
-    <w:lsdException w:name="Medium Grid 3 Accent 5" w:semiHidden="0" w:uiPriority="69" w:unhideWhenUsed="0"/>
-    <w:lsdException w:name="Dark List Accent 5" w:semiHidden="0" w:uiPriority="70" w:unhideWhenUsed="0"/>
-    <w:lsdException w:name="Colorful Shading Accent 5" w:semiHidden="0" w:uiPriority="71" w:unhideWhenUsed="0"/>
-    <w:lsdException w:name="Colorful List Accent 5" w:semiHidden="0" w:uiPriority="72" w:unhideWhenUsed="0"/>
-    <w:lsdException w:name="Colorful Grid Accent 5" w:semiHidden="0" w:uiPriority="73" w:unhideWhenUsed="0"/>
-    <w:lsdException w:name="Light Shading Accent 6" w:semiHidden="0" w:uiPriority="60" w:unhideWhenUsed="0"/>
-    <w:lsdException w:name="Light List Accent 6" w:semiHidden="0" w:uiPriority="61" w:unhideWhenUsed="0"/>
-    <w:lsdException w:name="Light Grid Accent 6" w:semiHidden="0" w:uiPriority="62" w:unhideWhenUsed="0"/>
-    <w:lsdException w:name="Medium Shading 1 Accent 6" w:semiHidden="0" w:uiPriority="63" w:unhideWhenUsed="0"/>
-    <w:lsdException w:name="Medium Shading 2 Accent 6" w:semiHidden="0" w:uiPriority="64" w:unhideWhenUsed="0"/>
-    <w:lsdException w:name="Medium List 1 Accent 6" w:semiHidden="0" w:uiPriority="65" w:unhideWhenUsed="0"/>
-    <w:lsdException w:name="Medium List 2 Accent 6" w:semiHidden="0" w:uiPriority="66" w:unhideWhenUsed="0"/>
-    <w:lsdException w:name="Medium Grid 1 Accent 6" w:semiHidden="0" w:uiPriority="67" w:unhideWhenUsed="0"/>
-    <w:lsdException w:name="Medium Grid 2 Accent 6" w:semiHidden="0" w:uiPriority="68" w:unhideWhenUsed="0"/>
-    <w:lsdException w:name="Medium Grid 3 Accent 6" w:semiHidden="0" w:uiPriority="69" w:unhideWhenUsed="0"/>
-    <w:lsdException w:name="Dark List Accent 6" w:semiHidden="0" w:uiPriority="70" w:unhideWhenUsed="0"/>
-    <w:lsdException w:name="Colorful Shading Accent 6" w:semiHidden="0" w:uiPriority="71" w:unhideWhenUsed="0"/>
-    <w:lsdException w:name="Colorful List Accent 6" w:semiHidden="0" w:uiPriority="72" w:unhideWhenUsed="0"/>
-    <w:lsdException w:name="Colorful Grid Accent 6" w:semiHidden="0" w:uiPriority="73" w:unhideWhenUsed="0"/>
-    <w:lsdException w:name="Subtle Emphasis" w:semiHidden="0" w:uiPriority="19" w:unhideWhenUsed="0" w:qFormat="1"/>
-    <w:lsdException w:name="Intense Emphasis" w:semiHidden="0" w:uiPriority="21" w:unhideWhenUsed="0" w:qFormat="1"/>
-    <w:lsdException w:name="Subtle Reference" w:semiHidden="0" w:uiPriority="31" w:unhideWhenUsed="0" w:qFormat="1"/>
-    <w:lsdException w:name="Intense Reference" w:semiHidden="0" w:uiPriority="32" w:unhideWhenUsed="0" w:qFormat="1"/>
-    <w:lsdException w:name="Book Title" w:semiHidden="0" w:uiPriority="33" w:unhideWhenUsed="0" w:qFormat="1"/>
-    <w:lsdException w:name="Bibliography" w:uiPriority="37"/>
-    <w:lsdException w:name="TOC Heading" w:uiPriority="39" w:qFormat="1"/>
-  </w:latentStyles>
-  <w:style w:type="paragraph" w:default="1" w:styleId="Normal">
-    <w:name w:val="Normal"/>
-    <w:qFormat/>
-  </w:style>
-  <w:style w:type="character" w:default="1" w:styleId="Fuentedeprrafopredeter">
-    <w:name w:val="Default Paragraph Font"/>
-    <w:uiPriority w:val="1"/>
-    <w:semiHidden/>
-    <w:unhideWhenUsed/>
-  </w:style>
-  <w:style w:type="table" w:default="1" w:styleId="Tablanormal">
-    <w:name w:val="Normal Table"/>
-    <w:uiPriority w:val="99"/>
-    <w:semiHidden/>
-    <w:unhideWhenUsed/>
-    <w:tblPr>
-      <w:tblInd w:w="0" w:type="dxa"/>
-      <w:tblCellMar>
-        <w:top w:w="0" w:type="dxa"/>
-        <w:left w:w="108" w:type="dxa"/>
-        <w:bottom w:w="0" w:type="dxa"/>
-        <w:right w:w="108" w:type="dxa"/>
-      </w:tblCellMar>
-    </w:tblPr>
-  </w:style>
-  <w:style w:type="numbering" w:default="1" w:styleId="Sinlista">
-    <w:name w:val="No List"/>
-    <w:uiPriority w:val="99"/>
-    <w:semiHidden/>
-    <w:unhideWhenUsed/>
-  </w:style>
-  <w:style w:type="paragraph" w:customStyle="1" w:styleId="162282FA777044ACB31BAE4D46D28434">
-    <w:name w:val="162282FA777044ACB31BAE4D46D28434"/>
-    <w:rsid w:val="00304948"/>
-  </w:style>
-  <w:style w:type="paragraph" w:customStyle="1" w:styleId="4BFCC5FF63F3459284AB78411CBE636C">
-    <w:name w:val="4BFCC5FF63F3459284AB78411CBE636C"/>
-    <w:rsid w:val="00304948"/>
-  </w:style>
-  <w:style w:type="paragraph" w:customStyle="1" w:styleId="85191CF535164AB581071C144FA0B2E3">
-    <w:name w:val="85191CF535164AB581071C144FA0B2E3"/>
-    <w:rsid w:val="00304948"/>
-  </w:style>
-  <w:style w:type="paragraph" w:customStyle="1" w:styleId="325023B7B2B746B7A8414BFEE21351D8">
-    <w:name w:val="325023B7B2B746B7A8414BFEE21351D8"/>
-    <w:rsid w:val="00304948"/>
-  </w:style>
-  <w:style w:type="paragraph" w:customStyle="1" w:styleId="A8D21483342A402896C834D3CE2137E3">
-    <w:name w:val="A8D21483342A402896C834D3CE2137E3"/>
-    <w:rsid w:val="00304948"/>
-  </w:style>
-  <w:style w:type="paragraph" w:customStyle="1" w:styleId="94DE17EA516F4F7CBAB3549545855E27">
-    <w:name w:val="94DE17EA516F4F7CBAB3549545855E27"/>
-    <w:rsid w:val="00304948"/>
-  </w:style>
-  <w:style w:type="paragraph" w:customStyle="1" w:styleId="D8F462927E3D40D7BC55AB0EFBA935DE">
-    <w:name w:val="D8F462927E3D40D7BC55AB0EFBA935DE"/>
-    <w:rsid w:val="00304948"/>
-  </w:style>
-  <w:style w:type="paragraph" w:customStyle="1" w:styleId="75FA71D669A040D0B69993AE18B920CA">
-    <w:name w:val="75FA71D669A040D0B69993AE18B920CA"/>
-    <w:rsid w:val="00F17FCE"/>
-  </w:style>
-  <w:style w:type="character" w:styleId="Textodelmarcadordeposicin">
-    <w:name w:val="Placeholder Text"/>
-    <w:basedOn w:val="Fuentedeprrafopredeter"/>
-    <w:uiPriority w:val="99"/>
-    <w:semiHidden/>
-    <w:rsid w:val="002F03AD"/>
-    <w:rPr>
-      <w:color w:val="808080"/>
-    </w:rPr>
-  </w:style>
-  <w:style w:type="paragraph" w:customStyle="1" w:styleId="AE6A7DA9AEEE4FB4805F0B8FFFA8AC5E">
-    <w:name w:val="AE6A7DA9AEEE4FB4805F0B8FFFA8AC5E"/>
-    <w:rsid w:val="00F17FCE"/>
-  </w:style>
-  <w:style w:type="paragraph" w:customStyle="1" w:styleId="38E952671B234BC7ADEF683D908D1436">
-    <w:name w:val="38E952671B234BC7ADEF683D908D1436"/>
-    <w:rsid w:val="002F03AD"/>
-  </w:style>
-</w:styles>
-</file>
-
-<file path=word/glossary/webSettings.xml><?xml version="1.0" encoding="utf-8"?>
-<w:webSettings xmlns:mc="http://schemas.openxmlformats.org/markup-compatibility/2006" xmlns:r="http://schemas.openxmlformats.org/officeDocument/2006/relationships" xmlns:w="http://schemas.openxmlformats.org/wordprocessingml/2006/main" xmlns:w14="http://schemas.microsoft.com/office/word/2010/wordml" mc:Ignorable="w14">
-  <w:optimizeForBrowser/>
-  <w:allowPNG/>
-</w:webSettings>
 </file>
 
 <file path=word/theme/theme1.xml><?xml version="1.0" encoding="utf-8"?>
@@ -19181,7 +20056,7 @@
 </file>
 
 <file path=customXml/itemProps1.xml><?xml version="1.0" encoding="utf-8"?>
-<ds:datastoreItem xmlns:ds="http://schemas.openxmlformats.org/officeDocument/2006/customXml" ds:itemID="{32607964-F47B-4E3E-BAB0-3540D5AB116E}">
+<ds:datastoreItem xmlns:ds="http://schemas.openxmlformats.org/officeDocument/2006/customXml" ds:itemID="{0E8A2C82-C408-4ED4-8D0B-22BF2E148F13}">
   <ds:schemaRefs>
     <ds:schemaRef ds:uri="http://schemas.openxmlformats.org/officeDocument/2006/bibliography"/>
   </ds:schemaRefs>

</xml_diff>

<commit_message>
Se realizó la caratula del Informes/GPA_Informe_Flujo de trabajo de requerimientos.docx
</commit_message>
<xml_diff>
--- a/Producto/01 Requerimientos/Informes/GPA_Informe_Flujo de trabajo de requerimientos.docx
+++ b/Producto/01 Requerimientos/Informes/GPA_Informe_Flujo de trabajo de requerimientos.docx
@@ -2,12 +2,509 @@
 <file path=word/document.xml><?xml version="1.0" encoding="utf-8"?>
 <w:document xmlns:wpc="http://schemas.microsoft.com/office/word/2010/wordprocessingCanvas" xmlns:mc="http://schemas.openxmlformats.org/markup-compatibility/2006" xmlns:o="urn:schemas-microsoft-com:office:office" xmlns:r="http://schemas.openxmlformats.org/officeDocument/2006/relationships" xmlns:m="http://schemas.openxmlformats.org/officeDocument/2006/math" xmlns:v="urn:schemas-microsoft-com:vml" xmlns:wp14="http://schemas.microsoft.com/office/word/2010/wordprocessingDrawing" xmlns:wp="http://schemas.openxmlformats.org/drawingml/2006/wordprocessingDrawing" xmlns:w10="urn:schemas-microsoft-com:office:word" xmlns:w="http://schemas.openxmlformats.org/wordprocessingml/2006/main" xmlns:w14="http://schemas.microsoft.com/office/word/2010/wordml" xmlns:wpg="http://schemas.microsoft.com/office/word/2010/wordprocessingGroup" xmlns:wpi="http://schemas.microsoft.com/office/word/2010/wordprocessingInk" xmlns:wne="http://schemas.microsoft.com/office/word/2006/wordml" xmlns:wps="http://schemas.microsoft.com/office/word/2010/wordprocessingShape" mc:Ignorable="w14 wp14">
   <w:body>
+    <w:tbl>
+      <w:tblPr>
+        <w:tblW w:w="5000" w:type="pct"/>
+        <w:jc w:val="center"/>
+        <w:tblLook w:val="04A0" w:firstRow="1" w:lastRow="0" w:firstColumn="1" w:lastColumn="0" w:noHBand="0" w:noVBand="1"/>
+      </w:tblPr>
+      <w:tblGrid>
+        <w:gridCol w:w="8720"/>
+      </w:tblGrid>
+      <w:tr>
+        <w:trPr>
+          <w:trHeight w:val="1972"/>
+          <w:jc w:val="center"/>
+        </w:trPr>
+        <w:tc>
+          <w:tcPr>
+            <w:tcW w:w="5000" w:type="pct"/>
+          </w:tcPr>
+          <w:p>
+            <w:pPr>
+              <w:pStyle w:val="Sinespaciado"/>
+              <w:jc w:val="center"/>
+              <w:rPr>
+                <w:rFonts w:asciiTheme="majorHAnsi" w:eastAsiaTheme="majorEastAsia" w:hAnsiTheme="majorHAnsi" w:cstheme="majorBidi"/>
+                <w:caps/>
+              </w:rPr>
+            </w:pPr>
+            <w:sdt>
+              <w:sdtPr>
+                <w:rPr>
+                  <w:sz w:val="48"/>
+                </w:rPr>
+                <w:alias w:val="Compañía"/>
+                <w:id w:val="-323353429"/>
+                <w:placeholder>
+                  <w:docPart w:val="7DC76F3C44C048D78751AFC4BD086E56"/>
+                </w:placeholder>
+                <w:dataBinding w:prefixMappings="xmlns:ns0='http://schemas.openxmlformats.org/officeDocument/2006/extended-properties'" w:xpath="/ns0:Properties[1]/ns0:Company[1]" w:storeItemID="{6668398D-A668-4E3E-A5EB-62B293D839F1}"/>
+                <w:text/>
+              </w:sdtPr>
+              <w:sdtContent>
+                <w:r>
+                  <w:rPr>
+                    <w:sz w:val="48"/>
+                  </w:rPr>
+                  <w:t>Universidad Tecnológica Nacional Facultad Regional Córdoba</w:t>
+                </w:r>
+              </w:sdtContent>
+            </w:sdt>
+          </w:p>
+        </w:tc>
+        <w:bookmarkStart w:id="0" w:name="_GoBack"/>
+        <w:bookmarkEnd w:id="0"/>
+      </w:tr>
+      <w:tr>
+        <w:trPr>
+          <w:trHeight w:val="1440"/>
+          <w:jc w:val="center"/>
+        </w:trPr>
+        <w:sdt>
+          <w:sdtPr>
+            <w:rPr>
+              <w:rFonts w:asciiTheme="majorHAnsi" w:eastAsiaTheme="majorEastAsia" w:hAnsiTheme="majorHAnsi" w:cstheme="majorBidi"/>
+              <w:sz w:val="80"/>
+              <w:szCs w:val="80"/>
+            </w:rPr>
+            <w:alias w:val="Título"/>
+            <w:id w:val="1507788177"/>
+            <w:placeholder>
+              <w:docPart w:val="C5FF6F89E50D4E8F96E7223E8659AA0A"/>
+            </w:placeholder>
+            <w:dataBinding w:prefixMappings="xmlns:ns0='http://schemas.openxmlformats.org/package/2006/metadata/core-properties' xmlns:ns1='http://purl.org/dc/elements/1.1/'" w:xpath="/ns0:coreProperties[1]/ns1:title[1]" w:storeItemID="{6C3C8BC8-F283-45AE-878A-BAB7291924A1}"/>
+            <w:text/>
+          </w:sdtPr>
+          <w:sdtContent>
+            <w:tc>
+              <w:tcPr>
+                <w:tcW w:w="5000" w:type="pct"/>
+                <w:tcBorders>
+                  <w:bottom w:val="single" w:sz="4" w:space="0" w:color="4F81BD" w:themeColor="accent1"/>
+                </w:tcBorders>
+                <w:vAlign w:val="center"/>
+              </w:tcPr>
+              <w:p>
+                <w:pPr>
+                  <w:pStyle w:val="Sinespaciado"/>
+                  <w:jc w:val="center"/>
+                  <w:rPr>
+                    <w:rFonts w:asciiTheme="majorHAnsi" w:eastAsiaTheme="majorEastAsia" w:hAnsiTheme="majorHAnsi" w:cstheme="majorBidi"/>
+                    <w:sz w:val="80"/>
+                    <w:szCs w:val="80"/>
+                  </w:rPr>
+                </w:pPr>
+                <w:r>
+                  <w:rPr>
+                    <w:rFonts w:asciiTheme="majorHAnsi" w:eastAsiaTheme="majorEastAsia" w:hAnsiTheme="majorHAnsi" w:cstheme="majorBidi"/>
+                    <w:sz w:val="80"/>
+                    <w:szCs w:val="80"/>
+                  </w:rPr>
+                  <w:t>Flujo de Trabajo de Requerimientos</w:t>
+                </w:r>
+              </w:p>
+            </w:tc>
+          </w:sdtContent>
+        </w:sdt>
+      </w:tr>
+      <w:tr>
+        <w:trPr>
+          <w:trHeight w:val="720"/>
+          <w:jc w:val="center"/>
+        </w:trPr>
+        <w:sdt>
+          <w:sdtPr>
+            <w:rPr>
+              <w:rFonts w:asciiTheme="majorHAnsi" w:eastAsiaTheme="majorEastAsia" w:hAnsiTheme="majorHAnsi" w:cstheme="majorBidi"/>
+              <w:sz w:val="44"/>
+              <w:szCs w:val="44"/>
+            </w:rPr>
+            <w:alias w:val="Subtítulo"/>
+            <w:id w:val="-919560753"/>
+            <w:placeholder>
+              <w:docPart w:val="A739B25872C844A3BCA6253009FD945A"/>
+            </w:placeholder>
+            <w:dataBinding w:prefixMappings="xmlns:ns0='http://schemas.openxmlformats.org/package/2006/metadata/core-properties' xmlns:ns1='http://purl.org/dc/elements/1.1/'" w:xpath="/ns0:coreProperties[1]/ns1:subject[1]" w:storeItemID="{6C3C8BC8-F283-45AE-878A-BAB7291924A1}"/>
+            <w:text/>
+          </w:sdtPr>
+          <w:sdtContent>
+            <w:tc>
+              <w:tcPr>
+                <w:tcW w:w="5000" w:type="pct"/>
+                <w:tcBorders>
+                  <w:top w:val="single" w:sz="4" w:space="0" w:color="4F81BD" w:themeColor="accent1"/>
+                </w:tcBorders>
+                <w:vAlign w:val="center"/>
+              </w:tcPr>
+              <w:p>
+                <w:pPr>
+                  <w:pStyle w:val="Sinespaciado"/>
+                  <w:jc w:val="center"/>
+                  <w:rPr>
+                    <w:rFonts w:asciiTheme="majorHAnsi" w:eastAsiaTheme="majorEastAsia" w:hAnsiTheme="majorHAnsi" w:cstheme="majorBidi"/>
+                    <w:sz w:val="44"/>
+                    <w:szCs w:val="44"/>
+                  </w:rPr>
+                </w:pPr>
+                <w:r>
+                  <w:rPr>
+                    <w:rFonts w:asciiTheme="majorHAnsi" w:eastAsiaTheme="majorEastAsia" w:hAnsiTheme="majorHAnsi" w:cstheme="majorBidi"/>
+                    <w:sz w:val="44"/>
+                    <w:szCs w:val="44"/>
+                  </w:rPr>
+                  <w:t>Primera Iteración</w:t>
+                </w:r>
+              </w:p>
+            </w:tc>
+          </w:sdtContent>
+        </w:sdt>
+      </w:tr>
+      <w:tr>
+        <w:trPr>
+          <w:trHeight w:val="360"/>
+          <w:jc w:val="center"/>
+        </w:trPr>
+        <w:tc>
+          <w:tcPr>
+            <w:tcW w:w="5000" w:type="pct"/>
+            <w:vAlign w:val="center"/>
+          </w:tcPr>
+          <w:p>
+            <w:pPr>
+              <w:jc w:val="center"/>
+              <w:rPr>
+                <w:rFonts w:asciiTheme="majorHAnsi" w:eastAsiaTheme="majorEastAsia" w:hAnsiTheme="majorHAnsi" w:cstheme="majorBidi"/>
+                <w:sz w:val="44"/>
+                <w:szCs w:val="44"/>
+                <w:lang w:eastAsia="es-ES"/>
+              </w:rPr>
+            </w:pPr>
+            <w:r>
+              <w:rPr>
+                <w:rFonts w:asciiTheme="majorHAnsi" w:eastAsiaTheme="majorEastAsia" w:hAnsiTheme="majorHAnsi" w:cstheme="majorBidi"/>
+                <w:sz w:val="44"/>
+                <w:szCs w:val="44"/>
+                <w:lang w:eastAsia="es-ES"/>
+              </w:rPr>
+              <w:t>Gestor de Presión Arterial</w:t>
+            </w:r>
+          </w:p>
+          <w:p>
+            <w:pPr>
+              <w:jc w:val="center"/>
+              <w:rPr>
+                <w:sz w:val="52"/>
+                <w:szCs w:val="52"/>
+              </w:rPr>
+            </w:pPr>
+            <w:r>
+              <w:rPr>
+                <w:sz w:val="52"/>
+                <w:szCs w:val="52"/>
+              </w:rPr>
+              <w:t>Curso: 5K1</w:t>
+            </w:r>
+          </w:p>
+          <w:p>
+            <w:pPr>
+              <w:jc w:val="center"/>
+              <w:rPr>
+                <w:sz w:val="40"/>
+                <w:szCs w:val="40"/>
+              </w:rPr>
+            </w:pPr>
+            <w:r>
+              <w:rPr>
+                <w:sz w:val="40"/>
+                <w:szCs w:val="40"/>
+              </w:rPr>
+              <w:t>Docentes</w:t>
+            </w:r>
+            <w:r>
+              <w:rPr>
+                <w:sz w:val="40"/>
+                <w:szCs w:val="40"/>
+              </w:rPr>
+              <w:t>:</w:t>
+            </w:r>
+          </w:p>
+          <w:p>
+            <w:pPr>
+              <w:pStyle w:val="TextodegloboCar"/>
+              <w:numPr>
+                <w:ilvl w:val="0"/>
+                <w:numId w:val="22"/>
+              </w:numPr>
+              <w:jc w:val="center"/>
+              <w:rPr>
+                <w:sz w:val="28"/>
+              </w:rPr>
+            </w:pPr>
+            <w:r>
+              <w:rPr>
+                <w:sz w:val="28"/>
+              </w:rPr>
+              <w:t xml:space="preserve">Ing. </w:t>
+            </w:r>
+            <w:proofErr w:type="spellStart"/>
+            <w:r>
+              <w:rPr>
+                <w:sz w:val="28"/>
+              </w:rPr>
+              <w:t>Maria</w:t>
+            </w:r>
+            <w:proofErr w:type="spellEnd"/>
+            <w:r>
+              <w:rPr>
+                <w:sz w:val="28"/>
+              </w:rPr>
+              <w:t xml:space="preserve"> Cecilia Ortiz</w:t>
+            </w:r>
+          </w:p>
+          <w:p>
+            <w:pPr>
+              <w:pStyle w:val="TextodegloboCar"/>
+              <w:numPr>
+                <w:ilvl w:val="0"/>
+                <w:numId w:val="22"/>
+              </w:numPr>
+              <w:jc w:val="center"/>
+              <w:rPr>
+                <w:sz w:val="28"/>
+                <w:lang w:val="en-US"/>
+              </w:rPr>
+            </w:pPr>
+            <w:proofErr w:type="spellStart"/>
+            <w:r>
+              <w:rPr>
+                <w:sz w:val="28"/>
+                <w:lang w:val="en-US"/>
+              </w:rPr>
+              <w:t>Ing</w:t>
+            </w:r>
+            <w:proofErr w:type="spellEnd"/>
+            <w:r>
+              <w:rPr>
+                <w:sz w:val="28"/>
+                <w:lang w:val="en-US"/>
+              </w:rPr>
+              <w:t xml:space="preserve">. Aida </w:t>
+            </w:r>
+            <w:proofErr w:type="spellStart"/>
+            <w:r>
+              <w:rPr>
+                <w:sz w:val="28"/>
+                <w:lang w:val="en-US"/>
+              </w:rPr>
+              <w:t>Mendelberg</w:t>
+            </w:r>
+            <w:proofErr w:type="spellEnd"/>
+          </w:p>
+          <w:p>
+            <w:pPr>
+              <w:pStyle w:val="TextodegloboCar"/>
+              <w:numPr>
+                <w:ilvl w:val="0"/>
+                <w:numId w:val="22"/>
+              </w:numPr>
+              <w:jc w:val="center"/>
+              <w:rPr>
+                <w:sz w:val="28"/>
+                <w:lang w:val="en-US"/>
+              </w:rPr>
+            </w:pPr>
+            <w:proofErr w:type="spellStart"/>
+            <w:r>
+              <w:rPr>
+                <w:sz w:val="28"/>
+                <w:lang w:val="en-US"/>
+              </w:rPr>
+              <w:t>Ing</w:t>
+            </w:r>
+            <w:proofErr w:type="spellEnd"/>
+            <w:r>
+              <w:rPr>
+                <w:sz w:val="28"/>
+                <w:lang w:val="en-US"/>
+              </w:rPr>
+              <w:t>. Maria Irene Mac William</w:t>
+            </w:r>
+          </w:p>
+          <w:p>
+            <w:pPr>
+              <w:pStyle w:val="Sinespaciado"/>
+              <w:jc w:val="center"/>
+            </w:pPr>
+          </w:p>
+        </w:tc>
+      </w:tr>
+      <w:tr>
+        <w:trPr>
+          <w:trHeight w:val="360"/>
+          <w:jc w:val="center"/>
+        </w:trPr>
+        <w:tc>
+          <w:tcPr>
+            <w:tcW w:w="5000" w:type="pct"/>
+            <w:vAlign w:val="center"/>
+          </w:tcPr>
+          <w:p>
+            <w:pPr>
+              <w:pStyle w:val="Sinespaciado"/>
+              <w:jc w:val="center"/>
+              <w:rPr>
+                <w:b/>
+                <w:bCs/>
+              </w:rPr>
+            </w:pPr>
+          </w:p>
+          <w:p>
+            <w:pPr>
+              <w:jc w:val="center"/>
+              <w:rPr>
+                <w:b/>
+                <w:i/>
+                <w:sz w:val="32"/>
+                <w:lang w:val="es-AR"/>
+              </w:rPr>
+            </w:pPr>
+            <w:r>
+              <w:rPr>
+                <w:b/>
+                <w:i/>
+                <w:sz w:val="32"/>
+                <w:lang w:val="es-AR"/>
+              </w:rPr>
+              <w:t>Integrantes del grupo</w:t>
+            </w:r>
+          </w:p>
+          <w:p>
+            <w:pPr>
+              <w:ind w:left="720"/>
+              <w:jc w:val="center"/>
+              <w:rPr>
+                <w:b/>
+                <w:i/>
+                <w:sz w:val="32"/>
+              </w:rPr>
+            </w:pPr>
+            <w:proofErr w:type="spellStart"/>
+            <w:r>
+              <w:rPr>
+                <w:b/>
+                <w:i/>
+                <w:sz w:val="32"/>
+              </w:rPr>
+              <w:t>Gutierrez</w:t>
+            </w:r>
+            <w:proofErr w:type="spellEnd"/>
+            <w:r>
+              <w:rPr>
+                <w:b/>
+                <w:i/>
+                <w:sz w:val="32"/>
+              </w:rPr>
+              <w:t xml:space="preserve"> Pablo Esteban</w:t>
+            </w:r>
+            <w:r>
+              <w:rPr>
+                <w:b/>
+                <w:i/>
+                <w:sz w:val="32"/>
+              </w:rPr>
+              <w:tab/>
+              <w:t>53463</w:t>
+            </w:r>
+          </w:p>
+          <w:p>
+            <w:pPr>
+              <w:ind w:left="720"/>
+              <w:jc w:val="center"/>
+              <w:rPr>
+                <w:b/>
+                <w:i/>
+                <w:sz w:val="32"/>
+              </w:rPr>
+            </w:pPr>
+            <w:proofErr w:type="spellStart"/>
+            <w:r>
+              <w:rPr>
+                <w:b/>
+                <w:i/>
+                <w:sz w:val="32"/>
+              </w:rPr>
+              <w:t>Mattio</w:t>
+            </w:r>
+            <w:proofErr w:type="spellEnd"/>
+            <w:r>
+              <w:rPr>
+                <w:b/>
+                <w:i/>
+                <w:sz w:val="32"/>
+              </w:rPr>
+              <w:t xml:space="preserve"> Paolo Emilio</w:t>
+            </w:r>
+            <w:r>
+              <w:rPr>
+                <w:b/>
+                <w:i/>
+                <w:sz w:val="32"/>
+              </w:rPr>
+              <w:tab/>
+            </w:r>
+            <w:r>
+              <w:rPr>
+                <w:b/>
+                <w:i/>
+                <w:sz w:val="32"/>
+              </w:rPr>
+              <w:tab/>
+              <w:t>50851</w:t>
+            </w:r>
+          </w:p>
+          <w:p>
+            <w:pPr>
+              <w:pStyle w:val="Sinespaciado"/>
+              <w:jc w:val="center"/>
+              <w:rPr>
+                <w:b/>
+                <w:bCs/>
+              </w:rPr>
+            </w:pPr>
+          </w:p>
+        </w:tc>
+      </w:tr>
+      <w:tr>
+        <w:trPr>
+          <w:trHeight w:val="360"/>
+          <w:jc w:val="center"/>
+        </w:trPr>
+        <w:tc>
+          <w:tcPr>
+            <w:tcW w:w="5000" w:type="pct"/>
+            <w:vAlign w:val="center"/>
+          </w:tcPr>
+          <w:p>
+            <w:pPr>
+              <w:pStyle w:val="Sinespaciado"/>
+              <w:jc w:val="center"/>
+              <w:rPr>
+                <w:b/>
+                <w:bCs/>
+              </w:rPr>
+            </w:pPr>
+          </w:p>
+        </w:tc>
+      </w:tr>
+    </w:tbl>
     <w:sdt>
       <w:sdtPr>
         <w:rPr>
           <w:rFonts w:asciiTheme="majorHAnsi" w:eastAsiaTheme="majorEastAsia" w:hAnsiTheme="majorHAnsi" w:cstheme="majorBidi"/>
-          <w:caps/>
-          <w:lang w:eastAsia="en-US"/>
+          <w:sz w:val="44"/>
+          <w:szCs w:val="44"/>
+          <w:lang w:eastAsia="es-ES"/>
         </w:rPr>
         <w:id w:val="-1874522706"/>
         <w:docPartObj>
@@ -18,297 +515,12 @@
       <w:sdtEndPr>
         <w:rPr>
           <w:rFonts w:asciiTheme="minorHAnsi" w:eastAsiaTheme="minorHAnsi" w:hAnsiTheme="minorHAnsi" w:cstheme="minorBidi"/>
-          <w:caps w:val="0"/>
+          <w:sz w:val="22"/>
+          <w:szCs w:val="22"/>
+          <w:lang w:eastAsia="en-US"/>
         </w:rPr>
       </w:sdtEndPr>
       <w:sdtContent>
-        <w:tbl>
-          <w:tblPr>
-            <w:tblW w:w="5000" w:type="pct"/>
-            <w:jc w:val="center"/>
-            <w:tblLook w:val="04A0" w:firstRow="1" w:lastRow="0" w:firstColumn="1" w:lastColumn="0" w:noHBand="0" w:noVBand="1"/>
-          </w:tblPr>
-          <w:tblGrid>
-            <w:gridCol w:w="8720"/>
-          </w:tblGrid>
-          <w:tr>
-            <w:trPr>
-              <w:trHeight w:val="2880"/>
-              <w:jc w:val="center"/>
-            </w:trPr>
-            <w:sdt>
-              <w:sdtPr>
-                <w:rPr>
-                  <w:rFonts w:asciiTheme="majorHAnsi" w:eastAsiaTheme="majorEastAsia" w:hAnsiTheme="majorHAnsi" w:cstheme="majorBidi"/>
-                  <w:caps/>
-                  <w:lang w:eastAsia="en-US"/>
-                </w:rPr>
-                <w:alias w:val="Compañía"/>
-                <w:id w:val="15524243"/>
-                <w:showingPlcHdr/>
-                <w:dataBinding w:prefixMappings="xmlns:ns0='http://schemas.openxmlformats.org/officeDocument/2006/extended-properties'" w:xpath="/ns0:Properties[1]/ns0:Company[1]" w:storeItemID="{6668398D-A668-4E3E-A5EB-62B293D839F1}"/>
-                <w:text/>
-              </w:sdtPr>
-              <w:sdtEndPr>
-                <w:rPr>
-                  <w:lang w:eastAsia="es-ES"/>
-                </w:rPr>
-              </w:sdtEndPr>
-              <w:sdtContent>
-                <w:tc>
-                  <w:tcPr>
-                    <w:tcW w:w="5000" w:type="pct"/>
-                  </w:tcPr>
-                  <w:p>
-                    <w:pPr>
-                      <w:pStyle w:val="Sinespaciado"/>
-                      <w:jc w:val="center"/>
-                      <w:rPr>
-                        <w:rFonts w:asciiTheme="majorHAnsi" w:eastAsiaTheme="majorEastAsia" w:hAnsiTheme="majorHAnsi" w:cstheme="majorBidi"/>
-                        <w:caps/>
-                      </w:rPr>
-                    </w:pPr>
-                    <w:r>
-                      <w:rPr>
-                        <w:rFonts w:asciiTheme="majorHAnsi" w:eastAsiaTheme="majorEastAsia" w:hAnsiTheme="majorHAnsi" w:cstheme="majorBidi"/>
-                        <w:caps/>
-                      </w:rPr>
-                      <w:t>[Escriba el nombre de la compañía]</w:t>
-                    </w:r>
-                  </w:p>
-                </w:tc>
-              </w:sdtContent>
-            </w:sdt>
-          </w:tr>
-          <w:tr>
-            <w:trPr>
-              <w:trHeight w:val="1440"/>
-              <w:jc w:val="center"/>
-            </w:trPr>
-            <w:sdt>
-              <w:sdtPr>
-                <w:rPr>
-                  <w:rFonts w:asciiTheme="majorHAnsi" w:eastAsiaTheme="majorEastAsia" w:hAnsiTheme="majorHAnsi" w:cstheme="majorBidi"/>
-                  <w:sz w:val="80"/>
-                  <w:szCs w:val="80"/>
-                </w:rPr>
-                <w:alias w:val="Título"/>
-                <w:id w:val="15524250"/>
-                <w:showingPlcHdr/>
-                <w:dataBinding w:prefixMappings="xmlns:ns0='http://schemas.openxmlformats.org/package/2006/metadata/core-properties' xmlns:ns1='http://purl.org/dc/elements/1.1/'" w:xpath="/ns0:coreProperties[1]/ns1:title[1]" w:storeItemID="{6C3C8BC8-F283-45AE-878A-BAB7291924A1}"/>
-                <w:text/>
-              </w:sdtPr>
-              <w:sdtContent>
-                <w:tc>
-                  <w:tcPr>
-                    <w:tcW w:w="5000" w:type="pct"/>
-                    <w:tcBorders>
-                      <w:bottom w:val="single" w:sz="4" w:space="0" w:color="4F81BD" w:themeColor="accent1"/>
-                    </w:tcBorders>
-                    <w:vAlign w:val="center"/>
-                  </w:tcPr>
-                  <w:p>
-                    <w:pPr>
-                      <w:pStyle w:val="Sinespaciado"/>
-                      <w:jc w:val="center"/>
-                      <w:rPr>
-                        <w:rFonts w:asciiTheme="majorHAnsi" w:eastAsiaTheme="majorEastAsia" w:hAnsiTheme="majorHAnsi" w:cstheme="majorBidi"/>
-                        <w:sz w:val="80"/>
-                        <w:szCs w:val="80"/>
-                      </w:rPr>
-                    </w:pPr>
-                    <w:r>
-                      <w:rPr>
-                        <w:rFonts w:asciiTheme="majorHAnsi" w:eastAsiaTheme="majorEastAsia" w:hAnsiTheme="majorHAnsi" w:cstheme="majorBidi"/>
-                        <w:sz w:val="80"/>
-                        <w:szCs w:val="80"/>
-                      </w:rPr>
-                      <w:t>[Escriba el título del documento]</w:t>
-                    </w:r>
-                  </w:p>
-                </w:tc>
-              </w:sdtContent>
-            </w:sdt>
-          </w:tr>
-          <w:tr>
-            <w:trPr>
-              <w:trHeight w:val="720"/>
-              <w:jc w:val="center"/>
-            </w:trPr>
-            <w:sdt>
-              <w:sdtPr>
-                <w:rPr>
-                  <w:rFonts w:asciiTheme="majorHAnsi" w:eastAsiaTheme="majorEastAsia" w:hAnsiTheme="majorHAnsi" w:cstheme="majorBidi"/>
-                  <w:sz w:val="44"/>
-                  <w:szCs w:val="44"/>
-                </w:rPr>
-                <w:alias w:val="Subtítulo"/>
-                <w:id w:val="15524255"/>
-                <w:showingPlcHdr/>
-                <w:dataBinding w:prefixMappings="xmlns:ns0='http://schemas.openxmlformats.org/package/2006/metadata/core-properties' xmlns:ns1='http://purl.org/dc/elements/1.1/'" w:xpath="/ns0:coreProperties[1]/ns1:subject[1]" w:storeItemID="{6C3C8BC8-F283-45AE-878A-BAB7291924A1}"/>
-                <w:text/>
-              </w:sdtPr>
-              <w:sdtContent>
-                <w:tc>
-                  <w:tcPr>
-                    <w:tcW w:w="5000" w:type="pct"/>
-                    <w:tcBorders>
-                      <w:top w:val="single" w:sz="4" w:space="0" w:color="4F81BD" w:themeColor="accent1"/>
-                    </w:tcBorders>
-                    <w:vAlign w:val="center"/>
-                  </w:tcPr>
-                  <w:p>
-                    <w:pPr>
-                      <w:pStyle w:val="Sinespaciado"/>
-                      <w:jc w:val="center"/>
-                      <w:rPr>
-                        <w:rFonts w:asciiTheme="majorHAnsi" w:eastAsiaTheme="majorEastAsia" w:hAnsiTheme="majorHAnsi" w:cstheme="majorBidi"/>
-                        <w:sz w:val="44"/>
-                        <w:szCs w:val="44"/>
-                      </w:rPr>
-                    </w:pPr>
-                    <w:r>
-                      <w:rPr>
-                        <w:rFonts w:asciiTheme="majorHAnsi" w:eastAsiaTheme="majorEastAsia" w:hAnsiTheme="majorHAnsi" w:cstheme="majorBidi"/>
-                        <w:sz w:val="44"/>
-                        <w:szCs w:val="44"/>
-                      </w:rPr>
-                      <w:t>[Escriba el subtítulo del documento]</w:t>
-                    </w:r>
-                  </w:p>
-                </w:tc>
-              </w:sdtContent>
-            </w:sdt>
-          </w:tr>
-          <w:tr>
-            <w:trPr>
-              <w:trHeight w:val="360"/>
-              <w:jc w:val="center"/>
-            </w:trPr>
-            <w:tc>
-              <w:tcPr>
-                <w:tcW w:w="5000" w:type="pct"/>
-                <w:vAlign w:val="center"/>
-              </w:tcPr>
-              <w:p>
-                <w:pPr>
-                  <w:pStyle w:val="Sinespaciado"/>
-                  <w:jc w:val="center"/>
-                </w:pPr>
-              </w:p>
-            </w:tc>
-          </w:tr>
-          <w:tr>
-            <w:trPr>
-              <w:trHeight w:val="360"/>
-              <w:jc w:val="center"/>
-            </w:trPr>
-            <w:sdt>
-              <w:sdtPr>
-                <w:rPr>
-                  <w:b/>
-                  <w:bCs/>
-                </w:rPr>
-                <w:alias w:val="Autor"/>
-                <w:id w:val="15524260"/>
-                <w:dataBinding w:prefixMappings="xmlns:ns0='http://schemas.openxmlformats.org/package/2006/metadata/core-properties' xmlns:ns1='http://purl.org/dc/elements/1.1/'" w:xpath="/ns0:coreProperties[1]/ns1:creator[1]" w:storeItemID="{6C3C8BC8-F283-45AE-878A-BAB7291924A1}"/>
-                <w:text/>
-              </w:sdtPr>
-              <w:sdtContent>
-                <w:tc>
-                  <w:tcPr>
-                    <w:tcW w:w="5000" w:type="pct"/>
-                    <w:vAlign w:val="center"/>
-                  </w:tcPr>
-                  <w:p>
-                    <w:pPr>
-                      <w:pStyle w:val="Sinespaciado"/>
-                      <w:jc w:val="center"/>
-                      <w:rPr>
-                        <w:b/>
-                        <w:bCs/>
-                      </w:rPr>
-                    </w:pPr>
-                    <w:proofErr w:type="spellStart"/>
-                    <w:r>
-                      <w:rPr>
-                        <w:b/>
-                        <w:bCs/>
-                      </w:rPr>
-                      <w:t>Gutierrez</w:t>
-                    </w:r>
-                    <w:proofErr w:type="spellEnd"/>
-                    <w:r>
-                      <w:rPr>
-                        <w:b/>
-                        <w:bCs/>
-                      </w:rPr>
-                      <w:t xml:space="preserve"> - </w:t>
-                    </w:r>
-                    <w:proofErr w:type="spellStart"/>
-                    <w:r>
-                      <w:rPr>
-                        <w:b/>
-                        <w:bCs/>
-                      </w:rPr>
-                      <w:t>Mattio</w:t>
-                    </w:r>
-                    <w:proofErr w:type="spellEnd"/>
-                  </w:p>
-                </w:tc>
-              </w:sdtContent>
-            </w:sdt>
-          </w:tr>
-          <w:tr>
-            <w:trPr>
-              <w:trHeight w:val="360"/>
-              <w:jc w:val="center"/>
-            </w:trPr>
-            <w:sdt>
-              <w:sdtPr>
-                <w:rPr>
-                  <w:b/>
-                  <w:bCs/>
-                </w:rPr>
-                <w:alias w:val="Fecha"/>
-                <w:id w:val="516659546"/>
-                <w:showingPlcHdr/>
-                <w:dataBinding w:prefixMappings="xmlns:ns0='http://schemas.microsoft.com/office/2006/coverPageProps'" w:xpath="/ns0:CoverPageProperties[1]/ns0:PublishDate[1]" w:storeItemID="{55AF091B-3C7A-41E3-B477-F2FDAA23CFDA}"/>
-                <w:date>
-                  <w:lid w:val="es-ES"/>
-                  <w:storeMappedDataAs w:val="dateTime"/>
-                  <w:calendar w:val="gregorian"/>
-                </w:date>
-              </w:sdtPr>
-              <w:sdtContent>
-                <w:tc>
-                  <w:tcPr>
-                    <w:tcW w:w="5000" w:type="pct"/>
-                    <w:vAlign w:val="center"/>
-                  </w:tcPr>
-                  <w:p>
-                    <w:pPr>
-                      <w:pStyle w:val="Sinespaciado"/>
-                      <w:jc w:val="center"/>
-                      <w:rPr>
-                        <w:b/>
-                        <w:bCs/>
-                      </w:rPr>
-                    </w:pPr>
-                    <w:r>
-                      <w:rPr>
-                        <w:b/>
-                        <w:bCs/>
-                      </w:rPr>
-                      <w:t>[Seleccione la fecha]</w:t>
-                    </w:r>
-                  </w:p>
-                </w:tc>
-              </w:sdtContent>
-            </w:sdt>
-          </w:tr>
-        </w:tbl>
-        <w:p/>
         <w:p/>
         <w:tbl>
           <w:tblPr>
@@ -320,30 +532,16 @@
             <w:gridCol w:w="8720"/>
           </w:tblGrid>
           <w:tr>
-            <w:sdt>
-              <w:sdtPr>
-                <w:alias w:val="Descripción breve"/>
-                <w:id w:val="8276291"/>
-                <w:showingPlcHdr/>
-                <w:dataBinding w:prefixMappings="xmlns:ns0='http://schemas.microsoft.com/office/2006/coverPageProps'" w:xpath="/ns0:CoverPageProperties[1]/ns0:Abstract[1]" w:storeItemID="{55AF091B-3C7A-41E3-B477-F2FDAA23CFDA}"/>
-                <w:text/>
-              </w:sdtPr>
-              <w:sdtContent>
-                <w:tc>
-                  <w:tcPr>
-                    <w:tcW w:w="5000" w:type="pct"/>
-                  </w:tcPr>
-                  <w:p>
-                    <w:pPr>
-                      <w:pStyle w:val="Sinespaciado"/>
-                    </w:pPr>
-                    <w:r>
-                      <w:t>[Escriba aquí una descripción breve del documento. Normalmente, una descripción breve es un resumen corto del contenido del documento. Escriba aquí una descripción breve del documento. Normalmente, una descripción breve es un resumen corto del contenido del documento.]</w:t>
-                    </w:r>
-                  </w:p>
-                </w:tc>
-              </w:sdtContent>
-            </w:sdt>
+            <w:tc>
+              <w:tcPr>
+                <w:tcW w:w="5000" w:type="pct"/>
+              </w:tcPr>
+              <w:p>
+                <w:pPr>
+                  <w:pStyle w:val="Sinespaciado"/>
+                </w:pPr>
+              </w:p>
+            </w:tc>
           </w:tr>
         </w:tbl>
         <w:p/>
@@ -354,7 +552,7 @@
         </w:p>
       </w:sdtContent>
     </w:sdt>
-    <w:bookmarkStart w:id="0" w:name="_Toc451973107" w:displacedByCustomXml="next"/>
+    <w:bookmarkStart w:id="1" w:name="_Toc451973107" w:displacedByCustomXml="next"/>
     <w:sdt>
       <w:sdtPr>
         <w:rPr>
@@ -371,6 +569,7 @@
           <w:docPartUnique/>
         </w:docPartObj>
       </w:sdtPr>
+      <w:sdtEndPr/>
       <w:sdtContent>
         <w:p>
           <w:pPr>
@@ -380,7 +579,7 @@
           <w:r>
             <w:t>Índice</w:t>
           </w:r>
-          <w:bookmarkEnd w:id="0"/>
+          <w:bookmarkEnd w:id="1"/>
         </w:p>
         <w:p>
           <w:pPr>
@@ -1170,12 +1369,12 @@
         <w:pStyle w:val="Ttulo1"/>
         <w:jc w:val="center"/>
       </w:pPr>
-      <w:bookmarkStart w:id="1" w:name="_Toc451973108"/>
+      <w:bookmarkStart w:id="2" w:name="_Toc451973108"/>
       <w:r>
         <w:lastRenderedPageBreak/>
         <w:t>Flujo de Trabajo de Requerimientos</w:t>
       </w:r>
-      <w:bookmarkEnd w:id="1"/>
+      <w:bookmarkEnd w:id="2"/>
     </w:p>
     <w:p>
       <w:pPr>
@@ -1202,7 +1401,7 @@
           <w:u w:val="single"/>
         </w:rPr>
       </w:pPr>
-      <w:bookmarkStart w:id="2" w:name="_Toc451973109"/>
+      <w:bookmarkStart w:id="3" w:name="_Toc451973109"/>
       <w:r>
         <w:rPr>
           <w:rFonts w:ascii="Arial Narrow" w:hAnsi="Arial Narrow"/>
@@ -1210,7 +1409,7 @@
         </w:rPr>
         <w:t>Requerimientos Funcionales</w:t>
       </w:r>
-      <w:bookmarkEnd w:id="2"/>
+      <w:bookmarkEnd w:id="3"/>
     </w:p>
     <w:p>
       <w:pPr>
@@ -1508,7 +1707,7 @@
           <w:u w:val="single"/>
         </w:rPr>
       </w:pPr>
-      <w:bookmarkStart w:id="3" w:name="_Toc451973110"/>
+      <w:bookmarkStart w:id="4" w:name="_Toc451973110"/>
       <w:r>
         <w:rPr>
           <w:rFonts w:ascii="Arial Narrow" w:hAnsi="Arial Narrow"/>
@@ -1516,7 +1715,7 @@
         </w:rPr>
         <w:t>Requerimientos No Funcionales</w:t>
       </w:r>
-      <w:bookmarkEnd w:id="3"/>
+      <w:bookmarkEnd w:id="4"/>
     </w:p>
     <w:p>
       <w:pPr>
@@ -1734,7 +1933,7 @@
           <w:u w:val="single"/>
         </w:rPr>
       </w:pPr>
-      <w:bookmarkStart w:id="4" w:name="_Toc451973111"/>
+      <w:bookmarkStart w:id="5" w:name="_Toc451973111"/>
       <w:r>
         <w:rPr>
           <w:rFonts w:ascii="Arial Narrow" w:hAnsi="Arial Narrow"/>
@@ -1742,7 +1941,7 @@
         </w:rPr>
         <w:t>Objetivo del sistema de información</w:t>
       </w:r>
-      <w:bookmarkEnd w:id="4"/>
+      <w:bookmarkEnd w:id="5"/>
     </w:p>
     <w:p/>
     <w:p>
@@ -1774,7 +1973,7 @@
           <w:u w:val="single"/>
         </w:rPr>
       </w:pPr>
-      <w:bookmarkStart w:id="5" w:name="_Toc451973112"/>
+      <w:bookmarkStart w:id="6" w:name="_Toc451973112"/>
       <w:r>
         <w:rPr>
           <w:rFonts w:ascii="Arial Narrow" w:hAnsi="Arial Narrow"/>
@@ -1782,7 +1981,7 @@
         </w:rPr>
         <w:t>Modelo de objetos del dominio del problema</w:t>
       </w:r>
-      <w:bookmarkEnd w:id="5"/>
+      <w:bookmarkEnd w:id="6"/>
     </w:p>
     <w:p>
       <w:pPr>
@@ -1792,7 +1991,7 @@
           <w:u w:val="single"/>
         </w:rPr>
       </w:pPr>
-      <w:bookmarkStart w:id="6" w:name="_Toc451973113"/>
+      <w:bookmarkStart w:id="7" w:name="_Toc451973113"/>
       <w:r>
         <w:rPr>
           <w:rFonts w:ascii="Arial Narrow" w:hAnsi="Arial Narrow"/>
@@ -1800,7 +1999,7 @@
         </w:rPr>
         <w:t>Diagrama de clases</w:t>
       </w:r>
-      <w:bookmarkEnd w:id="6"/>
+      <w:bookmarkEnd w:id="7"/>
     </w:p>
     <w:p>
       <w:pPr>
@@ -1867,7 +2066,7 @@
           <w:u w:val="single"/>
         </w:rPr>
       </w:pPr>
-      <w:bookmarkStart w:id="7" w:name="_Toc451973114"/>
+      <w:bookmarkStart w:id="8" w:name="_Toc451973114"/>
       <w:r>
         <w:rPr>
           <w:rFonts w:ascii="Arial Narrow" w:hAnsi="Arial Narrow"/>
@@ -1876,7 +2075,7 @@
         <w:lastRenderedPageBreak/>
         <w:t>Modelo de casos de uso del sistema de información</w:t>
       </w:r>
-      <w:bookmarkEnd w:id="7"/>
+      <w:bookmarkEnd w:id="8"/>
     </w:p>
     <w:p/>
     <w:p>
@@ -1907,7 +2106,7 @@
           <w:u w:val="single"/>
         </w:rPr>
       </w:pPr>
-      <w:bookmarkStart w:id="8" w:name="_Toc451973115"/>
+      <w:bookmarkStart w:id="9" w:name="_Toc451973115"/>
       <w:r>
         <w:rPr>
           <w:rFonts w:ascii="Arial Narrow" w:hAnsi="Arial Narrow"/>
@@ -1915,7 +2114,7 @@
         </w:rPr>
         <w:t>Actores del modelo de casos de uso</w:t>
       </w:r>
-      <w:bookmarkEnd w:id="8"/>
+      <w:bookmarkEnd w:id="9"/>
     </w:p>
     <w:p/>
     <w:p>
@@ -2467,7 +2666,7 @@
           <w:u w:val="single"/>
         </w:rPr>
       </w:pPr>
-      <w:bookmarkStart w:id="9" w:name="_Toc451973116"/>
+      <w:bookmarkStart w:id="10" w:name="_Toc451973116"/>
       <w:r>
         <w:rPr>
           <w:rFonts w:ascii="Arial Narrow" w:hAnsi="Arial Narrow"/>
@@ -2476,7 +2675,7 @@
         <w:lastRenderedPageBreak/>
         <w:t>Diagrama de casos de uso esenciales del sistema de información</w:t>
       </w:r>
-      <w:bookmarkEnd w:id="9"/>
+      <w:bookmarkEnd w:id="10"/>
     </w:p>
     <w:p/>
     <w:p>
@@ -2580,7 +2779,7 @@
           <w:u w:val="single"/>
         </w:rPr>
       </w:pPr>
-      <w:bookmarkStart w:id="10" w:name="_Toc451973117"/>
+      <w:bookmarkStart w:id="11" w:name="_Toc451973117"/>
       <w:r>
         <w:rPr>
           <w:rFonts w:ascii="Arial Narrow" w:hAnsi="Arial Narrow"/>
@@ -2589,7 +2788,7 @@
         <w:lastRenderedPageBreak/>
         <w:t>Diagrama de casos de uso de soporte</w:t>
       </w:r>
-      <w:bookmarkEnd w:id="10"/>
+      <w:bookmarkEnd w:id="11"/>
     </w:p>
     <w:p/>
     <w:p>
@@ -5146,7 +5345,7 @@
                 </w:ffData>
               </w:fldChar>
             </w:r>
-            <w:bookmarkStart w:id="11" w:name="Casilla5"/>
+            <w:bookmarkStart w:id="12" w:name="Casilla5"/>
             <w:r>
               <w:rPr>
                 <w:rFonts w:ascii="Tahoma" w:eastAsia="Times New Roman" w:hAnsi="Tahoma" w:cs="Tahoma"/>
@@ -5173,7 +5372,7 @@
               </w:rPr>
               <w:fldChar w:fldCharType="end"/>
             </w:r>
-            <w:bookmarkEnd w:id="11"/>
+            <w:bookmarkEnd w:id="12"/>
             <w:r>
               <w:rPr>
                 <w:rFonts w:ascii="Tahoma" w:eastAsia="Times New Roman" w:hAnsi="Tahoma" w:cs="Tahoma"/>
@@ -6228,20 +6427,7 @@
                 <w:szCs w:val="20"/>
                 <w:lang w:eastAsia="es-ES"/>
               </w:rPr>
-              <w:t>C</w:t>
-            </w:r>
-            <w:bookmarkStart w:id="12" w:name="_GoBack"/>
-            <w:bookmarkEnd w:id="12"/>
-            <w:r>
-              <w:rPr>
-                <w:rFonts w:ascii="Tahoma" w:eastAsia="Times New Roman" w:hAnsi="Tahoma" w:cs="Tahoma"/>
-                <w:b/>
-                <w:bCs/>
-                <w:sz w:val="20"/>
-                <w:szCs w:val="20"/>
-                <w:lang w:eastAsia="es-ES"/>
-              </w:rPr>
-              <w:t>urso Normal</w:t>
+              <w:t>Curso Normal</w:t>
             </w:r>
           </w:p>
         </w:tc>
@@ -11645,6 +11831,7 @@
                 <w:dataBinding w:prefixMappings="xmlns:ns0='http://purl.org/dc/elements/1.1/' xmlns:ns1='http://schemas.openxmlformats.org/package/2006/metadata/core-properties' " w:xpath="/ns1:coreProperties[1]/ns0:creator[1]" w:storeItemID="{6C3C8BC8-F283-45AE-878A-BAB7291924A1}"/>
                 <w:text/>
               </w:sdtPr>
+              <w:sdtEndPr/>
               <w:sdtContent>
                 <w:proofErr w:type="spellStart"/>
                 <w:r>
@@ -17090,6 +17277,7 @@
         <w:dataBinding w:prefixMappings="xmlns:ns0='http://purl.org/dc/elements/1.1/' xmlns:ns1='http://schemas.openxmlformats.org/package/2006/metadata/core-properties' " w:xpath="/ns1:coreProperties[1]/ns0:creator[1]" w:storeItemID="{6C3C8BC8-F283-45AE-878A-BAB7291924A1}"/>
         <w:text/>
       </w:sdtPr>
+      <w:sdtEndPr/>
       <w:sdtContent>
         <w:proofErr w:type="spellStart"/>
         <w:r>
@@ -17236,7 +17424,7 @@
                               <w:sz w:val="26"/>
                               <w:szCs w:val="26"/>
                             </w:rPr>
-                            <w:t>21</w:t>
+                            <w:t>1</w:t>
                           </w:r>
                           <w:r>
                             <w:rPr>
@@ -17317,7 +17505,7 @@
                         <w:sz w:val="26"/>
                         <w:szCs w:val="26"/>
                       </w:rPr>
-                      <w:t>21</w:t>
+                      <w:t>1</w:t>
                     </w:r>
                     <w:r>
                       <w:rPr>
@@ -19793,6 +19981,622 @@
 </w:styles>
 </file>
 
+<file path=word/glossary/document.xml><?xml version="1.0" encoding="utf-8"?>
+<w:glossaryDocument xmlns:wpc="http://schemas.microsoft.com/office/word/2010/wordprocessingCanvas" xmlns:mc="http://schemas.openxmlformats.org/markup-compatibility/2006" xmlns:o="urn:schemas-microsoft-com:office:office" xmlns:r="http://schemas.openxmlformats.org/officeDocument/2006/relationships" xmlns:m="http://schemas.openxmlformats.org/officeDocument/2006/math" xmlns:v="urn:schemas-microsoft-com:vml" xmlns:wp14="http://schemas.microsoft.com/office/word/2010/wordprocessingDrawing" xmlns:wp="http://schemas.openxmlformats.org/drawingml/2006/wordprocessingDrawing" xmlns:w10="urn:schemas-microsoft-com:office:word" xmlns:w="http://schemas.openxmlformats.org/wordprocessingml/2006/main" xmlns:w14="http://schemas.microsoft.com/office/word/2010/wordml" xmlns:wpg="http://schemas.microsoft.com/office/word/2010/wordprocessingGroup" xmlns:wpi="http://schemas.microsoft.com/office/word/2010/wordprocessingInk" xmlns:wne="http://schemas.microsoft.com/office/word/2006/wordml" xmlns:wps="http://schemas.microsoft.com/office/word/2010/wordprocessingShape" mc:Ignorable="w14 wp14">
+  <w:docParts>
+    <w:docPart>
+      <w:docPartPr>
+        <w:name w:val="7DC76F3C44C048D78751AFC4BD086E56"/>
+        <w:category>
+          <w:name w:val="General"/>
+          <w:gallery w:val="placeholder"/>
+        </w:category>
+        <w:types>
+          <w:type w:val="bbPlcHdr"/>
+        </w:types>
+        <w:behaviors>
+          <w:behavior w:val="content"/>
+        </w:behaviors>
+        <w:guid w:val="{ECC077AE-B345-4070-AAAA-096870A629F0}"/>
+      </w:docPartPr>
+      <w:docPartBody>
+        <w:p>
+          <w:pPr>
+            <w:pStyle w:val="7DC76F3C44C048D78751AFC4BD086E56"/>
+          </w:pPr>
+          <w:r>
+            <w:rPr>
+              <w:rFonts w:asciiTheme="majorHAnsi" w:eastAsiaTheme="majorEastAsia" w:hAnsiTheme="majorHAnsi" w:cstheme="majorBidi"/>
+              <w:caps/>
+            </w:rPr>
+            <w:t>[Escriba el nombre de la compañía]</w:t>
+          </w:r>
+        </w:p>
+      </w:docPartBody>
+    </w:docPart>
+    <w:docPart>
+      <w:docPartPr>
+        <w:name w:val="C5FF6F89E50D4E8F96E7223E8659AA0A"/>
+        <w:category>
+          <w:name w:val="General"/>
+          <w:gallery w:val="placeholder"/>
+        </w:category>
+        <w:types>
+          <w:type w:val="bbPlcHdr"/>
+        </w:types>
+        <w:behaviors>
+          <w:behavior w:val="content"/>
+        </w:behaviors>
+        <w:guid w:val="{6B25FA6D-37A0-44AF-8FA0-AC3543A2677E}"/>
+      </w:docPartPr>
+      <w:docPartBody>
+        <w:p>
+          <w:pPr>
+            <w:pStyle w:val="C5FF6F89E50D4E8F96E7223E8659AA0A"/>
+          </w:pPr>
+          <w:r>
+            <w:rPr>
+              <w:rFonts w:asciiTheme="majorHAnsi" w:eastAsiaTheme="majorEastAsia" w:hAnsiTheme="majorHAnsi" w:cstheme="majorBidi"/>
+              <w:sz w:val="80"/>
+              <w:szCs w:val="80"/>
+            </w:rPr>
+            <w:t>[Escriba el título del documento]</w:t>
+          </w:r>
+        </w:p>
+      </w:docPartBody>
+    </w:docPart>
+    <w:docPart>
+      <w:docPartPr>
+        <w:name w:val="A739B25872C844A3BCA6253009FD945A"/>
+        <w:category>
+          <w:name w:val="General"/>
+          <w:gallery w:val="placeholder"/>
+        </w:category>
+        <w:types>
+          <w:type w:val="bbPlcHdr"/>
+        </w:types>
+        <w:behaviors>
+          <w:behavior w:val="content"/>
+        </w:behaviors>
+        <w:guid w:val="{29EE3CCB-E7F1-4484-B962-E91299F70829}"/>
+      </w:docPartPr>
+      <w:docPartBody>
+        <w:p>
+          <w:pPr>
+            <w:pStyle w:val="A739B25872C844A3BCA6253009FD945A"/>
+          </w:pPr>
+          <w:r>
+            <w:rPr>
+              <w:rFonts w:asciiTheme="majorHAnsi" w:eastAsiaTheme="majorEastAsia" w:hAnsiTheme="majorHAnsi" w:cstheme="majorBidi"/>
+              <w:sz w:val="44"/>
+              <w:szCs w:val="44"/>
+            </w:rPr>
+            <w:t>[Escriba el subtítulo del documento]</w:t>
+          </w:r>
+        </w:p>
+      </w:docPartBody>
+    </w:docPart>
+  </w:docParts>
+</w:glossaryDocument>
+</file>
+
+<file path=word/glossary/fontTable.xml><?xml version="1.0" encoding="utf-8"?>
+<w:fonts xmlns:mc="http://schemas.openxmlformats.org/markup-compatibility/2006" xmlns:r="http://schemas.openxmlformats.org/officeDocument/2006/relationships" xmlns:w="http://schemas.openxmlformats.org/wordprocessingml/2006/main" xmlns:w14="http://schemas.microsoft.com/office/word/2010/wordml" mc:Ignorable="w14">
+  <w:font w:name="Times New Roman">
+    <w:panose1 w:val="02020603050405020304"/>
+    <w:charset w:val="00"/>
+    <w:family w:val="roman"/>
+    <w:pitch w:val="variable"/>
+    <w:sig w:usb0="E0002AFF" w:usb1="C0007841" w:usb2="00000009" w:usb3="00000000" w:csb0="000001FF" w:csb1="00000000"/>
+  </w:font>
+  <w:font w:name="Symbol">
+    <w:panose1 w:val="05050102010706020507"/>
+    <w:charset w:val="02"/>
+    <w:family w:val="roman"/>
+    <w:pitch w:val="variable"/>
+    <w:sig w:usb0="00000000" w:usb1="10000000" w:usb2="00000000" w:usb3="00000000" w:csb0="80000000" w:csb1="00000000"/>
+  </w:font>
+  <w:font w:name="Courier New">
+    <w:panose1 w:val="02070309020205020404"/>
+    <w:charset w:val="00"/>
+    <w:family w:val="modern"/>
+    <w:pitch w:val="fixed"/>
+    <w:sig w:usb0="E0002AFF" w:usb1="C0007843" w:usb2="00000009" w:usb3="00000000" w:csb0="000001FF" w:csb1="00000000"/>
+  </w:font>
+  <w:font w:name="Wingdings">
+    <w:panose1 w:val="05000000000000000000"/>
+    <w:charset w:val="02"/>
+    <w:family w:val="auto"/>
+    <w:pitch w:val="variable"/>
+    <w:sig w:usb0="00000000" w:usb1="10000000" w:usb2="00000000" w:usb3="00000000" w:csb0="80000000" w:csb1="00000000"/>
+  </w:font>
+  <w:font w:name="Calibri">
+    <w:panose1 w:val="020F0502020204030204"/>
+    <w:charset w:val="00"/>
+    <w:family w:val="swiss"/>
+    <w:pitch w:val="variable"/>
+    <w:sig w:usb0="E00002FF" w:usb1="4000ACFF" w:usb2="00000001" w:usb3="00000000" w:csb0="0000019F" w:csb1="00000000"/>
+  </w:font>
+  <w:font w:name="Cambria">
+    <w:panose1 w:val="02040503050406030204"/>
+    <w:charset w:val="00"/>
+    <w:family w:val="roman"/>
+    <w:pitch w:val="variable"/>
+    <w:sig w:usb0="E00002FF" w:usb1="400004FF" w:usb2="00000000" w:usb3="00000000" w:csb0="0000019F" w:csb1="00000000"/>
+  </w:font>
+  <w:font w:name="Tahoma">
+    <w:panose1 w:val="020B0604030504040204"/>
+    <w:charset w:val="00"/>
+    <w:family w:val="swiss"/>
+    <w:pitch w:val="variable"/>
+    <w:sig w:usb0="E1002EFF" w:usb1="C000605B" w:usb2="00000029" w:usb3="00000000" w:csb0="000101FF" w:csb1="00000000"/>
+  </w:font>
+  <w:font w:name="Arial Narrow">
+    <w:panose1 w:val="020B0606020202030204"/>
+    <w:charset w:val="00"/>
+    <w:family w:val="swiss"/>
+    <w:pitch w:val="variable"/>
+    <w:sig w:usb0="00000287" w:usb1="00000800" w:usb2="00000000" w:usb3="00000000" w:csb0="0000009F" w:csb1="00000000"/>
+  </w:font>
+  <w:font w:name="Arial">
+    <w:panose1 w:val="020B0604020202020204"/>
+    <w:charset w:val="00"/>
+    <w:family w:val="swiss"/>
+    <w:pitch w:val="variable"/>
+    <w:sig w:usb0="E0002AFF" w:usb1="C0007843" w:usb2="00000009" w:usb3="00000000" w:csb0="000001FF" w:csb1="00000000"/>
+  </w:font>
+</w:fonts>
+</file>
+
+<file path=word/glossary/settings.xml><?xml version="1.0" encoding="utf-8"?>
+<w:settings xmlns:mc="http://schemas.openxmlformats.org/markup-compatibility/2006" xmlns:o="urn:schemas-microsoft-com:office:office" xmlns:r="http://schemas.openxmlformats.org/officeDocument/2006/relationships" xmlns:m="http://schemas.openxmlformats.org/officeDocument/2006/math" xmlns:v="urn:schemas-microsoft-com:vml" xmlns:w10="urn:schemas-microsoft-com:office:word" xmlns:w="http://schemas.openxmlformats.org/wordprocessingml/2006/main" xmlns:w14="http://schemas.microsoft.com/office/word/2010/wordml" xmlns:sl="http://schemas.openxmlformats.org/schemaLibrary/2006/main" mc:Ignorable="w14">
+  <w:view w:val="normal"/>
+  <w:defaultTabStop w:val="708"/>
+  <w:hyphenationZone w:val="425"/>
+  <w:characterSpacingControl w:val="doNotCompress"/>
+  <w:compat>
+    <w:useFELayout/>
+    <w:compatSetting w:name="compatibilityMode" w:uri="http://schemas.microsoft.com/office/word" w:val="14"/>
+    <w:compatSetting w:name="overrideTableStyleFontSizeAndJustification" w:uri="http://schemas.microsoft.com/office/word" w:val="1"/>
+    <w:compatSetting w:name="enableOpenTypeFeatures" w:uri="http://schemas.microsoft.com/office/word" w:val="1"/>
+    <w:compatSetting w:name="doNotFlipMirrorIndents" w:uri="http://schemas.microsoft.com/office/word" w:val="1"/>
+  </w:compat>
+  <w:rsids>
+    <w:rsidRoot w:val="00507E99"/>
+    <w:rsid w:val="00507E99"/>
+    <w:rsid w:val="008B77D0"/>
+  </w:rsids>
+  <m:mathPr>
+    <m:mathFont m:val="Cambria Math"/>
+    <m:brkBin m:val="before"/>
+    <m:brkBinSub m:val="--"/>
+    <m:smallFrac m:val="0"/>
+    <m:dispDef/>
+    <m:lMargin m:val="0"/>
+    <m:rMargin m:val="0"/>
+    <m:defJc m:val="centerGroup"/>
+    <m:wrapIndent m:val="1440"/>
+    <m:intLim m:val="subSup"/>
+    <m:naryLim m:val="undOvr"/>
+  </m:mathPr>
+  <w:themeFontLang w:val="es-ES"/>
+  <w:clrSchemeMapping w:bg1="light1" w:t1="dark1" w:bg2="light2" w:t2="dark2" w:accent1="accent1" w:accent2="accent2" w:accent3="accent3" w:accent4="accent4" w:accent5="accent5" w:accent6="accent6" w:hyperlink="hyperlink" w:followedHyperlink="followedHyperlink"/>
+  <w:decimalSymbol w:val=","/>
+  <w:listSeparator w:val=";"/>
+</w:settings>
+</file>
+
+<file path=word/glossary/styles.xml><?xml version="1.0" encoding="utf-8"?>
+<w:styles xmlns:mc="http://schemas.openxmlformats.org/markup-compatibility/2006" xmlns:r="http://schemas.openxmlformats.org/officeDocument/2006/relationships" xmlns:w="http://schemas.openxmlformats.org/wordprocessingml/2006/main" xmlns:w14="http://schemas.microsoft.com/office/word/2010/wordml" mc:Ignorable="w14">
+  <w:docDefaults>
+    <w:rPrDefault>
+      <w:rPr>
+        <w:rFonts w:asciiTheme="minorHAnsi" w:eastAsiaTheme="minorEastAsia" w:hAnsiTheme="minorHAnsi" w:cstheme="minorBidi"/>
+        <w:sz w:val="22"/>
+        <w:szCs w:val="22"/>
+        <w:lang w:val="es-ES" w:eastAsia="es-ES" w:bidi="ar-SA"/>
+      </w:rPr>
+    </w:rPrDefault>
+    <w:pPrDefault>
+      <w:pPr>
+        <w:spacing w:after="200" w:line="276" w:lineRule="auto"/>
+      </w:pPr>
+    </w:pPrDefault>
+  </w:docDefaults>
+  <w:latentStyles w:defLockedState="0" w:defUIPriority="99" w:defSemiHidden="1" w:defUnhideWhenUsed="1" w:defQFormat="0" w:count="267">
+    <w:lsdException w:name="Normal" w:semiHidden="0" w:uiPriority="0" w:unhideWhenUsed="0" w:qFormat="1"/>
+    <w:lsdException w:name="heading 1" w:semiHidden="0" w:uiPriority="9" w:unhideWhenUsed="0" w:qFormat="1"/>
+    <w:lsdException w:name="heading 2" w:uiPriority="9" w:qFormat="1"/>
+    <w:lsdException w:name="heading 3" w:uiPriority="9" w:qFormat="1"/>
+    <w:lsdException w:name="heading 4" w:uiPriority="9" w:qFormat="1"/>
+    <w:lsdException w:name="heading 5" w:uiPriority="9" w:qFormat="1"/>
+    <w:lsdException w:name="heading 6" w:uiPriority="9" w:qFormat="1"/>
+    <w:lsdException w:name="heading 7" w:uiPriority="9" w:qFormat="1"/>
+    <w:lsdException w:name="heading 8" w:uiPriority="9" w:qFormat="1"/>
+    <w:lsdException w:name="heading 9" w:uiPriority="9" w:qFormat="1"/>
+    <w:lsdException w:name="toc 1" w:uiPriority="39"/>
+    <w:lsdException w:name="toc 2" w:uiPriority="39"/>
+    <w:lsdException w:name="toc 3" w:uiPriority="39"/>
+    <w:lsdException w:name="toc 4" w:uiPriority="39"/>
+    <w:lsdException w:name="toc 5" w:uiPriority="39"/>
+    <w:lsdException w:name="toc 6" w:uiPriority="39"/>
+    <w:lsdException w:name="toc 7" w:uiPriority="39"/>
+    <w:lsdException w:name="toc 8" w:uiPriority="39"/>
+    <w:lsdException w:name="toc 9" w:uiPriority="39"/>
+    <w:lsdException w:name="caption" w:uiPriority="35" w:qFormat="1"/>
+    <w:lsdException w:name="Title" w:semiHidden="0" w:uiPriority="10" w:unhideWhenUsed="0" w:qFormat="1"/>
+    <w:lsdException w:name="Default Paragraph Font" w:uiPriority="1"/>
+    <w:lsdException w:name="Subtitle" w:semiHidden="0" w:uiPriority="11" w:unhideWhenUsed="0" w:qFormat="1"/>
+    <w:lsdException w:name="Strong" w:semiHidden="0" w:uiPriority="22" w:unhideWhenUsed="0" w:qFormat="1"/>
+    <w:lsdException w:name="Emphasis" w:semiHidden="0" w:uiPriority="20" w:unhideWhenUsed="0" w:qFormat="1"/>
+    <w:lsdException w:name="Table Grid" w:semiHidden="0" w:uiPriority="59" w:unhideWhenUsed="0"/>
+    <w:lsdException w:name="Placeholder Text" w:unhideWhenUsed="0"/>
+    <w:lsdException w:name="No Spacing" w:semiHidden="0" w:uiPriority="1" w:unhideWhenUsed="0" w:qFormat="1"/>
+    <w:lsdException w:name="Light Shading" w:semiHidden="0" w:uiPriority="60" w:unhideWhenUsed="0"/>
+    <w:lsdException w:name="Light List" w:semiHidden="0" w:uiPriority="61" w:unhideWhenUsed="0"/>
+    <w:lsdException w:name="Light Grid" w:semiHidden="0" w:uiPriority="62" w:unhideWhenUsed="0"/>
+    <w:lsdException w:name="Medium Shading 1" w:semiHidden="0" w:uiPriority="63" w:unhideWhenUsed="0"/>
+    <w:lsdException w:name="Medium Shading 2" w:semiHidden="0" w:uiPriority="64" w:unhideWhenUsed="0"/>
+    <w:lsdException w:name="Medium List 1" w:semiHidden="0" w:uiPriority="65" w:unhideWhenUsed="0"/>
+    <w:lsdException w:name="Medium List 2" w:semiHidden="0" w:uiPriority="66" w:unhideWhenUsed="0"/>
+    <w:lsdException w:name="Medium Grid 1" w:semiHidden="0" w:uiPriority="67" w:unhideWhenUsed="0"/>
+    <w:lsdException w:name="Medium Grid 2" w:semiHidden="0" w:uiPriority="68" w:unhideWhenUsed="0"/>
+    <w:lsdException w:name="Medium Grid 3" w:semiHidden="0" w:uiPriority="69" w:unhideWhenUsed="0"/>
+    <w:lsdException w:name="Dark List" w:semiHidden="0" w:uiPriority="70" w:unhideWhenUsed="0"/>
+    <w:lsdException w:name="Colorful Shading" w:semiHidden="0" w:uiPriority="71" w:unhideWhenUsed="0"/>
+    <w:lsdException w:name="Colorful List" w:semiHidden="0" w:uiPriority="72" w:unhideWhenUsed="0"/>
+    <w:lsdException w:name="Colorful Grid" w:semiHidden="0" w:uiPriority="73" w:unhideWhenUsed="0"/>
+    <w:lsdException w:name="Light Shading Accent 1" w:semiHidden="0" w:uiPriority="60" w:unhideWhenUsed="0"/>
+    <w:lsdException w:name="Light List Accent 1" w:semiHidden="0" w:uiPriority="61" w:unhideWhenUsed="0"/>
+    <w:lsdException w:name="Light Grid Accent 1" w:semiHidden="0" w:uiPriority="62" w:unhideWhenUsed="0"/>
+    <w:lsdException w:name="Medium Shading 1 Accent 1" w:semiHidden="0" w:uiPriority="63" w:unhideWhenUsed="0"/>
+    <w:lsdException w:name="Medium Shading 2 Accent 1" w:semiHidden="0" w:uiPriority="64" w:unhideWhenUsed="0"/>
+    <w:lsdException w:name="Medium List 1 Accent 1" w:semiHidden="0" w:uiPriority="65" w:unhideWhenUsed="0"/>
+    <w:lsdException w:name="Revision" w:unhideWhenUsed="0"/>
+    <w:lsdException w:name="List Paragraph" w:semiHidden="0" w:uiPriority="34" w:unhideWhenUsed="0" w:qFormat="1"/>
+    <w:lsdException w:name="Quote" w:semiHidden="0" w:uiPriority="29" w:unhideWhenUsed="0" w:qFormat="1"/>
+    <w:lsdException w:name="Intense Quote" w:semiHidden="0" w:uiPriority="30" w:unhideWhenUsed="0" w:qFormat="1"/>
+    <w:lsdException w:name="Medium List 2 Accent 1" w:semiHidden="0" w:uiPriority="66" w:unhideWhenUsed="0"/>
+    <w:lsdException w:name="Medium Grid 1 Accent 1" w:semiHidden="0" w:uiPriority="67" w:unhideWhenUsed="0"/>
+    <w:lsdException w:name="Medium Grid 2 Accent 1" w:semiHidden="0" w:uiPriority="68" w:unhideWhenUsed="0"/>
+    <w:lsdException w:name="Medium Grid 3 Accent 1" w:semiHidden="0" w:uiPriority="69" w:unhideWhenUsed="0"/>
+    <w:lsdException w:name="Dark List Accent 1" w:semiHidden="0" w:uiPriority="70" w:unhideWhenUsed="0"/>
+    <w:lsdException w:name="Colorful Shading Accent 1" w:semiHidden="0" w:uiPriority="71" w:unhideWhenUsed="0"/>
+    <w:lsdException w:name="Colorful List Accent 1" w:semiHidden="0" w:uiPriority="72" w:unhideWhenUsed="0"/>
+    <w:lsdException w:name="Colorful Grid Accent 1" w:semiHidden="0" w:uiPriority="73" w:unhideWhenUsed="0"/>
+    <w:lsdException w:name="Light Shading Accent 2" w:semiHidden="0" w:uiPriority="60" w:unhideWhenUsed="0"/>
+    <w:lsdException w:name="Light List Accent 2" w:semiHidden="0" w:uiPriority="61" w:unhideWhenUsed="0"/>
+    <w:lsdException w:name="Light Grid Accent 2" w:semiHidden="0" w:uiPriority="62" w:unhideWhenUsed="0"/>
+    <w:lsdException w:name="Medium Shading 1 Accent 2" w:semiHidden="0" w:uiPriority="63" w:unhideWhenUsed="0"/>
+    <w:lsdException w:name="Medium Shading 2 Accent 2" w:semiHidden="0" w:uiPriority="64" w:unhideWhenUsed="0"/>
+    <w:lsdException w:name="Medium List 1 Accent 2" w:semiHidden="0" w:uiPriority="65" w:unhideWhenUsed="0"/>
+    <w:lsdException w:name="Medium List 2 Accent 2" w:semiHidden="0" w:uiPriority="66" w:unhideWhenUsed="0"/>
+    <w:lsdException w:name="Medium Grid 1 Accent 2" w:semiHidden="0" w:uiPriority="67" w:unhideWhenUsed="0"/>
+    <w:lsdException w:name="Medium Grid 2 Accent 2" w:semiHidden="0" w:uiPriority="68" w:unhideWhenUsed="0"/>
+    <w:lsdException w:name="Medium Grid 3 Accent 2" w:semiHidden="0" w:uiPriority="69" w:unhideWhenUsed="0"/>
+    <w:lsdException w:name="Dark List Accent 2" w:semiHidden="0" w:uiPriority="70" w:unhideWhenUsed="0"/>
+    <w:lsdException w:name="Colorful Shading Accent 2" w:semiHidden="0" w:uiPriority="71" w:unhideWhenUsed="0"/>
+    <w:lsdException w:name="Colorful List Accent 2" w:semiHidden="0" w:uiPriority="72" w:unhideWhenUsed="0"/>
+    <w:lsdException w:name="Colorful Grid Accent 2" w:semiHidden="0" w:uiPriority="73" w:unhideWhenUsed="0"/>
+    <w:lsdException w:name="Light Shading Accent 3" w:semiHidden="0" w:uiPriority="60" w:unhideWhenUsed="0"/>
+    <w:lsdException w:name="Light List Accent 3" w:semiHidden="0" w:uiPriority="61" w:unhideWhenUsed="0"/>
+    <w:lsdException w:name="Light Grid Accent 3" w:semiHidden="0" w:uiPriority="62" w:unhideWhenUsed="0"/>
+    <w:lsdException w:name="Medium Shading 1 Accent 3" w:semiHidden="0" w:uiPriority="63" w:unhideWhenUsed="0"/>
+    <w:lsdException w:name="Medium Shading 2 Accent 3" w:semiHidden="0" w:uiPriority="64" w:unhideWhenUsed="0"/>
+    <w:lsdException w:name="Medium List 1 Accent 3" w:semiHidden="0" w:uiPriority="65" w:unhideWhenUsed="0"/>
+    <w:lsdException w:name="Medium List 2 Accent 3" w:semiHidden="0" w:uiPriority="66" w:unhideWhenUsed="0"/>
+    <w:lsdException w:name="Medium Grid 1 Accent 3" w:semiHidden="0" w:uiPriority="67" w:unhideWhenUsed="0"/>
+    <w:lsdException w:name="Medium Grid 2 Accent 3" w:semiHidden="0" w:uiPriority="68" w:unhideWhenUsed="0"/>
+    <w:lsdException w:name="Medium Grid 3 Accent 3" w:semiHidden="0" w:uiPriority="69" w:unhideWhenUsed="0"/>
+    <w:lsdException w:name="Dark List Accent 3" w:semiHidden="0" w:uiPriority="70" w:unhideWhenUsed="0"/>
+    <w:lsdException w:name="Colorful Shading Accent 3" w:semiHidden="0" w:uiPriority="71" w:unhideWhenUsed="0"/>
+    <w:lsdException w:name="Colorful List Accent 3" w:semiHidden="0" w:uiPriority="72" w:unhideWhenUsed="0"/>
+    <w:lsdException w:name="Colorful Grid Accent 3" w:semiHidden="0" w:uiPriority="73" w:unhideWhenUsed="0"/>
+    <w:lsdException w:name="Light Shading Accent 4" w:semiHidden="0" w:uiPriority="60" w:unhideWhenUsed="0"/>
+    <w:lsdException w:name="Light List Accent 4" w:semiHidden="0" w:uiPriority="61" w:unhideWhenUsed="0"/>
+    <w:lsdException w:name="Light Grid Accent 4" w:semiHidden="0" w:uiPriority="62" w:unhideWhenUsed="0"/>
+    <w:lsdException w:name="Medium Shading 1 Accent 4" w:semiHidden="0" w:uiPriority="63" w:unhideWhenUsed="0"/>
+    <w:lsdException w:name="Medium Shading 2 Accent 4" w:semiHidden="0" w:uiPriority="64" w:unhideWhenUsed="0"/>
+    <w:lsdException w:name="Medium List 1 Accent 4" w:semiHidden="0" w:uiPriority="65" w:unhideWhenUsed="0"/>
+    <w:lsdException w:name="Medium List 2 Accent 4" w:semiHidden="0" w:uiPriority="66" w:unhideWhenUsed="0"/>
+    <w:lsdException w:name="Medium Grid 1 Accent 4" w:semiHidden="0" w:uiPriority="67" w:unhideWhenUsed="0"/>
+    <w:lsdException w:name="Medium Grid 2 Accent 4" w:semiHidden="0" w:uiPriority="68" w:unhideWhenUsed="0"/>
+    <w:lsdException w:name="Medium Grid 3 Accent 4" w:semiHidden="0" w:uiPriority="69" w:unhideWhenUsed="0"/>
+    <w:lsdException w:name="Dark List Accent 4" w:semiHidden="0" w:uiPriority="70" w:unhideWhenUsed="0"/>
+    <w:lsdException w:name="Colorful Shading Accent 4" w:semiHidden="0" w:uiPriority="71" w:unhideWhenUsed="0"/>
+    <w:lsdException w:name="Colorful List Accent 4" w:semiHidden="0" w:uiPriority="72" w:unhideWhenUsed="0"/>
+    <w:lsdException w:name="Colorful Grid Accent 4" w:semiHidden="0" w:uiPriority="73" w:unhideWhenUsed="0"/>
+    <w:lsdException w:name="Light Shading Accent 5" w:semiHidden="0" w:uiPriority="60" w:unhideWhenUsed="0"/>
+    <w:lsdException w:name="Light List Accent 5" w:semiHidden="0" w:uiPriority="61" w:unhideWhenUsed="0"/>
+    <w:lsdException w:name="Light Grid Accent 5" w:semiHidden="0" w:uiPriority="62" w:unhideWhenUsed="0"/>
+    <w:lsdException w:name="Medium Shading 1 Accent 5" w:semiHidden="0" w:uiPriority="63" w:unhideWhenUsed="0"/>
+    <w:lsdException w:name="Medium Shading 2 Accent 5" w:semiHidden="0" w:uiPriority="64" w:unhideWhenUsed="0"/>
+    <w:lsdException w:name="Medium List 1 Accent 5" w:semiHidden="0" w:uiPriority="65" w:unhideWhenUsed="0"/>
+    <w:lsdException w:name="Medium List 2 Accent 5" w:semiHidden="0" w:uiPriority="66" w:unhideWhenUsed="0"/>
+    <w:lsdException w:name="Medium Grid 1 Accent 5" w:semiHidden="0" w:uiPriority="67" w:unhideWhenUsed="0"/>
+    <w:lsdException w:name="Medium Grid 2 Accent 5" w:semiHidden="0" w:uiPriority="68" w:unhideWhenUsed="0"/>
+    <w:lsdException w:name="Medium Grid 3 Accent 5" w:semiHidden="0" w:uiPriority="69" w:unhideWhenUsed="0"/>
+    <w:lsdException w:name="Dark List Accent 5" w:semiHidden="0" w:uiPriority="70" w:unhideWhenUsed="0"/>
+    <w:lsdException w:name="Colorful Shading Accent 5" w:semiHidden="0" w:uiPriority="71" w:unhideWhenUsed="0"/>
+    <w:lsdException w:name="Colorful List Accent 5" w:semiHidden="0" w:uiPriority="72" w:unhideWhenUsed="0"/>
+    <w:lsdException w:name="Colorful Grid Accent 5" w:semiHidden="0" w:uiPriority="73" w:unhideWhenUsed="0"/>
+    <w:lsdException w:name="Light Shading Accent 6" w:semiHidden="0" w:uiPriority="60" w:unhideWhenUsed="0"/>
+    <w:lsdException w:name="Light List Accent 6" w:semiHidden="0" w:uiPriority="61" w:unhideWhenUsed="0"/>
+    <w:lsdException w:name="Light Grid Accent 6" w:semiHidden="0" w:uiPriority="62" w:unhideWhenUsed="0"/>
+    <w:lsdException w:name="Medium Shading 1 Accent 6" w:semiHidden="0" w:uiPriority="63" w:unhideWhenUsed="0"/>
+    <w:lsdException w:name="Medium Shading 2 Accent 6" w:semiHidden="0" w:uiPriority="64" w:unhideWhenUsed="0"/>
+    <w:lsdException w:name="Medium List 1 Accent 6" w:semiHidden="0" w:uiPriority="65" w:unhideWhenUsed="0"/>
+    <w:lsdException w:name="Medium List 2 Accent 6" w:semiHidden="0" w:uiPriority="66" w:unhideWhenUsed="0"/>
+    <w:lsdException w:name="Medium Grid 1 Accent 6" w:semiHidden="0" w:uiPriority="67" w:unhideWhenUsed="0"/>
+    <w:lsdException w:name="Medium Grid 2 Accent 6" w:semiHidden="0" w:uiPriority="68" w:unhideWhenUsed="0"/>
+    <w:lsdException w:name="Medium Grid 3 Accent 6" w:semiHidden="0" w:uiPriority="69" w:unhideWhenUsed="0"/>
+    <w:lsdException w:name="Dark List Accent 6" w:semiHidden="0" w:uiPriority="70" w:unhideWhenUsed="0"/>
+    <w:lsdException w:name="Colorful Shading Accent 6" w:semiHidden="0" w:uiPriority="71" w:unhideWhenUsed="0"/>
+    <w:lsdException w:name="Colorful List Accent 6" w:semiHidden="0" w:uiPriority="72" w:unhideWhenUsed="0"/>
+    <w:lsdException w:name="Colorful Grid Accent 6" w:semiHidden="0" w:uiPriority="73" w:unhideWhenUsed="0"/>
+    <w:lsdException w:name="Subtle Emphasis" w:semiHidden="0" w:uiPriority="19" w:unhideWhenUsed="0" w:qFormat="1"/>
+    <w:lsdException w:name="Intense Emphasis" w:semiHidden="0" w:uiPriority="21" w:unhideWhenUsed="0" w:qFormat="1"/>
+    <w:lsdException w:name="Subtle Reference" w:semiHidden="0" w:uiPriority="31" w:unhideWhenUsed="0" w:qFormat="1"/>
+    <w:lsdException w:name="Intense Reference" w:semiHidden="0" w:uiPriority="32" w:unhideWhenUsed="0" w:qFormat="1"/>
+    <w:lsdException w:name="Book Title" w:semiHidden="0" w:uiPriority="33" w:unhideWhenUsed="0" w:qFormat="1"/>
+    <w:lsdException w:name="Bibliography" w:uiPriority="37"/>
+    <w:lsdException w:name="TOC Heading" w:uiPriority="39" w:qFormat="1"/>
+  </w:latentStyles>
+  <w:style w:type="paragraph" w:default="1" w:styleId="Normal">
+    <w:name w:val="Normal"/>
+    <w:qFormat/>
+  </w:style>
+  <w:style w:type="character" w:default="1" w:styleId="Fuentedeprrafopredeter">
+    <w:name w:val="Default Paragraph Font"/>
+    <w:uiPriority w:val="1"/>
+    <w:semiHidden/>
+    <w:unhideWhenUsed/>
+  </w:style>
+  <w:style w:type="table" w:default="1" w:styleId="Tablanormal">
+    <w:name w:val="Normal Table"/>
+    <w:uiPriority w:val="99"/>
+    <w:semiHidden/>
+    <w:unhideWhenUsed/>
+    <w:tblPr>
+      <w:tblInd w:w="0" w:type="dxa"/>
+      <w:tblCellMar>
+        <w:top w:w="0" w:type="dxa"/>
+        <w:left w:w="108" w:type="dxa"/>
+        <w:bottom w:w="0" w:type="dxa"/>
+        <w:right w:w="108" w:type="dxa"/>
+      </w:tblCellMar>
+    </w:tblPr>
+  </w:style>
+  <w:style w:type="numbering" w:default="1" w:styleId="Sinlista">
+    <w:name w:val="No List"/>
+    <w:uiPriority w:val="99"/>
+    <w:semiHidden/>
+    <w:unhideWhenUsed/>
+  </w:style>
+  <w:style w:type="paragraph" w:customStyle="1" w:styleId="7DC76F3C44C048D78751AFC4BD086E56">
+    <w:name w:val="7DC76F3C44C048D78751AFC4BD086E56"/>
+    <w:rsid w:val="00507E99"/>
+  </w:style>
+  <w:style w:type="paragraph" w:customStyle="1" w:styleId="C5FF6F89E50D4E8F96E7223E8659AA0A">
+    <w:name w:val="C5FF6F89E50D4E8F96E7223E8659AA0A"/>
+    <w:rsid w:val="00507E99"/>
+  </w:style>
+  <w:style w:type="paragraph" w:customStyle="1" w:styleId="A739B25872C844A3BCA6253009FD945A">
+    <w:name w:val="A739B25872C844A3BCA6253009FD945A"/>
+    <w:rsid w:val="00507E99"/>
+  </w:style>
+</w:styles>
+</file>
+
+<file path=word/glossary/stylesWithEffects.xml><?xml version="1.0" encoding="utf-8"?>
+<w:styles xmlns:wpc="http://schemas.microsoft.com/office/word/2010/wordprocessingCanvas" xmlns:mc="http://schemas.openxmlformats.org/markup-compatibility/2006" xmlns:o="urn:schemas-microsoft-com:office:office" xmlns:r="http://schemas.openxmlformats.org/officeDocument/2006/relationships" xmlns:m="http://schemas.openxmlformats.org/officeDocument/2006/math" xmlns:v="urn:schemas-microsoft-com:vml" xmlns:wp14="http://schemas.microsoft.com/office/word/2010/wordprocessingDrawing" xmlns:wp="http://schemas.openxmlformats.org/drawingml/2006/wordprocessingDrawing" xmlns:w10="urn:schemas-microsoft-com:office:word" xmlns:w="http://schemas.openxmlformats.org/wordprocessingml/2006/main" xmlns:w14="http://schemas.microsoft.com/office/word/2010/wordml" xmlns:wpg="http://schemas.microsoft.com/office/word/2010/wordprocessingGroup" xmlns:wpi="http://schemas.microsoft.com/office/word/2010/wordprocessingInk" xmlns:wne="http://schemas.microsoft.com/office/word/2006/wordml" xmlns:wps="http://schemas.microsoft.com/office/word/2010/wordprocessingShape" mc:Ignorable="w14 wp14">
+  <w:docDefaults>
+    <w:rPrDefault>
+      <w:rPr>
+        <w:rFonts w:asciiTheme="minorHAnsi" w:eastAsiaTheme="minorEastAsia" w:hAnsiTheme="minorHAnsi" w:cstheme="minorBidi"/>
+        <w:sz w:val="22"/>
+        <w:szCs w:val="22"/>
+        <w:lang w:val="es-ES" w:eastAsia="es-ES" w:bidi="ar-SA"/>
+      </w:rPr>
+    </w:rPrDefault>
+    <w:pPrDefault>
+      <w:pPr>
+        <w:spacing w:after="200" w:line="276" w:lineRule="auto"/>
+      </w:pPr>
+    </w:pPrDefault>
+  </w:docDefaults>
+  <w:latentStyles w:defLockedState="0" w:defUIPriority="99" w:defSemiHidden="1" w:defUnhideWhenUsed="1" w:defQFormat="0" w:count="267">
+    <w:lsdException w:name="Normal" w:semiHidden="0" w:uiPriority="0" w:unhideWhenUsed="0" w:qFormat="1"/>
+    <w:lsdException w:name="heading 1" w:semiHidden="0" w:uiPriority="9" w:unhideWhenUsed="0" w:qFormat="1"/>
+    <w:lsdException w:name="heading 2" w:uiPriority="9" w:qFormat="1"/>
+    <w:lsdException w:name="heading 3" w:uiPriority="9" w:qFormat="1"/>
+    <w:lsdException w:name="heading 4" w:uiPriority="9" w:qFormat="1"/>
+    <w:lsdException w:name="heading 5" w:uiPriority="9" w:qFormat="1"/>
+    <w:lsdException w:name="heading 6" w:uiPriority="9" w:qFormat="1"/>
+    <w:lsdException w:name="heading 7" w:uiPriority="9" w:qFormat="1"/>
+    <w:lsdException w:name="heading 8" w:uiPriority="9" w:qFormat="1"/>
+    <w:lsdException w:name="heading 9" w:uiPriority="9" w:qFormat="1"/>
+    <w:lsdException w:name="toc 1" w:uiPriority="39"/>
+    <w:lsdException w:name="toc 2" w:uiPriority="39"/>
+    <w:lsdException w:name="toc 3" w:uiPriority="39"/>
+    <w:lsdException w:name="toc 4" w:uiPriority="39"/>
+    <w:lsdException w:name="toc 5" w:uiPriority="39"/>
+    <w:lsdException w:name="toc 6" w:uiPriority="39"/>
+    <w:lsdException w:name="toc 7" w:uiPriority="39"/>
+    <w:lsdException w:name="toc 8" w:uiPriority="39"/>
+    <w:lsdException w:name="toc 9" w:uiPriority="39"/>
+    <w:lsdException w:name="caption" w:uiPriority="35" w:qFormat="1"/>
+    <w:lsdException w:name="Title" w:semiHidden="0" w:uiPriority="10" w:unhideWhenUsed="0" w:qFormat="1"/>
+    <w:lsdException w:name="Default Paragraph Font" w:uiPriority="1"/>
+    <w:lsdException w:name="Subtitle" w:semiHidden="0" w:uiPriority="11" w:unhideWhenUsed="0" w:qFormat="1"/>
+    <w:lsdException w:name="Strong" w:semiHidden="0" w:uiPriority="22" w:unhideWhenUsed="0" w:qFormat="1"/>
+    <w:lsdException w:name="Emphasis" w:semiHidden="0" w:uiPriority="20" w:unhideWhenUsed="0" w:qFormat="1"/>
+    <w:lsdException w:name="Table Grid" w:semiHidden="0" w:uiPriority="59" w:unhideWhenUsed="0"/>
+    <w:lsdException w:name="Placeholder Text" w:unhideWhenUsed="0"/>
+    <w:lsdException w:name="No Spacing" w:semiHidden="0" w:uiPriority="1" w:unhideWhenUsed="0" w:qFormat="1"/>
+    <w:lsdException w:name="Light Shading" w:semiHidden="0" w:uiPriority="60" w:unhideWhenUsed="0"/>
+    <w:lsdException w:name="Light List" w:semiHidden="0" w:uiPriority="61" w:unhideWhenUsed="0"/>
+    <w:lsdException w:name="Light Grid" w:semiHidden="0" w:uiPriority="62" w:unhideWhenUsed="0"/>
+    <w:lsdException w:name="Medium Shading 1" w:semiHidden="0" w:uiPriority="63" w:unhideWhenUsed="0"/>
+    <w:lsdException w:name="Medium Shading 2" w:semiHidden="0" w:uiPriority="64" w:unhideWhenUsed="0"/>
+    <w:lsdException w:name="Medium List 1" w:semiHidden="0" w:uiPriority="65" w:unhideWhenUsed="0"/>
+    <w:lsdException w:name="Medium List 2" w:semiHidden="0" w:uiPriority="66" w:unhideWhenUsed="0"/>
+    <w:lsdException w:name="Medium Grid 1" w:semiHidden="0" w:uiPriority="67" w:unhideWhenUsed="0"/>
+    <w:lsdException w:name="Medium Grid 2" w:semiHidden="0" w:uiPriority="68" w:unhideWhenUsed="0"/>
+    <w:lsdException w:name="Medium Grid 3" w:semiHidden="0" w:uiPriority="69" w:unhideWhenUsed="0"/>
+    <w:lsdException w:name="Dark List" w:semiHidden="0" w:uiPriority="70" w:unhideWhenUsed="0"/>
+    <w:lsdException w:name="Colorful Shading" w:semiHidden="0" w:uiPriority="71" w:unhideWhenUsed="0"/>
+    <w:lsdException w:name="Colorful List" w:semiHidden="0" w:uiPriority="72" w:unhideWhenUsed="0"/>
+    <w:lsdException w:name="Colorful Grid" w:semiHidden="0" w:uiPriority="73" w:unhideWhenUsed="0"/>
+    <w:lsdException w:name="Light Shading Accent 1" w:semiHidden="0" w:uiPriority="60" w:unhideWhenUsed="0"/>
+    <w:lsdException w:name="Light List Accent 1" w:semiHidden="0" w:uiPriority="61" w:unhideWhenUsed="0"/>
+    <w:lsdException w:name="Light Grid Accent 1" w:semiHidden="0" w:uiPriority="62" w:unhideWhenUsed="0"/>
+    <w:lsdException w:name="Medium Shading 1 Accent 1" w:semiHidden="0" w:uiPriority="63" w:unhideWhenUsed="0"/>
+    <w:lsdException w:name="Medium Shading 2 Accent 1" w:semiHidden="0" w:uiPriority="64" w:unhideWhenUsed="0"/>
+    <w:lsdException w:name="Medium List 1 Accent 1" w:semiHidden="0" w:uiPriority="65" w:unhideWhenUsed="0"/>
+    <w:lsdException w:name="Revision" w:unhideWhenUsed="0"/>
+    <w:lsdException w:name="List Paragraph" w:semiHidden="0" w:uiPriority="34" w:unhideWhenUsed="0" w:qFormat="1"/>
+    <w:lsdException w:name="Quote" w:semiHidden="0" w:uiPriority="29" w:unhideWhenUsed="0" w:qFormat="1"/>
+    <w:lsdException w:name="Intense Quote" w:semiHidden="0" w:uiPriority="30" w:unhideWhenUsed="0" w:qFormat="1"/>
+    <w:lsdException w:name="Medium List 2 Accent 1" w:semiHidden="0" w:uiPriority="66" w:unhideWhenUsed="0"/>
+    <w:lsdException w:name="Medium Grid 1 Accent 1" w:semiHidden="0" w:uiPriority="67" w:unhideWhenUsed="0"/>
+    <w:lsdException w:name="Medium Grid 2 Accent 1" w:semiHidden="0" w:uiPriority="68" w:unhideWhenUsed="0"/>
+    <w:lsdException w:name="Medium Grid 3 Accent 1" w:semiHidden="0" w:uiPriority="69" w:unhideWhenUsed="0"/>
+    <w:lsdException w:name="Dark List Accent 1" w:semiHidden="0" w:uiPriority="70" w:unhideWhenUsed="0"/>
+    <w:lsdException w:name="Colorful Shading Accent 1" w:semiHidden="0" w:uiPriority="71" w:unhideWhenUsed="0"/>
+    <w:lsdException w:name="Colorful List Accent 1" w:semiHidden="0" w:uiPriority="72" w:unhideWhenUsed="0"/>
+    <w:lsdException w:name="Colorful Grid Accent 1" w:semiHidden="0" w:uiPriority="73" w:unhideWhenUsed="0"/>
+    <w:lsdException w:name="Light Shading Accent 2" w:semiHidden="0" w:uiPriority="60" w:unhideWhenUsed="0"/>
+    <w:lsdException w:name="Light List Accent 2" w:semiHidden="0" w:uiPriority="61" w:unhideWhenUsed="0"/>
+    <w:lsdException w:name="Light Grid Accent 2" w:semiHidden="0" w:uiPriority="62" w:unhideWhenUsed="0"/>
+    <w:lsdException w:name="Medium Shading 1 Accent 2" w:semiHidden="0" w:uiPriority="63" w:unhideWhenUsed="0"/>
+    <w:lsdException w:name="Medium Shading 2 Accent 2" w:semiHidden="0" w:uiPriority="64" w:unhideWhenUsed="0"/>
+    <w:lsdException w:name="Medium List 1 Accent 2" w:semiHidden="0" w:uiPriority="65" w:unhideWhenUsed="0"/>
+    <w:lsdException w:name="Medium List 2 Accent 2" w:semiHidden="0" w:uiPriority="66" w:unhideWhenUsed="0"/>
+    <w:lsdException w:name="Medium Grid 1 Accent 2" w:semiHidden="0" w:uiPriority="67" w:unhideWhenUsed="0"/>
+    <w:lsdException w:name="Medium Grid 2 Accent 2" w:semiHidden="0" w:uiPriority="68" w:unhideWhenUsed="0"/>
+    <w:lsdException w:name="Medium Grid 3 Accent 2" w:semiHidden="0" w:uiPriority="69" w:unhideWhenUsed="0"/>
+    <w:lsdException w:name="Dark List Accent 2" w:semiHidden="0" w:uiPriority="70" w:unhideWhenUsed="0"/>
+    <w:lsdException w:name="Colorful Shading Accent 2" w:semiHidden="0" w:uiPriority="71" w:unhideWhenUsed="0"/>
+    <w:lsdException w:name="Colorful List Accent 2" w:semiHidden="0" w:uiPriority="72" w:unhideWhenUsed="0"/>
+    <w:lsdException w:name="Colorful Grid Accent 2" w:semiHidden="0" w:uiPriority="73" w:unhideWhenUsed="0"/>
+    <w:lsdException w:name="Light Shading Accent 3" w:semiHidden="0" w:uiPriority="60" w:unhideWhenUsed="0"/>
+    <w:lsdException w:name="Light List Accent 3" w:semiHidden="0" w:uiPriority="61" w:unhideWhenUsed="0"/>
+    <w:lsdException w:name="Light Grid Accent 3" w:semiHidden="0" w:uiPriority="62" w:unhideWhenUsed="0"/>
+    <w:lsdException w:name="Medium Shading 1 Accent 3" w:semiHidden="0" w:uiPriority="63" w:unhideWhenUsed="0"/>
+    <w:lsdException w:name="Medium Shading 2 Accent 3" w:semiHidden="0" w:uiPriority="64" w:unhideWhenUsed="0"/>
+    <w:lsdException w:name="Medium List 1 Accent 3" w:semiHidden="0" w:uiPriority="65" w:unhideWhenUsed="0"/>
+    <w:lsdException w:name="Medium List 2 Accent 3" w:semiHidden="0" w:uiPriority="66" w:unhideWhenUsed="0"/>
+    <w:lsdException w:name="Medium Grid 1 Accent 3" w:semiHidden="0" w:uiPriority="67" w:unhideWhenUsed="0"/>
+    <w:lsdException w:name="Medium Grid 2 Accent 3" w:semiHidden="0" w:uiPriority="68" w:unhideWhenUsed="0"/>
+    <w:lsdException w:name="Medium Grid 3 Accent 3" w:semiHidden="0" w:uiPriority="69" w:unhideWhenUsed="0"/>
+    <w:lsdException w:name="Dark List Accent 3" w:semiHidden="0" w:uiPriority="70" w:unhideWhenUsed="0"/>
+    <w:lsdException w:name="Colorful Shading Accent 3" w:semiHidden="0" w:uiPriority="71" w:unhideWhenUsed="0"/>
+    <w:lsdException w:name="Colorful List Accent 3" w:semiHidden="0" w:uiPriority="72" w:unhideWhenUsed="0"/>
+    <w:lsdException w:name="Colorful Grid Accent 3" w:semiHidden="0" w:uiPriority="73" w:unhideWhenUsed="0"/>
+    <w:lsdException w:name="Light Shading Accent 4" w:semiHidden="0" w:uiPriority="60" w:unhideWhenUsed="0"/>
+    <w:lsdException w:name="Light List Accent 4" w:semiHidden="0" w:uiPriority="61" w:unhideWhenUsed="0"/>
+    <w:lsdException w:name="Light Grid Accent 4" w:semiHidden="0" w:uiPriority="62" w:unhideWhenUsed="0"/>
+    <w:lsdException w:name="Medium Shading 1 Accent 4" w:semiHidden="0" w:uiPriority="63" w:unhideWhenUsed="0"/>
+    <w:lsdException w:name="Medium Shading 2 Accent 4" w:semiHidden="0" w:uiPriority="64" w:unhideWhenUsed="0"/>
+    <w:lsdException w:name="Medium List 1 Accent 4" w:semiHidden="0" w:uiPriority="65" w:unhideWhenUsed="0"/>
+    <w:lsdException w:name="Medium List 2 Accent 4" w:semiHidden="0" w:uiPriority="66" w:unhideWhenUsed="0"/>
+    <w:lsdException w:name="Medium Grid 1 Accent 4" w:semiHidden="0" w:uiPriority="67" w:unhideWhenUsed="0"/>
+    <w:lsdException w:name="Medium Grid 2 Accent 4" w:semiHidden="0" w:uiPriority="68" w:unhideWhenUsed="0"/>
+    <w:lsdException w:name="Medium Grid 3 Accent 4" w:semiHidden="0" w:uiPriority="69" w:unhideWhenUsed="0"/>
+    <w:lsdException w:name="Dark List Accent 4" w:semiHidden="0" w:uiPriority="70" w:unhideWhenUsed="0"/>
+    <w:lsdException w:name="Colorful Shading Accent 4" w:semiHidden="0" w:uiPriority="71" w:unhideWhenUsed="0"/>
+    <w:lsdException w:name="Colorful List Accent 4" w:semiHidden="0" w:uiPriority="72" w:unhideWhenUsed="0"/>
+    <w:lsdException w:name="Colorful Grid Accent 4" w:semiHidden="0" w:uiPriority="73" w:unhideWhenUsed="0"/>
+    <w:lsdException w:name="Light Shading Accent 5" w:semiHidden="0" w:uiPriority="60" w:unhideWhenUsed="0"/>
+    <w:lsdException w:name="Light List Accent 5" w:semiHidden="0" w:uiPriority="61" w:unhideWhenUsed="0"/>
+    <w:lsdException w:name="Light Grid Accent 5" w:semiHidden="0" w:uiPriority="62" w:unhideWhenUsed="0"/>
+    <w:lsdException w:name="Medium Shading 1 Accent 5" w:semiHidden="0" w:uiPriority="63" w:unhideWhenUsed="0"/>
+    <w:lsdException w:name="Medium Shading 2 Accent 5" w:semiHidden="0" w:uiPriority="64" w:unhideWhenUsed="0"/>
+    <w:lsdException w:name="Medium List 1 Accent 5" w:semiHidden="0" w:uiPriority="65" w:unhideWhenUsed="0"/>
+    <w:lsdException w:name="Medium List 2 Accent 5" w:semiHidden="0" w:uiPriority="66" w:unhideWhenUsed="0"/>
+    <w:lsdException w:name="Medium Grid 1 Accent 5" w:semiHidden="0" w:uiPriority="67" w:unhideWhenUsed="0"/>
+    <w:lsdException w:name="Medium Grid 2 Accent 5" w:semiHidden="0" w:uiPriority="68" w:unhideWhenUsed="0"/>
+    <w:lsdException w:name="Medium Grid 3 Accent 5" w:semiHidden="0" w:uiPriority="69" w:unhideWhenUsed="0"/>
+    <w:lsdException w:name="Dark List Accent 5" w:semiHidden="0" w:uiPriority="70" w:unhideWhenUsed="0"/>
+    <w:lsdException w:name="Colorful Shading Accent 5" w:semiHidden="0" w:uiPriority="71" w:unhideWhenUsed="0"/>
+    <w:lsdException w:name="Colorful List Accent 5" w:semiHidden="0" w:uiPriority="72" w:unhideWhenUsed="0"/>
+    <w:lsdException w:name="Colorful Grid Accent 5" w:semiHidden="0" w:uiPriority="73" w:unhideWhenUsed="0"/>
+    <w:lsdException w:name="Light Shading Accent 6" w:semiHidden="0" w:uiPriority="60" w:unhideWhenUsed="0"/>
+    <w:lsdException w:name="Light List Accent 6" w:semiHidden="0" w:uiPriority="61" w:unhideWhenUsed="0"/>
+    <w:lsdException w:name="Light Grid Accent 6" w:semiHidden="0" w:uiPriority="62" w:unhideWhenUsed="0"/>
+    <w:lsdException w:name="Medium Shading 1 Accent 6" w:semiHidden="0" w:uiPriority="63" w:unhideWhenUsed="0"/>
+    <w:lsdException w:name="Medium Shading 2 Accent 6" w:semiHidden="0" w:uiPriority="64" w:unhideWhenUsed="0"/>
+    <w:lsdException w:name="Medium List 1 Accent 6" w:semiHidden="0" w:uiPriority="65" w:unhideWhenUsed="0"/>
+    <w:lsdException w:name="Medium List 2 Accent 6" w:semiHidden="0" w:uiPriority="66" w:unhideWhenUsed="0"/>
+    <w:lsdException w:name="Medium Grid 1 Accent 6" w:semiHidden="0" w:uiPriority="67" w:unhideWhenUsed="0"/>
+    <w:lsdException w:name="Medium Grid 2 Accent 6" w:semiHidden="0" w:uiPriority="68" w:unhideWhenUsed="0"/>
+    <w:lsdException w:name="Medium Grid 3 Accent 6" w:semiHidden="0" w:uiPriority="69" w:unhideWhenUsed="0"/>
+    <w:lsdException w:name="Dark List Accent 6" w:semiHidden="0" w:uiPriority="70" w:unhideWhenUsed="0"/>
+    <w:lsdException w:name="Colorful Shading Accent 6" w:semiHidden="0" w:uiPriority="71" w:unhideWhenUsed="0"/>
+    <w:lsdException w:name="Colorful List Accent 6" w:semiHidden="0" w:uiPriority="72" w:unhideWhenUsed="0"/>
+    <w:lsdException w:name="Colorful Grid Accent 6" w:semiHidden="0" w:uiPriority="73" w:unhideWhenUsed="0"/>
+    <w:lsdException w:name="Subtle Emphasis" w:semiHidden="0" w:uiPriority="19" w:unhideWhenUsed="0" w:qFormat="1"/>
+    <w:lsdException w:name="Intense Emphasis" w:semiHidden="0" w:uiPriority="21" w:unhideWhenUsed="0" w:qFormat="1"/>
+    <w:lsdException w:name="Subtle Reference" w:semiHidden="0" w:uiPriority="31" w:unhideWhenUsed="0" w:qFormat="1"/>
+    <w:lsdException w:name="Intense Reference" w:semiHidden="0" w:uiPriority="32" w:unhideWhenUsed="0" w:qFormat="1"/>
+    <w:lsdException w:name="Book Title" w:semiHidden="0" w:uiPriority="33" w:unhideWhenUsed="0" w:qFormat="1"/>
+    <w:lsdException w:name="Bibliography" w:uiPriority="37"/>
+    <w:lsdException w:name="TOC Heading" w:uiPriority="39" w:qFormat="1"/>
+  </w:latentStyles>
+  <w:style w:type="paragraph" w:default="1" w:styleId="Normal">
+    <w:name w:val="Normal"/>
+    <w:qFormat/>
+  </w:style>
+  <w:style w:type="character" w:default="1" w:styleId="Fuentedeprrafopredeter">
+    <w:name w:val="Default Paragraph Font"/>
+    <w:uiPriority w:val="1"/>
+    <w:semiHidden/>
+    <w:unhideWhenUsed/>
+  </w:style>
+  <w:style w:type="table" w:default="1" w:styleId="Tablanormal">
+    <w:name w:val="Normal Table"/>
+    <w:uiPriority w:val="99"/>
+    <w:semiHidden/>
+    <w:unhideWhenUsed/>
+    <w:tblPr>
+      <w:tblInd w:w="0" w:type="dxa"/>
+      <w:tblCellMar>
+        <w:top w:w="0" w:type="dxa"/>
+        <w:left w:w="108" w:type="dxa"/>
+        <w:bottom w:w="0" w:type="dxa"/>
+        <w:right w:w="108" w:type="dxa"/>
+      </w:tblCellMar>
+    </w:tblPr>
+  </w:style>
+  <w:style w:type="numbering" w:default="1" w:styleId="Sinlista">
+    <w:name w:val="No List"/>
+    <w:uiPriority w:val="99"/>
+    <w:semiHidden/>
+    <w:unhideWhenUsed/>
+  </w:style>
+  <w:style w:type="paragraph" w:customStyle="1" w:styleId="7DC76F3C44C048D78751AFC4BD086E56">
+    <w:name w:val="7DC76F3C44C048D78751AFC4BD086E56"/>
+    <w:rsid w:val="00507E99"/>
+  </w:style>
+  <w:style w:type="paragraph" w:customStyle="1" w:styleId="C5FF6F89E50D4E8F96E7223E8659AA0A">
+    <w:name w:val="C5FF6F89E50D4E8F96E7223E8659AA0A"/>
+    <w:rsid w:val="00507E99"/>
+  </w:style>
+  <w:style w:type="paragraph" w:customStyle="1" w:styleId="A739B25872C844A3BCA6253009FD945A">
+    <w:name w:val="A739B25872C844A3BCA6253009FD945A"/>
+    <w:rsid w:val="00507E99"/>
+  </w:style>
+</w:styles>
+</file>
+
+<file path=word/glossary/webSettings.xml><?xml version="1.0" encoding="utf-8"?>
+<w:webSettings xmlns:mc="http://schemas.openxmlformats.org/markup-compatibility/2006" xmlns:r="http://schemas.openxmlformats.org/officeDocument/2006/relationships" xmlns:w="http://schemas.openxmlformats.org/wordprocessingml/2006/main" xmlns:w14="http://schemas.microsoft.com/office/word/2010/wordml" mc:Ignorable="w14">
+  <w:optimizeForBrowser/>
+  <w:allowPNG/>
+</w:webSettings>
+</file>
+
 <file path=word/theme/theme1.xml><?xml version="1.0" encoding="utf-8"?>
 <a:theme xmlns:a="http://schemas.openxmlformats.org/drawingml/2006/main" name="Tema de Office">
   <a:themeElements>
@@ -20083,7 +20887,7 @@
 </file>
 
 <file path=customXml/itemProps1.xml><?xml version="1.0" encoding="utf-8"?>
-<ds:datastoreItem xmlns:ds="http://schemas.openxmlformats.org/officeDocument/2006/customXml" ds:itemID="{4E1B4DD8-527C-4FAC-97E3-27567D69C9F3}">
+<ds:datastoreItem xmlns:ds="http://schemas.openxmlformats.org/officeDocument/2006/customXml" ds:itemID="{583843E5-988C-4826-9999-A855447877FD}">
   <ds:schemaRefs>
     <ds:schemaRef ds:uri="http://schemas.openxmlformats.org/officeDocument/2006/bibliography"/>
   </ds:schemaRefs>

</xml_diff>

<commit_message>
Se quitó el actor particular y el caso de uso registrar nuevo usuario
</commit_message>
<xml_diff>
--- a/Producto/01 Requerimientos/Informes/GPA_Informe_Flujo de trabajo de requerimientos.docx
+++ b/Producto/01 Requerimientos/Informes/GPA_Informe_Flujo de trabajo de requerimientos.docx
@@ -42,6 +42,7 @@
                 <w:dataBinding w:prefixMappings="xmlns:ns0='http://schemas.openxmlformats.org/officeDocument/2006/extended-properties'" w:xpath="/ns0:Properties[1]/ns0:Company[1]" w:storeItemID="{6668398D-A668-4E3E-A5EB-62B293D839F1}"/>
                 <w:text/>
               </w:sdtPr>
+              <w:sdtEndPr/>
               <w:sdtContent>
                 <w:r>
                   <w:rPr>
@@ -53,8 +54,6 @@
             </w:sdt>
           </w:p>
         </w:tc>
-        <w:bookmarkStart w:id="0" w:name="_GoBack"/>
-        <w:bookmarkEnd w:id="0"/>
       </w:tr>
       <w:tr>
         <w:trPr>
@@ -76,6 +75,7 @@
             <w:dataBinding w:prefixMappings="xmlns:ns0='http://schemas.openxmlformats.org/package/2006/metadata/core-properties' xmlns:ns1='http://purl.org/dc/elements/1.1/'" w:xpath="/ns0:coreProperties[1]/ns1:title[1]" w:storeItemID="{6C3C8BC8-F283-45AE-878A-BAB7291924A1}"/>
             <w:text/>
           </w:sdtPr>
+          <w:sdtEndPr/>
           <w:sdtContent>
             <w:tc>
               <w:tcPr>
@@ -128,6 +128,7 @@
             <w:dataBinding w:prefixMappings="xmlns:ns0='http://schemas.openxmlformats.org/package/2006/metadata/core-properties' xmlns:ns1='http://purl.org/dc/elements/1.1/'" w:xpath="/ns0:coreProperties[1]/ns1:subject[1]" w:storeItemID="{6C3C8BC8-F283-45AE-878A-BAB7291924A1}"/>
             <w:text/>
           </w:sdtPr>
+          <w:sdtEndPr/>
           <w:sdtContent>
             <w:tc>
               <w:tcPr>
@@ -231,10 +232,9 @@
           </w:p>
           <w:p>
             <w:pPr>
-              <w:pStyle w:val="TextodegloboCar"/>
               <w:numPr>
                 <w:ilvl w:val="0"/>
-                <w:numId w:val="22"/>
+                <w:numId w:val="10"/>
               </w:numPr>
               <w:jc w:val="center"/>
               <w:rPr>
@@ -264,10 +264,9 @@
           </w:p>
           <w:p>
             <w:pPr>
-              <w:pStyle w:val="TextodegloboCar"/>
               <w:numPr>
                 <w:ilvl w:val="0"/>
-                <w:numId w:val="22"/>
+                <w:numId w:val="10"/>
               </w:numPr>
               <w:jc w:val="center"/>
               <w:rPr>
@@ -303,10 +302,9 @@
           </w:p>
           <w:p>
             <w:pPr>
-              <w:pStyle w:val="TextodegloboCar"/>
               <w:numPr>
                 <w:ilvl w:val="0"/>
-                <w:numId w:val="22"/>
+                <w:numId w:val="10"/>
               </w:numPr>
               <w:jc w:val="center"/>
               <w:rPr>
@@ -552,7 +550,7 @@
         </w:p>
       </w:sdtContent>
     </w:sdt>
-    <w:bookmarkStart w:id="1" w:name="_Toc451973107" w:displacedByCustomXml="next"/>
+    <w:bookmarkStart w:id="0" w:name="_Toc451973107" w:displacedByCustomXml="next"/>
     <w:sdt>
       <w:sdtPr>
         <w:rPr>
@@ -579,7 +577,7 @@
           <w:r>
             <w:t>Índice</w:t>
           </w:r>
-          <w:bookmarkEnd w:id="1"/>
+          <w:bookmarkEnd w:id="0"/>
         </w:p>
         <w:p>
           <w:pPr>
@@ -1369,12 +1367,12 @@
         <w:pStyle w:val="Ttulo1"/>
         <w:jc w:val="center"/>
       </w:pPr>
-      <w:bookmarkStart w:id="2" w:name="_Toc451973108"/>
+      <w:bookmarkStart w:id="1" w:name="_Toc451973108"/>
       <w:r>
         <w:lastRenderedPageBreak/>
         <w:t>Flujo de Trabajo de Requerimientos</w:t>
       </w:r>
-      <w:bookmarkEnd w:id="2"/>
+      <w:bookmarkEnd w:id="1"/>
     </w:p>
     <w:p>
       <w:pPr>
@@ -1401,7 +1399,7 @@
           <w:u w:val="single"/>
         </w:rPr>
       </w:pPr>
-      <w:bookmarkStart w:id="3" w:name="_Toc451973109"/>
+      <w:bookmarkStart w:id="2" w:name="_Toc451973109"/>
       <w:r>
         <w:rPr>
           <w:rFonts w:ascii="Arial Narrow" w:hAnsi="Arial Narrow"/>
@@ -1409,7 +1407,7 @@
         </w:rPr>
         <w:t>Requerimientos Funcionales</w:t>
       </w:r>
-      <w:bookmarkEnd w:id="3"/>
+      <w:bookmarkEnd w:id="2"/>
     </w:p>
     <w:p>
       <w:pPr>
@@ -1707,7 +1705,7 @@
           <w:u w:val="single"/>
         </w:rPr>
       </w:pPr>
-      <w:bookmarkStart w:id="4" w:name="_Toc451973110"/>
+      <w:bookmarkStart w:id="3" w:name="_Toc451973110"/>
       <w:r>
         <w:rPr>
           <w:rFonts w:ascii="Arial Narrow" w:hAnsi="Arial Narrow"/>
@@ -1715,7 +1713,7 @@
         </w:rPr>
         <w:t>Requerimientos No Funcionales</w:t>
       </w:r>
-      <w:bookmarkEnd w:id="4"/>
+      <w:bookmarkEnd w:id="3"/>
     </w:p>
     <w:p>
       <w:pPr>
@@ -1933,7 +1931,7 @@
           <w:u w:val="single"/>
         </w:rPr>
       </w:pPr>
-      <w:bookmarkStart w:id="5" w:name="_Toc451973111"/>
+      <w:bookmarkStart w:id="4" w:name="_Toc451973111"/>
       <w:r>
         <w:rPr>
           <w:rFonts w:ascii="Arial Narrow" w:hAnsi="Arial Narrow"/>
@@ -1941,7 +1939,7 @@
         </w:rPr>
         <w:t>Objetivo del sistema de información</w:t>
       </w:r>
-      <w:bookmarkEnd w:id="5"/>
+      <w:bookmarkEnd w:id="4"/>
     </w:p>
     <w:p/>
     <w:p>
@@ -1973,7 +1971,7 @@
           <w:u w:val="single"/>
         </w:rPr>
       </w:pPr>
-      <w:bookmarkStart w:id="6" w:name="_Toc451973112"/>
+      <w:bookmarkStart w:id="5" w:name="_Toc451973112"/>
       <w:r>
         <w:rPr>
           <w:rFonts w:ascii="Arial Narrow" w:hAnsi="Arial Narrow"/>
@@ -1981,7 +1979,7 @@
         </w:rPr>
         <w:t>Modelo de objetos del dominio del problema</w:t>
       </w:r>
-      <w:bookmarkEnd w:id="6"/>
+      <w:bookmarkEnd w:id="5"/>
     </w:p>
     <w:p>
       <w:pPr>
@@ -1991,7 +1989,7 @@
           <w:u w:val="single"/>
         </w:rPr>
       </w:pPr>
-      <w:bookmarkStart w:id="7" w:name="_Toc451973113"/>
+      <w:bookmarkStart w:id="6" w:name="_Toc451973113"/>
       <w:r>
         <w:rPr>
           <w:rFonts w:ascii="Arial Narrow" w:hAnsi="Arial Narrow"/>
@@ -1999,7 +1997,7 @@
         </w:rPr>
         <w:t>Diagrama de clases</w:t>
       </w:r>
-      <w:bookmarkEnd w:id="7"/>
+      <w:bookmarkEnd w:id="6"/>
     </w:p>
     <w:p>
       <w:pPr>
@@ -2066,7 +2064,7 @@
           <w:u w:val="single"/>
         </w:rPr>
       </w:pPr>
-      <w:bookmarkStart w:id="8" w:name="_Toc451973114"/>
+      <w:bookmarkStart w:id="7" w:name="_Toc451973114"/>
       <w:r>
         <w:rPr>
           <w:rFonts w:ascii="Arial Narrow" w:hAnsi="Arial Narrow"/>
@@ -2075,7 +2073,7 @@
         <w:lastRenderedPageBreak/>
         <w:t>Modelo de casos de uso del sistema de información</w:t>
       </w:r>
-      <w:bookmarkEnd w:id="8"/>
+      <w:bookmarkEnd w:id="7"/>
     </w:p>
     <w:p/>
     <w:p>
@@ -2106,7 +2104,7 @@
           <w:u w:val="single"/>
         </w:rPr>
       </w:pPr>
-      <w:bookmarkStart w:id="9" w:name="_Toc451973115"/>
+      <w:bookmarkStart w:id="8" w:name="_Toc451973115"/>
       <w:r>
         <w:rPr>
           <w:rFonts w:ascii="Arial Narrow" w:hAnsi="Arial Narrow"/>
@@ -2114,7 +2112,7 @@
         </w:rPr>
         <w:t>Actores del modelo de casos de uso</w:t>
       </w:r>
-      <w:bookmarkEnd w:id="9"/>
+      <w:bookmarkEnd w:id="8"/>
     </w:p>
     <w:p/>
     <w:p>
@@ -2251,7 +2249,7 @@
               <w:rPr>
                 <w:rFonts w:ascii="Arial Narrow" w:hAnsi="Arial Narrow"/>
               </w:rPr>
-              <w:t>Particular</w:t>
+              <w:t>Paciente</w:t>
             </w:r>
           </w:p>
         </w:tc>
@@ -2270,7 +2268,31 @@
               <w:rPr>
                 <w:rFonts w:ascii="Arial Narrow" w:hAnsi="Arial Narrow"/>
               </w:rPr>
-              <w:t>Es el responsable de gestionar el registro de un nuevo usuario del sistema.</w:t>
+              <w:t>Es el respon</w:t>
+            </w:r>
+            <w:r>
+              <w:rPr>
+                <w:rFonts w:ascii="Arial Narrow" w:hAnsi="Arial Narrow"/>
+              </w:rPr>
+              <w:t xml:space="preserve">sable de registrar mediciones. Además puede </w:t>
+            </w:r>
+            <w:r>
+              <w:rPr>
+                <w:rFonts w:ascii="Arial Narrow" w:hAnsi="Arial Narrow"/>
+              </w:rPr>
+              <w:t>consultar</w:t>
+            </w:r>
+            <w:r>
+              <w:rPr>
+                <w:rFonts w:ascii="Arial Narrow" w:hAnsi="Arial Narrow"/>
+              </w:rPr>
+              <w:t xml:space="preserve"> datos de las mediciones</w:t>
+            </w:r>
+            <w:r>
+              <w:rPr>
+                <w:rFonts w:ascii="Arial Narrow" w:hAnsi="Arial Narrow"/>
+              </w:rPr>
+              <w:t>.</w:t>
             </w:r>
           </w:p>
         </w:tc>
@@ -2294,7 +2316,7 @@
               <w:rPr>
                 <w:rFonts w:ascii="Arial Narrow" w:hAnsi="Arial Narrow"/>
               </w:rPr>
-              <w:t>Paciente</w:t>
+              <w:t>Responsable de atención médica</w:t>
             </w:r>
           </w:p>
         </w:tc>
@@ -2313,31 +2335,25 @@
               <w:rPr>
                 <w:rFonts w:ascii="Arial Narrow" w:hAnsi="Arial Narrow"/>
               </w:rPr>
-              <w:t>Es el respon</w:t>
+              <w:t>Será responsable de gestionar las historias clín</w:t>
             </w:r>
             <w:r>
               <w:rPr>
                 <w:rFonts w:ascii="Arial Narrow" w:hAnsi="Arial Narrow"/>
               </w:rPr>
-              <w:t xml:space="preserve">sable de registrar mediciones. Además puede </w:t>
+              <w:t xml:space="preserve">icas de sus pacientes: que incluye mediciones individuales, programaciones de mediciones y medicamentos, estudios y análisis de laboratorio, </w:t>
             </w:r>
             <w:r>
               <w:rPr>
                 <w:rFonts w:ascii="Arial Narrow" w:hAnsi="Arial Narrow"/>
               </w:rPr>
-              <w:t>consultar</w:t>
+              <w:t xml:space="preserve">atención en consultorio, historial de medicamentos e historial de médicos. </w:t>
             </w:r>
             <w:r>
               <w:rPr>
                 <w:rFonts w:ascii="Arial Narrow" w:hAnsi="Arial Narrow"/>
               </w:rPr>
-              <w:t xml:space="preserve"> datos de las mediciones</w:t>
-            </w:r>
-            <w:r>
-              <w:rPr>
-                <w:rFonts w:ascii="Arial Narrow" w:hAnsi="Arial Narrow"/>
-              </w:rPr>
-              <w:t>.</w:t>
+              <w:t>También puede consultar los datos del paciente y su historia clínica.</w:t>
             </w:r>
           </w:p>
         </w:tc>
@@ -2358,7 +2374,7 @@
               <w:rPr>
                 <w:rFonts w:ascii="Arial Narrow" w:hAnsi="Arial Narrow"/>
               </w:rPr>
-              <w:t>Responsable de atención médica</w:t>
+              <w:t>Responsable de tratamiento</w:t>
             </w:r>
           </w:p>
         </w:tc>
@@ -2377,25 +2393,31 @@
               <w:rPr>
                 <w:rFonts w:ascii="Arial Narrow" w:hAnsi="Arial Narrow"/>
               </w:rPr>
-              <w:t>Será responsable de gestionar las historias clín</w:t>
+              <w:t xml:space="preserve">Será el encargado de registrar programación de mediciones y registrar mediciones de </w:t>
             </w:r>
             <w:r>
               <w:rPr>
                 <w:rFonts w:ascii="Arial Narrow" w:hAnsi="Arial Narrow"/>
               </w:rPr>
-              <w:t xml:space="preserve">icas de sus pacientes: que incluye mediciones individuales, programaciones de mediciones y medicamentos, estudios y análisis de laboratorio, </w:t>
+              <w:t>una programación</w:t>
             </w:r>
             <w:r>
               <w:rPr>
                 <w:rFonts w:ascii="Arial Narrow" w:hAnsi="Arial Narrow"/>
               </w:rPr>
-              <w:t xml:space="preserve">atención en consultorio, historial de medicamentos e historial de médicos. </w:t>
+              <w:t>. Además puede</w:t>
             </w:r>
             <w:r>
               <w:rPr>
                 <w:rFonts w:ascii="Arial Narrow" w:hAnsi="Arial Narrow"/>
               </w:rPr>
-              <w:t>También puede consultar los datos del paciente y su historia clínica.</w:t>
+              <w:t xml:space="preserve"> consultar programación de medicamentos y mediciones, cancelar programación de mediciones, generar </w:t>
+            </w:r>
+            <w:r>
+              <w:rPr>
+                <w:rFonts w:ascii="Arial Narrow" w:hAnsi="Arial Narrow"/>
+              </w:rPr>
+              <w:t>informes de mediciones.</w:t>
             </w:r>
           </w:p>
         </w:tc>
@@ -2419,7 +2441,7 @@
               <w:rPr>
                 <w:rFonts w:ascii="Arial Narrow" w:hAnsi="Arial Narrow"/>
               </w:rPr>
-              <w:t>Responsable de tratamiento</w:t>
+              <w:t>Tiempo</w:t>
             </w:r>
           </w:p>
         </w:tc>
@@ -2438,31 +2460,31 @@
               <w:rPr>
                 <w:rFonts w:ascii="Arial Narrow" w:hAnsi="Arial Narrow"/>
               </w:rPr>
-              <w:t xml:space="preserve">Será el encargado de registrar programación de mediciones y registrar mediciones de </w:t>
+              <w:t>Será el responsable</w:t>
             </w:r>
             <w:r>
               <w:rPr>
                 <w:rFonts w:ascii="Arial Narrow" w:hAnsi="Arial Narrow"/>
               </w:rPr>
-              <w:t>una programación</w:t>
+              <w:t xml:space="preserve"> de notificar, cuando corresponde</w:t>
             </w:r>
             <w:r>
               <w:rPr>
                 <w:rFonts w:ascii="Arial Narrow" w:hAnsi="Arial Narrow"/>
               </w:rPr>
-              <w:t>. Además puede</w:t>
+              <w:t xml:space="preserve"> realizar una medición de presión arterial o consumir la medicación </w:t>
             </w:r>
             <w:r>
               <w:rPr>
                 <w:rFonts w:ascii="Arial Narrow" w:hAnsi="Arial Narrow"/>
               </w:rPr>
-              <w:t xml:space="preserve"> consultar programación de medicamentos y mediciones, cancelar programación de mediciones, generar </w:t>
+              <w:t>recetada</w:t>
             </w:r>
             <w:r>
               <w:rPr>
                 <w:rFonts w:ascii="Arial Narrow" w:hAnsi="Arial Narrow"/>
               </w:rPr>
-              <w:t>informes de mediciones.</w:t>
+              <w:t>.</w:t>
             </w:r>
           </w:p>
         </w:tc>
@@ -2483,7 +2505,7 @@
               <w:rPr>
                 <w:rFonts w:ascii="Arial Narrow" w:hAnsi="Arial Narrow"/>
               </w:rPr>
-              <w:t>Tiempo</w:t>
+              <w:t>Responsable de personal</w:t>
             </w:r>
           </w:p>
         </w:tc>
@@ -2502,31 +2524,7 @@
               <w:rPr>
                 <w:rFonts w:ascii="Arial Narrow" w:hAnsi="Arial Narrow"/>
               </w:rPr>
-              <w:t>Será el responsable</w:t>
-            </w:r>
-            <w:r>
-              <w:rPr>
-                <w:rFonts w:ascii="Arial Narrow" w:hAnsi="Arial Narrow"/>
-              </w:rPr>
-              <w:t xml:space="preserve"> de notificar, cuando corresponde</w:t>
-            </w:r>
-            <w:r>
-              <w:rPr>
-                <w:rFonts w:ascii="Arial Narrow" w:hAnsi="Arial Narrow"/>
-              </w:rPr>
-              <w:t xml:space="preserve"> realizar una medición de presión arterial o consumir la medicación </w:t>
-            </w:r>
-            <w:r>
-              <w:rPr>
-                <w:rFonts w:ascii="Arial Narrow" w:hAnsi="Arial Narrow"/>
-              </w:rPr>
-              <w:t>recetada</w:t>
-            </w:r>
-            <w:r>
-              <w:rPr>
-                <w:rFonts w:ascii="Arial Narrow" w:hAnsi="Arial Narrow"/>
-              </w:rPr>
-              <w:t>.</w:t>
+              <w:t>Es el encargado de registrar los datos de nuevos profesionales y dar de baja a los mismos. También, deberá mantener actualizados los datos de los profesionales.</w:t>
             </w:r>
           </w:p>
         </w:tc>
@@ -2550,7 +2548,7 @@
               <w:rPr>
                 <w:rFonts w:ascii="Arial Narrow" w:hAnsi="Arial Narrow"/>
               </w:rPr>
-              <w:t>Responsable de personal</w:t>
+              <w:t>Administrador del sistema</w:t>
             </w:r>
           </w:p>
         </w:tc>
@@ -2569,7 +2567,13 @@
               <w:rPr>
                 <w:rFonts w:ascii="Arial Narrow" w:hAnsi="Arial Narrow"/>
               </w:rPr>
-              <w:t>Es el encargado de registrar los datos de nuevos profesionales y dar de baja a los mismos. También, deberá mantener actualizados los datos de los profesionales.</w:t>
+              <w:t>Tiene la responsabilidad de administrar los perfiles de usuario, asignando los permisos a cada uno.</w:t>
+            </w:r>
+            <w:r>
+              <w:rPr>
+                <w:rFonts w:ascii="Arial Narrow" w:hAnsi="Arial Narrow"/>
+              </w:rPr>
+              <w:t xml:space="preserve"> También es el responsable de dar de baja a los usuarios.</w:t>
             </w:r>
           </w:p>
         </w:tc>
@@ -2586,12 +2590,6 @@
                 <w:rFonts w:ascii="Arial Narrow" w:hAnsi="Arial Narrow"/>
               </w:rPr>
             </w:pPr>
-            <w:r>
-              <w:rPr>
-                <w:rFonts w:ascii="Arial Narrow" w:hAnsi="Arial Narrow"/>
-              </w:rPr>
-              <w:t>Administrador del sistema</w:t>
-            </w:r>
           </w:p>
         </w:tc>
         <w:tc>
@@ -2601,49 +2599,6 @@
           <w:p>
             <w:pPr>
               <w:cnfStyle w:val="000000000000" w:firstRow="0" w:lastRow="0" w:firstColumn="0" w:lastColumn="0" w:oddVBand="0" w:evenVBand="0" w:oddHBand="0" w:evenHBand="0" w:firstRowFirstColumn="0" w:firstRowLastColumn="0" w:lastRowFirstColumn="0" w:lastRowLastColumn="0"/>
-              <w:rPr>
-                <w:rFonts w:ascii="Arial Narrow" w:hAnsi="Arial Narrow"/>
-              </w:rPr>
-            </w:pPr>
-            <w:r>
-              <w:rPr>
-                <w:rFonts w:ascii="Arial Narrow" w:hAnsi="Arial Narrow"/>
-              </w:rPr>
-              <w:t>Tiene la responsabilidad de administrar los perfiles de usuario, asignando los permisos a cada uno.</w:t>
-            </w:r>
-            <w:r>
-              <w:rPr>
-                <w:rFonts w:ascii="Arial Narrow" w:hAnsi="Arial Narrow"/>
-              </w:rPr>
-              <w:t xml:space="preserve"> También es el responsable de dar de baja a los usuarios.</w:t>
-            </w:r>
-          </w:p>
-        </w:tc>
-      </w:tr>
-      <w:tr>
-        <w:trPr>
-          <w:cnfStyle w:val="000000100000" w:firstRow="0" w:lastRow="0" w:firstColumn="0" w:lastColumn="0" w:oddVBand="0" w:evenVBand="0" w:oddHBand="1" w:evenHBand="0" w:firstRowFirstColumn="0" w:firstRowLastColumn="0" w:lastRowFirstColumn="0" w:lastRowLastColumn="0"/>
-        </w:trPr>
-        <w:tc>
-          <w:tcPr>
-            <w:cnfStyle w:val="001000000000" w:firstRow="0" w:lastRow="0" w:firstColumn="1" w:lastColumn="0" w:oddVBand="0" w:evenVBand="0" w:oddHBand="0" w:evenHBand="0" w:firstRowFirstColumn="0" w:firstRowLastColumn="0" w:lastRowFirstColumn="0" w:lastRowLastColumn="0"/>
-            <w:tcW w:w="4322" w:type="dxa"/>
-          </w:tcPr>
-          <w:p>
-            <w:pPr>
-              <w:rPr>
-                <w:rFonts w:ascii="Arial Narrow" w:hAnsi="Arial Narrow"/>
-              </w:rPr>
-            </w:pPr>
-          </w:p>
-        </w:tc>
-        <w:tc>
-          <w:tcPr>
-            <w:tcW w:w="4322" w:type="dxa"/>
-          </w:tcPr>
-          <w:p>
-            <w:pPr>
-              <w:cnfStyle w:val="000000100000" w:firstRow="0" w:lastRow="0" w:firstColumn="0" w:lastColumn="0" w:oddVBand="0" w:evenVBand="0" w:oddHBand="1" w:evenHBand="0" w:firstRowFirstColumn="0" w:firstRowLastColumn="0" w:lastRowFirstColumn="0" w:lastRowLastColumn="0"/>
               <w:rPr>
                 <w:rFonts w:ascii="Arial Narrow" w:hAnsi="Arial Narrow"/>
               </w:rPr>
@@ -2666,7 +2621,7 @@
           <w:u w:val="single"/>
         </w:rPr>
       </w:pPr>
-      <w:bookmarkStart w:id="10" w:name="_Toc451973116"/>
+      <w:bookmarkStart w:id="9" w:name="_Toc451973116"/>
       <w:r>
         <w:rPr>
           <w:rFonts w:ascii="Arial Narrow" w:hAnsi="Arial Narrow"/>
@@ -2675,7 +2630,7 @@
         <w:lastRenderedPageBreak/>
         <w:t>Diagrama de casos de uso esenciales del sistema de información</w:t>
       </w:r>
-      <w:bookmarkEnd w:id="10"/>
+      <w:bookmarkEnd w:id="9"/>
     </w:p>
     <w:p/>
     <w:p>
@@ -2725,8 +2680,8 @@
         </w:rPr>
         <w:drawing>
           <wp:inline distT="0" distB="0" distL="0" distR="0" wp14:anchorId="4CEDE8B9" wp14:editId="5E05DF17">
-            <wp:extent cx="5399110" cy="6829425"/>
-            <wp:effectExtent l="0" t="0" r="0" b="0"/>
+            <wp:extent cx="4720564" cy="6830601"/>
+            <wp:effectExtent l="0" t="0" r="4445" b="8890"/>
             <wp:docPr id="2" name="0 Imagen"/>
             <wp:cNvGraphicFramePr>
               <a:graphicFrameLocks xmlns:a="http://schemas.openxmlformats.org/drawingml/2006/main" noChangeAspect="1"/>
@@ -2753,7 +2708,7 @@
                   <pic:spPr>
                     <a:xfrm>
                       <a:off x="0" y="0"/>
-                      <a:ext cx="5400040" cy="6830601"/>
+                      <a:ext cx="4720564" cy="6830601"/>
                     </a:xfrm>
                     <a:prstGeom prst="rect">
                       <a:avLst/>
@@ -2779,7 +2734,7 @@
           <w:u w:val="single"/>
         </w:rPr>
       </w:pPr>
-      <w:bookmarkStart w:id="11" w:name="_Toc451973117"/>
+      <w:bookmarkStart w:id="10" w:name="_Toc451973117"/>
       <w:r>
         <w:rPr>
           <w:rFonts w:ascii="Arial Narrow" w:hAnsi="Arial Narrow"/>
@@ -2788,7 +2743,7 @@
         <w:lastRenderedPageBreak/>
         <w:t>Diagrama de casos de uso de soporte</w:t>
       </w:r>
-      <w:bookmarkEnd w:id="11"/>
+      <w:bookmarkEnd w:id="10"/>
     </w:p>
     <w:p/>
     <w:p>
@@ -3080,8 +3035,10 @@
             <w:tcW w:w="4322" w:type="dxa"/>
           </w:tcPr>
           <w:p>
-            <w:r>
-              <w:t>Registrar nuevo usuario</w:t>
+            <w:bookmarkStart w:id="11" w:name="_GoBack"/>
+            <w:bookmarkEnd w:id="11"/>
+            <w:r>
+              <w:t>Registrar medición de presión arterial ambulatoria</w:t>
             </w:r>
           </w:p>
         </w:tc>
@@ -3091,7 +3048,7 @@
           </w:tcPr>
           <w:p>
             <w:r>
-              <w:t>Registrar los datos necesarios de un usuario para acceder al sistema.</w:t>
+              <w:t>Registrar los datos de una medición de presión arterial realizada fuera del consultorio.</w:t>
             </w:r>
           </w:p>
         </w:tc>
@@ -3103,7 +3060,7 @@
           </w:tcPr>
           <w:p>
             <w:r>
-              <w:t>Registrar medición de presión arterial ambulatoria</w:t>
+              <w:t>Consultar mediciones de presión arterial</w:t>
             </w:r>
           </w:p>
         </w:tc>
@@ -3113,7 +3070,7 @@
           </w:tcPr>
           <w:p>
             <w:r>
-              <w:t>Registrar los datos de una medición de presión arterial realizada fuera del consultorio.</w:t>
+              <w:t>Consultar los datos de una medición de presión arterial individual.</w:t>
             </w:r>
           </w:p>
         </w:tc>
@@ -3125,7 +3082,7 @@
           </w:tcPr>
           <w:p>
             <w:r>
-              <w:t>Consultar mediciones de presión arterial</w:t>
+              <w:t xml:space="preserve">Registrar programación de mediciones </w:t>
             </w:r>
           </w:p>
         </w:tc>
@@ -3135,7 +3092,7 @@
           </w:tcPr>
           <w:p>
             <w:r>
-              <w:t>Consultar los datos de una medición de presión arterial individual.</w:t>
+              <w:t>Registrar los datos de una nueva programación de mediciones correspondiente a un paciente.</w:t>
             </w:r>
           </w:p>
         </w:tc>
@@ -3147,7 +3104,7 @@
           </w:tcPr>
           <w:p>
             <w:r>
-              <w:t xml:space="preserve">Registrar programación de mediciones </w:t>
+              <w:t>Registrar medición de una programación</w:t>
             </w:r>
           </w:p>
         </w:tc>
@@ -3157,7 +3114,7 @@
           </w:tcPr>
           <w:p>
             <w:r>
-              <w:t>Registrar los datos de una nueva programación de mediciones correspondiente a un paciente.</w:t>
+              <w:t>Registrar una medición de presión arterial correspondiente a una programación.</w:t>
             </w:r>
           </w:p>
         </w:tc>
@@ -3169,7 +3126,7 @@
           </w:tcPr>
           <w:p>
             <w:r>
-              <w:t>Registrar medición de una programación</w:t>
+              <w:t>Consultar programación de mediciones</w:t>
             </w:r>
           </w:p>
         </w:tc>
@@ -3179,7 +3136,7 @@
           </w:tcPr>
           <w:p>
             <w:r>
-              <w:t>Registrar una medición de presión arterial correspondiente a una programación.</w:t>
+              <w:t>Consultar los datos de mediciones correspondientes a una programación de mediciones.</w:t>
             </w:r>
           </w:p>
         </w:tc>
@@ -3191,7 +3148,7 @@
           </w:tcPr>
           <w:p>
             <w:r>
-              <w:t>Consultar programación de mediciones</w:t>
+              <w:t>Cancelar programación de medicamentos</w:t>
             </w:r>
           </w:p>
         </w:tc>
@@ -3201,7 +3158,7 @@
           </w:tcPr>
           <w:p>
             <w:r>
-              <w:t>Consultar los datos de mediciones correspondientes a una programación de mediciones.</w:t>
+              <w:t>Registrar la cancelación de una programación de mediciones.</w:t>
             </w:r>
           </w:p>
         </w:tc>
@@ -3213,7 +3170,7 @@
           </w:tcPr>
           <w:p>
             <w:r>
-              <w:t>Cancelar programación de medicamentos</w:t>
+              <w:t>Consultar programación de medicamentos</w:t>
             </w:r>
           </w:p>
         </w:tc>
@@ -3223,7 +3180,7 @@
           </w:tcPr>
           <w:p>
             <w:r>
-              <w:t>Registrar la cancelación de una programación de mediciones.</w:t>
+              <w:t>Consultar los datos una programación de medicamentos recetados.</w:t>
             </w:r>
           </w:p>
         </w:tc>
@@ -3235,7 +3192,7 @@
           </w:tcPr>
           <w:p>
             <w:r>
-              <w:t>Consultar programación de medicamentos</w:t>
+              <w:t>Generar gráfico comparativo de períodos</w:t>
             </w:r>
           </w:p>
         </w:tc>
@@ -3245,7 +3202,13 @@
           </w:tcPr>
           <w:p>
             <w:r>
-              <w:t>Consultar los datos una programación de medicamentos recetados.</w:t>
+              <w:t>Generar un gráfico estadístico de presión arterial que compare las mediciones de dos períodos seleccionado</w:t>
+            </w:r>
+            <w:r>
+              <w:t>s</w:t>
+            </w:r>
+            <w:r>
+              <w:t>.</w:t>
             </w:r>
           </w:p>
         </w:tc>
@@ -3257,7 +3220,7 @@
           </w:tcPr>
           <w:p>
             <w:r>
-              <w:t>Generar gráfico comparativo de períodos</w:t>
+              <w:t>Generar gráfico de mediciones en un período</w:t>
             </w:r>
           </w:p>
         </w:tc>
@@ -3267,13 +3230,7 @@
           </w:tcPr>
           <w:p>
             <w:r>
-              <w:t>Generar un gráfico estadístico de presión arterial que compare las mediciones de dos períodos seleccionado</w:t>
-            </w:r>
-            <w:r>
-              <w:t>s</w:t>
-            </w:r>
-            <w:r>
-              <w:t>.</w:t>
+              <w:t>Generar un gráfico que muestre las mediciones realizadas en un período seleccionado.</w:t>
             </w:r>
           </w:p>
         </w:tc>
@@ -3285,7 +3242,7 @@
           </w:tcPr>
           <w:p>
             <w:r>
-              <w:t>Generar gráfico de mediciones en un período</w:t>
+              <w:t>Generar informe de mediciones</w:t>
             </w:r>
           </w:p>
         </w:tc>
@@ -3295,7 +3252,13 @@
           </w:tcPr>
           <w:p>
             <w:r>
-              <w:t>Generar un gráfico que muestre las mediciones realizadas en un período seleccionado.</w:t>
+              <w:t xml:space="preserve">Generar informe con los datos de </w:t>
+            </w:r>
+            <w:r>
+              <w:t>mediciones correspondientes</w:t>
+            </w:r>
+            <w:r>
+              <w:t xml:space="preserve"> a un período.</w:t>
             </w:r>
           </w:p>
         </w:tc>
@@ -3307,7 +3270,7 @@
           </w:tcPr>
           <w:p>
             <w:r>
-              <w:t>Generar informe de mediciones</w:t>
+              <w:t>Notificar medicamento a consumir</w:t>
             </w:r>
           </w:p>
         </w:tc>
@@ -3317,13 +3280,7 @@
           </w:tcPr>
           <w:p>
             <w:r>
-              <w:t xml:space="preserve">Generar informe con los datos de </w:t>
-            </w:r>
-            <w:r>
-              <w:t>mediciones correspondientes</w:t>
-            </w:r>
-            <w:r>
-              <w:t xml:space="preserve"> a un período.</w:t>
+              <w:t>Comunicar en el momento que corresponde tomar los medicamentos recetados</w:t>
             </w:r>
           </w:p>
         </w:tc>
@@ -3335,7 +3292,7 @@
           </w:tcPr>
           <w:p>
             <w:r>
-              <w:t>Notificar medicamento a consumir</w:t>
+              <w:t>Notificar medición a realizar</w:t>
             </w:r>
           </w:p>
         </w:tc>
@@ -3345,7 +3302,7 @@
           </w:tcPr>
           <w:p>
             <w:r>
-              <w:t>Comunicar en el momento que corresponde tomar los medicamentos recetados</w:t>
+              <w:t>Comunicar en el momento que corresponde realizar una medición perteneciente a una programación en curso.</w:t>
             </w:r>
           </w:p>
         </w:tc>
@@ -3357,7 +3314,7 @@
           </w:tcPr>
           <w:p>
             <w:r>
-              <w:t>Notificar medición a realizar</w:t>
+              <w:t>Consultar paciente</w:t>
             </w:r>
           </w:p>
         </w:tc>
@@ -3367,7 +3324,7 @@
           </w:tcPr>
           <w:p>
             <w:r>
-              <w:t>Comunicar en el momento que corresponde realizar una medición perteneciente a una programación en curso.</w:t>
+              <w:t>Consultar los datos personales de un paciente que está en consultorio para recibir atención médica por parte del profesional</w:t>
             </w:r>
           </w:p>
         </w:tc>
@@ -3379,7 +3336,7 @@
           </w:tcPr>
           <w:p>
             <w:r>
-              <w:t>Consultar paciente</w:t>
+              <w:t>Registrar nueva  historia clínica</w:t>
             </w:r>
           </w:p>
         </w:tc>
@@ -3389,7 +3346,7 @@
           </w:tcPr>
           <w:p>
             <w:r>
-              <w:t>Consultar los datos personales de un paciente que está en consultorio para recibir atención médica por parte del profesional</w:t>
+              <w:t>Registrar los datos necesarios para crear una nueva historia clínica a un paciente.</w:t>
             </w:r>
           </w:p>
         </w:tc>
@@ -3401,7 +3358,7 @@
           </w:tcPr>
           <w:p>
             <w:r>
-              <w:t>Registrar nueva  historia clínica</w:t>
+              <w:t>Consultar historia clínica</w:t>
             </w:r>
           </w:p>
         </w:tc>
@@ -3411,11 +3368,11 @@
           </w:tcPr>
           <w:p>
             <w:r>
-              <w:t xml:space="preserve">Registrar los datos necesarios para crear una </w:t>
+              <w:t xml:space="preserve">Consultar los siguientes datos de una historia </w:t>
             </w:r>
             <w:r>
               <w:lastRenderedPageBreak/>
-              <w:t>nueva historia clínica a un paciente.</w:t>
+              <w:t>clínica: número, fecha de creación, antecedentes, diagnóstico y actividad física realizada por el paciente.</w:t>
             </w:r>
           </w:p>
         </w:tc>
@@ -3428,7 +3385,7 @@
           <w:p>
             <w:r>
               <w:lastRenderedPageBreak/>
-              <w:t>Consultar historia clínica</w:t>
+              <w:t>Registrar medición de presión arterial en consultorio</w:t>
             </w:r>
           </w:p>
         </w:tc>
@@ -3438,7 +3395,10 @@
           </w:tcPr>
           <w:p>
             <w:r>
-              <w:t>Consultar los siguientes datos de una historia clínica: número, fecha de creación, antecedentes, diagnóstico y actividad física realizada por el paciente.</w:t>
+              <w:t>Registrar los datos de una medición de presión arterial realizada en el consultorio</w:t>
+            </w:r>
+            <w:r>
+              <w:t>.</w:t>
             </w:r>
           </w:p>
         </w:tc>
@@ -3450,7 +3410,7 @@
           </w:tcPr>
           <w:p>
             <w:r>
-              <w:t>Registrar medición de presión arterial en consultorio</w:t>
+              <w:t>Registrar medicamento recetado</w:t>
             </w:r>
           </w:p>
         </w:tc>
@@ -3460,10 +3420,7 @@
           </w:tcPr>
           <w:p>
             <w:r>
-              <w:t>Registrar los datos de una medición de presión arterial realizada en el consultorio</w:t>
-            </w:r>
-            <w:r>
-              <w:t>.</w:t>
+              <w:t>Registrar los datos de los medicamentos recetados por el profesional.</w:t>
             </w:r>
           </w:p>
         </w:tc>
@@ -3475,7 +3432,7 @@
           </w:tcPr>
           <w:p>
             <w:r>
-              <w:t>Registrar medicamento recetado</w:t>
+              <w:t>Registrar programación de medicamentos</w:t>
             </w:r>
           </w:p>
         </w:tc>
@@ -3485,7 +3442,7 @@
           </w:tcPr>
           <w:p>
             <w:r>
-              <w:t>Registrar los datos de los medicamentos recetados por el profesional.</w:t>
+              <w:t>Registrar los datos de una programación de medicamentos recetados.</w:t>
             </w:r>
           </w:p>
         </w:tc>
@@ -3497,7 +3454,7 @@
           </w:tcPr>
           <w:p>
             <w:r>
-              <w:t>Registrar programación de medicamentos</w:t>
+              <w:t>Registrar atención médica en consultorio</w:t>
             </w:r>
           </w:p>
         </w:tc>
@@ -3507,7 +3464,7 @@
           </w:tcPr>
           <w:p>
             <w:r>
-              <w:t>Registrar los datos de una programación de medicamentos recetados.</w:t>
+              <w:t>Registrar el tratamiento realizado al paciente en una consulta.</w:t>
             </w:r>
           </w:p>
         </w:tc>
@@ -3519,7 +3476,7 @@
           </w:tcPr>
           <w:p>
             <w:r>
-              <w:t>Registrar atención médica en consultorio</w:t>
+              <w:t>Registrar cambio de medicamento</w:t>
             </w:r>
           </w:p>
         </w:tc>
@@ -3529,7 +3486,10 @@
           </w:tcPr>
           <w:p>
             <w:r>
-              <w:t>Registrar el tratamiento realizado al paciente en una consulta.</w:t>
+              <w:t>Registrar la modificació</w:t>
+            </w:r>
+            <w:r>
+              <w:t>n de los medicamentos recetados y la programación de los mismos.</w:t>
             </w:r>
           </w:p>
         </w:tc>
@@ -3541,7 +3501,7 @@
           </w:tcPr>
           <w:p>
             <w:r>
-              <w:t>Registrar cambio de medicamento</w:t>
+              <w:t>Registrar estudio</w:t>
             </w:r>
           </w:p>
         </w:tc>
@@ -3551,10 +3511,7 @@
           </w:tcPr>
           <w:p>
             <w:r>
-              <w:t>Registrar la modificació</w:t>
-            </w:r>
-            <w:r>
-              <w:t>n de los medicamentos recetados y la programación de los mismos.</w:t>
+              <w:t>Registrar los datos correspondientes a un estudio de un paciente en tratamiento.</w:t>
             </w:r>
           </w:p>
         </w:tc>
@@ -3566,7 +3523,7 @@
           </w:tcPr>
           <w:p>
             <w:r>
-              <w:t>Registrar estudio</w:t>
+              <w:t>Registrar análisis de laboratorio</w:t>
             </w:r>
           </w:p>
         </w:tc>
@@ -3576,7 +3533,7 @@
           </w:tcPr>
           <w:p>
             <w:r>
-              <w:t>Registrar los datos correspondientes a un estudio de un paciente en tratamiento.</w:t>
+              <w:t>Registrar los datos correspondientes a un análisis de laboratorio de un paciente en tratamiento.</w:t>
             </w:r>
           </w:p>
         </w:tc>
@@ -3588,7 +3545,7 @@
           </w:tcPr>
           <w:p>
             <w:r>
-              <w:t>Registrar análisis de laboratorio</w:t>
+              <w:t>Registrar alta de profesional médico</w:t>
             </w:r>
           </w:p>
         </w:tc>
@@ -3598,7 +3555,7 @@
           </w:tcPr>
           <w:p>
             <w:r>
-              <w:t>Registrar los datos correspondientes a un análisis de laboratorio de un paciente en tratamiento.</w:t>
+              <w:t>Registrar los datos personales de un nuevo profesional médico.</w:t>
             </w:r>
           </w:p>
         </w:tc>
@@ -3610,7 +3567,7 @@
           </w:tcPr>
           <w:p>
             <w:r>
-              <w:t>Registrar alta de profesional médico</w:t>
+              <w:t>Registrar baja de profesional médico</w:t>
             </w:r>
           </w:p>
         </w:tc>
@@ -3620,7 +3577,7 @@
           </w:tcPr>
           <w:p>
             <w:r>
-              <w:t>Registrar los datos personales de un nuevo profesional médico.</w:t>
+              <w:t>Registrar la baja de un profesional médico registrado.</w:t>
             </w:r>
           </w:p>
         </w:tc>
@@ -3628,21 +3585,15 @@
       <w:tr>
         <w:tc>
           <w:tcPr>
-            <w:tcW w:w="4322" w:type="dxa"/>
-          </w:tcPr>
-          <w:p>
-            <w:r>
-              <w:t>Registrar baja de profesional médico</w:t>
-            </w:r>
-          </w:p>
-        </w:tc>
-        <w:tc>
-          <w:tcPr>
-            <w:tcW w:w="4322" w:type="dxa"/>
-          </w:tcPr>
-          <w:p>
-            <w:r>
-              <w:t>Registrar la baja de un profesional médico registrado.</w:t>
+            <w:tcW w:w="8644" w:type="dxa"/>
+            <w:gridSpan w:val="2"/>
+          </w:tcPr>
+          <w:p>
+            <w:pPr>
+              <w:jc w:val="center"/>
+            </w:pPr>
+            <w:r>
+              <w:t>Caso de uso de Soporte</w:t>
             </w:r>
           </w:p>
         </w:tc>
@@ -3650,15 +3601,21 @@
       <w:tr>
         <w:tc>
           <w:tcPr>
-            <w:tcW w:w="8644" w:type="dxa"/>
-            <w:gridSpan w:val="2"/>
-          </w:tcPr>
-          <w:p>
-            <w:pPr>
-              <w:jc w:val="center"/>
-            </w:pPr>
-            <w:r>
-              <w:t>Caso de uso de Soporte</w:t>
+            <w:tcW w:w="4322" w:type="dxa"/>
+          </w:tcPr>
+          <w:p>
+            <w:r>
+              <w:t>Modificar datos del paciente</w:t>
+            </w:r>
+          </w:p>
+        </w:tc>
+        <w:tc>
+          <w:tcPr>
+            <w:tcW w:w="4322" w:type="dxa"/>
+          </w:tcPr>
+          <w:p>
+            <w:r>
+              <w:t>Registrar los cambios de datos personales de un paciente en tratamiento.</w:t>
             </w:r>
           </w:p>
         </w:tc>
@@ -3670,7 +3627,7 @@
           </w:tcPr>
           <w:p>
             <w:r>
-              <w:t>Modificar datos del paciente</w:t>
+              <w:t>Actualizar barrio</w:t>
             </w:r>
           </w:p>
         </w:tc>
@@ -3680,7 +3637,7 @@
           </w:tcPr>
           <w:p>
             <w:r>
-              <w:t>Registrar los cambios de datos personales de un paciente en tratamiento.</w:t>
+              <w:t>Actualizar (registrar, modificar, eliminar y consultar) los datos correspondientes a los barrios.</w:t>
             </w:r>
           </w:p>
         </w:tc>
@@ -3692,7 +3649,7 @@
           </w:tcPr>
           <w:p>
             <w:r>
-              <w:t>Actualizar barrio</w:t>
+              <w:t>Actualizar tipo de documento</w:t>
             </w:r>
           </w:p>
         </w:tc>
@@ -3702,7 +3659,7 @@
           </w:tcPr>
           <w:p>
             <w:r>
-              <w:t>Actualizar (registrar, modificar, eliminar y consultar) los datos correspondientes a los barrios.</w:t>
+              <w:t>Actualizar (registrar, modificar, eliminar y consultar) los datos correspondientes a los tipos de documentos.</w:t>
             </w:r>
           </w:p>
         </w:tc>
@@ -3714,7 +3671,7 @@
           </w:tcPr>
           <w:p>
             <w:r>
-              <w:t>Actualizar tipo de documento</w:t>
+              <w:t>Actualizar localidad</w:t>
             </w:r>
           </w:p>
         </w:tc>
@@ -3724,7 +3681,7 @@
           </w:tcPr>
           <w:p>
             <w:r>
-              <w:t>Actualizar (registrar, modificar, eliminar y consultar) los datos correspondientes a los tipos de documentos.</w:t>
+              <w:t>Actualizar (registrar, modificar, eliminar y consultar) los datos correspondientes a las localidades.</w:t>
             </w:r>
           </w:p>
         </w:tc>
@@ -3736,7 +3693,7 @@
           </w:tcPr>
           <w:p>
             <w:r>
-              <w:t>Actualizar localidad</w:t>
+              <w:t>Actualizar especialidad</w:t>
             </w:r>
           </w:p>
         </w:tc>
@@ -3746,7 +3703,7 @@
           </w:tcPr>
           <w:p>
             <w:r>
-              <w:t>Actualizar (registrar, modificar, eliminar y consultar) los datos correspondientes a las localidades.</w:t>
+              <w:t>Actualizar (registrar, modificar, eliminar y consultar) los datos correspondientes a las especialidades.</w:t>
             </w:r>
           </w:p>
         </w:tc>
@@ -3758,7 +3715,7 @@
           </w:tcPr>
           <w:p>
             <w:r>
-              <w:t>Actualizar especialidad</w:t>
+              <w:t>Actualizar clasificación de presión arterial</w:t>
             </w:r>
           </w:p>
         </w:tc>
@@ -3768,7 +3725,7 @@
           </w:tcPr>
           <w:p>
             <w:r>
-              <w:t>Actualizar (registrar, modificar, eliminar y consultar) los datos correspondientes a las especialidades.</w:t>
+              <w:t>Actualizar (registrar, modificar, eliminar y consultar) los datos correspondientes a la clasificación de presión arterial.</w:t>
             </w:r>
           </w:p>
         </w:tc>
@@ -3780,7 +3737,7 @@
           </w:tcPr>
           <w:p>
             <w:r>
-              <w:t>Actualizar clasificación de presión arterial</w:t>
+              <w:t>Actualizar momento del día</w:t>
             </w:r>
           </w:p>
         </w:tc>
@@ -3790,7 +3747,10 @@
           </w:tcPr>
           <w:p>
             <w:r>
-              <w:t>Actualizar (registrar, modificar, eliminar y consultar) los datos correspondientes a la clasificación de presión arterial.</w:t>
+              <w:t>Actualizar (registrar, modificar, eliminar y consultar) los dato</w:t>
+            </w:r>
+            <w:r>
+              <w:t>s correspondientes a los momentos del día.</w:t>
             </w:r>
           </w:p>
         </w:tc>
@@ -3802,7 +3762,7 @@
           </w:tcPr>
           <w:p>
             <w:r>
-              <w:t>Actualizar momento del día</w:t>
+              <w:t>Actualizar extremidad</w:t>
             </w:r>
           </w:p>
         </w:tc>
@@ -3812,10 +3772,7 @@
           </w:tcPr>
           <w:p>
             <w:r>
-              <w:t>Actualizar (registrar, modificar, eliminar y consultar) los dato</w:t>
-            </w:r>
-            <w:r>
-              <w:t>s correspondientes a los momentos del día.</w:t>
+              <w:t>Actualizar (registrar, modificar, eliminar y consultar) los datos correspondientes a las extremidades.</w:t>
             </w:r>
           </w:p>
         </w:tc>
@@ -3827,7 +3784,7 @@
           </w:tcPr>
           <w:p>
             <w:r>
-              <w:t>Actualizar extremidad</w:t>
+              <w:t>Actualizar ubicación</w:t>
             </w:r>
           </w:p>
         </w:tc>
@@ -3837,7 +3794,11 @@
           </w:tcPr>
           <w:p>
             <w:r>
-              <w:t>Actualizar (registrar, modificar, eliminar y consultar) los datos correspondientes a las extremidades.</w:t>
+              <w:t xml:space="preserve">Actualizar (registrar, modificar, eliminar y consultar) los datos correspondientes a las </w:t>
+            </w:r>
+            <w:r>
+              <w:lastRenderedPageBreak/>
+              <w:t>ubicaciones</w:t>
             </w:r>
           </w:p>
         </w:tc>
@@ -3850,7 +3811,7 @@
           <w:p>
             <w:r>
               <w:lastRenderedPageBreak/>
-              <w:t>Actualizar ubicación</w:t>
+              <w:t>Actualizar estado</w:t>
             </w:r>
           </w:p>
         </w:tc>
@@ -3860,7 +3821,7 @@
           </w:tcPr>
           <w:p>
             <w:r>
-              <w:t>Actualizar (registrar, modificar, eliminar y consultar) los datos correspondientes a las ubicaciones</w:t>
+              <w:t>Actualizar (registrar, modificar, eliminar y consultar) los datos correspondientes a los datos.</w:t>
             </w:r>
           </w:p>
         </w:tc>
@@ -3872,7 +3833,7 @@
           </w:tcPr>
           <w:p>
             <w:r>
-              <w:t>Actualizar estado</w:t>
+              <w:t>Actualizar estado de programación</w:t>
             </w:r>
           </w:p>
         </w:tc>
@@ -3882,7 +3843,7 @@
           </w:tcPr>
           <w:p>
             <w:r>
-              <w:t>Actualizar (registrar, modificar, eliminar y consultar) los datos correspondientes a los datos.</w:t>
+              <w:t>Actualizar (registrar, modificar, eliminar y consultar) los datos correspondientes a los estados de las programaciones.</w:t>
             </w:r>
           </w:p>
         </w:tc>
@@ -3894,7 +3855,7 @@
           </w:tcPr>
           <w:p>
             <w:r>
-              <w:t>Actualizar estado de programación</w:t>
+              <w:t>Actualizar posición</w:t>
             </w:r>
           </w:p>
         </w:tc>
@@ -3904,7 +3865,7 @@
           </w:tcPr>
           <w:p>
             <w:r>
-              <w:t>Actualizar (registrar, modificar, eliminar y consultar) los datos correspondientes a los estados de las programaciones.</w:t>
+              <w:t>Actualizar (registrar, modificar, eliminar y consultar) los datos correspondientes a las posiciones en las cuales el paciente puede estar para tomarse la presión.</w:t>
             </w:r>
           </w:p>
         </w:tc>
@@ -3916,7 +3877,7 @@
           </w:tcPr>
           <w:p>
             <w:r>
-              <w:t>Actualizar posición</w:t>
+              <w:t>Actualizar institución</w:t>
             </w:r>
           </w:p>
         </w:tc>
@@ -3926,7 +3887,7 @@
           </w:tcPr>
           <w:p>
             <w:r>
-              <w:t>Actualizar (registrar, modificar, eliminar y consultar) los datos correspondientes a las posiciones en las cuales el paciente puede estar para tomarse la presión.</w:t>
+              <w:t>Actualizar (registrar, modificar, eliminar y consultar) los datos correspondientes a las instituciones donde se realizan los estudios.</w:t>
             </w:r>
           </w:p>
         </w:tc>
@@ -3938,7 +3899,7 @@
           </w:tcPr>
           <w:p>
             <w:r>
-              <w:t>Actualizar institución</w:t>
+              <w:t>Actualizar nombre comercial</w:t>
             </w:r>
           </w:p>
         </w:tc>
@@ -3948,7 +3909,7 @@
           </w:tcPr>
           <w:p>
             <w:r>
-              <w:t>Actualizar (registrar, modificar, eliminar y consultar) los datos correspondientes a las instituciones donde se realizan los estudios.</w:t>
+              <w:t>Actualizar (registrar, modificar, eliminar y consultar) los datos correspondientes los nombres comerciales de los medicamentos.</w:t>
             </w:r>
           </w:p>
         </w:tc>
@@ -3960,7 +3921,7 @@
           </w:tcPr>
           <w:p>
             <w:r>
-              <w:t>Actualizar nombre comercial</w:t>
+              <w:t>Actualizar sitio</w:t>
             </w:r>
           </w:p>
         </w:tc>
@@ -3970,7 +3931,16 @@
           </w:tcPr>
           <w:p>
             <w:r>
-              <w:t>Actualizar (registrar, modificar, eliminar y consultar) los datos correspondientes los nombres comerciales de los medicamentos.</w:t>
+              <w:t>Actualizar (registrar, modificar, eliminar y consultar) los datos correspondientes a los</w:t>
+            </w:r>
+            <w:r>
+              <w:t xml:space="preserve"> sitios donde se ha tomado</w:t>
+            </w:r>
+            <w:r>
+              <w:t xml:space="preserve"> la presión el paciente</w:t>
+            </w:r>
+            <w:r>
+              <w:t>.</w:t>
             </w:r>
           </w:p>
         </w:tc>
@@ -3982,7 +3952,7 @@
           </w:tcPr>
           <w:p>
             <w:r>
-              <w:t>Actualizar sitio</w:t>
+              <w:t>Consultar profesional</w:t>
             </w:r>
           </w:p>
         </w:tc>
@@ -3992,16 +3962,7 @@
           </w:tcPr>
           <w:p>
             <w:r>
-              <w:t>Actualizar (registrar, modificar, eliminar y consultar) los datos correspondientes a los</w:t>
-            </w:r>
-            <w:r>
-              <w:t xml:space="preserve"> sitios donde se ha tomado</w:t>
-            </w:r>
-            <w:r>
-              <w:t xml:space="preserve"> la presión el paciente</w:t>
-            </w:r>
-            <w:r>
-              <w:t>.</w:t>
+              <w:t>Consultar los datos personales de un profesional médico que realiza tratamiento de hipertensión.</w:t>
             </w:r>
           </w:p>
         </w:tc>
@@ -4013,7 +3974,7 @@
           </w:tcPr>
           <w:p>
             <w:r>
-              <w:t>Consultar profesional</w:t>
+              <w:t>Consultar historial de medicamentos</w:t>
             </w:r>
           </w:p>
         </w:tc>
@@ -4023,7 +3984,7 @@
           </w:tcPr>
           <w:p>
             <w:r>
-              <w:t>Consultar los datos personales de un profesional médico que realiza tratamiento de hipertensión.</w:t>
+              <w:t>Consultar los datos correspondientes al historial de medicamentos de un paciente en tratamiento.</w:t>
             </w:r>
           </w:p>
         </w:tc>
@@ -4035,7 +3996,7 @@
           </w:tcPr>
           <w:p>
             <w:r>
-              <w:t>Consultar historial de medicamentos</w:t>
+              <w:t>Consultar historial profesional médico</w:t>
             </w:r>
           </w:p>
         </w:tc>
@@ -4045,7 +4006,7 @@
           </w:tcPr>
           <w:p>
             <w:r>
-              <w:t>Consultar los datos correspondientes al historial de medicamentos de un paciente en tratamiento.</w:t>
+              <w:t>Consultar los datos correspondientes al historial de profesionales médicos de un paciente en tratamiento.</w:t>
             </w:r>
           </w:p>
         </w:tc>
@@ -4057,7 +4018,7 @@
           </w:tcPr>
           <w:p>
             <w:r>
-              <w:t>Consultar historial profesional médico</w:t>
+              <w:t>Consultar análisis de laboratorio</w:t>
             </w:r>
           </w:p>
         </w:tc>
@@ -4067,7 +4028,7 @@
           </w:tcPr>
           <w:p>
             <w:r>
-              <w:t>Consultar los datos correspondientes al historial de profesionales médicos de un paciente en tratamiento.</w:t>
+              <w:t>Consultar los datos de análisis de laboratorios de un paciente en tratamiento.</w:t>
             </w:r>
           </w:p>
         </w:tc>
@@ -4079,7 +4040,7 @@
           </w:tcPr>
           <w:p>
             <w:r>
-              <w:t>Consultar análisis de laboratorio</w:t>
+              <w:t>Consultar estudio</w:t>
             </w:r>
           </w:p>
         </w:tc>
@@ -4089,7 +4050,7 @@
           </w:tcPr>
           <w:p>
             <w:r>
-              <w:t>Consultar los datos de análisis de laboratorios de un paciente en tratamiento.</w:t>
+              <w:t>Consultar los datos de estudios de un paciente en tratamiento.</w:t>
             </w:r>
           </w:p>
         </w:tc>
@@ -4101,7 +4062,7 @@
           </w:tcPr>
           <w:p>
             <w:r>
-              <w:t>Consultar estudio</w:t>
+              <w:t>Consultar medicamento</w:t>
             </w:r>
           </w:p>
         </w:tc>
@@ -4111,7 +4072,7 @@
           </w:tcPr>
           <w:p>
             <w:r>
-              <w:t>Consultar los datos de estudios de un paciente en tratamiento.</w:t>
+              <w:t>Consultar los medicamentos recetados a un paciente y su programación.</w:t>
             </w:r>
           </w:p>
         </w:tc>
@@ -4123,7 +4084,7 @@
           </w:tcPr>
           <w:p>
             <w:r>
-              <w:t>Consultar medicamento</w:t>
+              <w:t>Modificar historia clínica</w:t>
             </w:r>
           </w:p>
         </w:tc>
@@ -4133,7 +4094,7 @@
           </w:tcPr>
           <w:p>
             <w:r>
-              <w:t>Consultar los medicamentos recetados a un paciente y su programación.</w:t>
+              <w:t>Registrar los cambios realizados en antecedentes y diagnóstico correspondiente a la historia clínica de un paciente.</w:t>
             </w:r>
           </w:p>
         </w:tc>
@@ -4145,7 +4106,7 @@
           </w:tcPr>
           <w:p>
             <w:r>
-              <w:t>Modificar historia clínica</w:t>
+              <w:t>Iniciar sesión</w:t>
             </w:r>
           </w:p>
         </w:tc>
@@ -4155,7 +4116,7 @@
           </w:tcPr>
           <w:p>
             <w:r>
-              <w:t>Registrar los cambios realizados en antecedentes y diagnóstico correspondiente a la historia clínica de un paciente.</w:t>
+              <w:t>Validar el usuario que desea ingresar al sistema, iniciar sesión y habilitar las opciones que tiene autorizado el usuario.</w:t>
             </w:r>
           </w:p>
         </w:tc>
@@ -4167,7 +4128,7 @@
           </w:tcPr>
           <w:p>
             <w:r>
-              <w:t>Iniciar sesión</w:t>
+              <w:t>Cerrar sesión</w:t>
             </w:r>
           </w:p>
         </w:tc>
@@ -4177,7 +4138,7 @@
           </w:tcPr>
           <w:p>
             <w:r>
-              <w:t>Validar el usuario que desea ingresar al sistema, iniciar sesión y habilitar las opciones que tiene autorizado el usuario.</w:t>
+              <w:t>Finalizar la sesión de un usuario en el sistema.</w:t>
             </w:r>
           </w:p>
         </w:tc>
@@ -4189,7 +4150,7 @@
           </w:tcPr>
           <w:p>
             <w:r>
-              <w:t>Cerrar sesión</w:t>
+              <w:t>Cambiar contraseña</w:t>
             </w:r>
           </w:p>
         </w:tc>
@@ -4199,7 +4160,7 @@
           </w:tcPr>
           <w:p>
             <w:r>
-              <w:t>Finalizar la sesión de un usuario en el sistema.</w:t>
+              <w:t>Registrar el cambio de contraseña realizado por un usuario del sistema.</w:t>
             </w:r>
           </w:p>
         </w:tc>
@@ -4211,7 +4172,7 @@
           </w:tcPr>
           <w:p>
             <w:r>
-              <w:t>Cambiar contraseña</w:t>
+              <w:t>Administrar perfiles de usuario</w:t>
             </w:r>
           </w:p>
         </w:tc>
@@ -4221,7 +4182,7 @@
           </w:tcPr>
           <w:p>
             <w:r>
-              <w:t>Registrar el cambio de contraseña realizado por un usuario del sistema.</w:t>
+              <w:t>Ingresar o quitar los permisos asignados a un usuario del sistema.</w:t>
             </w:r>
           </w:p>
         </w:tc>
@@ -4233,7 +4194,7 @@
           </w:tcPr>
           <w:p>
             <w:r>
-              <w:t>Administrar perfiles de usuario</w:t>
+              <w:t>Registrar baja de usuario</w:t>
             </w:r>
           </w:p>
         </w:tc>
@@ -4243,34 +4204,11 @@
           </w:tcPr>
           <w:p>
             <w:r>
-              <w:t xml:space="preserve">Ingresar o quitar los permisos asignados a un </w:t>
+              <w:t xml:space="preserve">Registrar los datos relacionados a la baja de </w:t>
             </w:r>
             <w:r>
               <w:lastRenderedPageBreak/>
-              <w:t>usuario del sistema.</w:t>
-            </w:r>
-          </w:p>
-        </w:tc>
-      </w:tr>
-      <w:tr>
-        <w:tc>
-          <w:tcPr>
-            <w:tcW w:w="4322" w:type="dxa"/>
-          </w:tcPr>
-          <w:p>
-            <w:r>
-              <w:lastRenderedPageBreak/>
-              <w:t>Registrar baja de usuario</w:t>
-            </w:r>
-          </w:p>
-        </w:tc>
-        <w:tc>
-          <w:tcPr>
-            <w:tcW w:w="4322" w:type="dxa"/>
-          </w:tcPr>
-          <w:p>
-            <w:r>
-              <w:t>Registrar los datos relacionados a la baja de un usuario.</w:t>
+              <w:t>un usuario.</w:t>
             </w:r>
           </w:p>
         </w:tc>
@@ -17424,7 +17362,7 @@
                               <w:sz w:val="26"/>
                               <w:szCs w:val="26"/>
                             </w:rPr>
-                            <w:t>1</w:t>
+                            <w:t>11</w:t>
                           </w:r>
                           <w:r>
                             <w:rPr>
@@ -17505,7 +17443,7 @@
                         <w:sz w:val="26"/>
                         <w:szCs w:val="26"/>
                       </w:rPr>
-                      <w:t>1</w:t>
+                      <w:t>11</w:t>
                     </w:r>
                     <w:r>
                       <w:rPr>
@@ -17750,6 +17688,119 @@
     </w:lvl>
   </w:abstractNum>
   <w:abstractNum w:abstractNumId="1">
+    <w:nsid w:val="216C6FE6"/>
+    <w:multiLevelType w:val="multilevel"/>
+    <w:tmpl w:val="38F22FAE"/>
+    <w:lvl w:ilvl="0">
+      <w:start w:val="1"/>
+      <w:numFmt w:val="decimal"/>
+      <w:lvlText w:val="%1."/>
+      <w:lvlJc w:val="left"/>
+      <w:pPr>
+        <w:tabs>
+          <w:tab w:val="num" w:pos="720"/>
+        </w:tabs>
+        <w:ind w:left="720" w:hanging="720"/>
+      </w:pPr>
+    </w:lvl>
+    <w:lvl w:ilvl="1">
+      <w:start w:val="1"/>
+      <w:numFmt w:val="decimal"/>
+      <w:lvlText w:val="%2."/>
+      <w:lvlJc w:val="left"/>
+      <w:pPr>
+        <w:tabs>
+          <w:tab w:val="num" w:pos="1440"/>
+        </w:tabs>
+        <w:ind w:left="1440" w:hanging="720"/>
+      </w:pPr>
+    </w:lvl>
+    <w:lvl w:ilvl="2">
+      <w:start w:val="1"/>
+      <w:numFmt w:val="decimal"/>
+      <w:lvlText w:val="%3."/>
+      <w:lvlJc w:val="left"/>
+      <w:pPr>
+        <w:tabs>
+          <w:tab w:val="num" w:pos="2160"/>
+        </w:tabs>
+        <w:ind w:left="2160" w:hanging="720"/>
+      </w:pPr>
+    </w:lvl>
+    <w:lvl w:ilvl="3">
+      <w:start w:val="1"/>
+      <w:numFmt w:val="decimal"/>
+      <w:lvlText w:val="%4."/>
+      <w:lvlJc w:val="left"/>
+      <w:pPr>
+        <w:tabs>
+          <w:tab w:val="num" w:pos="2880"/>
+        </w:tabs>
+        <w:ind w:left="2880" w:hanging="720"/>
+      </w:pPr>
+    </w:lvl>
+    <w:lvl w:ilvl="4">
+      <w:start w:val="1"/>
+      <w:numFmt w:val="decimal"/>
+      <w:lvlText w:val="%5."/>
+      <w:lvlJc w:val="left"/>
+      <w:pPr>
+        <w:tabs>
+          <w:tab w:val="num" w:pos="3600"/>
+        </w:tabs>
+        <w:ind w:left="3600" w:hanging="720"/>
+      </w:pPr>
+    </w:lvl>
+    <w:lvl w:ilvl="5">
+      <w:start w:val="1"/>
+      <w:numFmt w:val="decimal"/>
+      <w:lvlText w:val="%6."/>
+      <w:lvlJc w:val="left"/>
+      <w:pPr>
+        <w:tabs>
+          <w:tab w:val="num" w:pos="4320"/>
+        </w:tabs>
+        <w:ind w:left="4320" w:hanging="720"/>
+      </w:pPr>
+    </w:lvl>
+    <w:lvl w:ilvl="6">
+      <w:start w:val="1"/>
+      <w:numFmt w:val="decimal"/>
+      <w:lvlText w:val="%7."/>
+      <w:lvlJc w:val="left"/>
+      <w:pPr>
+        <w:tabs>
+          <w:tab w:val="num" w:pos="5040"/>
+        </w:tabs>
+        <w:ind w:left="5040" w:hanging="720"/>
+      </w:pPr>
+    </w:lvl>
+    <w:lvl w:ilvl="7">
+      <w:start w:val="1"/>
+      <w:numFmt w:val="decimal"/>
+      <w:lvlText w:val="%8."/>
+      <w:lvlJc w:val="left"/>
+      <w:pPr>
+        <w:tabs>
+          <w:tab w:val="num" w:pos="5760"/>
+        </w:tabs>
+        <w:ind w:left="5760" w:hanging="720"/>
+      </w:pPr>
+    </w:lvl>
+    <w:lvl w:ilvl="8">
+      <w:start w:val="1"/>
+      <w:numFmt w:val="decimal"/>
+      <w:lvlText w:val="%9."/>
+      <w:lvlJc w:val="left"/>
+      <w:pPr>
+        <w:tabs>
+          <w:tab w:val="num" w:pos="6480"/>
+        </w:tabs>
+        <w:ind w:left="6480" w:hanging="720"/>
+      </w:pPr>
+    </w:lvl>
+  </w:abstractNum>
+  <w:abstractNum w:abstractNumId="2">
     <w:nsid w:val="393F7577"/>
     <w:multiLevelType w:val="hybridMultilevel"/>
     <w:tmpl w:val="129E7B8C"/>
@@ -17838,7 +17889,7 @@
       </w:pPr>
     </w:lvl>
   </w:abstractNum>
-  <w:abstractNum w:abstractNumId="2">
+  <w:abstractNum w:abstractNumId="3">
     <w:nsid w:val="39D43B9A"/>
     <w:multiLevelType w:val="hybridMultilevel"/>
     <w:tmpl w:val="70840366"/>
@@ -17951,7 +18002,7 @@
       </w:rPr>
     </w:lvl>
   </w:abstractNum>
-  <w:abstractNum w:abstractNumId="3">
+  <w:abstractNum w:abstractNumId="4">
     <w:nsid w:val="40A83C5D"/>
     <w:multiLevelType w:val="hybridMultilevel"/>
     <w:tmpl w:val="87E627B8"/>
@@ -18040,7 +18091,7 @@
       </w:pPr>
     </w:lvl>
   </w:abstractNum>
-  <w:abstractNum w:abstractNumId="4">
+  <w:abstractNum w:abstractNumId="5">
     <w:nsid w:val="46A90D6C"/>
     <w:multiLevelType w:val="hybridMultilevel"/>
     <w:tmpl w:val="3208C17C"/>
@@ -18153,7 +18204,7 @@
       </w:rPr>
     </w:lvl>
   </w:abstractNum>
-  <w:abstractNum w:abstractNumId="5">
+  <w:abstractNum w:abstractNumId="6">
     <w:nsid w:val="59C3668B"/>
     <w:multiLevelType w:val="hybridMultilevel"/>
     <w:tmpl w:val="49780A5E"/>
@@ -18266,7 +18317,7 @@
       </w:rPr>
     </w:lvl>
   </w:abstractNum>
-  <w:abstractNum w:abstractNumId="6">
+  <w:abstractNum w:abstractNumId="7">
     <w:nsid w:val="6E1A35C3"/>
     <w:multiLevelType w:val="hybridMultilevel"/>
     <w:tmpl w:val="700E2A50"/>
@@ -18379,7 +18430,7 @@
       </w:rPr>
     </w:lvl>
   </w:abstractNum>
-  <w:abstractNum w:abstractNumId="7">
+  <w:abstractNum w:abstractNumId="8">
     <w:nsid w:val="7A821FB5"/>
     <w:multiLevelType w:val="hybridMultilevel"/>
     <w:tmpl w:val="4F2469D6"/>
@@ -18492,7 +18543,7 @@
       </w:rPr>
     </w:lvl>
   </w:abstractNum>
-  <w:abstractNum w:abstractNumId="8">
+  <w:abstractNum w:abstractNumId="9">
     <w:nsid w:val="7DA62E72"/>
     <w:multiLevelType w:val="hybridMultilevel"/>
     <w:tmpl w:val="F260E80C"/>
@@ -18606,31 +18657,34 @@
     </w:lvl>
   </w:abstractNum>
   <w:num w:numId="1">
-    <w:abstractNumId w:val="4"/>
+    <w:abstractNumId w:val="5"/>
   </w:num>
   <w:num w:numId="2">
-    <w:abstractNumId w:val="7"/>
+    <w:abstractNumId w:val="8"/>
   </w:num>
   <w:num w:numId="3">
-    <w:abstractNumId w:val="5"/>
+    <w:abstractNumId w:val="6"/>
   </w:num>
   <w:num w:numId="4">
-    <w:abstractNumId w:val="1"/>
+    <w:abstractNumId w:val="2"/>
   </w:num>
   <w:num w:numId="5">
-    <w:abstractNumId w:val="8"/>
+    <w:abstractNumId w:val="9"/>
   </w:num>
   <w:num w:numId="6">
     <w:abstractNumId w:val="0"/>
   </w:num>
   <w:num w:numId="7">
-    <w:abstractNumId w:val="2"/>
+    <w:abstractNumId w:val="3"/>
   </w:num>
   <w:num w:numId="8">
-    <w:abstractNumId w:val="3"/>
+    <w:abstractNumId w:val="4"/>
   </w:num>
   <w:num w:numId="9">
-    <w:abstractNumId w:val="6"/>
+    <w:abstractNumId w:val="7"/>
+  </w:num>
+  <w:num w:numId="10">
+    <w:abstractNumId w:val="1"/>
   </w:num>
 </w:numbering>
 </file>
@@ -20163,7 +20217,9 @@
   </w:compat>
   <w:rsids>
     <w:rsidRoot w:val="00507E99"/>
+    <w:rsid w:val="000605EB"/>
     <w:rsid w:val="00507E99"/>
+    <w:rsid w:val="00745B7C"/>
     <w:rsid w:val="008B77D0"/>
   </w:rsids>
   <m:mathPr>
@@ -20887,7 +20943,7 @@
 </file>
 
 <file path=customXml/itemProps1.xml><?xml version="1.0" encoding="utf-8"?>
-<ds:datastoreItem xmlns:ds="http://schemas.openxmlformats.org/officeDocument/2006/customXml" ds:itemID="{583843E5-988C-4826-9999-A855447877FD}">
+<ds:datastoreItem xmlns:ds="http://schemas.openxmlformats.org/officeDocument/2006/customXml" ds:itemID="{3B5C75D5-8676-4DE7-9D6C-A10C2BCFB201}">
   <ds:schemaRefs>
     <ds:schemaRef ds:uri="http://schemas.openxmlformats.org/officeDocument/2006/bibliography"/>
   </ds:schemaRefs>

</xml_diff>